<commit_message>
ADDED: Listen und Drucken
</commit_message>
<xml_diff>
--- a/Documents/Race Horology - Anleitung.docx
+++ b/Documents/Race Horology - Anleitung.docx
@@ -67,34 +67,7 @@
     </w:p>
     <w:p>
       <w:pPr>
-        <w:jc w:val="center"/>
-        <w:rPr>
-          <w:rFonts w:ascii="Ubuntu" w:hAnsi="Ubuntu"/>
-          <w:sz w:val="28"/>
-          <w:szCs w:val="28"/>
-        </w:rPr>
-      </w:pPr>
-    </w:p>
-    <w:p>
-      <w:pPr>
-        <w:jc w:val="center"/>
-        <w:rPr>
-          <w:rFonts w:ascii="Ubuntu" w:hAnsi="Ubuntu"/>
-          <w:sz w:val="28"/>
-          <w:szCs w:val="28"/>
-        </w:rPr>
-      </w:pPr>
-      <w:r>
-        <w:rPr>
-          <w:rFonts w:ascii="Ubuntu" w:hAnsi="Ubuntu"/>
-          <w:sz w:val="28"/>
-          <w:szCs w:val="28"/>
-        </w:rPr>
-        <w:t>V 0.1</w:t>
-      </w:r>
-    </w:p>
-    <w:p>
-      <w:pPr>
+        <w:pStyle w:val="Separat"/>
         <w:jc w:val="center"/>
         <w:rPr>
           <w:rFonts w:ascii="Ubuntu" w:hAnsi="Ubuntu"/>
@@ -103,45 +76,75 @@
     </w:p>
     <w:p>
       <w:pPr>
+        <w:pStyle w:val="Separat"/>
         <w:jc w:val="center"/>
         <w:rPr>
           <w:rFonts w:ascii="Ubuntu" w:hAnsi="Ubuntu"/>
-          <w:color w:val="000000" w:themeColor="text1"/>
+          <w:sz w:val="44"/>
+          <w:szCs w:val="44"/>
         </w:rPr>
       </w:pPr>
-    </w:p>
-    <w:p>
-      <w:pPr>
-        <w:jc w:val="center"/>
+      <w:r>
         <w:rPr>
           <w:rFonts w:ascii="Ubuntu" w:hAnsi="Ubuntu"/>
-          <w:color w:val="000000" w:themeColor="text1"/>
+          <w:sz w:val="44"/>
+          <w:szCs w:val="44"/>
         </w:rPr>
-      </w:pPr>
-    </w:p>
-    <w:p>
-      <w:pPr>
+        <w:t>V 0.1</w:t>
+      </w:r>
+    </w:p>
+    <w:p>
+      <w:pPr>
+        <w:pStyle w:val="Separat"/>
         <w:jc w:val="center"/>
         <w:rPr>
           <w:rFonts w:ascii="Ubuntu" w:hAnsi="Ubuntu"/>
         </w:rPr>
       </w:pPr>
-      <w:r>
-        <w:rPr>
-          <w:rFonts w:ascii="Ubuntu" w:hAnsi="Ubuntu"/>
-          <w:sz w:val="48"/>
-          <w:szCs w:val="48"/>
-        </w:rPr>
-        <w:t>Anleitung</w:t>
-      </w:r>
-    </w:p>
-    <w:p>
-      <w:pPr>
+    </w:p>
+    <w:p>
+      <w:pPr>
+        <w:pStyle w:val="Separat"/>
         <w:jc w:val="center"/>
         <w:rPr>
           <w:rFonts w:ascii="Ubuntu" w:hAnsi="Ubuntu"/>
         </w:rPr>
       </w:pPr>
+    </w:p>
+    <w:p>
+      <w:pPr>
+        <w:pStyle w:val="Separat"/>
+        <w:jc w:val="center"/>
+        <w:rPr>
+          <w:rFonts w:ascii="Ubuntu" w:hAnsi="Ubuntu"/>
+        </w:rPr>
+      </w:pPr>
+    </w:p>
+    <w:p>
+      <w:pPr>
+        <w:pStyle w:val="Separat"/>
+        <w:jc w:val="center"/>
+        <w:rPr>
+          <w:rFonts w:ascii="Ubuntu" w:hAnsi="Ubuntu"/>
+        </w:rPr>
+      </w:pPr>
+      <w:r>
+        <w:rPr>
+          <w:rFonts w:ascii="Ubuntu" w:hAnsi="Ubuntu"/>
+          <w:sz w:val="44"/>
+          <w:szCs w:val="44"/>
+        </w:rPr>
+        <w:t>Anleitung</w:t>
+      </w:r>
+    </w:p>
+    <w:p>
+      <w:pPr>
+        <w:pStyle w:val="Separat"/>
+        <w:jc w:val="center"/>
+        <w:rPr>
+          <w:rFonts w:ascii="Ubuntu" w:hAnsi="Ubuntu"/>
+        </w:rPr>
+      </w:pPr>
       <w:r>
         <w:rPr>
           <w:rFonts w:ascii="Ubuntu" w:hAnsi="Ubuntu"/>
@@ -171,7 +174,7 @@
           <w:rFonts w:ascii="Ubuntu" w:hAnsi="Ubuntu"/>
           <w:noProof/>
         </w:rPr>
-        <w:t>21.12.2019</w:t>
+        <w:t>22.12.2019</w:t>
       </w:r>
       <w:r>
         <w:rPr>
@@ -188,6 +191,7 @@
     </w:p>
     <w:p>
       <w:pPr>
+        <w:pStyle w:val="Separat"/>
         <w:jc w:val="center"/>
         <w:rPr>
           <w:rFonts w:ascii="Ubuntu" w:hAnsi="Ubuntu"/>
@@ -196,6 +200,7 @@
     </w:p>
     <w:p>
       <w:pPr>
+        <w:pStyle w:val="Separat"/>
         <w:jc w:val="center"/>
         <w:rPr>
           <w:rFonts w:ascii="Ubuntu" w:hAnsi="Ubuntu"/>
@@ -204,6 +209,7 @@
     </w:p>
     <w:p>
       <w:pPr>
+        <w:pStyle w:val="Separat"/>
         <w:jc w:val="center"/>
         <w:rPr>
           <w:rFonts w:ascii="Ubuntu" w:hAnsi="Ubuntu"/>
@@ -212,6 +218,7 @@
     </w:p>
     <w:p>
       <w:pPr>
+        <w:pStyle w:val="Separat"/>
         <w:jc w:val="center"/>
         <w:rPr>
           <w:rFonts w:ascii="Ubuntu" w:hAnsi="Ubuntu"/>
@@ -220,6 +227,7 @@
     </w:p>
     <w:p>
       <w:pPr>
+        <w:pStyle w:val="Separat"/>
         <w:jc w:val="center"/>
         <w:rPr>
           <w:rFonts w:ascii="Ubuntu" w:hAnsi="Ubuntu"/>
@@ -228,6 +236,7 @@
     </w:p>
     <w:p>
       <w:pPr>
+        <w:pStyle w:val="Separat"/>
         <w:jc w:val="center"/>
         <w:rPr>
           <w:rFonts w:ascii="Ubuntu" w:hAnsi="Ubuntu"/>
@@ -247,23 +256,20 @@
     </w:p>
     <w:sdt>
       <w:sdtPr>
+        <w:rPr>
+          <w:rFonts w:asciiTheme="minorHAnsi" w:eastAsiaTheme="minorHAnsi" w:hAnsiTheme="minorHAnsi" w:cstheme="minorBidi"/>
+          <w:color w:val="auto"/>
+          <w:sz w:val="22"/>
+          <w:szCs w:val="22"/>
+          <w:lang w:eastAsia="en-US"/>
+        </w:rPr>
         <w:id w:val="1827009159"/>
         <w:docPartObj>
           <w:docPartGallery w:val="Table of Contents"/>
           <w:docPartUnique/>
         </w:docPartObj>
       </w:sdtPr>
-      <w:sdtEndPr>
-        <w:rPr>
-          <w:rFonts w:asciiTheme="minorHAnsi" w:eastAsiaTheme="minorHAnsi" w:hAnsiTheme="minorHAnsi" w:cstheme="minorBidi"/>
-          <w:b/>
-          <w:bCs/>
-          <w:color w:val="auto"/>
-          <w:sz w:val="22"/>
-          <w:szCs w:val="22"/>
-          <w:lang w:eastAsia="en-US"/>
-        </w:rPr>
-      </w:sdtEndPr>
+      <w:sdtEndPr/>
       <w:sdtContent>
         <w:p>
           <w:pPr>
@@ -295,7 +301,7 @@
           <w:r>
             <w:fldChar w:fldCharType="separate"/>
           </w:r>
-          <w:hyperlink w:anchor="_Toc27854900" w:history="1">
+          <w:hyperlink w:anchor="_Toc27942073" w:history="1">
             <w:r>
               <w:rPr>
                 <w:rStyle w:val="Hyperlink"/>
@@ -337,7 +343,7 @@
                 <w:noProof/>
                 <w:webHidden/>
               </w:rPr>
-              <w:instrText xml:space="preserve"> PAGEREF _Toc27854900 \h </w:instrText>
+              <w:instrText xml:space="preserve"> PAGEREF _Toc27942073 \h </w:instrText>
             </w:r>
             <w:r>
               <w:rPr>
@@ -381,7 +387,7 @@
               <w:lang w:eastAsia="de-DE"/>
             </w:rPr>
           </w:pPr>
-          <w:hyperlink w:anchor="_Toc27854901" w:history="1">
+          <w:hyperlink w:anchor="_Toc27942074" w:history="1">
             <w:r>
               <w:rPr>
                 <w:rStyle w:val="Hyperlink"/>
@@ -423,7 +429,7 @@
                 <w:noProof/>
                 <w:webHidden/>
               </w:rPr>
-              <w:instrText xml:space="preserve"> PAGEREF _Toc27854901 \h </w:instrText>
+              <w:instrText xml:space="preserve"> PAGEREF _Toc27942074 \h </w:instrText>
             </w:r>
             <w:r>
               <w:rPr>
@@ -467,7 +473,7 @@
               <w:lang w:eastAsia="de-DE"/>
             </w:rPr>
           </w:pPr>
-          <w:hyperlink w:anchor="_Toc27854902" w:history="1">
+          <w:hyperlink w:anchor="_Toc27942075" w:history="1">
             <w:r>
               <w:rPr>
                 <w:rStyle w:val="Hyperlink"/>
@@ -509,7 +515,7 @@
                 <w:noProof/>
                 <w:webHidden/>
               </w:rPr>
-              <w:instrText xml:space="preserve"> PAGEREF _Toc27854902 \h </w:instrText>
+              <w:instrText xml:space="preserve"> PAGEREF _Toc27942075 \h </w:instrText>
             </w:r>
             <w:r>
               <w:rPr>
@@ -553,7 +559,7 @@
               <w:lang w:eastAsia="de-DE"/>
             </w:rPr>
           </w:pPr>
-          <w:hyperlink w:anchor="_Toc27854903" w:history="1">
+          <w:hyperlink w:anchor="_Toc27942076" w:history="1">
             <w:r>
               <w:rPr>
                 <w:rStyle w:val="Hyperlink"/>
@@ -595,7 +601,7 @@
                 <w:noProof/>
                 <w:webHidden/>
               </w:rPr>
-              <w:instrText xml:space="preserve"> PAGEREF _Toc27854903 \h </w:instrText>
+              <w:instrText xml:space="preserve"> PAGEREF _Toc27942076 \h </w:instrText>
             </w:r>
             <w:r>
               <w:rPr>
@@ -639,7 +645,7 @@
               <w:lang w:eastAsia="de-DE"/>
             </w:rPr>
           </w:pPr>
-          <w:hyperlink w:anchor="_Toc27854904" w:history="1">
+          <w:hyperlink w:anchor="_Toc27942077" w:history="1">
             <w:r>
               <w:rPr>
                 <w:rStyle w:val="Hyperlink"/>
@@ -681,7 +687,7 @@
                 <w:noProof/>
                 <w:webHidden/>
               </w:rPr>
-              <w:instrText xml:space="preserve"> PAGEREF _Toc27854904 \h </w:instrText>
+              <w:instrText xml:space="preserve"> PAGEREF _Toc27942077 \h </w:instrText>
             </w:r>
             <w:r>
               <w:rPr>
@@ -725,7 +731,7 @@
               <w:lang w:eastAsia="de-DE"/>
             </w:rPr>
           </w:pPr>
-          <w:hyperlink w:anchor="_Toc27854905" w:history="1">
+          <w:hyperlink w:anchor="_Toc27942078" w:history="1">
             <w:r>
               <w:rPr>
                 <w:rStyle w:val="Hyperlink"/>
@@ -767,7 +773,7 @@
                 <w:noProof/>
                 <w:webHidden/>
               </w:rPr>
-              <w:instrText xml:space="preserve"> PAGEREF _Toc27854905 \h </w:instrText>
+              <w:instrText xml:space="preserve"> PAGEREF _Toc27942078 \h </w:instrText>
             </w:r>
             <w:r>
               <w:rPr>
@@ -811,7 +817,7 @@
               <w:lang w:eastAsia="de-DE"/>
             </w:rPr>
           </w:pPr>
-          <w:hyperlink w:anchor="_Toc27854906" w:history="1">
+          <w:hyperlink w:anchor="_Toc27942079" w:history="1">
             <w:r>
               <w:rPr>
                 <w:rStyle w:val="Hyperlink"/>
@@ -853,7 +859,7 @@
                 <w:noProof/>
                 <w:webHidden/>
               </w:rPr>
-              <w:instrText xml:space="preserve"> PAGEREF _Toc27854906 \h </w:instrText>
+              <w:instrText xml:space="preserve"> PAGEREF _Toc27942079 \h </w:instrText>
             </w:r>
             <w:r>
               <w:rPr>
@@ -897,7 +903,7 @@
               <w:lang w:eastAsia="de-DE"/>
             </w:rPr>
           </w:pPr>
-          <w:hyperlink w:anchor="_Toc27854907" w:history="1">
+          <w:hyperlink w:anchor="_Toc27942080" w:history="1">
             <w:r>
               <w:rPr>
                 <w:rStyle w:val="Hyperlink"/>
@@ -939,7 +945,7 @@
                 <w:noProof/>
                 <w:webHidden/>
               </w:rPr>
-              <w:instrText xml:space="preserve"> PAGEREF _Toc27854907 \h </w:instrText>
+              <w:instrText xml:space="preserve"> PAGEREF _Toc27942080 \h </w:instrText>
             </w:r>
             <w:r>
               <w:rPr>
@@ -983,7 +989,7 @@
               <w:lang w:eastAsia="de-DE"/>
             </w:rPr>
           </w:pPr>
-          <w:hyperlink w:anchor="_Toc27854908" w:history="1">
+          <w:hyperlink w:anchor="_Toc27942081" w:history="1">
             <w:r>
               <w:rPr>
                 <w:rStyle w:val="Hyperlink"/>
@@ -1025,7 +1031,7 @@
                 <w:noProof/>
                 <w:webHidden/>
               </w:rPr>
-              <w:instrText xml:space="preserve"> PAGEREF _Toc27854908 \h </w:instrText>
+              <w:instrText xml:space="preserve"> PAGEREF _Toc27942081 \h </w:instrText>
             </w:r>
             <w:r>
               <w:rPr>
@@ -1069,7 +1075,7 @@
               <w:lang w:eastAsia="de-DE"/>
             </w:rPr>
           </w:pPr>
-          <w:hyperlink w:anchor="_Toc27854909" w:history="1">
+          <w:hyperlink w:anchor="_Toc27942082" w:history="1">
             <w:r>
               <w:rPr>
                 <w:rStyle w:val="Hyperlink"/>
@@ -1111,7 +1117,7 @@
                 <w:noProof/>
                 <w:webHidden/>
               </w:rPr>
-              <w:instrText xml:space="preserve"> PAGEREF _Toc27854909 \h </w:instrText>
+              <w:instrText xml:space="preserve"> PAGEREF _Toc27942082 \h </w:instrText>
             </w:r>
             <w:r>
               <w:rPr>
@@ -1155,7 +1161,7 @@
               <w:lang w:eastAsia="de-DE"/>
             </w:rPr>
           </w:pPr>
-          <w:hyperlink w:anchor="_Toc27854910" w:history="1">
+          <w:hyperlink w:anchor="_Toc27942083" w:history="1">
             <w:r>
               <w:rPr>
                 <w:rStyle w:val="Hyperlink"/>
@@ -1197,7 +1203,7 @@
                 <w:noProof/>
                 <w:webHidden/>
               </w:rPr>
-              <w:instrText xml:space="preserve"> PAGEREF _Toc27854910 \h </w:instrText>
+              <w:instrText xml:space="preserve"> PAGEREF _Toc27942083 \h </w:instrText>
             </w:r>
             <w:r>
               <w:rPr>
@@ -1241,7 +1247,7 @@
               <w:lang w:eastAsia="de-DE"/>
             </w:rPr>
           </w:pPr>
-          <w:hyperlink w:anchor="_Toc27854911" w:history="1">
+          <w:hyperlink w:anchor="_Toc27942084" w:history="1">
             <w:r>
               <w:rPr>
                 <w:rStyle w:val="Hyperlink"/>
@@ -1283,7 +1289,7 @@
                 <w:noProof/>
                 <w:webHidden/>
               </w:rPr>
-              <w:instrText xml:space="preserve"> PAGEREF _Toc27854911 \h </w:instrText>
+              <w:instrText xml:space="preserve"> PAGEREF _Toc27942084 \h </w:instrText>
             </w:r>
             <w:r>
               <w:rPr>
@@ -1327,7 +1333,7 @@
               <w:lang w:eastAsia="de-DE"/>
             </w:rPr>
           </w:pPr>
-          <w:hyperlink w:anchor="_Toc27854912" w:history="1">
+          <w:hyperlink w:anchor="_Toc27942085" w:history="1">
             <w:r>
               <w:rPr>
                 <w:rStyle w:val="Hyperlink"/>
@@ -1369,7 +1375,7 @@
                 <w:noProof/>
                 <w:webHidden/>
               </w:rPr>
-              <w:instrText xml:space="preserve"> PAGEREF _Toc27854912 \h </w:instrText>
+              <w:instrText xml:space="preserve"> PAGEREF _Toc27942085 \h </w:instrText>
             </w:r>
             <w:r>
               <w:rPr>
@@ -1390,6 +1396,350 @@
                 <w:webHidden/>
               </w:rPr>
               <w:t>8</w:t>
+            </w:r>
+            <w:r>
+              <w:rPr>
+                <w:noProof/>
+                <w:webHidden/>
+              </w:rPr>
+              <w:fldChar w:fldCharType="end"/>
+            </w:r>
+          </w:hyperlink>
+        </w:p>
+        <w:p>
+          <w:pPr>
+            <w:pStyle w:val="TOC1"/>
+            <w:tabs>
+              <w:tab w:val="left" w:pos="440"/>
+              <w:tab w:val="right" w:leader="dot" w:pos="9062"/>
+            </w:tabs>
+            <w:rPr>
+              <w:rFonts w:eastAsiaTheme="minorEastAsia"/>
+              <w:noProof/>
+              <w:lang w:eastAsia="de-DE"/>
+            </w:rPr>
+          </w:pPr>
+          <w:hyperlink w:anchor="_Toc27942086" w:history="1">
+            <w:r>
+              <w:rPr>
+                <w:rStyle w:val="Hyperlink"/>
+                <w:noProof/>
+              </w:rPr>
+              <w:t>5</w:t>
+            </w:r>
+            <w:r>
+              <w:rPr>
+                <w:rFonts w:eastAsiaTheme="minorEastAsia"/>
+                <w:noProof/>
+                <w:lang w:eastAsia="de-DE"/>
+              </w:rPr>
+              <w:tab/>
+            </w:r>
+            <w:r>
+              <w:rPr>
+                <w:rStyle w:val="Hyperlink"/>
+                <w:noProof/>
+              </w:rPr>
+              <w:t>Listen</w:t>
+            </w:r>
+            <w:r>
+              <w:rPr>
+                <w:noProof/>
+                <w:webHidden/>
+              </w:rPr>
+              <w:tab/>
+            </w:r>
+            <w:r>
+              <w:rPr>
+                <w:noProof/>
+                <w:webHidden/>
+              </w:rPr>
+              <w:fldChar w:fldCharType="begin"/>
+            </w:r>
+            <w:r>
+              <w:rPr>
+                <w:noProof/>
+                <w:webHidden/>
+              </w:rPr>
+              <w:instrText xml:space="preserve"> PAGEREF _Toc27942086 \h </w:instrText>
+            </w:r>
+            <w:r>
+              <w:rPr>
+                <w:noProof/>
+                <w:webHidden/>
+              </w:rPr>
+            </w:r>
+            <w:r>
+              <w:rPr>
+                <w:noProof/>
+                <w:webHidden/>
+              </w:rPr>
+              <w:fldChar w:fldCharType="separate"/>
+            </w:r>
+            <w:r>
+              <w:rPr>
+                <w:noProof/>
+                <w:webHidden/>
+              </w:rPr>
+              <w:t>9</w:t>
+            </w:r>
+            <w:r>
+              <w:rPr>
+                <w:noProof/>
+                <w:webHidden/>
+              </w:rPr>
+              <w:fldChar w:fldCharType="end"/>
+            </w:r>
+          </w:hyperlink>
+        </w:p>
+        <w:p>
+          <w:pPr>
+            <w:pStyle w:val="TOC2"/>
+            <w:tabs>
+              <w:tab w:val="left" w:pos="880"/>
+              <w:tab w:val="right" w:leader="dot" w:pos="9062"/>
+            </w:tabs>
+            <w:rPr>
+              <w:rFonts w:eastAsiaTheme="minorEastAsia"/>
+              <w:noProof/>
+              <w:lang w:eastAsia="de-DE"/>
+            </w:rPr>
+          </w:pPr>
+          <w:hyperlink w:anchor="_Toc27942087" w:history="1">
+            <w:r>
+              <w:rPr>
+                <w:rStyle w:val="Hyperlink"/>
+                <w:noProof/>
+              </w:rPr>
+              <w:t>5.1</w:t>
+            </w:r>
+            <w:r>
+              <w:rPr>
+                <w:rFonts w:eastAsiaTheme="minorEastAsia"/>
+                <w:noProof/>
+                <w:lang w:eastAsia="de-DE"/>
+              </w:rPr>
+              <w:tab/>
+            </w:r>
+            <w:r>
+              <w:rPr>
+                <w:rStyle w:val="Hyperlink"/>
+                <w:noProof/>
+              </w:rPr>
+              <w:t>Listen anzeigen</w:t>
+            </w:r>
+            <w:r>
+              <w:rPr>
+                <w:noProof/>
+                <w:webHidden/>
+              </w:rPr>
+              <w:tab/>
+            </w:r>
+            <w:r>
+              <w:rPr>
+                <w:noProof/>
+                <w:webHidden/>
+              </w:rPr>
+              <w:fldChar w:fldCharType="begin"/>
+            </w:r>
+            <w:r>
+              <w:rPr>
+                <w:noProof/>
+                <w:webHidden/>
+              </w:rPr>
+              <w:instrText xml:space="preserve"> PAGEREF _Toc27942087 \h </w:instrText>
+            </w:r>
+            <w:r>
+              <w:rPr>
+                <w:noProof/>
+                <w:webHidden/>
+              </w:rPr>
+            </w:r>
+            <w:r>
+              <w:rPr>
+                <w:noProof/>
+                <w:webHidden/>
+              </w:rPr>
+              <w:fldChar w:fldCharType="separate"/>
+            </w:r>
+            <w:r>
+              <w:rPr>
+                <w:noProof/>
+                <w:webHidden/>
+              </w:rPr>
+              <w:t>9</w:t>
+            </w:r>
+            <w:r>
+              <w:rPr>
+                <w:noProof/>
+                <w:webHidden/>
+              </w:rPr>
+              <w:fldChar w:fldCharType="end"/>
+            </w:r>
+          </w:hyperlink>
+        </w:p>
+        <w:p>
+          <w:pPr>
+            <w:pStyle w:val="TOC2"/>
+            <w:tabs>
+              <w:tab w:val="left" w:pos="880"/>
+              <w:tab w:val="right" w:leader="dot" w:pos="9062"/>
+            </w:tabs>
+            <w:rPr>
+              <w:rFonts w:eastAsiaTheme="minorEastAsia"/>
+              <w:noProof/>
+              <w:lang w:eastAsia="de-DE"/>
+            </w:rPr>
+          </w:pPr>
+          <w:hyperlink w:anchor="_Toc27942088" w:history="1">
+            <w:r>
+              <w:rPr>
+                <w:rStyle w:val="Hyperlink"/>
+                <w:noProof/>
+              </w:rPr>
+              <w:t>5.2</w:t>
+            </w:r>
+            <w:r>
+              <w:rPr>
+                <w:rFonts w:eastAsiaTheme="minorEastAsia"/>
+                <w:noProof/>
+                <w:lang w:eastAsia="de-DE"/>
+              </w:rPr>
+              <w:tab/>
+            </w:r>
+            <w:r>
+              <w:rPr>
+                <w:rStyle w:val="Hyperlink"/>
+                <w:noProof/>
+              </w:rPr>
+              <w:t>Listen drucken</w:t>
+            </w:r>
+            <w:r>
+              <w:rPr>
+                <w:noProof/>
+                <w:webHidden/>
+              </w:rPr>
+              <w:tab/>
+            </w:r>
+            <w:r>
+              <w:rPr>
+                <w:noProof/>
+                <w:webHidden/>
+              </w:rPr>
+              <w:fldChar w:fldCharType="begin"/>
+            </w:r>
+            <w:r>
+              <w:rPr>
+                <w:noProof/>
+                <w:webHidden/>
+              </w:rPr>
+              <w:instrText xml:space="preserve"> PAGEREF _Toc27942088 \h </w:instrText>
+            </w:r>
+            <w:r>
+              <w:rPr>
+                <w:noProof/>
+                <w:webHidden/>
+              </w:rPr>
+            </w:r>
+            <w:r>
+              <w:rPr>
+                <w:noProof/>
+                <w:webHidden/>
+              </w:rPr>
+              <w:fldChar w:fldCharType="separate"/>
+            </w:r>
+            <w:r>
+              <w:rPr>
+                <w:noProof/>
+                <w:webHidden/>
+              </w:rPr>
+              <w:t>9</w:t>
+            </w:r>
+            <w:r>
+              <w:rPr>
+                <w:noProof/>
+                <w:webHidden/>
+              </w:rPr>
+              <w:fldChar w:fldCharType="end"/>
+            </w:r>
+          </w:hyperlink>
+        </w:p>
+        <w:p>
+          <w:pPr>
+            <w:pStyle w:val="TOC3"/>
+            <w:tabs>
+              <w:tab w:val="left" w:pos="1320"/>
+              <w:tab w:val="right" w:leader="dot" w:pos="9062"/>
+            </w:tabs>
+            <w:rPr>
+              <w:rFonts w:eastAsiaTheme="minorEastAsia"/>
+              <w:noProof/>
+              <w:lang w:eastAsia="de-DE"/>
+            </w:rPr>
+          </w:pPr>
+          <w:hyperlink w:anchor="_Toc27942089" w:history="1">
+            <w:r>
+              <w:rPr>
+                <w:rStyle w:val="Hyperlink"/>
+                <w:noProof/>
+              </w:rPr>
+              <w:t>5.2.1</w:t>
+            </w:r>
+            <w:r>
+              <w:rPr>
+                <w:rFonts w:eastAsiaTheme="minorEastAsia"/>
+                <w:noProof/>
+                <w:lang w:eastAsia="de-DE"/>
+              </w:rPr>
+              <w:tab/>
+            </w:r>
+            <w:r>
+              <w:rPr>
+                <w:rStyle w:val="Hyperlink"/>
+                <w:noProof/>
+              </w:rPr>
+              <w:t>Eigene Logos platzieren</w:t>
+            </w:r>
+            <w:r>
+              <w:rPr>
+                <w:noProof/>
+                <w:webHidden/>
+              </w:rPr>
+              <w:tab/>
+            </w:r>
+            <w:r>
+              <w:rPr>
+                <w:noProof/>
+                <w:webHidden/>
+              </w:rPr>
+              <w:fldChar w:fldCharType="begin"/>
+            </w:r>
+            <w:r>
+              <w:rPr>
+                <w:noProof/>
+                <w:webHidden/>
+              </w:rPr>
+              <w:instrText xml:space="preserve"> PAGEREF _Toc27942089 \h </w:instrText>
+            </w:r>
+            <w:r>
+              <w:rPr>
+                <w:noProof/>
+                <w:webHidden/>
+              </w:rPr>
+            </w:r>
+            <w:r>
+              <w:rPr>
+                <w:noProof/>
+                <w:webHidden/>
+              </w:rPr>
+              <w:fldChar w:fldCharType="separate"/>
+            </w:r>
+            <w:r>
+              <w:rPr>
+                <w:noProof/>
+                <w:webHidden/>
+              </w:rPr>
+              <w:t>9</w:t>
             </w:r>
             <w:r>
               <w:rPr>
@@ -1402,10 +1752,6 @@
         </w:p>
         <w:p>
           <w:r>
-            <w:rPr>
-              <w:b/>
-              <w:bCs/>
-            </w:rPr>
             <w:fldChar w:fldCharType="end"/>
           </w:r>
         </w:p>
@@ -1428,7 +1774,7 @@
       <w:pPr>
         <w:pStyle w:val="Heading1"/>
       </w:pPr>
-      <w:bookmarkStart w:id="0" w:name="_Toc27854900"/>
+      <w:bookmarkStart w:id="0" w:name="_Toc27942073"/>
       <w:r>
         <w:lastRenderedPageBreak/>
         <w:t>Funktionsübersicht</w:t>
@@ -1490,15 +1836,7 @@
               <w:tl2br w:val="nil"/>
             </w:tcBorders>
           </w:tcPr>
-          <w:p>
-            <w:pPr>
-              <w:ind w:left="312"/>
-              <w:rPr>
-                <w:b/>
-                <w:bCs/>
-              </w:rPr>
-            </w:pPr>
-          </w:p>
+          <w:p/>
         </w:tc>
         <w:tc>
           <w:tcPr>
@@ -1511,40 +1849,16 @@
             <w:vAlign w:val="center"/>
           </w:tcPr>
           <w:p>
-            <w:pPr>
-              <w:ind w:left="113" w:right="113"/>
-              <w:jc w:val="center"/>
-              <w:rPr>
-                <w:rFonts w:ascii="Ubuntu" w:hAnsi="Ubuntu"/>
-                <w:b/>
-                <w:bCs/>
-              </w:rPr>
-            </w:pPr>
             <w:proofErr w:type="spellStart"/>
             <w:r>
-              <w:rPr>
-                <w:rFonts w:ascii="Ubuntu" w:hAnsi="Ubuntu"/>
-                <w:b/>
-                <w:bCs/>
-              </w:rPr>
               <w:t>Race</w:t>
             </w:r>
             <w:proofErr w:type="spellEnd"/>
             <w:r>
-              <w:rPr>
-                <w:rFonts w:ascii="Ubuntu" w:hAnsi="Ubuntu"/>
-                <w:b/>
-                <w:bCs/>
-              </w:rPr>
               <w:t xml:space="preserve"> </w:t>
             </w:r>
             <w:proofErr w:type="spellStart"/>
             <w:r>
-              <w:rPr>
-                <w:rFonts w:ascii="Ubuntu" w:hAnsi="Ubuntu"/>
-                <w:b/>
-                <w:bCs/>
-              </w:rPr>
               <w:t>Horology</w:t>
             </w:r>
             <w:proofErr w:type="spellEnd"/>
@@ -1561,22 +1875,8 @@
             <w:vAlign w:val="center"/>
           </w:tcPr>
           <w:p>
-            <w:pPr>
-              <w:ind w:left="113" w:right="113"/>
-              <w:jc w:val="center"/>
-              <w:rPr>
-                <w:rFonts w:ascii="Ubuntu" w:hAnsi="Ubuntu"/>
-                <w:b/>
-                <w:bCs/>
-              </w:rPr>
-            </w:pPr>
             <w:proofErr w:type="spellStart"/>
             <w:r>
-              <w:rPr>
-                <w:rFonts w:ascii="Ubuntu" w:hAnsi="Ubuntu"/>
-                <w:b/>
-                <w:bCs/>
-              </w:rPr>
               <w:t>DSVAlpin</w:t>
             </w:r>
             <w:proofErr w:type="spellEnd"/>
@@ -1593,32 +1893,45 @@
             <w:vAlign w:val="center"/>
           </w:tcPr>
           <w:p>
+            <w:proofErr w:type="spellStart"/>
+            <w:r>
+              <w:t>DSVAlpinX</w:t>
+            </w:r>
+            <w:proofErr w:type="spellEnd"/>
+          </w:p>
+        </w:tc>
+      </w:tr>
+      <w:tr>
+        <w:tc>
+          <w:tcPr>
+            <w:tcW w:w="10627" w:type="dxa"/>
+            <w:tcBorders>
+              <w:top w:val="single" w:sz="4" w:space="0" w:color="808080" w:themeColor="background1" w:themeShade="80"/>
+              <w:left w:val="single" w:sz="4" w:space="0" w:color="808080" w:themeColor="background1" w:themeShade="80"/>
+              <w:bottom w:val="single" w:sz="4" w:space="0" w:color="808080" w:themeColor="background1" w:themeShade="80"/>
+              <w:right w:val="single" w:sz="4" w:space="0" w:color="808080" w:themeColor="background1" w:themeShade="80"/>
+            </w:tcBorders>
+            <w:shd w:val="clear" w:color="auto" w:fill="E6EEE5"/>
+          </w:tcPr>
+          <w:p>
             <w:pPr>
-              <w:ind w:left="113" w:right="113"/>
-              <w:jc w:val="center"/>
-              <w:rPr>
-                <w:rFonts w:ascii="Ubuntu" w:hAnsi="Ubuntu"/>
+              <w:rPr>
                 <w:b/>
                 <w:bCs/>
               </w:rPr>
             </w:pPr>
-            <w:proofErr w:type="spellStart"/>
-            <w:r>
-              <w:rPr>
-                <w:rFonts w:ascii="Ubuntu" w:hAnsi="Ubuntu"/>
+            <w:r>
+              <w:rPr>
                 <w:b/>
                 <w:bCs/>
               </w:rPr>
-              <w:t>DSVAlpinX</w:t>
-            </w:r>
-            <w:proofErr w:type="spellEnd"/>
-          </w:p>
-        </w:tc>
-      </w:tr>
-      <w:tr>
-        <w:tc>
-          <w:tcPr>
-            <w:tcW w:w="10627" w:type="dxa"/>
+              <w:t>Rennverwaltung</w:t>
+            </w:r>
+          </w:p>
+        </w:tc>
+        <w:tc>
+          <w:tcPr>
+            <w:tcW w:w="1134" w:type="dxa"/>
             <w:tcBorders>
               <w:top w:val="single" w:sz="4" w:space="0" w:color="808080" w:themeColor="background1" w:themeShade="80"/>
               <w:left w:val="single" w:sz="4" w:space="0" w:color="808080" w:themeColor="background1" w:themeShade="80"/>
@@ -1629,23 +1942,31 @@
           </w:tcPr>
           <w:p>
             <w:pPr>
-              <w:jc w:val="center"/>
               <w:rPr>
                 <w:b/>
                 <w:bCs/>
-                <w:i/>
-                <w:iCs/>
               </w:rPr>
             </w:pPr>
-            <w:r>
+          </w:p>
+        </w:tc>
+        <w:tc>
+          <w:tcPr>
+            <w:tcW w:w="1134" w:type="dxa"/>
+            <w:tcBorders>
+              <w:top w:val="single" w:sz="4" w:space="0" w:color="808080" w:themeColor="background1" w:themeShade="80"/>
+              <w:left w:val="single" w:sz="4" w:space="0" w:color="808080" w:themeColor="background1" w:themeShade="80"/>
+              <w:bottom w:val="single" w:sz="4" w:space="0" w:color="808080" w:themeColor="background1" w:themeShade="80"/>
+              <w:right w:val="single" w:sz="4" w:space="0" w:color="808080" w:themeColor="background1" w:themeShade="80"/>
+            </w:tcBorders>
+            <w:shd w:val="clear" w:color="auto" w:fill="E6EEE5"/>
+          </w:tcPr>
+          <w:p>
+            <w:pPr>
               <w:rPr>
                 <w:b/>
                 <w:bCs/>
-                <w:i/>
-                <w:iCs/>
-              </w:rPr>
-              <w:t>Rennverwaltung</w:t>
-            </w:r>
+              </w:rPr>
+            </w:pPr>
           </w:p>
         </w:tc>
         <w:tc>
@@ -1661,58 +1982,9 @@
           </w:tcPr>
           <w:p>
             <w:pPr>
-              <w:jc w:val="center"/>
               <w:rPr>
                 <w:b/>
                 <w:bCs/>
-                <w:i/>
-                <w:iCs/>
-              </w:rPr>
-            </w:pPr>
-          </w:p>
-        </w:tc>
-        <w:tc>
-          <w:tcPr>
-            <w:tcW w:w="1134" w:type="dxa"/>
-            <w:tcBorders>
-              <w:top w:val="single" w:sz="4" w:space="0" w:color="808080" w:themeColor="background1" w:themeShade="80"/>
-              <w:left w:val="single" w:sz="4" w:space="0" w:color="808080" w:themeColor="background1" w:themeShade="80"/>
-              <w:bottom w:val="single" w:sz="4" w:space="0" w:color="808080" w:themeColor="background1" w:themeShade="80"/>
-              <w:right w:val="single" w:sz="4" w:space="0" w:color="808080" w:themeColor="background1" w:themeShade="80"/>
-            </w:tcBorders>
-            <w:shd w:val="clear" w:color="auto" w:fill="E6EEE5"/>
-          </w:tcPr>
-          <w:p>
-            <w:pPr>
-              <w:jc w:val="center"/>
-              <w:rPr>
-                <w:b/>
-                <w:bCs/>
-                <w:i/>
-                <w:iCs/>
-              </w:rPr>
-            </w:pPr>
-          </w:p>
-        </w:tc>
-        <w:tc>
-          <w:tcPr>
-            <w:tcW w:w="1134" w:type="dxa"/>
-            <w:tcBorders>
-              <w:top w:val="single" w:sz="4" w:space="0" w:color="808080" w:themeColor="background1" w:themeShade="80"/>
-              <w:left w:val="single" w:sz="4" w:space="0" w:color="808080" w:themeColor="background1" w:themeShade="80"/>
-              <w:bottom w:val="single" w:sz="4" w:space="0" w:color="808080" w:themeColor="background1" w:themeShade="80"/>
-              <w:right w:val="single" w:sz="4" w:space="0" w:color="808080" w:themeColor="background1" w:themeShade="80"/>
-            </w:tcBorders>
-            <w:shd w:val="clear" w:color="auto" w:fill="E6EEE5"/>
-          </w:tcPr>
-          <w:p>
-            <w:pPr>
-              <w:jc w:val="center"/>
-              <w:rPr>
-                <w:b/>
-                <w:bCs/>
-                <w:i/>
-                <w:iCs/>
               </w:rPr>
             </w:pPr>
           </w:p>
@@ -2016,20 +2288,15 @@
           </w:tcPr>
           <w:p>
             <w:pPr>
-              <w:jc w:val="center"/>
               <w:rPr>
                 <w:b/>
                 <w:bCs/>
-                <w:i/>
-                <w:iCs/>
               </w:rPr>
             </w:pPr>
             <w:r>
               <w:rPr>
                 <w:b/>
                 <w:bCs/>
-                <w:i/>
-                <w:iCs/>
               </w:rPr>
               <w:t>Teilnehmerverwaltung</w:t>
             </w:r>
@@ -2052,8 +2319,6 @@
               <w:rPr>
                 <w:b/>
                 <w:bCs/>
-                <w:i/>
-                <w:iCs/>
               </w:rPr>
             </w:pPr>
           </w:p>
@@ -2075,8 +2340,6 @@
               <w:rPr>
                 <w:b/>
                 <w:bCs/>
-                <w:i/>
-                <w:iCs/>
               </w:rPr>
             </w:pPr>
           </w:p>
@@ -2098,8 +2361,6 @@
               <w:rPr>
                 <w:b/>
                 <w:bCs/>
-                <w:i/>
-                <w:iCs/>
               </w:rPr>
             </w:pPr>
           </w:p>
@@ -2609,32 +2870,39 @@
           </w:tcPr>
           <w:p>
             <w:pPr>
-              <w:jc w:val="center"/>
               <w:rPr>
                 <w:b/>
                 <w:bCs/>
-                <w:i/>
-                <w:iCs/>
               </w:rPr>
             </w:pPr>
             <w:r>
               <w:rPr>
                 <w:b/>
                 <w:bCs/>
-                <w:i/>
-                <w:iCs/>
-              </w:rPr>
-              <w:t>Renndurchführung</w:t>
-            </w:r>
-            <w:r>
+              </w:rPr>
+              <w:t>Renndurchführung (Zeitnahme und Ausscheidung)</w:t>
+            </w:r>
+          </w:p>
+        </w:tc>
+        <w:tc>
+          <w:tcPr>
+            <w:tcW w:w="1134" w:type="dxa"/>
+            <w:tcBorders>
+              <w:top w:val="single" w:sz="4" w:space="0" w:color="808080" w:themeColor="background1" w:themeShade="80"/>
+              <w:left w:val="single" w:sz="4" w:space="0" w:color="808080" w:themeColor="background1" w:themeShade="80"/>
+              <w:bottom w:val="single" w:sz="4" w:space="0" w:color="808080" w:themeColor="background1" w:themeShade="80"/>
+              <w:right w:val="single" w:sz="4" w:space="0" w:color="808080" w:themeColor="background1" w:themeShade="80"/>
+            </w:tcBorders>
+            <w:shd w:val="clear" w:color="auto" w:fill="E6EEE5"/>
+          </w:tcPr>
+          <w:p>
+            <w:pPr>
+              <w:jc w:val="center"/>
               <w:rPr>
                 <w:b/>
                 <w:bCs/>
-                <w:i/>
-                <w:iCs/>
-              </w:rPr>
-              <w:t xml:space="preserve"> (Zeitnahme und Ausscheidung)</w:t>
-            </w:r>
+              </w:rPr>
+            </w:pPr>
           </w:p>
         </w:tc>
         <w:tc>
@@ -2654,8 +2922,6 @@
               <w:rPr>
                 <w:b/>
                 <w:bCs/>
-                <w:i/>
-                <w:iCs/>
               </w:rPr>
             </w:pPr>
           </w:p>
@@ -2677,31 +2943,6 @@
               <w:rPr>
                 <w:b/>
                 <w:bCs/>
-                <w:i/>
-                <w:iCs/>
-              </w:rPr>
-            </w:pPr>
-          </w:p>
-        </w:tc>
-        <w:tc>
-          <w:tcPr>
-            <w:tcW w:w="1134" w:type="dxa"/>
-            <w:tcBorders>
-              <w:top w:val="single" w:sz="4" w:space="0" w:color="808080" w:themeColor="background1" w:themeShade="80"/>
-              <w:left w:val="single" w:sz="4" w:space="0" w:color="808080" w:themeColor="background1" w:themeShade="80"/>
-              <w:bottom w:val="single" w:sz="4" w:space="0" w:color="808080" w:themeColor="background1" w:themeShade="80"/>
-              <w:right w:val="single" w:sz="4" w:space="0" w:color="808080" w:themeColor="background1" w:themeShade="80"/>
-            </w:tcBorders>
-            <w:shd w:val="clear" w:color="auto" w:fill="E6EEE5"/>
-          </w:tcPr>
-          <w:p>
-            <w:pPr>
-              <w:jc w:val="center"/>
-              <w:rPr>
-                <w:b/>
-                <w:bCs/>
-                <w:i/>
-                <w:iCs/>
               </w:rPr>
             </w:pPr>
           </w:p>
@@ -3014,6 +3255,7 @@
           </w:tcPr>
           <w:p>
             <w:r>
+              <w:lastRenderedPageBreak/>
               <w:t xml:space="preserve">Live </w:t>
             </w:r>
             <w:r>
@@ -3032,9 +3274,6 @@
             </w:tcBorders>
           </w:tcPr>
           <w:p>
-            <w:pPr>
-              <w:jc w:val="center"/>
-            </w:pPr>
             <w:r>
               <w:t>X</w:t>
             </w:r>
@@ -3051,9 +3290,6 @@
             </w:tcBorders>
           </w:tcPr>
           <w:p>
-            <w:pPr>
-              <w:jc w:val="center"/>
-            </w:pPr>
             <w:r>
               <w:t>-</w:t>
             </w:r>
@@ -3069,11 +3305,7 @@
               <w:right w:val="single" w:sz="4" w:space="0" w:color="808080" w:themeColor="background1" w:themeShade="80"/>
             </w:tcBorders>
           </w:tcPr>
-          <w:p>
-            <w:pPr>
-              <w:jc w:val="center"/>
-            </w:pPr>
-          </w:p>
+          <w:p/>
         </w:tc>
       </w:tr>
       <w:tr>
@@ -3089,7 +3321,6 @@
           </w:tcPr>
           <w:p>
             <w:r>
-              <w:lastRenderedPageBreak/>
               <w:t>Ausscheidungen</w:t>
             </w:r>
           </w:p>
@@ -3105,9 +3336,6 @@
             </w:tcBorders>
           </w:tcPr>
           <w:p>
-            <w:pPr>
-              <w:jc w:val="center"/>
-            </w:pPr>
             <w:r>
               <w:t>X</w:t>
             </w:r>
@@ -3124,9 +3352,6 @@
             </w:tcBorders>
           </w:tcPr>
           <w:p>
-            <w:pPr>
-              <w:jc w:val="center"/>
-            </w:pPr>
             <w:r>
               <w:t>O</w:t>
             </w:r>
@@ -3142,11 +3367,7 @@
               <w:right w:val="single" w:sz="4" w:space="0" w:color="808080" w:themeColor="background1" w:themeShade="80"/>
             </w:tcBorders>
           </w:tcPr>
-          <w:p>
-            <w:pPr>
-              <w:jc w:val="center"/>
-            </w:pPr>
-          </w:p>
+          <w:p/>
         </w:tc>
       </w:tr>
       <w:tr>
@@ -3172,11 +3393,7 @@
               <w:right w:val="single" w:sz="4" w:space="0" w:color="808080" w:themeColor="background1" w:themeShade="80"/>
             </w:tcBorders>
           </w:tcPr>
-          <w:p>
-            <w:pPr>
-              <w:jc w:val="center"/>
-            </w:pPr>
-          </w:p>
+          <w:p/>
         </w:tc>
         <w:tc>
           <w:tcPr>
@@ -3188,11 +3405,7 @@
               <w:right w:val="single" w:sz="4" w:space="0" w:color="808080" w:themeColor="background1" w:themeShade="80"/>
             </w:tcBorders>
           </w:tcPr>
-          <w:p>
-            <w:pPr>
-              <w:jc w:val="center"/>
-            </w:pPr>
-          </w:p>
+          <w:p/>
         </w:tc>
         <w:tc>
           <w:tcPr>
@@ -3204,11 +3417,7 @@
               <w:right w:val="single" w:sz="4" w:space="0" w:color="808080" w:themeColor="background1" w:themeShade="80"/>
             </w:tcBorders>
           </w:tcPr>
-          <w:p>
-            <w:pPr>
-              <w:jc w:val="center"/>
-            </w:pPr>
-          </w:p>
+          <w:p/>
         </w:tc>
       </w:tr>
       <w:tr>
@@ -3225,14 +3434,15 @@
           </w:tcPr>
           <w:p>
             <w:pPr>
-              <w:jc w:val="center"/>
-            </w:pPr>
-            <w:r>
               <w:rPr>
                 <w:b/>
                 <w:bCs/>
-                <w:i/>
-                <w:iCs/>
+              </w:rPr>
+            </w:pPr>
+            <w:r>
+              <w:rPr>
+                <w:b/>
+                <w:bCs/>
               </w:rPr>
               <w:t>Rennlisten</w:t>
             </w:r>
@@ -3251,7 +3461,10 @@
           </w:tcPr>
           <w:p>
             <w:pPr>
-              <w:jc w:val="center"/>
+              <w:rPr>
+                <w:b/>
+                <w:bCs/>
+              </w:rPr>
             </w:pPr>
           </w:p>
         </w:tc>
@@ -3268,7 +3481,10 @@
           </w:tcPr>
           <w:p>
             <w:pPr>
-              <w:jc w:val="center"/>
+              <w:rPr>
+                <w:b/>
+                <w:bCs/>
+              </w:rPr>
             </w:pPr>
           </w:p>
         </w:tc>
@@ -3285,7 +3501,10 @@
           </w:tcPr>
           <w:p>
             <w:pPr>
-              <w:jc w:val="center"/>
+              <w:rPr>
+                <w:b/>
+                <w:bCs/>
+              </w:rPr>
             </w:pPr>
           </w:p>
         </w:tc>
@@ -3318,9 +3537,6 @@
             </w:tcBorders>
           </w:tcPr>
           <w:p>
-            <w:pPr>
-              <w:jc w:val="center"/>
-            </w:pPr>
             <w:r>
               <w:t>X</w:t>
             </w:r>
@@ -3337,9 +3553,6 @@
             </w:tcBorders>
           </w:tcPr>
           <w:p>
-            <w:pPr>
-              <w:jc w:val="center"/>
-            </w:pPr>
             <w:r>
               <w:t>O</w:t>
             </w:r>
@@ -3355,11 +3568,7 @@
               <w:right w:val="single" w:sz="4" w:space="0" w:color="808080" w:themeColor="background1" w:themeShade="80"/>
             </w:tcBorders>
           </w:tcPr>
-          <w:p>
-            <w:pPr>
-              <w:jc w:val="center"/>
-            </w:pPr>
-          </w:p>
+          <w:p/>
         </w:tc>
       </w:tr>
       <w:tr>
@@ -3390,9 +3599,6 @@
             </w:tcBorders>
           </w:tcPr>
           <w:p>
-            <w:pPr>
-              <w:jc w:val="center"/>
-            </w:pPr>
             <w:r>
               <w:t>X</w:t>
             </w:r>
@@ -3409,9 +3615,6 @@
             </w:tcBorders>
           </w:tcPr>
           <w:p>
-            <w:pPr>
-              <w:jc w:val="center"/>
-            </w:pPr>
             <w:r>
               <w:t>O</w:t>
             </w:r>
@@ -3427,11 +3630,7 @@
               <w:right w:val="single" w:sz="4" w:space="0" w:color="808080" w:themeColor="background1" w:themeShade="80"/>
             </w:tcBorders>
           </w:tcPr>
-          <w:p>
-            <w:pPr>
-              <w:jc w:val="center"/>
-            </w:pPr>
-          </w:p>
+          <w:p/>
         </w:tc>
       </w:tr>
       <w:tr>
@@ -3462,9 +3661,6 @@
             </w:tcBorders>
           </w:tcPr>
           <w:p>
-            <w:pPr>
-              <w:jc w:val="center"/>
-            </w:pPr>
             <w:r>
               <w:t>X</w:t>
             </w:r>
@@ -3481,9 +3677,6 @@
             </w:tcBorders>
           </w:tcPr>
           <w:p>
-            <w:pPr>
-              <w:jc w:val="center"/>
-            </w:pPr>
             <w:r>
               <w:t>O</w:t>
             </w:r>
@@ -3499,11 +3692,7 @@
               <w:right w:val="single" w:sz="4" w:space="0" w:color="808080" w:themeColor="background1" w:themeShade="80"/>
             </w:tcBorders>
           </w:tcPr>
-          <w:p>
-            <w:pPr>
-              <w:jc w:val="center"/>
-            </w:pPr>
-          </w:p>
+          <w:p/>
         </w:tc>
       </w:tr>
       <w:tr>
@@ -3534,9 +3723,6 @@
             </w:tcBorders>
           </w:tcPr>
           <w:p>
-            <w:pPr>
-              <w:jc w:val="center"/>
-            </w:pPr>
             <w:r>
               <w:t>X</w:t>
             </w:r>
@@ -3553,9 +3739,6 @@
             </w:tcBorders>
           </w:tcPr>
           <w:p>
-            <w:pPr>
-              <w:jc w:val="center"/>
-            </w:pPr>
             <w:r>
               <w:t>O</w:t>
             </w:r>
@@ -3571,11 +3754,7 @@
               <w:right w:val="single" w:sz="4" w:space="0" w:color="808080" w:themeColor="background1" w:themeShade="80"/>
             </w:tcBorders>
           </w:tcPr>
-          <w:p>
-            <w:pPr>
-              <w:jc w:val="center"/>
-            </w:pPr>
-          </w:p>
+          <w:p/>
         </w:tc>
       </w:tr>
       <w:tr>
@@ -3606,9 +3785,6 @@
             </w:tcBorders>
           </w:tcPr>
           <w:p>
-            <w:pPr>
-              <w:jc w:val="center"/>
-            </w:pPr>
             <w:r>
               <w:t>X</w:t>
             </w:r>
@@ -3625,9 +3801,6 @@
             </w:tcBorders>
           </w:tcPr>
           <w:p>
-            <w:pPr>
-              <w:jc w:val="center"/>
-            </w:pPr>
             <w:r>
               <w:t>O</w:t>
             </w:r>
@@ -3643,20 +3816,17 @@
               <w:right w:val="single" w:sz="4" w:space="0" w:color="808080" w:themeColor="background1" w:themeShade="80"/>
             </w:tcBorders>
           </w:tcPr>
-          <w:p>
-            <w:pPr>
-              <w:jc w:val="center"/>
-            </w:pPr>
-          </w:p>
+          <w:p/>
         </w:tc>
       </w:tr>
     </w:tbl>
     <w:p>
       <w:pPr>
-        <w:tabs>
-          <w:tab w:val="left" w:pos="11057"/>
-        </w:tabs>
+        <w:pStyle w:val="NoSpacing"/>
         <w:ind w:left="10632"/>
+        <w:rPr>
+          <w:u w:val="single"/>
+        </w:rPr>
       </w:pPr>
       <w:r>
         <w:rPr>
@@ -3664,12 +3834,12 @@
         </w:rPr>
         <w:t>Legende:</w:t>
       </w:r>
-      <w:r>
-        <w:rPr>
-          <w:u w:val="single"/>
-        </w:rPr>
-        <w:br/>
-      </w:r>
+    </w:p>
+    <w:p>
+      <w:pPr>
+        <w:pStyle w:val="NoSpacing"/>
+        <w:ind w:left="10632"/>
+      </w:pPr>
       <w:r>
         <w:t xml:space="preserve">X </w:t>
       </w:r>
@@ -3677,9 +3847,12 @@
         <w:tab/>
         <w:t>Empfohlen hiermit zu tun</w:t>
       </w:r>
-      <w:r>
-        <w:br/>
-      </w:r>
+    </w:p>
+    <w:p>
+      <w:pPr>
+        <w:pStyle w:val="NoSpacing"/>
+        <w:ind w:left="10632"/>
+      </w:pPr>
       <w:r>
         <w:t>O</w:t>
       </w:r>
@@ -3688,18 +3861,35 @@
       </w:r>
       <w:r>
         <w:tab/>
-        <w:t>Möglich zu tun</w:t>
-      </w:r>
-      <w:r>
-        <w:br/>
+      </w:r>
+      <w:proofErr w:type="gramStart"/>
+      <w:r>
+        <w:t>Möglich</w:t>
+      </w:r>
+      <w:proofErr w:type="gramEnd"/>
+      <w:r>
+        <w:t xml:space="preserve"> zu tun</w:t>
+      </w:r>
+    </w:p>
+    <w:p>
+      <w:pPr>
+        <w:pStyle w:val="NoSpacing"/>
+        <w:ind w:left="10632"/>
+      </w:pPr>
+      <w:r>
         <w:t>-</w:t>
       </w:r>
       <w:r>
         <w:tab/>
         <w:t>Funktion nicht vorhanden</w:t>
       </w:r>
-      <w:r>
-        <w:br/>
+    </w:p>
+    <w:p>
+      <w:pPr>
+        <w:pStyle w:val="NoSpacing"/>
+        <w:ind w:left="10632"/>
+      </w:pPr>
+      <w:r>
         <w:t>/</w:t>
       </w:r>
       <w:r>
@@ -3722,7 +3912,7 @@
       <w:pPr>
         <w:pStyle w:val="Heading1"/>
       </w:pPr>
-      <w:bookmarkStart w:id="1" w:name="_Toc27854901"/>
+      <w:bookmarkStart w:id="1" w:name="_Toc27942074"/>
       <w:r>
         <w:lastRenderedPageBreak/>
         <w:t>Rennen</w:t>
@@ -3733,7 +3923,7 @@
       <w:pPr>
         <w:pStyle w:val="Heading2"/>
       </w:pPr>
-      <w:bookmarkStart w:id="2" w:name="_Toc27854902"/>
+      <w:bookmarkStart w:id="2" w:name="_Toc27942075"/>
       <w:r>
         <w:t>Rennen Anlegen</w:t>
       </w:r>
@@ -3777,11 +3967,13 @@
       <w:pPr>
         <w:pStyle w:val="Heading2"/>
       </w:pPr>
-      <w:bookmarkStart w:id="3" w:name="_Toc27854903"/>
+      <w:bookmarkStart w:id="3" w:name="_Ref27938149"/>
+      <w:bookmarkStart w:id="4" w:name="_Toc27942076"/>
       <w:r>
         <w:t>Rennkonfiguration</w:t>
       </w:r>
       <w:bookmarkEnd w:id="3"/>
+      <w:bookmarkEnd w:id="4"/>
     </w:p>
     <w:p>
       <w:r>
@@ -3794,9 +3986,6 @@
       </w:r>
     </w:p>
     <w:p>
-      <w:pPr>
-        <w:keepNext/>
-      </w:pPr>
       <w:r>
         <w:rPr>
           <w:noProof/>
@@ -3902,11 +4091,11 @@
       <w:pPr>
         <w:pStyle w:val="Heading2"/>
       </w:pPr>
-      <w:bookmarkStart w:id="4" w:name="_Toc27854904"/>
+      <w:bookmarkStart w:id="5" w:name="_Toc27942077"/>
       <w:r>
         <w:t>Renndaten (Listenkopf)</w:t>
       </w:r>
-      <w:bookmarkEnd w:id="4"/>
+      <w:bookmarkEnd w:id="5"/>
     </w:p>
     <w:p>
       <w:r>
@@ -3917,9 +4106,6 @@
       </w:r>
     </w:p>
     <w:p>
-      <w:pPr>
-        <w:keepNext/>
-      </w:pPr>
       <w:r>
         <w:rPr>
           <w:noProof/>
@@ -4006,15 +4192,22 @@
       <w:pPr>
         <w:pStyle w:val="Heading1"/>
       </w:pPr>
-      <w:bookmarkStart w:id="5" w:name="_Toc27854905"/>
+      <w:bookmarkStart w:id="6" w:name="_Toc27942078"/>
       <w:r>
         <w:t>Teilnehmer</w:t>
       </w:r>
-      <w:bookmarkEnd w:id="5"/>
-    </w:p>
-    <w:p>
-      <w:r>
-        <w:t xml:space="preserve">Anmerkung: Die Teilnehmerverwaltung ist derzeit noch nicht final. Um Teilnehmer zu importieren und den Rennen zuzuordnen benutzen Sie weiterhin das Programm </w:t>
+      <w:bookmarkEnd w:id="6"/>
+    </w:p>
+    <w:p>
+      <w:r>
+        <w:rPr>
+          <w:b/>
+          <w:bCs/>
+        </w:rPr>
+        <w:t>Anmerkung:</w:t>
+      </w:r>
+      <w:r>
+        <w:t xml:space="preserve"> Die Teilnehmerverwaltung ist derzeit noch nicht final. Um Teilnehmer zu importieren und den Rennen zuzuordnen benutzen Sie weiterhin das Programm </w:t>
       </w:r>
       <w:proofErr w:type="spellStart"/>
       <w:r>
@@ -4037,11 +4230,11 @@
       <w:pPr>
         <w:pStyle w:val="Heading1"/>
       </w:pPr>
-      <w:bookmarkStart w:id="6" w:name="_Toc27854906"/>
+      <w:bookmarkStart w:id="7" w:name="_Toc27942079"/>
       <w:r>
         <w:t>Renndurchführung</w:t>
       </w:r>
-      <w:bookmarkEnd w:id="6"/>
+      <w:bookmarkEnd w:id="7"/>
     </w:p>
     <w:p>
       <w:r>
@@ -4072,7 +4265,7 @@
       <w:pPr>
         <w:pStyle w:val="Heading2"/>
       </w:pPr>
-      <w:bookmarkStart w:id="7" w:name="_Toc27854907"/>
+      <w:bookmarkStart w:id="8" w:name="_Toc27942080"/>
       <w:r>
         <w:rPr>
           <w:noProof/>
@@ -4282,7 +4475,7 @@
       <w:r>
         <w:t>Zeitnahme</w:t>
       </w:r>
-      <w:bookmarkEnd w:id="7"/>
+      <w:bookmarkEnd w:id="8"/>
     </w:p>
     <w:p>
       <w:r>
@@ -4349,11 +4542,11 @@
       <w:pPr>
         <w:pStyle w:val="Heading3"/>
       </w:pPr>
-      <w:bookmarkStart w:id="8" w:name="_Toc27854908"/>
+      <w:bookmarkStart w:id="9" w:name="_Toc27942081"/>
       <w:r>
         <w:t>Online Zeitnahme</w:t>
       </w:r>
-      <w:bookmarkEnd w:id="8"/>
+      <w:bookmarkEnd w:id="9"/>
     </w:p>
     <w:p>
       <w:r>
@@ -4445,7 +4638,7 @@
           </mc:Choice>
           <mc:Fallback>
             <w:pict>
-              <v:shape w14:anchorId="12CC5446" id="Text Box 11" o:spid="_x0000_s1027" type="#_x0000_t202" style="position:absolute;margin-left:198.6pt;margin-top:148.5pt;width:254.95pt;height:.05pt;z-index:251666432;visibility:visible;mso-wrap-style:square;mso-wrap-distance-left:9pt;mso-wrap-distance-top:0;mso-wrap-distance-right:9pt;mso-wrap-distance-bottom:0;mso-position-horizontal:absolute;mso-position-horizontal-relative:text;mso-position-vertical:absolute;mso-position-vertical-relative:text;v-text-anchor:top" o:gfxdata="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" stroked="f">
+              <v:shape w14:anchorId="12CC5446" id="Text Box 11" o:spid="_x0000_s1027" type="#_x0000_t202" style="position:absolute;left:0;text-align:left;margin-left:198.6pt;margin-top:148.5pt;width:254.95pt;height:.05pt;z-index:251666432;visibility:visible;mso-wrap-style:square;mso-wrap-distance-left:9pt;mso-wrap-distance-top:0;mso-wrap-distance-right:9pt;mso-wrap-distance-bottom:0;mso-position-horizontal:absolute;mso-position-horizontal-relative:text;mso-position-vertical:absolute;mso-position-vertical-relative:text;v-text-anchor:top" o:gfxdata="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" stroked="f">
                 <v:textbox style="mso-fit-shape-to-text:t" inset="0,0,0,0">
                   <w:txbxContent>
                     <w:p>
@@ -4673,11 +4866,11 @@
       <w:pPr>
         <w:pStyle w:val="Heading3"/>
       </w:pPr>
-      <w:bookmarkStart w:id="9" w:name="_Toc27854909"/>
+      <w:bookmarkStart w:id="10" w:name="_Toc27942082"/>
       <w:r>
         <w:t>Zeitnahme Hilfsfunktionen</w:t>
       </w:r>
-      <w:bookmarkEnd w:id="9"/>
+      <w:bookmarkEnd w:id="10"/>
     </w:p>
     <w:p>
       <w:r>
@@ -4701,16 +4894,8 @@
           <w:ilvl w:val="0"/>
           <w:numId w:val="2"/>
         </w:numPr>
-        <w:rPr>
-          <w:b/>
-          <w:bCs/>
-        </w:rPr>
-      </w:pPr>
-      <w:r>
-        <w:rPr>
-          <w:b/>
-          <w:bCs/>
-        </w:rPr>
+      </w:pPr>
+      <w:r>
         <w:t>Automatisch nicht im Ziel</w:t>
       </w:r>
     </w:p>
@@ -4737,16 +4922,8 @@
           <w:ilvl w:val="0"/>
           <w:numId w:val="2"/>
         </w:numPr>
-        <w:rPr>
-          <w:b/>
-          <w:bCs/>
-        </w:rPr>
-      </w:pPr>
-      <w:r>
-        <w:rPr>
-          <w:b/>
-          <w:bCs/>
-        </w:rPr>
+      </w:pPr>
+      <w:r>
         <w:t>Automatisch nicht im Start</w:t>
       </w:r>
     </w:p>
@@ -4773,16 +4950,8 @@
           <w:ilvl w:val="0"/>
           <w:numId w:val="2"/>
         </w:numPr>
-        <w:rPr>
-          <w:b/>
-          <w:bCs/>
-        </w:rPr>
-      </w:pPr>
-      <w:r>
-        <w:rPr>
-          <w:b/>
-          <w:bCs/>
-        </w:rPr>
+      </w:pPr>
+      <w:r>
         <w:t>„Start Frei! – Signal“</w:t>
       </w:r>
     </w:p>
@@ -4999,12 +5168,12 @@
       <w:pPr>
         <w:pStyle w:val="Heading3"/>
       </w:pPr>
-      <w:bookmarkStart w:id="10" w:name="_Toc27854910"/>
+      <w:bookmarkStart w:id="11" w:name="_Toc27942083"/>
       <w:r>
         <w:lastRenderedPageBreak/>
         <w:t>Zeitnahme Entwicklungsfunktionen</w:t>
       </w:r>
-      <w:bookmarkEnd w:id="10"/>
+      <w:bookmarkEnd w:id="11"/>
     </w:p>
     <w:p>
       <w:r>
@@ -5046,17 +5215,7 @@
             <w:shd w:val="clear" w:color="auto" w:fill="E6EEE5"/>
           </w:tcPr>
           <w:p>
-            <w:pPr>
-              <w:rPr>
-                <w:i/>
-                <w:iCs/>
-              </w:rPr>
-            </w:pPr>
-            <w:r>
-              <w:rPr>
-                <w:i/>
-                <w:iCs/>
-              </w:rPr>
+            <w:r>
               <w:t>Tastaturkürzel</w:t>
             </w:r>
           </w:p>
@@ -5067,17 +5226,7 @@
             <w:shd w:val="clear" w:color="auto" w:fill="E6EEE5"/>
           </w:tcPr>
           <w:p>
-            <w:pPr>
-              <w:rPr>
-                <w:i/>
-                <w:iCs/>
-              </w:rPr>
-            </w:pPr>
-            <w:r>
-              <w:rPr>
-                <w:i/>
-                <w:iCs/>
-              </w:rPr>
+            <w:r>
               <w:t>Funktion</w:t>
             </w:r>
           </w:p>
@@ -5194,11 +5343,11 @@
       <w:pPr>
         <w:pStyle w:val="Heading3"/>
       </w:pPr>
-      <w:bookmarkStart w:id="11" w:name="_Toc27854911"/>
+      <w:bookmarkStart w:id="12" w:name="_Toc27942084"/>
       <w:r>
         <w:t>Manuelle Zeiterfassung</w:t>
       </w:r>
-      <w:bookmarkEnd w:id="11"/>
+      <w:bookmarkEnd w:id="12"/>
     </w:p>
     <w:p>
       <w:r>
@@ -5293,7 +5442,7 @@
           </mc:Choice>
           <mc:Fallback>
             <w:pict>
-              <v:shape w14:anchorId="43BFC17A" id="Text Box 13" o:spid="_x0000_s1029" type="#_x0000_t202" style="position:absolute;margin-left:214.7pt;margin-top:54.4pt;width:265.9pt;height:.05pt;z-index:251670528;visibility:visible;mso-wrap-style:square;mso-width-percent:0;mso-wrap-distance-left:9pt;mso-wrap-distance-top:0;mso-wrap-distance-right:9pt;mso-wrap-distance-bottom:0;mso-position-horizontal:right;mso-position-horizontal-relative:margin;mso-position-vertical:absolute;mso-position-vertical-relative:text;mso-width-percent:0;mso-width-relative:margin;v-text-anchor:top" o:gfxdata="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" stroked="f">
+              <v:shape w14:anchorId="43BFC17A" id="Text Box 13" o:spid="_x0000_s1029" type="#_x0000_t202" style="position:absolute;left:0;text-align:left;margin-left:214.7pt;margin-top:54.4pt;width:265.9pt;height:.05pt;z-index:251670528;visibility:visible;mso-wrap-style:square;mso-width-percent:0;mso-wrap-distance-left:9pt;mso-wrap-distance-top:0;mso-wrap-distance-right:9pt;mso-wrap-distance-bottom:0;mso-position-horizontal:right;mso-position-horizontal-relative:margin;mso-position-vertical:absolute;mso-position-vertical-relative:text;mso-width-percent:0;mso-width-relative:margin;v-text-anchor:top" o:gfxdata="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" stroked="f">
                 <v:textbox style="mso-fit-shape-to-text:t" inset="0,0,0,0">
                   <w:txbxContent>
                     <w:p>
@@ -5452,11 +5601,11 @@
       <w:pPr>
         <w:pStyle w:val="Heading2"/>
       </w:pPr>
-      <w:bookmarkStart w:id="12" w:name="_Toc27854912"/>
+      <w:bookmarkStart w:id="13" w:name="_Toc27942085"/>
       <w:r>
         <w:t>Disqualifikation</w:t>
       </w:r>
-      <w:bookmarkEnd w:id="12"/>
+      <w:bookmarkEnd w:id="13"/>
     </w:p>
     <w:p>
       <w:r>
@@ -5558,8 +5707,16 @@
           <w:ilvl w:val="0"/>
           <w:numId w:val="2"/>
         </w:numPr>
-      </w:pPr>
-      <w:r>
+        <w:rPr>
+          <w:b/>
+          <w:bCs/>
+        </w:rPr>
+      </w:pPr>
+      <w:r>
+        <w:rPr>
+          <w:b/>
+          <w:bCs/>
+        </w:rPr>
         <w:t>Direkt in der Liste editieren</w:t>
       </w:r>
     </w:p>
@@ -5568,10 +5725,17 @@
         <w:pStyle w:val="ListParagraph"/>
       </w:pPr>
       <w:r>
-        <w:t xml:space="preserve">Stelle den Filter wie gewünscht ein und benutze die Combobox bei den Listeneinträgen bzw. das Anmerkungsfeld, um eine Ausscheidung vorzunehmen. </w:t>
-      </w:r>
-      <w:r>
-        <w:br/>
+        <w:t>Stelle den Filter wie gewünscht ein und benutze die Combobox bei den Listeneinträgen bzw. das Anmerkungsfeld, um eine Ausscheidung vorzunehmen.</w:t>
+      </w:r>
+      <w:r>
+        <w:t xml:space="preserve"> </w:t>
+      </w:r>
+    </w:p>
+    <w:p>
+      <w:pPr>
+        <w:pStyle w:val="ListParagraph"/>
+      </w:pPr>
+      <w:r>
         <w:t>Die Ausscheidung wird sofort gespeichert.</w:t>
       </w:r>
     </w:p>
@@ -5582,12 +5746,24 @@
           <w:ilvl w:val="0"/>
           <w:numId w:val="2"/>
         </w:numPr>
-      </w:pPr>
-      <w:r>
-        <w:t>Über die Eingabefelder unterhalb der Liste editieren.</w:t>
-      </w:r>
-      <w:r>
-        <w:br/>
+        <w:rPr>
+          <w:b/>
+          <w:bCs/>
+        </w:rPr>
+      </w:pPr>
+      <w:r>
+        <w:rPr>
+          <w:b/>
+          <w:bCs/>
+        </w:rPr>
+        <w:t>Über die Eingabefelder unterhalb der Liste editieren</w:t>
+      </w:r>
+    </w:p>
+    <w:p>
+      <w:pPr>
+        <w:pStyle w:val="ListParagraph"/>
+      </w:pPr>
+      <w:r>
         <w:t xml:space="preserve">Üblicherweise erfolgt die Ausscheidungseingabe entsprechend der Torrichterkarten. Daher existiert die zweite Tastaturbetonte </w:t>
       </w:r>
       <w:proofErr w:type="spellStart"/>
@@ -5608,12 +5784,7 @@
         </w:numPr>
       </w:pPr>
       <w:r>
-        <w:t>Starten Si</w:t>
-      </w:r>
-      <w:bookmarkStart w:id="13" w:name="_GoBack"/>
-      <w:bookmarkEnd w:id="13"/>
-      <w:r>
-        <w:t xml:space="preserve">e mit &lt;STRG&gt; - &lt;M&gt; gefolgt von der Startnummer. </w:t>
+        <w:t xml:space="preserve">Starten Sie mit &lt;STRG&gt; - &lt;M&gt; gefolgt von der Startnummer. </w:t>
       </w:r>
     </w:p>
     <w:p>
@@ -5625,11 +5796,16 @@
         </w:numPr>
       </w:pPr>
       <w:r>
+        <w:t xml:space="preserve">Durch &lt;TAB&gt; springen Sie in das nächste Feld (Ausscheidungsgrund). </w:t>
+      </w:r>
+    </w:p>
+    <w:p>
+      <w:pPr>
+        <w:pStyle w:val="ListParagraph"/>
+        <w:ind w:left="1440"/>
+      </w:pPr>
+      <w:r>
         <w:lastRenderedPageBreak/>
-        <w:t xml:space="preserve">Durch &lt;TAB&gt; springen Sie in das nächste Feld (Ausscheidungsgrund). </w:t>
-      </w:r>
-      <w:r>
-        <w:br/>
         <w:t xml:space="preserve">Benutzen Sie die Cursor Hoch und Runter </w:t>
       </w:r>
       <w:proofErr w:type="gramStart"/>
@@ -5677,7 +5853,644 @@
         <w:t>Stellen Sie sicher, dass Sie den richtigen Durchgang ausgewählt haben.</w:t>
       </w:r>
     </w:p>
-    <w:p/>
+    <w:p>
+      <w:pPr>
+        <w:pStyle w:val="Heading1"/>
+      </w:pPr>
+      <w:bookmarkStart w:id="14" w:name="_Toc27942086"/>
+      <w:r>
+        <w:rPr>
+          <w:noProof/>
+        </w:rPr>
+        <mc:AlternateContent>
+          <mc:Choice Requires="wps">
+            <w:drawing>
+              <wp:anchor distT="0" distB="0" distL="114300" distR="114300" simplePos="0" relativeHeight="251673600" behindDoc="0" locked="0" layoutInCell="1" allowOverlap="1" wp14:anchorId="12F88839" wp14:editId="7F53D312">
+                <wp:simplePos x="0" y="0"/>
+                <wp:positionH relativeFrom="column">
+                  <wp:posOffset>2988310</wp:posOffset>
+                </wp:positionH>
+                <wp:positionV relativeFrom="paragraph">
+                  <wp:posOffset>3639185</wp:posOffset>
+                </wp:positionV>
+                <wp:extent cx="2762250" cy="635"/>
+                <wp:effectExtent l="0" t="0" r="0" b="0"/>
+                <wp:wrapSquare wrapText="bothSides"/>
+                <wp:docPr id="15" name="Text Box 15"/>
+                <wp:cNvGraphicFramePr/>
+                <a:graphic xmlns:a="http://schemas.openxmlformats.org/drawingml/2006/main">
+                  <a:graphicData uri="http://schemas.microsoft.com/office/word/2010/wordprocessingShape">
+                    <wps:wsp>
+                      <wps:cNvSpPr txBox="1"/>
+                      <wps:spPr>
+                        <a:xfrm>
+                          <a:off x="0" y="0"/>
+                          <a:ext cx="2762250" cy="635"/>
+                        </a:xfrm>
+                        <a:prstGeom prst="rect">
+                          <a:avLst/>
+                        </a:prstGeom>
+                        <a:solidFill>
+                          <a:prstClr val="white"/>
+                        </a:solidFill>
+                        <a:ln>
+                          <a:noFill/>
+                        </a:ln>
+                      </wps:spPr>
+                      <wps:txbx>
+                        <w:txbxContent>
+                          <w:p>
+                            <w:pPr>
+                              <w:pStyle w:val="Caption"/>
+                              <w:rPr>
+                                <w:rFonts w:ascii="Ubuntu" w:hAnsi="Ubuntu"/>
+                                <w:noProof/>
+                              </w:rPr>
+                            </w:pPr>
+                            <w:r>
+                              <w:t xml:space="preserve">Abbildung </w:t>
+                            </w:r>
+                            <w:r>
+                              <w:fldChar w:fldCharType="begin"/>
+                            </w:r>
+                            <w:r>
+                              <w:instrText xml:space="preserve"> SEQ Abbildung \* ARABIC </w:instrText>
+                            </w:r>
+                            <w:r>
+                              <w:fldChar w:fldCharType="separate"/>
+                            </w:r>
+                            <w:r>
+                              <w:rPr>
+                                <w:noProof/>
+                              </w:rPr>
+                              <w:t>7</w:t>
+                            </w:r>
+                            <w:r>
+                              <w:fldChar w:fldCharType="end"/>
+                            </w:r>
+                            <w:r>
+                              <w:t xml:space="preserve"> Listen</w:t>
+                            </w:r>
+                          </w:p>
+                        </w:txbxContent>
+                      </wps:txbx>
+                      <wps:bodyPr rot="0" spcFirstLastPara="0" vertOverflow="overflow" horzOverflow="overflow" vert="horz" wrap="square" lIns="0" tIns="0" rIns="0" bIns="0" numCol="1" spcCol="0" rtlCol="0" fromWordArt="0" anchor="t" anchorCtr="0" forceAA="0" compatLnSpc="1">
+                        <a:prstTxWarp prst="textNoShape">
+                          <a:avLst/>
+                        </a:prstTxWarp>
+                        <a:spAutoFit/>
+                      </wps:bodyPr>
+                    </wps:wsp>
+                  </a:graphicData>
+                </a:graphic>
+              </wp:anchor>
+            </w:drawing>
+          </mc:Choice>
+          <mc:Fallback>
+            <w:pict>
+              <v:shape w14:anchorId="12F88839" id="Text Box 15" o:spid="_x0000_s1030" type="#_x0000_t202" style="position:absolute;left:0;text-align:left;margin-left:235.3pt;margin-top:286.55pt;width:217.5pt;height:.05pt;z-index:251673600;visibility:visible;mso-wrap-style:square;mso-wrap-distance-left:9pt;mso-wrap-distance-top:0;mso-wrap-distance-right:9pt;mso-wrap-distance-bottom:0;mso-position-horizontal:absolute;mso-position-horizontal-relative:text;mso-position-vertical:absolute;mso-position-vertical-relative:text;v-text-anchor:top" o:gfxdata="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" stroked="f">
+                <v:textbox style="mso-fit-shape-to-text:t" inset="0,0,0,0">
+                  <w:txbxContent>
+                    <w:p>
+                      <w:pPr>
+                        <w:pStyle w:val="Caption"/>
+                        <w:rPr>
+                          <w:rFonts w:ascii="Ubuntu" w:hAnsi="Ubuntu"/>
+                          <w:noProof/>
+                        </w:rPr>
+                      </w:pPr>
+                      <w:r>
+                        <w:t xml:space="preserve">Abbildung </w:t>
+                      </w:r>
+                      <w:r>
+                        <w:fldChar w:fldCharType="begin"/>
+                      </w:r>
+                      <w:r>
+                        <w:instrText xml:space="preserve"> SEQ Abbildung \* ARABIC </w:instrText>
+                      </w:r>
+                      <w:r>
+                        <w:fldChar w:fldCharType="separate"/>
+                      </w:r>
+                      <w:r>
+                        <w:rPr>
+                          <w:noProof/>
+                        </w:rPr>
+                        <w:t>7</w:t>
+                      </w:r>
+                      <w:r>
+                        <w:fldChar w:fldCharType="end"/>
+                      </w:r>
+                      <w:r>
+                        <w:t xml:space="preserve"> Listen</w:t>
+                      </w:r>
+                    </w:p>
+                  </w:txbxContent>
+                </v:textbox>
+                <w10:wrap type="square"/>
+              </v:shape>
+            </w:pict>
+          </mc:Fallback>
+        </mc:AlternateContent>
+      </w:r>
+      <w:r>
+        <w:rPr>
+          <w:noProof/>
+        </w:rPr>
+        <w:drawing>
+          <wp:anchor distT="0" distB="0" distL="114300" distR="114300" simplePos="0" relativeHeight="251671552" behindDoc="0" locked="0" layoutInCell="1" allowOverlap="1" wp14:anchorId="5A206769" wp14:editId="53CD21B4">
+            <wp:simplePos x="0" y="0"/>
+            <wp:positionH relativeFrom="margin">
+              <wp:posOffset>2988310</wp:posOffset>
+            </wp:positionH>
+            <wp:positionV relativeFrom="paragraph">
+              <wp:posOffset>304800</wp:posOffset>
+            </wp:positionV>
+            <wp:extent cx="2762250" cy="3277235"/>
+            <wp:effectExtent l="19050" t="19050" r="19050" b="18415"/>
+            <wp:wrapSquare wrapText="bothSides"/>
+            <wp:docPr id="14" name="Picture 14"/>
+            <wp:cNvGraphicFramePr>
+              <a:graphicFrameLocks xmlns:a="http://schemas.openxmlformats.org/drawingml/2006/main" noChangeAspect="1"/>
+            </wp:cNvGraphicFramePr>
+            <a:graphic xmlns:a="http://schemas.openxmlformats.org/drawingml/2006/main">
+              <a:graphicData uri="http://schemas.openxmlformats.org/drawingml/2006/picture">
+                <pic:pic xmlns:pic="http://schemas.openxmlformats.org/drawingml/2006/picture">
+                  <pic:nvPicPr>
+                    <pic:cNvPr id="1" name=""/>
+                    <pic:cNvPicPr/>
+                  </pic:nvPicPr>
+                  <pic:blipFill rotWithShape="1">
+                    <a:blip r:embed="rId18" cstate="print">
+                      <a:extLst>
+                        <a:ext uri="{28A0092B-C50C-407E-A947-70E740481C1C}">
+                          <a14:useLocalDpi xmlns:a14="http://schemas.microsoft.com/office/drawing/2010/main" val="0"/>
+                        </a:ext>
+                      </a:extLst>
+                    </a:blip>
+                    <a:srcRect l="45891" b="12846"/>
+                    <a:stretch/>
+                  </pic:blipFill>
+                  <pic:spPr bwMode="auto">
+                    <a:xfrm>
+                      <a:off x="0" y="0"/>
+                      <a:ext cx="2762250" cy="3277235"/>
+                    </a:xfrm>
+                    <a:prstGeom prst="rect">
+                      <a:avLst/>
+                    </a:prstGeom>
+                    <a:ln w="3175">
+                      <a:solidFill>
+                        <a:srgbClr val="3F434B"/>
+                      </a:solidFill>
+                    </a:ln>
+                    <a:extLst>
+                      <a:ext uri="{53640926-AAD7-44D8-BBD7-CCE9431645EC}">
+                        <a14:shadowObscured xmlns:a14="http://schemas.microsoft.com/office/drawing/2010/main"/>
+                      </a:ext>
+                    </a:extLst>
+                  </pic:spPr>
+                </pic:pic>
+              </a:graphicData>
+            </a:graphic>
+            <wp14:sizeRelH relativeFrom="margin">
+              <wp14:pctWidth>0</wp14:pctWidth>
+            </wp14:sizeRelH>
+            <wp14:sizeRelV relativeFrom="margin">
+              <wp14:pctHeight>0</wp14:pctHeight>
+            </wp14:sizeRelV>
+          </wp:anchor>
+        </w:drawing>
+      </w:r>
+      <w:r>
+        <w:t>Listen</w:t>
+      </w:r>
+      <w:bookmarkEnd w:id="14"/>
+      <w:r>
+        <w:t xml:space="preserve"> </w:t>
+      </w:r>
+    </w:p>
+    <w:p>
+      <w:pPr>
+        <w:pStyle w:val="Heading2"/>
+      </w:pPr>
+      <w:bookmarkStart w:id="15" w:name="_Toc27942087"/>
+      <w:r>
+        <w:t>Listen anzeigen</w:t>
+      </w:r>
+      <w:bookmarkEnd w:id="15"/>
+    </w:p>
+    <w:p>
+      <w:proofErr w:type="spellStart"/>
+      <w:r>
+        <w:t>Race</w:t>
+      </w:r>
+      <w:proofErr w:type="spellEnd"/>
+      <w:r>
+        <w:t xml:space="preserve"> </w:t>
+      </w:r>
+      <w:proofErr w:type="spellStart"/>
+      <w:r>
+        <w:t>Horology</w:t>
+      </w:r>
+      <w:proofErr w:type="spellEnd"/>
+      <w:r>
+        <w:t xml:space="preserve"> zeigt auf der rechten Hälfte der Anwendung die aktuellen Start- oder Ergebnislisten. </w:t>
+      </w:r>
+      <w:r>
+        <w:t>Den</w:t>
+      </w:r>
+      <w:r>
+        <w:t xml:space="preserve"> Listentyp kann oben rechts ausgewählt werden. </w:t>
+      </w:r>
+      <w:r>
+        <w:t>Ausgewählt werden können:</w:t>
+      </w:r>
+    </w:p>
+    <w:p>
+      <w:pPr>
+        <w:pStyle w:val="ListParagraph"/>
+        <w:numPr>
+          <w:ilvl w:val="0"/>
+          <w:numId w:val="2"/>
+        </w:numPr>
+      </w:pPr>
+      <w:r>
+        <w:t>Startliste 1. Durchgang</w:t>
+      </w:r>
+    </w:p>
+    <w:p>
+      <w:pPr>
+        <w:pStyle w:val="ListParagraph"/>
+        <w:numPr>
+          <w:ilvl w:val="0"/>
+          <w:numId w:val="2"/>
+        </w:numPr>
+      </w:pPr>
+      <w:r>
+        <w:t>Ergebnis</w:t>
+      </w:r>
+      <w:r>
+        <w:t xml:space="preserve"> 1. Durchgang</w:t>
+      </w:r>
+    </w:p>
+    <w:p>
+      <w:pPr>
+        <w:pStyle w:val="ListParagraph"/>
+        <w:numPr>
+          <w:ilvl w:val="0"/>
+          <w:numId w:val="2"/>
+        </w:numPr>
+      </w:pPr>
+      <w:r>
+        <w:t xml:space="preserve">Startliste </w:t>
+      </w:r>
+      <w:r>
+        <w:t>2</w:t>
+      </w:r>
+      <w:r>
+        <w:t>. Durchgang</w:t>
+      </w:r>
+    </w:p>
+    <w:p>
+      <w:pPr>
+        <w:pStyle w:val="ListParagraph"/>
+        <w:numPr>
+          <w:ilvl w:val="0"/>
+          <w:numId w:val="2"/>
+        </w:numPr>
+      </w:pPr>
+      <w:r>
+        <w:t>Ergebnis</w:t>
+      </w:r>
+      <w:r>
+        <w:t xml:space="preserve"> </w:t>
+      </w:r>
+      <w:r>
+        <w:t>2</w:t>
+      </w:r>
+      <w:r>
+        <w:t>. Durchgang</w:t>
+      </w:r>
+    </w:p>
+    <w:p>
+      <w:pPr>
+        <w:pStyle w:val="ListParagraph"/>
+        <w:numPr>
+          <w:ilvl w:val="0"/>
+          <w:numId w:val="2"/>
+        </w:numPr>
+      </w:pPr>
+      <w:r>
+        <w:t>Rennergebnis</w:t>
+      </w:r>
+    </w:p>
+    <w:p>
+      <w:pPr>
+        <w:rPr>
+          <w:noProof/>
+        </w:rPr>
+      </w:pPr>
+      <w:r>
+        <w:t>Die Gruppierung kann direkt daneben ausgewählt werden.</w:t>
+      </w:r>
+      <w:r>
+        <w:t xml:space="preserve"> </w:t>
+      </w:r>
+      <w:r>
+        <w:t xml:space="preserve">Standardmäßig werden die Listen entsprechend der Rennkonfiguration </w:t>
+      </w:r>
+      <w:r>
+        <w:t xml:space="preserve">(siehe </w:t>
+      </w:r>
+      <w:r>
+        <w:fldChar w:fldCharType="begin"/>
+      </w:r>
+      <w:r>
+        <w:instrText xml:space="preserve"> REF _Ref27938149 \r \h </w:instrText>
+      </w:r>
+      <w:r>
+        <w:fldChar w:fldCharType="separate"/>
+      </w:r>
+      <w:r>
+        <w:t>2.2</w:t>
+      </w:r>
+      <w:r>
+        <w:fldChar w:fldCharType="end"/>
+      </w:r>
+      <w:r>
+        <w:t xml:space="preserve">) </w:t>
+      </w:r>
+      <w:r>
+        <w:t>gruppiert.</w:t>
+      </w:r>
+      <w:r>
+        <w:rPr>
+          <w:noProof/>
+        </w:rPr>
+        <w:t xml:space="preserve"> </w:t>
+      </w:r>
+    </w:p>
+    <w:p>
+      <w:pPr>
+        <w:pStyle w:val="Heading2"/>
+        <w:rPr>
+          <w:noProof/>
+        </w:rPr>
+      </w:pPr>
+      <w:bookmarkStart w:id="16" w:name="_Toc27942088"/>
+      <w:r>
+        <w:rPr>
+          <w:noProof/>
+        </w:rPr>
+        <w:t>Listen drucken</w:t>
+      </w:r>
+      <w:bookmarkEnd w:id="16"/>
+    </w:p>
+    <w:p>
+      <w:r>
+        <w:t xml:space="preserve">Die gerade aktuell sichtbare Liste kann mittels </w:t>
+      </w:r>
+      <w:r>
+        <w:rPr>
+          <w:b/>
+          <w:bCs/>
+          <w:i/>
+          <w:iCs/>
+        </w:rPr>
+        <w:t>Drucken</w:t>
+      </w:r>
+      <w:r>
+        <w:t xml:space="preserve"> in ein PDF-Dokument geschrieben werden. Es wird automatisch ein passender Dateiname vorgeschlagen.</w:t>
+      </w:r>
+    </w:p>
+    <w:p>
+      <w:pPr>
+        <w:pStyle w:val="Heading3"/>
+      </w:pPr>
+      <w:bookmarkStart w:id="17" w:name="_Toc27942089"/>
+      <w:r>
+        <w:t>Eigene Logos</w:t>
+      </w:r>
+      <w:r>
+        <w:t xml:space="preserve"> platzieren</w:t>
+      </w:r>
+      <w:bookmarkEnd w:id="17"/>
+    </w:p>
+    <w:p>
+      <w:r>
+        <w:t xml:space="preserve">Es können eigene Logos auf </w:t>
+      </w:r>
+      <w:r>
+        <w:t xml:space="preserve">den Ausdrucken </w:t>
+      </w:r>
+      <w:r>
+        <w:t xml:space="preserve">platziert werden. Um dies zu tun müssen entsprechende Bild-Dateien im Verzeichnis der Datendatei liegen. </w:t>
+      </w:r>
+      <w:r>
+        <w:t>Es werden grundsätzlich all gängigen Bildformate wie JPG, PNG, BMP unterstützt. Folgende Logos und Banner können angepasst werden</w:t>
+      </w:r>
+      <w:r>
+        <w:t>:</w:t>
+      </w:r>
+    </w:p>
+    <w:tbl>
+      <w:tblPr>
+        <w:tblStyle w:val="PlainTable2"/>
+        <w:tblW w:w="0" w:type="auto"/>
+        <w:jc w:val="center"/>
+        <w:tblLook w:val="0420" w:firstRow="1" w:lastRow="0" w:firstColumn="0" w:lastColumn="0" w:noHBand="0" w:noVBand="1"/>
+      </w:tblPr>
+      <w:tblGrid>
+        <w:gridCol w:w="1985"/>
+        <w:gridCol w:w="5245"/>
+      </w:tblGrid>
+      <w:tr>
+        <w:trPr>
+          <w:cnfStyle w:val="100000000000" w:firstRow="1" w:lastRow="0" w:firstColumn="0" w:lastColumn="0" w:oddVBand="0" w:evenVBand="0" w:oddHBand="0" w:evenHBand="0" w:firstRowFirstColumn="0" w:firstRowLastColumn="0" w:lastRowFirstColumn="0" w:lastRowLastColumn="0"/>
+          <w:trHeight w:val="238"/>
+          <w:jc w:val="center"/>
+        </w:trPr>
+        <w:tc>
+          <w:tcPr>
+            <w:tcW w:w="1985" w:type="dxa"/>
+            <w:shd w:val="clear" w:color="auto" w:fill="E6EEE5"/>
+          </w:tcPr>
+          <w:p>
+            <w:r>
+              <w:t>Dateiname</w:t>
+            </w:r>
+          </w:p>
+        </w:tc>
+        <w:tc>
+          <w:tcPr>
+            <w:tcW w:w="5245" w:type="dxa"/>
+            <w:shd w:val="clear" w:color="auto" w:fill="E6EEE5"/>
+          </w:tcPr>
+          <w:p>
+            <w:r>
+              <w:t>Funktion</w:t>
+            </w:r>
+          </w:p>
+        </w:tc>
+      </w:tr>
+      <w:tr>
+        <w:trPr>
+          <w:cnfStyle w:val="000000100000" w:firstRow="0" w:lastRow="0" w:firstColumn="0" w:lastColumn="0" w:oddVBand="0" w:evenVBand="0" w:oddHBand="1" w:evenHBand="0" w:firstRowFirstColumn="0" w:firstRowLastColumn="0" w:lastRowFirstColumn="0" w:lastRowLastColumn="0"/>
+          <w:trHeight w:val="244"/>
+          <w:jc w:val="center"/>
+        </w:trPr>
+        <w:tc>
+          <w:tcPr>
+            <w:tcW w:w="1985" w:type="dxa"/>
+          </w:tcPr>
+          <w:p>
+            <w:r>
+              <w:t>Banner1</w:t>
+            </w:r>
+            <w:r>
+              <w:t>.???</w:t>
+            </w:r>
+          </w:p>
+        </w:tc>
+        <w:tc>
+          <w:tcPr>
+            <w:tcW w:w="5245" w:type="dxa"/>
+          </w:tcPr>
+          <w:p>
+            <w:r>
+              <w:t>Dieses Bild wird auf jede Seite am oberen Rand der Seite gedruckt.</w:t>
+            </w:r>
+          </w:p>
+          <w:p>
+            <w:r>
+              <w:t>Das Bild wird auf die Seitenbreite skaliert.</w:t>
+            </w:r>
+          </w:p>
+        </w:tc>
+      </w:tr>
+      <w:tr>
+        <w:trPr>
+          <w:trHeight w:val="244"/>
+          <w:jc w:val="center"/>
+        </w:trPr>
+        <w:tc>
+          <w:tcPr>
+            <w:tcW w:w="1985" w:type="dxa"/>
+          </w:tcPr>
+          <w:p>
+            <w:r>
+              <w:t>Banner</w:t>
+            </w:r>
+            <w:r>
+              <w:t>2</w:t>
+            </w:r>
+            <w:r>
+              <w:t>.???</w:t>
+            </w:r>
+          </w:p>
+        </w:tc>
+        <w:tc>
+          <w:tcPr>
+            <w:tcW w:w="5245" w:type="dxa"/>
+          </w:tcPr>
+          <w:p>
+            <w:r>
+              <w:t xml:space="preserve">Dieses Bild wird auf jede Seite am </w:t>
+            </w:r>
+            <w:r>
+              <w:t xml:space="preserve">unteren </w:t>
+            </w:r>
+            <w:r>
+              <w:t>Rand der Seite gedruckt.</w:t>
+            </w:r>
+          </w:p>
+          <w:p>
+            <w:r>
+              <w:t>Das Bild wird auf die Seitenbreite skaliert.</w:t>
+            </w:r>
+          </w:p>
+        </w:tc>
+      </w:tr>
+      <w:tr>
+        <w:trPr>
+          <w:cnfStyle w:val="000000100000" w:firstRow="0" w:lastRow="0" w:firstColumn="0" w:lastColumn="0" w:oddVBand="0" w:evenVBand="0" w:oddHBand="1" w:evenHBand="0" w:firstRowFirstColumn="0" w:firstRowLastColumn="0" w:lastRowFirstColumn="0" w:lastRowLastColumn="0"/>
+          <w:trHeight w:val="238"/>
+          <w:jc w:val="center"/>
+        </w:trPr>
+        <w:tc>
+          <w:tcPr>
+            <w:tcW w:w="1985" w:type="dxa"/>
+          </w:tcPr>
+          <w:p>
+            <w:r>
+              <w:t>Logo1</w:t>
+            </w:r>
+            <w:r>
+              <w:t>.???</w:t>
+            </w:r>
+          </w:p>
+        </w:tc>
+        <w:tc>
+          <w:tcPr>
+            <w:tcW w:w="5245" w:type="dxa"/>
+          </w:tcPr>
+          <w:p>
+            <w:r>
+              <w:t>Dieses Bild wird im Seitenkopf oben links gedruckt.</w:t>
+            </w:r>
+          </w:p>
+          <w:p>
+            <w:r>
+              <w:t>Typischerweise ist dies das Vereinslogo.</w:t>
+            </w:r>
+          </w:p>
+        </w:tc>
+      </w:tr>
+      <w:tr>
+        <w:trPr>
+          <w:trHeight w:val="238"/>
+          <w:jc w:val="center"/>
+        </w:trPr>
+        <w:tc>
+          <w:tcPr>
+            <w:tcW w:w="1985" w:type="dxa"/>
+          </w:tcPr>
+          <w:p>
+            <w:r>
+              <w:t>Logo2</w:t>
+            </w:r>
+            <w:r>
+              <w:t>.???</w:t>
+            </w:r>
+          </w:p>
+        </w:tc>
+        <w:tc>
+          <w:tcPr>
+            <w:tcW w:w="5245" w:type="dxa"/>
+          </w:tcPr>
+          <w:p>
+            <w:r>
+              <w:t xml:space="preserve">Dieses Bild wird im Seitenkopf </w:t>
+            </w:r>
+            <w:r>
+              <w:t>unten</w:t>
+            </w:r>
+            <w:r>
+              <w:t xml:space="preserve"> links gedruckt.</w:t>
+            </w:r>
+          </w:p>
+          <w:p>
+            <w:r>
+              <w:t>Typischerweise ist dies das Verbandslogo.</w:t>
+            </w:r>
+          </w:p>
+        </w:tc>
+      </w:tr>
+    </w:tbl>
+    <w:p>
+      <w:bookmarkStart w:id="18" w:name="_GoBack"/>
+      <w:bookmarkEnd w:id="18"/>
+    </w:p>
     <w:sectPr>
       <w:pgSz w:w="11906" w:h="16838"/>
       <w:pgMar w:top="1417" w:right="1417" w:bottom="1134" w:left="1417" w:header="708" w:footer="708" w:gutter="0"/>
@@ -5692,9 +6505,6 @@
 <w:endnotes xmlns:wpc="http://schemas.microsoft.com/office/word/2010/wordprocessingCanvas" xmlns:cx="http://schemas.microsoft.com/office/drawing/2014/chartex" xmlns:cx1="http://schemas.microsoft.com/office/drawing/2015/9/8/chartex" xmlns:cx2="http://schemas.microsoft.com/office/drawing/2015/10/21/chartex" xmlns:cx3="http://schemas.microsoft.com/office/drawing/2016/5/9/chartex" xmlns:cx4="http://schemas.microsoft.com/office/drawing/2016/5/10/chartex" xmlns:cx5="http://schemas.microsoft.com/office/drawing/2016/5/11/chartex" xmlns:cx6="http://schemas.microsoft.com/office/drawing/2016/5/12/chartex" xmlns:cx7="http://schemas.microsoft.com/office/drawing/2016/5/13/chartex" xmlns:cx8="http://schemas.microsoft.com/office/drawing/2016/5/14/chartex" xmlns:mc="http://schemas.openxmlformats.org/markup-compatibility/2006" xmlns:aink="http://schemas.microsoft.com/office/drawing/2016/ink" xmlns:am3d="http://schemas.microsoft.com/office/drawing/2017/model3d" xmlns:o="urn:schemas-microsoft-com:office:office" xmlns:r="http://schemas.openxmlformats.org/officeDocument/2006/relationships" xmlns:m="http://schemas.openxmlformats.org/officeDocument/2006/math" xmlns:v="urn:schemas-microsoft-com:vml" xmlns:wp14="http://schemas.microsoft.com/office/word/2010/wordprocessingDrawing" xmlns:wp="http://schemas.openxmlformats.org/drawingml/2006/wordprocessingDrawing" xmlns:w10="urn:schemas-microsoft-com:office:word" xmlns:w="http://schemas.openxmlformats.org/wordprocessingml/2006/main" xmlns:w14="http://schemas.microsoft.com/office/word/2010/wordml" xmlns:w15="http://schemas.microsoft.com/office/word/2012/wordml" xmlns:w16cid="http://schemas.microsoft.com/office/word/2016/wordml/cid" xmlns:w16se="http://schemas.microsoft.com/office/word/2015/wordml/symex" xmlns:wpg="http://schemas.microsoft.com/office/word/2010/wordprocessingGroup" xmlns:wpi="http://schemas.microsoft.com/office/word/2010/wordprocessingInk" xmlns:wne="http://schemas.microsoft.com/office/word/2006/wordml" xmlns:wps="http://schemas.microsoft.com/office/word/2010/wordprocessingShape" mc:Ignorable="w14 w15 w16se w16cid wp14">
   <w:endnote w:type="separator" w:id="-1">
     <w:p>
-      <w:pPr>
-        <w:spacing w:after="0" w:line="240" w:lineRule="auto"/>
-      </w:pPr>
       <w:r>
         <w:separator/>
       </w:r>
@@ -5702,9 +6512,6 @@
   </w:endnote>
   <w:endnote w:type="continuationSeparator" w:id="0">
     <w:p>
-      <w:pPr>
-        <w:spacing w:after="0" w:line="240" w:lineRule="auto"/>
-      </w:pPr>
       <w:r>
         <w:continuationSeparator/>
       </w:r>
@@ -5718,146 +6525,7 @@
   <w:p>
     <w:pPr>
       <w:pStyle w:val="Footer"/>
-      <w:pBdr>
-        <w:top w:val="single" w:sz="2" w:space="1" w:color="auto"/>
-      </w:pBdr>
-      <w:tabs>
-        <w:tab w:val="clear" w:pos="4536"/>
-        <w:tab w:val="clear" w:pos="9072"/>
-        <w:tab w:val="center" w:pos="5387"/>
-        <w:tab w:val="right" w:pos="14287"/>
-      </w:tabs>
-      <w:rPr>
-        <w:rFonts w:ascii="Ubuntu" w:hAnsi="Ubuntu"/>
-        <w:color w:val="3F434B"/>
-      </w:rPr>
     </w:pPr>
-    <w:proofErr w:type="spellStart"/>
-    <w:r>
-      <w:rPr>
-        <w:rFonts w:ascii="Ubuntu" w:hAnsi="Ubuntu"/>
-        <w:color w:val="3F434B"/>
-      </w:rPr>
-      <w:t>Race</w:t>
-    </w:r>
-    <w:proofErr w:type="spellEnd"/>
-    <w:r>
-      <w:rPr>
-        <w:rFonts w:ascii="Ubuntu" w:hAnsi="Ubuntu"/>
-        <w:color w:val="3F434B"/>
-      </w:rPr>
-      <w:t xml:space="preserve"> </w:t>
-    </w:r>
-    <w:proofErr w:type="spellStart"/>
-    <w:r>
-      <w:rPr>
-        <w:rFonts w:ascii="Ubuntu" w:hAnsi="Ubuntu"/>
-        <w:color w:val="3F434B"/>
-      </w:rPr>
-      <w:t>Horology</w:t>
-    </w:r>
-    <w:proofErr w:type="spellEnd"/>
-    <w:r>
-      <w:rPr>
-        <w:rFonts w:ascii="Ubuntu" w:hAnsi="Ubuntu"/>
-        <w:color w:val="3F434B"/>
-      </w:rPr>
-      <w:t xml:space="preserve"> – Anleitung </w:t>
-    </w:r>
-    <w:r>
-      <w:rPr>
-        <w:rFonts w:ascii="Ubuntu" w:hAnsi="Ubuntu"/>
-        <w:color w:val="3F434B"/>
-      </w:rPr>
-      <w:tab/>
-    </w:r>
-    <w:r>
-      <w:rPr>
-        <w:rFonts w:ascii="Ubuntu" w:hAnsi="Ubuntu"/>
-        <w:color w:val="3F434B"/>
-      </w:rPr>
-      <w:tab/>
-      <w:t xml:space="preserve">Seite </w:t>
-    </w:r>
-    <w:r>
-      <w:rPr>
-        <w:rFonts w:ascii="Ubuntu" w:hAnsi="Ubuntu"/>
-        <w:color w:val="3F434B"/>
-      </w:rPr>
-      <w:fldChar w:fldCharType="begin"/>
-    </w:r>
-    <w:r>
-      <w:rPr>
-        <w:rFonts w:ascii="Ubuntu" w:hAnsi="Ubuntu"/>
-        <w:color w:val="3F434B"/>
-      </w:rPr>
-      <w:instrText xml:space="preserve"> PAGE  \* Arabic  \* MERGEFORMAT </w:instrText>
-    </w:r>
-    <w:r>
-      <w:rPr>
-        <w:rFonts w:ascii="Ubuntu" w:hAnsi="Ubuntu"/>
-        <w:color w:val="3F434B"/>
-      </w:rPr>
-      <w:fldChar w:fldCharType="separate"/>
-    </w:r>
-    <w:r>
-      <w:rPr>
-        <w:rFonts w:ascii="Ubuntu" w:hAnsi="Ubuntu"/>
-        <w:noProof/>
-        <w:color w:val="3F434B"/>
-      </w:rPr>
-      <w:t>1</w:t>
-    </w:r>
-    <w:r>
-      <w:rPr>
-        <w:rFonts w:ascii="Ubuntu" w:hAnsi="Ubuntu"/>
-        <w:color w:val="3F434B"/>
-      </w:rPr>
-      <w:fldChar w:fldCharType="end"/>
-    </w:r>
-    <w:r>
-      <w:rPr>
-        <w:rFonts w:ascii="Ubuntu" w:hAnsi="Ubuntu"/>
-        <w:color w:val="3F434B"/>
-      </w:rPr>
-      <w:t xml:space="preserve"> / </w:t>
-    </w:r>
-    <w:r>
-      <w:rPr>
-        <w:rFonts w:ascii="Ubuntu" w:hAnsi="Ubuntu"/>
-        <w:color w:val="3F434B"/>
-      </w:rPr>
-      <w:fldChar w:fldCharType="begin"/>
-    </w:r>
-    <w:r>
-      <w:rPr>
-        <w:rFonts w:ascii="Ubuntu" w:hAnsi="Ubuntu"/>
-        <w:color w:val="3F434B"/>
-      </w:rPr>
-      <w:instrText xml:space="preserve"> NUMPAGES  \* Arabic  \* MERGEFORMAT </w:instrText>
-    </w:r>
-    <w:r>
-      <w:rPr>
-        <w:rFonts w:ascii="Ubuntu" w:hAnsi="Ubuntu"/>
-        <w:color w:val="3F434B"/>
-      </w:rPr>
-      <w:fldChar w:fldCharType="separate"/>
-    </w:r>
-    <w:r>
-      <w:rPr>
-        <w:rFonts w:ascii="Ubuntu" w:hAnsi="Ubuntu"/>
-        <w:noProof/>
-        <w:color w:val="3F434B"/>
-      </w:rPr>
-      <w:t>2</w:t>
-    </w:r>
-    <w:r>
-      <w:rPr>
-        <w:rFonts w:ascii="Ubuntu" w:hAnsi="Ubuntu"/>
-        <w:color w:val="3F434B"/>
-      </w:rPr>
-      <w:fldChar w:fldCharType="end"/>
-    </w:r>
   </w:p>
   <w:p>
     <w:pPr>
@@ -5865,26 +6533,65 @@
       <w:pBdr>
         <w:top w:val="single" w:sz="2" w:space="1" w:color="auto"/>
       </w:pBdr>
-      <w:tabs>
-        <w:tab w:val="clear" w:pos="4536"/>
-        <w:tab w:val="clear" w:pos="9072"/>
-        <w:tab w:val="center" w:pos="5387"/>
-        <w:tab w:val="right" w:pos="14287"/>
-      </w:tabs>
+    </w:pPr>
+    <w:proofErr w:type="spellStart"/>
+    <w:r>
+      <w:t>Race</w:t>
+    </w:r>
+    <w:proofErr w:type="spellEnd"/>
+    <w:r>
+      <w:t xml:space="preserve"> </w:t>
+    </w:r>
+    <w:proofErr w:type="spellStart"/>
+    <w:r>
+      <w:t>Horology</w:t>
+    </w:r>
+    <w:proofErr w:type="spellEnd"/>
+    <w:r>
+      <w:t xml:space="preserve"> – Anleitung </w:t>
+    </w:r>
+    <w:r>
+      <w:tab/>
+    </w:r>
+    <w:r>
+      <w:tab/>
+      <w:t xml:space="preserve">Seite </w:t>
+    </w:r>
+    <w:r>
+      <w:fldChar w:fldCharType="begin"/>
+    </w:r>
+    <w:r>
+      <w:instrText xml:space="preserve"> PAGE  \* Arabic  \* MERGEFORMAT </w:instrText>
+    </w:r>
+    <w:r>
+      <w:fldChar w:fldCharType="separate"/>
+    </w:r>
+    <w:r>
       <w:rPr>
-        <w:rFonts w:ascii="Ubuntu" w:hAnsi="Ubuntu"/>
-        <w:color w:val="3F434B"/>
-        <w:sz w:val="16"/>
-        <w:szCs w:val="16"/>
+        <w:noProof/>
       </w:rPr>
+      <w:t>1</w:t>
+    </w:r>
+    <w:r>
+      <w:fldChar w:fldCharType="end"/>
+    </w:r>
+    <w:r>
+      <w:t xml:space="preserve"> / </w:t>
+    </w:r>
+    <w:fldSimple w:instr=" NUMPAGES  \* Arabic  \* MERGEFORMAT ">
+      <w:r>
+        <w:rPr>
+          <w:noProof/>
+        </w:rPr>
+        <w:t>2</w:t>
+      </w:r>
+    </w:fldSimple>
+  </w:p>
+  <w:p>
+    <w:pPr>
+      <w:pStyle w:val="Footer"/>
     </w:pPr>
     <w:r>
-      <w:rPr>
-        <w:rFonts w:ascii="Ubuntu" w:hAnsi="Ubuntu"/>
-        <w:color w:val="3F434B"/>
-        <w:sz w:val="16"/>
-        <w:szCs w:val="16"/>
-      </w:rPr>
       <w:t>© 2019-2020 Sven Floßmann</w:t>
     </w:r>
   </w:p>
@@ -5895,9 +6602,6 @@
 <w:footnotes xmlns:wpc="http://schemas.microsoft.com/office/word/2010/wordprocessingCanvas" xmlns:cx="http://schemas.microsoft.com/office/drawing/2014/chartex" xmlns:cx1="http://schemas.microsoft.com/office/drawing/2015/9/8/chartex" xmlns:cx2="http://schemas.microsoft.com/office/drawing/2015/10/21/chartex" xmlns:cx3="http://schemas.microsoft.com/office/drawing/2016/5/9/chartex" xmlns:cx4="http://schemas.microsoft.com/office/drawing/2016/5/10/chartex" xmlns:cx5="http://schemas.microsoft.com/office/drawing/2016/5/11/chartex" xmlns:cx6="http://schemas.microsoft.com/office/drawing/2016/5/12/chartex" xmlns:cx7="http://schemas.microsoft.com/office/drawing/2016/5/13/chartex" xmlns:cx8="http://schemas.microsoft.com/office/drawing/2016/5/14/chartex" xmlns:mc="http://schemas.openxmlformats.org/markup-compatibility/2006" xmlns:aink="http://schemas.microsoft.com/office/drawing/2016/ink" xmlns:am3d="http://schemas.microsoft.com/office/drawing/2017/model3d" xmlns:o="urn:schemas-microsoft-com:office:office" xmlns:r="http://schemas.openxmlformats.org/officeDocument/2006/relationships" xmlns:m="http://schemas.openxmlformats.org/officeDocument/2006/math" xmlns:v="urn:schemas-microsoft-com:vml" xmlns:wp14="http://schemas.microsoft.com/office/word/2010/wordprocessingDrawing" xmlns:wp="http://schemas.openxmlformats.org/drawingml/2006/wordprocessingDrawing" xmlns:w10="urn:schemas-microsoft-com:office:word" xmlns:w="http://schemas.openxmlformats.org/wordprocessingml/2006/main" xmlns:w14="http://schemas.microsoft.com/office/word/2010/wordml" xmlns:w15="http://schemas.microsoft.com/office/word/2012/wordml" xmlns:w16cid="http://schemas.microsoft.com/office/word/2016/wordml/cid" xmlns:w16se="http://schemas.microsoft.com/office/word/2015/wordml/symex" xmlns:wpg="http://schemas.microsoft.com/office/word/2010/wordprocessingGroup" xmlns:wpi="http://schemas.microsoft.com/office/word/2010/wordprocessingInk" xmlns:wne="http://schemas.microsoft.com/office/word/2006/wordml" xmlns:wps="http://schemas.microsoft.com/office/word/2010/wordprocessingShape" mc:Ignorable="w14 w15 w16se w16cid wp14">
   <w:footnote w:type="separator" w:id="-1">
     <w:p>
-      <w:pPr>
-        <w:spacing w:after="0" w:line="240" w:lineRule="auto"/>
-      </w:pPr>
       <w:r>
         <w:separator/>
       </w:r>
@@ -5905,9 +6609,6 @@
   </w:footnote>
   <w:footnote w:type="continuationSeparator" w:id="0">
     <w:p>
-      <w:pPr>
-        <w:spacing w:after="0" w:line="240" w:lineRule="auto"/>
-      </w:pPr>
       <w:r>
         <w:continuationSeparator/>
       </w:r>
@@ -6036,9 +6737,122 @@
 <file path=word/numbering.xml><?xml version="1.0" encoding="utf-8"?>
 <w:numbering xmlns:wpc="http://schemas.microsoft.com/office/word/2010/wordprocessingCanvas" xmlns:cx="http://schemas.microsoft.com/office/drawing/2014/chartex" xmlns:cx1="http://schemas.microsoft.com/office/drawing/2015/9/8/chartex" xmlns:cx2="http://schemas.microsoft.com/office/drawing/2015/10/21/chartex" xmlns:cx3="http://schemas.microsoft.com/office/drawing/2016/5/9/chartex" xmlns:cx4="http://schemas.microsoft.com/office/drawing/2016/5/10/chartex" xmlns:cx5="http://schemas.microsoft.com/office/drawing/2016/5/11/chartex" xmlns:cx6="http://schemas.microsoft.com/office/drawing/2016/5/12/chartex" xmlns:cx7="http://schemas.microsoft.com/office/drawing/2016/5/13/chartex" xmlns:cx8="http://schemas.microsoft.com/office/drawing/2016/5/14/chartex" xmlns:mc="http://schemas.openxmlformats.org/markup-compatibility/2006" xmlns:aink="http://schemas.microsoft.com/office/drawing/2016/ink" xmlns:am3d="http://schemas.microsoft.com/office/drawing/2017/model3d" xmlns:o="urn:schemas-microsoft-com:office:office" xmlns:r="http://schemas.openxmlformats.org/officeDocument/2006/relationships" xmlns:m="http://schemas.openxmlformats.org/officeDocument/2006/math" xmlns:v="urn:schemas-microsoft-com:vml" xmlns:wp14="http://schemas.microsoft.com/office/word/2010/wordprocessingDrawing" xmlns:wp="http://schemas.openxmlformats.org/drawingml/2006/wordprocessingDrawing" xmlns:w10="urn:schemas-microsoft-com:office:word" xmlns:w="http://schemas.openxmlformats.org/wordprocessingml/2006/main" xmlns:w14="http://schemas.microsoft.com/office/word/2010/wordml" xmlns:w15="http://schemas.microsoft.com/office/word/2012/wordml" xmlns:w16cid="http://schemas.microsoft.com/office/word/2016/wordml/cid" xmlns:w16se="http://schemas.microsoft.com/office/word/2015/wordml/symex" xmlns:wpg="http://schemas.microsoft.com/office/word/2010/wordprocessingGroup" xmlns:wpi="http://schemas.microsoft.com/office/word/2010/wordprocessingInk" xmlns:wne="http://schemas.microsoft.com/office/word/2006/wordml" xmlns:wps="http://schemas.microsoft.com/office/word/2010/wordprocessingShape" mc:Ignorable="w14 w15 w16se w16cid wp14">
   <w:abstractNum w:abstractNumId="0" w15:restartNumberingAfterBreak="0">
+    <w:nsid w:val="0D8E353D"/>
+    <w:multiLevelType w:val="hybridMultilevel"/>
+    <w:tmpl w:val="669E2C3C"/>
+    <w:lvl w:ilvl="0" w:tplc="04070001">
+      <w:start w:val="1"/>
+      <w:numFmt w:val="bullet"/>
+      <w:lvlText w:val=""/>
+      <w:lvlJc w:val="left"/>
+      <w:pPr>
+        <w:ind w:left="720" w:hanging="360"/>
+      </w:pPr>
+      <w:rPr>
+        <w:rFonts w:ascii="Symbol" w:hAnsi="Symbol" w:hint="default"/>
+      </w:rPr>
+    </w:lvl>
+    <w:lvl w:ilvl="1" w:tplc="04070003" w:tentative="1">
+      <w:start w:val="1"/>
+      <w:numFmt w:val="bullet"/>
+      <w:lvlText w:val="o"/>
+      <w:lvlJc w:val="left"/>
+      <w:pPr>
+        <w:ind w:left="1440" w:hanging="360"/>
+      </w:pPr>
+      <w:rPr>
+        <w:rFonts w:ascii="Courier New" w:hAnsi="Courier New" w:cs="Courier New" w:hint="default"/>
+      </w:rPr>
+    </w:lvl>
+    <w:lvl w:ilvl="2" w:tplc="04070005" w:tentative="1">
+      <w:start w:val="1"/>
+      <w:numFmt w:val="bullet"/>
+      <w:lvlText w:val=""/>
+      <w:lvlJc w:val="left"/>
+      <w:pPr>
+        <w:ind w:left="2160" w:hanging="360"/>
+      </w:pPr>
+      <w:rPr>
+        <w:rFonts w:ascii="Wingdings" w:hAnsi="Wingdings" w:hint="default"/>
+      </w:rPr>
+    </w:lvl>
+    <w:lvl w:ilvl="3" w:tplc="04070001" w:tentative="1">
+      <w:start w:val="1"/>
+      <w:numFmt w:val="bullet"/>
+      <w:lvlText w:val=""/>
+      <w:lvlJc w:val="left"/>
+      <w:pPr>
+        <w:ind w:left="2880" w:hanging="360"/>
+      </w:pPr>
+      <w:rPr>
+        <w:rFonts w:ascii="Symbol" w:hAnsi="Symbol" w:hint="default"/>
+      </w:rPr>
+    </w:lvl>
+    <w:lvl w:ilvl="4" w:tplc="04070003" w:tentative="1">
+      <w:start w:val="1"/>
+      <w:numFmt w:val="bullet"/>
+      <w:lvlText w:val="o"/>
+      <w:lvlJc w:val="left"/>
+      <w:pPr>
+        <w:ind w:left="3600" w:hanging="360"/>
+      </w:pPr>
+      <w:rPr>
+        <w:rFonts w:ascii="Courier New" w:hAnsi="Courier New" w:cs="Courier New" w:hint="default"/>
+      </w:rPr>
+    </w:lvl>
+    <w:lvl w:ilvl="5" w:tplc="04070005" w:tentative="1">
+      <w:start w:val="1"/>
+      <w:numFmt w:val="bullet"/>
+      <w:lvlText w:val=""/>
+      <w:lvlJc w:val="left"/>
+      <w:pPr>
+        <w:ind w:left="4320" w:hanging="360"/>
+      </w:pPr>
+      <w:rPr>
+        <w:rFonts w:ascii="Wingdings" w:hAnsi="Wingdings" w:hint="default"/>
+      </w:rPr>
+    </w:lvl>
+    <w:lvl w:ilvl="6" w:tplc="04070001" w:tentative="1">
+      <w:start w:val="1"/>
+      <w:numFmt w:val="bullet"/>
+      <w:lvlText w:val=""/>
+      <w:lvlJc w:val="left"/>
+      <w:pPr>
+        <w:ind w:left="5040" w:hanging="360"/>
+      </w:pPr>
+      <w:rPr>
+        <w:rFonts w:ascii="Symbol" w:hAnsi="Symbol" w:hint="default"/>
+      </w:rPr>
+    </w:lvl>
+    <w:lvl w:ilvl="7" w:tplc="04070003" w:tentative="1">
+      <w:start w:val="1"/>
+      <w:numFmt w:val="bullet"/>
+      <w:lvlText w:val="o"/>
+      <w:lvlJc w:val="left"/>
+      <w:pPr>
+        <w:ind w:left="5760" w:hanging="360"/>
+      </w:pPr>
+      <w:rPr>
+        <w:rFonts w:ascii="Courier New" w:hAnsi="Courier New" w:cs="Courier New" w:hint="default"/>
+      </w:rPr>
+    </w:lvl>
+    <w:lvl w:ilvl="8" w:tplc="04070005" w:tentative="1">
+      <w:start w:val="1"/>
+      <w:numFmt w:val="bullet"/>
+      <w:lvlText w:val=""/>
+      <w:lvlJc w:val="left"/>
+      <w:pPr>
+        <w:ind w:left="6480" w:hanging="360"/>
+      </w:pPr>
+      <w:rPr>
+        <w:rFonts w:ascii="Wingdings" w:hAnsi="Wingdings" w:hint="default"/>
+      </w:rPr>
+    </w:lvl>
+  </w:abstractNum>
+  <w:abstractNum w:abstractNumId="1" w15:restartNumberingAfterBreak="0">
     <w:nsid w:val="14610B85"/>
     <w:multiLevelType w:val="hybridMultilevel"/>
-    <w:tmpl w:val="56AA36B6"/>
+    <w:tmpl w:val="6D9A41BE"/>
     <w:lvl w:ilvl="0" w:tplc="04070001">
       <w:start w:val="1"/>
       <w:numFmt w:val="bullet"/>
@@ -6148,7 +6962,7 @@
       </w:rPr>
     </w:lvl>
   </w:abstractNum>
-  <w:abstractNum w:abstractNumId="1" w15:restartNumberingAfterBreak="0">
+  <w:abstractNum w:abstractNumId="2" w15:restartNumberingAfterBreak="0">
     <w:nsid w:val="61717B8B"/>
     <w:multiLevelType w:val="multilevel"/>
     <w:tmpl w:val="04070025"/>
@@ -6243,7 +7057,7 @@
       </w:pPr>
     </w:lvl>
   </w:abstractNum>
-  <w:abstractNum w:abstractNumId="2" w15:restartNumberingAfterBreak="0">
+  <w:abstractNum w:abstractNumId="3" w15:restartNumberingAfterBreak="0">
     <w:nsid w:val="6DE42374"/>
     <w:multiLevelType w:val="hybridMultilevel"/>
     <w:tmpl w:val="BDF86FFE"/>
@@ -6357,13 +7171,16 @@
     </w:lvl>
   </w:abstractNum>
   <w:num w:numId="1">
+    <w:abstractNumId w:val="3"/>
+  </w:num>
+  <w:num w:numId="2">
+    <w:abstractNumId w:val="1"/>
+  </w:num>
+  <w:num w:numId="3">
     <w:abstractNumId w:val="2"/>
   </w:num>
-  <w:num w:numId="2">
+  <w:num w:numId="4">
     <w:abstractNumId w:val="0"/>
-  </w:num>
-  <w:num w:numId="3">
-    <w:abstractNumId w:val="1"/>
   </w:num>
 </w:numbering>
 </file>
@@ -6766,6 +7583,10 @@
   <w:style w:type="paragraph" w:default="1" w:styleId="Normal">
     <w:name w:val="Normal"/>
     <w:qFormat/>
+    <w:rsid w:val="00865352"/>
+    <w:pPr>
+      <w:jc w:val="both"/>
+    </w:pPr>
   </w:style>
   <w:style w:type="paragraph" w:styleId="Heading1">
     <w:name w:val="heading 1"/>
@@ -7054,7 +7875,6 @@
     <w:basedOn w:val="Normal"/>
     <w:link w:val="FootnoteTextChar"/>
     <w:uiPriority w:val="99"/>
-    <w:semiHidden/>
     <w:unhideWhenUsed/>
     <w:rsid w:val="00967FA5"/>
     <w:pPr>
@@ -7070,7 +7890,6 @@
     <w:basedOn w:val="DefaultParagraphFont"/>
     <w:link w:val="FootnoteText"/>
     <w:uiPriority w:val="99"/>
-    <w:semiHidden/>
     <w:rsid w:val="00967FA5"/>
     <w:rPr>
       <w:sz w:val="20"/>
@@ -7430,6 +8249,29 @@
       <w:szCs w:val="21"/>
     </w:rPr>
   </w:style>
+  <w:style w:type="paragraph" w:styleId="NoSpacing">
+    <w:name w:val="No Spacing"/>
+    <w:uiPriority w:val="1"/>
+    <w:qFormat/>
+    <w:rsid w:val="005441F6"/>
+    <w:pPr>
+      <w:spacing w:after="0" w:line="240" w:lineRule="auto"/>
+      <w:jc w:val="both"/>
+    </w:pPr>
+  </w:style>
+  <w:style w:type="paragraph" w:customStyle="1" w:styleId="Separat">
+    <w:name w:val="Separat"/>
+    <w:basedOn w:val="Normal"/>
+    <w:link w:val="SeparatChar"/>
+    <w:qFormat/>
+    <w:rsid w:val="0037349A"/>
+  </w:style>
+  <w:style w:type="character" w:customStyle="1" w:styleId="SeparatChar">
+    <w:name w:val="Separat Char"/>
+    <w:basedOn w:val="DefaultParagraphFont"/>
+    <w:link w:val="Separat"/>
+    <w:rsid w:val="0037349A"/>
+  </w:style>
 </w:styles>
 </file>
 
@@ -7699,7 +8541,7 @@
 </file>
 
 <file path=customXml/itemProps1.xml><?xml version="1.0" encoding="utf-8"?>
-<ds:datastoreItem xmlns:ds="http://schemas.openxmlformats.org/officeDocument/2006/customXml" ds:itemID="{E695A30E-E623-4C0A-A894-B5C71939DA1E}">
+<ds:datastoreItem xmlns:ds="http://schemas.openxmlformats.org/officeDocument/2006/customXml" ds:itemID="{0CFA665D-AA44-4B8F-8EB2-D3C84DB3EC8B}">
   <ds:schemaRefs>
     <ds:schemaRef ds:uri="http://schemas.openxmlformats.org/officeDocument/2006/bibliography"/>
   </ds:schemaRefs>

</xml_diff>

<commit_message>
ADDED: Livetiming via rennmeldung.de - only header
</commit_message>
<xml_diff>
--- a/Documents/Race Horology - Anleitung.docx
+++ b/Documents/Race Horology - Anleitung.docx
@@ -174,7 +174,7 @@
           <w:rFonts w:ascii="Ubuntu" w:hAnsi="Ubuntu"/>
           <w:noProof/>
         </w:rPr>
-        <w:t>23.12.2019</w:t>
+        <w:t>25.12.2019</w:t>
       </w:r>
       <w:r>
         <w:rPr>
@@ -3274,6 +3274,9 @@
             </w:tcBorders>
           </w:tcPr>
           <w:p>
+            <w:pPr>
+              <w:jc w:val="center"/>
+            </w:pPr>
             <w:r>
               <w:t>X</w:t>
             </w:r>
@@ -3290,6 +3293,9 @@
             </w:tcBorders>
           </w:tcPr>
           <w:p>
+            <w:pPr>
+              <w:jc w:val="center"/>
+            </w:pPr>
             <w:r>
               <w:t>-</w:t>
             </w:r>
@@ -3305,7 +3311,11 @@
               <w:right w:val="single" w:sz="4" w:space="0" w:color="808080" w:themeColor="background1" w:themeShade="80"/>
             </w:tcBorders>
           </w:tcPr>
-          <w:p/>
+          <w:p>
+            <w:pPr>
+              <w:jc w:val="center"/>
+            </w:pPr>
+          </w:p>
         </w:tc>
       </w:tr>
       <w:tr>
@@ -3336,6 +3346,9 @@
             </w:tcBorders>
           </w:tcPr>
           <w:p>
+            <w:pPr>
+              <w:jc w:val="center"/>
+            </w:pPr>
             <w:r>
               <w:t>X</w:t>
             </w:r>
@@ -3352,6 +3365,9 @@
             </w:tcBorders>
           </w:tcPr>
           <w:p>
+            <w:pPr>
+              <w:jc w:val="center"/>
+            </w:pPr>
             <w:r>
               <w:t>O</w:t>
             </w:r>
@@ -3367,7 +3383,11 @@
               <w:right w:val="single" w:sz="4" w:space="0" w:color="808080" w:themeColor="background1" w:themeShade="80"/>
             </w:tcBorders>
           </w:tcPr>
-          <w:p/>
+          <w:p>
+            <w:pPr>
+              <w:jc w:val="center"/>
+            </w:pPr>
+          </w:p>
         </w:tc>
       </w:tr>
       <w:tr>
@@ -3381,7 +3401,18 @@
               <w:right w:val="single" w:sz="4" w:space="0" w:color="808080" w:themeColor="background1" w:themeShade="80"/>
             </w:tcBorders>
           </w:tcPr>
-          <w:p/>
+          <w:p>
+            <w:r>
+              <w:t xml:space="preserve">Livetiming via </w:t>
+            </w:r>
+            <w:r>
+              <w:rPr>
+                <w:i/>
+                <w:iCs/>
+              </w:rPr>
+              <w:t>rennmeldung.de</w:t>
+            </w:r>
+          </w:p>
         </w:tc>
         <w:tc>
           <w:tcPr>
@@ -3393,7 +3424,14 @@
               <w:right w:val="single" w:sz="4" w:space="0" w:color="808080" w:themeColor="background1" w:themeShade="80"/>
             </w:tcBorders>
           </w:tcPr>
-          <w:p/>
+          <w:p>
+            <w:pPr>
+              <w:jc w:val="center"/>
+            </w:pPr>
+            <w:r>
+              <w:t>X</w:t>
+            </w:r>
+          </w:p>
         </w:tc>
         <w:tc>
           <w:tcPr>
@@ -3405,7 +3443,14 @@
               <w:right w:val="single" w:sz="4" w:space="0" w:color="808080" w:themeColor="background1" w:themeShade="80"/>
             </w:tcBorders>
           </w:tcPr>
-          <w:p/>
+          <w:p>
+            <w:pPr>
+              <w:jc w:val="center"/>
+            </w:pPr>
+            <w:r>
+              <w:t>-</w:t>
+            </w:r>
+          </w:p>
         </w:tc>
         <w:tc>
           <w:tcPr>
@@ -3417,7 +3462,14 @@
               <w:right w:val="single" w:sz="4" w:space="0" w:color="808080" w:themeColor="background1" w:themeShade="80"/>
             </w:tcBorders>
           </w:tcPr>
-          <w:p/>
+          <w:p>
+            <w:pPr>
+              <w:jc w:val="center"/>
+            </w:pPr>
+            <w:r>
+              <w:t>O</w:t>
+            </w:r>
+          </w:p>
         </w:tc>
       </w:tr>
       <w:tr>
@@ -3430,6 +3482,68 @@
               <w:bottom w:val="single" w:sz="4" w:space="0" w:color="808080" w:themeColor="background1" w:themeShade="80"/>
               <w:right w:val="single" w:sz="4" w:space="0" w:color="808080" w:themeColor="background1" w:themeShade="80"/>
             </w:tcBorders>
+          </w:tcPr>
+          <w:p/>
+        </w:tc>
+        <w:tc>
+          <w:tcPr>
+            <w:tcW w:w="1134" w:type="dxa"/>
+            <w:tcBorders>
+              <w:top w:val="single" w:sz="4" w:space="0" w:color="808080" w:themeColor="background1" w:themeShade="80"/>
+              <w:left w:val="single" w:sz="4" w:space="0" w:color="808080" w:themeColor="background1" w:themeShade="80"/>
+              <w:bottom w:val="single" w:sz="4" w:space="0" w:color="808080" w:themeColor="background1" w:themeShade="80"/>
+              <w:right w:val="single" w:sz="4" w:space="0" w:color="808080" w:themeColor="background1" w:themeShade="80"/>
+            </w:tcBorders>
+          </w:tcPr>
+          <w:p>
+            <w:pPr>
+              <w:jc w:val="center"/>
+            </w:pPr>
+          </w:p>
+        </w:tc>
+        <w:tc>
+          <w:tcPr>
+            <w:tcW w:w="1134" w:type="dxa"/>
+            <w:tcBorders>
+              <w:top w:val="single" w:sz="4" w:space="0" w:color="808080" w:themeColor="background1" w:themeShade="80"/>
+              <w:left w:val="single" w:sz="4" w:space="0" w:color="808080" w:themeColor="background1" w:themeShade="80"/>
+              <w:bottom w:val="single" w:sz="4" w:space="0" w:color="808080" w:themeColor="background1" w:themeShade="80"/>
+              <w:right w:val="single" w:sz="4" w:space="0" w:color="808080" w:themeColor="background1" w:themeShade="80"/>
+            </w:tcBorders>
+          </w:tcPr>
+          <w:p>
+            <w:pPr>
+              <w:jc w:val="center"/>
+            </w:pPr>
+          </w:p>
+        </w:tc>
+        <w:tc>
+          <w:tcPr>
+            <w:tcW w:w="1134" w:type="dxa"/>
+            <w:tcBorders>
+              <w:top w:val="single" w:sz="4" w:space="0" w:color="808080" w:themeColor="background1" w:themeShade="80"/>
+              <w:left w:val="single" w:sz="4" w:space="0" w:color="808080" w:themeColor="background1" w:themeShade="80"/>
+              <w:bottom w:val="single" w:sz="4" w:space="0" w:color="808080" w:themeColor="background1" w:themeShade="80"/>
+              <w:right w:val="single" w:sz="4" w:space="0" w:color="808080" w:themeColor="background1" w:themeShade="80"/>
+            </w:tcBorders>
+          </w:tcPr>
+          <w:p>
+            <w:pPr>
+              <w:jc w:val="center"/>
+            </w:pPr>
+          </w:p>
+        </w:tc>
+      </w:tr>
+      <w:tr>
+        <w:tc>
+          <w:tcPr>
+            <w:tcW w:w="10627" w:type="dxa"/>
+            <w:tcBorders>
+              <w:top w:val="single" w:sz="4" w:space="0" w:color="808080" w:themeColor="background1" w:themeShade="80"/>
+              <w:left w:val="single" w:sz="4" w:space="0" w:color="808080" w:themeColor="background1" w:themeShade="80"/>
+              <w:bottom w:val="single" w:sz="4" w:space="0" w:color="808080" w:themeColor="background1" w:themeShade="80"/>
+              <w:right w:val="single" w:sz="4" w:space="0" w:color="808080" w:themeColor="background1" w:themeShade="80"/>
+            </w:tcBorders>
             <w:shd w:val="clear" w:color="auto" w:fill="E6EEE5"/>
           </w:tcPr>
           <w:p>
@@ -3461,6 +3575,7 @@
           </w:tcPr>
           <w:p>
             <w:pPr>
+              <w:jc w:val="center"/>
               <w:rPr>
                 <w:b/>
                 <w:bCs/>
@@ -3481,6 +3596,7 @@
           </w:tcPr>
           <w:p>
             <w:pPr>
+              <w:jc w:val="center"/>
               <w:rPr>
                 <w:b/>
                 <w:bCs/>
@@ -3501,6 +3617,7 @@
           </w:tcPr>
           <w:p>
             <w:pPr>
+              <w:jc w:val="center"/>
               <w:rPr>
                 <w:b/>
                 <w:bCs/>
@@ -3537,6 +3654,9 @@
             </w:tcBorders>
           </w:tcPr>
           <w:p>
+            <w:pPr>
+              <w:jc w:val="center"/>
+            </w:pPr>
             <w:r>
               <w:t>X</w:t>
             </w:r>
@@ -3553,6 +3673,9 @@
             </w:tcBorders>
           </w:tcPr>
           <w:p>
+            <w:pPr>
+              <w:jc w:val="center"/>
+            </w:pPr>
             <w:r>
               <w:t>O</w:t>
             </w:r>
@@ -3568,7 +3691,11 @@
               <w:right w:val="single" w:sz="4" w:space="0" w:color="808080" w:themeColor="background1" w:themeShade="80"/>
             </w:tcBorders>
           </w:tcPr>
-          <w:p/>
+          <w:p>
+            <w:pPr>
+              <w:jc w:val="center"/>
+            </w:pPr>
+          </w:p>
         </w:tc>
       </w:tr>
       <w:tr>
@@ -3599,6 +3726,9 @@
             </w:tcBorders>
           </w:tcPr>
           <w:p>
+            <w:pPr>
+              <w:jc w:val="center"/>
+            </w:pPr>
             <w:r>
               <w:t>X</w:t>
             </w:r>
@@ -3615,6 +3745,9 @@
             </w:tcBorders>
           </w:tcPr>
           <w:p>
+            <w:pPr>
+              <w:jc w:val="center"/>
+            </w:pPr>
             <w:r>
               <w:t>O</w:t>
             </w:r>
@@ -3630,7 +3763,11 @@
               <w:right w:val="single" w:sz="4" w:space="0" w:color="808080" w:themeColor="background1" w:themeShade="80"/>
             </w:tcBorders>
           </w:tcPr>
-          <w:p/>
+          <w:p>
+            <w:pPr>
+              <w:jc w:val="center"/>
+            </w:pPr>
+          </w:p>
         </w:tc>
       </w:tr>
       <w:tr>
@@ -3661,6 +3798,9 @@
             </w:tcBorders>
           </w:tcPr>
           <w:p>
+            <w:pPr>
+              <w:jc w:val="center"/>
+            </w:pPr>
             <w:r>
               <w:t>X</w:t>
             </w:r>
@@ -3677,6 +3817,9 @@
             </w:tcBorders>
           </w:tcPr>
           <w:p>
+            <w:pPr>
+              <w:jc w:val="center"/>
+            </w:pPr>
             <w:r>
               <w:t>O</w:t>
             </w:r>
@@ -3692,7 +3835,11 @@
               <w:right w:val="single" w:sz="4" w:space="0" w:color="808080" w:themeColor="background1" w:themeShade="80"/>
             </w:tcBorders>
           </w:tcPr>
-          <w:p/>
+          <w:p>
+            <w:pPr>
+              <w:jc w:val="center"/>
+            </w:pPr>
+          </w:p>
         </w:tc>
       </w:tr>
       <w:tr>
@@ -3723,6 +3870,9 @@
             </w:tcBorders>
           </w:tcPr>
           <w:p>
+            <w:pPr>
+              <w:jc w:val="center"/>
+            </w:pPr>
             <w:r>
               <w:t>X</w:t>
             </w:r>
@@ -3739,6 +3889,9 @@
             </w:tcBorders>
           </w:tcPr>
           <w:p>
+            <w:pPr>
+              <w:jc w:val="center"/>
+            </w:pPr>
             <w:r>
               <w:t>O</w:t>
             </w:r>
@@ -3754,7 +3907,11 @@
               <w:right w:val="single" w:sz="4" w:space="0" w:color="808080" w:themeColor="background1" w:themeShade="80"/>
             </w:tcBorders>
           </w:tcPr>
-          <w:p/>
+          <w:p>
+            <w:pPr>
+              <w:jc w:val="center"/>
+            </w:pPr>
+          </w:p>
         </w:tc>
       </w:tr>
       <w:tr>
@@ -3785,6 +3942,9 @@
             </w:tcBorders>
           </w:tcPr>
           <w:p>
+            <w:pPr>
+              <w:jc w:val="center"/>
+            </w:pPr>
             <w:r>
               <w:t>X</w:t>
             </w:r>
@@ -3801,6 +3961,9 @@
             </w:tcBorders>
           </w:tcPr>
           <w:p>
+            <w:pPr>
+              <w:jc w:val="center"/>
+            </w:pPr>
             <w:r>
               <w:t>O</w:t>
             </w:r>
@@ -3816,7 +3979,11 @@
               <w:right w:val="single" w:sz="4" w:space="0" w:color="808080" w:themeColor="background1" w:themeShade="80"/>
             </w:tcBorders>
           </w:tcPr>
-          <w:p/>
+          <w:p>
+            <w:pPr>
+              <w:jc w:val="center"/>
+            </w:pPr>
+          </w:p>
         </w:tc>
       </w:tr>
     </w:tbl>
@@ -4039,14 +4206,30 @@
       <w:r>
         <w:t xml:space="preserve">Abbildung </w:t>
       </w:r>
-      <w:fldSimple w:instr=" SEQ Abbildung \* ARABIC ">
-        <w:r>
-          <w:rPr>
-            <w:noProof/>
-          </w:rPr>
-          <w:t>1</w:t>
-        </w:r>
-      </w:fldSimple>
+      <w:r>
+        <w:fldChar w:fldCharType="begin"/>
+      </w:r>
+      <w:r>
+        <w:instrText xml:space="preserve"> SEQ Abb</w:instrText>
+      </w:r>
+      <w:r>
+        <w:instrText xml:space="preserve">ildung \* ARABIC </w:instrText>
+      </w:r>
+      <w:r>
+        <w:fldChar w:fldCharType="separate"/>
+      </w:r>
+      <w:r>
+        <w:rPr>
+          <w:noProof/>
+        </w:rPr>
+        <w:t>1</w:t>
+      </w:r>
+      <w:r>
+        <w:rPr>
+          <w:noProof/>
+        </w:rPr>
+        <w:fldChar w:fldCharType="end"/>
+      </w:r>
       <w:r>
         <w:t xml:space="preserve"> Rennkonfiguration</w:t>
       </w:r>
@@ -4150,14 +4333,27 @@
       <w:r>
         <w:t xml:space="preserve">Abbildung </w:t>
       </w:r>
-      <w:fldSimple w:instr=" SEQ Abbildung \* ARABIC ">
-        <w:r>
-          <w:rPr>
-            <w:noProof/>
-          </w:rPr>
-          <w:t>2</w:t>
-        </w:r>
-      </w:fldSimple>
+      <w:r>
+        <w:fldChar w:fldCharType="begin"/>
+      </w:r>
+      <w:r>
+        <w:instrText xml:space="preserve"> SEQ Abbildung \* ARABIC </w:instrText>
+      </w:r>
+      <w:r>
+        <w:fldChar w:fldCharType="separate"/>
+      </w:r>
+      <w:r>
+        <w:rPr>
+          <w:noProof/>
+        </w:rPr>
+        <w:t>2</w:t>
+      </w:r>
+      <w:r>
+        <w:rPr>
+          <w:noProof/>
+        </w:rPr>
+        <w:fldChar w:fldCharType="end"/>
+      </w:r>
       <w:r>
         <w:t xml:space="preserve"> Renndaten (erscheinen </w:t>
       </w:r>
@@ -4298,14 +4494,27 @@
                             <w:r>
                               <w:t xml:space="preserve">Abbildung </w:t>
                             </w:r>
-                            <w:fldSimple w:instr=" SEQ Abbildung \* ARABIC ">
-                              <w:r>
-                                <w:rPr>
-                                  <w:noProof/>
-                                </w:rPr>
-                                <w:t>3</w:t>
-                              </w:r>
-                            </w:fldSimple>
+                            <w:r>
+                              <w:fldChar w:fldCharType="begin"/>
+                            </w:r>
+                            <w:r>
+                              <w:instrText xml:space="preserve"> SEQ Abbildung \* ARABIC </w:instrText>
+                            </w:r>
+                            <w:r>
+                              <w:fldChar w:fldCharType="separate"/>
+                            </w:r>
+                            <w:r>
+                              <w:rPr>
+                                <w:noProof/>
+                              </w:rPr>
+                              <w:t>3</w:t>
+                            </w:r>
+                            <w:r>
+                              <w:rPr>
+                                <w:noProof/>
+                              </w:rPr>
+                              <w:fldChar w:fldCharType="end"/>
+                            </w:r>
                             <w:r>
                               <w:t xml:space="preserve"> Zeitnahme-Tab</w:t>
                             </w:r>
@@ -4343,14 +4552,27 @@
                       <w:r>
                         <w:t xml:space="preserve">Abbildung </w:t>
                       </w:r>
-                      <w:fldSimple w:instr=" SEQ Abbildung \* ARABIC ">
-                        <w:r>
-                          <w:rPr>
-                            <w:noProof/>
-                          </w:rPr>
-                          <w:t>3</w:t>
-                        </w:r>
-                      </w:fldSimple>
+                      <w:r>
+                        <w:fldChar w:fldCharType="begin"/>
+                      </w:r>
+                      <w:r>
+                        <w:instrText xml:space="preserve"> SEQ Abbildung \* ARABIC </w:instrText>
+                      </w:r>
+                      <w:r>
+                        <w:fldChar w:fldCharType="separate"/>
+                      </w:r>
+                      <w:r>
+                        <w:rPr>
+                          <w:noProof/>
+                        </w:rPr>
+                        <w:t>3</w:t>
+                      </w:r>
+                      <w:r>
+                        <w:rPr>
+                          <w:noProof/>
+                        </w:rPr>
+                        <w:fldChar w:fldCharType="end"/>
+                      </w:r>
                       <w:r>
                         <w:t xml:space="preserve"> Zeitnahme-Tab</w:t>
                       </w:r>
@@ -4688,14 +4910,27 @@
                             <w:r>
                               <w:t xml:space="preserve">Abbildung </w:t>
                             </w:r>
-                            <w:fldSimple w:instr=" SEQ Abbildung \* ARABIC ">
-                              <w:r>
-                                <w:rPr>
-                                  <w:noProof/>
-                                </w:rPr>
-                                <w:t>4</w:t>
-                              </w:r>
-                            </w:fldSimple>
+                            <w:r>
+                              <w:fldChar w:fldCharType="begin"/>
+                            </w:r>
+                            <w:r>
+                              <w:instrText xml:space="preserve"> SEQ Abbildung \* ARABIC </w:instrText>
+                            </w:r>
+                            <w:r>
+                              <w:fldChar w:fldCharType="separate"/>
+                            </w:r>
+                            <w:r>
+                              <w:rPr>
+                                <w:noProof/>
+                              </w:rPr>
+                              <w:t>4</w:t>
+                            </w:r>
+                            <w:r>
+                              <w:rPr>
+                                <w:noProof/>
+                              </w:rPr>
+                              <w:fldChar w:fldCharType="end"/>
+                            </w:r>
                             <w:r>
                               <w:t xml:space="preserve"> Online Zeitnahmebereich in der Statuszeile</w:t>
                             </w:r>
@@ -4729,14 +4964,27 @@
                       <w:r>
                         <w:t xml:space="preserve">Abbildung </w:t>
                       </w:r>
-                      <w:fldSimple w:instr=" SEQ Abbildung \* ARABIC ">
-                        <w:r>
-                          <w:rPr>
-                            <w:noProof/>
-                          </w:rPr>
-                          <w:t>4</w:t>
-                        </w:r>
-                      </w:fldSimple>
+                      <w:r>
+                        <w:fldChar w:fldCharType="begin"/>
+                      </w:r>
+                      <w:r>
+                        <w:instrText xml:space="preserve"> SEQ Abbildung \* ARABIC </w:instrText>
+                      </w:r>
+                      <w:r>
+                        <w:fldChar w:fldCharType="separate"/>
+                      </w:r>
+                      <w:r>
+                        <w:rPr>
+                          <w:noProof/>
+                        </w:rPr>
+                        <w:t>4</w:t>
+                      </w:r>
+                      <w:r>
+                        <w:rPr>
+                          <w:noProof/>
+                        </w:rPr>
+                        <w:fldChar w:fldCharType="end"/>
+                      </w:r>
                       <w:r>
                         <w:t xml:space="preserve"> Online Zeitnahmebereich in der Statuszeile</w:t>
                       </w:r>
@@ -4764,16 +5012,7 @@
           <w:i/>
           <w:iCs/>
         </w:rPr>
-        <w:t>Off</w:t>
-      </w:r>
-      <w:bookmarkStart w:id="10" w:name="_GoBack"/>
-      <w:bookmarkEnd w:id="10"/>
-      <w:r>
-        <w:rPr>
-          <w:i/>
-          <w:iCs/>
-        </w:rPr>
-        <w:t>line</w:t>
+        <w:t>Offline</w:t>
       </w:r>
       <w:r>
         <w:t xml:space="preserve">, wechseln Sie den Durchgang und gehen danach wieder </w:t>
@@ -4815,11 +5054,11 @@
       <w:pPr>
         <w:pStyle w:val="Heading3"/>
       </w:pPr>
-      <w:bookmarkStart w:id="11" w:name="_Toc27942082"/>
+      <w:bookmarkStart w:id="10" w:name="_Toc27942082"/>
       <w:r>
         <w:t>Zeitnahme Hilfsfunktionen</w:t>
       </w:r>
-      <w:bookmarkEnd w:id="11"/>
+      <w:bookmarkEnd w:id="10"/>
     </w:p>
     <w:p>
       <w:r>
@@ -4959,14 +5198,30 @@
                             <w:r>
                               <w:t xml:space="preserve">Abbildung </w:t>
                             </w:r>
-                            <w:fldSimple w:instr=" SEQ Abbildung \* ARABIC ">
-                              <w:r>
-                                <w:rPr>
-                                  <w:noProof/>
-                                </w:rPr>
-                                <w:t>5</w:t>
-                              </w:r>
-                            </w:fldSimple>
+                            <w:r>
+                              <w:fldChar w:fldCharType="begin"/>
+                            </w:r>
+                            <w:r>
+                              <w:instrText xml:space="preserve"> SEQ Abbildung</w:instrText>
+                            </w:r>
+                            <w:r>
+                              <w:instrText xml:space="preserve"> \* ARABIC </w:instrText>
+                            </w:r>
+                            <w:r>
+                              <w:fldChar w:fldCharType="separate"/>
+                            </w:r>
+                            <w:r>
+                              <w:rPr>
+                                <w:noProof/>
+                              </w:rPr>
+                              <w:t>5</w:t>
+                            </w:r>
+                            <w:r>
+                              <w:rPr>
+                                <w:noProof/>
+                              </w:rPr>
+                              <w:fldChar w:fldCharType="end"/>
+                            </w:r>
                             <w:r>
                               <w:t xml:space="preserve"> "Start frei!" - Signal</w:t>
                             </w:r>
@@ -5000,14 +5255,30 @@
                       <w:r>
                         <w:t xml:space="preserve">Abbildung </w:t>
                       </w:r>
-                      <w:fldSimple w:instr=" SEQ Abbildung \* ARABIC ">
-                        <w:r>
-                          <w:rPr>
-                            <w:noProof/>
-                          </w:rPr>
-                          <w:t>5</w:t>
-                        </w:r>
-                      </w:fldSimple>
+                      <w:r>
+                        <w:fldChar w:fldCharType="begin"/>
+                      </w:r>
+                      <w:r>
+                        <w:instrText xml:space="preserve"> SEQ Abbildung</w:instrText>
+                      </w:r>
+                      <w:r>
+                        <w:instrText xml:space="preserve"> \* ARABIC </w:instrText>
+                      </w:r>
+                      <w:r>
+                        <w:fldChar w:fldCharType="separate"/>
+                      </w:r>
+                      <w:r>
+                        <w:rPr>
+                          <w:noProof/>
+                        </w:rPr>
+                        <w:t>5</w:t>
+                      </w:r>
+                      <w:r>
+                        <w:rPr>
+                          <w:noProof/>
+                        </w:rPr>
+                        <w:fldChar w:fldCharType="end"/>
+                      </w:r>
                       <w:r>
                         <w:t xml:space="preserve"> "Start frei!" - Signal</w:t>
                       </w:r>
@@ -5097,12 +5368,12 @@
       <w:pPr>
         <w:pStyle w:val="Heading3"/>
       </w:pPr>
-      <w:bookmarkStart w:id="12" w:name="_Toc27942083"/>
+      <w:bookmarkStart w:id="11" w:name="_Toc27942083"/>
       <w:r>
         <w:lastRenderedPageBreak/>
         <w:t>Zeitnahme Entwicklungsfunktionen</w:t>
       </w:r>
-      <w:bookmarkEnd w:id="12"/>
+      <w:bookmarkEnd w:id="11"/>
     </w:p>
     <w:p>
       <w:r>
@@ -5272,11 +5543,11 @@
       <w:pPr>
         <w:pStyle w:val="Heading3"/>
       </w:pPr>
-      <w:bookmarkStart w:id="13" w:name="_Toc27942084"/>
+      <w:bookmarkStart w:id="12" w:name="_Toc27942084"/>
       <w:r>
         <w:t>Manuelle Zeiterfassung</w:t>
       </w:r>
-      <w:bookmarkEnd w:id="13"/>
+      <w:bookmarkEnd w:id="12"/>
     </w:p>
     <w:p>
       <w:r>
@@ -5330,14 +5601,27 @@
                             <w:r>
                               <w:t xml:space="preserve">Abbildung </w:t>
                             </w:r>
-                            <w:fldSimple w:instr=" SEQ Abbildung \* ARABIC ">
-                              <w:r>
-                                <w:rPr>
-                                  <w:noProof/>
-                                </w:rPr>
-                                <w:t>6</w:t>
-                              </w:r>
-                            </w:fldSimple>
+                            <w:r>
+                              <w:fldChar w:fldCharType="begin"/>
+                            </w:r>
+                            <w:r>
+                              <w:instrText xml:space="preserve"> SEQ Abbildung \* ARABIC </w:instrText>
+                            </w:r>
+                            <w:r>
+                              <w:fldChar w:fldCharType="separate"/>
+                            </w:r>
+                            <w:r>
+                              <w:rPr>
+                                <w:noProof/>
+                              </w:rPr>
+                              <w:t>6</w:t>
+                            </w:r>
+                            <w:r>
+                              <w:rPr>
+                                <w:noProof/>
+                              </w:rPr>
+                              <w:fldChar w:fldCharType="end"/>
+                            </w:r>
                             <w:r>
                               <w:t xml:space="preserve"> Manuelle Zeiterfassung</w:t>
                             </w:r>
@@ -5374,14 +5658,27 @@
                       <w:r>
                         <w:t xml:space="preserve">Abbildung </w:t>
                       </w:r>
-                      <w:fldSimple w:instr=" SEQ Abbildung \* ARABIC ">
-                        <w:r>
-                          <w:rPr>
-                            <w:noProof/>
-                          </w:rPr>
-                          <w:t>6</w:t>
-                        </w:r>
-                      </w:fldSimple>
+                      <w:r>
+                        <w:fldChar w:fldCharType="begin"/>
+                      </w:r>
+                      <w:r>
+                        <w:instrText xml:space="preserve"> SEQ Abbildung \* ARABIC </w:instrText>
+                      </w:r>
+                      <w:r>
+                        <w:fldChar w:fldCharType="separate"/>
+                      </w:r>
+                      <w:r>
+                        <w:rPr>
+                          <w:noProof/>
+                        </w:rPr>
+                        <w:t>6</w:t>
+                      </w:r>
+                      <w:r>
+                        <w:rPr>
+                          <w:noProof/>
+                        </w:rPr>
+                        <w:fldChar w:fldCharType="end"/>
+                      </w:r>
                       <w:r>
                         <w:t xml:space="preserve"> Manuelle Zeiterfassung</w:t>
                       </w:r>
@@ -5510,11 +5807,11 @@
       <w:pPr>
         <w:pStyle w:val="Heading2"/>
       </w:pPr>
-      <w:bookmarkStart w:id="14" w:name="_Toc27942085"/>
+      <w:bookmarkStart w:id="13" w:name="_Toc27942085"/>
       <w:r>
         <w:t>Disqualifikation</w:t>
       </w:r>
-      <w:bookmarkEnd w:id="14"/>
+      <w:bookmarkEnd w:id="13"/>
     </w:p>
     <w:p>
       <w:r>
@@ -5764,9 +6061,22 @@
     </w:p>
     <w:p>
       <w:pPr>
+        <w:pStyle w:val="Heading2"/>
+      </w:pPr>
+      <w:r>
+        <w:t>Livetiming via rennmeldung.de</w:t>
+      </w:r>
+    </w:p>
+    <w:p>
+      <w:r>
+        <w:t>TODO</w:t>
+      </w:r>
+    </w:p>
+    <w:p>
+      <w:pPr>
         <w:pStyle w:val="Heading1"/>
       </w:pPr>
-      <w:bookmarkStart w:id="15" w:name="_Toc27942086"/>
+      <w:bookmarkStart w:id="14" w:name="_Toc27942086"/>
       <w:r>
         <w:rPr>
           <w:noProof/>
@@ -5819,14 +6129,27 @@
                             <w:r>
                               <w:t xml:space="preserve">Abbildung </w:t>
                             </w:r>
-                            <w:fldSimple w:instr=" SEQ Abbildung \* ARABIC ">
-                              <w:r>
-                                <w:rPr>
-                                  <w:noProof/>
-                                </w:rPr>
-                                <w:t>7</w:t>
-                              </w:r>
-                            </w:fldSimple>
+                            <w:r>
+                              <w:fldChar w:fldCharType="begin"/>
+                            </w:r>
+                            <w:r>
+                              <w:instrText xml:space="preserve"> SEQ Abbildung \* ARABIC </w:instrText>
+                            </w:r>
+                            <w:r>
+                              <w:fldChar w:fldCharType="separate"/>
+                            </w:r>
+                            <w:r>
+                              <w:rPr>
+                                <w:noProof/>
+                              </w:rPr>
+                              <w:t>7</w:t>
+                            </w:r>
+                            <w:r>
+                              <w:rPr>
+                                <w:noProof/>
+                              </w:rPr>
+                              <w:fldChar w:fldCharType="end"/>
+                            </w:r>
                             <w:r>
                               <w:t xml:space="preserve"> Listen</w:t>
                             </w:r>
@@ -5861,14 +6184,27 @@
                       <w:r>
                         <w:t xml:space="preserve">Abbildung </w:t>
                       </w:r>
-                      <w:fldSimple w:instr=" SEQ Abbildung \* ARABIC ">
-                        <w:r>
-                          <w:rPr>
-                            <w:noProof/>
-                          </w:rPr>
-                          <w:t>7</w:t>
-                        </w:r>
-                      </w:fldSimple>
+                      <w:r>
+                        <w:fldChar w:fldCharType="begin"/>
+                      </w:r>
+                      <w:r>
+                        <w:instrText xml:space="preserve"> SEQ Abbildung \* ARABIC </w:instrText>
+                      </w:r>
+                      <w:r>
+                        <w:fldChar w:fldCharType="separate"/>
+                      </w:r>
+                      <w:r>
+                        <w:rPr>
+                          <w:noProof/>
+                        </w:rPr>
+                        <w:t>7</w:t>
+                      </w:r>
+                      <w:r>
+                        <w:rPr>
+                          <w:noProof/>
+                        </w:rPr>
+                        <w:fldChar w:fldCharType="end"/>
+                      </w:r>
                       <w:r>
                         <w:t xml:space="preserve"> Listen</w:t>
                       </w:r>
@@ -5953,20 +6289,20 @@
       <w:r>
         <w:t>Listen</w:t>
       </w:r>
+      <w:bookmarkEnd w:id="14"/>
+      <w:r>
+        <w:t xml:space="preserve"> </w:t>
+      </w:r>
+    </w:p>
+    <w:p>
+      <w:pPr>
+        <w:pStyle w:val="Heading2"/>
+      </w:pPr>
+      <w:bookmarkStart w:id="15" w:name="_Toc27942087"/>
+      <w:r>
+        <w:t>Listen anzeigen</w:t>
+      </w:r>
       <w:bookmarkEnd w:id="15"/>
-      <w:r>
-        <w:t xml:space="preserve"> </w:t>
-      </w:r>
-    </w:p>
-    <w:p>
-      <w:pPr>
-        <w:pStyle w:val="Heading2"/>
-      </w:pPr>
-      <w:bookmarkStart w:id="16" w:name="_Toc27942087"/>
-      <w:r>
-        <w:t>Listen anzeigen</w:t>
-      </w:r>
-      <w:bookmarkEnd w:id="16"/>
     </w:p>
     <w:p>
       <w:proofErr w:type="spellStart"/>
@@ -6108,14 +6444,14 @@
           <w:noProof/>
         </w:rPr>
       </w:pPr>
-      <w:bookmarkStart w:id="17" w:name="_Toc27942088"/>
+      <w:bookmarkStart w:id="16" w:name="_Toc27942088"/>
       <w:r>
         <w:rPr>
           <w:noProof/>
         </w:rPr>
         <w:t>Listen drucken</w:t>
       </w:r>
-      <w:bookmarkEnd w:id="17"/>
+      <w:bookmarkEnd w:id="16"/>
     </w:p>
     <w:p>
       <w:r>
@@ -6138,14 +6474,14 @@
       <w:pPr>
         <w:pStyle w:val="Heading3"/>
       </w:pPr>
-      <w:bookmarkStart w:id="18" w:name="_Toc27942089"/>
+      <w:bookmarkStart w:id="17" w:name="_Toc27942089"/>
       <w:r>
         <w:t>Eigene Logos</w:t>
       </w:r>
       <w:r>
         <w:t xml:space="preserve"> platzieren</w:t>
       </w:r>
-      <w:bookmarkEnd w:id="18"/>
+      <w:bookmarkEnd w:id="17"/>
     </w:p>
     <w:p>
       <w:r>
@@ -6337,7 +6673,10 @@
         </w:tc>
       </w:tr>
     </w:tbl>
-    <w:p/>
+    <w:p>
+      <w:bookmarkStart w:id="18" w:name="_GoBack"/>
+      <w:bookmarkEnd w:id="18"/>
+    </w:p>
     <w:sectPr>
       <w:pgSz w:w="11906" w:h="16838"/>
       <w:pgMar w:top="1417" w:right="1417" w:bottom="1134" w:left="1417" w:header="708" w:footer="708" w:gutter="0"/>
@@ -6425,27 +6764,14 @@
     <w:r>
       <w:t xml:space="preserve"> / </w:t>
     </w:r>
-    <w:r>
-      <w:fldChar w:fldCharType="begin"/>
-    </w:r>
-    <w:r>
-      <w:instrText xml:space="preserve"> NUMPAGES  \* Arabic  \* MERGEFORMAT </w:instrText>
-    </w:r>
-    <w:r>
-      <w:fldChar w:fldCharType="separate"/>
-    </w:r>
-    <w:r>
-      <w:rPr>
-        <w:noProof/>
-      </w:rPr>
-      <w:t>2</w:t>
-    </w:r>
-    <w:r>
-      <w:rPr>
-        <w:noProof/>
-      </w:rPr>
-      <w:fldChar w:fldCharType="end"/>
-    </w:r>
+    <w:fldSimple w:instr=" NUMPAGES  \* Arabic  \* MERGEFORMAT ">
+      <w:r>
+        <w:rPr>
+          <w:noProof/>
+        </w:rPr>
+        <w:t>2</w:t>
+      </w:r>
+    </w:fldSimple>
   </w:p>
   <w:p>
     <w:pPr>
@@ -8401,7 +8727,7 @@
 </file>
 
 <file path=customXml/itemProps1.xml><?xml version="1.0" encoding="utf-8"?>
-<ds:datastoreItem xmlns:ds="http://schemas.openxmlformats.org/officeDocument/2006/customXml" ds:itemID="{8030E8F1-ABE6-4BB6-917A-554AB75011AF}">
+<ds:datastoreItem xmlns:ds="http://schemas.openxmlformats.org/officeDocument/2006/customXml" ds:itemID="{C6363B79-E375-43CB-A1C4-D58BF30AA997}">
   <ds:schemaRefs>
     <ds:schemaRef ds:uri="http://schemas.openxmlformats.org/officeDocument/2006/bibliography"/>
   </ds:schemaRefs>

</xml_diff>

<commit_message>
CHANGED: Updated Ausscheidung, Tablet, Version History
</commit_message>
<xml_diff>
--- a/Documents/Race Horology - Anleitung.docx
+++ b/Documents/Race Horology - Anleitung.docx
@@ -92,49 +92,13 @@
         </w:rPr>
         <w:t>V 0.1</w:t>
       </w:r>
-    </w:p>
-    <w:p>
-      <w:pPr>
-        <w:pStyle w:val="Separat"/>
-        <w:jc w:val="center"/>
-        <w:rPr>
-          <w:rFonts w:ascii="Ubuntu" w:hAnsi="Ubuntu"/>
-        </w:rPr>
-      </w:pPr>
-    </w:p>
-    <w:p>
-      <w:pPr>
-        <w:pStyle w:val="Separat"/>
-        <w:jc w:val="center"/>
-        <w:rPr>
-          <w:rFonts w:ascii="Ubuntu" w:hAnsi="Ubuntu"/>
-        </w:rPr>
-      </w:pPr>
-    </w:p>
-    <w:p>
-      <w:pPr>
-        <w:pStyle w:val="Separat"/>
-        <w:jc w:val="center"/>
-        <w:rPr>
-          <w:rFonts w:ascii="Ubuntu" w:hAnsi="Ubuntu"/>
-        </w:rPr>
-      </w:pPr>
-    </w:p>
-    <w:p>
-      <w:pPr>
-        <w:pStyle w:val="Separat"/>
-        <w:jc w:val="center"/>
-        <w:rPr>
-          <w:rFonts w:ascii="Ubuntu" w:hAnsi="Ubuntu"/>
-        </w:rPr>
-      </w:pPr>
       <w:r>
         <w:rPr>
           <w:rFonts w:ascii="Ubuntu" w:hAnsi="Ubuntu"/>
           <w:sz w:val="44"/>
           <w:szCs w:val="44"/>
         </w:rPr>
-        <w:t>Anleitung</w:t>
+        <w:t>.0</w:t>
       </w:r>
     </w:p>
     <w:p>
@@ -145,6 +109,50 @@
           <w:rFonts w:ascii="Ubuntu" w:hAnsi="Ubuntu"/>
         </w:rPr>
       </w:pPr>
+    </w:p>
+    <w:p>
+      <w:pPr>
+        <w:pStyle w:val="Separat"/>
+        <w:jc w:val="center"/>
+        <w:rPr>
+          <w:rFonts w:ascii="Ubuntu" w:hAnsi="Ubuntu"/>
+        </w:rPr>
+      </w:pPr>
+    </w:p>
+    <w:p>
+      <w:pPr>
+        <w:pStyle w:val="Separat"/>
+        <w:jc w:val="center"/>
+        <w:rPr>
+          <w:rFonts w:ascii="Ubuntu" w:hAnsi="Ubuntu"/>
+        </w:rPr>
+      </w:pPr>
+    </w:p>
+    <w:p>
+      <w:pPr>
+        <w:pStyle w:val="Separat"/>
+        <w:jc w:val="center"/>
+        <w:rPr>
+          <w:rFonts w:ascii="Ubuntu" w:hAnsi="Ubuntu"/>
+        </w:rPr>
+      </w:pPr>
+      <w:r>
+        <w:rPr>
+          <w:rFonts w:ascii="Ubuntu" w:hAnsi="Ubuntu"/>
+          <w:sz w:val="44"/>
+          <w:szCs w:val="44"/>
+        </w:rPr>
+        <w:t>Anleitung</w:t>
+      </w:r>
+    </w:p>
+    <w:p>
+      <w:pPr>
+        <w:pStyle w:val="Separat"/>
+        <w:jc w:val="center"/>
+        <w:rPr>
+          <w:rFonts w:ascii="Ubuntu" w:hAnsi="Ubuntu"/>
+        </w:rPr>
+      </w:pPr>
       <w:r>
         <w:rPr>
           <w:rFonts w:ascii="Ubuntu" w:hAnsi="Ubuntu"/>
@@ -174,7 +182,7 @@
           <w:rFonts w:ascii="Ubuntu" w:hAnsi="Ubuntu"/>
           <w:noProof/>
         </w:rPr>
-        <w:t>24.01.2020</w:t>
+        <w:t>06.02.2020</w:t>
       </w:r>
       <w:r>
         <w:rPr>
@@ -1567,7 +1575,7 @@
                 <w:noProof/>
                 <w:webHidden/>
               </w:rPr>
-              <w:t>9</w:t>
+              <w:t>10</w:t>
             </w:r>
             <w:r>
               <w:rPr>
@@ -1653,7 +1661,7 @@
                 <w:noProof/>
                 <w:webHidden/>
               </w:rPr>
-              <w:t>9</w:t>
+              <w:t>10</w:t>
             </w:r>
             <w:r>
               <w:rPr>
@@ -1739,7 +1747,7 @@
                 <w:noProof/>
                 <w:webHidden/>
               </w:rPr>
-              <w:t>9</w:t>
+              <w:t>10</w:t>
             </w:r>
             <w:r>
               <w:rPr>
@@ -1782,21 +1790,8 @@
       <w:bookmarkEnd w:id="0"/>
     </w:p>
     <w:p>
-      <w:proofErr w:type="spellStart"/>
-      <w:r>
-        <w:t>Race</w:t>
-      </w:r>
-      <w:proofErr w:type="spellEnd"/>
-      <w:r>
-        <w:t xml:space="preserve"> </w:t>
-      </w:r>
-      <w:proofErr w:type="spellStart"/>
-      <w:r>
-        <w:t>Horology</w:t>
-      </w:r>
-      <w:proofErr w:type="spellEnd"/>
-      <w:r>
-        <w:t xml:space="preserve"> befindet sich noch</w:t>
+      <w:r>
+        <w:t>Race Horology befindet sich noch</w:t>
       </w:r>
       <w:r>
         <w:t xml:space="preserve"> im Ausbau. Viele Funktionen sind (leider) noch nicht fertig gestellt. Um eine</w:t>
@@ -1861,19 +1856,9 @@
             <w:vAlign w:val="center"/>
           </w:tcPr>
           <w:p>
-            <w:proofErr w:type="spellStart"/>
-            <w:r>
-              <w:t>Race</w:t>
-            </w:r>
-            <w:proofErr w:type="spellEnd"/>
-            <w:r>
-              <w:t xml:space="preserve"> </w:t>
-            </w:r>
-            <w:proofErr w:type="spellStart"/>
-            <w:r>
-              <w:t>Horology</w:t>
-            </w:r>
-            <w:proofErr w:type="spellEnd"/>
+            <w:r>
+              <w:t>Race Horology</w:t>
+            </w:r>
           </w:p>
         </w:tc>
         <w:tc>
@@ -1887,11 +1872,9 @@
             <w:vAlign w:val="center"/>
           </w:tcPr>
           <w:p>
-            <w:proofErr w:type="spellStart"/>
             <w:r>
               <w:t>DSVAlpin</w:t>
             </w:r>
-            <w:proofErr w:type="spellEnd"/>
           </w:p>
         </w:tc>
         <w:tc>
@@ -1905,11 +1888,9 @@
             <w:vAlign w:val="center"/>
           </w:tcPr>
           <w:p>
-            <w:proofErr w:type="spellStart"/>
             <w:r>
               <w:t>DSVAlpinX</w:t>
             </w:r>
-            <w:proofErr w:type="spellEnd"/>
           </w:p>
         </w:tc>
       </w:tr>
@@ -3500,15 +3481,7 @@
           </w:tcPr>
           <w:p>
             <w:r>
-              <w:t xml:space="preserve">Alternative Live-Anzeige (Sprecherbildschirm / </w:t>
-            </w:r>
-            <w:proofErr w:type="spellStart"/>
-            <w:r>
-              <w:t>Sprechertablet</w:t>
-            </w:r>
-            <w:proofErr w:type="spellEnd"/>
-            <w:r>
-              <w:t xml:space="preserve"> / Startbildschirm)</w:t>
+              <w:t>Alternative Live-Anzeige (Sprecherbildschirm / Sprechertablet / Startbildschirm)</w:t>
             </w:r>
           </w:p>
         </w:tc>
@@ -4123,14 +4096,7 @@
       </w:r>
       <w:r>
         <w:tab/>
-      </w:r>
-      <w:proofErr w:type="gramStart"/>
-      <w:r>
-        <w:t>Möglich</w:t>
-      </w:r>
-      <w:proofErr w:type="gramEnd"/>
-      <w:r>
-        <w:t xml:space="preserve"> zu tun</w:t>
+        <w:t>Möglich zu tun</w:t>
       </w:r>
     </w:p>
     <w:p>
@@ -4156,12 +4122,7 @@
       </w:r>
       <w:r>
         <w:tab/>
-        <w:t>Funktion no</w:t>
-      </w:r>
-      <w:bookmarkStart w:id="1" w:name="_GoBack"/>
-      <w:bookmarkEnd w:id="1"/>
-      <w:r>
-        <w:t>ch nicht vorhanden</w:t>
+        <w:t>Funktion noch nicht vorhanden</w:t>
       </w:r>
     </w:p>
     <w:p/>
@@ -4179,68 +4140,44 @@
       <w:pPr>
         <w:pStyle w:val="Heading1"/>
       </w:pPr>
-      <w:bookmarkStart w:id="2" w:name="_Toc27942074"/>
+      <w:bookmarkStart w:id="1" w:name="_Toc27942074"/>
       <w:r>
         <w:lastRenderedPageBreak/>
         <w:t>Rennen</w:t>
       </w:r>
+      <w:bookmarkEnd w:id="1"/>
+    </w:p>
+    <w:p>
+      <w:pPr>
+        <w:pStyle w:val="Heading2"/>
+      </w:pPr>
+      <w:bookmarkStart w:id="2" w:name="_Toc27942075"/>
+      <w:r>
+        <w:t>Rennen Anlegen</w:t>
+      </w:r>
       <w:bookmarkEnd w:id="2"/>
     </w:p>
     <w:p>
+      <w:r>
+        <w:t>Diese Funktion existiert in Race Horology noch nicht.</w:t>
+      </w:r>
+    </w:p>
+    <w:p>
+      <w:r>
+        <w:t xml:space="preserve">Um ein Rennen anzulegen, verwenden Sie die entsprechende Funktion in DSVAlpin. </w:t>
+      </w:r>
+    </w:p>
+    <w:p>
       <w:pPr>
         <w:pStyle w:val="Heading2"/>
       </w:pPr>
-      <w:bookmarkStart w:id="3" w:name="_Toc27942075"/>
-      <w:r>
-        <w:t>Rennen Anlegen</w:t>
+      <w:bookmarkStart w:id="3" w:name="_Ref27938149"/>
+      <w:bookmarkStart w:id="4" w:name="_Toc27942076"/>
+      <w:r>
+        <w:t>Rennkonfiguration</w:t>
       </w:r>
       <w:bookmarkEnd w:id="3"/>
-    </w:p>
-    <w:p>
-      <w:r>
-        <w:t xml:space="preserve">Diese Funktion existiert in </w:t>
-      </w:r>
-      <w:proofErr w:type="spellStart"/>
-      <w:r>
-        <w:t>Race</w:t>
-      </w:r>
-      <w:proofErr w:type="spellEnd"/>
-      <w:r>
-        <w:t xml:space="preserve"> </w:t>
-      </w:r>
-      <w:proofErr w:type="spellStart"/>
-      <w:r>
-        <w:t>Horology</w:t>
-      </w:r>
-      <w:proofErr w:type="spellEnd"/>
-      <w:r>
-        <w:t xml:space="preserve"> noch nicht.</w:t>
-      </w:r>
-    </w:p>
-    <w:p>
-      <w:r>
-        <w:t xml:space="preserve">Um ein Rennen anzulegen, verwenden Sie die entsprechende Funktion in </w:t>
-      </w:r>
-      <w:proofErr w:type="spellStart"/>
-      <w:r>
-        <w:t>DSVAlpin</w:t>
-      </w:r>
-      <w:proofErr w:type="spellEnd"/>
-      <w:r>
-        <w:t xml:space="preserve">. </w:t>
-      </w:r>
-    </w:p>
-    <w:p>
-      <w:pPr>
-        <w:pStyle w:val="Heading2"/>
-      </w:pPr>
-      <w:bookmarkStart w:id="4" w:name="_Ref27938149"/>
-      <w:bookmarkStart w:id="5" w:name="_Toc27942076"/>
-      <w:r>
-        <w:t>Rennkonfiguration</w:t>
-      </w:r>
       <w:bookmarkEnd w:id="4"/>
-      <w:bookmarkEnd w:id="5"/>
     </w:p>
     <w:p>
       <w:r>
@@ -4306,14 +4243,27 @@
       <w:r>
         <w:t xml:space="preserve">Abbildung </w:t>
       </w:r>
-      <w:fldSimple w:instr=" SEQ Abbildung \* ARABIC ">
-        <w:r>
-          <w:rPr>
-            <w:noProof/>
-          </w:rPr>
-          <w:t>1</w:t>
-        </w:r>
-      </w:fldSimple>
+      <w:r>
+        <w:fldChar w:fldCharType="begin"/>
+      </w:r>
+      <w:r>
+        <w:instrText xml:space="preserve"> SEQ Abbildung \* ARABIC </w:instrText>
+      </w:r>
+      <w:r>
+        <w:fldChar w:fldCharType="separate"/>
+      </w:r>
+      <w:r>
+        <w:rPr>
+          <w:noProof/>
+        </w:rPr>
+        <w:t>1</w:t>
+      </w:r>
+      <w:r>
+        <w:rPr>
+          <w:noProof/>
+        </w:rPr>
+        <w:fldChar w:fldCharType="end"/>
+      </w:r>
       <w:r>
         <w:t xml:space="preserve"> Rennkonfiguration</w:t>
       </w:r>
@@ -4333,26 +4283,18 @@
         <w:t>Anmerkung:</w:t>
       </w:r>
       <w:r>
-        <w:t xml:space="preserve"> Die Rennkonfiguration wird derzeit noch nicht aus dem </w:t>
-      </w:r>
-      <w:proofErr w:type="spellStart"/>
-      <w:r>
-        <w:t>DSVAlpin</w:t>
-      </w:r>
-      <w:proofErr w:type="spellEnd"/>
-      <w:r>
-        <w:t xml:space="preserve"> Programm übernommen.</w:t>
+        <w:t xml:space="preserve"> Die Rennkonfiguration wird derzeit noch nicht aus dem DSVAlpin Programm übernommen.</w:t>
       </w:r>
     </w:p>
     <w:p>
       <w:pPr>
         <w:pStyle w:val="Heading2"/>
       </w:pPr>
-      <w:bookmarkStart w:id="6" w:name="_Toc27942077"/>
+      <w:bookmarkStart w:id="5" w:name="_Toc27942077"/>
       <w:r>
         <w:t>Renndaten (Listenkopf)</w:t>
       </w:r>
-      <w:bookmarkEnd w:id="6"/>
+      <w:bookmarkEnd w:id="5"/>
     </w:p>
     <w:p>
       <w:r>
@@ -4417,14 +4359,27 @@
       <w:r>
         <w:t xml:space="preserve">Abbildung </w:t>
       </w:r>
-      <w:fldSimple w:instr=" SEQ Abbildung \* ARABIC ">
-        <w:r>
-          <w:rPr>
-            <w:noProof/>
-          </w:rPr>
-          <w:t>2</w:t>
-        </w:r>
-      </w:fldSimple>
+      <w:r>
+        <w:fldChar w:fldCharType="begin"/>
+      </w:r>
+      <w:r>
+        <w:instrText xml:space="preserve"> SEQ Abbildung \* ARABIC </w:instrText>
+      </w:r>
+      <w:r>
+        <w:fldChar w:fldCharType="separate"/>
+      </w:r>
+      <w:r>
+        <w:rPr>
+          <w:noProof/>
+        </w:rPr>
+        <w:t>2</w:t>
+      </w:r>
+      <w:r>
+        <w:rPr>
+          <w:noProof/>
+        </w:rPr>
+        <w:fldChar w:fldCharType="end"/>
+      </w:r>
       <w:r>
         <w:t xml:space="preserve"> Renndaten (erscheinen </w:t>
       </w:r>
@@ -4439,11 +4394,11 @@
       <w:pPr>
         <w:pStyle w:val="Heading1"/>
       </w:pPr>
-      <w:bookmarkStart w:id="7" w:name="_Toc27942078"/>
+      <w:bookmarkStart w:id="6" w:name="_Toc27942078"/>
       <w:r>
         <w:t>Teilnehmer</w:t>
       </w:r>
-      <w:bookmarkEnd w:id="7"/>
+      <w:bookmarkEnd w:id="6"/>
     </w:p>
     <w:p>
       <w:r>
@@ -4454,34 +4409,18 @@
         <w:t>Anmerkung:</w:t>
       </w:r>
       <w:r>
-        <w:t xml:space="preserve"> Die Teilnehmerverwaltung ist derzeit noch nicht final. Um Teilnehmer zu importieren und den Rennen zuzuordnen benutzen Sie weiterhin das Programm </w:t>
-      </w:r>
-      <w:proofErr w:type="spellStart"/>
-      <w:r>
-        <w:t>DSVAlpin</w:t>
-      </w:r>
-      <w:proofErr w:type="spellEnd"/>
-      <w:r>
-        <w:t xml:space="preserve"> bzw. </w:t>
-      </w:r>
-      <w:proofErr w:type="spellStart"/>
-      <w:r>
-        <w:t>DSVAlpinX</w:t>
-      </w:r>
-      <w:proofErr w:type="spellEnd"/>
-      <w:r>
-        <w:t>.</w:t>
+        <w:t xml:space="preserve"> Die Teilnehmerverwaltung ist derzeit noch nicht final. Um Teilnehmer zu importieren und den Rennen zuzuordnen benutzen Sie weiterhin das Programm DSVAlpin bzw. DSVAlpinX.</w:t>
       </w:r>
     </w:p>
     <w:p>
       <w:pPr>
         <w:pStyle w:val="Heading1"/>
       </w:pPr>
-      <w:bookmarkStart w:id="8" w:name="_Toc27942079"/>
+      <w:bookmarkStart w:id="7" w:name="_Toc27942079"/>
       <w:r>
         <w:t>Renndurchführung</w:t>
       </w:r>
-      <w:bookmarkEnd w:id="8"/>
+      <w:bookmarkEnd w:id="7"/>
     </w:p>
     <w:p>
       <w:r>
@@ -4512,7 +4451,7 @@
       <w:pPr>
         <w:pStyle w:val="Heading2"/>
       </w:pPr>
-      <w:bookmarkStart w:id="9" w:name="_Toc27942080"/>
+      <w:bookmarkStart w:id="8" w:name="_Toc27942080"/>
       <w:r>
         <w:rPr>
           <w:noProof/>
@@ -4565,14 +4504,27 @@
                             <w:r>
                               <w:t xml:space="preserve">Abbildung </w:t>
                             </w:r>
-                            <w:fldSimple w:instr=" SEQ Abbildung \* ARABIC ">
-                              <w:r>
-                                <w:rPr>
-                                  <w:noProof/>
-                                </w:rPr>
-                                <w:t>3</w:t>
-                              </w:r>
-                            </w:fldSimple>
+                            <w:r>
+                              <w:fldChar w:fldCharType="begin"/>
+                            </w:r>
+                            <w:r>
+                              <w:instrText xml:space="preserve"> SEQ Abbildung \* ARABIC </w:instrText>
+                            </w:r>
+                            <w:r>
+                              <w:fldChar w:fldCharType="separate"/>
+                            </w:r>
+                            <w:r>
+                              <w:rPr>
+                                <w:noProof/>
+                              </w:rPr>
+                              <w:t>3</w:t>
+                            </w:r>
+                            <w:r>
+                              <w:rPr>
+                                <w:noProof/>
+                              </w:rPr>
+                              <w:fldChar w:fldCharType="end"/>
+                            </w:r>
                             <w:r>
                               <w:t xml:space="preserve"> Zeitnahme-Tab</w:t>
                             </w:r>
@@ -4610,14 +4562,27 @@
                       <w:r>
                         <w:t xml:space="preserve">Abbildung </w:t>
                       </w:r>
-                      <w:fldSimple w:instr=" SEQ Abbildung \* ARABIC ">
-                        <w:r>
-                          <w:rPr>
-                            <w:noProof/>
-                          </w:rPr>
-                          <w:t>3</w:t>
-                        </w:r>
-                      </w:fldSimple>
+                      <w:r>
+                        <w:fldChar w:fldCharType="begin"/>
+                      </w:r>
+                      <w:r>
+                        <w:instrText xml:space="preserve"> SEQ Abbildung \* ARABIC </w:instrText>
+                      </w:r>
+                      <w:r>
+                        <w:fldChar w:fldCharType="separate"/>
+                      </w:r>
+                      <w:r>
+                        <w:rPr>
+                          <w:noProof/>
+                        </w:rPr>
+                        <w:t>3</w:t>
+                      </w:r>
+                      <w:r>
+                        <w:rPr>
+                          <w:noProof/>
+                        </w:rPr>
+                        <w:fldChar w:fldCharType="end"/>
+                      </w:r>
                       <w:r>
                         <w:t xml:space="preserve"> Zeitnahme-Tab</w:t>
                       </w:r>
@@ -4702,7 +4667,7 @@
       <w:r>
         <w:t>Zeitnahme</w:t>
       </w:r>
-      <w:bookmarkEnd w:id="9"/>
+      <w:bookmarkEnd w:id="8"/>
     </w:p>
     <w:p>
       <w:r>
@@ -4769,11 +4734,11 @@
       <w:pPr>
         <w:pStyle w:val="Heading3"/>
       </w:pPr>
-      <w:bookmarkStart w:id="10" w:name="_Toc27942081"/>
+      <w:bookmarkStart w:id="9" w:name="_Toc27942081"/>
       <w:r>
         <w:t>Online Zeitnahme</w:t>
       </w:r>
-      <w:bookmarkEnd w:id="10"/>
+      <w:bookmarkEnd w:id="9"/>
     </w:p>
     <w:p>
       <w:r>
@@ -4955,14 +4920,30 @@
                             <w:r>
                               <w:t xml:space="preserve">Abbildung </w:t>
                             </w:r>
-                            <w:fldSimple w:instr=" SEQ Abbildung \* ARABIC ">
-                              <w:r>
-                                <w:rPr>
-                                  <w:noProof/>
-                                </w:rPr>
-                                <w:t>4</w:t>
-                              </w:r>
-                            </w:fldSimple>
+                            <w:r>
+                              <w:fldChar w:fldCharType="begin"/>
+                            </w:r>
+                            <w:r>
+                              <w:instrText xml:space="preserve"> SEQ Abbildu</w:instrText>
+                            </w:r>
+                            <w:r>
+                              <w:instrText xml:space="preserve">ng \* ARABIC </w:instrText>
+                            </w:r>
+                            <w:r>
+                              <w:fldChar w:fldCharType="separate"/>
+                            </w:r>
+                            <w:r>
+                              <w:rPr>
+                                <w:noProof/>
+                              </w:rPr>
+                              <w:t>4</w:t>
+                            </w:r>
+                            <w:r>
+                              <w:rPr>
+                                <w:noProof/>
+                              </w:rPr>
+                              <w:fldChar w:fldCharType="end"/>
+                            </w:r>
                             <w:r>
                               <w:t xml:space="preserve"> Online Zeitnahmebereich in der Statuszeile</w:t>
                             </w:r>
@@ -4996,14 +4977,30 @@
                       <w:r>
                         <w:t xml:space="preserve">Abbildung </w:t>
                       </w:r>
-                      <w:fldSimple w:instr=" SEQ Abbildung \* ARABIC ">
-                        <w:r>
-                          <w:rPr>
-                            <w:noProof/>
-                          </w:rPr>
-                          <w:t>4</w:t>
-                        </w:r>
-                      </w:fldSimple>
+                      <w:r>
+                        <w:fldChar w:fldCharType="begin"/>
+                      </w:r>
+                      <w:r>
+                        <w:instrText xml:space="preserve"> SEQ Abbildu</w:instrText>
+                      </w:r>
+                      <w:r>
+                        <w:instrText xml:space="preserve">ng \* ARABIC </w:instrText>
+                      </w:r>
+                      <w:r>
+                        <w:fldChar w:fldCharType="separate"/>
+                      </w:r>
+                      <w:r>
+                        <w:rPr>
+                          <w:noProof/>
+                        </w:rPr>
+                        <w:t>4</w:t>
+                      </w:r>
+                      <w:r>
+                        <w:rPr>
+                          <w:noProof/>
+                        </w:rPr>
+                        <w:fldChar w:fldCharType="end"/>
+                      </w:r>
                       <w:r>
                         <w:t xml:space="preserve"> Online Zeitnahmebereich in der Statuszeile</w:t>
                       </w:r>
@@ -5070,14 +5067,26 @@
       </w:r>
     </w:p>
     <w:p>
+      <w:r>
+        <w:rPr>
+          <w:b/>
+          <w:bCs/>
+        </w:rPr>
+        <w:t>Achtung:</w:t>
+      </w:r>
+      <w:r>
+        <w:t xml:space="preserve"> Der COM Port wird derzeit erst nach dem Neustart des Programms wirksam.</w:t>
+      </w:r>
+    </w:p>
+    <w:p>
       <w:pPr>
         <w:pStyle w:val="Heading3"/>
       </w:pPr>
-      <w:bookmarkStart w:id="11" w:name="_Toc27942082"/>
+      <w:bookmarkStart w:id="10" w:name="_Toc27942082"/>
       <w:r>
         <w:t>Zeitnahme Hilfsfunktionen</w:t>
       </w:r>
-      <w:bookmarkEnd w:id="11"/>
+      <w:bookmarkEnd w:id="10"/>
     </w:p>
     <w:p>
       <w:r>
@@ -5101,8 +5110,16 @@
           <w:ilvl w:val="0"/>
           <w:numId w:val="2"/>
         </w:numPr>
-      </w:pPr>
-      <w:r>
+        <w:rPr>
+          <w:b/>
+          <w:bCs/>
+        </w:rPr>
+      </w:pPr>
+      <w:r>
+        <w:rPr>
+          <w:b/>
+          <w:bCs/>
+        </w:rPr>
         <w:t>Automatisch nicht im Ziel</w:t>
       </w:r>
     </w:p>
@@ -5111,15 +5128,7 @@
         <w:pStyle w:val="ListParagraph"/>
       </w:pPr>
       <w:r>
-        <w:t>Wenn ein Läufer nach einer bestimmten Zeit nicht im Ziel ist, wird dieser automatisch als „nicht im Ziel“ (</w:t>
-      </w:r>
-      <w:proofErr w:type="spellStart"/>
-      <w:r>
-        <w:t>NiZ</w:t>
-      </w:r>
-      <w:proofErr w:type="spellEnd"/>
-      <w:r>
-        <w:t>) gewertet.</w:t>
+        <w:t>Wenn ein Läufer nach einer bestimmten Zeit nicht im Ziel ist, wird dieser automatisch als „nicht im Ziel“ (NiZ) gewertet.</w:t>
       </w:r>
     </w:p>
     <w:p>
@@ -5129,8 +5138,16 @@
           <w:ilvl w:val="0"/>
           <w:numId w:val="2"/>
         </w:numPr>
-      </w:pPr>
-      <w:r>
+        <w:rPr>
+          <w:b/>
+          <w:bCs/>
+        </w:rPr>
+      </w:pPr>
+      <w:r>
+        <w:rPr>
+          <w:b/>
+          <w:bCs/>
+        </w:rPr>
         <w:t>Automatisch nicht im Start</w:t>
       </w:r>
     </w:p>
@@ -5139,15 +5156,7 @@
         <w:pStyle w:val="ListParagraph"/>
       </w:pPr>
       <w:r>
-        <w:t>Wenn eine bestimmte Anzahl Starter nach einem nicht gestarteten Läufer gestartet sind, wird der nicht gestartete Läufer automatisch als „nicht am Start“ (</w:t>
-      </w:r>
-      <w:proofErr w:type="spellStart"/>
-      <w:r>
-        <w:t>NaS</w:t>
-      </w:r>
-      <w:proofErr w:type="spellEnd"/>
-      <w:r>
-        <w:t>) gewertet.</w:t>
+        <w:t>Wenn eine bestimmte Anzahl Starter nach einem nicht gestarteten Läufer gestartet sind, wird der nicht gestartete Läufer automatisch als „nicht am Start“ (NaS) gewertet.</w:t>
       </w:r>
     </w:p>
     <w:p>
@@ -5157,8 +5166,16 @@
           <w:ilvl w:val="0"/>
           <w:numId w:val="2"/>
         </w:numPr>
-      </w:pPr>
-      <w:r>
+        <w:rPr>
+          <w:b/>
+          <w:bCs/>
+        </w:rPr>
+      </w:pPr>
+      <w:r>
+        <w:rPr>
+          <w:b/>
+          <w:bCs/>
+        </w:rPr>
         <w:t>„Start Frei! – Signal“</w:t>
       </w:r>
     </w:p>
@@ -5217,14 +5234,27 @@
                             <w:r>
                               <w:t xml:space="preserve">Abbildung </w:t>
                             </w:r>
-                            <w:fldSimple w:instr=" SEQ Abbildung \* ARABIC ">
-                              <w:r>
-                                <w:rPr>
-                                  <w:noProof/>
-                                </w:rPr>
-                                <w:t>5</w:t>
-                              </w:r>
-                            </w:fldSimple>
+                            <w:r>
+                              <w:fldChar w:fldCharType="begin"/>
+                            </w:r>
+                            <w:r>
+                              <w:instrText xml:space="preserve"> SEQ Abbildung \* ARABIC </w:instrText>
+                            </w:r>
+                            <w:r>
+                              <w:fldChar w:fldCharType="separate"/>
+                            </w:r>
+                            <w:r>
+                              <w:rPr>
+                                <w:noProof/>
+                              </w:rPr>
+                              <w:t>5</w:t>
+                            </w:r>
+                            <w:r>
+                              <w:rPr>
+                                <w:noProof/>
+                              </w:rPr>
+                              <w:fldChar w:fldCharType="end"/>
+                            </w:r>
                             <w:r>
                               <w:t xml:space="preserve"> "Start frei!" - Signal</w:t>
                             </w:r>
@@ -5258,14 +5288,27 @@
                       <w:r>
                         <w:t xml:space="preserve">Abbildung </w:t>
                       </w:r>
-                      <w:fldSimple w:instr=" SEQ Abbildung \* ARABIC ">
-                        <w:r>
-                          <w:rPr>
-                            <w:noProof/>
-                          </w:rPr>
-                          <w:t>5</w:t>
-                        </w:r>
-                      </w:fldSimple>
+                      <w:r>
+                        <w:fldChar w:fldCharType="begin"/>
+                      </w:r>
+                      <w:r>
+                        <w:instrText xml:space="preserve"> SEQ Abbildung \* ARABIC </w:instrText>
+                      </w:r>
+                      <w:r>
+                        <w:fldChar w:fldCharType="separate"/>
+                      </w:r>
+                      <w:r>
+                        <w:rPr>
+                          <w:noProof/>
+                        </w:rPr>
+                        <w:t>5</w:t>
+                      </w:r>
+                      <w:r>
+                        <w:rPr>
+                          <w:noProof/>
+                        </w:rPr>
+                        <w:fldChar w:fldCharType="end"/>
+                      </w:r>
                       <w:r>
                         <w:t xml:space="preserve"> "Start frei!" - Signal</w:t>
                       </w:r>
@@ -5355,12 +5398,12 @@
       <w:pPr>
         <w:pStyle w:val="Heading3"/>
       </w:pPr>
-      <w:bookmarkStart w:id="12" w:name="_Toc27942083"/>
+      <w:bookmarkStart w:id="11" w:name="_Toc27942083"/>
       <w:r>
         <w:lastRenderedPageBreak/>
         <w:t>Zeitnahme Entwicklungsfunktionen</w:t>
       </w:r>
-      <w:bookmarkEnd w:id="12"/>
+      <w:bookmarkEnd w:id="11"/>
     </w:p>
     <w:p>
       <w:r>
@@ -5530,11 +5573,11 @@
       <w:pPr>
         <w:pStyle w:val="Heading3"/>
       </w:pPr>
-      <w:bookmarkStart w:id="13" w:name="_Toc27942084"/>
+      <w:bookmarkStart w:id="12" w:name="_Toc27942084"/>
       <w:r>
         <w:t>Manuelle Zeiterfassung</w:t>
       </w:r>
-      <w:bookmarkEnd w:id="13"/>
+      <w:bookmarkEnd w:id="12"/>
     </w:p>
     <w:p>
       <w:r>
@@ -5588,14 +5631,27 @@
                             <w:r>
                               <w:t xml:space="preserve">Abbildung </w:t>
                             </w:r>
-                            <w:fldSimple w:instr=" SEQ Abbildung \* ARABIC ">
-                              <w:r>
-                                <w:rPr>
-                                  <w:noProof/>
-                                </w:rPr>
-                                <w:t>6</w:t>
-                              </w:r>
-                            </w:fldSimple>
+                            <w:r>
+                              <w:fldChar w:fldCharType="begin"/>
+                            </w:r>
+                            <w:r>
+                              <w:instrText xml:space="preserve"> SEQ Abbildung \* ARABIC </w:instrText>
+                            </w:r>
+                            <w:r>
+                              <w:fldChar w:fldCharType="separate"/>
+                            </w:r>
+                            <w:r>
+                              <w:rPr>
+                                <w:noProof/>
+                              </w:rPr>
+                              <w:t>6</w:t>
+                            </w:r>
+                            <w:r>
+                              <w:rPr>
+                                <w:noProof/>
+                              </w:rPr>
+                              <w:fldChar w:fldCharType="end"/>
+                            </w:r>
                             <w:r>
                               <w:t xml:space="preserve"> Manuelle Zeiterfassung</w:t>
                             </w:r>
@@ -5632,14 +5688,27 @@
                       <w:r>
                         <w:t xml:space="preserve">Abbildung </w:t>
                       </w:r>
-                      <w:fldSimple w:instr=" SEQ Abbildung \* ARABIC ">
-                        <w:r>
-                          <w:rPr>
-                            <w:noProof/>
-                          </w:rPr>
-                          <w:t>6</w:t>
-                        </w:r>
-                      </w:fldSimple>
+                      <w:r>
+                        <w:fldChar w:fldCharType="begin"/>
+                      </w:r>
+                      <w:r>
+                        <w:instrText xml:space="preserve"> SEQ Abbildung \* ARABIC </w:instrText>
+                      </w:r>
+                      <w:r>
+                        <w:fldChar w:fldCharType="separate"/>
+                      </w:r>
+                      <w:r>
+                        <w:rPr>
+                          <w:noProof/>
+                        </w:rPr>
+                        <w:t>6</w:t>
+                      </w:r>
+                      <w:r>
+                        <w:rPr>
+                          <w:noProof/>
+                        </w:rPr>
+                        <w:fldChar w:fldCharType="end"/>
+                      </w:r>
                       <w:r>
                         <w:t xml:space="preserve"> Manuelle Zeiterfassung</w:t>
                       </w:r>
@@ -5768,11 +5837,14 @@
       <w:pPr>
         <w:pStyle w:val="Heading2"/>
       </w:pPr>
-      <w:bookmarkStart w:id="14" w:name="_Toc27942085"/>
+      <w:bookmarkStart w:id="13" w:name="_Toc27942085"/>
       <w:r>
         <w:t>Disqualifikation</w:t>
       </w:r>
-      <w:bookmarkEnd w:id="14"/>
+      <w:bookmarkEnd w:id="13"/>
+      <w:r>
+        <w:t xml:space="preserve"> &amp; Ausscheidungen</w:t>
+      </w:r>
     </w:p>
     <w:p>
       <w:r>
@@ -5797,8 +5869,16 @@
           <w:ilvl w:val="0"/>
           <w:numId w:val="2"/>
         </w:numPr>
-      </w:pPr>
-      <w:r>
+        <w:rPr>
+          <w:b/>
+          <w:bCs/>
+        </w:rPr>
+      </w:pPr>
+      <w:r>
+        <w:rPr>
+          <w:b/>
+          <w:bCs/>
+        </w:rPr>
         <w:t>Ohne Zeit</w:t>
       </w:r>
     </w:p>
@@ -5817,8 +5897,16 @@
           <w:ilvl w:val="0"/>
           <w:numId w:val="2"/>
         </w:numPr>
-      </w:pPr>
-      <w:r>
+        <w:rPr>
+          <w:b/>
+          <w:bCs/>
+        </w:rPr>
+      </w:pPr>
+      <w:r>
+        <w:rPr>
+          <w:b/>
+          <w:bCs/>
+        </w:rPr>
         <w:t>Ausgeschiedene</w:t>
       </w:r>
     </w:p>
@@ -5837,9 +5925,17 @@
           <w:ilvl w:val="0"/>
           <w:numId w:val="2"/>
         </w:numPr>
-      </w:pPr>
-      <w:r>
-        <w:t>Alle</w:t>
+        <w:rPr>
+          <w:b/>
+          <w:bCs/>
+        </w:rPr>
+      </w:pPr>
+      <w:r>
+        <w:rPr>
+          <w:b/>
+          <w:bCs/>
+        </w:rPr>
+        <w:t>Keine Daten</w:t>
       </w:r>
     </w:p>
     <w:p>
@@ -5847,24 +5943,7 @@
         <w:pStyle w:val="ListParagraph"/>
       </w:pPr>
       <w:r>
-        <w:t>Alle Teilnehmer erscheinen in der Liste.</w:t>
-      </w:r>
-    </w:p>
-    <w:p>
-      <w:r>
-        <w:t xml:space="preserve">Eine </w:t>
-      </w:r>
-      <w:r>
-        <w:t xml:space="preserve">Ausscheidung </w:t>
-      </w:r>
-      <w:r>
-        <w:t xml:space="preserve">kann auf zwei Wege </w:t>
-      </w:r>
-      <w:r>
-        <w:t>editier</w:t>
-      </w:r>
-      <w:r>
-        <w:t>t werden:</w:t>
+        <w:t>Hier erscheinen Teilnehmer, die weder eine Zeit noch eine Ausscheidung vermerkt haben. Ein Durchgang ist üblicherweise dann erfolgreich abgeschlossen / erfasst, wenn diese Liste leer ist.</w:t>
       </w:r>
     </w:p>
     <w:p>
@@ -5884,7 +5963,7 @@
           <w:b/>
           <w:bCs/>
         </w:rPr>
-        <w:t>Direkt in der Liste editieren</w:t>
+        <w:t>Alle</w:t>
       </w:r>
     </w:p>
     <w:p>
@@ -5892,18 +5971,24 @@
         <w:pStyle w:val="ListParagraph"/>
       </w:pPr>
       <w:r>
-        <w:t>Stelle den Filter wie gewünscht ein und benutze die Combobox bei den Listeneinträgen bzw. das Anmerkungsfeld, um eine Ausscheidung vorzunehmen.</w:t>
-      </w:r>
-      <w:r>
-        <w:t xml:space="preserve"> </w:t>
-      </w:r>
-    </w:p>
-    <w:p>
-      <w:pPr>
-        <w:pStyle w:val="ListParagraph"/>
-      </w:pPr>
-      <w:r>
-        <w:t>Die Ausscheidung wird sofort gespeichert.</w:t>
+        <w:t>Alle Teilnehmer erscheinen in der Liste.</w:t>
+      </w:r>
+    </w:p>
+    <w:p>
+      <w:r>
+        <w:t xml:space="preserve">Um eine </w:t>
+      </w:r>
+      <w:r>
+        <w:t xml:space="preserve">Ausscheidung </w:t>
+      </w:r>
+      <w:r>
+        <w:t xml:space="preserve">zu </w:t>
+      </w:r>
+      <w:r>
+        <w:t>editier</w:t>
+      </w:r>
+      <w:r>
+        <w:t>en, gehen Sie wie folgt vor:</w:t>
       </w:r>
     </w:p>
     <w:p>
@@ -5923,7 +6008,7 @@
           <w:b/>
           <w:bCs/>
         </w:rPr>
-        <w:t>Über die Eingabefelder unterhalb der Liste editieren</w:t>
+        <w:t>Startnummer eingeben</w:t>
       </w:r>
     </w:p>
     <w:p>
@@ -5931,93 +6016,476 @@
         <w:pStyle w:val="ListParagraph"/>
       </w:pPr>
       <w:r>
-        <w:t xml:space="preserve">Üblicherweise erfolgt die Ausscheidungseingabe entsprechend der Torrichterkarten. Daher existiert die zweite Tastaturbetonte </w:t>
-      </w:r>
-      <w:proofErr w:type="spellStart"/>
-      <w:r>
-        <w:t>Eingebamethode</w:t>
-      </w:r>
-      <w:proofErr w:type="spellEnd"/>
-      <w:r>
-        <w:t>, die es erlaubt, die Ausscheidung möglichst effizient einzugeben:</w:t>
+        <w:t>Die Startnummer kann durch Auswahl des Teilnehmers in der Liste festgelegt werden oder durch direkte Eingabe der Startnummer in das Feld „St</w:t>
+      </w:r>
+      <w:r>
+        <w:t>.</w:t>
+      </w:r>
+      <w:r>
+        <w:t xml:space="preserve">Nr“. Mit dem Tatstaturkürzel </w:t>
+      </w:r>
+      <w:r>
+        <w:t xml:space="preserve">&lt;STRG&gt; - &lt;M&gt; </w:t>
+      </w:r>
+      <w:r>
+        <w:t>kann sofort die Startnummer eingegeben werden.</w:t>
+      </w:r>
+    </w:p>
+    <w:p>
+      <w:pPr>
+        <w:pStyle w:val="ListParagraph"/>
+      </w:pPr>
+      <w:r>
+        <w:t>Nach Eingabe der Startnummer erscheint der Name in dem Feld daneben, sowie eine vorhandene Ausscheidung wird angezeigt.</w:t>
       </w:r>
     </w:p>
     <w:p>
       <w:pPr>
         <w:pStyle w:val="ListParagraph"/>
         <w:numPr>
-          <w:ilvl w:val="1"/>
+          <w:ilvl w:val="0"/>
           <w:numId w:val="2"/>
         </w:numPr>
-      </w:pPr>
-      <w:r>
-        <w:t xml:space="preserve">Starten Sie mit &lt;STRG&gt; - &lt;M&gt; gefolgt von der Startnummer. </w:t>
+        <w:rPr>
+          <w:b/>
+          <w:bCs/>
+        </w:rPr>
+      </w:pPr>
+      <w:r>
+        <w:rPr>
+          <w:b/>
+          <w:bCs/>
+        </w:rPr>
+        <w:t>Ausscheidungstyp auswählen</w:t>
+      </w:r>
+    </w:p>
+    <w:p>
+      <w:pPr>
+        <w:pStyle w:val="ListParagraph"/>
+      </w:pPr>
+      <w:r>
+        <w:lastRenderedPageBreak/>
+        <w:t>D</w:t>
+      </w:r>
+      <w:r>
+        <w:t xml:space="preserve">urch &lt;TAB&gt; </w:t>
+      </w:r>
+      <w:r>
+        <w:t xml:space="preserve">kann man </w:t>
+      </w:r>
+      <w:r>
+        <w:t>in das nächste Feld (Ausscheidungsgrund)</w:t>
+      </w:r>
+      <w:r>
+        <w:t xml:space="preserve"> springen</w:t>
+      </w:r>
+      <w:r>
+        <w:t xml:space="preserve">. Benutzen Sie die Cursor </w:t>
+      </w:r>
+      <w:r>
+        <w:t>Hoch- und Runtertasten,</w:t>
+      </w:r>
+      <w:r>
+        <w:t xml:space="preserve"> um den Grund auszuwählen.</w:t>
+      </w:r>
+    </w:p>
+    <w:p>
+      <w:pPr>
+        <w:pStyle w:val="ListParagraph"/>
+      </w:pPr>
+      <w:r>
+        <w:t>Benutzen Sie alternativ die Maus.</w:t>
       </w:r>
     </w:p>
     <w:p>
       <w:pPr>
         <w:pStyle w:val="ListParagraph"/>
         <w:numPr>
-          <w:ilvl w:val="1"/>
+          <w:ilvl w:val="0"/>
           <w:numId w:val="2"/>
         </w:numPr>
-      </w:pPr>
-      <w:r>
-        <w:t xml:space="preserve">Durch &lt;TAB&gt; springen Sie in das nächste Feld (Ausscheidungsgrund). </w:t>
+        <w:rPr>
+          <w:b/>
+          <w:bCs/>
+        </w:rPr>
+      </w:pPr>
+      <w:r>
+        <w:rPr>
+          <w:b/>
+          <w:bCs/>
+        </w:rPr>
+        <w:t>Anmerkung eingeben</w:t>
       </w:r>
     </w:p>
     <w:p>
       <w:pPr>
         <w:pStyle w:val="ListParagraph"/>
-        <w:ind w:left="1440"/>
-      </w:pPr>
-      <w:r>
-        <w:lastRenderedPageBreak/>
-        <w:t xml:space="preserve">Benutzen Sie die Cursor Hoch und Runter </w:t>
-      </w:r>
-      <w:proofErr w:type="gramStart"/>
-      <w:r>
-        <w:t>Tasten</w:t>
-      </w:r>
-      <w:proofErr w:type="gramEnd"/>
-      <w:r>
-        <w:t xml:space="preserve"> um den Grund auszuwählen.</w:t>
+      </w:pPr>
+      <w:r>
+        <w:t>Springen Sie mit &lt;TAB&gt; zum Anmerkungsfeld und geben sie eine Anmerkung ein (z.B. „Tor 8</w:t>
+      </w:r>
+      <w:r>
+        <w:t>, vorbeigefahren</w:t>
+      </w:r>
+      <w:r>
+        <w:t>“).</w:t>
       </w:r>
     </w:p>
     <w:p>
       <w:pPr>
         <w:pStyle w:val="ListParagraph"/>
         <w:numPr>
-          <w:ilvl w:val="1"/>
+          <w:ilvl w:val="0"/>
           <w:numId w:val="2"/>
         </w:numPr>
-      </w:pPr>
-      <w:r>
-        <w:t>Springen Sie mit &lt;TAB&gt; zum Anmerkungsfeld und geben sie eine Anmerkung ein (z.B. „Torfehler Tor 8“).</w:t>
+        <w:rPr>
+          <w:b/>
+          <w:bCs/>
+        </w:rPr>
+      </w:pPr>
+      <w:r>
+        <w:rPr>
+          <w:b/>
+          <w:bCs/>
+        </w:rPr>
+        <w:t>Ausscheidung speichern</w:t>
+      </w:r>
+    </w:p>
+    <w:p>
+      <w:pPr>
+        <w:pStyle w:val="ListParagraph"/>
+      </w:pPr>
+      <w:r>
+        <w:t>Speichern sie die Ausscheidung mit &lt;F2&gt;</w:t>
+      </w:r>
+      <w:r>
+        <w:t xml:space="preserve"> oder durch click auf „Speichern“</w:t>
+      </w:r>
+      <w:r>
+        <w:t>.</w:t>
+      </w:r>
+    </w:p>
+    <w:p>
+      <w:r>
+        <w:rPr>
+          <w:b/>
+          <w:bCs/>
+        </w:rPr>
+        <w:t>Achtung</w:t>
+      </w:r>
+      <w:r>
+        <w:rPr>
+          <w:b/>
+          <w:bCs/>
+        </w:rPr>
+        <w:t xml:space="preserve">: </w:t>
+      </w:r>
+      <w:r>
+        <w:t>Stellen Sie sicher, dass Sie den richtigen Durchgang ausgewählt haben.</w:t>
+      </w:r>
+      <w:r>
+        <w:t xml:space="preserve"> Per Default ist immer der Durchgang der aktuellen Zeitnahme eingestellt.</w:t>
+      </w:r>
+    </w:p>
+    <w:p>
+      <w:r>
+        <w:rPr>
+          <w:b/>
+          <w:bCs/>
+        </w:rPr>
+        <w:t>Hinweis:</w:t>
+      </w:r>
+      <w:r>
+        <w:t xml:space="preserve"> Man kann direkt während der Zeitnahme auch gleich Ausscheidungen eingeben. Der Sprecher sieht dies dann sofort.</w:t>
+      </w:r>
+    </w:p>
+    <w:p>
+      <w:r>
+        <w:rPr>
+          <w:b/>
+          <w:bCs/>
+        </w:rPr>
+        <w:t>Hinweis:</w:t>
+      </w:r>
+      <w:r>
+        <w:t xml:space="preserve"> Man kann auch für mehrere Teilnehmer gleichzeitig eine Ausscheidung vermerken. Benutzen Sie dazu die Mehrfachauswahl in der Liste: Wählen Sie die entsprechenden Teilnehmer bei gleichzeitigem Drücken der &lt;SHIFT&gt; bzw. &lt;STRG&gt; Taste aus.</w:t>
+      </w:r>
+    </w:p>
+    <w:p>
+      <w:pPr>
+        <w:pStyle w:val="Heading2"/>
+      </w:pPr>
+      <w:r>
+        <w:rPr>
+          <w:noProof/>
+        </w:rPr>
+        <w:drawing>
+          <wp:anchor distT="0" distB="0" distL="114300" distR="114300" simplePos="0" relativeHeight="251674624" behindDoc="0" locked="0" layoutInCell="1" allowOverlap="1" wp14:anchorId="377C2350" wp14:editId="49E39257">
+            <wp:simplePos x="0" y="0"/>
+            <wp:positionH relativeFrom="column">
+              <wp:posOffset>2985135</wp:posOffset>
+            </wp:positionH>
+            <wp:positionV relativeFrom="paragraph">
+              <wp:posOffset>202565</wp:posOffset>
+            </wp:positionV>
+            <wp:extent cx="2774315" cy="1068070"/>
+            <wp:effectExtent l="19050" t="19050" r="26035" b="17780"/>
+            <wp:wrapSquare wrapText="bothSides"/>
+            <wp:docPr id="5" name="Picture 5"/>
+            <wp:cNvGraphicFramePr>
+              <a:graphicFrameLocks xmlns:a="http://schemas.openxmlformats.org/drawingml/2006/main" noChangeAspect="1"/>
+            </wp:cNvGraphicFramePr>
+            <a:graphic xmlns:a="http://schemas.openxmlformats.org/drawingml/2006/main">
+              <a:graphicData uri="http://schemas.openxmlformats.org/drawingml/2006/picture">
+                <pic:pic xmlns:pic="http://schemas.openxmlformats.org/drawingml/2006/picture">
+                  <pic:nvPicPr>
+                    <pic:cNvPr id="1" name=""/>
+                    <pic:cNvPicPr/>
+                  </pic:nvPicPr>
+                  <pic:blipFill>
+                    <a:blip r:embed="rId18" cstate="print">
+                      <a:extLst>
+                        <a:ext uri="{28A0092B-C50C-407E-A947-70E740481C1C}">
+                          <a14:useLocalDpi xmlns:a14="http://schemas.microsoft.com/office/drawing/2010/main" val="0"/>
+                        </a:ext>
+                      </a:extLst>
+                    </a:blip>
+                    <a:stretch>
+                      <a:fillRect/>
+                    </a:stretch>
+                  </pic:blipFill>
+                  <pic:spPr>
+                    <a:xfrm>
+                      <a:off x="0" y="0"/>
+                      <a:ext cx="2774315" cy="1068070"/>
+                    </a:xfrm>
+                    <a:prstGeom prst="rect">
+                      <a:avLst/>
+                    </a:prstGeom>
+                    <a:ln w="3175">
+                      <a:solidFill>
+                        <a:srgbClr val="3F434B"/>
+                      </a:solidFill>
+                    </a:ln>
+                  </pic:spPr>
+                </pic:pic>
+              </a:graphicData>
+            </a:graphic>
+            <wp14:sizeRelH relativeFrom="margin">
+              <wp14:pctWidth>0</wp14:pctWidth>
+            </wp14:sizeRelH>
+            <wp14:sizeRelV relativeFrom="margin">
+              <wp14:pctHeight>0</wp14:pctHeight>
+            </wp14:sizeRelV>
+          </wp:anchor>
+        </w:drawing>
+      </w:r>
+      <w:r>
+        <w:t>Livetiming via rennmeldung.de</w:t>
+      </w:r>
+    </w:p>
+    <w:p>
+      <w:r>
+        <w:t xml:space="preserve">Race Horology unterstützt das Livetiming von </w:t>
+      </w:r>
+      <w:hyperlink r:id="rId19" w:history="1">
+        <w:r>
+          <w:rPr>
+            <w:rStyle w:val="Hyperlink"/>
+          </w:rPr>
+          <w:t>rennmeldung.de</w:t>
+        </w:r>
+      </w:hyperlink>
+      <w:r>
+        <w:t>. Um das Livetiming zu nutzen gehen Sie wie folgt vor:</w:t>
       </w:r>
     </w:p>
     <w:p>
       <w:pPr>
         <w:pStyle w:val="ListParagraph"/>
         <w:numPr>
-          <w:ilvl w:val="1"/>
-          <w:numId w:val="2"/>
+          <w:ilvl w:val="0"/>
+          <w:numId w:val="6"/>
         </w:numPr>
       </w:pPr>
       <w:r>
-        <w:t>Speichern sie die Ausscheidung mit &lt;F2&gt;.</w:t>
-      </w:r>
-    </w:p>
-    <w:p>
-      <w:r>
-        <w:rPr>
-          <w:b/>
-          <w:bCs/>
-        </w:rPr>
-        <w:t xml:space="preserve">Hinweis: </w:t>
-      </w:r>
-      <w:r>
-        <w:t>Stellen Sie sicher, dass Sie den richtigen Durchgang ausgewählt haben.</w:t>
+        <w:t>Geben Sie folgende Daten an: Bewerbsnummer, Login und Passworts.</w:t>
+      </w:r>
+    </w:p>
+    <w:p>
+      <w:pPr>
+        <w:pStyle w:val="ListParagraph"/>
+        <w:numPr>
+          <w:ilvl w:val="0"/>
+          <w:numId w:val="6"/>
+        </w:numPr>
+      </w:pPr>
+      <w:r>
+        <w:t>Drücken Sie „Login“.</w:t>
+      </w:r>
+    </w:p>
+    <w:p>
+      <w:pPr>
+        <w:pStyle w:val="ListParagraph"/>
+        <w:numPr>
+          <w:ilvl w:val="0"/>
+          <w:numId w:val="6"/>
+        </w:numPr>
+      </w:pPr>
+      <w:r>
+        <w:t xml:space="preserve">War der Login erfolgreich füllt sich die nachfolgende Combobox mit den verfügbaren Veranstaltungen. </w:t>
+      </w:r>
+    </w:p>
+    <w:p>
+      <w:pPr>
+        <w:pStyle w:val="ListParagraph"/>
+        <w:numPr>
+          <w:ilvl w:val="0"/>
+          <w:numId w:val="6"/>
+        </w:numPr>
+      </w:pPr>
+      <w:r>
+        <w:t>Wählen Sie die korrekte Veranstaltung aus.</w:t>
+      </w:r>
+    </w:p>
+    <w:p>
+      <w:pPr>
+        <w:pStyle w:val="ListParagraph"/>
+        <w:numPr>
+          <w:ilvl w:val="0"/>
+          <w:numId w:val="6"/>
+        </w:numPr>
+      </w:pPr>
+      <w:r>
+        <w:t>Drücken Sie „Start“.</w:t>
+      </w:r>
+    </w:p>
+    <w:p>
+      <w:r>
+        <w:t xml:space="preserve">Jede </w:t>
+      </w:r>
+      <w:r>
+        <w:t>Änderung,</w:t>
+      </w:r>
+      <w:r>
+        <w:t xml:space="preserve"> die ab sofort passiert</w:t>
+      </w:r>
+      <w:r>
+        <w:t>,</w:t>
+      </w:r>
+      <w:r>
+        <w:t xml:space="preserve"> wird </w:t>
+      </w:r>
+      <w:r>
+        <w:t>unmittelbar</w:t>
+      </w:r>
+      <w:r>
+        <w:t xml:space="preserve"> an </w:t>
+      </w:r>
+      <w:hyperlink r:id="rId20" w:history="1">
+        <w:r>
+          <w:rPr>
+            <w:rStyle w:val="Hyperlink"/>
+          </w:rPr>
+          <w:t>rennmeldung.de</w:t>
+        </w:r>
+      </w:hyperlink>
+      <w:r>
+        <w:t xml:space="preserve"> übertragen und ist somit für die </w:t>
+      </w:r>
+      <w:r>
+        <w:t xml:space="preserve">renninteressierten Zuschauer </w:t>
+      </w:r>
+      <w:r>
+        <w:t xml:space="preserve">sofort </w:t>
+      </w:r>
+      <w:r>
+        <w:t>sichtbar.</w:t>
+      </w:r>
+    </w:p>
+    <w:p>
+      <w:r>
+        <w:rPr>
+          <w:noProof/>
+        </w:rPr>
+        <w:drawing>
+          <wp:anchor distT="0" distB="0" distL="114300" distR="114300" simplePos="0" relativeHeight="251675648" behindDoc="0" locked="0" layoutInCell="1" allowOverlap="1" wp14:anchorId="3E1BBD23" wp14:editId="40A08AFF">
+            <wp:simplePos x="0" y="0"/>
+            <wp:positionH relativeFrom="margin">
+              <wp:align>right</wp:align>
+            </wp:positionH>
+            <wp:positionV relativeFrom="paragraph">
+              <wp:posOffset>3810</wp:posOffset>
+            </wp:positionV>
+            <wp:extent cx="2667635" cy="719455"/>
+            <wp:effectExtent l="19050" t="19050" r="18415" b="23495"/>
+            <wp:wrapSquare wrapText="bothSides"/>
+            <wp:docPr id="16" name="Picture 16"/>
+            <wp:cNvGraphicFramePr>
+              <a:graphicFrameLocks xmlns:a="http://schemas.openxmlformats.org/drawingml/2006/main" noChangeAspect="1"/>
+            </wp:cNvGraphicFramePr>
+            <a:graphic xmlns:a="http://schemas.openxmlformats.org/drawingml/2006/main">
+              <a:graphicData uri="http://schemas.openxmlformats.org/drawingml/2006/picture">
+                <pic:pic xmlns:pic="http://schemas.openxmlformats.org/drawingml/2006/picture">
+                  <pic:nvPicPr>
+                    <pic:cNvPr id="1" name=""/>
+                    <pic:cNvPicPr/>
+                  </pic:nvPicPr>
+                  <pic:blipFill>
+                    <a:blip r:embed="rId21" cstate="print">
+                      <a:extLst>
+                        <a:ext uri="{28A0092B-C50C-407E-A947-70E740481C1C}">
+                          <a14:useLocalDpi xmlns:a14="http://schemas.microsoft.com/office/drawing/2010/main" val="0"/>
+                        </a:ext>
+                      </a:extLst>
+                    </a:blip>
+                    <a:stretch>
+                      <a:fillRect/>
+                    </a:stretch>
+                  </pic:blipFill>
+                  <pic:spPr>
+                    <a:xfrm>
+                      <a:off x="0" y="0"/>
+                      <a:ext cx="2667635" cy="719455"/>
+                    </a:xfrm>
+                    <a:prstGeom prst="rect">
+                      <a:avLst/>
+                    </a:prstGeom>
+                    <a:ln w="3175">
+                      <a:solidFill>
+                        <a:srgbClr val="3F434B"/>
+                      </a:solidFill>
+                    </a:ln>
+                  </pic:spPr>
+                </pic:pic>
+              </a:graphicData>
+            </a:graphic>
+            <wp14:sizeRelH relativeFrom="margin">
+              <wp14:pctWidth>0</wp14:pctWidth>
+            </wp14:sizeRelH>
+            <wp14:sizeRelV relativeFrom="margin">
+              <wp14:pctHeight>0</wp14:pctHeight>
+            </wp14:sizeRelV>
+          </wp:anchor>
+        </w:drawing>
+      </w:r>
+      <w:r>
+        <w:t>Weiterhin ist es möglich einen Status bzw. Kommentar für die Zuschauer zu hinterlassen. Geben Sie d</w:t>
+      </w:r>
+      <w:r>
+        <w:t>ies</w:t>
+      </w:r>
+      <w:r>
+        <w:t>en in dem unteren Feld „Live Timing – Status“ ein. Der Text wird automatisch übertragen.</w:t>
+      </w:r>
+    </w:p>
+    <w:p>
+      <w:pPr>
+        <w:pStyle w:val="Heading1"/>
+      </w:pPr>
+      <w:bookmarkStart w:id="14" w:name="_Toc27942086"/>
+      <w:r>
+        <w:t>Externe Anzeige via Tablet oder Monitor</w:t>
       </w:r>
     </w:p>
     <w:p>
@@ -6025,7 +6493,130 @@
         <w:pStyle w:val="Heading2"/>
       </w:pPr>
       <w:r>
-        <w:t>Livetiming via rennmeldung.de</w:t>
+        <w:t>Aufrufen der externen Anzeige</w:t>
+      </w:r>
+    </w:p>
+    <w:p>
+      <w:r>
+        <w:t>Race Horology hat einen eingebauten Webservice, mit dem es möglich ist das Renngeschehen auf anderen Geräten zu verfolgen, sofern diese über Netzwerk mit dem Computer auf dem Race Horology läuft, verbunden sind.</w:t>
+      </w:r>
+    </w:p>
+    <w:p>
+      <w:r>
+        <w:t>Man muss dazu die Webadresse im folgenden Format aufrufen:</w:t>
+      </w:r>
+    </w:p>
+    <w:p>
+      <w:pPr>
+        <w:ind w:firstLine="708"/>
+      </w:pPr>
+      <w:r>
+        <w:t xml:space="preserve"> </w:t>
+      </w:r>
+      <w:r>
+        <w:rPr>
+          <w:rFonts w:ascii="Courier New" w:hAnsi="Courier New" w:cs="Courier New"/>
+        </w:rPr>
+        <w:t>http://&lt;rechner adresse&gt;:8081</w:t>
+      </w:r>
+      <w:r>
+        <w:t xml:space="preserve">. </w:t>
+      </w:r>
+    </w:p>
+    <w:p>
+      <w:r>
+        <w:rPr>
+          <w:rFonts w:ascii="Courier New" w:hAnsi="Courier New" w:cs="Courier New"/>
+        </w:rPr>
+        <w:t>&lt;rechner adresse&gt;</w:t>
+      </w:r>
+      <w:r>
+        <w:t xml:space="preserve"> ist hierbei die IP-Adresse des Rechners, auf dem Race Horology läuft.</w:t>
+      </w:r>
+    </w:p>
+    <w:p>
+      <w:r>
+        <w:rPr>
+          <w:noProof/>
+        </w:rPr>
+        <w:lastRenderedPageBreak/>
+        <w:drawing>
+          <wp:anchor distT="0" distB="0" distL="114300" distR="114300" simplePos="0" relativeHeight="251676672" behindDoc="0" locked="0" layoutInCell="1" allowOverlap="1" wp14:anchorId="0A36ECCB" wp14:editId="0CF2963C">
+            <wp:simplePos x="0" y="0"/>
+            <wp:positionH relativeFrom="margin">
+              <wp:posOffset>4732977</wp:posOffset>
+            </wp:positionH>
+            <wp:positionV relativeFrom="paragraph">
+              <wp:posOffset>19468</wp:posOffset>
+            </wp:positionV>
+            <wp:extent cx="1014730" cy="1062990"/>
+            <wp:effectExtent l="19050" t="19050" r="13970" b="22860"/>
+            <wp:wrapSquare wrapText="bothSides"/>
+            <wp:docPr id="17" name="Picture 17"/>
+            <wp:cNvGraphicFramePr>
+              <a:graphicFrameLocks xmlns:a="http://schemas.openxmlformats.org/drawingml/2006/main" noChangeAspect="1"/>
+            </wp:cNvGraphicFramePr>
+            <a:graphic xmlns:a="http://schemas.openxmlformats.org/drawingml/2006/main">
+              <a:graphicData uri="http://schemas.openxmlformats.org/drawingml/2006/picture">
+                <pic:pic xmlns:pic="http://schemas.openxmlformats.org/drawingml/2006/picture">
+                  <pic:nvPicPr>
+                    <pic:cNvPr id="1" name=""/>
+                    <pic:cNvPicPr/>
+                  </pic:nvPicPr>
+                  <pic:blipFill>
+                    <a:blip r:embed="rId22">
+                      <a:extLst>
+                        <a:ext uri="{28A0092B-C50C-407E-A947-70E740481C1C}">
+                          <a14:useLocalDpi xmlns:a14="http://schemas.microsoft.com/office/drawing/2010/main" val="0"/>
+                        </a:ext>
+                      </a:extLst>
+                    </a:blip>
+                    <a:stretch>
+                      <a:fillRect/>
+                    </a:stretch>
+                  </pic:blipFill>
+                  <pic:spPr>
+                    <a:xfrm>
+                      <a:off x="0" y="0"/>
+                      <a:ext cx="1014730" cy="1062990"/>
+                    </a:xfrm>
+                    <a:prstGeom prst="rect">
+                      <a:avLst/>
+                    </a:prstGeom>
+                    <a:ln w="3175">
+                      <a:solidFill>
+                        <a:srgbClr val="3F434B"/>
+                      </a:solidFill>
+                    </a:ln>
+                  </pic:spPr>
+                </pic:pic>
+              </a:graphicData>
+            </a:graphic>
+            <wp14:sizeRelH relativeFrom="margin">
+              <wp14:pctWidth>0</wp14:pctWidth>
+            </wp14:sizeRelH>
+            <wp14:sizeRelV relativeFrom="margin">
+              <wp14:pctHeight>0</wp14:pctHeight>
+            </wp14:sizeRelV>
+          </wp:anchor>
+        </w:drawing>
+      </w:r>
+      <w:r>
+        <w:t xml:space="preserve">Zur Vereinfachung zeigt Race Horology die Webadresse unten rechts im Statusbereich an. Zusätzlich ist dort ein QR Code abgebildet, sodass man mit einem Tablet oder Handy mit Kamera sehr einfach die Webadresse aufrufen kann. Man muss dazu je nach Tablet oder Handy mit der Kamera-App den QR Code </w:t>
+      </w:r>
+      <w:r>
+        <w:t>erfassen</w:t>
+      </w:r>
+      <w:r>
+        <w:t>.</w:t>
+      </w:r>
+    </w:p>
+    <w:p>
+      <w:pPr>
+        <w:pStyle w:val="Heading2"/>
+      </w:pPr>
+      <w:r>
+        <w:t>Empfohlene Netzwerk Setups</w:t>
       </w:r>
     </w:p>
     <w:p>
@@ -6037,7 +6628,6 @@
       <w:pPr>
         <w:pStyle w:val="Heading1"/>
       </w:pPr>
-      <w:bookmarkStart w:id="15" w:name="_Toc27942086"/>
       <w:r>
         <w:rPr>
           <w:noProof/>
@@ -6090,14 +6680,27 @@
                             <w:r>
                               <w:t xml:space="preserve">Abbildung </w:t>
                             </w:r>
-                            <w:fldSimple w:instr=" SEQ Abbildung \* ARABIC ">
-                              <w:r>
-                                <w:rPr>
-                                  <w:noProof/>
-                                </w:rPr>
-                                <w:t>7</w:t>
-                              </w:r>
-                            </w:fldSimple>
+                            <w:r>
+                              <w:fldChar w:fldCharType="begin"/>
+                            </w:r>
+                            <w:r>
+                              <w:instrText xml:space="preserve"> SEQ Abbildung \* ARABIC </w:instrText>
+                            </w:r>
+                            <w:r>
+                              <w:fldChar w:fldCharType="separate"/>
+                            </w:r>
+                            <w:r>
+                              <w:rPr>
+                                <w:noProof/>
+                              </w:rPr>
+                              <w:t>7</w:t>
+                            </w:r>
+                            <w:r>
+                              <w:rPr>
+                                <w:noProof/>
+                              </w:rPr>
+                              <w:fldChar w:fldCharType="end"/>
+                            </w:r>
                             <w:r>
                               <w:t xml:space="preserve"> Listen</w:t>
                             </w:r>
@@ -6132,14 +6735,27 @@
                       <w:r>
                         <w:t xml:space="preserve">Abbildung </w:t>
                       </w:r>
-                      <w:fldSimple w:instr=" SEQ Abbildung \* ARABIC ">
-                        <w:r>
-                          <w:rPr>
-                            <w:noProof/>
-                          </w:rPr>
-                          <w:t>7</w:t>
-                        </w:r>
-                      </w:fldSimple>
+                      <w:r>
+                        <w:fldChar w:fldCharType="begin"/>
+                      </w:r>
+                      <w:r>
+                        <w:instrText xml:space="preserve"> SEQ Abbildung \* ARABIC </w:instrText>
+                      </w:r>
+                      <w:r>
+                        <w:fldChar w:fldCharType="separate"/>
+                      </w:r>
+                      <w:r>
+                        <w:rPr>
+                          <w:noProof/>
+                        </w:rPr>
+                        <w:t>7</w:t>
+                      </w:r>
+                      <w:r>
+                        <w:rPr>
+                          <w:noProof/>
+                        </w:rPr>
+                        <w:fldChar w:fldCharType="end"/>
+                      </w:r>
                       <w:r>
                         <w:t xml:space="preserve"> Listen</w:t>
                       </w:r>
@@ -6180,7 +6796,7 @@
                     <pic:cNvPicPr/>
                   </pic:nvPicPr>
                   <pic:blipFill rotWithShape="1">
-                    <a:blip r:embed="rId18" cstate="print">
+                    <a:blip r:embed="rId23" cstate="print">
                       <a:extLst>
                         <a:ext uri="{28A0092B-C50C-407E-A947-70E740481C1C}">
                           <a14:useLocalDpi xmlns:a14="http://schemas.microsoft.com/office/drawing/2010/main" val="0"/>
@@ -6224,37 +6840,24 @@
       <w:r>
         <w:t>Listen</w:t>
       </w:r>
+      <w:bookmarkEnd w:id="14"/>
+      <w:r>
+        <w:t xml:space="preserve"> </w:t>
+      </w:r>
+    </w:p>
+    <w:p>
+      <w:pPr>
+        <w:pStyle w:val="Heading2"/>
+      </w:pPr>
+      <w:bookmarkStart w:id="15" w:name="_Toc27942087"/>
+      <w:r>
+        <w:t>Listen anzeigen</w:t>
+      </w:r>
       <w:bookmarkEnd w:id="15"/>
-      <w:r>
-        <w:t xml:space="preserve"> </w:t>
-      </w:r>
-    </w:p>
-    <w:p>
-      <w:pPr>
-        <w:pStyle w:val="Heading2"/>
-      </w:pPr>
-      <w:bookmarkStart w:id="16" w:name="_Toc27942087"/>
-      <w:r>
-        <w:t>Listen anzeigen</w:t>
-      </w:r>
-      <w:bookmarkEnd w:id="16"/>
-    </w:p>
-    <w:p>
-      <w:proofErr w:type="spellStart"/>
-      <w:r>
-        <w:t>Race</w:t>
-      </w:r>
-      <w:proofErr w:type="spellEnd"/>
-      <w:r>
-        <w:t xml:space="preserve"> </w:t>
-      </w:r>
-      <w:proofErr w:type="spellStart"/>
-      <w:r>
-        <w:t>Horology</w:t>
-      </w:r>
-      <w:proofErr w:type="spellEnd"/>
-      <w:r>
-        <w:t xml:space="preserve"> zeigt auf der rechten Hälfte der Anwendung die aktuellen Start- oder Ergebnislisten. </w:t>
+    </w:p>
+    <w:p>
+      <w:r>
+        <w:t xml:space="preserve">Race Horology zeigt auf der rechten Hälfte der Anwendung die aktuellen Start- oder Ergebnislisten. </w:t>
       </w:r>
       <w:r>
         <w:t>Den</w:t>
@@ -6379,14 +6982,14 @@
           <w:noProof/>
         </w:rPr>
       </w:pPr>
-      <w:bookmarkStart w:id="17" w:name="_Toc27942088"/>
+      <w:bookmarkStart w:id="16" w:name="_Toc27942088"/>
       <w:r>
         <w:rPr>
           <w:noProof/>
         </w:rPr>
         <w:t>Listen drucken</w:t>
       </w:r>
-      <w:bookmarkEnd w:id="17"/>
+      <w:bookmarkEnd w:id="16"/>
     </w:p>
     <w:p>
       <w:r>
@@ -6409,14 +7012,14 @@
       <w:pPr>
         <w:pStyle w:val="Heading3"/>
       </w:pPr>
-      <w:bookmarkStart w:id="18" w:name="_Toc27942089"/>
+      <w:bookmarkStart w:id="17" w:name="_Toc27942089"/>
       <w:r>
         <w:t>Eigene Logos</w:t>
       </w:r>
       <w:r>
         <w:t xml:space="preserve"> platzieren</w:t>
       </w:r>
-      <w:bookmarkEnd w:id="18"/>
+      <w:bookmarkEnd w:id="17"/>
     </w:p>
     <w:p>
       <w:r>
@@ -6486,8 +7089,22 @@
             <w:tcW w:w="1985" w:type="dxa"/>
           </w:tcPr>
           <w:p>
-            <w:r>
-              <w:t>Banner1.???</w:t>
+            <w:pPr>
+              <w:rPr>
+                <w:rFonts w:ascii="Courier New" w:hAnsi="Courier New" w:cs="Courier New"/>
+              </w:rPr>
+            </w:pPr>
+            <w:r>
+              <w:rPr>
+                <w:rFonts w:ascii="Courier New" w:hAnsi="Courier New" w:cs="Courier New"/>
+              </w:rPr>
+              <w:t>Banner1.</w:t>
+            </w:r>
+            <w:r>
+              <w:rPr>
+                <w:rFonts w:ascii="Courier New" w:hAnsi="Courier New" w:cs="Courier New"/>
+              </w:rPr>
+              <w:t>XXX</w:t>
             </w:r>
           </w:p>
         </w:tc>
@@ -6517,8 +7134,22 @@
             <w:tcW w:w="1985" w:type="dxa"/>
           </w:tcPr>
           <w:p>
-            <w:r>
-              <w:t>Banner2.???</w:t>
+            <w:pPr>
+              <w:rPr>
+                <w:rFonts w:ascii="Courier New" w:hAnsi="Courier New" w:cs="Courier New"/>
+              </w:rPr>
+            </w:pPr>
+            <w:r>
+              <w:rPr>
+                <w:rFonts w:ascii="Courier New" w:hAnsi="Courier New" w:cs="Courier New"/>
+              </w:rPr>
+              <w:t>Banner2.</w:t>
+            </w:r>
+            <w:r>
+              <w:rPr>
+                <w:rFonts w:ascii="Courier New" w:hAnsi="Courier New" w:cs="Courier New"/>
+              </w:rPr>
+              <w:t>XXX</w:t>
             </w:r>
           </w:p>
         </w:tc>
@@ -6549,11 +7180,28 @@
             <w:tcW w:w="1985" w:type="dxa"/>
           </w:tcPr>
           <w:p>
-            <w:r>
+            <w:pPr>
+              <w:rPr>
+                <w:rFonts w:ascii="Courier New" w:hAnsi="Courier New" w:cs="Courier New"/>
+              </w:rPr>
+            </w:pPr>
+            <w:r>
+              <w:rPr>
+                <w:rFonts w:ascii="Courier New" w:hAnsi="Courier New" w:cs="Courier New"/>
+              </w:rPr>
               <w:t>Logo1</w:t>
             </w:r>
             <w:r>
-              <w:t>.???</w:t>
+              <w:rPr>
+                <w:rFonts w:ascii="Courier New" w:hAnsi="Courier New" w:cs="Courier New"/>
+              </w:rPr>
+              <w:t>.</w:t>
+            </w:r>
+            <w:r>
+              <w:rPr>
+                <w:rFonts w:ascii="Courier New" w:hAnsi="Courier New" w:cs="Courier New"/>
+              </w:rPr>
+              <w:t>XXX</w:t>
             </w:r>
           </w:p>
         </w:tc>
@@ -6583,11 +7231,28 @@
             <w:tcW w:w="1985" w:type="dxa"/>
           </w:tcPr>
           <w:p>
-            <w:r>
+            <w:pPr>
+              <w:rPr>
+                <w:rFonts w:ascii="Courier New" w:hAnsi="Courier New" w:cs="Courier New"/>
+              </w:rPr>
+            </w:pPr>
+            <w:r>
+              <w:rPr>
+                <w:rFonts w:ascii="Courier New" w:hAnsi="Courier New" w:cs="Courier New"/>
+              </w:rPr>
               <w:t>Logo2</w:t>
             </w:r>
             <w:r>
-              <w:t>.???</w:t>
+              <w:rPr>
+                <w:rFonts w:ascii="Courier New" w:hAnsi="Courier New" w:cs="Courier New"/>
+              </w:rPr>
+              <w:t>.</w:t>
+            </w:r>
+            <w:r>
+              <w:rPr>
+                <w:rFonts w:ascii="Courier New" w:hAnsi="Courier New" w:cs="Courier New"/>
+              </w:rPr>
+              <w:t>XXX</w:t>
             </w:r>
           </w:p>
         </w:tc>
@@ -6603,6 +7268,114 @@
           <w:p>
             <w:r>
               <w:t>Typischerweise ist dies das Verbandslogo.</w:t>
+            </w:r>
+          </w:p>
+        </w:tc>
+      </w:tr>
+    </w:tbl>
+    <w:p>
+      <w:pPr>
+        <w:pStyle w:val="Heading1"/>
+      </w:pPr>
+      <w:r>
+        <w:lastRenderedPageBreak/>
+        <w:t>Versions Historie</w:t>
+      </w:r>
+    </w:p>
+    <w:tbl>
+      <w:tblPr>
+        <w:tblStyle w:val="PlainTable2"/>
+        <w:tblW w:w="0" w:type="auto"/>
+        <w:jc w:val="center"/>
+        <w:tblLook w:val="0420" w:firstRow="1" w:lastRow="0" w:firstColumn="0" w:lastColumn="0" w:noHBand="0" w:noVBand="1"/>
+      </w:tblPr>
+      <w:tblGrid>
+        <w:gridCol w:w="1129"/>
+        <w:gridCol w:w="947"/>
+        <w:gridCol w:w="6713"/>
+      </w:tblGrid>
+      <w:tr>
+        <w:trPr>
+          <w:cnfStyle w:val="100000000000" w:firstRow="1" w:lastRow="0" w:firstColumn="0" w:lastColumn="0" w:oddVBand="0" w:evenVBand="0" w:oddHBand="0" w:evenHBand="0" w:firstRowFirstColumn="0" w:firstRowLastColumn="0" w:lastRowFirstColumn="0" w:lastRowLastColumn="0"/>
+          <w:trHeight w:val="238"/>
+          <w:jc w:val="center"/>
+        </w:trPr>
+        <w:tc>
+          <w:tcPr>
+            <w:tcW w:w="1129" w:type="dxa"/>
+            <w:shd w:val="clear" w:color="auto" w:fill="E6EEE5"/>
+          </w:tcPr>
+          <w:p>
+            <w:r>
+              <w:t>Version</w:t>
+            </w:r>
+          </w:p>
+        </w:tc>
+        <w:tc>
+          <w:tcPr>
+            <w:tcW w:w="947" w:type="dxa"/>
+            <w:shd w:val="clear" w:color="auto" w:fill="E6EEE5"/>
+          </w:tcPr>
+          <w:p>
+            <w:pPr>
+              <w:rPr>
+                <w:b w:val="0"/>
+                <w:bCs w:val="0"/>
+              </w:rPr>
+            </w:pPr>
+            <w:r>
+              <w:t>Datum</w:t>
+            </w:r>
+          </w:p>
+        </w:tc>
+        <w:tc>
+          <w:tcPr>
+            <w:tcW w:w="6713" w:type="dxa"/>
+            <w:shd w:val="clear" w:color="auto" w:fill="E6EEE5"/>
+          </w:tcPr>
+          <w:p>
+            <w:r>
+              <w:t>Beschreibung</w:t>
+            </w:r>
+          </w:p>
+        </w:tc>
+      </w:tr>
+      <w:tr>
+        <w:tblPrEx>
+          <w:jc w:val="left"/>
+        </w:tblPrEx>
+        <w:trPr>
+          <w:cnfStyle w:val="000000100000" w:firstRow="0" w:lastRow="0" w:firstColumn="0" w:lastColumn="0" w:oddVBand="0" w:evenVBand="0" w:oddHBand="1" w:evenHBand="0" w:firstRowFirstColumn="0" w:firstRowLastColumn="0" w:lastRowFirstColumn="0" w:lastRowLastColumn="0"/>
+        </w:trPr>
+        <w:tc>
+          <w:tcPr>
+            <w:tcW w:w="1129" w:type="dxa"/>
+          </w:tcPr>
+          <w:p>
+            <w:bookmarkStart w:id="18" w:name="_GoBack"/>
+            <w:bookmarkEnd w:id="18"/>
+            <w:r>
+              <w:t>0.1.0</w:t>
+            </w:r>
+          </w:p>
+        </w:tc>
+        <w:tc>
+          <w:tcPr>
+            <w:tcW w:w="947" w:type="dxa"/>
+          </w:tcPr>
+          <w:p>
+            <w:r>
+              <w:t>TBD</w:t>
+            </w:r>
+          </w:p>
+        </w:tc>
+        <w:tc>
+          <w:tcPr>
+            <w:tcW w:w="6713" w:type="dxa"/>
+          </w:tcPr>
+          <w:p>
+            <w:r>
+              <w:t>Erste öffentliche Beta Version</w:t>
             </w:r>
           </w:p>
         </w:tc>
@@ -6652,21 +7425,8 @@
         <w:top w:val="single" w:sz="2" w:space="1" w:color="auto"/>
       </w:pBdr>
     </w:pPr>
-    <w:proofErr w:type="spellStart"/>
     <w:r>
-      <w:t>Race</w:t>
-    </w:r>
-    <w:proofErr w:type="spellEnd"/>
-    <w:r>
-      <w:t xml:space="preserve"> </w:t>
-    </w:r>
-    <w:proofErr w:type="spellStart"/>
-    <w:r>
-      <w:t>Horology</w:t>
-    </w:r>
-    <w:proofErr w:type="spellEnd"/>
-    <w:r>
-      <w:t xml:space="preserve"> – Anleitung </w:t>
+      <w:t xml:space="preserve">Race Horology – Anleitung </w:t>
     </w:r>
     <w:r>
       <w:tab/>
@@ -6696,27 +7456,14 @@
     <w:r>
       <w:t xml:space="preserve"> / </w:t>
     </w:r>
-    <w:r>
-      <w:fldChar w:fldCharType="begin"/>
-    </w:r>
-    <w:r>
-      <w:instrText xml:space="preserve"> NUMPAGES  \* Arabic  \* MERGEFORMAT </w:instrText>
-    </w:r>
-    <w:r>
-      <w:fldChar w:fldCharType="separate"/>
-    </w:r>
-    <w:r>
-      <w:rPr>
-        <w:noProof/>
-      </w:rPr>
-      <w:t>2</w:t>
-    </w:r>
-    <w:r>
-      <w:rPr>
-        <w:noProof/>
-      </w:rPr>
-      <w:fldChar w:fldCharType="end"/>
-    </w:r>
+    <w:fldSimple w:instr=" NUMPAGES  \* Arabic  \* MERGEFORMAT ">
+      <w:r>
+        <w:rPr>
+          <w:noProof/>
+        </w:rPr>
+        <w:t>2</w:t>
+      </w:r>
+    </w:fldSimple>
   </w:p>
   <w:p>
     <w:pPr>
@@ -6757,31 +7504,7 @@
         <w:footnoteRef/>
       </w:r>
       <w:r>
-        <w:t xml:space="preserve"> Die Konfiguration wird derzeit von </w:t>
-      </w:r>
-      <w:proofErr w:type="spellStart"/>
-      <w:r>
-        <w:t>DSVAlpin</w:t>
-      </w:r>
-      <w:proofErr w:type="spellEnd"/>
-      <w:r>
-        <w:t xml:space="preserve"> nicht übernommen und muss in </w:t>
-      </w:r>
-      <w:proofErr w:type="spellStart"/>
-      <w:r>
-        <w:t>Race</w:t>
-      </w:r>
-      <w:proofErr w:type="spellEnd"/>
-      <w:r>
-        <w:t xml:space="preserve"> </w:t>
-      </w:r>
-      <w:proofErr w:type="spellStart"/>
-      <w:r>
-        <w:t>Horology</w:t>
-      </w:r>
-      <w:proofErr w:type="spellEnd"/>
-      <w:r>
-        <w:t xml:space="preserve"> durchgeführt werden.</w:t>
+        <w:t xml:space="preserve"> Die Konfiguration wird derzeit von DSVAlpin nicht übernommen und muss in Race Horology durchgeführt werden.</w:t>
       </w:r>
     </w:p>
   </w:footnote>
@@ -7094,6 +7817,208 @@
     </w:lvl>
   </w:abstractNum>
   <w:abstractNum w:abstractNumId="2" w15:restartNumberingAfterBreak="0">
+    <w:nsid w:val="255B49CB"/>
+    <w:multiLevelType w:val="hybridMultilevel"/>
+    <w:tmpl w:val="7890D170"/>
+    <w:lvl w:ilvl="0" w:tplc="0407000F">
+      <w:start w:val="1"/>
+      <w:numFmt w:val="decimal"/>
+      <w:lvlText w:val="%1."/>
+      <w:lvlJc w:val="left"/>
+      <w:pPr>
+        <w:ind w:left="720" w:hanging="360"/>
+      </w:pPr>
+      <w:rPr>
+        <w:rFonts w:hint="default"/>
+      </w:rPr>
+    </w:lvl>
+    <w:lvl w:ilvl="1" w:tplc="04070019" w:tentative="1">
+      <w:start w:val="1"/>
+      <w:numFmt w:val="lowerLetter"/>
+      <w:lvlText w:val="%2."/>
+      <w:lvlJc w:val="left"/>
+      <w:pPr>
+        <w:ind w:left="1440" w:hanging="360"/>
+      </w:pPr>
+    </w:lvl>
+    <w:lvl w:ilvl="2" w:tplc="0407001B" w:tentative="1">
+      <w:start w:val="1"/>
+      <w:numFmt w:val="lowerRoman"/>
+      <w:lvlText w:val="%3."/>
+      <w:lvlJc w:val="right"/>
+      <w:pPr>
+        <w:ind w:left="2160" w:hanging="180"/>
+      </w:pPr>
+    </w:lvl>
+    <w:lvl w:ilvl="3" w:tplc="0407000F" w:tentative="1">
+      <w:start w:val="1"/>
+      <w:numFmt w:val="decimal"/>
+      <w:lvlText w:val="%4."/>
+      <w:lvlJc w:val="left"/>
+      <w:pPr>
+        <w:ind w:left="2880" w:hanging="360"/>
+      </w:pPr>
+    </w:lvl>
+    <w:lvl w:ilvl="4" w:tplc="04070019" w:tentative="1">
+      <w:start w:val="1"/>
+      <w:numFmt w:val="lowerLetter"/>
+      <w:lvlText w:val="%5."/>
+      <w:lvlJc w:val="left"/>
+      <w:pPr>
+        <w:ind w:left="3600" w:hanging="360"/>
+      </w:pPr>
+    </w:lvl>
+    <w:lvl w:ilvl="5" w:tplc="0407001B" w:tentative="1">
+      <w:start w:val="1"/>
+      <w:numFmt w:val="lowerRoman"/>
+      <w:lvlText w:val="%6."/>
+      <w:lvlJc w:val="right"/>
+      <w:pPr>
+        <w:ind w:left="4320" w:hanging="180"/>
+      </w:pPr>
+    </w:lvl>
+    <w:lvl w:ilvl="6" w:tplc="0407000F" w:tentative="1">
+      <w:start w:val="1"/>
+      <w:numFmt w:val="decimal"/>
+      <w:lvlText w:val="%7."/>
+      <w:lvlJc w:val="left"/>
+      <w:pPr>
+        <w:ind w:left="5040" w:hanging="360"/>
+      </w:pPr>
+    </w:lvl>
+    <w:lvl w:ilvl="7" w:tplc="04070019" w:tentative="1">
+      <w:start w:val="1"/>
+      <w:numFmt w:val="lowerLetter"/>
+      <w:lvlText w:val="%8."/>
+      <w:lvlJc w:val="left"/>
+      <w:pPr>
+        <w:ind w:left="5760" w:hanging="360"/>
+      </w:pPr>
+    </w:lvl>
+    <w:lvl w:ilvl="8" w:tplc="0407001B" w:tentative="1">
+      <w:start w:val="1"/>
+      <w:numFmt w:val="lowerRoman"/>
+      <w:lvlText w:val="%9."/>
+      <w:lvlJc w:val="right"/>
+      <w:pPr>
+        <w:ind w:left="6480" w:hanging="180"/>
+      </w:pPr>
+    </w:lvl>
+  </w:abstractNum>
+  <w:abstractNum w:abstractNumId="3" w15:restartNumberingAfterBreak="0">
+    <w:nsid w:val="4B2F7DFC"/>
+    <w:multiLevelType w:val="hybridMultilevel"/>
+    <w:tmpl w:val="FBFEC666"/>
+    <w:lvl w:ilvl="0" w:tplc="04070001">
+      <w:start w:val="1"/>
+      <w:numFmt w:val="bullet"/>
+      <w:lvlText w:val=""/>
+      <w:lvlJc w:val="left"/>
+      <w:pPr>
+        <w:ind w:left="720" w:hanging="360"/>
+      </w:pPr>
+      <w:rPr>
+        <w:rFonts w:ascii="Symbol" w:hAnsi="Symbol" w:hint="default"/>
+      </w:rPr>
+    </w:lvl>
+    <w:lvl w:ilvl="1" w:tplc="04070003" w:tentative="1">
+      <w:start w:val="1"/>
+      <w:numFmt w:val="bullet"/>
+      <w:lvlText w:val="o"/>
+      <w:lvlJc w:val="left"/>
+      <w:pPr>
+        <w:ind w:left="1440" w:hanging="360"/>
+      </w:pPr>
+      <w:rPr>
+        <w:rFonts w:ascii="Courier New" w:hAnsi="Courier New" w:cs="Courier New" w:hint="default"/>
+      </w:rPr>
+    </w:lvl>
+    <w:lvl w:ilvl="2" w:tplc="04070005" w:tentative="1">
+      <w:start w:val="1"/>
+      <w:numFmt w:val="bullet"/>
+      <w:lvlText w:val=""/>
+      <w:lvlJc w:val="left"/>
+      <w:pPr>
+        <w:ind w:left="2160" w:hanging="360"/>
+      </w:pPr>
+      <w:rPr>
+        <w:rFonts w:ascii="Wingdings" w:hAnsi="Wingdings" w:hint="default"/>
+      </w:rPr>
+    </w:lvl>
+    <w:lvl w:ilvl="3" w:tplc="04070001" w:tentative="1">
+      <w:start w:val="1"/>
+      <w:numFmt w:val="bullet"/>
+      <w:lvlText w:val=""/>
+      <w:lvlJc w:val="left"/>
+      <w:pPr>
+        <w:ind w:left="2880" w:hanging="360"/>
+      </w:pPr>
+      <w:rPr>
+        <w:rFonts w:ascii="Symbol" w:hAnsi="Symbol" w:hint="default"/>
+      </w:rPr>
+    </w:lvl>
+    <w:lvl w:ilvl="4" w:tplc="04070003" w:tentative="1">
+      <w:start w:val="1"/>
+      <w:numFmt w:val="bullet"/>
+      <w:lvlText w:val="o"/>
+      <w:lvlJc w:val="left"/>
+      <w:pPr>
+        <w:ind w:left="3600" w:hanging="360"/>
+      </w:pPr>
+      <w:rPr>
+        <w:rFonts w:ascii="Courier New" w:hAnsi="Courier New" w:cs="Courier New" w:hint="default"/>
+      </w:rPr>
+    </w:lvl>
+    <w:lvl w:ilvl="5" w:tplc="04070005" w:tentative="1">
+      <w:start w:val="1"/>
+      <w:numFmt w:val="bullet"/>
+      <w:lvlText w:val=""/>
+      <w:lvlJc w:val="left"/>
+      <w:pPr>
+        <w:ind w:left="4320" w:hanging="360"/>
+      </w:pPr>
+      <w:rPr>
+        <w:rFonts w:ascii="Wingdings" w:hAnsi="Wingdings" w:hint="default"/>
+      </w:rPr>
+    </w:lvl>
+    <w:lvl w:ilvl="6" w:tplc="04070001" w:tentative="1">
+      <w:start w:val="1"/>
+      <w:numFmt w:val="bullet"/>
+      <w:lvlText w:val=""/>
+      <w:lvlJc w:val="left"/>
+      <w:pPr>
+        <w:ind w:left="5040" w:hanging="360"/>
+      </w:pPr>
+      <w:rPr>
+        <w:rFonts w:ascii="Symbol" w:hAnsi="Symbol" w:hint="default"/>
+      </w:rPr>
+    </w:lvl>
+    <w:lvl w:ilvl="7" w:tplc="04070003" w:tentative="1">
+      <w:start w:val="1"/>
+      <w:numFmt w:val="bullet"/>
+      <w:lvlText w:val="o"/>
+      <w:lvlJc w:val="left"/>
+      <w:pPr>
+        <w:ind w:left="5760" w:hanging="360"/>
+      </w:pPr>
+      <w:rPr>
+        <w:rFonts w:ascii="Courier New" w:hAnsi="Courier New" w:cs="Courier New" w:hint="default"/>
+      </w:rPr>
+    </w:lvl>
+    <w:lvl w:ilvl="8" w:tplc="04070005" w:tentative="1">
+      <w:start w:val="1"/>
+      <w:numFmt w:val="bullet"/>
+      <w:lvlText w:val=""/>
+      <w:lvlJc w:val="left"/>
+      <w:pPr>
+        <w:ind w:left="6480" w:hanging="360"/>
+      </w:pPr>
+      <w:rPr>
+        <w:rFonts w:ascii="Wingdings" w:hAnsi="Wingdings" w:hint="default"/>
+      </w:rPr>
+    </w:lvl>
+  </w:abstractNum>
+  <w:abstractNum w:abstractNumId="4" w15:restartNumberingAfterBreak="0">
     <w:nsid w:val="61717B8B"/>
     <w:multiLevelType w:val="multilevel"/>
     <w:tmpl w:val="04070025"/>
@@ -7188,7 +8113,7 @@
       </w:pPr>
     </w:lvl>
   </w:abstractNum>
-  <w:abstractNum w:abstractNumId="3" w15:restartNumberingAfterBreak="0">
+  <w:abstractNum w:abstractNumId="5" w15:restartNumberingAfterBreak="0">
     <w:nsid w:val="6DE42374"/>
     <w:multiLevelType w:val="hybridMultilevel"/>
     <w:tmpl w:val="BDF86FFE"/>
@@ -7302,16 +8227,22 @@
     </w:lvl>
   </w:abstractNum>
   <w:num w:numId="1">
-    <w:abstractNumId w:val="3"/>
+    <w:abstractNumId w:val="5"/>
   </w:num>
   <w:num w:numId="2">
     <w:abstractNumId w:val="1"/>
   </w:num>
   <w:num w:numId="3">
-    <w:abstractNumId w:val="2"/>
+    <w:abstractNumId w:val="4"/>
   </w:num>
   <w:num w:numId="4">
     <w:abstractNumId w:val="0"/>
+  </w:num>
+  <w:num w:numId="5">
+    <w:abstractNumId w:val="2"/>
+  </w:num>
+  <w:num w:numId="6">
+    <w:abstractNumId w:val="3"/>
   </w:num>
 </w:numbering>
 </file>
@@ -8403,6 +9334,307 @@
     <w:link w:val="Separat"/>
     <w:rsid w:val="0037349A"/>
   </w:style>
+  <w:style w:type="character" w:styleId="UnresolvedMention">
+    <w:name w:val="Unresolved Mention"/>
+    <w:basedOn w:val="DefaultParagraphFont"/>
+    <w:uiPriority w:val="99"/>
+    <w:semiHidden/>
+    <w:unhideWhenUsed/>
+    <w:rsid w:val="00FC2D88"/>
+    <w:rPr>
+      <w:color w:val="605E5C"/>
+      <w:shd w:val="clear" w:color="auto" w:fill="E1DFDD"/>
+    </w:rPr>
+  </w:style>
+  <w:style w:type="table" w:styleId="GridTable4-Accent5">
+    <w:name w:val="Grid Table 4 Accent 5"/>
+    <w:basedOn w:val="TableNormal"/>
+    <w:uiPriority w:val="49"/>
+    <w:rsid w:val="00BA01EA"/>
+    <w:pPr>
+      <w:spacing w:after="0" w:line="240" w:lineRule="auto"/>
+    </w:pPr>
+    <w:tblPr>
+      <w:tblStyleRowBandSize w:val="1"/>
+      <w:tblStyleColBandSize w:val="1"/>
+      <w:tblBorders>
+        <w:top w:val="single" w:sz="4" w:space="0" w:color="8EAADB" w:themeColor="accent5" w:themeTint="99"/>
+        <w:left w:val="single" w:sz="4" w:space="0" w:color="8EAADB" w:themeColor="accent5" w:themeTint="99"/>
+        <w:bottom w:val="single" w:sz="4" w:space="0" w:color="8EAADB" w:themeColor="accent5" w:themeTint="99"/>
+        <w:right w:val="single" w:sz="4" w:space="0" w:color="8EAADB" w:themeColor="accent5" w:themeTint="99"/>
+        <w:insideH w:val="single" w:sz="4" w:space="0" w:color="8EAADB" w:themeColor="accent5" w:themeTint="99"/>
+        <w:insideV w:val="single" w:sz="4" w:space="0" w:color="8EAADB" w:themeColor="accent5" w:themeTint="99"/>
+      </w:tblBorders>
+    </w:tblPr>
+    <w:tblStylePr w:type="firstRow">
+      <w:rPr>
+        <w:b/>
+        <w:bCs/>
+        <w:color w:val="FFFFFF" w:themeColor="background1"/>
+      </w:rPr>
+      <w:tblPr/>
+      <w:tcPr>
+        <w:tcBorders>
+          <w:top w:val="single" w:sz="4" w:space="0" w:color="4472C4" w:themeColor="accent5"/>
+          <w:left w:val="single" w:sz="4" w:space="0" w:color="4472C4" w:themeColor="accent5"/>
+          <w:bottom w:val="single" w:sz="4" w:space="0" w:color="4472C4" w:themeColor="accent5"/>
+          <w:right w:val="single" w:sz="4" w:space="0" w:color="4472C4" w:themeColor="accent5"/>
+          <w:insideH w:val="nil"/>
+          <w:insideV w:val="nil"/>
+        </w:tcBorders>
+        <w:shd w:val="clear" w:color="auto" w:fill="4472C4" w:themeFill="accent5"/>
+      </w:tcPr>
+    </w:tblStylePr>
+    <w:tblStylePr w:type="lastRow">
+      <w:rPr>
+        <w:b/>
+        <w:bCs/>
+      </w:rPr>
+      <w:tblPr/>
+      <w:tcPr>
+        <w:tcBorders>
+          <w:top w:val="double" w:sz="4" w:space="0" w:color="4472C4" w:themeColor="accent5"/>
+        </w:tcBorders>
+      </w:tcPr>
+    </w:tblStylePr>
+    <w:tblStylePr w:type="firstCol">
+      <w:rPr>
+        <w:b/>
+        <w:bCs/>
+      </w:rPr>
+    </w:tblStylePr>
+    <w:tblStylePr w:type="lastCol">
+      <w:rPr>
+        <w:b/>
+        <w:bCs/>
+      </w:rPr>
+    </w:tblStylePr>
+    <w:tblStylePr w:type="band1Vert">
+      <w:tblPr/>
+      <w:tcPr>
+        <w:shd w:val="clear" w:color="auto" w:fill="D9E2F3" w:themeFill="accent5" w:themeFillTint="33"/>
+      </w:tcPr>
+    </w:tblStylePr>
+    <w:tblStylePr w:type="band1Horz">
+      <w:tblPr/>
+      <w:tcPr>
+        <w:shd w:val="clear" w:color="auto" w:fill="D9E2F3" w:themeFill="accent5" w:themeFillTint="33"/>
+      </w:tcPr>
+    </w:tblStylePr>
+  </w:style>
+  <w:style w:type="table" w:styleId="GridTable5Dark-Accent1">
+    <w:name w:val="Grid Table 5 Dark Accent 1"/>
+    <w:aliases w:val="Race Horology Table"/>
+    <w:basedOn w:val="TableNormal"/>
+    <w:uiPriority w:val="50"/>
+    <w:rsid w:val="00BA01EA"/>
+    <w:pPr>
+      <w:spacing w:after="0" w:line="240" w:lineRule="auto"/>
+    </w:pPr>
+    <w:tblPr>
+      <w:tblStyleRowBandSize w:val="1"/>
+      <w:tblStyleColBandSize w:val="1"/>
+      <w:tblBorders>
+        <w:top w:val="single" w:sz="4" w:space="0" w:color="FFFFFF" w:themeColor="background1"/>
+        <w:left w:val="single" w:sz="4" w:space="0" w:color="FFFFFF" w:themeColor="background1"/>
+        <w:bottom w:val="single" w:sz="4" w:space="0" w:color="FFFFFF" w:themeColor="background1"/>
+        <w:right w:val="single" w:sz="4" w:space="0" w:color="FFFFFF" w:themeColor="background1"/>
+        <w:insideH w:val="single" w:sz="4" w:space="0" w:color="FFFFFF" w:themeColor="background1"/>
+        <w:insideV w:val="single" w:sz="4" w:space="0" w:color="FFFFFF" w:themeColor="background1"/>
+      </w:tblBorders>
+    </w:tblPr>
+    <w:tcPr>
+      <w:shd w:val="clear" w:color="auto" w:fill="DEEAF6" w:themeFill="accent1" w:themeFillTint="33"/>
+    </w:tcPr>
+    <w:tblStylePr w:type="firstRow">
+      <w:rPr>
+        <w:b/>
+        <w:bCs/>
+        <w:color w:val="FFFFFF" w:themeColor="background1"/>
+      </w:rPr>
+      <w:tblPr/>
+      <w:tcPr>
+        <w:tcBorders>
+          <w:top w:val="single" w:sz="4" w:space="0" w:color="FFFFFF" w:themeColor="background1"/>
+          <w:left w:val="single" w:sz="4" w:space="0" w:color="FFFFFF" w:themeColor="background1"/>
+          <w:right w:val="single" w:sz="4" w:space="0" w:color="FFFFFF" w:themeColor="background1"/>
+          <w:insideH w:val="nil"/>
+          <w:insideV w:val="nil"/>
+        </w:tcBorders>
+        <w:shd w:val="clear" w:color="auto" w:fill="5B9BD5" w:themeFill="accent1"/>
+      </w:tcPr>
+    </w:tblStylePr>
+    <w:tblStylePr w:type="lastRow">
+      <w:rPr>
+        <w:b/>
+        <w:bCs/>
+        <w:color w:val="FFFFFF" w:themeColor="background1"/>
+      </w:rPr>
+      <w:tblPr/>
+      <w:tcPr>
+        <w:tcBorders>
+          <w:left w:val="single" w:sz="4" w:space="0" w:color="FFFFFF" w:themeColor="background1"/>
+          <w:bottom w:val="single" w:sz="4" w:space="0" w:color="FFFFFF" w:themeColor="background1"/>
+          <w:right w:val="single" w:sz="4" w:space="0" w:color="FFFFFF" w:themeColor="background1"/>
+          <w:insideH w:val="nil"/>
+          <w:insideV w:val="nil"/>
+        </w:tcBorders>
+        <w:shd w:val="clear" w:color="auto" w:fill="5B9BD5" w:themeFill="accent1"/>
+      </w:tcPr>
+    </w:tblStylePr>
+    <w:tblStylePr w:type="firstCol">
+      <w:rPr>
+        <w:b/>
+        <w:bCs/>
+        <w:color w:val="FFFFFF" w:themeColor="background1"/>
+      </w:rPr>
+      <w:tblPr/>
+      <w:tcPr>
+        <w:tcBorders>
+          <w:top w:val="single" w:sz="4" w:space="0" w:color="FFFFFF" w:themeColor="background1"/>
+          <w:left w:val="single" w:sz="4" w:space="0" w:color="FFFFFF" w:themeColor="background1"/>
+          <w:bottom w:val="single" w:sz="4" w:space="0" w:color="FFFFFF" w:themeColor="background1"/>
+          <w:insideV w:val="nil"/>
+        </w:tcBorders>
+        <w:shd w:val="clear" w:color="auto" w:fill="5B9BD5" w:themeFill="accent1"/>
+      </w:tcPr>
+    </w:tblStylePr>
+    <w:tblStylePr w:type="lastCol">
+      <w:rPr>
+        <w:b/>
+        <w:bCs/>
+        <w:color w:val="FFFFFF" w:themeColor="background1"/>
+      </w:rPr>
+      <w:tblPr/>
+      <w:tcPr>
+        <w:tcBorders>
+          <w:top w:val="single" w:sz="4" w:space="0" w:color="FFFFFF" w:themeColor="background1"/>
+          <w:bottom w:val="single" w:sz="4" w:space="0" w:color="FFFFFF" w:themeColor="background1"/>
+          <w:right w:val="single" w:sz="4" w:space="0" w:color="FFFFFF" w:themeColor="background1"/>
+          <w:insideV w:val="nil"/>
+        </w:tcBorders>
+        <w:shd w:val="clear" w:color="auto" w:fill="5B9BD5" w:themeFill="accent1"/>
+      </w:tcPr>
+    </w:tblStylePr>
+    <w:tblStylePr w:type="band1Vert">
+      <w:tblPr/>
+      <w:tcPr>
+        <w:shd w:val="clear" w:color="auto" w:fill="BDD6EE" w:themeFill="accent1" w:themeFillTint="66"/>
+      </w:tcPr>
+    </w:tblStylePr>
+    <w:tblStylePr w:type="band1Horz">
+      <w:tblPr/>
+      <w:tcPr>
+        <w:shd w:val="clear" w:color="auto" w:fill="BDD6EE" w:themeFill="accent1" w:themeFillTint="66"/>
+      </w:tcPr>
+    </w:tblStylePr>
+  </w:style>
+  <w:style w:type="table" w:styleId="GridTable5Dark-Accent3">
+    <w:name w:val="Grid Table 5 Dark Accent 3"/>
+    <w:basedOn w:val="TableNormal"/>
+    <w:uiPriority w:val="50"/>
+    <w:rsid w:val="00BA01EA"/>
+    <w:pPr>
+      <w:spacing w:after="0" w:line="240" w:lineRule="auto"/>
+    </w:pPr>
+    <w:tblPr>
+      <w:tblStyleRowBandSize w:val="1"/>
+      <w:tblStyleColBandSize w:val="1"/>
+      <w:tblBorders>
+        <w:top w:val="single" w:sz="4" w:space="0" w:color="FFFFFF" w:themeColor="background1"/>
+        <w:left w:val="single" w:sz="4" w:space="0" w:color="FFFFFF" w:themeColor="background1"/>
+        <w:bottom w:val="single" w:sz="4" w:space="0" w:color="FFFFFF" w:themeColor="background1"/>
+        <w:right w:val="single" w:sz="4" w:space="0" w:color="FFFFFF" w:themeColor="background1"/>
+        <w:insideH w:val="single" w:sz="4" w:space="0" w:color="FFFFFF" w:themeColor="background1"/>
+        <w:insideV w:val="single" w:sz="4" w:space="0" w:color="FFFFFF" w:themeColor="background1"/>
+      </w:tblBorders>
+    </w:tblPr>
+    <w:tcPr>
+      <w:shd w:val="clear" w:color="auto" w:fill="EDEDED" w:themeFill="accent3" w:themeFillTint="33"/>
+    </w:tcPr>
+    <w:tblStylePr w:type="firstRow">
+      <w:rPr>
+        <w:b/>
+        <w:bCs/>
+        <w:color w:val="FFFFFF" w:themeColor="background1"/>
+      </w:rPr>
+      <w:tblPr/>
+      <w:tcPr>
+        <w:tcBorders>
+          <w:top w:val="single" w:sz="4" w:space="0" w:color="FFFFFF" w:themeColor="background1"/>
+          <w:left w:val="single" w:sz="4" w:space="0" w:color="FFFFFF" w:themeColor="background1"/>
+          <w:right w:val="single" w:sz="4" w:space="0" w:color="FFFFFF" w:themeColor="background1"/>
+          <w:insideH w:val="nil"/>
+          <w:insideV w:val="nil"/>
+        </w:tcBorders>
+        <w:shd w:val="clear" w:color="auto" w:fill="A5A5A5" w:themeFill="accent3"/>
+      </w:tcPr>
+    </w:tblStylePr>
+    <w:tblStylePr w:type="lastRow">
+      <w:rPr>
+        <w:b/>
+        <w:bCs/>
+        <w:color w:val="FFFFFF" w:themeColor="background1"/>
+      </w:rPr>
+      <w:tblPr/>
+      <w:tcPr>
+        <w:tcBorders>
+          <w:left w:val="single" w:sz="4" w:space="0" w:color="FFFFFF" w:themeColor="background1"/>
+          <w:bottom w:val="single" w:sz="4" w:space="0" w:color="FFFFFF" w:themeColor="background1"/>
+          <w:right w:val="single" w:sz="4" w:space="0" w:color="FFFFFF" w:themeColor="background1"/>
+          <w:insideH w:val="nil"/>
+          <w:insideV w:val="nil"/>
+        </w:tcBorders>
+        <w:shd w:val="clear" w:color="auto" w:fill="A5A5A5" w:themeFill="accent3"/>
+      </w:tcPr>
+    </w:tblStylePr>
+    <w:tblStylePr w:type="firstCol">
+      <w:rPr>
+        <w:b/>
+        <w:bCs/>
+        <w:color w:val="FFFFFF" w:themeColor="background1"/>
+      </w:rPr>
+      <w:tblPr/>
+      <w:tcPr>
+        <w:tcBorders>
+          <w:top w:val="single" w:sz="4" w:space="0" w:color="FFFFFF" w:themeColor="background1"/>
+          <w:left w:val="single" w:sz="4" w:space="0" w:color="FFFFFF" w:themeColor="background1"/>
+          <w:bottom w:val="single" w:sz="4" w:space="0" w:color="FFFFFF" w:themeColor="background1"/>
+          <w:insideV w:val="nil"/>
+        </w:tcBorders>
+        <w:shd w:val="clear" w:color="auto" w:fill="A5A5A5" w:themeFill="accent3"/>
+      </w:tcPr>
+    </w:tblStylePr>
+    <w:tblStylePr w:type="lastCol">
+      <w:rPr>
+        <w:b/>
+        <w:bCs/>
+        <w:color w:val="FFFFFF" w:themeColor="background1"/>
+      </w:rPr>
+      <w:tblPr/>
+      <w:tcPr>
+        <w:tcBorders>
+          <w:top w:val="single" w:sz="4" w:space="0" w:color="FFFFFF" w:themeColor="background1"/>
+          <w:bottom w:val="single" w:sz="4" w:space="0" w:color="FFFFFF" w:themeColor="background1"/>
+          <w:right w:val="single" w:sz="4" w:space="0" w:color="FFFFFF" w:themeColor="background1"/>
+          <w:insideV w:val="nil"/>
+        </w:tcBorders>
+        <w:shd w:val="clear" w:color="auto" w:fill="A5A5A5" w:themeFill="accent3"/>
+      </w:tcPr>
+    </w:tblStylePr>
+    <w:tblStylePr w:type="band1Vert">
+      <w:tblPr/>
+      <w:tcPr>
+        <w:shd w:val="clear" w:color="auto" w:fill="DBDBDB" w:themeFill="accent3" w:themeFillTint="66"/>
+      </w:tcPr>
+    </w:tblStylePr>
+    <w:tblStylePr w:type="band1Horz">
+      <w:tblPr/>
+      <w:tcPr>
+        <w:shd w:val="clear" w:color="auto" w:fill="DBDBDB" w:themeFill="accent3" w:themeFillTint="66"/>
+      </w:tcPr>
+    </w:tblStylePr>
+  </w:style>
 </w:styles>
 </file>
 
@@ -8672,7 +9904,7 @@
 </file>
 
 <file path=customXml/itemProps1.xml><?xml version="1.0" encoding="utf-8"?>
-<ds:datastoreItem xmlns:ds="http://schemas.openxmlformats.org/officeDocument/2006/customXml" ds:itemID="{696D8493-DF25-40C2-B3CF-339FB631949C}">
+<ds:datastoreItem xmlns:ds="http://schemas.openxmlformats.org/officeDocument/2006/customXml" ds:itemID="{0C9EAB1C-F40E-4E6B-B38C-7CC0456EFD31}">
   <ds:schemaRefs>
     <ds:schemaRef ds:uri="http://schemas.openxmlformats.org/officeDocument/2006/bibliography"/>
   </ds:schemaRefs>

</xml_diff>

<commit_message>
CHANGED: Added note on parallel editing the data file with another program
</commit_message>
<xml_diff>
--- a/Documents/Race Horology - Anleitung.docx
+++ b/Documents/Race Horology - Anleitung.docx
@@ -182,7 +182,7 @@
           <w:rFonts w:ascii="Ubuntu" w:hAnsi="Ubuntu"/>
           <w:noProof/>
         </w:rPr>
-        <w:t>06.02.2020</w:t>
+        <w:t>09.02.2020</w:t>
       </w:r>
       <w:r>
         <w:rPr>
@@ -309,7 +309,7 @@
           <w:r>
             <w:fldChar w:fldCharType="separate"/>
           </w:r>
-          <w:hyperlink w:anchor="_Toc27942073" w:history="1">
+          <w:hyperlink w:anchor="_Toc32173804" w:history="1">
             <w:r>
               <w:rPr>
                 <w:rStyle w:val="Hyperlink"/>
@@ -351,7 +351,7 @@
                 <w:noProof/>
                 <w:webHidden/>
               </w:rPr>
-              <w:instrText xml:space="preserve"> PAGEREF _Toc27942073 \h </w:instrText>
+              <w:instrText xml:space="preserve"> PAGEREF _Toc32173804 \h </w:instrText>
             </w:r>
             <w:r>
               <w:rPr>
@@ -395,7 +395,7 @@
               <w:lang w:eastAsia="de-DE"/>
             </w:rPr>
           </w:pPr>
-          <w:hyperlink w:anchor="_Toc27942074" w:history="1">
+          <w:hyperlink w:anchor="_Toc32173805" w:history="1">
             <w:r>
               <w:rPr>
                 <w:rStyle w:val="Hyperlink"/>
@@ -437,7 +437,7 @@
                 <w:noProof/>
                 <w:webHidden/>
               </w:rPr>
-              <w:instrText xml:space="preserve"> PAGEREF _Toc27942074 \h </w:instrText>
+              <w:instrText xml:space="preserve"> PAGEREF _Toc32173805 \h </w:instrText>
             </w:r>
             <w:r>
               <w:rPr>
@@ -481,7 +481,7 @@
               <w:lang w:eastAsia="de-DE"/>
             </w:rPr>
           </w:pPr>
-          <w:hyperlink w:anchor="_Toc27942075" w:history="1">
+          <w:hyperlink w:anchor="_Toc32173806" w:history="1">
             <w:r>
               <w:rPr>
                 <w:rStyle w:val="Hyperlink"/>
@@ -523,7 +523,7 @@
                 <w:noProof/>
                 <w:webHidden/>
               </w:rPr>
-              <w:instrText xml:space="preserve"> PAGEREF _Toc27942075 \h </w:instrText>
+              <w:instrText xml:space="preserve"> PAGEREF _Toc32173806 \h </w:instrText>
             </w:r>
             <w:r>
               <w:rPr>
@@ -567,7 +567,7 @@
               <w:lang w:eastAsia="de-DE"/>
             </w:rPr>
           </w:pPr>
-          <w:hyperlink w:anchor="_Toc27942076" w:history="1">
+          <w:hyperlink w:anchor="_Toc32173807" w:history="1">
             <w:r>
               <w:rPr>
                 <w:rStyle w:val="Hyperlink"/>
@@ -609,7 +609,7 @@
                 <w:noProof/>
                 <w:webHidden/>
               </w:rPr>
-              <w:instrText xml:space="preserve"> PAGEREF _Toc27942076 \h </w:instrText>
+              <w:instrText xml:space="preserve"> PAGEREF _Toc32173807 \h </w:instrText>
             </w:r>
             <w:r>
               <w:rPr>
@@ -653,7 +653,7 @@
               <w:lang w:eastAsia="de-DE"/>
             </w:rPr>
           </w:pPr>
-          <w:hyperlink w:anchor="_Toc27942077" w:history="1">
+          <w:hyperlink w:anchor="_Toc32173808" w:history="1">
             <w:r>
               <w:rPr>
                 <w:rStyle w:val="Hyperlink"/>
@@ -695,7 +695,7 @@
                 <w:noProof/>
                 <w:webHidden/>
               </w:rPr>
-              <w:instrText xml:space="preserve"> PAGEREF _Toc27942077 \h </w:instrText>
+              <w:instrText xml:space="preserve"> PAGEREF _Toc32173808 \h </w:instrText>
             </w:r>
             <w:r>
               <w:rPr>
@@ -739,7 +739,7 @@
               <w:lang w:eastAsia="de-DE"/>
             </w:rPr>
           </w:pPr>
-          <w:hyperlink w:anchor="_Toc27942078" w:history="1">
+          <w:hyperlink w:anchor="_Toc32173809" w:history="1">
             <w:r>
               <w:rPr>
                 <w:rStyle w:val="Hyperlink"/>
@@ -781,7 +781,7 @@
                 <w:noProof/>
                 <w:webHidden/>
               </w:rPr>
-              <w:instrText xml:space="preserve"> PAGEREF _Toc27942078 \h </w:instrText>
+              <w:instrText xml:space="preserve"> PAGEREF _Toc32173809 \h </w:instrText>
             </w:r>
             <w:r>
               <w:rPr>
@@ -825,7 +825,7 @@
               <w:lang w:eastAsia="de-DE"/>
             </w:rPr>
           </w:pPr>
-          <w:hyperlink w:anchor="_Toc27942079" w:history="1">
+          <w:hyperlink w:anchor="_Toc32173810" w:history="1">
             <w:r>
               <w:rPr>
                 <w:rStyle w:val="Hyperlink"/>
@@ -867,7 +867,7 @@
                 <w:noProof/>
                 <w:webHidden/>
               </w:rPr>
-              <w:instrText xml:space="preserve"> PAGEREF _Toc27942079 \h </w:instrText>
+              <w:instrText xml:space="preserve"> PAGEREF _Toc32173810 \h </w:instrText>
             </w:r>
             <w:r>
               <w:rPr>
@@ -911,7 +911,7 @@
               <w:lang w:eastAsia="de-DE"/>
             </w:rPr>
           </w:pPr>
-          <w:hyperlink w:anchor="_Toc27942080" w:history="1">
+          <w:hyperlink w:anchor="_Toc32173811" w:history="1">
             <w:r>
               <w:rPr>
                 <w:rStyle w:val="Hyperlink"/>
@@ -953,7 +953,7 @@
                 <w:noProof/>
                 <w:webHidden/>
               </w:rPr>
-              <w:instrText xml:space="preserve"> PAGEREF _Toc27942080 \h </w:instrText>
+              <w:instrText xml:space="preserve"> PAGEREF _Toc32173811 \h </w:instrText>
             </w:r>
             <w:r>
               <w:rPr>
@@ -997,7 +997,7 @@
               <w:lang w:eastAsia="de-DE"/>
             </w:rPr>
           </w:pPr>
-          <w:hyperlink w:anchor="_Toc27942081" w:history="1">
+          <w:hyperlink w:anchor="_Toc32173812" w:history="1">
             <w:r>
               <w:rPr>
                 <w:rStyle w:val="Hyperlink"/>
@@ -1039,7 +1039,7 @@
                 <w:noProof/>
                 <w:webHidden/>
               </w:rPr>
-              <w:instrText xml:space="preserve"> PAGEREF _Toc27942081 \h </w:instrText>
+              <w:instrText xml:space="preserve"> PAGEREF _Toc32173812 \h </w:instrText>
             </w:r>
             <w:r>
               <w:rPr>
@@ -1083,7 +1083,7 @@
               <w:lang w:eastAsia="de-DE"/>
             </w:rPr>
           </w:pPr>
-          <w:hyperlink w:anchor="_Toc27942082" w:history="1">
+          <w:hyperlink w:anchor="_Toc32173813" w:history="1">
             <w:r>
               <w:rPr>
                 <w:rStyle w:val="Hyperlink"/>
@@ -1125,7 +1125,7 @@
                 <w:noProof/>
                 <w:webHidden/>
               </w:rPr>
-              <w:instrText xml:space="preserve"> PAGEREF _Toc27942082 \h </w:instrText>
+              <w:instrText xml:space="preserve"> PAGEREF _Toc32173813 \h </w:instrText>
             </w:r>
             <w:r>
               <w:rPr>
@@ -1169,7 +1169,7 @@
               <w:lang w:eastAsia="de-DE"/>
             </w:rPr>
           </w:pPr>
-          <w:hyperlink w:anchor="_Toc27942083" w:history="1">
+          <w:hyperlink w:anchor="_Toc32173814" w:history="1">
             <w:r>
               <w:rPr>
                 <w:rStyle w:val="Hyperlink"/>
@@ -1211,7 +1211,7 @@
                 <w:noProof/>
                 <w:webHidden/>
               </w:rPr>
-              <w:instrText xml:space="preserve"> PAGEREF _Toc27942083 \h </w:instrText>
+              <w:instrText xml:space="preserve"> PAGEREF _Toc32173814 \h </w:instrText>
             </w:r>
             <w:r>
               <w:rPr>
@@ -1255,7 +1255,7 @@
               <w:lang w:eastAsia="de-DE"/>
             </w:rPr>
           </w:pPr>
-          <w:hyperlink w:anchor="_Toc27942084" w:history="1">
+          <w:hyperlink w:anchor="_Toc32173815" w:history="1">
             <w:r>
               <w:rPr>
                 <w:rStyle w:val="Hyperlink"/>
@@ -1297,7 +1297,7 @@
                 <w:noProof/>
                 <w:webHidden/>
               </w:rPr>
-              <w:instrText xml:space="preserve"> PAGEREF _Toc27942084 \h </w:instrText>
+              <w:instrText xml:space="preserve"> PAGEREF _Toc32173815 \h </w:instrText>
             </w:r>
             <w:r>
               <w:rPr>
@@ -1341,7 +1341,7 @@
               <w:lang w:eastAsia="de-DE"/>
             </w:rPr>
           </w:pPr>
-          <w:hyperlink w:anchor="_Toc27942085" w:history="1">
+          <w:hyperlink w:anchor="_Toc32173816" w:history="1">
             <w:r>
               <w:rPr>
                 <w:rStyle w:val="Hyperlink"/>
@@ -1362,7 +1362,7 @@
                 <w:rStyle w:val="Hyperlink"/>
                 <w:noProof/>
               </w:rPr>
-              <w:t>Disqualifikation</w:t>
+              <w:t>Disqualifikation &amp; Ausscheidungen</w:t>
             </w:r>
             <w:r>
               <w:rPr>
@@ -1383,7 +1383,7 @@
                 <w:noProof/>
                 <w:webHidden/>
               </w:rPr>
-              <w:instrText xml:space="preserve"> PAGEREF _Toc27942085 \h </w:instrText>
+              <w:instrText xml:space="preserve"> PAGEREF _Toc32173816 \h </w:instrText>
             </w:r>
             <w:r>
               <w:rPr>
@@ -1404,6 +1404,92 @@
                 <w:webHidden/>
               </w:rPr>
               <w:t>8</w:t>
+            </w:r>
+            <w:r>
+              <w:rPr>
+                <w:noProof/>
+                <w:webHidden/>
+              </w:rPr>
+              <w:fldChar w:fldCharType="end"/>
+            </w:r>
+          </w:hyperlink>
+        </w:p>
+        <w:p>
+          <w:pPr>
+            <w:pStyle w:val="TOC2"/>
+            <w:tabs>
+              <w:tab w:val="left" w:pos="880"/>
+              <w:tab w:val="right" w:leader="dot" w:pos="9062"/>
+            </w:tabs>
+            <w:rPr>
+              <w:rFonts w:eastAsiaTheme="minorEastAsia"/>
+              <w:noProof/>
+              <w:lang w:eastAsia="de-DE"/>
+            </w:rPr>
+          </w:pPr>
+          <w:hyperlink w:anchor="_Toc32173817" w:history="1">
+            <w:r>
+              <w:rPr>
+                <w:rStyle w:val="Hyperlink"/>
+                <w:noProof/>
+              </w:rPr>
+              <w:t>4.3</w:t>
+            </w:r>
+            <w:r>
+              <w:rPr>
+                <w:rFonts w:eastAsiaTheme="minorEastAsia"/>
+                <w:noProof/>
+                <w:lang w:eastAsia="de-DE"/>
+              </w:rPr>
+              <w:tab/>
+            </w:r>
+            <w:r>
+              <w:rPr>
+                <w:rStyle w:val="Hyperlink"/>
+                <w:noProof/>
+              </w:rPr>
+              <w:t>Livetiming via rennmeldung.de</w:t>
+            </w:r>
+            <w:r>
+              <w:rPr>
+                <w:noProof/>
+                <w:webHidden/>
+              </w:rPr>
+              <w:tab/>
+            </w:r>
+            <w:r>
+              <w:rPr>
+                <w:noProof/>
+                <w:webHidden/>
+              </w:rPr>
+              <w:fldChar w:fldCharType="begin"/>
+            </w:r>
+            <w:r>
+              <w:rPr>
+                <w:noProof/>
+                <w:webHidden/>
+              </w:rPr>
+              <w:instrText xml:space="preserve"> PAGEREF _Toc32173817 \h </w:instrText>
+            </w:r>
+            <w:r>
+              <w:rPr>
+                <w:noProof/>
+                <w:webHidden/>
+              </w:rPr>
+            </w:r>
+            <w:r>
+              <w:rPr>
+                <w:noProof/>
+                <w:webHidden/>
+              </w:rPr>
+              <w:fldChar w:fldCharType="separate"/>
+            </w:r>
+            <w:r>
+              <w:rPr>
+                <w:noProof/>
+                <w:webHidden/>
+              </w:rPr>
+              <w:t>9</w:t>
             </w:r>
             <w:r>
               <w:rPr>
@@ -1427,7 +1513,7 @@
               <w:lang w:eastAsia="de-DE"/>
             </w:rPr>
           </w:pPr>
-          <w:hyperlink w:anchor="_Toc27942086" w:history="1">
+          <w:hyperlink w:anchor="_Toc32173818" w:history="1">
             <w:r>
               <w:rPr>
                 <w:rStyle w:val="Hyperlink"/>
@@ -1448,7 +1534,7 @@
                 <w:rStyle w:val="Hyperlink"/>
                 <w:noProof/>
               </w:rPr>
-              <w:t>Listen</w:t>
+              <w:t>Externe Anzeige via Tablet oder Monitor</w:t>
             </w:r>
             <w:r>
               <w:rPr>
@@ -1469,7 +1555,7 @@
                 <w:noProof/>
                 <w:webHidden/>
               </w:rPr>
-              <w:instrText xml:space="preserve"> PAGEREF _Toc27942086 \h </w:instrText>
+              <w:instrText xml:space="preserve"> PAGEREF _Toc32173818 \h </w:instrText>
             </w:r>
             <w:r>
               <w:rPr>
@@ -1513,7 +1599,7 @@
               <w:lang w:eastAsia="de-DE"/>
             </w:rPr>
           </w:pPr>
-          <w:hyperlink w:anchor="_Toc27942087" w:history="1">
+          <w:hyperlink w:anchor="_Toc32173819" w:history="1">
             <w:r>
               <w:rPr>
                 <w:rStyle w:val="Hyperlink"/>
@@ -1534,7 +1620,7 @@
                 <w:rStyle w:val="Hyperlink"/>
                 <w:noProof/>
               </w:rPr>
-              <w:t>Listen anzeigen</w:t>
+              <w:t>Aufrufen der externen Anzeige</w:t>
             </w:r>
             <w:r>
               <w:rPr>
@@ -1555,7 +1641,7 @@
                 <w:noProof/>
                 <w:webHidden/>
               </w:rPr>
-              <w:instrText xml:space="preserve"> PAGEREF _Toc27942087 \h </w:instrText>
+              <w:instrText xml:space="preserve"> PAGEREF _Toc32173819 \h </w:instrText>
             </w:r>
             <w:r>
               <w:rPr>
@@ -1575,7 +1661,7 @@
                 <w:noProof/>
                 <w:webHidden/>
               </w:rPr>
-              <w:t>10</w:t>
+              <w:t>9</w:t>
             </w:r>
             <w:r>
               <w:rPr>
@@ -1599,7 +1685,7 @@
               <w:lang w:eastAsia="de-DE"/>
             </w:rPr>
           </w:pPr>
-          <w:hyperlink w:anchor="_Toc27942088" w:history="1">
+          <w:hyperlink w:anchor="_Toc32173820" w:history="1">
             <w:r>
               <w:rPr>
                 <w:rStyle w:val="Hyperlink"/>
@@ -1620,6 +1706,264 @@
                 <w:rStyle w:val="Hyperlink"/>
                 <w:noProof/>
               </w:rPr>
+              <w:t>Empfohlene Netzwerk Setups</w:t>
+            </w:r>
+            <w:r>
+              <w:rPr>
+                <w:noProof/>
+                <w:webHidden/>
+              </w:rPr>
+              <w:tab/>
+            </w:r>
+            <w:r>
+              <w:rPr>
+                <w:noProof/>
+                <w:webHidden/>
+              </w:rPr>
+              <w:fldChar w:fldCharType="begin"/>
+            </w:r>
+            <w:r>
+              <w:rPr>
+                <w:noProof/>
+                <w:webHidden/>
+              </w:rPr>
+              <w:instrText xml:space="preserve"> PAGEREF _Toc32173820 \h </w:instrText>
+            </w:r>
+            <w:r>
+              <w:rPr>
+                <w:noProof/>
+                <w:webHidden/>
+              </w:rPr>
+            </w:r>
+            <w:r>
+              <w:rPr>
+                <w:noProof/>
+                <w:webHidden/>
+              </w:rPr>
+              <w:fldChar w:fldCharType="separate"/>
+            </w:r>
+            <w:r>
+              <w:rPr>
+                <w:noProof/>
+                <w:webHidden/>
+              </w:rPr>
+              <w:t>10</w:t>
+            </w:r>
+            <w:r>
+              <w:rPr>
+                <w:noProof/>
+                <w:webHidden/>
+              </w:rPr>
+              <w:fldChar w:fldCharType="end"/>
+            </w:r>
+          </w:hyperlink>
+        </w:p>
+        <w:p>
+          <w:pPr>
+            <w:pStyle w:val="TOC1"/>
+            <w:tabs>
+              <w:tab w:val="left" w:pos="440"/>
+              <w:tab w:val="right" w:leader="dot" w:pos="9062"/>
+            </w:tabs>
+            <w:rPr>
+              <w:rFonts w:eastAsiaTheme="minorEastAsia"/>
+              <w:noProof/>
+              <w:lang w:eastAsia="de-DE"/>
+            </w:rPr>
+          </w:pPr>
+          <w:hyperlink w:anchor="_Toc32173821" w:history="1">
+            <w:r>
+              <w:rPr>
+                <w:rStyle w:val="Hyperlink"/>
+                <w:noProof/>
+              </w:rPr>
+              <w:t>6</w:t>
+            </w:r>
+            <w:r>
+              <w:rPr>
+                <w:rFonts w:eastAsiaTheme="minorEastAsia"/>
+                <w:noProof/>
+                <w:lang w:eastAsia="de-DE"/>
+              </w:rPr>
+              <w:tab/>
+            </w:r>
+            <w:r>
+              <w:rPr>
+                <w:rStyle w:val="Hyperlink"/>
+                <w:noProof/>
+              </w:rPr>
+              <w:t>Listen</w:t>
+            </w:r>
+            <w:r>
+              <w:rPr>
+                <w:noProof/>
+                <w:webHidden/>
+              </w:rPr>
+              <w:tab/>
+            </w:r>
+            <w:r>
+              <w:rPr>
+                <w:noProof/>
+                <w:webHidden/>
+              </w:rPr>
+              <w:fldChar w:fldCharType="begin"/>
+            </w:r>
+            <w:r>
+              <w:rPr>
+                <w:noProof/>
+                <w:webHidden/>
+              </w:rPr>
+              <w:instrText xml:space="preserve"> PAGEREF _Toc32173821 \h </w:instrText>
+            </w:r>
+            <w:r>
+              <w:rPr>
+                <w:noProof/>
+                <w:webHidden/>
+              </w:rPr>
+            </w:r>
+            <w:r>
+              <w:rPr>
+                <w:noProof/>
+                <w:webHidden/>
+              </w:rPr>
+              <w:fldChar w:fldCharType="separate"/>
+            </w:r>
+            <w:r>
+              <w:rPr>
+                <w:noProof/>
+                <w:webHidden/>
+              </w:rPr>
+              <w:t>10</w:t>
+            </w:r>
+            <w:r>
+              <w:rPr>
+                <w:noProof/>
+                <w:webHidden/>
+              </w:rPr>
+              <w:fldChar w:fldCharType="end"/>
+            </w:r>
+          </w:hyperlink>
+        </w:p>
+        <w:p>
+          <w:pPr>
+            <w:pStyle w:val="TOC2"/>
+            <w:tabs>
+              <w:tab w:val="left" w:pos="880"/>
+              <w:tab w:val="right" w:leader="dot" w:pos="9062"/>
+            </w:tabs>
+            <w:rPr>
+              <w:rFonts w:eastAsiaTheme="minorEastAsia"/>
+              <w:noProof/>
+              <w:lang w:eastAsia="de-DE"/>
+            </w:rPr>
+          </w:pPr>
+          <w:hyperlink w:anchor="_Toc32173822" w:history="1">
+            <w:r>
+              <w:rPr>
+                <w:rStyle w:val="Hyperlink"/>
+                <w:noProof/>
+              </w:rPr>
+              <w:t>6.1</w:t>
+            </w:r>
+            <w:r>
+              <w:rPr>
+                <w:rFonts w:eastAsiaTheme="minorEastAsia"/>
+                <w:noProof/>
+                <w:lang w:eastAsia="de-DE"/>
+              </w:rPr>
+              <w:tab/>
+            </w:r>
+            <w:r>
+              <w:rPr>
+                <w:rStyle w:val="Hyperlink"/>
+                <w:noProof/>
+              </w:rPr>
+              <w:t>Listen anzeigen</w:t>
+            </w:r>
+            <w:r>
+              <w:rPr>
+                <w:noProof/>
+                <w:webHidden/>
+              </w:rPr>
+              <w:tab/>
+            </w:r>
+            <w:r>
+              <w:rPr>
+                <w:noProof/>
+                <w:webHidden/>
+              </w:rPr>
+              <w:fldChar w:fldCharType="begin"/>
+            </w:r>
+            <w:r>
+              <w:rPr>
+                <w:noProof/>
+                <w:webHidden/>
+              </w:rPr>
+              <w:instrText xml:space="preserve"> PAGEREF _Toc32173822 \h </w:instrText>
+            </w:r>
+            <w:r>
+              <w:rPr>
+                <w:noProof/>
+                <w:webHidden/>
+              </w:rPr>
+            </w:r>
+            <w:r>
+              <w:rPr>
+                <w:noProof/>
+                <w:webHidden/>
+              </w:rPr>
+              <w:fldChar w:fldCharType="separate"/>
+            </w:r>
+            <w:r>
+              <w:rPr>
+                <w:noProof/>
+                <w:webHidden/>
+              </w:rPr>
+              <w:t>10</w:t>
+            </w:r>
+            <w:r>
+              <w:rPr>
+                <w:noProof/>
+                <w:webHidden/>
+              </w:rPr>
+              <w:fldChar w:fldCharType="end"/>
+            </w:r>
+          </w:hyperlink>
+        </w:p>
+        <w:p>
+          <w:pPr>
+            <w:pStyle w:val="TOC2"/>
+            <w:tabs>
+              <w:tab w:val="left" w:pos="880"/>
+              <w:tab w:val="right" w:leader="dot" w:pos="9062"/>
+            </w:tabs>
+            <w:rPr>
+              <w:rFonts w:eastAsiaTheme="minorEastAsia"/>
+              <w:noProof/>
+              <w:lang w:eastAsia="de-DE"/>
+            </w:rPr>
+          </w:pPr>
+          <w:hyperlink w:anchor="_Toc32173823" w:history="1">
+            <w:r>
+              <w:rPr>
+                <w:rStyle w:val="Hyperlink"/>
+                <w:noProof/>
+              </w:rPr>
+              <w:t>6.2</w:t>
+            </w:r>
+            <w:r>
+              <w:rPr>
+                <w:rFonts w:eastAsiaTheme="minorEastAsia"/>
+                <w:noProof/>
+                <w:lang w:eastAsia="de-DE"/>
+              </w:rPr>
+              <w:tab/>
+            </w:r>
+            <w:r>
+              <w:rPr>
+                <w:rStyle w:val="Hyperlink"/>
+                <w:noProof/>
+              </w:rPr>
               <w:t>Listen drucken</w:t>
             </w:r>
             <w:r>
@@ -1641,7 +1985,7 @@
                 <w:noProof/>
                 <w:webHidden/>
               </w:rPr>
-              <w:instrText xml:space="preserve"> PAGEREF _Toc27942088 \h </w:instrText>
+              <w:instrText xml:space="preserve"> PAGEREF _Toc32173823 \h </w:instrText>
             </w:r>
             <w:r>
               <w:rPr>
@@ -1685,13 +2029,13 @@
               <w:lang w:eastAsia="de-DE"/>
             </w:rPr>
           </w:pPr>
-          <w:hyperlink w:anchor="_Toc27942089" w:history="1">
+          <w:hyperlink w:anchor="_Toc32173824" w:history="1">
             <w:r>
               <w:rPr>
                 <w:rStyle w:val="Hyperlink"/>
                 <w:noProof/>
               </w:rPr>
-              <w:t>5.2.1</w:t>
+              <w:t>6.2.1</w:t>
             </w:r>
             <w:r>
               <w:rPr>
@@ -1727,7 +2071,7 @@
                 <w:noProof/>
                 <w:webHidden/>
               </w:rPr>
-              <w:instrText xml:space="preserve"> PAGEREF _Toc27942089 \h </w:instrText>
+              <w:instrText xml:space="preserve"> PAGEREF _Toc32173824 \h </w:instrText>
             </w:r>
             <w:r>
               <w:rPr>
@@ -1748,6 +2092,264 @@
                 <w:webHidden/>
               </w:rPr>
               <w:t>10</w:t>
+            </w:r>
+            <w:r>
+              <w:rPr>
+                <w:noProof/>
+                <w:webHidden/>
+              </w:rPr>
+              <w:fldChar w:fldCharType="end"/>
+            </w:r>
+          </w:hyperlink>
+        </w:p>
+        <w:p>
+          <w:pPr>
+            <w:pStyle w:val="TOC1"/>
+            <w:tabs>
+              <w:tab w:val="left" w:pos="440"/>
+              <w:tab w:val="right" w:leader="dot" w:pos="9062"/>
+            </w:tabs>
+            <w:rPr>
+              <w:rFonts w:eastAsiaTheme="minorEastAsia"/>
+              <w:noProof/>
+              <w:lang w:eastAsia="de-DE"/>
+            </w:rPr>
+          </w:pPr>
+          <w:hyperlink w:anchor="_Toc32173825" w:history="1">
+            <w:r>
+              <w:rPr>
+                <w:rStyle w:val="Hyperlink"/>
+                <w:noProof/>
+              </w:rPr>
+              <w:t>7</w:t>
+            </w:r>
+            <w:r>
+              <w:rPr>
+                <w:rFonts w:eastAsiaTheme="minorEastAsia"/>
+                <w:noProof/>
+                <w:lang w:eastAsia="de-DE"/>
+              </w:rPr>
+              <w:tab/>
+            </w:r>
+            <w:r>
+              <w:rPr>
+                <w:rStyle w:val="Hyperlink"/>
+                <w:noProof/>
+              </w:rPr>
+              <w:t>Anmerkungen</w:t>
+            </w:r>
+            <w:r>
+              <w:rPr>
+                <w:noProof/>
+                <w:webHidden/>
+              </w:rPr>
+              <w:tab/>
+            </w:r>
+            <w:r>
+              <w:rPr>
+                <w:noProof/>
+                <w:webHidden/>
+              </w:rPr>
+              <w:fldChar w:fldCharType="begin"/>
+            </w:r>
+            <w:r>
+              <w:rPr>
+                <w:noProof/>
+                <w:webHidden/>
+              </w:rPr>
+              <w:instrText xml:space="preserve"> PAGEREF _Toc32173825 \h </w:instrText>
+            </w:r>
+            <w:r>
+              <w:rPr>
+                <w:noProof/>
+                <w:webHidden/>
+              </w:rPr>
+            </w:r>
+            <w:r>
+              <w:rPr>
+                <w:noProof/>
+                <w:webHidden/>
+              </w:rPr>
+              <w:fldChar w:fldCharType="separate"/>
+            </w:r>
+            <w:r>
+              <w:rPr>
+                <w:noProof/>
+                <w:webHidden/>
+              </w:rPr>
+              <w:t>11</w:t>
+            </w:r>
+            <w:r>
+              <w:rPr>
+                <w:noProof/>
+                <w:webHidden/>
+              </w:rPr>
+              <w:fldChar w:fldCharType="end"/>
+            </w:r>
+          </w:hyperlink>
+        </w:p>
+        <w:p>
+          <w:pPr>
+            <w:pStyle w:val="TOC2"/>
+            <w:tabs>
+              <w:tab w:val="left" w:pos="880"/>
+              <w:tab w:val="right" w:leader="dot" w:pos="9062"/>
+            </w:tabs>
+            <w:rPr>
+              <w:rFonts w:eastAsiaTheme="minorEastAsia"/>
+              <w:noProof/>
+              <w:lang w:eastAsia="de-DE"/>
+            </w:rPr>
+          </w:pPr>
+          <w:hyperlink w:anchor="_Toc32173826" w:history="1">
+            <w:r>
+              <w:rPr>
+                <w:rStyle w:val="Hyperlink"/>
+                <w:noProof/>
+              </w:rPr>
+              <w:t>7.1</w:t>
+            </w:r>
+            <w:r>
+              <w:rPr>
+                <w:rFonts w:eastAsiaTheme="minorEastAsia"/>
+                <w:noProof/>
+                <w:lang w:eastAsia="de-DE"/>
+              </w:rPr>
+              <w:tab/>
+            </w:r>
+            <w:r>
+              <w:rPr>
+                <w:rStyle w:val="Hyperlink"/>
+                <w:noProof/>
+              </w:rPr>
+              <w:t>Bewerbsdatei gleichzeitig mit anderem Programm bearbeiten</w:t>
+            </w:r>
+            <w:r>
+              <w:rPr>
+                <w:noProof/>
+                <w:webHidden/>
+              </w:rPr>
+              <w:tab/>
+            </w:r>
+            <w:r>
+              <w:rPr>
+                <w:noProof/>
+                <w:webHidden/>
+              </w:rPr>
+              <w:fldChar w:fldCharType="begin"/>
+            </w:r>
+            <w:r>
+              <w:rPr>
+                <w:noProof/>
+                <w:webHidden/>
+              </w:rPr>
+              <w:instrText xml:space="preserve"> PAGEREF _Toc32173826 \h </w:instrText>
+            </w:r>
+            <w:r>
+              <w:rPr>
+                <w:noProof/>
+                <w:webHidden/>
+              </w:rPr>
+            </w:r>
+            <w:r>
+              <w:rPr>
+                <w:noProof/>
+                <w:webHidden/>
+              </w:rPr>
+              <w:fldChar w:fldCharType="separate"/>
+            </w:r>
+            <w:r>
+              <w:rPr>
+                <w:noProof/>
+                <w:webHidden/>
+              </w:rPr>
+              <w:t>11</w:t>
+            </w:r>
+            <w:r>
+              <w:rPr>
+                <w:noProof/>
+                <w:webHidden/>
+              </w:rPr>
+              <w:fldChar w:fldCharType="end"/>
+            </w:r>
+          </w:hyperlink>
+        </w:p>
+        <w:p>
+          <w:pPr>
+            <w:pStyle w:val="TOC1"/>
+            <w:tabs>
+              <w:tab w:val="left" w:pos="440"/>
+              <w:tab w:val="right" w:leader="dot" w:pos="9062"/>
+            </w:tabs>
+            <w:rPr>
+              <w:rFonts w:eastAsiaTheme="minorEastAsia"/>
+              <w:noProof/>
+              <w:lang w:eastAsia="de-DE"/>
+            </w:rPr>
+          </w:pPr>
+          <w:hyperlink w:anchor="_Toc32173827" w:history="1">
+            <w:r>
+              <w:rPr>
+                <w:rStyle w:val="Hyperlink"/>
+                <w:noProof/>
+              </w:rPr>
+              <w:t>8</w:t>
+            </w:r>
+            <w:r>
+              <w:rPr>
+                <w:rFonts w:eastAsiaTheme="minorEastAsia"/>
+                <w:noProof/>
+                <w:lang w:eastAsia="de-DE"/>
+              </w:rPr>
+              <w:tab/>
+            </w:r>
+            <w:r>
+              <w:rPr>
+                <w:rStyle w:val="Hyperlink"/>
+                <w:noProof/>
+              </w:rPr>
+              <w:t>Versions Historie</w:t>
+            </w:r>
+            <w:r>
+              <w:rPr>
+                <w:noProof/>
+                <w:webHidden/>
+              </w:rPr>
+              <w:tab/>
+            </w:r>
+            <w:r>
+              <w:rPr>
+                <w:noProof/>
+                <w:webHidden/>
+              </w:rPr>
+              <w:fldChar w:fldCharType="begin"/>
+            </w:r>
+            <w:r>
+              <w:rPr>
+                <w:noProof/>
+                <w:webHidden/>
+              </w:rPr>
+              <w:instrText xml:space="preserve"> PAGEREF _Toc32173827 \h </w:instrText>
+            </w:r>
+            <w:r>
+              <w:rPr>
+                <w:noProof/>
+                <w:webHidden/>
+              </w:rPr>
+            </w:r>
+            <w:r>
+              <w:rPr>
+                <w:noProof/>
+                <w:webHidden/>
+              </w:rPr>
+              <w:fldChar w:fldCharType="separate"/>
+            </w:r>
+            <w:r>
+              <w:rPr>
+                <w:noProof/>
+                <w:webHidden/>
+              </w:rPr>
+              <w:t>11</w:t>
             </w:r>
             <w:r>
               <w:rPr>
@@ -1777,21 +2379,36 @@
           <w:docGrid w:linePitch="360"/>
         </w:sectPr>
       </w:pPr>
+      <w:bookmarkStart w:id="0" w:name="_GoBack"/>
+      <w:bookmarkEnd w:id="0"/>
     </w:p>
     <w:p>
       <w:pPr>
         <w:pStyle w:val="Heading1"/>
       </w:pPr>
-      <w:bookmarkStart w:id="0" w:name="_Toc27942073"/>
+      <w:bookmarkStart w:id="1" w:name="_Toc32173804"/>
       <w:r>
         <w:lastRenderedPageBreak/>
         <w:t>Funktionsübersicht</w:t>
       </w:r>
-      <w:bookmarkEnd w:id="0"/>
-    </w:p>
-    <w:p>
-      <w:r>
-        <w:t>Race Horology befindet sich noch</w:t>
+      <w:bookmarkEnd w:id="1"/>
+    </w:p>
+    <w:p>
+      <w:proofErr w:type="spellStart"/>
+      <w:r>
+        <w:t>Race</w:t>
+      </w:r>
+      <w:proofErr w:type="spellEnd"/>
+      <w:r>
+        <w:t xml:space="preserve"> </w:t>
+      </w:r>
+      <w:proofErr w:type="spellStart"/>
+      <w:r>
+        <w:t>Horology</w:t>
+      </w:r>
+      <w:proofErr w:type="spellEnd"/>
+      <w:r>
+        <w:t xml:space="preserve"> befindet sich noch</w:t>
       </w:r>
       <w:r>
         <w:t xml:space="preserve"> im Ausbau. Viele Funktionen sind (leider) noch nicht fertig gestellt. Um eine</w:t>
@@ -1856,9 +2473,19 @@
             <w:vAlign w:val="center"/>
           </w:tcPr>
           <w:p>
-            <w:r>
-              <w:t>Race Horology</w:t>
-            </w:r>
+            <w:proofErr w:type="spellStart"/>
+            <w:r>
+              <w:t>Race</w:t>
+            </w:r>
+            <w:proofErr w:type="spellEnd"/>
+            <w:r>
+              <w:t xml:space="preserve"> </w:t>
+            </w:r>
+            <w:proofErr w:type="spellStart"/>
+            <w:r>
+              <w:t>Horology</w:t>
+            </w:r>
+            <w:proofErr w:type="spellEnd"/>
           </w:p>
         </w:tc>
         <w:tc>
@@ -1872,9 +2499,11 @@
             <w:vAlign w:val="center"/>
           </w:tcPr>
           <w:p>
+            <w:proofErr w:type="spellStart"/>
             <w:r>
               <w:t>DSVAlpin</w:t>
             </w:r>
+            <w:proofErr w:type="spellEnd"/>
           </w:p>
         </w:tc>
         <w:tc>
@@ -1888,9 +2517,11 @@
             <w:vAlign w:val="center"/>
           </w:tcPr>
           <w:p>
+            <w:proofErr w:type="spellStart"/>
             <w:r>
               <w:t>DSVAlpinX</w:t>
             </w:r>
+            <w:proofErr w:type="spellEnd"/>
           </w:p>
         </w:tc>
       </w:tr>
@@ -3481,7 +4112,15 @@
           </w:tcPr>
           <w:p>
             <w:r>
-              <w:t>Alternative Live-Anzeige (Sprecherbildschirm / Sprechertablet / Startbildschirm)</w:t>
+              <w:t xml:space="preserve">Alternative Live-Anzeige (Sprecherbildschirm / </w:t>
+            </w:r>
+            <w:proofErr w:type="spellStart"/>
+            <w:r>
+              <w:t>Sprechertablet</w:t>
+            </w:r>
+            <w:proofErr w:type="spellEnd"/>
+            <w:r>
+              <w:t xml:space="preserve"> / Startbildschirm)</w:t>
             </w:r>
           </w:p>
         </w:tc>
@@ -4096,7 +4735,14 @@
       </w:r>
       <w:r>
         <w:tab/>
-        <w:t>Möglich zu tun</w:t>
+      </w:r>
+      <w:proofErr w:type="gramStart"/>
+      <w:r>
+        <w:t>Möglich</w:t>
+      </w:r>
+      <w:proofErr w:type="gramEnd"/>
+      <w:r>
+        <w:t xml:space="preserve"> zu tun</w:t>
       </w:r>
     </w:p>
     <w:p>
@@ -4140,44 +4786,68 @@
       <w:pPr>
         <w:pStyle w:val="Heading1"/>
       </w:pPr>
-      <w:bookmarkStart w:id="1" w:name="_Toc27942074"/>
+      <w:bookmarkStart w:id="2" w:name="_Toc32173805"/>
       <w:r>
         <w:lastRenderedPageBreak/>
         <w:t>Rennen</w:t>
       </w:r>
-      <w:bookmarkEnd w:id="1"/>
+      <w:bookmarkEnd w:id="2"/>
     </w:p>
     <w:p>
       <w:pPr>
         <w:pStyle w:val="Heading2"/>
       </w:pPr>
-      <w:bookmarkStart w:id="2" w:name="_Toc27942075"/>
+      <w:bookmarkStart w:id="3" w:name="_Toc32173806"/>
       <w:r>
         <w:t>Rennen Anlegen</w:t>
       </w:r>
-      <w:bookmarkEnd w:id="2"/>
-    </w:p>
-    <w:p>
-      <w:r>
-        <w:t>Diese Funktion existiert in Race Horology noch nicht.</w:t>
-      </w:r>
-    </w:p>
-    <w:p>
-      <w:r>
-        <w:t xml:space="preserve">Um ein Rennen anzulegen, verwenden Sie die entsprechende Funktion in DSVAlpin. </w:t>
+      <w:bookmarkEnd w:id="3"/>
+    </w:p>
+    <w:p>
+      <w:r>
+        <w:t xml:space="preserve">Diese Funktion existiert in </w:t>
+      </w:r>
+      <w:proofErr w:type="spellStart"/>
+      <w:r>
+        <w:t>Race</w:t>
+      </w:r>
+      <w:proofErr w:type="spellEnd"/>
+      <w:r>
+        <w:t xml:space="preserve"> </w:t>
+      </w:r>
+      <w:proofErr w:type="spellStart"/>
+      <w:r>
+        <w:t>Horology</w:t>
+      </w:r>
+      <w:proofErr w:type="spellEnd"/>
+      <w:r>
+        <w:t xml:space="preserve"> noch nicht.</w:t>
+      </w:r>
+    </w:p>
+    <w:p>
+      <w:r>
+        <w:t xml:space="preserve">Um ein Rennen anzulegen, verwenden Sie die entsprechende Funktion in </w:t>
+      </w:r>
+      <w:proofErr w:type="spellStart"/>
+      <w:r>
+        <w:t>DSVAlpin</w:t>
+      </w:r>
+      <w:proofErr w:type="spellEnd"/>
+      <w:r>
+        <w:t xml:space="preserve">. </w:t>
       </w:r>
     </w:p>
     <w:p>
       <w:pPr>
         <w:pStyle w:val="Heading2"/>
       </w:pPr>
-      <w:bookmarkStart w:id="3" w:name="_Ref27938149"/>
-      <w:bookmarkStart w:id="4" w:name="_Toc27942076"/>
+      <w:bookmarkStart w:id="4" w:name="_Ref27938149"/>
+      <w:bookmarkStart w:id="5" w:name="_Toc32173807"/>
       <w:r>
         <w:t>Rennkonfiguration</w:t>
       </w:r>
-      <w:bookmarkEnd w:id="3"/>
       <w:bookmarkEnd w:id="4"/>
+      <w:bookmarkEnd w:id="5"/>
     </w:p>
     <w:p>
       <w:r>
@@ -4243,27 +4913,14 @@
       <w:r>
         <w:t xml:space="preserve">Abbildung </w:t>
       </w:r>
-      <w:r>
-        <w:fldChar w:fldCharType="begin"/>
-      </w:r>
-      <w:r>
-        <w:instrText xml:space="preserve"> SEQ Abbildung \* ARABIC </w:instrText>
-      </w:r>
-      <w:r>
-        <w:fldChar w:fldCharType="separate"/>
-      </w:r>
-      <w:r>
-        <w:rPr>
-          <w:noProof/>
-        </w:rPr>
-        <w:t>1</w:t>
-      </w:r>
-      <w:r>
-        <w:rPr>
-          <w:noProof/>
-        </w:rPr>
-        <w:fldChar w:fldCharType="end"/>
-      </w:r>
+      <w:fldSimple w:instr=" SEQ Abbildung \* ARABIC ">
+        <w:r>
+          <w:rPr>
+            <w:noProof/>
+          </w:rPr>
+          <w:t>1</w:t>
+        </w:r>
+      </w:fldSimple>
       <w:r>
         <w:t xml:space="preserve"> Rennkonfiguration</w:t>
       </w:r>
@@ -4283,18 +4940,26 @@
         <w:t>Anmerkung:</w:t>
       </w:r>
       <w:r>
-        <w:t xml:space="preserve"> Die Rennkonfiguration wird derzeit noch nicht aus dem DSVAlpin Programm übernommen.</w:t>
+        <w:t xml:space="preserve"> Die Rennkonfiguration wird derzeit noch nicht aus dem </w:t>
+      </w:r>
+      <w:proofErr w:type="spellStart"/>
+      <w:r>
+        <w:t>DSVAlpin</w:t>
+      </w:r>
+      <w:proofErr w:type="spellEnd"/>
+      <w:r>
+        <w:t xml:space="preserve"> Programm übernommen.</w:t>
       </w:r>
     </w:p>
     <w:p>
       <w:pPr>
         <w:pStyle w:val="Heading2"/>
       </w:pPr>
-      <w:bookmarkStart w:id="5" w:name="_Toc27942077"/>
+      <w:bookmarkStart w:id="6" w:name="_Toc32173808"/>
       <w:r>
         <w:t>Renndaten (Listenkopf)</w:t>
       </w:r>
-      <w:bookmarkEnd w:id="5"/>
+      <w:bookmarkEnd w:id="6"/>
     </w:p>
     <w:p>
       <w:r>
@@ -4359,27 +5024,14 @@
       <w:r>
         <w:t xml:space="preserve">Abbildung </w:t>
       </w:r>
-      <w:r>
-        <w:fldChar w:fldCharType="begin"/>
-      </w:r>
-      <w:r>
-        <w:instrText xml:space="preserve"> SEQ Abbildung \* ARABIC </w:instrText>
-      </w:r>
-      <w:r>
-        <w:fldChar w:fldCharType="separate"/>
-      </w:r>
-      <w:r>
-        <w:rPr>
-          <w:noProof/>
-        </w:rPr>
-        <w:t>2</w:t>
-      </w:r>
-      <w:r>
-        <w:rPr>
-          <w:noProof/>
-        </w:rPr>
-        <w:fldChar w:fldCharType="end"/>
-      </w:r>
+      <w:fldSimple w:instr=" SEQ Abbildung \* ARABIC ">
+        <w:r>
+          <w:rPr>
+            <w:noProof/>
+          </w:rPr>
+          <w:t>2</w:t>
+        </w:r>
+      </w:fldSimple>
       <w:r>
         <w:t xml:space="preserve"> Renndaten (erscheinen </w:t>
       </w:r>
@@ -4394,11 +5046,11 @@
       <w:pPr>
         <w:pStyle w:val="Heading1"/>
       </w:pPr>
-      <w:bookmarkStart w:id="6" w:name="_Toc27942078"/>
+      <w:bookmarkStart w:id="7" w:name="_Toc32173809"/>
       <w:r>
         <w:t>Teilnehmer</w:t>
       </w:r>
-      <w:bookmarkEnd w:id="6"/>
+      <w:bookmarkEnd w:id="7"/>
     </w:p>
     <w:p>
       <w:r>
@@ -4409,18 +5061,34 @@
         <w:t>Anmerkung:</w:t>
       </w:r>
       <w:r>
-        <w:t xml:space="preserve"> Die Teilnehmerverwaltung ist derzeit noch nicht final. Um Teilnehmer zu importieren und den Rennen zuzuordnen benutzen Sie weiterhin das Programm DSVAlpin bzw. DSVAlpinX.</w:t>
+        <w:t xml:space="preserve"> Die Teilnehmerverwaltung ist derzeit noch nicht final. Um Teilnehmer zu importieren und den Rennen zuzuordnen benutzen Sie weiterhin das Programm </w:t>
+      </w:r>
+      <w:proofErr w:type="spellStart"/>
+      <w:r>
+        <w:t>DSVAlpin</w:t>
+      </w:r>
+      <w:proofErr w:type="spellEnd"/>
+      <w:r>
+        <w:t xml:space="preserve"> bzw. </w:t>
+      </w:r>
+      <w:proofErr w:type="spellStart"/>
+      <w:r>
+        <w:t>DSVAlpinX</w:t>
+      </w:r>
+      <w:proofErr w:type="spellEnd"/>
+      <w:r>
+        <w:t>.</w:t>
       </w:r>
     </w:p>
     <w:p>
       <w:pPr>
         <w:pStyle w:val="Heading1"/>
       </w:pPr>
-      <w:bookmarkStart w:id="7" w:name="_Toc27942079"/>
+      <w:bookmarkStart w:id="8" w:name="_Toc32173810"/>
       <w:r>
         <w:t>Renndurchführung</w:t>
       </w:r>
-      <w:bookmarkEnd w:id="7"/>
+      <w:bookmarkEnd w:id="8"/>
     </w:p>
     <w:p>
       <w:r>
@@ -4451,7 +5119,7 @@
       <w:pPr>
         <w:pStyle w:val="Heading2"/>
       </w:pPr>
-      <w:bookmarkStart w:id="8" w:name="_Toc27942080"/>
+      <w:bookmarkStart w:id="9" w:name="_Toc32173811"/>
       <w:r>
         <w:rPr>
           <w:noProof/>
@@ -4504,27 +5172,14 @@
                             <w:r>
                               <w:t xml:space="preserve">Abbildung </w:t>
                             </w:r>
-                            <w:r>
-                              <w:fldChar w:fldCharType="begin"/>
-                            </w:r>
-                            <w:r>
-                              <w:instrText xml:space="preserve"> SEQ Abbildung \* ARABIC </w:instrText>
-                            </w:r>
-                            <w:r>
-                              <w:fldChar w:fldCharType="separate"/>
-                            </w:r>
-                            <w:r>
-                              <w:rPr>
-                                <w:noProof/>
-                              </w:rPr>
-                              <w:t>3</w:t>
-                            </w:r>
-                            <w:r>
-                              <w:rPr>
-                                <w:noProof/>
-                              </w:rPr>
-                              <w:fldChar w:fldCharType="end"/>
-                            </w:r>
+                            <w:fldSimple w:instr=" SEQ Abbildung \* ARABIC ">
+                              <w:r>
+                                <w:rPr>
+                                  <w:noProof/>
+                                </w:rPr>
+                                <w:t>3</w:t>
+                              </w:r>
+                            </w:fldSimple>
                             <w:r>
                               <w:t xml:space="preserve"> Zeitnahme-Tab</w:t>
                             </w:r>
@@ -4562,27 +5217,14 @@
                       <w:r>
                         <w:t xml:space="preserve">Abbildung </w:t>
                       </w:r>
-                      <w:r>
-                        <w:fldChar w:fldCharType="begin"/>
-                      </w:r>
-                      <w:r>
-                        <w:instrText xml:space="preserve"> SEQ Abbildung \* ARABIC </w:instrText>
-                      </w:r>
-                      <w:r>
-                        <w:fldChar w:fldCharType="separate"/>
-                      </w:r>
-                      <w:r>
-                        <w:rPr>
-                          <w:noProof/>
-                        </w:rPr>
-                        <w:t>3</w:t>
-                      </w:r>
-                      <w:r>
-                        <w:rPr>
-                          <w:noProof/>
-                        </w:rPr>
-                        <w:fldChar w:fldCharType="end"/>
-                      </w:r>
+                      <w:fldSimple w:instr=" SEQ Abbildung \* ARABIC ">
+                        <w:r>
+                          <w:rPr>
+                            <w:noProof/>
+                          </w:rPr>
+                          <w:t>3</w:t>
+                        </w:r>
+                      </w:fldSimple>
                       <w:r>
                         <w:t xml:space="preserve"> Zeitnahme-Tab</w:t>
                       </w:r>
@@ -4667,7 +5309,7 @@
       <w:r>
         <w:t>Zeitnahme</w:t>
       </w:r>
-      <w:bookmarkEnd w:id="8"/>
+      <w:bookmarkEnd w:id="9"/>
     </w:p>
     <w:p>
       <w:r>
@@ -4734,11 +5376,11 @@
       <w:pPr>
         <w:pStyle w:val="Heading3"/>
       </w:pPr>
-      <w:bookmarkStart w:id="9" w:name="_Toc27942081"/>
+      <w:bookmarkStart w:id="10" w:name="_Toc32173812"/>
       <w:r>
         <w:t>Online Zeitnahme</w:t>
       </w:r>
-      <w:bookmarkEnd w:id="9"/>
+      <w:bookmarkEnd w:id="10"/>
     </w:p>
     <w:p>
       <w:r>
@@ -4920,30 +5562,14 @@
                             <w:r>
                               <w:t xml:space="preserve">Abbildung </w:t>
                             </w:r>
-                            <w:r>
-                              <w:fldChar w:fldCharType="begin"/>
-                            </w:r>
-                            <w:r>
-                              <w:instrText xml:space="preserve"> SEQ Abbildu</w:instrText>
-                            </w:r>
-                            <w:r>
-                              <w:instrText xml:space="preserve">ng \* ARABIC </w:instrText>
-                            </w:r>
-                            <w:r>
-                              <w:fldChar w:fldCharType="separate"/>
-                            </w:r>
-                            <w:r>
-                              <w:rPr>
-                                <w:noProof/>
-                              </w:rPr>
-                              <w:t>4</w:t>
-                            </w:r>
-                            <w:r>
-                              <w:rPr>
-                                <w:noProof/>
-                              </w:rPr>
-                              <w:fldChar w:fldCharType="end"/>
-                            </w:r>
+                            <w:fldSimple w:instr=" SEQ Abbildung \* ARABIC ">
+                              <w:r>
+                                <w:rPr>
+                                  <w:noProof/>
+                                </w:rPr>
+                                <w:t>4</w:t>
+                              </w:r>
+                            </w:fldSimple>
                             <w:r>
                               <w:t xml:space="preserve"> Online Zeitnahmebereich in der Statuszeile</w:t>
                             </w:r>
@@ -4977,30 +5603,14 @@
                       <w:r>
                         <w:t xml:space="preserve">Abbildung </w:t>
                       </w:r>
-                      <w:r>
-                        <w:fldChar w:fldCharType="begin"/>
-                      </w:r>
-                      <w:r>
-                        <w:instrText xml:space="preserve"> SEQ Abbildu</w:instrText>
-                      </w:r>
-                      <w:r>
-                        <w:instrText xml:space="preserve">ng \* ARABIC </w:instrText>
-                      </w:r>
-                      <w:r>
-                        <w:fldChar w:fldCharType="separate"/>
-                      </w:r>
-                      <w:r>
-                        <w:rPr>
-                          <w:noProof/>
-                        </w:rPr>
-                        <w:t>4</w:t>
-                      </w:r>
-                      <w:r>
-                        <w:rPr>
-                          <w:noProof/>
-                        </w:rPr>
-                        <w:fldChar w:fldCharType="end"/>
-                      </w:r>
+                      <w:fldSimple w:instr=" SEQ Abbildung \* ARABIC ">
+                        <w:r>
+                          <w:rPr>
+                            <w:noProof/>
+                          </w:rPr>
+                          <w:t>4</w:t>
+                        </w:r>
+                      </w:fldSimple>
                       <w:r>
                         <w:t xml:space="preserve"> Online Zeitnahmebereich in der Statuszeile</w:t>
                       </w:r>
@@ -5082,11 +5692,11 @@
       <w:pPr>
         <w:pStyle w:val="Heading3"/>
       </w:pPr>
-      <w:bookmarkStart w:id="10" w:name="_Toc27942082"/>
+      <w:bookmarkStart w:id="11" w:name="_Toc32173813"/>
       <w:r>
         <w:t>Zeitnahme Hilfsfunktionen</w:t>
       </w:r>
-      <w:bookmarkEnd w:id="10"/>
+      <w:bookmarkEnd w:id="11"/>
     </w:p>
     <w:p>
       <w:r>
@@ -5128,7 +5738,15 @@
         <w:pStyle w:val="ListParagraph"/>
       </w:pPr>
       <w:r>
-        <w:t>Wenn ein Läufer nach einer bestimmten Zeit nicht im Ziel ist, wird dieser automatisch als „nicht im Ziel“ (NiZ) gewertet.</w:t>
+        <w:t>Wenn ein Läufer nach einer bestimmten Zeit nicht im Ziel ist, wird dieser automatisch als „nicht im Ziel“ (</w:t>
+      </w:r>
+      <w:proofErr w:type="spellStart"/>
+      <w:r>
+        <w:t>NiZ</w:t>
+      </w:r>
+      <w:proofErr w:type="spellEnd"/>
+      <w:r>
+        <w:t>) gewertet.</w:t>
       </w:r>
     </w:p>
     <w:p>
@@ -5156,7 +5774,15 @@
         <w:pStyle w:val="ListParagraph"/>
       </w:pPr>
       <w:r>
-        <w:t>Wenn eine bestimmte Anzahl Starter nach einem nicht gestarteten Läufer gestartet sind, wird der nicht gestartete Läufer automatisch als „nicht am Start“ (NaS) gewertet.</w:t>
+        <w:t>Wenn eine bestimmte Anzahl Starter nach einem nicht gestarteten Läufer gestartet sind, wird der nicht gestartete Läufer automatisch als „nicht am Start“ (</w:t>
+      </w:r>
+      <w:proofErr w:type="spellStart"/>
+      <w:r>
+        <w:t>NaS</w:t>
+      </w:r>
+      <w:proofErr w:type="spellEnd"/>
+      <w:r>
+        <w:t>) gewertet.</w:t>
       </w:r>
     </w:p>
     <w:p>
@@ -5234,27 +5860,14 @@
                             <w:r>
                               <w:t xml:space="preserve">Abbildung </w:t>
                             </w:r>
-                            <w:r>
-                              <w:fldChar w:fldCharType="begin"/>
-                            </w:r>
-                            <w:r>
-                              <w:instrText xml:space="preserve"> SEQ Abbildung \* ARABIC </w:instrText>
-                            </w:r>
-                            <w:r>
-                              <w:fldChar w:fldCharType="separate"/>
-                            </w:r>
-                            <w:r>
-                              <w:rPr>
-                                <w:noProof/>
-                              </w:rPr>
-                              <w:t>5</w:t>
-                            </w:r>
-                            <w:r>
-                              <w:rPr>
-                                <w:noProof/>
-                              </w:rPr>
-                              <w:fldChar w:fldCharType="end"/>
-                            </w:r>
+                            <w:fldSimple w:instr=" SEQ Abbildung \* ARABIC ">
+                              <w:r>
+                                <w:rPr>
+                                  <w:noProof/>
+                                </w:rPr>
+                                <w:t>5</w:t>
+                              </w:r>
+                            </w:fldSimple>
                             <w:r>
                               <w:t xml:space="preserve"> "Start frei!" - Signal</w:t>
                             </w:r>
@@ -5288,27 +5901,14 @@
                       <w:r>
                         <w:t xml:space="preserve">Abbildung </w:t>
                       </w:r>
-                      <w:r>
-                        <w:fldChar w:fldCharType="begin"/>
-                      </w:r>
-                      <w:r>
-                        <w:instrText xml:space="preserve"> SEQ Abbildung \* ARABIC </w:instrText>
-                      </w:r>
-                      <w:r>
-                        <w:fldChar w:fldCharType="separate"/>
-                      </w:r>
-                      <w:r>
-                        <w:rPr>
-                          <w:noProof/>
-                        </w:rPr>
-                        <w:t>5</w:t>
-                      </w:r>
-                      <w:r>
-                        <w:rPr>
-                          <w:noProof/>
-                        </w:rPr>
-                        <w:fldChar w:fldCharType="end"/>
-                      </w:r>
+                      <w:fldSimple w:instr=" SEQ Abbildung \* ARABIC ">
+                        <w:r>
+                          <w:rPr>
+                            <w:noProof/>
+                          </w:rPr>
+                          <w:t>5</w:t>
+                        </w:r>
+                      </w:fldSimple>
                       <w:r>
                         <w:t xml:space="preserve"> "Start frei!" - Signal</w:t>
                       </w:r>
@@ -5398,12 +5998,12 @@
       <w:pPr>
         <w:pStyle w:val="Heading3"/>
       </w:pPr>
-      <w:bookmarkStart w:id="11" w:name="_Toc27942083"/>
+      <w:bookmarkStart w:id="12" w:name="_Toc32173814"/>
       <w:r>
         <w:lastRenderedPageBreak/>
         <w:t>Zeitnahme Entwicklungsfunktionen</w:t>
       </w:r>
-      <w:bookmarkEnd w:id="11"/>
+      <w:bookmarkEnd w:id="12"/>
     </w:p>
     <w:p>
       <w:r>
@@ -5573,11 +6173,11 @@
       <w:pPr>
         <w:pStyle w:val="Heading3"/>
       </w:pPr>
-      <w:bookmarkStart w:id="12" w:name="_Toc27942084"/>
+      <w:bookmarkStart w:id="13" w:name="_Toc32173815"/>
       <w:r>
         <w:t>Manuelle Zeiterfassung</w:t>
       </w:r>
-      <w:bookmarkEnd w:id="12"/>
+      <w:bookmarkEnd w:id="13"/>
     </w:p>
     <w:p>
       <w:r>
@@ -5631,27 +6231,14 @@
                             <w:r>
                               <w:t xml:space="preserve">Abbildung </w:t>
                             </w:r>
-                            <w:r>
-                              <w:fldChar w:fldCharType="begin"/>
-                            </w:r>
-                            <w:r>
-                              <w:instrText xml:space="preserve"> SEQ Abbildung \* ARABIC </w:instrText>
-                            </w:r>
-                            <w:r>
-                              <w:fldChar w:fldCharType="separate"/>
-                            </w:r>
-                            <w:r>
-                              <w:rPr>
-                                <w:noProof/>
-                              </w:rPr>
-                              <w:t>6</w:t>
-                            </w:r>
-                            <w:r>
-                              <w:rPr>
-                                <w:noProof/>
-                              </w:rPr>
-                              <w:fldChar w:fldCharType="end"/>
-                            </w:r>
+                            <w:fldSimple w:instr=" SEQ Abbildung \* ARABIC ">
+                              <w:r>
+                                <w:rPr>
+                                  <w:noProof/>
+                                </w:rPr>
+                                <w:t>6</w:t>
+                              </w:r>
+                            </w:fldSimple>
                             <w:r>
                               <w:t xml:space="preserve"> Manuelle Zeiterfassung</w:t>
                             </w:r>
@@ -5688,27 +6275,14 @@
                       <w:r>
                         <w:t xml:space="preserve">Abbildung </w:t>
                       </w:r>
-                      <w:r>
-                        <w:fldChar w:fldCharType="begin"/>
-                      </w:r>
-                      <w:r>
-                        <w:instrText xml:space="preserve"> SEQ Abbildung \* ARABIC </w:instrText>
-                      </w:r>
-                      <w:r>
-                        <w:fldChar w:fldCharType="separate"/>
-                      </w:r>
-                      <w:r>
-                        <w:rPr>
-                          <w:noProof/>
-                        </w:rPr>
-                        <w:t>6</w:t>
-                      </w:r>
-                      <w:r>
-                        <w:rPr>
-                          <w:noProof/>
-                        </w:rPr>
-                        <w:fldChar w:fldCharType="end"/>
-                      </w:r>
+                      <w:fldSimple w:instr=" SEQ Abbildung \* ARABIC ">
+                        <w:r>
+                          <w:rPr>
+                            <w:noProof/>
+                          </w:rPr>
+                          <w:t>6</w:t>
+                        </w:r>
+                      </w:fldSimple>
                       <w:r>
                         <w:t xml:space="preserve"> Manuelle Zeiterfassung</w:t>
                       </w:r>
@@ -5837,14 +6411,14 @@
       <w:pPr>
         <w:pStyle w:val="Heading2"/>
       </w:pPr>
-      <w:bookmarkStart w:id="13" w:name="_Toc27942085"/>
+      <w:bookmarkStart w:id="14" w:name="_Toc32173816"/>
       <w:r>
         <w:t>Disqualifikation</w:t>
       </w:r>
-      <w:bookmarkEnd w:id="13"/>
       <w:r>
         <w:t xml:space="preserve"> &amp; Ausscheidungen</w:t>
       </w:r>
+      <w:bookmarkEnd w:id="14"/>
     </w:p>
     <w:p>
       <w:r>
@@ -6016,19 +6590,29 @@
         <w:pStyle w:val="ListParagraph"/>
       </w:pPr>
       <w:r>
-        <w:t>Die Startnummer kann durch Auswahl des Teilnehmers in der Liste festgelegt werden oder durch direkte Eingabe der Startnummer in das Feld „St</w:t>
+        <w:t>Die Startnummer kann durch Auswahl des Teilnehmers in der Liste festgelegt werden oder durch direkte Eingabe der Startnummer in das Feld „</w:t>
+      </w:r>
+      <w:proofErr w:type="spellStart"/>
+      <w:r>
+        <w:t>St</w:t>
       </w:r>
       <w:r>
         <w:t>.</w:t>
       </w:r>
       <w:r>
-        <w:t xml:space="preserve">Nr“. Mit dem Tatstaturkürzel </w:t>
-      </w:r>
-      <w:r>
-        <w:t xml:space="preserve">&lt;STRG&gt; - &lt;M&gt; </w:t>
-      </w:r>
-      <w:r>
-        <w:t>kann sofort die Startnummer eingegeben werden.</w:t>
+        <w:t>Nr</w:t>
+      </w:r>
+      <w:proofErr w:type="spellEnd"/>
+      <w:r>
+        <w:t xml:space="preserve">“. Mit dem </w:t>
+      </w:r>
+      <w:proofErr w:type="spellStart"/>
+      <w:r>
+        <w:t>Tatstaturkürzel</w:t>
+      </w:r>
+      <w:proofErr w:type="spellEnd"/>
+      <w:r>
+        <w:t xml:space="preserve"> &lt;STRG&gt; - &lt;M&gt; kann sofort die Startnummer eingegeben werden.</w:t>
       </w:r>
     </w:p>
     <w:p>
@@ -6159,7 +6743,15 @@
         <w:t>Speichern sie die Ausscheidung mit &lt;F2&gt;</w:t>
       </w:r>
       <w:r>
-        <w:t xml:space="preserve"> oder durch click auf „Speichern“</w:t>
+        <w:t xml:space="preserve"> oder durch </w:t>
+      </w:r>
+      <w:proofErr w:type="spellStart"/>
+      <w:r>
+        <w:t>click</w:t>
+      </w:r>
+      <w:proofErr w:type="spellEnd"/>
+      <w:r>
+        <w:t xml:space="preserve"> auf „Speichern“</w:t>
       </w:r>
       <w:r>
         <w:t>.</w:t>
@@ -6215,6 +6807,7 @@
       <w:pPr>
         <w:pStyle w:val="Heading2"/>
       </w:pPr>
+      <w:bookmarkStart w:id="15" w:name="_Toc32173817"/>
       <w:r>
         <w:rPr>
           <w:noProof/>
@@ -6283,10 +6876,24 @@
       <w:r>
         <w:t>Livetiming via rennmeldung.de</w:t>
       </w:r>
-    </w:p>
-    <w:p>
-      <w:r>
-        <w:t xml:space="preserve">Race Horology unterstützt das Livetiming von </w:t>
+      <w:bookmarkEnd w:id="15"/>
+    </w:p>
+    <w:p>
+      <w:proofErr w:type="spellStart"/>
+      <w:r>
+        <w:t>Race</w:t>
+      </w:r>
+      <w:proofErr w:type="spellEnd"/>
+      <w:r>
+        <w:t xml:space="preserve"> </w:t>
+      </w:r>
+      <w:proofErr w:type="spellStart"/>
+      <w:r>
+        <w:t>Horology</w:t>
+      </w:r>
+      <w:proofErr w:type="spellEnd"/>
+      <w:r>
+        <w:t xml:space="preserve"> unterstützt das Livetiming von </w:t>
       </w:r>
       <w:hyperlink r:id="rId19" w:history="1">
         <w:r>
@@ -6309,7 +6916,15 @@
         </w:numPr>
       </w:pPr>
       <w:r>
-        <w:t>Geben Sie folgende Daten an: Bewerbsnummer, Login und Passworts.</w:t>
+        <w:t xml:space="preserve">Geben Sie folgende Daten an: </w:t>
+      </w:r>
+      <w:proofErr w:type="spellStart"/>
+      <w:r>
+        <w:t>Bewerbsnummer</w:t>
+      </w:r>
+      <w:proofErr w:type="spellEnd"/>
+      <w:r>
+        <w:t>, Login und Passworts.</w:t>
       </w:r>
     </w:p>
     <w:p>
@@ -6483,22 +7098,62 @@
       <w:pPr>
         <w:pStyle w:val="Heading1"/>
       </w:pPr>
-      <w:bookmarkStart w:id="14" w:name="_Toc27942086"/>
+      <w:bookmarkStart w:id="16" w:name="_Toc32173818"/>
       <w:r>
         <w:t>Externe Anzeige via Tablet oder Monitor</w:t>
       </w:r>
+      <w:bookmarkEnd w:id="16"/>
     </w:p>
     <w:p>
       <w:pPr>
         <w:pStyle w:val="Heading2"/>
       </w:pPr>
+      <w:bookmarkStart w:id="17" w:name="_Toc32173819"/>
       <w:r>
         <w:t>Aufrufen der externen Anzeige</w:t>
       </w:r>
-    </w:p>
-    <w:p>
-      <w:r>
-        <w:t>Race Horology hat einen eingebauten Webservice, mit dem es möglich ist das Renngeschehen auf anderen Geräten zu verfolgen, sofern diese über Netzwerk mit dem Computer auf dem Race Horology läuft, verbunden sind.</w:t>
+      <w:bookmarkEnd w:id="17"/>
+    </w:p>
+    <w:p>
+      <w:proofErr w:type="spellStart"/>
+      <w:r>
+        <w:t>Race</w:t>
+      </w:r>
+      <w:proofErr w:type="spellEnd"/>
+      <w:r>
+        <w:t xml:space="preserve"> </w:t>
+      </w:r>
+      <w:proofErr w:type="spellStart"/>
+      <w:r>
+        <w:t>Horology</w:t>
+      </w:r>
+      <w:proofErr w:type="spellEnd"/>
+      <w:r>
+        <w:t xml:space="preserve"> hat einen eingebauten Webservice, mit dem es möglich </w:t>
+      </w:r>
+      <w:proofErr w:type="gramStart"/>
+      <w:r>
+        <w:t>ist</w:t>
+      </w:r>
+      <w:proofErr w:type="gramEnd"/>
+      <w:r>
+        <w:t xml:space="preserve"> das Renngeschehen auf anderen Geräten zu verfolgen, sofern diese über Netzwerk mit dem Computer auf dem </w:t>
+      </w:r>
+      <w:proofErr w:type="spellStart"/>
+      <w:r>
+        <w:t>Race</w:t>
+      </w:r>
+      <w:proofErr w:type="spellEnd"/>
+      <w:r>
+        <w:t xml:space="preserve"> </w:t>
+      </w:r>
+      <w:proofErr w:type="spellStart"/>
+      <w:r>
+        <w:t>Horology</w:t>
+      </w:r>
+      <w:proofErr w:type="spellEnd"/>
+      <w:r>
+        <w:t xml:space="preserve"> läuft, verbunden sind.</w:t>
       </w:r>
     </w:p>
     <w:p>
@@ -6517,21 +7172,79 @@
         <w:rPr>
           <w:rFonts w:ascii="Courier New" w:hAnsi="Courier New" w:cs="Courier New"/>
         </w:rPr>
-        <w:t>http://&lt;rechner adresse&gt;:8081</w:t>
-      </w:r>
-      <w:r>
-        <w:t xml:space="preserve">. </w:t>
-      </w:r>
-    </w:p>
-    <w:p>
+        <w:t xml:space="preserve">http://&lt;rechner </w:t>
+      </w:r>
+      <w:proofErr w:type="spellStart"/>
       <w:r>
         <w:rPr>
           <w:rFonts w:ascii="Courier New" w:hAnsi="Courier New" w:cs="Courier New"/>
         </w:rPr>
-        <w:t>&lt;rechner adresse&gt;</w:t>
-      </w:r>
-      <w:r>
-        <w:t xml:space="preserve"> ist hierbei die IP-Adresse des Rechners, auf dem Race Horology läuft.</w:t>
+        <w:t>adresse</w:t>
+      </w:r>
+      <w:proofErr w:type="spellEnd"/>
+      <w:r>
+        <w:rPr>
+          <w:rFonts w:ascii="Courier New" w:hAnsi="Courier New" w:cs="Courier New"/>
+        </w:rPr>
+        <w:t>&gt;:8081</w:t>
+      </w:r>
+      <w:r>
+        <w:t xml:space="preserve">. </w:t>
+      </w:r>
+    </w:p>
+    <w:p>
+      <w:r>
+        <w:rPr>
+          <w:rFonts w:ascii="Courier New" w:hAnsi="Courier New" w:cs="Courier New"/>
+        </w:rPr>
+        <w:t>&lt;</w:t>
+      </w:r>
+      <w:proofErr w:type="spellStart"/>
+      <w:r>
+        <w:rPr>
+          <w:rFonts w:ascii="Courier New" w:hAnsi="Courier New" w:cs="Courier New"/>
+        </w:rPr>
+        <w:t>rechner</w:t>
+      </w:r>
+      <w:proofErr w:type="spellEnd"/>
+      <w:r>
+        <w:rPr>
+          <w:rFonts w:ascii="Courier New" w:hAnsi="Courier New" w:cs="Courier New"/>
+        </w:rPr>
+        <w:t xml:space="preserve"> </w:t>
+      </w:r>
+      <w:proofErr w:type="spellStart"/>
+      <w:r>
+        <w:rPr>
+          <w:rFonts w:ascii="Courier New" w:hAnsi="Courier New" w:cs="Courier New"/>
+        </w:rPr>
+        <w:t>adresse</w:t>
+      </w:r>
+      <w:proofErr w:type="spellEnd"/>
+      <w:r>
+        <w:rPr>
+          <w:rFonts w:ascii="Courier New" w:hAnsi="Courier New" w:cs="Courier New"/>
+        </w:rPr>
+        <w:t>&gt;</w:t>
+      </w:r>
+      <w:r>
+        <w:t xml:space="preserve"> ist hierbei die IP-Adresse des Rechners, auf dem </w:t>
+      </w:r>
+      <w:proofErr w:type="spellStart"/>
+      <w:r>
+        <w:t>Race</w:t>
+      </w:r>
+      <w:proofErr w:type="spellEnd"/>
+      <w:r>
+        <w:t xml:space="preserve"> </w:t>
+      </w:r>
+      <w:proofErr w:type="spellStart"/>
+      <w:r>
+        <w:t>Horology</w:t>
+      </w:r>
+      <w:proofErr w:type="spellEnd"/>
+      <w:r>
+        <w:t xml:space="preserve"> läuft.</w:t>
       </w:r>
     </w:p>
     <w:p>
@@ -6602,7 +7315,23 @@
         </w:drawing>
       </w:r>
       <w:r>
-        <w:t xml:space="preserve">Zur Vereinfachung zeigt Race Horology die Webadresse unten rechts im Statusbereich an. Zusätzlich ist dort ein QR Code abgebildet, sodass man mit einem Tablet oder Handy mit Kamera sehr einfach die Webadresse aufrufen kann. Man muss dazu je nach Tablet oder Handy mit der Kamera-App den QR Code </w:t>
+        <w:t xml:space="preserve">Zur Vereinfachung zeigt </w:t>
+      </w:r>
+      <w:proofErr w:type="spellStart"/>
+      <w:r>
+        <w:t>Race</w:t>
+      </w:r>
+      <w:proofErr w:type="spellEnd"/>
+      <w:r>
+        <w:t xml:space="preserve"> </w:t>
+      </w:r>
+      <w:proofErr w:type="spellStart"/>
+      <w:r>
+        <w:t>Horology</w:t>
+      </w:r>
+      <w:proofErr w:type="spellEnd"/>
+      <w:r>
+        <w:t xml:space="preserve"> die Webadresse unten rechts im Statusbereich an. Zusätzlich ist dort ein QR Code abgebildet, sodass man mit einem Tablet oder Handy mit Kamera sehr einfach die Webadresse aufrufen kann. Man muss dazu je nach Tablet oder Handy mit der Kamera-App den QR Code </w:t>
       </w:r>
       <w:r>
         <w:t>erfassen</w:t>
@@ -6615,9 +7344,11 @@
       <w:pPr>
         <w:pStyle w:val="Heading2"/>
       </w:pPr>
+      <w:bookmarkStart w:id="18" w:name="_Toc32173820"/>
       <w:r>
         <w:t>Empfohlene Netzwerk Setups</w:t>
       </w:r>
+      <w:bookmarkEnd w:id="18"/>
     </w:p>
     <w:p>
       <w:r>
@@ -6628,6 +7359,7 @@
       <w:pPr>
         <w:pStyle w:val="Heading1"/>
       </w:pPr>
+      <w:bookmarkStart w:id="19" w:name="_Toc32173821"/>
       <w:r>
         <w:rPr>
           <w:noProof/>
@@ -6680,27 +7412,14 @@
                             <w:r>
                               <w:t xml:space="preserve">Abbildung </w:t>
                             </w:r>
-                            <w:r>
-                              <w:fldChar w:fldCharType="begin"/>
-                            </w:r>
-                            <w:r>
-                              <w:instrText xml:space="preserve"> SEQ Abbildung \* ARABIC </w:instrText>
-                            </w:r>
-                            <w:r>
-                              <w:fldChar w:fldCharType="separate"/>
-                            </w:r>
-                            <w:r>
-                              <w:rPr>
-                                <w:noProof/>
-                              </w:rPr>
-                              <w:t>7</w:t>
-                            </w:r>
-                            <w:r>
-                              <w:rPr>
-                                <w:noProof/>
-                              </w:rPr>
-                              <w:fldChar w:fldCharType="end"/>
-                            </w:r>
+                            <w:fldSimple w:instr=" SEQ Abbildung \* ARABIC ">
+                              <w:r>
+                                <w:rPr>
+                                  <w:noProof/>
+                                </w:rPr>
+                                <w:t>7</w:t>
+                              </w:r>
+                            </w:fldSimple>
                             <w:r>
                               <w:t xml:space="preserve"> Listen</w:t>
                             </w:r>
@@ -6735,27 +7454,14 @@
                       <w:r>
                         <w:t xml:space="preserve">Abbildung </w:t>
                       </w:r>
-                      <w:r>
-                        <w:fldChar w:fldCharType="begin"/>
-                      </w:r>
-                      <w:r>
-                        <w:instrText xml:space="preserve"> SEQ Abbildung \* ARABIC </w:instrText>
-                      </w:r>
-                      <w:r>
-                        <w:fldChar w:fldCharType="separate"/>
-                      </w:r>
-                      <w:r>
-                        <w:rPr>
-                          <w:noProof/>
-                        </w:rPr>
-                        <w:t>7</w:t>
-                      </w:r>
-                      <w:r>
-                        <w:rPr>
-                          <w:noProof/>
-                        </w:rPr>
-                        <w:fldChar w:fldCharType="end"/>
-                      </w:r>
+                      <w:fldSimple w:instr=" SEQ Abbildung \* ARABIC ">
+                        <w:r>
+                          <w:rPr>
+                            <w:noProof/>
+                          </w:rPr>
+                          <w:t>7</w:t>
+                        </w:r>
+                      </w:fldSimple>
                       <w:r>
                         <w:t xml:space="preserve"> Listen</w:t>
                       </w:r>
@@ -6840,7 +7546,7 @@
       <w:r>
         <w:t>Listen</w:t>
       </w:r>
-      <w:bookmarkEnd w:id="14"/>
+      <w:bookmarkEnd w:id="19"/>
       <w:r>
         <w:t xml:space="preserve"> </w:t>
       </w:r>
@@ -6849,15 +7555,28 @@
       <w:pPr>
         <w:pStyle w:val="Heading2"/>
       </w:pPr>
-      <w:bookmarkStart w:id="15" w:name="_Toc27942087"/>
+      <w:bookmarkStart w:id="20" w:name="_Toc32173822"/>
       <w:r>
         <w:t>Listen anzeigen</w:t>
       </w:r>
-      <w:bookmarkEnd w:id="15"/>
-    </w:p>
-    <w:p>
-      <w:r>
-        <w:t xml:space="preserve">Race Horology zeigt auf der rechten Hälfte der Anwendung die aktuellen Start- oder Ergebnislisten. </w:t>
+      <w:bookmarkEnd w:id="20"/>
+    </w:p>
+    <w:p>
+      <w:proofErr w:type="spellStart"/>
+      <w:r>
+        <w:t>Race</w:t>
+      </w:r>
+      <w:proofErr w:type="spellEnd"/>
+      <w:r>
+        <w:t xml:space="preserve"> </w:t>
+      </w:r>
+      <w:proofErr w:type="spellStart"/>
+      <w:r>
+        <w:t>Horology</w:t>
+      </w:r>
+      <w:proofErr w:type="spellEnd"/>
+      <w:r>
+        <w:t xml:space="preserve"> zeigt auf der rechten Hälfte der Anwendung die aktuellen Start- oder Ergebnislisten. </w:t>
       </w:r>
       <w:r>
         <w:t>Den</w:t>
@@ -6982,18 +7701,22 @@
           <w:noProof/>
         </w:rPr>
       </w:pPr>
-      <w:bookmarkStart w:id="16" w:name="_Toc27942088"/>
+      <w:bookmarkStart w:id="21" w:name="_Toc32173823"/>
       <w:r>
         <w:rPr>
           <w:noProof/>
         </w:rPr>
         <w:t>Listen drucken</w:t>
       </w:r>
-      <w:bookmarkEnd w:id="16"/>
-    </w:p>
-    <w:p>
-      <w:r>
-        <w:t xml:space="preserve">Die gerade aktuell sichtbare Liste kann mittels </w:t>
+      <w:bookmarkEnd w:id="21"/>
+    </w:p>
+    <w:p>
+      <w:r>
+        <w:t xml:space="preserve">Die gerade aktuell sichtbare Liste kann </w:t>
+      </w:r>
+      <w:proofErr w:type="gramStart"/>
+      <w:r>
+        <w:t xml:space="preserve">mittels </w:t>
       </w:r>
       <w:r>
         <w:rPr>
@@ -7004,6 +7727,7 @@
         </w:rPr>
         <w:t>Drucken</w:t>
       </w:r>
+      <w:proofErr w:type="gramEnd"/>
       <w:r>
         <w:t xml:space="preserve"> in ein PDF-Dokument geschrieben werden. Es wird automatisch ein passender Dateiname vorgeschlagen.</w:t>
       </w:r>
@@ -7012,14 +7736,14 @@
       <w:pPr>
         <w:pStyle w:val="Heading3"/>
       </w:pPr>
-      <w:bookmarkStart w:id="17" w:name="_Toc27942089"/>
+      <w:bookmarkStart w:id="22" w:name="_Toc32173824"/>
       <w:r>
         <w:t>Eigene Logos</w:t>
       </w:r>
       <w:r>
         <w:t xml:space="preserve"> platzieren</w:t>
       </w:r>
-      <w:bookmarkEnd w:id="17"/>
+      <w:bookmarkEnd w:id="22"/>
     </w:p>
     <w:p>
       <w:r>
@@ -7277,10 +8001,116 @@
       <w:pPr>
         <w:pStyle w:val="Heading1"/>
       </w:pPr>
+      <w:bookmarkStart w:id="23" w:name="_Toc32173825"/>
       <w:r>
         <w:lastRenderedPageBreak/>
+        <w:t>Anmerkungen</w:t>
+      </w:r>
+      <w:bookmarkEnd w:id="23"/>
+    </w:p>
+    <w:p>
+      <w:pPr>
+        <w:pStyle w:val="Heading2"/>
+      </w:pPr>
+      <w:bookmarkStart w:id="24" w:name="_Toc32173826"/>
+      <w:proofErr w:type="spellStart"/>
+      <w:r>
+        <w:t>Bewerbsdatei</w:t>
+      </w:r>
+      <w:proofErr w:type="spellEnd"/>
+      <w:r>
+        <w:t xml:space="preserve"> gleichzeitig mit anderem Programm bearbeiten</w:t>
+      </w:r>
+      <w:bookmarkEnd w:id="24"/>
+    </w:p>
+    <w:p>
+      <w:r>
+        <w:rPr>
+          <w:b/>
+          <w:bCs/>
+        </w:rPr>
+        <w:t xml:space="preserve">Vorsicht: </w:t>
+      </w:r>
+      <w:r>
+        <w:t xml:space="preserve">Man sollte </w:t>
+      </w:r>
+      <w:r>
+        <w:t>nicht</w:t>
+      </w:r>
+      <w:r>
+        <w:t xml:space="preserve"> mit einem anderen Programm parallel zu </w:t>
+      </w:r>
+      <w:proofErr w:type="spellStart"/>
+      <w:r>
+        <w:t>Race</w:t>
+      </w:r>
+      <w:proofErr w:type="spellEnd"/>
+      <w:r>
+        <w:t xml:space="preserve"> </w:t>
+      </w:r>
+      <w:proofErr w:type="spellStart"/>
+      <w:r>
+        <w:t>Horology</w:t>
+      </w:r>
+      <w:proofErr w:type="spellEnd"/>
+      <w:r>
+        <w:t xml:space="preserve"> arbeiten. Die Änderungen werden in </w:t>
+      </w:r>
+      <w:proofErr w:type="spellStart"/>
+      <w:r>
+        <w:t>Race</w:t>
+      </w:r>
+      <w:proofErr w:type="spellEnd"/>
+      <w:r>
+        <w:t xml:space="preserve"> </w:t>
+      </w:r>
+      <w:proofErr w:type="spellStart"/>
+      <w:r>
+        <w:t>Horology</w:t>
+      </w:r>
+      <w:proofErr w:type="spellEnd"/>
+      <w:r>
+        <w:t xml:space="preserve"> nicht sichtbar sein und es kann zu Datenverlust kommen. </w:t>
+      </w:r>
+    </w:p>
+    <w:p>
+      <w:r>
+        <w:t xml:space="preserve">Es ist zwar grundsätzlich möglich, mit einem anderen Programm die </w:t>
+      </w:r>
+      <w:proofErr w:type="spellStart"/>
+      <w:r>
+        <w:t>Bewerbsdateien</w:t>
+      </w:r>
+      <w:proofErr w:type="spellEnd"/>
+      <w:r>
+        <w:t xml:space="preserve"> zu bearbeiten, allerdings sollte dazu </w:t>
+      </w:r>
+      <w:proofErr w:type="spellStart"/>
+      <w:r>
+        <w:t>Race</w:t>
+      </w:r>
+      <w:proofErr w:type="spellEnd"/>
+      <w:r>
+        <w:t xml:space="preserve"> </w:t>
+      </w:r>
+      <w:proofErr w:type="spellStart"/>
+      <w:r>
+        <w:t>Horology</w:t>
+      </w:r>
+      <w:proofErr w:type="spellEnd"/>
+      <w:r>
+        <w:t xml:space="preserve"> vorher geschlossen und anschließend wieder erneut geöffnet werden. </w:t>
+      </w:r>
+    </w:p>
+    <w:p>
+      <w:pPr>
+        <w:pStyle w:val="Heading1"/>
+      </w:pPr>
+      <w:bookmarkStart w:id="25" w:name="_Toc32173827"/>
+      <w:r>
         <w:t>Versions Historie</w:t>
       </w:r>
+      <w:bookmarkEnd w:id="25"/>
     </w:p>
     <w:tbl>
       <w:tblPr>
@@ -7352,8 +8182,6 @@
             <w:tcW w:w="1129" w:type="dxa"/>
           </w:tcPr>
           <w:p>
-            <w:bookmarkStart w:id="18" w:name="_GoBack"/>
-            <w:bookmarkEnd w:id="18"/>
             <w:r>
               <w:t>0.1.0</w:t>
             </w:r>
@@ -7425,8 +8253,21 @@
         <w:top w:val="single" w:sz="2" w:space="1" w:color="auto"/>
       </w:pBdr>
     </w:pPr>
+    <w:proofErr w:type="spellStart"/>
     <w:r>
-      <w:t xml:space="preserve">Race Horology – Anleitung </w:t>
+      <w:t>Race</w:t>
+    </w:r>
+    <w:proofErr w:type="spellEnd"/>
+    <w:r>
+      <w:t xml:space="preserve"> </w:t>
+    </w:r>
+    <w:proofErr w:type="spellStart"/>
+    <w:r>
+      <w:t>Horology</w:t>
+    </w:r>
+    <w:proofErr w:type="spellEnd"/>
+    <w:r>
+      <w:t xml:space="preserve"> – Anleitung </w:t>
     </w:r>
     <w:r>
       <w:tab/>
@@ -7456,14 +8297,27 @@
     <w:r>
       <w:t xml:space="preserve"> / </w:t>
     </w:r>
-    <w:fldSimple w:instr=" NUMPAGES  \* Arabic  \* MERGEFORMAT ">
-      <w:r>
-        <w:rPr>
-          <w:noProof/>
-        </w:rPr>
-        <w:t>2</w:t>
-      </w:r>
-    </w:fldSimple>
+    <w:r>
+      <w:fldChar w:fldCharType="begin"/>
+    </w:r>
+    <w:r>
+      <w:instrText xml:space="preserve"> NUMPAGES  \* Arabic  \* MERGEFORMAT </w:instrText>
+    </w:r>
+    <w:r>
+      <w:fldChar w:fldCharType="separate"/>
+    </w:r>
+    <w:r>
+      <w:rPr>
+        <w:noProof/>
+      </w:rPr>
+      <w:t>2</w:t>
+    </w:r>
+    <w:r>
+      <w:rPr>
+        <w:noProof/>
+      </w:rPr>
+      <w:fldChar w:fldCharType="end"/>
+    </w:r>
   </w:p>
   <w:p>
     <w:pPr>
@@ -7504,7 +8358,31 @@
         <w:footnoteRef/>
       </w:r>
       <w:r>
-        <w:t xml:space="preserve"> Die Konfiguration wird derzeit von DSVAlpin nicht übernommen und muss in Race Horology durchgeführt werden.</w:t>
+        <w:t xml:space="preserve"> Die Konfiguration wird derzeit von </w:t>
+      </w:r>
+      <w:proofErr w:type="spellStart"/>
+      <w:r>
+        <w:t>DSVAlpin</w:t>
+      </w:r>
+      <w:proofErr w:type="spellEnd"/>
+      <w:r>
+        <w:t xml:space="preserve"> nicht übernommen und muss in </w:t>
+      </w:r>
+      <w:proofErr w:type="spellStart"/>
+      <w:r>
+        <w:t>Race</w:t>
+      </w:r>
+      <w:proofErr w:type="spellEnd"/>
+      <w:r>
+        <w:t xml:space="preserve"> </w:t>
+      </w:r>
+      <w:proofErr w:type="spellStart"/>
+      <w:r>
+        <w:t>Horology</w:t>
+      </w:r>
+      <w:proofErr w:type="spellEnd"/>
+      <w:r>
+        <w:t xml:space="preserve"> durchgeführt werden.</w:t>
       </w:r>
     </w:p>
   </w:footnote>
@@ -9904,7 +10782,7 @@
 </file>
 
 <file path=customXml/itemProps1.xml><?xml version="1.0" encoding="utf-8"?>
-<ds:datastoreItem xmlns:ds="http://schemas.openxmlformats.org/officeDocument/2006/customXml" ds:itemID="{0C9EAB1C-F40E-4E6B-B38C-7CC0456EFD31}">
+<ds:datastoreItem xmlns:ds="http://schemas.openxmlformats.org/officeDocument/2006/customXml" ds:itemID="{0628D667-9BBD-49A9-BE58-C95005C69ABE}">
   <ds:schemaRefs>
     <ds:schemaRef ds:uri="http://schemas.openxmlformats.org/officeDocument/2006/bibliography"/>
   </ds:schemaRefs>

</xml_diff>

<commit_message>
CHANGED: Updated column for DSVAlpinX
</commit_message>
<xml_diff>
--- a/Documents/Race Horology - Anleitung.docx
+++ b/Documents/Race Horology - Anleitung.docx
@@ -182,7 +182,7 @@
           <w:rFonts w:ascii="Ubuntu" w:hAnsi="Ubuntu"/>
           <w:noProof/>
         </w:rPr>
-        <w:t>31.03.2020</w:t>
+        <w:t>24.05.2020</w:t>
       </w:r>
       <w:r>
         <w:rPr>
@@ -2681,6 +2681,9 @@
             <w:pPr>
               <w:jc w:val="center"/>
             </w:pPr>
+            <w:r>
+              <w:t>-</w:t>
+            </w:r>
           </w:p>
         </w:tc>
       </w:tr>
@@ -2759,6 +2762,9 @@
             <w:pPr>
               <w:jc w:val="center"/>
             </w:pPr>
+            <w:r>
+              <w:t>O</w:t>
+            </w:r>
           </w:p>
         </w:tc>
       </w:tr>
@@ -2831,6 +2837,9 @@
             <w:pPr>
               <w:jc w:val="center"/>
             </w:pPr>
+            <w:r>
+              <w:t>-</w:t>
+            </w:r>
           </w:p>
         </w:tc>
       </w:tr>
@@ -3135,6 +3144,9 @@
             <w:pPr>
               <w:jc w:val="center"/>
             </w:pPr>
+            <w:r>
+              <w:t>-</w:t>
+            </w:r>
           </w:p>
         </w:tc>
       </w:tr>
@@ -3207,6 +3219,9 @@
             <w:pPr>
               <w:jc w:val="center"/>
             </w:pPr>
+            <w:r>
+              <w:t>-</w:t>
+            </w:r>
           </w:p>
         </w:tc>
       </w:tr>
@@ -3341,6 +3356,9 @@
             <w:pPr>
               <w:jc w:val="center"/>
             </w:pPr>
+            <w:r>
+              <w:t>-</w:t>
+            </w:r>
           </w:p>
         </w:tc>
       </w:tr>
@@ -3413,6 +3431,9 @@
             <w:pPr>
               <w:jc w:val="center"/>
             </w:pPr>
+            <w:r>
+              <w:t>-</w:t>
+            </w:r>
           </w:p>
         </w:tc>
       </w:tr>
@@ -3639,6 +3660,9 @@
             <w:pPr>
               <w:jc w:val="center"/>
             </w:pPr>
+            <w:r>
+              <w:t>-</w:t>
+            </w:r>
           </w:p>
         </w:tc>
       </w:tr>
@@ -3711,6 +3735,9 @@
             <w:pPr>
               <w:jc w:val="center"/>
             </w:pPr>
+            <w:r>
+              <w:t>-</w:t>
+            </w:r>
           </w:p>
         </w:tc>
       </w:tr>
@@ -3783,6 +3810,9 @@
             <w:pPr>
               <w:jc w:val="center"/>
             </w:pPr>
+            <w:r>
+              <w:t>-</w:t>
+            </w:r>
           </w:p>
         </w:tc>
       </w:tr>
@@ -3864,6 +3894,9 @@
             <w:pPr>
               <w:jc w:val="center"/>
             </w:pPr>
+            <w:r>
+              <w:t>-</w:t>
+            </w:r>
           </w:p>
         </w:tc>
       </w:tr>
@@ -3940,6 +3973,9 @@
             <w:pPr>
               <w:jc w:val="center"/>
             </w:pPr>
+            <w:r>
+              <w:t>-</w:t>
+            </w:r>
           </w:p>
         </w:tc>
       </w:tr>
@@ -4012,6 +4048,9 @@
             <w:pPr>
               <w:jc w:val="center"/>
             </w:pPr>
+            <w:r>
+              <w:t>-</w:t>
+            </w:r>
           </w:p>
         </w:tc>
       </w:tr>
@@ -4174,6 +4213,9 @@
             <w:pPr>
               <w:jc w:val="center"/>
             </w:pPr>
+            <w:r>
+              <w:t>-</w:t>
+            </w:r>
           </w:p>
         </w:tc>
       </w:tr>
@@ -4400,6 +4442,9 @@
             <w:pPr>
               <w:jc w:val="center"/>
             </w:pPr>
+            <w:r>
+              <w:t>O</w:t>
+            </w:r>
           </w:p>
         </w:tc>
       </w:tr>
@@ -4472,6 +4517,9 @@
             <w:pPr>
               <w:jc w:val="center"/>
             </w:pPr>
+            <w:r>
+              <w:t>O</w:t>
+            </w:r>
           </w:p>
         </w:tc>
       </w:tr>
@@ -4544,6 +4592,9 @@
             <w:pPr>
               <w:jc w:val="center"/>
             </w:pPr>
+            <w:r>
+              <w:t>O</w:t>
+            </w:r>
           </w:p>
         </w:tc>
       </w:tr>
@@ -4616,6 +4667,9 @@
             <w:pPr>
               <w:jc w:val="center"/>
             </w:pPr>
+            <w:r>
+              <w:t>O</w:t>
+            </w:r>
           </w:p>
         </w:tc>
       </w:tr>
@@ -4688,6 +4742,9 @@
             <w:pPr>
               <w:jc w:val="center"/>
             </w:pPr>
+            <w:r>
+              <w:t>O</w:t>
+            </w:r>
           </w:p>
         </w:tc>
       </w:tr>
@@ -4911,27 +4968,14 @@
       <w:r>
         <w:t xml:space="preserve">Abbildung </w:t>
       </w:r>
-      <w:r>
-        <w:fldChar w:fldCharType="begin"/>
-      </w:r>
-      <w:r>
-        <w:instrText xml:space="preserve"> SEQ Abbildung \* ARABIC </w:instrText>
-      </w:r>
-      <w:r>
-        <w:fldChar w:fldCharType="separate"/>
-      </w:r>
-      <w:r>
-        <w:rPr>
-          <w:noProof/>
-        </w:rPr>
-        <w:t>1</w:t>
-      </w:r>
-      <w:r>
-        <w:rPr>
-          <w:noProof/>
-        </w:rPr>
-        <w:fldChar w:fldCharType="end"/>
-      </w:r>
+      <w:fldSimple w:instr=" SEQ Abbildung \* ARABIC ">
+        <w:r>
+          <w:rPr>
+            <w:noProof/>
+          </w:rPr>
+          <w:t>1</w:t>
+        </w:r>
+      </w:fldSimple>
       <w:r>
         <w:t xml:space="preserve"> Rennkonfiguration</w:t>
       </w:r>
@@ -5035,27 +5079,14 @@
       <w:r>
         <w:t xml:space="preserve">Abbildung </w:t>
       </w:r>
-      <w:r>
-        <w:fldChar w:fldCharType="begin"/>
-      </w:r>
-      <w:r>
-        <w:instrText xml:space="preserve"> SEQ Abbildung \* ARABIC </w:instrText>
-      </w:r>
-      <w:r>
-        <w:fldChar w:fldCharType="separate"/>
-      </w:r>
-      <w:r>
-        <w:rPr>
-          <w:noProof/>
-        </w:rPr>
-        <w:t>2</w:t>
-      </w:r>
-      <w:r>
-        <w:rPr>
-          <w:noProof/>
-        </w:rPr>
-        <w:fldChar w:fldCharType="end"/>
-      </w:r>
+      <w:fldSimple w:instr=" SEQ Abbildung \* ARABIC ">
+        <w:r>
+          <w:rPr>
+            <w:noProof/>
+          </w:rPr>
+          <w:t>2</w:t>
+        </w:r>
+      </w:fldSimple>
       <w:r>
         <w:t xml:space="preserve"> Renndaten (erscheinen </w:t>
       </w:r>
@@ -5196,27 +5227,14 @@
                             <w:r>
                               <w:t xml:space="preserve">Abbildung </w:t>
                             </w:r>
-                            <w:r>
-                              <w:fldChar w:fldCharType="begin"/>
-                            </w:r>
-                            <w:r>
-                              <w:instrText xml:space="preserve"> SEQ Abbildung \* ARABIC </w:instrText>
-                            </w:r>
-                            <w:r>
-                              <w:fldChar w:fldCharType="separate"/>
-                            </w:r>
-                            <w:r>
-                              <w:rPr>
-                                <w:noProof/>
-                              </w:rPr>
-                              <w:t>3</w:t>
-                            </w:r>
-                            <w:r>
-                              <w:rPr>
-                                <w:noProof/>
-                              </w:rPr>
-                              <w:fldChar w:fldCharType="end"/>
-                            </w:r>
+                            <w:fldSimple w:instr=" SEQ Abbildung \* ARABIC ">
+                              <w:r>
+                                <w:rPr>
+                                  <w:noProof/>
+                                </w:rPr>
+                                <w:t>3</w:t>
+                              </w:r>
+                            </w:fldSimple>
                             <w:r>
                               <w:t xml:space="preserve"> Zeitnahme-Tab</w:t>
                             </w:r>
@@ -5254,27 +5272,14 @@
                       <w:r>
                         <w:t xml:space="preserve">Abbildung </w:t>
                       </w:r>
-                      <w:r>
-                        <w:fldChar w:fldCharType="begin"/>
-                      </w:r>
-                      <w:r>
-                        <w:instrText xml:space="preserve"> SEQ Abbildung \* ARABIC </w:instrText>
-                      </w:r>
-                      <w:r>
-                        <w:fldChar w:fldCharType="separate"/>
-                      </w:r>
-                      <w:r>
-                        <w:rPr>
-                          <w:noProof/>
-                        </w:rPr>
-                        <w:t>3</w:t>
-                      </w:r>
-                      <w:r>
-                        <w:rPr>
-                          <w:noProof/>
-                        </w:rPr>
-                        <w:fldChar w:fldCharType="end"/>
-                      </w:r>
+                      <w:fldSimple w:instr=" SEQ Abbildung \* ARABIC ">
+                        <w:r>
+                          <w:rPr>
+                            <w:noProof/>
+                          </w:rPr>
+                          <w:t>3</w:t>
+                        </w:r>
+                      </w:fldSimple>
                       <w:r>
                         <w:t xml:space="preserve"> Zeitnahme-Tab</w:t>
                       </w:r>
@@ -5612,27 +5617,14 @@
                             <w:r>
                               <w:t xml:space="preserve">Abbildung </w:t>
                             </w:r>
-                            <w:r>
-                              <w:fldChar w:fldCharType="begin"/>
-                            </w:r>
-                            <w:r>
-                              <w:instrText xml:space="preserve"> SEQ Abbildung \* ARABIC </w:instrText>
-                            </w:r>
-                            <w:r>
-                              <w:fldChar w:fldCharType="separate"/>
-                            </w:r>
-                            <w:r>
-                              <w:rPr>
-                                <w:noProof/>
-                              </w:rPr>
-                              <w:t>4</w:t>
-                            </w:r>
-                            <w:r>
-                              <w:rPr>
-                                <w:noProof/>
-                              </w:rPr>
-                              <w:fldChar w:fldCharType="end"/>
-                            </w:r>
+                            <w:fldSimple w:instr=" SEQ Abbildung \* ARABIC ">
+                              <w:r>
+                                <w:rPr>
+                                  <w:noProof/>
+                                </w:rPr>
+                                <w:t>4</w:t>
+                              </w:r>
+                            </w:fldSimple>
                             <w:r>
                               <w:t xml:space="preserve"> Online Zeitnahmebereich in der Statuszeile</w:t>
                             </w:r>
@@ -5666,27 +5658,14 @@
                       <w:r>
                         <w:t xml:space="preserve">Abbildung </w:t>
                       </w:r>
-                      <w:r>
-                        <w:fldChar w:fldCharType="begin"/>
-                      </w:r>
-                      <w:r>
-                        <w:instrText xml:space="preserve"> SEQ Abbildung \* ARABIC </w:instrText>
-                      </w:r>
-                      <w:r>
-                        <w:fldChar w:fldCharType="separate"/>
-                      </w:r>
-                      <w:r>
-                        <w:rPr>
-                          <w:noProof/>
-                        </w:rPr>
-                        <w:t>4</w:t>
-                      </w:r>
-                      <w:r>
-                        <w:rPr>
-                          <w:noProof/>
-                        </w:rPr>
-                        <w:fldChar w:fldCharType="end"/>
-                      </w:r>
+                      <w:fldSimple w:instr=" SEQ Abbildung \* ARABIC ">
+                        <w:r>
+                          <w:rPr>
+                            <w:noProof/>
+                          </w:rPr>
+                          <w:t>4</w:t>
+                        </w:r>
+                      </w:fldSimple>
                       <w:r>
                         <w:t xml:space="preserve"> Online Zeitnahmebereich in der Statuszeile</w:t>
                       </w:r>
@@ -5936,27 +5915,14 @@
                             <w:r>
                               <w:t xml:space="preserve">Abbildung </w:t>
                             </w:r>
-                            <w:r>
-                              <w:fldChar w:fldCharType="begin"/>
-                            </w:r>
-                            <w:r>
-                              <w:instrText xml:space="preserve"> SEQ Abbildung \* ARABIC </w:instrText>
-                            </w:r>
-                            <w:r>
-                              <w:fldChar w:fldCharType="separate"/>
-                            </w:r>
-                            <w:r>
-                              <w:rPr>
-                                <w:noProof/>
-                              </w:rPr>
-                              <w:t>5</w:t>
-                            </w:r>
-                            <w:r>
-                              <w:rPr>
-                                <w:noProof/>
-                              </w:rPr>
-                              <w:fldChar w:fldCharType="end"/>
-                            </w:r>
+                            <w:fldSimple w:instr=" SEQ Abbildung \* ARABIC ">
+                              <w:r>
+                                <w:rPr>
+                                  <w:noProof/>
+                                </w:rPr>
+                                <w:t>5</w:t>
+                              </w:r>
+                            </w:fldSimple>
                             <w:r>
                               <w:t xml:space="preserve"> "Start frei!" - Signal</w:t>
                             </w:r>
@@ -5990,27 +5956,14 @@
                       <w:r>
                         <w:t xml:space="preserve">Abbildung </w:t>
                       </w:r>
-                      <w:r>
-                        <w:fldChar w:fldCharType="begin"/>
-                      </w:r>
-                      <w:r>
-                        <w:instrText xml:space="preserve"> SEQ Abbildung \* ARABIC </w:instrText>
-                      </w:r>
-                      <w:r>
-                        <w:fldChar w:fldCharType="separate"/>
-                      </w:r>
-                      <w:r>
-                        <w:rPr>
-                          <w:noProof/>
-                        </w:rPr>
-                        <w:t>5</w:t>
-                      </w:r>
-                      <w:r>
-                        <w:rPr>
-                          <w:noProof/>
-                        </w:rPr>
-                        <w:fldChar w:fldCharType="end"/>
-                      </w:r>
+                      <w:fldSimple w:instr=" SEQ Abbildung \* ARABIC ">
+                        <w:r>
+                          <w:rPr>
+                            <w:noProof/>
+                          </w:rPr>
+                          <w:t>5</w:t>
+                        </w:r>
+                      </w:fldSimple>
                       <w:r>
                         <w:t xml:space="preserve"> "Start frei!" - Signal</w:t>
                       </w:r>
@@ -6333,27 +6286,14 @@
                             <w:r>
                               <w:t xml:space="preserve">Abbildung </w:t>
                             </w:r>
-                            <w:r>
-                              <w:fldChar w:fldCharType="begin"/>
-                            </w:r>
-                            <w:r>
-                              <w:instrText xml:space="preserve"> SEQ Abbildung \* ARABIC </w:instrText>
-                            </w:r>
-                            <w:r>
-                              <w:fldChar w:fldCharType="separate"/>
-                            </w:r>
-                            <w:r>
-                              <w:rPr>
-                                <w:noProof/>
-                              </w:rPr>
-                              <w:t>6</w:t>
-                            </w:r>
-                            <w:r>
-                              <w:rPr>
-                                <w:noProof/>
-                              </w:rPr>
-                              <w:fldChar w:fldCharType="end"/>
-                            </w:r>
+                            <w:fldSimple w:instr=" SEQ Abbildung \* ARABIC ">
+                              <w:r>
+                                <w:rPr>
+                                  <w:noProof/>
+                                </w:rPr>
+                                <w:t>6</w:t>
+                              </w:r>
+                            </w:fldSimple>
                             <w:r>
                               <w:t xml:space="preserve"> Manuelle Zeiterfassung</w:t>
                             </w:r>
@@ -6390,27 +6330,14 @@
                       <w:r>
                         <w:t xml:space="preserve">Abbildung </w:t>
                       </w:r>
-                      <w:r>
-                        <w:fldChar w:fldCharType="begin"/>
-                      </w:r>
-                      <w:r>
-                        <w:instrText xml:space="preserve"> SEQ Abbildung \* ARABIC </w:instrText>
-                      </w:r>
-                      <w:r>
-                        <w:fldChar w:fldCharType="separate"/>
-                      </w:r>
-                      <w:r>
-                        <w:rPr>
-                          <w:noProof/>
-                        </w:rPr>
-                        <w:t>6</w:t>
-                      </w:r>
-                      <w:r>
-                        <w:rPr>
-                          <w:noProof/>
-                        </w:rPr>
-                        <w:fldChar w:fldCharType="end"/>
-                      </w:r>
+                      <w:fldSimple w:instr=" SEQ Abbildung \* ARABIC ">
+                        <w:r>
+                          <w:rPr>
+                            <w:noProof/>
+                          </w:rPr>
+                          <w:t>6</w:t>
+                        </w:r>
+                      </w:fldSimple>
                       <w:r>
                         <w:t xml:space="preserve"> Manuelle Zeiterfassung</w:t>
                       </w:r>
@@ -7540,27 +7467,14 @@
                             <w:r>
                               <w:t xml:space="preserve">Abbildung </w:t>
                             </w:r>
-                            <w:r>
-                              <w:fldChar w:fldCharType="begin"/>
-                            </w:r>
-                            <w:r>
-                              <w:instrText xml:space="preserve"> SEQ Abbildung \* ARABIC </w:instrText>
-                            </w:r>
-                            <w:r>
-                              <w:fldChar w:fldCharType="separate"/>
-                            </w:r>
-                            <w:r>
-                              <w:rPr>
-                                <w:noProof/>
-                              </w:rPr>
-                              <w:t>7</w:t>
-                            </w:r>
-                            <w:r>
-                              <w:rPr>
-                                <w:noProof/>
-                              </w:rPr>
-                              <w:fldChar w:fldCharType="end"/>
-                            </w:r>
+                            <w:fldSimple w:instr=" SEQ Abbildung \* ARABIC ">
+                              <w:r>
+                                <w:rPr>
+                                  <w:noProof/>
+                                </w:rPr>
+                                <w:t>7</w:t>
+                              </w:r>
+                            </w:fldSimple>
                             <w:r>
                               <w:t xml:space="preserve"> Listen</w:t>
                             </w:r>
@@ -7595,27 +7509,14 @@
                       <w:r>
                         <w:t xml:space="preserve">Abbildung </w:t>
                       </w:r>
-                      <w:r>
-                        <w:fldChar w:fldCharType="begin"/>
-                      </w:r>
-                      <w:r>
-                        <w:instrText xml:space="preserve"> SEQ Abbildung \* ARABIC </w:instrText>
-                      </w:r>
-                      <w:r>
-                        <w:fldChar w:fldCharType="separate"/>
-                      </w:r>
-                      <w:r>
-                        <w:rPr>
-                          <w:noProof/>
-                        </w:rPr>
-                        <w:t>7</w:t>
-                      </w:r>
-                      <w:r>
-                        <w:rPr>
-                          <w:noProof/>
-                        </w:rPr>
-                        <w:fldChar w:fldCharType="end"/>
-                      </w:r>
+                      <w:fldSimple w:instr=" SEQ Abbildung \* ARABIC ">
+                        <w:r>
+                          <w:rPr>
+                            <w:noProof/>
+                          </w:rPr>
+                          <w:t>7</w:t>
+                        </w:r>
+                      </w:fldSimple>
                       <w:r>
                         <w:t xml:space="preserve"> Listen</w:t>
                       </w:r>
@@ -8167,13 +8068,8 @@
         <w:pStyle w:val="Heading2"/>
       </w:pPr>
       <w:bookmarkStart w:id="23" w:name="_Toc32173826"/>
-      <w:proofErr w:type="spellStart"/>
-      <w:r>
-        <w:t>Bewerbsdatei</w:t>
-      </w:r>
-      <w:proofErr w:type="spellEnd"/>
-      <w:r>
-        <w:t xml:space="preserve"> gleichzeitig mit anderem Programm bearbeiten</w:t>
+      <w:r>
+        <w:t>Bewerbsdatei gleichzeitig mit anderem Programm bearbeiten</w:t>
       </w:r>
       <w:bookmarkEnd w:id="23"/>
     </w:p>
@@ -8445,10 +8341,7 @@
         </w:tc>
       </w:tr>
     </w:tbl>
-    <w:p>
-      <w:bookmarkStart w:id="25" w:name="_GoBack"/>
-      <w:bookmarkEnd w:id="25"/>
-    </w:p>
+    <w:p/>
     <w:sectPr>
       <w:pgSz w:w="11906" w:h="16838"/>
       <w:pgMar w:top="1417" w:right="1417" w:bottom="1134" w:left="1417" w:header="708" w:footer="708" w:gutter="0"/>
@@ -8536,14 +8429,27 @@
     <w:r>
       <w:t xml:space="preserve"> / </w:t>
     </w:r>
-    <w:fldSimple w:instr=" NUMPAGES  \* Arabic  \* MERGEFORMAT ">
-      <w:r>
-        <w:rPr>
-          <w:noProof/>
-        </w:rPr>
-        <w:t>2</w:t>
-      </w:r>
-    </w:fldSimple>
+    <w:r>
+      <w:fldChar w:fldCharType="begin"/>
+    </w:r>
+    <w:r>
+      <w:instrText xml:space="preserve"> NUMPAGES  \* Arabic  \* MERGEFORMAT </w:instrText>
+    </w:r>
+    <w:r>
+      <w:fldChar w:fldCharType="separate"/>
+    </w:r>
+    <w:r>
+      <w:rPr>
+        <w:noProof/>
+      </w:rPr>
+      <w:t>2</w:t>
+    </w:r>
+    <w:r>
+      <w:rPr>
+        <w:noProof/>
+      </w:rPr>
+      <w:fldChar w:fldCharType="end"/>
+    </w:r>
   </w:p>
   <w:p>
     <w:pPr>
@@ -11123,7 +11029,7 @@
 </file>
 
 <file path=customXml/itemProps1.xml><?xml version="1.0" encoding="utf-8"?>
-<ds:datastoreItem xmlns:ds="http://schemas.openxmlformats.org/officeDocument/2006/customXml" ds:itemID="{D63F8B27-71D6-42F7-A50B-342623C34F39}">
+<ds:datastoreItem xmlns:ds="http://schemas.openxmlformats.org/officeDocument/2006/customXml" ds:itemID="{38DCFE26-7345-4C6C-9B03-C0D65FEEBAF8}">
   <ds:schemaRefs>
     <ds:schemaRef ds:uri="http://schemas.openxmlformats.org/officeDocument/2006/bibliography"/>
   </ds:schemaRefs>

</xml_diff>

<commit_message>
ADDED: Documentation for new features
- Create DB & Races
- Outline of chapters participants & import
</commit_message>
<xml_diff>
--- a/Documents/Race Horology - Anleitung.docx
+++ b/Documents/Race Horology - Anleitung.docx
@@ -90,7 +90,7 @@
           <w:sz w:val="44"/>
           <w:szCs w:val="44"/>
         </w:rPr>
-        <w:t>V 0.1</w:t>
+        <w:t>V 0.</w:t>
       </w:r>
       <w:r>
         <w:rPr>
@@ -98,51 +98,15 @@
           <w:sz w:val="44"/>
           <w:szCs w:val="44"/>
         </w:rPr>
-        <w:t>.0</w:t>
-      </w:r>
-    </w:p>
-    <w:p>
-      <w:pPr>
-        <w:pStyle w:val="Separat"/>
-        <w:jc w:val="center"/>
-        <w:rPr>
-          <w:rFonts w:ascii="Ubuntu" w:hAnsi="Ubuntu"/>
-        </w:rPr>
-      </w:pPr>
-    </w:p>
-    <w:p>
-      <w:pPr>
-        <w:pStyle w:val="Separat"/>
-        <w:jc w:val="center"/>
-        <w:rPr>
-          <w:rFonts w:ascii="Ubuntu" w:hAnsi="Ubuntu"/>
-        </w:rPr>
-      </w:pPr>
-    </w:p>
-    <w:p>
-      <w:pPr>
-        <w:pStyle w:val="Separat"/>
-        <w:jc w:val="center"/>
-        <w:rPr>
-          <w:rFonts w:ascii="Ubuntu" w:hAnsi="Ubuntu"/>
-        </w:rPr>
-      </w:pPr>
-    </w:p>
-    <w:p>
-      <w:pPr>
-        <w:pStyle w:val="Separat"/>
-        <w:jc w:val="center"/>
-        <w:rPr>
-          <w:rFonts w:ascii="Ubuntu" w:hAnsi="Ubuntu"/>
-        </w:rPr>
-      </w:pPr>
+        <w:t>3</w:t>
+      </w:r>
       <w:r>
         <w:rPr>
           <w:rFonts w:ascii="Ubuntu" w:hAnsi="Ubuntu"/>
           <w:sz w:val="44"/>
           <w:szCs w:val="44"/>
         </w:rPr>
-        <w:t>Anleitung</w:t>
+        <w:t>.0</w:t>
       </w:r>
     </w:p>
     <w:p>
@@ -153,6 +117,50 @@
           <w:rFonts w:ascii="Ubuntu" w:hAnsi="Ubuntu"/>
         </w:rPr>
       </w:pPr>
+    </w:p>
+    <w:p>
+      <w:pPr>
+        <w:pStyle w:val="Separat"/>
+        <w:jc w:val="center"/>
+        <w:rPr>
+          <w:rFonts w:ascii="Ubuntu" w:hAnsi="Ubuntu"/>
+        </w:rPr>
+      </w:pPr>
+    </w:p>
+    <w:p>
+      <w:pPr>
+        <w:pStyle w:val="Separat"/>
+        <w:jc w:val="center"/>
+        <w:rPr>
+          <w:rFonts w:ascii="Ubuntu" w:hAnsi="Ubuntu"/>
+        </w:rPr>
+      </w:pPr>
+    </w:p>
+    <w:p>
+      <w:pPr>
+        <w:pStyle w:val="Separat"/>
+        <w:jc w:val="center"/>
+        <w:rPr>
+          <w:rFonts w:ascii="Ubuntu" w:hAnsi="Ubuntu"/>
+        </w:rPr>
+      </w:pPr>
+      <w:r>
+        <w:rPr>
+          <w:rFonts w:ascii="Ubuntu" w:hAnsi="Ubuntu"/>
+          <w:sz w:val="44"/>
+          <w:szCs w:val="44"/>
+        </w:rPr>
+        <w:t>Anleitung</w:t>
+      </w:r>
+    </w:p>
+    <w:p>
+      <w:pPr>
+        <w:pStyle w:val="Separat"/>
+        <w:jc w:val="center"/>
+        <w:rPr>
+          <w:rFonts w:ascii="Ubuntu" w:hAnsi="Ubuntu"/>
+        </w:rPr>
+      </w:pPr>
       <w:r>
         <w:rPr>
           <w:rFonts w:ascii="Ubuntu" w:hAnsi="Ubuntu"/>
@@ -182,7 +190,7 @@
           <w:rFonts w:ascii="Ubuntu" w:hAnsi="Ubuntu"/>
           <w:noProof/>
         </w:rPr>
-        <w:t>24.05.2020</w:t>
+        <w:t>10.08.2020</w:t>
       </w:r>
       <w:r>
         <w:rPr>
@@ -309,7 +317,7 @@
           <w:r>
             <w:fldChar w:fldCharType="separate"/>
           </w:r>
-          <w:hyperlink w:anchor="_Toc32173804" w:history="1">
+          <w:hyperlink w:anchor="_Toc47979456" w:history="1">
             <w:r>
               <w:rPr>
                 <w:rStyle w:val="Hyperlink"/>
@@ -351,7 +359,7 @@
                 <w:noProof/>
                 <w:webHidden/>
               </w:rPr>
-              <w:instrText xml:space="preserve"> PAGEREF _Toc32173804 \h </w:instrText>
+              <w:instrText xml:space="preserve"> PAGEREF _Toc47979456 \h </w:instrText>
             </w:r>
             <w:r>
               <w:rPr>
@@ -395,7 +403,7 @@
               <w:lang w:eastAsia="de-DE"/>
             </w:rPr>
           </w:pPr>
-          <w:hyperlink w:anchor="_Toc32173805" w:history="1">
+          <w:hyperlink w:anchor="_Toc47979457" w:history="1">
             <w:r>
               <w:rPr>
                 <w:rStyle w:val="Hyperlink"/>
@@ -416,7 +424,7 @@
                 <w:rStyle w:val="Hyperlink"/>
                 <w:noProof/>
               </w:rPr>
-              <w:t>Rennen</w:t>
+              <w:t>Wettbewerb &amp; Rennen</w:t>
             </w:r>
             <w:r>
               <w:rPr>
@@ -437,7 +445,7 @@
                 <w:noProof/>
                 <w:webHidden/>
               </w:rPr>
-              <w:instrText xml:space="preserve"> PAGEREF _Toc32173805 \h </w:instrText>
+              <w:instrText xml:space="preserve"> PAGEREF _Toc47979457 \h </w:instrText>
             </w:r>
             <w:r>
               <w:rPr>
@@ -481,7 +489,7 @@
               <w:lang w:eastAsia="de-DE"/>
             </w:rPr>
           </w:pPr>
-          <w:hyperlink w:anchor="_Toc32173806" w:history="1">
+          <w:hyperlink w:anchor="_Toc47979458" w:history="1">
             <w:r>
               <w:rPr>
                 <w:rStyle w:val="Hyperlink"/>
@@ -502,7 +510,7 @@
                 <w:rStyle w:val="Hyperlink"/>
                 <w:noProof/>
               </w:rPr>
-              <w:t>Rennen Anlegen</w:t>
+              <w:t>Wettbewerb anlegen</w:t>
             </w:r>
             <w:r>
               <w:rPr>
@@ -523,7 +531,7 @@
                 <w:noProof/>
                 <w:webHidden/>
               </w:rPr>
-              <w:instrText xml:space="preserve"> PAGEREF _Toc32173806 \h </w:instrText>
+              <w:instrText xml:space="preserve"> PAGEREF _Toc47979458 \h </w:instrText>
             </w:r>
             <w:r>
               <w:rPr>
@@ -567,7 +575,7 @@
               <w:lang w:eastAsia="de-DE"/>
             </w:rPr>
           </w:pPr>
-          <w:hyperlink w:anchor="_Toc32173807" w:history="1">
+          <w:hyperlink w:anchor="_Toc47979459" w:history="1">
             <w:r>
               <w:rPr>
                 <w:rStyle w:val="Hyperlink"/>
@@ -588,7 +596,7 @@
                 <w:rStyle w:val="Hyperlink"/>
                 <w:noProof/>
               </w:rPr>
-              <w:t>Rennkonfiguration</w:t>
+              <w:t>Rennen anlegen</w:t>
             </w:r>
             <w:r>
               <w:rPr>
@@ -609,7 +617,7 @@
                 <w:noProof/>
                 <w:webHidden/>
               </w:rPr>
-              <w:instrText xml:space="preserve"> PAGEREF _Toc32173807 \h </w:instrText>
+              <w:instrText xml:space="preserve"> PAGEREF _Toc47979459 \h </w:instrText>
             </w:r>
             <w:r>
               <w:rPr>
@@ -653,7 +661,7 @@
               <w:lang w:eastAsia="de-DE"/>
             </w:rPr>
           </w:pPr>
-          <w:hyperlink w:anchor="_Toc32173808" w:history="1">
+          <w:hyperlink w:anchor="_Toc47979460" w:history="1">
             <w:r>
               <w:rPr>
                 <w:rStyle w:val="Hyperlink"/>
@@ -674,6 +682,178 @@
                 <w:rStyle w:val="Hyperlink"/>
                 <w:noProof/>
               </w:rPr>
+              <w:t>Rennen löschen</w:t>
+            </w:r>
+            <w:r>
+              <w:rPr>
+                <w:noProof/>
+                <w:webHidden/>
+              </w:rPr>
+              <w:tab/>
+            </w:r>
+            <w:r>
+              <w:rPr>
+                <w:noProof/>
+                <w:webHidden/>
+              </w:rPr>
+              <w:fldChar w:fldCharType="begin"/>
+            </w:r>
+            <w:r>
+              <w:rPr>
+                <w:noProof/>
+                <w:webHidden/>
+              </w:rPr>
+              <w:instrText xml:space="preserve"> PAGEREF _Toc47979460 \h </w:instrText>
+            </w:r>
+            <w:r>
+              <w:rPr>
+                <w:noProof/>
+                <w:webHidden/>
+              </w:rPr>
+            </w:r>
+            <w:r>
+              <w:rPr>
+                <w:noProof/>
+                <w:webHidden/>
+              </w:rPr>
+              <w:fldChar w:fldCharType="separate"/>
+            </w:r>
+            <w:r>
+              <w:rPr>
+                <w:noProof/>
+                <w:webHidden/>
+              </w:rPr>
+              <w:t>5</w:t>
+            </w:r>
+            <w:r>
+              <w:rPr>
+                <w:noProof/>
+                <w:webHidden/>
+              </w:rPr>
+              <w:fldChar w:fldCharType="end"/>
+            </w:r>
+          </w:hyperlink>
+        </w:p>
+        <w:p>
+          <w:pPr>
+            <w:pStyle w:val="TOC2"/>
+            <w:tabs>
+              <w:tab w:val="left" w:pos="880"/>
+              <w:tab w:val="right" w:leader="dot" w:pos="9062"/>
+            </w:tabs>
+            <w:rPr>
+              <w:rFonts w:eastAsiaTheme="minorEastAsia"/>
+              <w:noProof/>
+              <w:lang w:eastAsia="de-DE"/>
+            </w:rPr>
+          </w:pPr>
+          <w:hyperlink w:anchor="_Toc47979461" w:history="1">
+            <w:r>
+              <w:rPr>
+                <w:rStyle w:val="Hyperlink"/>
+                <w:noProof/>
+              </w:rPr>
+              <w:t>2.4</w:t>
+            </w:r>
+            <w:r>
+              <w:rPr>
+                <w:rFonts w:eastAsiaTheme="minorEastAsia"/>
+                <w:noProof/>
+                <w:lang w:eastAsia="de-DE"/>
+              </w:rPr>
+              <w:tab/>
+            </w:r>
+            <w:r>
+              <w:rPr>
+                <w:rStyle w:val="Hyperlink"/>
+                <w:noProof/>
+              </w:rPr>
+              <w:t>Rennkonfiguration</w:t>
+            </w:r>
+            <w:r>
+              <w:rPr>
+                <w:noProof/>
+                <w:webHidden/>
+              </w:rPr>
+              <w:tab/>
+            </w:r>
+            <w:r>
+              <w:rPr>
+                <w:noProof/>
+                <w:webHidden/>
+              </w:rPr>
+              <w:fldChar w:fldCharType="begin"/>
+            </w:r>
+            <w:r>
+              <w:rPr>
+                <w:noProof/>
+                <w:webHidden/>
+              </w:rPr>
+              <w:instrText xml:space="preserve"> PAGEREF _Toc47979461 \h </w:instrText>
+            </w:r>
+            <w:r>
+              <w:rPr>
+                <w:noProof/>
+                <w:webHidden/>
+              </w:rPr>
+            </w:r>
+            <w:r>
+              <w:rPr>
+                <w:noProof/>
+                <w:webHidden/>
+              </w:rPr>
+              <w:fldChar w:fldCharType="separate"/>
+            </w:r>
+            <w:r>
+              <w:rPr>
+                <w:noProof/>
+                <w:webHidden/>
+              </w:rPr>
+              <w:t>5</w:t>
+            </w:r>
+            <w:r>
+              <w:rPr>
+                <w:noProof/>
+                <w:webHidden/>
+              </w:rPr>
+              <w:fldChar w:fldCharType="end"/>
+            </w:r>
+          </w:hyperlink>
+        </w:p>
+        <w:p>
+          <w:pPr>
+            <w:pStyle w:val="TOC2"/>
+            <w:tabs>
+              <w:tab w:val="left" w:pos="880"/>
+              <w:tab w:val="right" w:leader="dot" w:pos="9062"/>
+            </w:tabs>
+            <w:rPr>
+              <w:rFonts w:eastAsiaTheme="minorEastAsia"/>
+              <w:noProof/>
+              <w:lang w:eastAsia="de-DE"/>
+            </w:rPr>
+          </w:pPr>
+          <w:hyperlink w:anchor="_Toc47979462" w:history="1">
+            <w:r>
+              <w:rPr>
+                <w:rStyle w:val="Hyperlink"/>
+                <w:noProof/>
+              </w:rPr>
+              <w:t>2.5</w:t>
+            </w:r>
+            <w:r>
+              <w:rPr>
+                <w:rFonts w:eastAsiaTheme="minorEastAsia"/>
+                <w:noProof/>
+                <w:lang w:eastAsia="de-DE"/>
+              </w:rPr>
+              <w:tab/>
+            </w:r>
+            <w:r>
+              <w:rPr>
+                <w:rStyle w:val="Hyperlink"/>
+                <w:noProof/>
+              </w:rPr>
               <w:t>Renndaten (Listenkopf)</w:t>
             </w:r>
             <w:r>
@@ -695,7 +875,7 @@
                 <w:noProof/>
                 <w:webHidden/>
               </w:rPr>
-              <w:instrText xml:space="preserve"> PAGEREF _Toc32173808 \h </w:instrText>
+              <w:instrText xml:space="preserve"> PAGEREF _Toc47979462 \h </w:instrText>
             </w:r>
             <w:r>
               <w:rPr>
@@ -715,7 +895,7 @@
                 <w:noProof/>
                 <w:webHidden/>
               </w:rPr>
-              <w:t>5</w:t>
+              <w:t>6</w:t>
             </w:r>
             <w:r>
               <w:rPr>
@@ -739,7 +919,7 @@
               <w:lang w:eastAsia="de-DE"/>
             </w:rPr>
           </w:pPr>
-          <w:hyperlink w:anchor="_Toc32173809" w:history="1">
+          <w:hyperlink w:anchor="_Toc47979463" w:history="1">
             <w:r>
               <w:rPr>
                 <w:rStyle w:val="Hyperlink"/>
@@ -781,7 +961,7 @@
                 <w:noProof/>
                 <w:webHidden/>
               </w:rPr>
-              <w:instrText xml:space="preserve"> PAGEREF _Toc32173809 \h </w:instrText>
+              <w:instrText xml:space="preserve"> PAGEREF _Toc47979463 \h </w:instrText>
             </w:r>
             <w:r>
               <w:rPr>
@@ -825,7 +1005,7 @@
               <w:lang w:eastAsia="de-DE"/>
             </w:rPr>
           </w:pPr>
-          <w:hyperlink w:anchor="_Toc32173810" w:history="1">
+          <w:hyperlink w:anchor="_Toc47979464" w:history="1">
             <w:r>
               <w:rPr>
                 <w:rStyle w:val="Hyperlink"/>
@@ -867,7 +1047,7 @@
                 <w:noProof/>
                 <w:webHidden/>
               </w:rPr>
-              <w:instrText xml:space="preserve"> PAGEREF _Toc32173810 \h </w:instrText>
+              <w:instrText xml:space="preserve"> PAGEREF _Toc47979464 \h </w:instrText>
             </w:r>
             <w:r>
               <w:rPr>
@@ -911,7 +1091,7 @@
               <w:lang w:eastAsia="de-DE"/>
             </w:rPr>
           </w:pPr>
-          <w:hyperlink w:anchor="_Toc32173811" w:history="1">
+          <w:hyperlink w:anchor="_Toc47979465" w:history="1">
             <w:r>
               <w:rPr>
                 <w:rStyle w:val="Hyperlink"/>
@@ -953,7 +1133,7 @@
                 <w:noProof/>
                 <w:webHidden/>
               </w:rPr>
-              <w:instrText xml:space="preserve"> PAGEREF _Toc32173811 \h </w:instrText>
+              <w:instrText xml:space="preserve"> PAGEREF _Toc47979465 \h </w:instrText>
             </w:r>
             <w:r>
               <w:rPr>
@@ -997,7 +1177,7 @@
               <w:lang w:eastAsia="de-DE"/>
             </w:rPr>
           </w:pPr>
-          <w:hyperlink w:anchor="_Toc32173812" w:history="1">
+          <w:hyperlink w:anchor="_Toc47979466" w:history="1">
             <w:r>
               <w:rPr>
                 <w:rStyle w:val="Hyperlink"/>
@@ -1039,7 +1219,7 @@
                 <w:noProof/>
                 <w:webHidden/>
               </w:rPr>
-              <w:instrText xml:space="preserve"> PAGEREF _Toc32173812 \h </w:instrText>
+              <w:instrText xml:space="preserve"> PAGEREF _Toc47979466 \h </w:instrText>
             </w:r>
             <w:r>
               <w:rPr>
@@ -1083,7 +1263,7 @@
               <w:lang w:eastAsia="de-DE"/>
             </w:rPr>
           </w:pPr>
-          <w:hyperlink w:anchor="_Toc32173813" w:history="1">
+          <w:hyperlink w:anchor="_Toc47979467" w:history="1">
             <w:r>
               <w:rPr>
                 <w:rStyle w:val="Hyperlink"/>
@@ -1125,7 +1305,7 @@
                 <w:noProof/>
                 <w:webHidden/>
               </w:rPr>
-              <w:instrText xml:space="preserve"> PAGEREF _Toc32173813 \h </w:instrText>
+              <w:instrText xml:space="preserve"> PAGEREF _Toc47979467 \h </w:instrText>
             </w:r>
             <w:r>
               <w:rPr>
@@ -1169,7 +1349,7 @@
               <w:lang w:eastAsia="de-DE"/>
             </w:rPr>
           </w:pPr>
-          <w:hyperlink w:anchor="_Toc32173814" w:history="1">
+          <w:hyperlink w:anchor="_Toc47979468" w:history="1">
             <w:r>
               <w:rPr>
                 <w:rStyle w:val="Hyperlink"/>
@@ -1211,7 +1391,7 @@
                 <w:noProof/>
                 <w:webHidden/>
               </w:rPr>
-              <w:instrText xml:space="preserve"> PAGEREF _Toc32173814 \h </w:instrText>
+              <w:instrText xml:space="preserve"> PAGEREF _Toc47979468 \h </w:instrText>
             </w:r>
             <w:r>
               <w:rPr>
@@ -1255,7 +1435,7 @@
               <w:lang w:eastAsia="de-DE"/>
             </w:rPr>
           </w:pPr>
-          <w:hyperlink w:anchor="_Toc32173815" w:history="1">
+          <w:hyperlink w:anchor="_Toc47979469" w:history="1">
             <w:r>
               <w:rPr>
                 <w:rStyle w:val="Hyperlink"/>
@@ -1297,7 +1477,7 @@
                 <w:noProof/>
                 <w:webHidden/>
               </w:rPr>
-              <w:instrText xml:space="preserve"> PAGEREF _Toc32173815 \h </w:instrText>
+              <w:instrText xml:space="preserve"> PAGEREF _Toc47979469 \h </w:instrText>
             </w:r>
             <w:r>
               <w:rPr>
@@ -1341,7 +1521,7 @@
               <w:lang w:eastAsia="de-DE"/>
             </w:rPr>
           </w:pPr>
-          <w:hyperlink w:anchor="_Toc32173816" w:history="1">
+          <w:hyperlink w:anchor="_Toc47979470" w:history="1">
             <w:r>
               <w:rPr>
                 <w:rStyle w:val="Hyperlink"/>
@@ -1383,7 +1563,7 @@
                 <w:noProof/>
                 <w:webHidden/>
               </w:rPr>
-              <w:instrText xml:space="preserve"> PAGEREF _Toc32173816 \h </w:instrText>
+              <w:instrText xml:space="preserve"> PAGEREF _Toc47979470 \h </w:instrText>
             </w:r>
             <w:r>
               <w:rPr>
@@ -1427,7 +1607,7 @@
               <w:lang w:eastAsia="de-DE"/>
             </w:rPr>
           </w:pPr>
-          <w:hyperlink w:anchor="_Toc32173817" w:history="1">
+          <w:hyperlink w:anchor="_Toc47979471" w:history="1">
             <w:r>
               <w:rPr>
                 <w:rStyle w:val="Hyperlink"/>
@@ -1448,7 +1628,7 @@
                 <w:rStyle w:val="Hyperlink"/>
                 <w:noProof/>
               </w:rPr>
-              <w:t>Livetiming via rennmeldung.de</w:t>
+              <w:t>Livetiming</w:t>
             </w:r>
             <w:r>
               <w:rPr>
@@ -1469,7 +1649,179 @@
                 <w:noProof/>
                 <w:webHidden/>
               </w:rPr>
-              <w:instrText xml:space="preserve"> PAGEREF _Toc32173817 \h </w:instrText>
+              <w:instrText xml:space="preserve"> PAGEREF _Toc47979471 \h </w:instrText>
+            </w:r>
+            <w:r>
+              <w:rPr>
+                <w:noProof/>
+                <w:webHidden/>
+              </w:rPr>
+            </w:r>
+            <w:r>
+              <w:rPr>
+                <w:noProof/>
+                <w:webHidden/>
+              </w:rPr>
+              <w:fldChar w:fldCharType="separate"/>
+            </w:r>
+            <w:r>
+              <w:rPr>
+                <w:noProof/>
+                <w:webHidden/>
+              </w:rPr>
+              <w:t>9</w:t>
+            </w:r>
+            <w:r>
+              <w:rPr>
+                <w:noProof/>
+                <w:webHidden/>
+              </w:rPr>
+              <w:fldChar w:fldCharType="end"/>
+            </w:r>
+          </w:hyperlink>
+        </w:p>
+        <w:p>
+          <w:pPr>
+            <w:pStyle w:val="TOC3"/>
+            <w:tabs>
+              <w:tab w:val="left" w:pos="1320"/>
+              <w:tab w:val="right" w:leader="dot" w:pos="9062"/>
+            </w:tabs>
+            <w:rPr>
+              <w:rFonts w:eastAsiaTheme="minorEastAsia"/>
+              <w:noProof/>
+              <w:lang w:eastAsia="de-DE"/>
+            </w:rPr>
+          </w:pPr>
+          <w:hyperlink w:anchor="_Toc47979472" w:history="1">
+            <w:r>
+              <w:rPr>
+                <w:rStyle w:val="Hyperlink"/>
+                <w:noProof/>
+              </w:rPr>
+              <w:t>4.3.1</w:t>
+            </w:r>
+            <w:r>
+              <w:rPr>
+                <w:rFonts w:eastAsiaTheme="minorEastAsia"/>
+                <w:noProof/>
+                <w:lang w:eastAsia="de-DE"/>
+              </w:rPr>
+              <w:tab/>
+            </w:r>
+            <w:r>
+              <w:rPr>
+                <w:rStyle w:val="Hyperlink"/>
+                <w:noProof/>
+              </w:rPr>
+              <w:t>rennmeldung.de</w:t>
+            </w:r>
+            <w:r>
+              <w:rPr>
+                <w:noProof/>
+                <w:webHidden/>
+              </w:rPr>
+              <w:tab/>
+            </w:r>
+            <w:r>
+              <w:rPr>
+                <w:noProof/>
+                <w:webHidden/>
+              </w:rPr>
+              <w:fldChar w:fldCharType="begin"/>
+            </w:r>
+            <w:r>
+              <w:rPr>
+                <w:noProof/>
+                <w:webHidden/>
+              </w:rPr>
+              <w:instrText xml:space="preserve"> PAGEREF _Toc47979472 \h </w:instrText>
+            </w:r>
+            <w:r>
+              <w:rPr>
+                <w:noProof/>
+                <w:webHidden/>
+              </w:rPr>
+            </w:r>
+            <w:r>
+              <w:rPr>
+                <w:noProof/>
+                <w:webHidden/>
+              </w:rPr>
+              <w:fldChar w:fldCharType="separate"/>
+            </w:r>
+            <w:r>
+              <w:rPr>
+                <w:noProof/>
+                <w:webHidden/>
+              </w:rPr>
+              <w:t>9</w:t>
+            </w:r>
+            <w:r>
+              <w:rPr>
+                <w:noProof/>
+                <w:webHidden/>
+              </w:rPr>
+              <w:fldChar w:fldCharType="end"/>
+            </w:r>
+          </w:hyperlink>
+        </w:p>
+        <w:p>
+          <w:pPr>
+            <w:pStyle w:val="TOC3"/>
+            <w:tabs>
+              <w:tab w:val="left" w:pos="1320"/>
+              <w:tab w:val="right" w:leader="dot" w:pos="9062"/>
+            </w:tabs>
+            <w:rPr>
+              <w:rFonts w:eastAsiaTheme="minorEastAsia"/>
+              <w:noProof/>
+              <w:lang w:eastAsia="de-DE"/>
+            </w:rPr>
+          </w:pPr>
+          <w:hyperlink w:anchor="_Toc47979473" w:history="1">
+            <w:r>
+              <w:rPr>
+                <w:rStyle w:val="Hyperlink"/>
+                <w:noProof/>
+              </w:rPr>
+              <w:t>4.3.2</w:t>
+            </w:r>
+            <w:r>
+              <w:rPr>
+                <w:rFonts w:eastAsiaTheme="minorEastAsia"/>
+                <w:noProof/>
+                <w:lang w:eastAsia="de-DE"/>
+              </w:rPr>
+              <w:tab/>
+            </w:r>
+            <w:r>
+              <w:rPr>
+                <w:rStyle w:val="Hyperlink"/>
+                <w:noProof/>
+              </w:rPr>
+              <w:t>FIS Live Timing</w:t>
+            </w:r>
+            <w:r>
+              <w:rPr>
+                <w:noProof/>
+                <w:webHidden/>
+              </w:rPr>
+              <w:tab/>
+            </w:r>
+            <w:r>
+              <w:rPr>
+                <w:noProof/>
+                <w:webHidden/>
+              </w:rPr>
+              <w:fldChar w:fldCharType="begin"/>
+            </w:r>
+            <w:r>
+              <w:rPr>
+                <w:noProof/>
+                <w:webHidden/>
+              </w:rPr>
+              <w:instrText xml:space="preserve"> PAGEREF _Toc47979473 \h </w:instrText>
             </w:r>
             <w:r>
               <w:rPr>
@@ -1513,7 +1865,7 @@
               <w:lang w:eastAsia="de-DE"/>
             </w:rPr>
           </w:pPr>
-          <w:hyperlink w:anchor="_Toc32173818" w:history="1">
+          <w:hyperlink w:anchor="_Toc47979474" w:history="1">
             <w:r>
               <w:rPr>
                 <w:rStyle w:val="Hyperlink"/>
@@ -1555,7 +1907,7 @@
                 <w:noProof/>
                 <w:webHidden/>
               </w:rPr>
-              <w:instrText xml:space="preserve"> PAGEREF _Toc32173818 \h </w:instrText>
+              <w:instrText xml:space="preserve"> PAGEREF _Toc47979474 \h </w:instrText>
             </w:r>
             <w:r>
               <w:rPr>
@@ -1575,7 +1927,7 @@
                 <w:noProof/>
                 <w:webHidden/>
               </w:rPr>
-              <w:t>9</w:t>
+              <w:t>10</w:t>
             </w:r>
             <w:r>
               <w:rPr>
@@ -1599,7 +1951,7 @@
               <w:lang w:eastAsia="de-DE"/>
             </w:rPr>
           </w:pPr>
-          <w:hyperlink w:anchor="_Toc32173819" w:history="1">
+          <w:hyperlink w:anchor="_Toc47979475" w:history="1">
             <w:r>
               <w:rPr>
                 <w:rStyle w:val="Hyperlink"/>
@@ -1641,7 +1993,7 @@
                 <w:noProof/>
                 <w:webHidden/>
               </w:rPr>
-              <w:instrText xml:space="preserve"> PAGEREF _Toc32173819 \h </w:instrText>
+              <w:instrText xml:space="preserve"> PAGEREF _Toc47979475 \h </w:instrText>
             </w:r>
             <w:r>
               <w:rPr>
@@ -1661,7 +2013,7 @@
                 <w:noProof/>
                 <w:webHidden/>
               </w:rPr>
-              <w:t>9</w:t>
+              <w:t>10</w:t>
             </w:r>
             <w:r>
               <w:rPr>
@@ -1685,7 +2037,7 @@
               <w:lang w:eastAsia="de-DE"/>
             </w:rPr>
           </w:pPr>
-          <w:hyperlink w:anchor="_Toc32173820" w:history="1">
+          <w:hyperlink w:anchor="_Toc47979476" w:history="1">
             <w:r>
               <w:rPr>
                 <w:rStyle w:val="Hyperlink"/>
@@ -1727,7 +2079,7 @@
                 <w:noProof/>
                 <w:webHidden/>
               </w:rPr>
-              <w:instrText xml:space="preserve"> PAGEREF _Toc32173820 \h </w:instrText>
+              <w:instrText xml:space="preserve"> PAGEREF _Toc47979476 \h </w:instrText>
             </w:r>
             <w:r>
               <w:rPr>
@@ -1771,7 +2123,7 @@
               <w:lang w:eastAsia="de-DE"/>
             </w:rPr>
           </w:pPr>
-          <w:hyperlink w:anchor="_Toc32173821" w:history="1">
+          <w:hyperlink w:anchor="_Toc47979477" w:history="1">
             <w:r>
               <w:rPr>
                 <w:rStyle w:val="Hyperlink"/>
@@ -1813,7 +2165,7 @@
                 <w:noProof/>
                 <w:webHidden/>
               </w:rPr>
-              <w:instrText xml:space="preserve"> PAGEREF _Toc32173821 \h </w:instrText>
+              <w:instrText xml:space="preserve"> PAGEREF _Toc47979477 \h </w:instrText>
             </w:r>
             <w:r>
               <w:rPr>
@@ -1857,7 +2209,7 @@
               <w:lang w:eastAsia="de-DE"/>
             </w:rPr>
           </w:pPr>
-          <w:hyperlink w:anchor="_Toc32173822" w:history="1">
+          <w:hyperlink w:anchor="_Toc47979478" w:history="1">
             <w:r>
               <w:rPr>
                 <w:rStyle w:val="Hyperlink"/>
@@ -1899,7 +2251,7 @@
                 <w:noProof/>
                 <w:webHidden/>
               </w:rPr>
-              <w:instrText xml:space="preserve"> PAGEREF _Toc32173822 \h </w:instrText>
+              <w:instrText xml:space="preserve"> PAGEREF _Toc47979478 \h </w:instrText>
             </w:r>
             <w:r>
               <w:rPr>
@@ -1943,7 +2295,7 @@
               <w:lang w:eastAsia="de-DE"/>
             </w:rPr>
           </w:pPr>
-          <w:hyperlink w:anchor="_Toc32173823" w:history="1">
+          <w:hyperlink w:anchor="_Toc47979479" w:history="1">
             <w:r>
               <w:rPr>
                 <w:rStyle w:val="Hyperlink"/>
@@ -1985,7 +2337,7 @@
                 <w:noProof/>
                 <w:webHidden/>
               </w:rPr>
-              <w:instrText xml:space="preserve"> PAGEREF _Toc32173823 \h </w:instrText>
+              <w:instrText xml:space="preserve"> PAGEREF _Toc47979479 \h </w:instrText>
             </w:r>
             <w:r>
               <w:rPr>
@@ -2029,7 +2381,7 @@
               <w:lang w:eastAsia="de-DE"/>
             </w:rPr>
           </w:pPr>
-          <w:hyperlink w:anchor="_Toc32173824" w:history="1">
+          <w:hyperlink w:anchor="_Toc47979480" w:history="1">
             <w:r>
               <w:rPr>
                 <w:rStyle w:val="Hyperlink"/>
@@ -2071,7 +2423,7 @@
                 <w:noProof/>
                 <w:webHidden/>
               </w:rPr>
-              <w:instrText xml:space="preserve"> PAGEREF _Toc32173824 \h </w:instrText>
+              <w:instrText xml:space="preserve"> PAGEREF _Toc47979480 \h </w:instrText>
             </w:r>
             <w:r>
               <w:rPr>
@@ -2115,7 +2467,7 @@
               <w:lang w:eastAsia="de-DE"/>
             </w:rPr>
           </w:pPr>
-          <w:hyperlink w:anchor="_Toc32173825" w:history="1">
+          <w:hyperlink w:anchor="_Toc47979481" w:history="1">
             <w:r>
               <w:rPr>
                 <w:rStyle w:val="Hyperlink"/>
@@ -2157,7 +2509,7 @@
                 <w:noProof/>
                 <w:webHidden/>
               </w:rPr>
-              <w:instrText xml:space="preserve"> PAGEREF _Toc32173825 \h </w:instrText>
+              <w:instrText xml:space="preserve"> PAGEREF _Toc47979481 \h </w:instrText>
             </w:r>
             <w:r>
               <w:rPr>
@@ -2201,7 +2553,7 @@
               <w:lang w:eastAsia="de-DE"/>
             </w:rPr>
           </w:pPr>
-          <w:hyperlink w:anchor="_Toc32173826" w:history="1">
+          <w:hyperlink w:anchor="_Toc47979482" w:history="1">
             <w:r>
               <w:rPr>
                 <w:rStyle w:val="Hyperlink"/>
@@ -2243,7 +2595,7 @@
                 <w:noProof/>
                 <w:webHidden/>
               </w:rPr>
-              <w:instrText xml:space="preserve"> PAGEREF _Toc32173826 \h </w:instrText>
+              <w:instrText xml:space="preserve"> PAGEREF _Toc47979482 \h </w:instrText>
             </w:r>
             <w:r>
               <w:rPr>
@@ -2287,7 +2639,7 @@
               <w:lang w:eastAsia="de-DE"/>
             </w:rPr>
           </w:pPr>
-          <w:hyperlink w:anchor="_Toc32173827" w:history="1">
+          <w:hyperlink w:anchor="_Toc47979483" w:history="1">
             <w:r>
               <w:rPr>
                 <w:rStyle w:val="Hyperlink"/>
@@ -2329,7 +2681,7 @@
                 <w:noProof/>
                 <w:webHidden/>
               </w:rPr>
-              <w:instrText xml:space="preserve"> PAGEREF _Toc32173827 \h </w:instrText>
+              <w:instrText xml:space="preserve"> PAGEREF _Toc47979483 \h </w:instrText>
             </w:r>
             <w:r>
               <w:rPr>
@@ -2384,7 +2736,7 @@
       <w:pPr>
         <w:pStyle w:val="Heading1"/>
       </w:pPr>
-      <w:bookmarkStart w:id="0" w:name="_Toc32173804"/>
+      <w:bookmarkStart w:id="0" w:name="_Toc47979456"/>
       <w:r>
         <w:lastRenderedPageBreak/>
         <w:t>Funktionsübersicht</w:t>
@@ -2392,8 +2744,21 @@
       <w:bookmarkEnd w:id="0"/>
     </w:p>
     <w:p>
-      <w:r>
-        <w:t>Race Horology befindet sich noch</w:t>
+      <w:proofErr w:type="spellStart"/>
+      <w:r>
+        <w:t>Race</w:t>
+      </w:r>
+      <w:proofErr w:type="spellEnd"/>
+      <w:r>
+        <w:t xml:space="preserve"> </w:t>
+      </w:r>
+      <w:proofErr w:type="spellStart"/>
+      <w:r>
+        <w:t>Horology</w:t>
+      </w:r>
+      <w:proofErr w:type="spellEnd"/>
+      <w:r>
+        <w:t xml:space="preserve"> befindet sich noch</w:t>
       </w:r>
       <w:r>
         <w:t xml:space="preserve"> im Ausbau. Viele Funktionen sind (leider) noch nicht fertig gestellt. Um eine</w:t>
@@ -2458,9 +2823,19 @@
             <w:vAlign w:val="center"/>
           </w:tcPr>
           <w:p>
-            <w:r>
-              <w:t>Race Horology</w:t>
-            </w:r>
+            <w:proofErr w:type="spellStart"/>
+            <w:r>
+              <w:t>Race</w:t>
+            </w:r>
+            <w:proofErr w:type="spellEnd"/>
+            <w:r>
+              <w:t xml:space="preserve"> </w:t>
+            </w:r>
+            <w:proofErr w:type="spellStart"/>
+            <w:r>
+              <w:t>Horology</w:t>
+            </w:r>
+            <w:proofErr w:type="spellEnd"/>
           </w:p>
         </w:tc>
         <w:tc>
@@ -2490,9 +2865,11 @@
             <w:vAlign w:val="center"/>
           </w:tcPr>
           <w:p>
+            <w:proofErr w:type="spellStart"/>
             <w:r>
               <w:t>DSVAlpinX</w:t>
             </w:r>
+            <w:proofErr w:type="spellEnd"/>
           </w:p>
         </w:tc>
       </w:tr>
@@ -2598,7 +2975,10 @@
           </w:tcPr>
           <w:p>
             <w:r>
-              <w:t>Rennen anlegen</w:t>
+              <w:t>Wettbewerb</w:t>
+            </w:r>
+            <w:r>
+              <w:t xml:space="preserve"> anlegen</w:t>
             </w:r>
           </w:p>
         </w:tc>
@@ -2617,7 +2997,82 @@
               <w:jc w:val="center"/>
             </w:pPr>
             <w:r>
-              <w:t>/</w:t>
+              <w:t>X</w:t>
+            </w:r>
+          </w:p>
+        </w:tc>
+        <w:tc>
+          <w:tcPr>
+            <w:tcW w:w="1134" w:type="dxa"/>
+            <w:tcBorders>
+              <w:top w:val="single" w:sz="4" w:space="0" w:color="808080" w:themeColor="background1" w:themeShade="80"/>
+              <w:left w:val="single" w:sz="4" w:space="0" w:color="808080" w:themeColor="background1" w:themeShade="80"/>
+              <w:bottom w:val="single" w:sz="4" w:space="0" w:color="808080" w:themeColor="background1" w:themeShade="80"/>
+              <w:right w:val="single" w:sz="4" w:space="0" w:color="808080" w:themeColor="background1" w:themeShade="80"/>
+            </w:tcBorders>
+          </w:tcPr>
+          <w:p>
+            <w:pPr>
+              <w:jc w:val="center"/>
+            </w:pPr>
+            <w:r>
+              <w:t>X</w:t>
+            </w:r>
+          </w:p>
+        </w:tc>
+        <w:tc>
+          <w:tcPr>
+            <w:tcW w:w="1134" w:type="dxa"/>
+            <w:tcBorders>
+              <w:top w:val="single" w:sz="4" w:space="0" w:color="808080" w:themeColor="background1" w:themeShade="80"/>
+              <w:left w:val="single" w:sz="4" w:space="0" w:color="808080" w:themeColor="background1" w:themeShade="80"/>
+              <w:bottom w:val="single" w:sz="4" w:space="0" w:color="808080" w:themeColor="background1" w:themeShade="80"/>
+              <w:right w:val="single" w:sz="4" w:space="0" w:color="808080" w:themeColor="background1" w:themeShade="80"/>
+            </w:tcBorders>
+          </w:tcPr>
+          <w:p>
+            <w:pPr>
+              <w:jc w:val="center"/>
+            </w:pPr>
+            <w:r>
+              <w:t>-</w:t>
+            </w:r>
+          </w:p>
+        </w:tc>
+      </w:tr>
+      <w:tr>
+        <w:tc>
+          <w:tcPr>
+            <w:tcW w:w="10627" w:type="dxa"/>
+            <w:tcBorders>
+              <w:top w:val="single" w:sz="4" w:space="0" w:color="808080" w:themeColor="background1" w:themeShade="80"/>
+              <w:left w:val="single" w:sz="4" w:space="0" w:color="808080" w:themeColor="background1" w:themeShade="80"/>
+              <w:bottom w:val="single" w:sz="4" w:space="0" w:color="808080" w:themeColor="background1" w:themeShade="80"/>
+              <w:right w:val="single" w:sz="4" w:space="0" w:color="808080" w:themeColor="background1" w:themeShade="80"/>
+            </w:tcBorders>
+          </w:tcPr>
+          <w:p>
+            <w:r>
+              <w:t>Rennen anlegen</w:t>
+            </w:r>
+          </w:p>
+        </w:tc>
+        <w:tc>
+          <w:tcPr>
+            <w:tcW w:w="1134" w:type="dxa"/>
+            <w:tcBorders>
+              <w:top w:val="single" w:sz="4" w:space="0" w:color="808080" w:themeColor="background1" w:themeShade="80"/>
+              <w:left w:val="single" w:sz="4" w:space="0" w:color="808080" w:themeColor="background1" w:themeShade="80"/>
+              <w:bottom w:val="single" w:sz="4" w:space="0" w:color="808080" w:themeColor="background1" w:themeShade="80"/>
+              <w:right w:val="single" w:sz="4" w:space="0" w:color="808080" w:themeColor="background1" w:themeShade="80"/>
+            </w:tcBorders>
+          </w:tcPr>
+          <w:p>
+            <w:pPr>
+              <w:jc w:val="center"/>
+            </w:pPr>
+            <w:r>
+              <w:t>X</w:t>
             </w:r>
           </w:p>
         </w:tc>
@@ -3802,6 +4257,7 @@
           </w:tcPr>
           <w:p>
             <w:r>
+              <w:lastRenderedPageBreak/>
               <w:t>Live Rennlaufergebnis</w:t>
             </w:r>
             <w:r>
@@ -3886,7 +4342,6 @@
           </w:tcPr>
           <w:p>
             <w:r>
-              <w:lastRenderedPageBreak/>
               <w:t xml:space="preserve">Live </w:t>
             </w:r>
             <w:r>
@@ -4122,7 +4577,15 @@
           </w:tcPr>
           <w:p>
             <w:r>
-              <w:t>Alternative Live-Anzeige (Sprecherbildschirm / Sprechertablet / Startbildschirm)</w:t>
+              <w:t xml:space="preserve">Alternative Live-Anzeige (Sprecherbildschirm / </w:t>
+            </w:r>
+            <w:proofErr w:type="spellStart"/>
+            <w:r>
+              <w:t>Sprechertablet</w:t>
+            </w:r>
+            <w:proofErr w:type="spellEnd"/>
+            <w:r>
+              <w:t xml:space="preserve"> / Startbildschirm)</w:t>
             </w:r>
           </w:p>
         </w:tc>
@@ -4755,7 +5218,14 @@
       </w:r>
       <w:r>
         <w:tab/>
-        <w:t>Möglich zu tun</w:t>
+      </w:r>
+      <w:proofErr w:type="gramStart"/>
+      <w:r>
+        <w:t>Möglich</w:t>
+      </w:r>
+      <w:proofErr w:type="gramEnd"/>
+      <w:r>
+        <w:t xml:space="preserve"> zu tun</w:t>
       </w:r>
     </w:p>
     <w:p>
@@ -4799,53 +5269,272 @@
       <w:pPr>
         <w:pStyle w:val="Heading1"/>
       </w:pPr>
-      <w:bookmarkStart w:id="1" w:name="_Toc32173805"/>
+      <w:bookmarkStart w:id="1" w:name="_Toc47979457"/>
       <w:r>
         <w:lastRenderedPageBreak/>
+        <w:t xml:space="preserve">Wettbewerb &amp; </w:t>
+      </w:r>
+      <w:r>
         <w:t>Rennen</w:t>
       </w:r>
       <w:bookmarkEnd w:id="1"/>
     </w:p>
     <w:p>
+      <w:r>
+        <w:t>Ein Wettbewerb ist eine Zusammenfassung von einem oder mehreren Rennen. Ein Wettbewerb wird in einer Wettbewerbsdatei gespeichert.</w:t>
+      </w:r>
+    </w:p>
+    <w:p>
+      <w:r>
+        <w:rPr>
+          <w:b/>
+          <w:bCs/>
+        </w:rPr>
+        <w:t>Anmerkung</w:t>
+      </w:r>
+      <w:r>
+        <w:rPr>
+          <w:b/>
+          <w:bCs/>
+        </w:rPr>
+        <w:t>:</w:t>
+      </w:r>
+      <w:r>
+        <w:t xml:space="preserve"> Die Wettbewerbsdatei ist nahezu rückwärtskompatibel mit DSVAlpin.</w:t>
+      </w:r>
+    </w:p>
+    <w:p>
       <w:pPr>
         <w:pStyle w:val="Heading2"/>
       </w:pPr>
-      <w:bookmarkStart w:id="2" w:name="_Toc32173806"/>
-      <w:r>
-        <w:t>Rennen Anlegen</w:t>
+      <w:bookmarkStart w:id="2" w:name="_Toc47979458"/>
+      <w:r>
+        <w:t>Wettbewerb anlegen</w:t>
       </w:r>
       <w:bookmarkEnd w:id="2"/>
     </w:p>
     <w:p>
       <w:r>
-        <w:t>Diese Funktion existiert in Race Horology noch nicht.</w:t>
-      </w:r>
-    </w:p>
-    <w:p>
-      <w:r>
-        <w:t xml:space="preserve">Um ein Rennen anzulegen, verwenden Sie die entsprechende Funktion in DSVAlpin. </w:t>
+        <w:t xml:space="preserve">Ein Wettbewerb wird über das </w:t>
+      </w:r>
+      <w:r>
+        <w:rPr>
+          <w:rStyle w:val="MenuButtonsChar"/>
+        </w:rPr>
+        <w:t xml:space="preserve">Menü Datei </w:t>
+      </w:r>
+      <w:r>
+        <w:rPr>
+          <w:rStyle w:val="MenuButtonsChar"/>
+        </w:rPr>
+        <w:sym w:font="Wingdings" w:char="F0E0"/>
+      </w:r>
+      <w:r>
+        <w:rPr>
+          <w:rStyle w:val="MenuButtonsChar"/>
+        </w:rPr>
+        <w:t xml:space="preserve"> </w:t>
+      </w:r>
+      <w:proofErr w:type="gramStart"/>
+      <w:r>
+        <w:rPr>
+          <w:rStyle w:val="MenuButtonsChar"/>
+        </w:rPr>
+        <w:t>Neu</w:t>
+      </w:r>
+      <w:proofErr w:type="gramEnd"/>
+      <w:r>
+        <w:t xml:space="preserve"> angelegt. </w:t>
+      </w:r>
+    </w:p>
+    <w:p>
+      <w:r>
+        <w:t>Im darauffolgenden Dialog muss ein Dateiname angeben werden. Wird eine existierende Datei angegeben, so wird diese Datei überschrieben.</w:t>
       </w:r>
     </w:p>
     <w:p>
       <w:pPr>
         <w:pStyle w:val="Heading2"/>
       </w:pPr>
-      <w:bookmarkStart w:id="3" w:name="_Ref27938149"/>
-      <w:bookmarkStart w:id="4" w:name="_Toc32173807"/>
+      <w:bookmarkStart w:id="3" w:name="_Toc47979459"/>
+      <w:r>
+        <w:t xml:space="preserve">Rennen </w:t>
+      </w:r>
+      <w:r>
+        <w:t>a</w:t>
+      </w:r>
+      <w:r>
+        <w:t>nlegen</w:t>
+      </w:r>
+      <w:bookmarkEnd w:id="3"/>
+    </w:p>
+    <w:p>
+      <w:r>
+        <w:t>Ein Rennen</w:t>
+      </w:r>
+      <w:r>
+        <w:t xml:space="preserve"> wird über den Tab „</w:t>
+      </w:r>
+      <w:r>
+        <w:rPr>
+          <w:rStyle w:val="MenuButtonsChar"/>
+        </w:rPr>
+        <w:t>Neues Rennen</w:t>
+      </w:r>
+      <w:r>
+        <w:t>“ angelegt.</w:t>
+      </w:r>
+    </w:p>
+    <w:p>
+      <w:pPr>
+        <w:pStyle w:val="ListParagraph"/>
+        <w:numPr>
+          <w:ilvl w:val="0"/>
+          <w:numId w:val="9"/>
+        </w:numPr>
+      </w:pPr>
+      <w:r>
+        <w:t xml:space="preserve">Wechseln sie </w:t>
+      </w:r>
+      <w:r>
+        <w:t>auf den Tab</w:t>
+      </w:r>
+      <w:r>
+        <w:t xml:space="preserve"> „</w:t>
+      </w:r>
+      <w:r>
+        <w:rPr>
+          <w:rStyle w:val="MenuButtonsChar"/>
+        </w:rPr>
+        <w:t>Neues Rennen</w:t>
+      </w:r>
+      <w:r>
+        <w:t>“.</w:t>
+      </w:r>
+    </w:p>
+    <w:p>
+      <w:pPr>
+        <w:pStyle w:val="ListParagraph"/>
+        <w:numPr>
+          <w:ilvl w:val="0"/>
+          <w:numId w:val="9"/>
+        </w:numPr>
+      </w:pPr>
+      <w:r>
+        <w:t>Wählen sie den Renntyp (z.B</w:t>
+      </w:r>
+      <w:r>
+        <w:t>.</w:t>
+      </w:r>
+      <w:r>
+        <w:t>: Riesenslalom, Slalom).</w:t>
+      </w:r>
+    </w:p>
+    <w:p>
+      <w:pPr>
+        <w:pStyle w:val="ListParagraph"/>
+        <w:numPr>
+          <w:ilvl w:val="0"/>
+          <w:numId w:val="9"/>
+        </w:numPr>
+      </w:pPr>
+      <w:r>
+        <w:t>Drücken sie „</w:t>
+      </w:r>
+      <w:r>
+        <w:rPr>
+          <w:rStyle w:val="MenuButtonsChar"/>
+        </w:rPr>
+        <w:t>Rennen erstellen</w:t>
+      </w:r>
+      <w:r>
+        <w:t>“.</w:t>
+      </w:r>
+    </w:p>
+    <w:p>
+      <w:r>
+        <w:t>Es erscheint ein neuer Tab mit dem gerade erstellten Rennen.</w:t>
+      </w:r>
+    </w:p>
+    <w:p>
+      <w:pPr>
+        <w:pStyle w:val="Heading2"/>
+      </w:pPr>
+      <w:bookmarkStart w:id="4" w:name="_Toc47979460"/>
+      <w:r>
+        <w:t>Rennen löschen</w:t>
+      </w:r>
+      <w:bookmarkEnd w:id="4"/>
+    </w:p>
+    <w:p>
+      <w:r>
+        <w:t xml:space="preserve">Um ein Rennen zu löschen drücken sie auf das </w:t>
+      </w:r>
+      <w:r>
+        <w:rPr>
+          <w:rStyle w:val="MenuButtonsChar"/>
+        </w:rPr>
+        <w:t>X</w:t>
+      </w:r>
+      <w:r>
+        <w:t xml:space="preserve"> im zu löschenden Renn-Tab. Nach einer Sicherheitsabfrage kann das Rennen gelöscht werden.</w:t>
+      </w:r>
+    </w:p>
+    <w:p>
+      <w:pPr>
+        <w:pStyle w:val="Heading2"/>
+      </w:pPr>
+      <w:bookmarkStart w:id="5" w:name="_Ref27938149"/>
+      <w:bookmarkStart w:id="6" w:name="_Toc47979461"/>
       <w:r>
         <w:t>Rennkonfiguration</w:t>
       </w:r>
-      <w:bookmarkEnd w:id="3"/>
-      <w:bookmarkEnd w:id="4"/>
-    </w:p>
-    <w:p>
-      <w:r>
-        <w:t>Die Rennkonfiguration gibt an, wie ein Rennen ausgewertet werden soll, welche Datenfelder benutzt werden. Beispielparameter sind: Anzahl der Durchgänge, Sortierung der Startliste, Gruppierungen für Startliste bzw. die Ergebnisse, verwendete Datenfelder.</w:t>
-      </w:r>
-    </w:p>
-    <w:p>
-      <w:r>
-        <w:t>Die Rennkonfiguration findet man im Tab „Konfiguration“ des entsprechenden Rennens.</w:t>
+      <w:bookmarkEnd w:id="5"/>
+      <w:bookmarkEnd w:id="6"/>
+    </w:p>
+    <w:p>
+      <w:r>
+        <w:t>Die Rennkonfiguration gibt an, wie ein Rennen ausgewertet werden soll</w:t>
+      </w:r>
+      <w:r>
+        <w:t xml:space="preserve"> und</w:t>
+      </w:r>
+      <w:r>
+        <w:t xml:space="preserve"> welche Datenfelder benutzt werden. Beispielparameter </w:t>
+      </w:r>
+      <w:r>
+        <w:t xml:space="preserve">einer Rennkonfiguration </w:t>
+      </w:r>
+      <w:r>
+        <w:t>sind: Anzahl der Durchgänge, Sortierung der Startliste, Gruppierungen für Startliste bzw. die Ergebnisse, verwendete Datenfelder.</w:t>
+      </w:r>
+      <w:r>
+        <w:t xml:space="preserve"> Auch DSV-spezifische Wert wie F-Wert, </w:t>
+      </w:r>
+      <w:proofErr w:type="spellStart"/>
+      <w:r>
+        <w:t>Adder</w:t>
+      </w:r>
+      <w:proofErr w:type="spellEnd"/>
+      <w:r>
+        <w:t xml:space="preserve"> und Minimumzuschlag sind Teil der Rennkonfiguration.</w:t>
+      </w:r>
+    </w:p>
+    <w:p>
+      <w:r>
+        <w:t xml:space="preserve">Die Rennkonfiguration </w:t>
+      </w:r>
+      <w:r>
+        <w:t>be</w:t>
+      </w:r>
+      <w:r>
+        <w:t xml:space="preserve">findet </w:t>
+      </w:r>
+      <w:r>
+        <w:t xml:space="preserve">sich </w:t>
+      </w:r>
+      <w:r>
+        <w:t>im Tab „Konfiguration“ des entsprechenden Rennens.</w:t>
       </w:r>
     </w:p>
     <w:p>
@@ -4902,14 +5591,27 @@
       <w:r>
         <w:t xml:space="preserve">Abbildung </w:t>
       </w:r>
-      <w:fldSimple w:instr=" SEQ Abbildung \* ARABIC ">
-        <w:r>
-          <w:rPr>
-            <w:noProof/>
-          </w:rPr>
-          <w:t>1</w:t>
-        </w:r>
-      </w:fldSimple>
+      <w:r>
+        <w:fldChar w:fldCharType="begin"/>
+      </w:r>
+      <w:r>
+        <w:instrText xml:space="preserve"> SEQ Abbildung \* ARABIC </w:instrText>
+      </w:r>
+      <w:r>
+        <w:fldChar w:fldCharType="separate"/>
+      </w:r>
+      <w:r>
+        <w:rPr>
+          <w:noProof/>
+        </w:rPr>
+        <w:t>1</w:t>
+      </w:r>
+      <w:r>
+        <w:rPr>
+          <w:noProof/>
+        </w:rPr>
+        <w:fldChar w:fldCharType="end"/>
+      </w:r>
       <w:r>
         <w:t xml:space="preserve"> Rennkonfiguration</w:t>
       </w:r>
@@ -4917,7 +5619,60 @@
     <w:p/>
     <w:p>
       <w:r>
-        <w:t>Die Rennkonfiguration kann aus einem Template erstellt werden. Beispieltemplates sind DSV Schüler, Skiverbandsrennen, Vereinsrennen.</w:t>
+        <w:t xml:space="preserve">Um nicht jedes Mal eine komplette </w:t>
+      </w:r>
+      <w:r>
+        <w:t xml:space="preserve">Rennkonfiguration </w:t>
+      </w:r>
+      <w:r>
+        <w:t xml:space="preserve">eingeben zu müssen, kann die </w:t>
+      </w:r>
+      <w:r>
+        <w:t xml:space="preserve">Rennkonfiguration aus einem Template erstellt werden. Beispieltemplates sind </w:t>
+      </w:r>
+      <w:r>
+        <w:rPr>
+          <w:i/>
+          <w:iCs/>
+        </w:rPr>
+        <w:t>DSV Schüler</w:t>
+      </w:r>
+      <w:r>
+        <w:t>,</w:t>
+      </w:r>
+      <w:r>
+        <w:rPr>
+          <w:i/>
+          <w:iCs/>
+        </w:rPr>
+        <w:t xml:space="preserve"> Skiverbandsrennen</w:t>
+      </w:r>
+      <w:r>
+        <w:t xml:space="preserve">, </w:t>
+      </w:r>
+      <w:r>
+        <w:rPr>
+          <w:i/>
+          <w:iCs/>
+        </w:rPr>
+        <w:t>Vereinsrennen</w:t>
+      </w:r>
+      <w:r>
+        <w:t>.</w:t>
+      </w:r>
+    </w:p>
+    <w:p>
+      <w:r>
+        <w:t xml:space="preserve">Die Rennkonfiguration wird erst übernommen, wenn </w:t>
+      </w:r>
+      <w:r>
+        <w:rPr>
+          <w:rStyle w:val="MenuButtonsChar"/>
+        </w:rPr>
+        <w:t xml:space="preserve">Speichern </w:t>
+      </w:r>
+      <w:r>
+        <w:t>gedrückt wird.</w:t>
       </w:r>
     </w:p>
     <w:p>
@@ -4929,18 +5684,28 @@
         <w:t>Anmerkung:</w:t>
       </w:r>
       <w:r>
-        <w:t xml:space="preserve"> Die Rennkonfiguration wird derzeit noch nicht aus dem DSVAlpin Programm übernommen.</w:t>
+        <w:t xml:space="preserve"> Die </w:t>
+      </w:r>
+      <w:r>
+        <w:t>DSVAlpin-</w:t>
+      </w:r>
+      <w:r>
+        <w:t>Rennkonfiguration wird derzeit nicht aus dem DSVAlpin Programm übernommen.</w:t>
+      </w:r>
+      <w:r>
+        <w:t xml:space="preserve"> Kontrollieren sie die Parameter, wenn die Bewerbsdatei aus DSVAlpin übernommen wird.</w:t>
       </w:r>
     </w:p>
     <w:p>
       <w:pPr>
         <w:pStyle w:val="Heading2"/>
       </w:pPr>
-      <w:bookmarkStart w:id="5" w:name="_Toc32173808"/>
-      <w:r>
+      <w:bookmarkStart w:id="7" w:name="_Toc47979462"/>
+      <w:r>
+        <w:lastRenderedPageBreak/>
         <w:t>Renndaten (Listenkopf)</w:t>
       </w:r>
-      <w:bookmarkEnd w:id="5"/>
+      <w:bookmarkEnd w:id="7"/>
     </w:p>
     <w:p>
       <w:r>
@@ -4955,7 +5720,6 @@
         <w:rPr>
           <w:noProof/>
         </w:rPr>
-        <w:lastRenderedPageBreak/>
         <w:drawing>
           <wp:inline distT="0" distB="0" distL="0" distR="0" wp14:anchorId="3DEDBBF2" wp14:editId="3E5687FE">
             <wp:extent cx="5760720" cy="6598285"/>
@@ -5005,14 +5769,27 @@
       <w:r>
         <w:t xml:space="preserve">Abbildung </w:t>
       </w:r>
-      <w:fldSimple w:instr=" SEQ Abbildung \* ARABIC ">
-        <w:r>
-          <w:rPr>
-            <w:noProof/>
-          </w:rPr>
-          <w:t>2</w:t>
-        </w:r>
-      </w:fldSimple>
+      <w:r>
+        <w:fldChar w:fldCharType="begin"/>
+      </w:r>
+      <w:r>
+        <w:instrText xml:space="preserve"> SEQ Abbildung \* ARABIC </w:instrText>
+      </w:r>
+      <w:r>
+        <w:fldChar w:fldCharType="separate"/>
+      </w:r>
+      <w:r>
+        <w:rPr>
+          <w:noProof/>
+        </w:rPr>
+        <w:t>2</w:t>
+      </w:r>
+      <w:r>
+        <w:rPr>
+          <w:noProof/>
+        </w:rPr>
+        <w:fldChar w:fldCharType="end"/>
+      </w:r>
       <w:r>
         <w:t xml:space="preserve"> Renndaten (erscheinen </w:t>
       </w:r>
@@ -5027,33 +5804,150 @@
       <w:pPr>
         <w:pStyle w:val="Heading1"/>
       </w:pPr>
-      <w:bookmarkStart w:id="6" w:name="_Toc32173809"/>
+      <w:bookmarkStart w:id="8" w:name="_Toc47979463"/>
       <w:r>
         <w:t>Teilnehmer</w:t>
       </w:r>
-      <w:bookmarkEnd w:id="6"/>
-    </w:p>
-    <w:p>
-      <w:r>
-        <w:rPr>
-          <w:b/>
-          <w:bCs/>
-        </w:rPr>
-        <w:t>Anmerkung:</w:t>
-      </w:r>
-      <w:r>
-        <w:t xml:space="preserve"> Die Teilnehmerverwaltung ist derzeit noch nicht final. Um Teilnehmer zu importieren und den Rennen zuzuordnen benutzen Sie weiterhin das Programm DSVAlpin bzw. DSVAlpinX.</w:t>
-      </w:r>
-    </w:p>
+      <w:bookmarkEnd w:id="8"/>
+    </w:p>
+    <w:p>
+      <w:proofErr w:type="spellStart"/>
+      <w:r>
+        <w:t>Race</w:t>
+      </w:r>
+      <w:proofErr w:type="spellEnd"/>
+      <w:r>
+        <w:t xml:space="preserve"> </w:t>
+      </w:r>
+      <w:proofErr w:type="spellStart"/>
+      <w:r>
+        <w:t>Horology</w:t>
+      </w:r>
+      <w:proofErr w:type="spellEnd"/>
+      <w:r>
+        <w:t xml:space="preserve"> unterscheidet zwischen Teilnehmer für einen </w:t>
+      </w:r>
+      <w:r>
+        <w:t>Wettb</w:t>
+      </w:r>
+      <w:r>
+        <w:t>ewerb und Teilnehmern für ein Rennen.</w:t>
+      </w:r>
+      <w:r>
+        <w:t xml:space="preserve"> Grundsätzlich muss ein Teilnehmer eines Rennens auch ein Teilnehmer des Wettb</w:t>
+      </w:r>
+      <w:r>
+        <w:t>ewerb</w:t>
+      </w:r>
+      <w:r>
+        <w:t>e</w:t>
+      </w:r>
+      <w:r>
+        <w:t>s</w:t>
+      </w:r>
+      <w:r>
+        <w:t xml:space="preserve"> sein.</w:t>
+      </w:r>
+    </w:p>
+    <w:p>
+      <w:pPr>
+        <w:pStyle w:val="Heading2"/>
+      </w:pPr>
+      <w:r>
+        <w:t>Teilnehmer manuell hinzufügen</w:t>
+      </w:r>
+      <w:r>
+        <w:t xml:space="preserve">, </w:t>
+      </w:r>
+      <w:r>
+        <w:t>ändern</w:t>
+      </w:r>
+      <w:r>
+        <w:t xml:space="preserve"> und löschen</w:t>
+      </w:r>
+    </w:p>
+    <w:p/>
+    <w:p>
+      <w:pPr>
+        <w:pStyle w:val="Heading2"/>
+      </w:pPr>
+      <w:r>
+        <w:lastRenderedPageBreak/>
+        <w:t>Teilnehmer importieren</w:t>
+      </w:r>
+    </w:p>
+    <w:p/>
+    <w:p>
+      <w:pPr>
+        <w:pStyle w:val="Heading2"/>
+      </w:pPr>
+      <w:r>
+        <w:t>Teilnehmer einem Rennen zuweisen</w:t>
+      </w:r>
+    </w:p>
+    <w:p/>
+    <w:p>
+      <w:pPr>
+        <w:pStyle w:val="Heading2"/>
+      </w:pPr>
+      <w:r>
+        <w:t>Punkte aktualisieren</w:t>
+      </w:r>
+    </w:p>
+    <w:p>
+      <w:pPr>
+        <w:pStyle w:val="Heading3"/>
+      </w:pPr>
+      <w:r>
+        <w:t>Punkte via Datei aktualisieren</w:t>
+      </w:r>
+    </w:p>
+    <w:p/>
+    <w:p>
+      <w:pPr>
+        <w:pStyle w:val="Heading3"/>
+      </w:pPr>
+      <w:r>
+        <w:t>DSV Punkte online aktualisieren</w:t>
+      </w:r>
+    </w:p>
+    <w:p/>
+    <w:p>
+      <w:pPr>
+        <w:pStyle w:val="Heading2"/>
+      </w:pPr>
+      <w:r>
+        <w:t>Klassen und Gruppen</w:t>
+      </w:r>
+    </w:p>
+    <w:p/>
+    <w:p>
+      <w:pPr>
+        <w:pStyle w:val="Heading3"/>
+      </w:pPr>
+      <w:r>
+        <w:t>Erstellen und Editieren von Klassen und Gruppen</w:t>
+      </w:r>
+    </w:p>
+    <w:p/>
+    <w:p>
+      <w:pPr>
+        <w:pStyle w:val="Heading3"/>
+      </w:pPr>
+      <w:r>
+        <w:t>Klassen und Gruppen neu zuweisen</w:t>
+      </w:r>
+    </w:p>
+    <w:p/>
     <w:p>
       <w:pPr>
         <w:pStyle w:val="Heading1"/>
       </w:pPr>
-      <w:bookmarkStart w:id="7" w:name="_Toc32173810"/>
+      <w:bookmarkStart w:id="9" w:name="_Toc47979464"/>
       <w:r>
         <w:t>Renndurchführung</w:t>
       </w:r>
-      <w:bookmarkEnd w:id="7"/>
+      <w:bookmarkEnd w:id="9"/>
     </w:p>
     <w:p>
       <w:r>
@@ -5084,12 +5978,11 @@
       <w:pPr>
         <w:pStyle w:val="Heading2"/>
       </w:pPr>
-      <w:bookmarkStart w:id="8" w:name="_Toc32173811"/>
+      <w:bookmarkStart w:id="10" w:name="_Toc47979465"/>
       <w:r>
         <w:rPr>
           <w:noProof/>
         </w:rPr>
-        <w:lastRenderedPageBreak/>
         <mc:AlternateContent>
           <mc:Choice Requires="wps">
             <w:drawing>
@@ -5137,14 +6030,27 @@
                             <w:r>
                               <w:t xml:space="preserve">Abbildung </w:t>
                             </w:r>
-                            <w:fldSimple w:instr=" SEQ Abbildung \* ARABIC ">
-                              <w:r>
-                                <w:rPr>
-                                  <w:noProof/>
-                                </w:rPr>
-                                <w:t>3</w:t>
-                              </w:r>
-                            </w:fldSimple>
+                            <w:r>
+                              <w:fldChar w:fldCharType="begin"/>
+                            </w:r>
+                            <w:r>
+                              <w:instrText xml:space="preserve"> SEQ Abbildung \* ARABIC </w:instrText>
+                            </w:r>
+                            <w:r>
+                              <w:fldChar w:fldCharType="separate"/>
+                            </w:r>
+                            <w:r>
+                              <w:rPr>
+                                <w:noProof/>
+                              </w:rPr>
+                              <w:t>3</w:t>
+                            </w:r>
+                            <w:r>
+                              <w:rPr>
+                                <w:noProof/>
+                              </w:rPr>
+                              <w:fldChar w:fldCharType="end"/>
+                            </w:r>
                             <w:r>
                               <w:t xml:space="preserve"> Zeitnahme-Tab</w:t>
                             </w:r>
@@ -5182,14 +6088,27 @@
                       <w:r>
                         <w:t xml:space="preserve">Abbildung </w:t>
                       </w:r>
-                      <w:fldSimple w:instr=" SEQ Abbildung \* ARABIC ">
-                        <w:r>
-                          <w:rPr>
-                            <w:noProof/>
-                          </w:rPr>
-                          <w:t>3</w:t>
-                        </w:r>
-                      </w:fldSimple>
+                      <w:r>
+                        <w:fldChar w:fldCharType="begin"/>
+                      </w:r>
+                      <w:r>
+                        <w:instrText xml:space="preserve"> SEQ Abbildung \* ARABIC </w:instrText>
+                      </w:r>
+                      <w:r>
+                        <w:fldChar w:fldCharType="separate"/>
+                      </w:r>
+                      <w:r>
+                        <w:rPr>
+                          <w:noProof/>
+                        </w:rPr>
+                        <w:t>3</w:t>
+                      </w:r>
+                      <w:r>
+                        <w:rPr>
+                          <w:noProof/>
+                        </w:rPr>
+                        <w:fldChar w:fldCharType="end"/>
+                      </w:r>
                       <w:r>
                         <w:t xml:space="preserve"> Zeitnahme-Tab</w:t>
                       </w:r>
@@ -5274,7 +6193,7 @@
       <w:r>
         <w:t>Zeitnahme</w:t>
       </w:r>
-      <w:bookmarkEnd w:id="8"/>
+      <w:bookmarkEnd w:id="10"/>
     </w:p>
     <w:p>
       <w:r>
@@ -5341,11 +6260,11 @@
       <w:pPr>
         <w:pStyle w:val="Heading3"/>
       </w:pPr>
-      <w:bookmarkStart w:id="9" w:name="_Toc32173812"/>
+      <w:bookmarkStart w:id="11" w:name="_Toc47979466"/>
       <w:r>
         <w:t>Online Zeitnahme</w:t>
       </w:r>
-      <w:bookmarkEnd w:id="9"/>
+      <w:bookmarkEnd w:id="11"/>
     </w:p>
     <w:p>
       <w:r>
@@ -5411,6 +6330,7 @@
         <w:rPr>
           <w:noProof/>
         </w:rPr>
+        <w:lastRenderedPageBreak/>
         <w:drawing>
           <wp:anchor distT="0" distB="0" distL="114300" distR="114300" simplePos="0" relativeHeight="251660288" behindDoc="0" locked="0" layoutInCell="1" allowOverlap="1" wp14:anchorId="096C5CF3" wp14:editId="1BCB730B">
             <wp:simplePos x="0" y="0"/>
@@ -5527,14 +6447,27 @@
                             <w:r>
                               <w:t xml:space="preserve">Abbildung </w:t>
                             </w:r>
-                            <w:fldSimple w:instr=" SEQ Abbildung \* ARABIC ">
-                              <w:r>
-                                <w:rPr>
-                                  <w:noProof/>
-                                </w:rPr>
-                                <w:t>4</w:t>
-                              </w:r>
-                            </w:fldSimple>
+                            <w:r>
+                              <w:fldChar w:fldCharType="begin"/>
+                            </w:r>
+                            <w:r>
+                              <w:instrText xml:space="preserve"> SEQ Abbildung \* ARABIC </w:instrText>
+                            </w:r>
+                            <w:r>
+                              <w:fldChar w:fldCharType="separate"/>
+                            </w:r>
+                            <w:r>
+                              <w:rPr>
+                                <w:noProof/>
+                              </w:rPr>
+                              <w:t>4</w:t>
+                            </w:r>
+                            <w:r>
+                              <w:rPr>
+                                <w:noProof/>
+                              </w:rPr>
+                              <w:fldChar w:fldCharType="end"/>
+                            </w:r>
                             <w:r>
                               <w:t xml:space="preserve"> Online Zeitnahmebereich in der Statuszeile</w:t>
                             </w:r>
@@ -5568,14 +6501,27 @@
                       <w:r>
                         <w:t xml:space="preserve">Abbildung </w:t>
                       </w:r>
-                      <w:fldSimple w:instr=" SEQ Abbildung \* ARABIC ">
-                        <w:r>
-                          <w:rPr>
-                            <w:noProof/>
-                          </w:rPr>
-                          <w:t>4</w:t>
-                        </w:r>
-                      </w:fldSimple>
+                      <w:r>
+                        <w:fldChar w:fldCharType="begin"/>
+                      </w:r>
+                      <w:r>
+                        <w:instrText xml:space="preserve"> SEQ Abbildung \* ARABIC </w:instrText>
+                      </w:r>
+                      <w:r>
+                        <w:fldChar w:fldCharType="separate"/>
+                      </w:r>
+                      <w:r>
+                        <w:rPr>
+                          <w:noProof/>
+                        </w:rPr>
+                        <w:t>4</w:t>
+                      </w:r>
+                      <w:r>
+                        <w:rPr>
+                          <w:noProof/>
+                        </w:rPr>
+                        <w:fldChar w:fldCharType="end"/>
+                      </w:r>
                       <w:r>
                         <w:t xml:space="preserve"> Online Zeitnahmebereich in der Statuszeile</w:t>
                       </w:r>
@@ -5657,11 +6603,11 @@
       <w:pPr>
         <w:pStyle w:val="Heading3"/>
       </w:pPr>
-      <w:bookmarkStart w:id="10" w:name="_Toc32173813"/>
+      <w:bookmarkStart w:id="12" w:name="_Toc47979467"/>
       <w:r>
         <w:t>Zeitnahme Hilfsfunktionen</w:t>
       </w:r>
-      <w:bookmarkEnd w:id="10"/>
+      <w:bookmarkEnd w:id="12"/>
     </w:p>
     <w:p>
       <w:r>
@@ -5703,7 +6649,15 @@
         <w:pStyle w:val="ListParagraph"/>
       </w:pPr>
       <w:r>
-        <w:t>Wenn ein Läufer nach einer bestimmten Zeit nicht im Ziel ist, wird dieser automatisch als „nicht im Ziel“ (NiZ) gewertet.</w:t>
+        <w:t>Wenn ein Läufer nach einer bestimmten Zeit nicht im Ziel ist, wird dieser automatisch als „nicht im Ziel“ (</w:t>
+      </w:r>
+      <w:proofErr w:type="spellStart"/>
+      <w:r>
+        <w:t>NiZ</w:t>
+      </w:r>
+      <w:proofErr w:type="spellEnd"/>
+      <w:r>
+        <w:t>) gewertet.</w:t>
       </w:r>
     </w:p>
     <w:p>
@@ -5731,7 +6685,15 @@
         <w:pStyle w:val="ListParagraph"/>
       </w:pPr>
       <w:r>
-        <w:t>Wenn eine bestimmte Anzahl Starter nach einem nicht gestarteten Läufer gestartet sind, wird der nicht gestartete Läufer automatisch als „nicht am Start“ (NaS) gewertet.</w:t>
+        <w:t>Wenn eine bestimmte Anzahl Starter nach einem nicht gestarteten Läufer gestartet sind, wird der nicht gestartete Läufer automatisch als „nicht am Start“ (</w:t>
+      </w:r>
+      <w:proofErr w:type="spellStart"/>
+      <w:r>
+        <w:t>NaS</w:t>
+      </w:r>
+      <w:proofErr w:type="spellEnd"/>
+      <w:r>
+        <w:t>) gewertet.</w:t>
       </w:r>
     </w:p>
     <w:p>
@@ -5809,14 +6771,30 @@
                             <w:r>
                               <w:t xml:space="preserve">Abbildung </w:t>
                             </w:r>
-                            <w:fldSimple w:instr=" SEQ Abbildung \* ARABIC ">
-                              <w:r>
-                                <w:rPr>
-                                  <w:noProof/>
-                                </w:rPr>
-                                <w:t>5</w:t>
-                              </w:r>
-                            </w:fldSimple>
+                            <w:r>
+                              <w:fldChar w:fldCharType="begin"/>
+                            </w:r>
+                            <w:r>
+                              <w:instrText xml:space="preserve"> SEQ Abbildung \* ARAB</w:instrText>
+                            </w:r>
+                            <w:r>
+                              <w:instrText xml:space="preserve">IC </w:instrText>
+                            </w:r>
+                            <w:r>
+                              <w:fldChar w:fldCharType="separate"/>
+                            </w:r>
+                            <w:r>
+                              <w:rPr>
+                                <w:noProof/>
+                              </w:rPr>
+                              <w:t>5</w:t>
+                            </w:r>
+                            <w:r>
+                              <w:rPr>
+                                <w:noProof/>
+                              </w:rPr>
+                              <w:fldChar w:fldCharType="end"/>
+                            </w:r>
                             <w:r>
                               <w:t xml:space="preserve"> "Start frei!" - Signal</w:t>
                             </w:r>
@@ -5850,14 +6828,30 @@
                       <w:r>
                         <w:t xml:space="preserve">Abbildung </w:t>
                       </w:r>
-                      <w:fldSimple w:instr=" SEQ Abbildung \* ARABIC ">
-                        <w:r>
-                          <w:rPr>
-                            <w:noProof/>
-                          </w:rPr>
-                          <w:t>5</w:t>
-                        </w:r>
-                      </w:fldSimple>
+                      <w:r>
+                        <w:fldChar w:fldCharType="begin"/>
+                      </w:r>
+                      <w:r>
+                        <w:instrText xml:space="preserve"> SEQ Abbildung \* ARAB</w:instrText>
+                      </w:r>
+                      <w:r>
+                        <w:instrText xml:space="preserve">IC </w:instrText>
+                      </w:r>
+                      <w:r>
+                        <w:fldChar w:fldCharType="separate"/>
+                      </w:r>
+                      <w:r>
+                        <w:rPr>
+                          <w:noProof/>
+                        </w:rPr>
+                        <w:t>5</w:t>
+                      </w:r>
+                      <w:r>
+                        <w:rPr>
+                          <w:noProof/>
+                        </w:rPr>
+                        <w:fldChar w:fldCharType="end"/>
+                      </w:r>
                       <w:r>
                         <w:t xml:space="preserve"> "Start frei!" - Signal</w:t>
                       </w:r>
@@ -5947,12 +6941,11 @@
       <w:pPr>
         <w:pStyle w:val="Heading3"/>
       </w:pPr>
-      <w:bookmarkStart w:id="11" w:name="_Toc32173814"/>
-      <w:r>
-        <w:lastRenderedPageBreak/>
+      <w:bookmarkStart w:id="13" w:name="_Toc47979468"/>
+      <w:r>
         <w:t>Zeitnahme Entwicklungsfunktionen</w:t>
       </w:r>
-      <w:bookmarkEnd w:id="11"/>
+      <w:bookmarkEnd w:id="13"/>
     </w:p>
     <w:p>
       <w:r>
@@ -6122,11 +7115,11 @@
       <w:pPr>
         <w:pStyle w:val="Heading3"/>
       </w:pPr>
-      <w:bookmarkStart w:id="12" w:name="_Toc32173815"/>
+      <w:bookmarkStart w:id="14" w:name="_Toc47979469"/>
       <w:r>
         <w:t>Manuelle Zeiterfassung</w:t>
       </w:r>
-      <w:bookmarkEnd w:id="12"/>
+      <w:bookmarkEnd w:id="14"/>
     </w:p>
     <w:p>
       <w:r>
@@ -6180,14 +7173,27 @@
                             <w:r>
                               <w:t xml:space="preserve">Abbildung </w:t>
                             </w:r>
-                            <w:fldSimple w:instr=" SEQ Abbildung \* ARABIC ">
-                              <w:r>
-                                <w:rPr>
-                                  <w:noProof/>
-                                </w:rPr>
-                                <w:t>6</w:t>
-                              </w:r>
-                            </w:fldSimple>
+                            <w:r>
+                              <w:fldChar w:fldCharType="begin"/>
+                            </w:r>
+                            <w:r>
+                              <w:instrText xml:space="preserve"> SEQ Abbildung \* ARABIC </w:instrText>
+                            </w:r>
+                            <w:r>
+                              <w:fldChar w:fldCharType="separate"/>
+                            </w:r>
+                            <w:r>
+                              <w:rPr>
+                                <w:noProof/>
+                              </w:rPr>
+                              <w:t>6</w:t>
+                            </w:r>
+                            <w:r>
+                              <w:rPr>
+                                <w:noProof/>
+                              </w:rPr>
+                              <w:fldChar w:fldCharType="end"/>
+                            </w:r>
                             <w:r>
                               <w:t xml:space="preserve"> Manuelle Zeiterfassung</w:t>
                             </w:r>
@@ -6224,14 +7230,27 @@
                       <w:r>
                         <w:t xml:space="preserve">Abbildung </w:t>
                       </w:r>
-                      <w:fldSimple w:instr=" SEQ Abbildung \* ARABIC ">
-                        <w:r>
-                          <w:rPr>
-                            <w:noProof/>
-                          </w:rPr>
-                          <w:t>6</w:t>
-                        </w:r>
-                      </w:fldSimple>
+                      <w:r>
+                        <w:fldChar w:fldCharType="begin"/>
+                      </w:r>
+                      <w:r>
+                        <w:instrText xml:space="preserve"> SEQ Abbildung \* ARABIC </w:instrText>
+                      </w:r>
+                      <w:r>
+                        <w:fldChar w:fldCharType="separate"/>
+                      </w:r>
+                      <w:r>
+                        <w:rPr>
+                          <w:noProof/>
+                        </w:rPr>
+                        <w:t>6</w:t>
+                      </w:r>
+                      <w:r>
+                        <w:rPr>
+                          <w:noProof/>
+                        </w:rPr>
+                        <w:fldChar w:fldCharType="end"/>
+                      </w:r>
                       <w:r>
                         <w:t xml:space="preserve"> Manuelle Zeiterfassung</w:t>
                       </w:r>
@@ -6360,14 +7379,15 @@
       <w:pPr>
         <w:pStyle w:val="Heading2"/>
       </w:pPr>
-      <w:bookmarkStart w:id="13" w:name="_Toc32173816"/>
-      <w:r>
+      <w:bookmarkStart w:id="15" w:name="_Toc47979470"/>
+      <w:r>
+        <w:lastRenderedPageBreak/>
         <w:t>Disqualifikation</w:t>
       </w:r>
       <w:r>
         <w:t xml:space="preserve"> &amp; Ausscheidungen</w:t>
       </w:r>
-      <w:bookmarkEnd w:id="13"/>
+      <w:bookmarkEnd w:id="15"/>
     </w:p>
     <w:p>
       <w:r>
@@ -6539,13 +7559,29 @@
         <w:pStyle w:val="ListParagraph"/>
       </w:pPr>
       <w:r>
-        <w:t>Die Startnummer kann durch Auswahl des Teilnehmers in der Liste festgelegt werden oder durch direkte Eingabe der Startnummer in das Feld „St</w:t>
+        <w:t>Die Startnummer kann durch Auswahl des Teilnehmers in der Liste festgelegt werden oder durch direkte Eingabe der Startnummer in das Feld „</w:t>
+      </w:r>
+      <w:proofErr w:type="spellStart"/>
+      <w:r>
+        <w:t>St</w:t>
       </w:r>
       <w:r>
         <w:t>.</w:t>
       </w:r>
       <w:r>
-        <w:t>Nr“. Mit dem Tatstaturkürzel &lt;STRG&gt; - &lt;M&gt; kann sofort die Startnummer eingegeben werden.</w:t>
+        <w:t>Nr</w:t>
+      </w:r>
+      <w:proofErr w:type="spellEnd"/>
+      <w:r>
+        <w:t xml:space="preserve">“. Mit dem </w:t>
+      </w:r>
+      <w:proofErr w:type="spellStart"/>
+      <w:r>
+        <w:t>Tatstaturkürzel</w:t>
+      </w:r>
+      <w:proofErr w:type="spellEnd"/>
+      <w:r>
+        <w:t xml:space="preserve"> &lt;STRG&gt; - &lt;M&gt; kann sofort die Startnummer eingegeben werden.</w:t>
       </w:r>
     </w:p>
     <w:p>
@@ -6581,7 +7617,6 @@
         <w:pStyle w:val="ListParagraph"/>
       </w:pPr>
       <w:r>
-        <w:lastRenderedPageBreak/>
         <w:t>D</w:t>
       </w:r>
       <w:r>
@@ -6676,7 +7711,15 @@
         <w:t>Speichern sie die Ausscheidung mit &lt;F2&gt;</w:t>
       </w:r>
       <w:r>
-        <w:t xml:space="preserve"> oder durch click auf „Speichern“</w:t>
+        <w:t xml:space="preserve"> oder durch </w:t>
+      </w:r>
+      <w:proofErr w:type="spellStart"/>
+      <w:r>
+        <w:t>click</w:t>
+      </w:r>
+      <w:proofErr w:type="spellEnd"/>
+      <w:r>
+        <w:t xml:space="preserve"> auf „Speichern“</w:t>
       </w:r>
       <w:r>
         <w:t>.</w:t>
@@ -6732,19 +7775,74 @@
       <w:pPr>
         <w:pStyle w:val="Heading2"/>
       </w:pPr>
-      <w:bookmarkStart w:id="14" w:name="_Toc32173817"/>
+      <w:bookmarkStart w:id="16" w:name="_Toc47979471"/>
+      <w:r>
+        <w:t>Live</w:t>
+      </w:r>
+      <w:r>
+        <w:t xml:space="preserve"> T</w:t>
+      </w:r>
+      <w:r>
+        <w:t>iming</w:t>
+      </w:r>
+      <w:bookmarkEnd w:id="16"/>
+      <w:r>
+        <w:t xml:space="preserve"> </w:t>
+      </w:r>
+    </w:p>
+    <w:p>
+      <w:proofErr w:type="spellStart"/>
+      <w:r>
+        <w:t>Race</w:t>
+      </w:r>
+      <w:proofErr w:type="spellEnd"/>
+      <w:r>
+        <w:t xml:space="preserve"> </w:t>
+      </w:r>
+      <w:proofErr w:type="spellStart"/>
+      <w:r>
+        <w:t>Horology</w:t>
+      </w:r>
+      <w:proofErr w:type="spellEnd"/>
+      <w:r>
+        <w:t xml:space="preserve"> unterstützt verschiedene Live</w:t>
+      </w:r>
+      <w:r>
+        <w:t xml:space="preserve"> T</w:t>
+      </w:r>
+      <w:r>
+        <w:t xml:space="preserve">iming </w:t>
+      </w:r>
+      <w:proofErr w:type="gramStart"/>
+      <w:r>
+        <w:t>Plattformen</w:t>
+      </w:r>
+      <w:proofErr w:type="gramEnd"/>
+      <w:r>
+        <w:t xml:space="preserve"> um das Renngeschehen für die Zuschauer sofort sichtbar zu machen</w:t>
+      </w:r>
+      <w:r>
+        <w:t>.</w:t>
+      </w:r>
+    </w:p>
+    <w:p>
+      <w:pPr>
+        <w:pStyle w:val="Heading3"/>
+      </w:pPr>
+      <w:bookmarkStart w:id="17" w:name="_Toc47979472"/>
       <w:r>
         <w:rPr>
           <w:noProof/>
         </w:rPr>
+        <w:lastRenderedPageBreak/>
         <w:drawing>
-          <wp:anchor distT="0" distB="0" distL="114300" distR="114300" simplePos="0" relativeHeight="251674624" behindDoc="0" locked="0" layoutInCell="1" allowOverlap="1" wp14:anchorId="377C2350" wp14:editId="49E39257">
+          <wp:anchor distT="0" distB="0" distL="114300" distR="114300" simplePos="0" relativeHeight="251674624" behindDoc="0" locked="0" layoutInCell="1" allowOverlap="1" wp14:anchorId="377C2350" wp14:editId="11DC8E08">
             <wp:simplePos x="0" y="0"/>
             <wp:positionH relativeFrom="column">
-              <wp:posOffset>2985135</wp:posOffset>
+              <wp:posOffset>2996565</wp:posOffset>
             </wp:positionH>
             <wp:positionV relativeFrom="paragraph">
-              <wp:posOffset>202565</wp:posOffset>
+              <wp:posOffset>20955</wp:posOffset>
             </wp:positionV>
             <wp:extent cx="2774315" cy="1068070"/>
             <wp:effectExtent l="19050" t="19050" r="26035" b="17780"/>
@@ -6799,13 +7897,19 @@
         </w:drawing>
       </w:r>
       <w:r>
-        <w:t>Livetiming via rennmeldung.de</w:t>
-      </w:r>
-      <w:bookmarkEnd w:id="14"/>
-    </w:p>
-    <w:p>
-      <w:r>
-        <w:t xml:space="preserve">Race Horology unterstützt das Livetiming von </w:t>
+        <w:t>r</w:t>
+      </w:r>
+      <w:r>
+        <w:t>ennmeldung.de</w:t>
+      </w:r>
+      <w:bookmarkEnd w:id="17"/>
+    </w:p>
+    <w:p>
+      <w:r>
+        <w:t xml:space="preserve">Um das Livetiming </w:t>
+      </w:r>
+      <w:r>
+        <w:t xml:space="preserve">von </w:t>
       </w:r>
       <w:hyperlink r:id="rId19" w:history="1">
         <w:r>
@@ -6816,7 +7920,13 @@
         </w:r>
       </w:hyperlink>
       <w:r>
-        <w:t>. Um das Livetiming zu nutzen gehen Sie wie folgt vor:</w:t>
+        <w:rPr>
+          <w:rStyle w:val="Hyperlink"/>
+        </w:rPr>
+        <w:t xml:space="preserve"> </w:t>
+      </w:r>
+      <w:r>
+        <w:t>zu nutzen gehen Sie wie folgt vor:</w:t>
       </w:r>
     </w:p>
     <w:p>
@@ -6828,7 +7938,15 @@
         </w:numPr>
       </w:pPr>
       <w:r>
-        <w:t>Geben Sie folgende Daten an: Bewerbsnummer, Login und Passworts.</w:t>
+        <w:t xml:space="preserve">Geben Sie folgende Daten an: </w:t>
+      </w:r>
+      <w:proofErr w:type="spellStart"/>
+      <w:r>
+        <w:t>Bewerbsnummer</w:t>
+      </w:r>
+      <w:proofErr w:type="spellEnd"/>
+      <w:r>
+        <w:t>, Login und Passworts.</w:t>
       </w:r>
     </w:p>
     <w:p>
@@ -7000,27 +8118,111 @@
     </w:p>
     <w:p>
       <w:pPr>
+        <w:pStyle w:val="Heading3"/>
+      </w:pPr>
+      <w:bookmarkStart w:id="18" w:name="_Toc47979473"/>
+      <w:r>
+        <w:t>FIS Live Timing</w:t>
+      </w:r>
+      <w:bookmarkEnd w:id="18"/>
+    </w:p>
+    <w:p>
+      <w:r>
+        <w:rPr>
+          <w:b/>
+          <w:bCs/>
+        </w:rPr>
+        <w:t xml:space="preserve">Anmerkung: </w:t>
+      </w:r>
+      <w:r>
+        <w:t>FIS Live Timing wird derzeit</w:t>
+      </w:r>
+      <w:r>
+        <w:rPr>
+          <w:b/>
+          <w:bCs/>
+        </w:rPr>
+        <w:t xml:space="preserve"> </w:t>
+      </w:r>
+      <w:r>
+        <w:t>n</w:t>
+      </w:r>
+      <w:r>
+        <w:t xml:space="preserve">och nicht unterstützt – </w:t>
+      </w:r>
+      <w:r>
+        <w:t xml:space="preserve">dies </w:t>
+      </w:r>
+      <w:r>
+        <w:t>kommt in einer der nächsten Versionen</w:t>
+      </w:r>
+      <w:r>
+        <w:t xml:space="preserve"> (voraussichtlich noch für die Saison 2020/2021)</w:t>
+      </w:r>
+      <w:r>
+        <w:t>.</w:t>
+      </w:r>
+    </w:p>
+    <w:p>
+      <w:pPr>
         <w:pStyle w:val="Heading1"/>
       </w:pPr>
-      <w:bookmarkStart w:id="15" w:name="_Toc32173818"/>
+      <w:bookmarkStart w:id="19" w:name="_Toc47979474"/>
       <w:r>
         <w:t>Externe Anzeige via Tablet oder Monitor</w:t>
       </w:r>
-      <w:bookmarkEnd w:id="15"/>
+      <w:bookmarkEnd w:id="19"/>
     </w:p>
     <w:p>
       <w:pPr>
         <w:pStyle w:val="Heading2"/>
       </w:pPr>
-      <w:bookmarkStart w:id="16" w:name="_Toc32173819"/>
+      <w:bookmarkStart w:id="20" w:name="_Toc47979475"/>
       <w:r>
         <w:t>Aufrufen der externen Anzeige</w:t>
       </w:r>
-      <w:bookmarkEnd w:id="16"/>
-    </w:p>
-    <w:p>
-      <w:r>
-        <w:t>Race Horology hat einen eingebauten Webservice, mit dem es möglich ist das Renngeschehen auf anderen Geräten zu verfolgen, sofern diese über Netzwerk mit dem Computer auf dem Race Horology läuft, verbunden sind.</w:t>
+      <w:bookmarkEnd w:id="20"/>
+    </w:p>
+    <w:p>
+      <w:proofErr w:type="spellStart"/>
+      <w:r>
+        <w:t>Race</w:t>
+      </w:r>
+      <w:proofErr w:type="spellEnd"/>
+      <w:r>
+        <w:t xml:space="preserve"> </w:t>
+      </w:r>
+      <w:proofErr w:type="spellStart"/>
+      <w:r>
+        <w:t>Horology</w:t>
+      </w:r>
+      <w:proofErr w:type="spellEnd"/>
+      <w:r>
+        <w:t xml:space="preserve"> hat einen eingebauten Webservice, mit dem es möglich </w:t>
+      </w:r>
+      <w:proofErr w:type="gramStart"/>
+      <w:r>
+        <w:t>ist</w:t>
+      </w:r>
+      <w:proofErr w:type="gramEnd"/>
+      <w:r>
+        <w:t xml:space="preserve"> das Renngeschehen auf anderen Geräten zu verfolgen, sofern diese über Netzwerk mit dem Computer auf dem </w:t>
+      </w:r>
+      <w:proofErr w:type="spellStart"/>
+      <w:r>
+        <w:t>Race</w:t>
+      </w:r>
+      <w:proofErr w:type="spellEnd"/>
+      <w:r>
+        <w:t xml:space="preserve"> </w:t>
+      </w:r>
+      <w:proofErr w:type="spellStart"/>
+      <w:r>
+        <w:t>Horology</w:t>
+      </w:r>
+      <w:proofErr w:type="spellEnd"/>
+      <w:r>
+        <w:t xml:space="preserve"> läuft, verbunden sind.</w:t>
       </w:r>
     </w:p>
     <w:p>
@@ -7039,7 +8241,21 @@
         <w:rPr>
           <w:rFonts w:ascii="Courier New" w:hAnsi="Courier New" w:cs="Courier New"/>
         </w:rPr>
-        <w:t>http://&lt;rechner adresse&gt;:8081</w:t>
+        <w:t xml:space="preserve">http://&lt;rechner </w:t>
+      </w:r>
+      <w:proofErr w:type="spellStart"/>
+      <w:r>
+        <w:rPr>
+          <w:rFonts w:ascii="Courier New" w:hAnsi="Courier New" w:cs="Courier New"/>
+        </w:rPr>
+        <w:t>adresse</w:t>
+      </w:r>
+      <w:proofErr w:type="spellEnd"/>
+      <w:r>
+        <w:rPr>
+          <w:rFonts w:ascii="Courier New" w:hAnsi="Courier New" w:cs="Courier New"/>
+        </w:rPr>
+        <w:t>&gt;:8081</w:t>
       </w:r>
       <w:r>
         <w:t xml:space="preserve">. </w:t>
@@ -7050,10 +8266,54 @@
         <w:rPr>
           <w:rFonts w:ascii="Courier New" w:hAnsi="Courier New" w:cs="Courier New"/>
         </w:rPr>
-        <w:t>&lt;rechner adresse&gt;</w:t>
-      </w:r>
-      <w:r>
-        <w:t xml:space="preserve"> ist hierbei die IP-Adresse des Rechners, auf dem Race Horology läuft.</w:t>
+        <w:t>&lt;</w:t>
+      </w:r>
+      <w:proofErr w:type="spellStart"/>
+      <w:r>
+        <w:rPr>
+          <w:rFonts w:ascii="Courier New" w:hAnsi="Courier New" w:cs="Courier New"/>
+        </w:rPr>
+        <w:t>rechner</w:t>
+      </w:r>
+      <w:proofErr w:type="spellEnd"/>
+      <w:r>
+        <w:rPr>
+          <w:rFonts w:ascii="Courier New" w:hAnsi="Courier New" w:cs="Courier New"/>
+        </w:rPr>
+        <w:t xml:space="preserve"> </w:t>
+      </w:r>
+      <w:proofErr w:type="spellStart"/>
+      <w:r>
+        <w:rPr>
+          <w:rFonts w:ascii="Courier New" w:hAnsi="Courier New" w:cs="Courier New"/>
+        </w:rPr>
+        <w:t>adresse</w:t>
+      </w:r>
+      <w:proofErr w:type="spellEnd"/>
+      <w:r>
+        <w:rPr>
+          <w:rFonts w:ascii="Courier New" w:hAnsi="Courier New" w:cs="Courier New"/>
+        </w:rPr>
+        <w:t>&gt;</w:t>
+      </w:r>
+      <w:r>
+        <w:t xml:space="preserve"> ist hierbei die IP-Adresse des Rechners, auf dem </w:t>
+      </w:r>
+      <w:proofErr w:type="spellStart"/>
+      <w:r>
+        <w:t>Race</w:t>
+      </w:r>
+      <w:proofErr w:type="spellEnd"/>
+      <w:r>
+        <w:t xml:space="preserve"> </w:t>
+      </w:r>
+      <w:proofErr w:type="spellStart"/>
+      <w:r>
+        <w:t>Horology</w:t>
+      </w:r>
+      <w:proofErr w:type="spellEnd"/>
+      <w:r>
+        <w:t xml:space="preserve"> läuft.</w:t>
       </w:r>
     </w:p>
     <w:p>
@@ -7061,7 +8321,6 @@
         <w:rPr>
           <w:noProof/>
         </w:rPr>
-        <w:lastRenderedPageBreak/>
         <w:drawing>
           <wp:anchor distT="0" distB="0" distL="114300" distR="114300" simplePos="0" relativeHeight="251676672" behindDoc="0" locked="0" layoutInCell="1" allowOverlap="1" wp14:anchorId="0A36ECCB" wp14:editId="0CF2963C">
             <wp:simplePos x="0" y="0"/>
@@ -7124,7 +8383,23 @@
         </w:drawing>
       </w:r>
       <w:r>
-        <w:t xml:space="preserve">Zur Vereinfachung zeigt Race Horology die Webadresse unten rechts im Statusbereich an. Zusätzlich ist dort ein QR Code abgebildet, sodass man mit einem Tablet oder Handy mit Kamera sehr einfach die Webadresse aufrufen kann. Man muss dazu je nach Tablet oder Handy mit der Kamera-App den QR Code </w:t>
+        <w:t xml:space="preserve">Zur Vereinfachung zeigt </w:t>
+      </w:r>
+      <w:proofErr w:type="spellStart"/>
+      <w:r>
+        <w:t>Race</w:t>
+      </w:r>
+      <w:proofErr w:type="spellEnd"/>
+      <w:r>
+        <w:t xml:space="preserve"> </w:t>
+      </w:r>
+      <w:proofErr w:type="spellStart"/>
+      <w:r>
+        <w:t>Horology</w:t>
+      </w:r>
+      <w:proofErr w:type="spellEnd"/>
+      <w:r>
+        <w:t xml:space="preserve"> die Webadresse unten rechts im Statusbereich an. Zusätzlich ist dort ein QR Code abgebildet, sodass man mit einem Tablet oder Handy mit Kamera sehr einfach die Webadresse aufrufen kann. Man muss dazu je nach Tablet oder Handy mit der Kamera-App den QR Code </w:t>
       </w:r>
       <w:r>
         <w:t>erfassen</w:t>
@@ -7137,11 +8412,11 @@
       <w:pPr>
         <w:pStyle w:val="Heading2"/>
       </w:pPr>
-      <w:bookmarkStart w:id="17" w:name="_Toc32173820"/>
+      <w:bookmarkStart w:id="21" w:name="_Toc47979476"/>
       <w:r>
         <w:t>Empfohlene Netzwerk Setups</w:t>
       </w:r>
-      <w:bookmarkEnd w:id="17"/>
+      <w:bookmarkEnd w:id="21"/>
     </w:p>
     <w:p>
       <w:r>
@@ -7152,11 +8427,12 @@
       <w:pPr>
         <w:pStyle w:val="Heading1"/>
       </w:pPr>
-      <w:bookmarkStart w:id="18" w:name="_Toc32173821"/>
+      <w:bookmarkStart w:id="22" w:name="_Toc47979477"/>
       <w:r>
         <w:rPr>
           <w:noProof/>
         </w:rPr>
+        <w:lastRenderedPageBreak/>
         <mc:AlternateContent>
           <mc:Choice Requires="wps">
             <w:drawing>
@@ -7205,14 +8481,27 @@
                             <w:r>
                               <w:t xml:space="preserve">Abbildung </w:t>
                             </w:r>
-                            <w:fldSimple w:instr=" SEQ Abbildung \* ARABIC ">
-                              <w:r>
-                                <w:rPr>
-                                  <w:noProof/>
-                                </w:rPr>
-                                <w:t>7</w:t>
-                              </w:r>
-                            </w:fldSimple>
+                            <w:r>
+                              <w:fldChar w:fldCharType="begin"/>
+                            </w:r>
+                            <w:r>
+                              <w:instrText xml:space="preserve"> SEQ Abbildung \* ARABIC </w:instrText>
+                            </w:r>
+                            <w:r>
+                              <w:fldChar w:fldCharType="separate"/>
+                            </w:r>
+                            <w:r>
+                              <w:rPr>
+                                <w:noProof/>
+                              </w:rPr>
+                              <w:t>7</w:t>
+                            </w:r>
+                            <w:r>
+                              <w:rPr>
+                                <w:noProof/>
+                              </w:rPr>
+                              <w:fldChar w:fldCharType="end"/>
+                            </w:r>
                             <w:r>
                               <w:t xml:space="preserve"> Listen</w:t>
                             </w:r>
@@ -7247,14 +8536,27 @@
                       <w:r>
                         <w:t xml:space="preserve">Abbildung </w:t>
                       </w:r>
-                      <w:fldSimple w:instr=" SEQ Abbildung \* ARABIC ">
-                        <w:r>
-                          <w:rPr>
-                            <w:noProof/>
-                          </w:rPr>
-                          <w:t>7</w:t>
-                        </w:r>
-                      </w:fldSimple>
+                      <w:r>
+                        <w:fldChar w:fldCharType="begin"/>
+                      </w:r>
+                      <w:r>
+                        <w:instrText xml:space="preserve"> SEQ Abbildung \* ARABIC </w:instrText>
+                      </w:r>
+                      <w:r>
+                        <w:fldChar w:fldCharType="separate"/>
+                      </w:r>
+                      <w:r>
+                        <w:rPr>
+                          <w:noProof/>
+                        </w:rPr>
+                        <w:t>7</w:t>
+                      </w:r>
+                      <w:r>
+                        <w:rPr>
+                          <w:noProof/>
+                        </w:rPr>
+                        <w:fldChar w:fldCharType="end"/>
+                      </w:r>
                       <w:r>
                         <w:t xml:space="preserve"> Listen</w:t>
                       </w:r>
@@ -7339,7 +8641,7 @@
       <w:r>
         <w:t>Listen</w:t>
       </w:r>
-      <w:bookmarkEnd w:id="18"/>
+      <w:bookmarkEnd w:id="22"/>
       <w:r>
         <w:t xml:space="preserve"> </w:t>
       </w:r>
@@ -7348,15 +8650,28 @@
       <w:pPr>
         <w:pStyle w:val="Heading2"/>
       </w:pPr>
-      <w:bookmarkStart w:id="19" w:name="_Toc32173822"/>
+      <w:bookmarkStart w:id="23" w:name="_Toc47979478"/>
       <w:r>
         <w:t>Listen anzeigen</w:t>
       </w:r>
-      <w:bookmarkEnd w:id="19"/>
-    </w:p>
-    <w:p>
-      <w:r>
-        <w:t xml:space="preserve">Race Horology zeigt auf der rechten Hälfte der Anwendung die aktuellen Start- oder Ergebnislisten. </w:t>
+      <w:bookmarkEnd w:id="23"/>
+    </w:p>
+    <w:p>
+      <w:proofErr w:type="spellStart"/>
+      <w:r>
+        <w:t>Race</w:t>
+      </w:r>
+      <w:proofErr w:type="spellEnd"/>
+      <w:r>
+        <w:t xml:space="preserve"> </w:t>
+      </w:r>
+      <w:proofErr w:type="spellStart"/>
+      <w:r>
+        <w:t>Horology</w:t>
+      </w:r>
+      <w:proofErr w:type="spellEnd"/>
+      <w:r>
+        <w:t xml:space="preserve"> zeigt auf der rechten Hälfte der Anwendung die aktuellen Start- oder Ergebnislisten. </w:t>
       </w:r>
       <w:r>
         <w:t>Den</w:t>
@@ -7481,18 +8796,22 @@
           <w:noProof/>
         </w:rPr>
       </w:pPr>
-      <w:bookmarkStart w:id="20" w:name="_Toc32173823"/>
+      <w:bookmarkStart w:id="24" w:name="_Toc47979479"/>
       <w:r>
         <w:rPr>
           <w:noProof/>
         </w:rPr>
         <w:t>Listen drucken</w:t>
       </w:r>
-      <w:bookmarkEnd w:id="20"/>
-    </w:p>
-    <w:p>
-      <w:r>
-        <w:t xml:space="preserve">Die gerade aktuell sichtbare Liste kann mittels </w:t>
+      <w:bookmarkEnd w:id="24"/>
+    </w:p>
+    <w:p>
+      <w:r>
+        <w:t xml:space="preserve">Die gerade aktuell sichtbare Liste kann </w:t>
+      </w:r>
+      <w:proofErr w:type="gramStart"/>
+      <w:r>
+        <w:t xml:space="preserve">mittels </w:t>
       </w:r>
       <w:r>
         <w:rPr>
@@ -7503,6 +8822,7 @@
         </w:rPr>
         <w:t>Drucken</w:t>
       </w:r>
+      <w:proofErr w:type="gramEnd"/>
       <w:r>
         <w:t xml:space="preserve"> in ein PDF-Dokument geschrieben werden. Es wird automatisch ein passender Dateiname vorgeschlagen.</w:t>
       </w:r>
@@ -7511,14 +8831,14 @@
       <w:pPr>
         <w:pStyle w:val="Heading3"/>
       </w:pPr>
-      <w:bookmarkStart w:id="21" w:name="_Toc32173824"/>
+      <w:bookmarkStart w:id="25" w:name="_Toc47979480"/>
       <w:r>
         <w:t>Eigene Logos</w:t>
       </w:r>
       <w:r>
         <w:t xml:space="preserve"> platzieren</w:t>
       </w:r>
-      <w:bookmarkEnd w:id="21"/>
+      <w:bookmarkEnd w:id="25"/>
     </w:p>
     <w:p>
       <w:r>
@@ -7776,22 +9096,21 @@
       <w:pPr>
         <w:pStyle w:val="Heading1"/>
       </w:pPr>
-      <w:bookmarkStart w:id="22" w:name="_Toc32173825"/>
-      <w:r>
-        <w:lastRenderedPageBreak/>
+      <w:bookmarkStart w:id="26" w:name="_Toc47979481"/>
+      <w:r>
         <w:t>Anmerkungen</w:t>
       </w:r>
-      <w:bookmarkEnd w:id="22"/>
+      <w:bookmarkEnd w:id="26"/>
     </w:p>
     <w:p>
       <w:pPr>
         <w:pStyle w:val="Heading2"/>
       </w:pPr>
-      <w:bookmarkStart w:id="23" w:name="_Toc32173826"/>
+      <w:bookmarkStart w:id="27" w:name="_Toc47979482"/>
       <w:r>
         <w:t>Bewerbsdatei gleichzeitig mit anderem Programm bearbeiten</w:t>
       </w:r>
-      <w:bookmarkEnd w:id="23"/>
+      <w:bookmarkEnd w:id="27"/>
     </w:p>
     <w:p>
       <w:r>
@@ -7808,23 +9127,80 @@
         <w:t>nicht</w:t>
       </w:r>
       <w:r>
-        <w:t xml:space="preserve"> mit einem anderen Programm parallel zu Race Horology arbeiten. Die Änderungen werden in Race Horology nicht sichtbar sein und es kann zu Datenverlust kommen. </w:t>
-      </w:r>
-    </w:p>
-    <w:p>
-      <w:r>
-        <w:t xml:space="preserve">Es ist zwar grundsätzlich möglich, mit einem anderen Programm die Bewerbsdateien zu bearbeiten, allerdings sollte dazu Race Horology vorher geschlossen und anschließend wieder erneut geöffnet werden. </w:t>
+        <w:t xml:space="preserve"> mit einem anderen Programm parallel zu </w:t>
+      </w:r>
+      <w:proofErr w:type="spellStart"/>
+      <w:r>
+        <w:t>Race</w:t>
+      </w:r>
+      <w:proofErr w:type="spellEnd"/>
+      <w:r>
+        <w:t xml:space="preserve"> </w:t>
+      </w:r>
+      <w:proofErr w:type="spellStart"/>
+      <w:r>
+        <w:t>Horology</w:t>
+      </w:r>
+      <w:proofErr w:type="spellEnd"/>
+      <w:r>
+        <w:t xml:space="preserve"> arbeiten. Die Änderungen werden in </w:t>
+      </w:r>
+      <w:proofErr w:type="spellStart"/>
+      <w:r>
+        <w:t>Race</w:t>
+      </w:r>
+      <w:proofErr w:type="spellEnd"/>
+      <w:r>
+        <w:t xml:space="preserve"> </w:t>
+      </w:r>
+      <w:proofErr w:type="spellStart"/>
+      <w:r>
+        <w:t>Horology</w:t>
+      </w:r>
+      <w:proofErr w:type="spellEnd"/>
+      <w:r>
+        <w:t xml:space="preserve"> nicht sichtbar sein und es kann zu Datenverlust kommen. </w:t>
+      </w:r>
+    </w:p>
+    <w:p>
+      <w:r>
+        <w:t xml:space="preserve">Es ist zwar grundsätzlich möglich, mit einem anderen Programm die </w:t>
+      </w:r>
+      <w:proofErr w:type="spellStart"/>
+      <w:r>
+        <w:t>Bewerbsdateien</w:t>
+      </w:r>
+      <w:proofErr w:type="spellEnd"/>
+      <w:r>
+        <w:t xml:space="preserve"> zu bearbeiten, allerdings sollte dazu </w:t>
+      </w:r>
+      <w:proofErr w:type="spellStart"/>
+      <w:r>
+        <w:t>Race</w:t>
+      </w:r>
+      <w:proofErr w:type="spellEnd"/>
+      <w:r>
+        <w:t xml:space="preserve"> </w:t>
+      </w:r>
+      <w:proofErr w:type="spellStart"/>
+      <w:r>
+        <w:t>Horology</w:t>
+      </w:r>
+      <w:proofErr w:type="spellEnd"/>
+      <w:r>
+        <w:t xml:space="preserve"> vorher geschlossen und anschließend wieder erneut geöffnet werden. </w:t>
       </w:r>
     </w:p>
     <w:p>
       <w:pPr>
         <w:pStyle w:val="Heading1"/>
       </w:pPr>
-      <w:bookmarkStart w:id="24" w:name="_Toc32173827"/>
-      <w:r>
+      <w:bookmarkStart w:id="28" w:name="_Toc47979483"/>
+      <w:r>
+        <w:lastRenderedPageBreak/>
         <w:t>Versions Historie</w:t>
       </w:r>
-      <w:bookmarkEnd w:id="24"/>
+      <w:bookmarkEnd w:id="28"/>
     </w:p>
     <w:tbl>
       <w:tblPr>
@@ -7976,7 +9352,15 @@
           </w:tcPr>
           <w:p>
             <w:r>
-              <w:t>&lt;&lt;tbd&gt;&gt;</w:t>
+              <w:t>&lt;&lt;</w:t>
+            </w:r>
+            <w:proofErr w:type="spellStart"/>
+            <w:r>
+              <w:t>tbd</w:t>
+            </w:r>
+            <w:proofErr w:type="spellEnd"/>
+            <w:r>
+              <w:t>&gt;&gt;</w:t>
             </w:r>
           </w:p>
         </w:tc>
@@ -7984,6 +9368,16 @@
           <w:tcPr>
             <w:tcW w:w="6713" w:type="dxa"/>
           </w:tcPr>
+          <w:p>
+            <w:r>
+              <w:t xml:space="preserve">NEU: Erstellen von </w:t>
+            </w:r>
+            <w:proofErr w:type="spellStart"/>
+            <w:r>
+              <w:t>Bewerbsdateien</w:t>
+            </w:r>
+            <w:proofErr w:type="spellEnd"/>
+          </w:p>
           <w:p>
             <w:r>
               <w:t xml:space="preserve">NEU: Editieren von Klassen und Gruppen </w:t>
@@ -8091,8 +9485,21 @@
         <w:top w:val="single" w:sz="2" w:space="1" w:color="auto"/>
       </w:pBdr>
     </w:pPr>
+    <w:proofErr w:type="spellStart"/>
     <w:r>
-      <w:t xml:space="preserve">Race Horology – Anleitung </w:t>
+      <w:t>Race</w:t>
+    </w:r>
+    <w:proofErr w:type="spellEnd"/>
+    <w:r>
+      <w:t xml:space="preserve"> </w:t>
+    </w:r>
+    <w:proofErr w:type="spellStart"/>
+    <w:r>
+      <w:t>Horology</w:t>
+    </w:r>
+    <w:proofErr w:type="spellEnd"/>
+    <w:r>
+      <w:t xml:space="preserve"> – Anleitung </w:t>
     </w:r>
     <w:r>
       <w:tab/>
@@ -8122,27 +9529,14 @@
     <w:r>
       <w:t xml:space="preserve"> / </w:t>
     </w:r>
-    <w:r>
-      <w:fldChar w:fldCharType="begin"/>
-    </w:r>
-    <w:r>
-      <w:instrText xml:space="preserve"> NUMPAGES  \* Arabic  \* MERGEFORMAT </w:instrText>
-    </w:r>
-    <w:r>
-      <w:fldChar w:fldCharType="separate"/>
-    </w:r>
-    <w:r>
-      <w:rPr>
-        <w:noProof/>
-      </w:rPr>
-      <w:t>2</w:t>
-    </w:r>
-    <w:r>
-      <w:rPr>
-        <w:noProof/>
-      </w:rPr>
-      <w:fldChar w:fldCharType="end"/>
-    </w:r>
+    <w:fldSimple w:instr=" NUMPAGES  \* Arabic  \* MERGEFORMAT ">
+      <w:r>
+        <w:rPr>
+          <w:noProof/>
+        </w:rPr>
+        <w:t>2</w:t>
+      </w:r>
+    </w:fldSimple>
   </w:p>
   <w:p>
     <w:pPr>
@@ -8183,7 +9577,23 @@
         <w:footnoteRef/>
       </w:r>
       <w:r>
-        <w:t xml:space="preserve"> Die Konfiguration wird derzeit von DSVAlpin nicht übernommen und muss in Race Horology durchgeführt werden.</w:t>
+        <w:t xml:space="preserve"> Die Konfiguration wird derzeit von DSVAlpin nicht übernommen und muss in </w:t>
+      </w:r>
+      <w:proofErr w:type="spellStart"/>
+      <w:r>
+        <w:t>Race</w:t>
+      </w:r>
+      <w:proofErr w:type="spellEnd"/>
+      <w:r>
+        <w:t xml:space="preserve"> </w:t>
+      </w:r>
+      <w:proofErr w:type="spellStart"/>
+      <w:r>
+        <w:t>Horology</w:t>
+      </w:r>
+      <w:proofErr w:type="spellEnd"/>
+      <w:r>
+        <w:t xml:space="preserve"> durchgeführt werden.</w:t>
       </w:r>
     </w:p>
   </w:footnote>
@@ -9130,6 +10540,119 @@
       </w:rPr>
     </w:lvl>
   </w:abstractNum>
+  <w:abstractNum w:abstractNumId="8" w15:restartNumberingAfterBreak="0">
+    <w:nsid w:val="7A9C742F"/>
+    <w:multiLevelType w:val="hybridMultilevel"/>
+    <w:tmpl w:val="DDC2E2DC"/>
+    <w:lvl w:ilvl="0" w:tplc="04070001">
+      <w:start w:val="1"/>
+      <w:numFmt w:val="bullet"/>
+      <w:lvlText w:val=""/>
+      <w:lvlJc w:val="left"/>
+      <w:pPr>
+        <w:ind w:left="720" w:hanging="360"/>
+      </w:pPr>
+      <w:rPr>
+        <w:rFonts w:ascii="Symbol" w:hAnsi="Symbol" w:hint="default"/>
+      </w:rPr>
+    </w:lvl>
+    <w:lvl w:ilvl="1" w:tplc="04070003" w:tentative="1">
+      <w:start w:val="1"/>
+      <w:numFmt w:val="bullet"/>
+      <w:lvlText w:val="o"/>
+      <w:lvlJc w:val="left"/>
+      <w:pPr>
+        <w:ind w:left="1440" w:hanging="360"/>
+      </w:pPr>
+      <w:rPr>
+        <w:rFonts w:ascii="Courier New" w:hAnsi="Courier New" w:cs="Courier New" w:hint="default"/>
+      </w:rPr>
+    </w:lvl>
+    <w:lvl w:ilvl="2" w:tplc="04070005" w:tentative="1">
+      <w:start w:val="1"/>
+      <w:numFmt w:val="bullet"/>
+      <w:lvlText w:val=""/>
+      <w:lvlJc w:val="left"/>
+      <w:pPr>
+        <w:ind w:left="2160" w:hanging="360"/>
+      </w:pPr>
+      <w:rPr>
+        <w:rFonts w:ascii="Wingdings" w:hAnsi="Wingdings" w:hint="default"/>
+      </w:rPr>
+    </w:lvl>
+    <w:lvl w:ilvl="3" w:tplc="04070001" w:tentative="1">
+      <w:start w:val="1"/>
+      <w:numFmt w:val="bullet"/>
+      <w:lvlText w:val=""/>
+      <w:lvlJc w:val="left"/>
+      <w:pPr>
+        <w:ind w:left="2880" w:hanging="360"/>
+      </w:pPr>
+      <w:rPr>
+        <w:rFonts w:ascii="Symbol" w:hAnsi="Symbol" w:hint="default"/>
+      </w:rPr>
+    </w:lvl>
+    <w:lvl w:ilvl="4" w:tplc="04070003" w:tentative="1">
+      <w:start w:val="1"/>
+      <w:numFmt w:val="bullet"/>
+      <w:lvlText w:val="o"/>
+      <w:lvlJc w:val="left"/>
+      <w:pPr>
+        <w:ind w:left="3600" w:hanging="360"/>
+      </w:pPr>
+      <w:rPr>
+        <w:rFonts w:ascii="Courier New" w:hAnsi="Courier New" w:cs="Courier New" w:hint="default"/>
+      </w:rPr>
+    </w:lvl>
+    <w:lvl w:ilvl="5" w:tplc="04070005" w:tentative="1">
+      <w:start w:val="1"/>
+      <w:numFmt w:val="bullet"/>
+      <w:lvlText w:val=""/>
+      <w:lvlJc w:val="left"/>
+      <w:pPr>
+        <w:ind w:left="4320" w:hanging="360"/>
+      </w:pPr>
+      <w:rPr>
+        <w:rFonts w:ascii="Wingdings" w:hAnsi="Wingdings" w:hint="default"/>
+      </w:rPr>
+    </w:lvl>
+    <w:lvl w:ilvl="6" w:tplc="04070001" w:tentative="1">
+      <w:start w:val="1"/>
+      <w:numFmt w:val="bullet"/>
+      <w:lvlText w:val=""/>
+      <w:lvlJc w:val="left"/>
+      <w:pPr>
+        <w:ind w:left="5040" w:hanging="360"/>
+      </w:pPr>
+      <w:rPr>
+        <w:rFonts w:ascii="Symbol" w:hAnsi="Symbol" w:hint="default"/>
+      </w:rPr>
+    </w:lvl>
+    <w:lvl w:ilvl="7" w:tplc="04070003" w:tentative="1">
+      <w:start w:val="1"/>
+      <w:numFmt w:val="bullet"/>
+      <w:lvlText w:val="o"/>
+      <w:lvlJc w:val="left"/>
+      <w:pPr>
+        <w:ind w:left="5760" w:hanging="360"/>
+      </w:pPr>
+      <w:rPr>
+        <w:rFonts w:ascii="Courier New" w:hAnsi="Courier New" w:cs="Courier New" w:hint="default"/>
+      </w:rPr>
+    </w:lvl>
+    <w:lvl w:ilvl="8" w:tplc="04070005" w:tentative="1">
+      <w:start w:val="1"/>
+      <w:numFmt w:val="bullet"/>
+      <w:lvlText w:val=""/>
+      <w:lvlJc w:val="left"/>
+      <w:pPr>
+        <w:ind w:left="6480" w:hanging="360"/>
+      </w:pPr>
+      <w:rPr>
+        <w:rFonts w:ascii="Wingdings" w:hAnsi="Wingdings" w:hint="default"/>
+      </w:rPr>
+    </w:lvl>
+  </w:abstractNum>
   <w:num w:numId="1">
     <w:abstractNumId w:val="7"/>
   </w:num>
@@ -9153,6 +10676,9 @@
   </w:num>
   <w:num w:numId="8">
     <w:abstractNumId w:val="2"/>
+  </w:num>
+  <w:num w:numId="9">
+    <w:abstractNumId w:val="8"/>
   </w:num>
 </w:numbering>
 </file>
@@ -10545,6 +12071,29 @@
       </w:tcPr>
     </w:tblStylePr>
   </w:style>
+  <w:style w:type="paragraph" w:customStyle="1" w:styleId="MenuButtons">
+    <w:name w:val="Menu &amp; Buttons"/>
+    <w:basedOn w:val="Normal"/>
+    <w:link w:val="MenuButtonsChar"/>
+    <w:qFormat/>
+    <w:rsid w:val="00011C67"/>
+    <w:rPr>
+      <w:b/>
+      <w:i/>
+      <w:iCs/>
+    </w:rPr>
+  </w:style>
+  <w:style w:type="character" w:customStyle="1" w:styleId="MenuButtonsChar">
+    <w:name w:val="Menu &amp; Buttons Char"/>
+    <w:basedOn w:val="DefaultParagraphFont"/>
+    <w:link w:val="MenuButtons"/>
+    <w:rsid w:val="00011C67"/>
+    <w:rPr>
+      <w:b/>
+      <w:i/>
+      <w:iCs/>
+    </w:rPr>
+  </w:style>
 </w:styles>
 </file>
 

</xml_diff>

<commit_message>
CHANGED: Classes and Groups
</commit_message>
<xml_diff>
--- a/Documents/Race Horology - Anleitung.docx
+++ b/Documents/Race Horology - Anleitung.docx
@@ -190,7 +190,7 @@
           <w:rFonts w:ascii="Ubuntu" w:hAnsi="Ubuntu"/>
           <w:noProof/>
         </w:rPr>
-        <w:t>10.08.2020</w:t>
+        <w:t>24.08.2020</w:t>
       </w:r>
       <w:r>
         <w:rPr>
@@ -2975,10 +2975,7 @@
           </w:tcPr>
           <w:p>
             <w:r>
-              <w:t>Wettbewerb</w:t>
-            </w:r>
-            <w:r>
-              <w:t xml:space="preserve"> anlegen</w:t>
+              <w:t>Wettbewerb anlegen</w:t>
             </w:r>
           </w:p>
         </w:tc>
@@ -5218,14 +5215,7 @@
       </w:r>
       <w:r>
         <w:tab/>
-      </w:r>
-      <w:proofErr w:type="gramStart"/>
-      <w:r>
-        <w:t>Möglich</w:t>
-      </w:r>
-      <w:proofErr w:type="gramEnd"/>
-      <w:r>
-        <w:t xml:space="preserve"> zu tun</w:t>
+        <w:t>Möglich zu tun</w:t>
       </w:r>
     </w:p>
     <w:p>
@@ -5333,16 +5323,8 @@
         <w:rPr>
           <w:rStyle w:val="MenuButtonsChar"/>
         </w:rPr>
-        <w:t xml:space="preserve"> </w:t>
-      </w:r>
-      <w:proofErr w:type="gramStart"/>
-      <w:r>
-        <w:rPr>
-          <w:rStyle w:val="MenuButtonsChar"/>
-        </w:rPr>
-        <w:t>Neu</w:t>
-      </w:r>
-      <w:proofErr w:type="gramEnd"/>
+        <w:t xml:space="preserve"> Neu</w:t>
+      </w:r>
       <w:r>
         <w:t xml:space="preserve"> angelegt. </w:t>
       </w:r>
@@ -5591,27 +5573,14 @@
       <w:r>
         <w:t xml:space="preserve">Abbildung </w:t>
       </w:r>
-      <w:r>
-        <w:fldChar w:fldCharType="begin"/>
-      </w:r>
-      <w:r>
-        <w:instrText xml:space="preserve"> SEQ Abbildung \* ARABIC </w:instrText>
-      </w:r>
-      <w:r>
-        <w:fldChar w:fldCharType="separate"/>
-      </w:r>
-      <w:r>
-        <w:rPr>
-          <w:noProof/>
-        </w:rPr>
-        <w:t>1</w:t>
-      </w:r>
-      <w:r>
-        <w:rPr>
-          <w:noProof/>
-        </w:rPr>
-        <w:fldChar w:fldCharType="end"/>
-      </w:r>
+      <w:fldSimple w:instr=" SEQ Abbildung \* ARABIC ">
+        <w:r>
+          <w:rPr>
+            <w:noProof/>
+          </w:rPr>
+          <w:t>1</w:t>
+        </w:r>
+      </w:fldSimple>
       <w:r>
         <w:t xml:space="preserve"> Rennkonfiguration</w:t>
       </w:r>
@@ -5619,13 +5588,7 @@
     <w:p/>
     <w:p>
       <w:r>
-        <w:t xml:space="preserve">Um nicht jedes Mal eine komplette </w:t>
-      </w:r>
-      <w:r>
-        <w:t xml:space="preserve">Rennkonfiguration </w:t>
-      </w:r>
-      <w:r>
-        <w:t xml:space="preserve">eingeben zu müssen, kann die </w:t>
+        <w:t xml:space="preserve">Um nicht jedes Mal eine komplette Rennkonfiguration eingeben zu müssen, kann die </w:t>
       </w:r>
       <w:r>
         <w:t xml:space="preserve">Rennkonfiguration aus einem Template erstellt werden. Beispieltemplates sind </w:t>
@@ -5678,8 +5641,7 @@
     <w:p>
       <w:r>
         <w:rPr>
-          <w:b/>
-          <w:bCs/>
+          <w:rStyle w:val="AnmerkungChar"/>
         </w:rPr>
         <w:t>Anmerkung:</w:t>
       </w:r>
@@ -5769,84 +5731,395 @@
       <w:r>
         <w:t xml:space="preserve">Abbildung </w:t>
       </w:r>
-      <w:r>
-        <w:fldChar w:fldCharType="begin"/>
-      </w:r>
-      <w:r>
-        <w:instrText xml:space="preserve"> SEQ Abbildung \* ARABIC </w:instrText>
-      </w:r>
-      <w:r>
-        <w:fldChar w:fldCharType="separate"/>
+      <w:fldSimple w:instr=" SEQ Abbildung \* ARABIC ">
+        <w:r>
+          <w:rPr>
+            <w:noProof/>
+          </w:rPr>
+          <w:t>2</w:t>
+        </w:r>
+      </w:fldSimple>
+      <w:r>
+        <w:t xml:space="preserve"> Renndaten (erscheinen </w:t>
       </w:r>
       <w:r>
         <w:rPr>
           <w:noProof/>
         </w:rPr>
-        <w:t>2</w:t>
-      </w:r>
+        <w:t>auf dem Listenkopf)</w:t>
+      </w:r>
+    </w:p>
+    <w:p>
+      <w:pPr>
+        <w:pStyle w:val="Heading1"/>
+      </w:pPr>
+      <w:bookmarkStart w:id="8" w:name="_Toc47979463"/>
+      <w:r>
+        <w:t>Teilnehmer</w:t>
+      </w:r>
+      <w:bookmarkEnd w:id="8"/>
+    </w:p>
+    <w:p>
+      <w:proofErr w:type="spellStart"/>
+      <w:r>
+        <w:t>Race</w:t>
+      </w:r>
+      <w:proofErr w:type="spellEnd"/>
+      <w:r>
+        <w:t xml:space="preserve"> </w:t>
+      </w:r>
+      <w:proofErr w:type="spellStart"/>
+      <w:r>
+        <w:t>Horology</w:t>
+      </w:r>
+      <w:proofErr w:type="spellEnd"/>
+      <w:r>
+        <w:t xml:space="preserve"> unterscheidet zwischen Teilnehmer für einen </w:t>
+      </w:r>
+      <w:r>
+        <w:t>Wettb</w:t>
+      </w:r>
+      <w:r>
+        <w:t>ewerb und Teilnehmern für ein Rennen.</w:t>
+      </w:r>
+      <w:r>
+        <w:t xml:space="preserve"> Grundsätzlich muss ein Teilnehmer eines Rennens auch ein Teilnehmer des Wettb</w:t>
+      </w:r>
+      <w:r>
+        <w:t>ewerb</w:t>
+      </w:r>
+      <w:r>
+        <w:t>e</w:t>
+      </w:r>
+      <w:r>
+        <w:t>s</w:t>
+      </w:r>
+      <w:r>
+        <w:t xml:space="preserve"> sein.</w:t>
+      </w:r>
+      <w:r>
+        <w:t xml:space="preserve"> Weiterhin werden die Teilnehmer einer Klasse bzw. einer Gruppe zugeordnet. Diese sollten angelegt werden, bevor die Teilnehmer hinzugefügt werden.</w:t>
+      </w:r>
+    </w:p>
+    <w:p>
+      <w:pPr>
+        <w:pStyle w:val="Heading2"/>
+      </w:pPr>
+      <w:r>
+        <w:lastRenderedPageBreak/>
+        <w:t>Klassen und Gruppen</w:t>
+      </w:r>
+    </w:p>
+    <w:p>
+      <w:pPr>
+        <w:pStyle w:val="Heading3"/>
+      </w:pPr>
+      <w:r>
+        <w:t>Erstellen und Editieren von Klassen und Gruppen</w:t>
+      </w:r>
+    </w:p>
+    <w:p>
       <w:r>
         <w:rPr>
           <w:noProof/>
         </w:rPr>
-        <w:fldChar w:fldCharType="end"/>
-      </w:r>
-      <w:r>
-        <w:t xml:space="preserve"> Renndaten (erscheinen </w:t>
-      </w:r>
+        <w:drawing>
+          <wp:anchor distT="0" distB="0" distL="114300" distR="114300" simplePos="0" relativeHeight="251677696" behindDoc="0" locked="0" layoutInCell="1" allowOverlap="1" wp14:anchorId="061D637C" wp14:editId="3976B0D5">
+            <wp:simplePos x="0" y="0"/>
+            <wp:positionH relativeFrom="margin">
+              <wp:posOffset>1762760</wp:posOffset>
+            </wp:positionH>
+            <wp:positionV relativeFrom="paragraph">
+              <wp:posOffset>7620</wp:posOffset>
+            </wp:positionV>
+            <wp:extent cx="3989070" cy="2299335"/>
+            <wp:effectExtent l="0" t="0" r="0" b="5715"/>
+            <wp:wrapSquare wrapText="bothSides"/>
+            <wp:docPr id="18" name="Picture 18"/>
+            <wp:cNvGraphicFramePr>
+              <a:graphicFrameLocks xmlns:a="http://schemas.openxmlformats.org/drawingml/2006/main" noChangeAspect="1"/>
+            </wp:cNvGraphicFramePr>
+            <a:graphic xmlns:a="http://schemas.openxmlformats.org/drawingml/2006/main">
+              <a:graphicData uri="http://schemas.openxmlformats.org/drawingml/2006/picture">
+                <pic:pic xmlns:pic="http://schemas.openxmlformats.org/drawingml/2006/picture">
+                  <pic:nvPicPr>
+                    <pic:cNvPr id="1" name=""/>
+                    <pic:cNvPicPr/>
+                  </pic:nvPicPr>
+                  <pic:blipFill rotWithShape="1">
+                    <a:blip r:embed="rId14">
+                      <a:extLst>
+                        <a:ext uri="{28A0092B-C50C-407E-A947-70E740481C1C}">
+                          <a14:useLocalDpi xmlns:a14="http://schemas.microsoft.com/office/drawing/2010/main" val="0"/>
+                        </a:ext>
+                      </a:extLst>
+                    </a:blip>
+                    <a:srcRect t="7171" b="20491"/>
+                    <a:stretch/>
+                  </pic:blipFill>
+                  <pic:spPr bwMode="auto">
+                    <a:xfrm>
+                      <a:off x="0" y="0"/>
+                      <a:ext cx="3989070" cy="2299335"/>
+                    </a:xfrm>
+                    <a:prstGeom prst="rect">
+                      <a:avLst/>
+                    </a:prstGeom>
+                    <a:ln>
+                      <a:noFill/>
+                    </a:ln>
+                    <a:extLst>
+                      <a:ext uri="{53640926-AAD7-44D8-BBD7-CCE9431645EC}">
+                        <a14:shadowObscured xmlns:a14="http://schemas.microsoft.com/office/drawing/2010/main"/>
+                      </a:ext>
+                    </a:extLst>
+                  </pic:spPr>
+                </pic:pic>
+              </a:graphicData>
+            </a:graphic>
+            <wp14:sizeRelH relativeFrom="margin">
+              <wp14:pctWidth>0</wp14:pctWidth>
+            </wp14:sizeRelH>
+            <wp14:sizeRelV relativeFrom="margin">
+              <wp14:pctHeight>0</wp14:pctHeight>
+            </wp14:sizeRelV>
+          </wp:anchor>
+        </w:drawing>
+      </w:r>
+      <w:r>
+        <w:t xml:space="preserve">Das Erstellen und Editieren von Gruppen findet man in der Tabe </w:t>
+      </w:r>
+      <w:r>
+        <w:rPr>
+          <w:rStyle w:val="MenuButtonsChar"/>
+        </w:rPr>
+        <w:t>Teilnehmerdaten</w:t>
+      </w:r>
+      <w:r>
+        <w:t xml:space="preserve"> und dem Sub-Tabe </w:t>
+      </w:r>
+      <w:r>
+        <w:rPr>
+          <w:rStyle w:val="MenuButtonsChar"/>
+        </w:rPr>
+        <w:t>Klassen und Gruppen</w:t>
+      </w:r>
+      <w:r>
+        <w:t xml:space="preserve">. Um eine neue Gruppe oder Klasse anzulegen, muss man in der entsprechenden leeren Zeile die Daten eingeben. Um eine Gruppe oder Klasse zu löschen, das „X“ </w:t>
+      </w:r>
+      <w:proofErr w:type="spellStart"/>
+      <w:r>
+        <w:t>clicken</w:t>
+      </w:r>
+      <w:proofErr w:type="spellEnd"/>
+      <w:r>
+        <w:t>.</w:t>
+      </w:r>
+    </w:p>
+    <w:p>
+      <w:r>
+        <w:rPr>
+          <w:rStyle w:val="AnmerkungChar"/>
+        </w:rPr>
+        <w:t>Wichtig:</w:t>
+      </w:r>
+      <w:r>
+        <w:t xml:space="preserve"> Die Änderungen werden erst nach drücken von </w:t>
+      </w:r>
+      <w:r>
+        <w:rPr>
+          <w:rStyle w:val="MenuButtonsChar"/>
+        </w:rPr>
+        <w:t>Speichern</w:t>
+      </w:r>
+      <w:r>
+        <w:t xml:space="preserve"> übernommen.</w:t>
+      </w:r>
+    </w:p>
+    <w:p>
+      <w:r>
+        <w:rPr>
+          <w:rStyle w:val="AnmerkungChar"/>
+        </w:rPr>
+        <w:t xml:space="preserve">Hinweis: </w:t>
+      </w:r>
+      <w:r>
+        <w:t>Beim Jahrgang kann auch ein alter angegeben werden. Das Alter wird in die entsprechende Jahreszahl umgewandelt. Annahme hierfür ist, dass die Saison am 01 Oktober eines Jahres anfängt.</w:t>
+      </w:r>
+    </w:p>
+    <w:p>
+      <w:pPr>
+        <w:pStyle w:val="Heading3"/>
+      </w:pPr>
+      <w:r>
+        <w:t>Klassen und Gruppen zuweisen</w:t>
+      </w:r>
+    </w:p>
+    <w:p>
       <w:r>
         <w:rPr>
           <w:noProof/>
         </w:rPr>
-        <w:t>auf dem Listenkopf)</w:t>
-      </w:r>
-    </w:p>
-    <w:p>
-      <w:pPr>
-        <w:pStyle w:val="Heading1"/>
-      </w:pPr>
-      <w:bookmarkStart w:id="8" w:name="_Toc47979463"/>
-      <w:r>
-        <w:t>Teilnehmer</w:t>
-      </w:r>
-      <w:bookmarkEnd w:id="8"/>
-    </w:p>
-    <w:p>
-      <w:proofErr w:type="spellStart"/>
-      <w:r>
-        <w:t>Race</w:t>
-      </w:r>
-      <w:proofErr w:type="spellEnd"/>
-      <w:r>
-        <w:t xml:space="preserve"> </w:t>
-      </w:r>
-      <w:proofErr w:type="spellStart"/>
-      <w:r>
-        <w:t>Horology</w:t>
-      </w:r>
-      <w:proofErr w:type="spellEnd"/>
-      <w:r>
-        <w:t xml:space="preserve"> unterscheidet zwischen Teilnehmer für einen </w:t>
-      </w:r>
-      <w:r>
-        <w:t>Wettb</w:t>
-      </w:r>
-      <w:r>
-        <w:t>ewerb und Teilnehmern für ein Rennen.</w:t>
-      </w:r>
-      <w:r>
-        <w:t xml:space="preserve"> Grundsätzlich muss ein Teilnehmer eines Rennens auch ein Teilnehmer des Wettb</w:t>
-      </w:r>
-      <w:r>
-        <w:t>ewerb</w:t>
-      </w:r>
-      <w:r>
-        <w:t>e</w:t>
-      </w:r>
-      <w:r>
-        <w:t>s</w:t>
-      </w:r>
-      <w:r>
-        <w:t xml:space="preserve"> sein.</w:t>
+        <w:drawing>
+          <wp:anchor distT="0" distB="0" distL="114300" distR="114300" simplePos="0" relativeHeight="251678720" behindDoc="0" locked="0" layoutInCell="1" allowOverlap="1" wp14:anchorId="410BDF5F" wp14:editId="571B61B6">
+            <wp:simplePos x="0" y="0"/>
+            <wp:positionH relativeFrom="margin">
+              <wp:align>right</wp:align>
+            </wp:positionH>
+            <wp:positionV relativeFrom="paragraph">
+              <wp:posOffset>3175</wp:posOffset>
+            </wp:positionV>
+            <wp:extent cx="2767965" cy="1282700"/>
+            <wp:effectExtent l="0" t="0" r="0" b="0"/>
+            <wp:wrapSquare wrapText="bothSides"/>
+            <wp:docPr id="19" name="Picture 19"/>
+            <wp:cNvGraphicFramePr>
+              <a:graphicFrameLocks xmlns:a="http://schemas.openxmlformats.org/drawingml/2006/main" noChangeAspect="1"/>
+            </wp:cNvGraphicFramePr>
+            <a:graphic xmlns:a="http://schemas.openxmlformats.org/drawingml/2006/main">
+              <a:graphicData uri="http://schemas.openxmlformats.org/drawingml/2006/picture">
+                <pic:pic xmlns:pic="http://schemas.openxmlformats.org/drawingml/2006/picture">
+                  <pic:nvPicPr>
+                    <pic:cNvPr id="1" name=""/>
+                    <pic:cNvPicPr/>
+                  </pic:nvPicPr>
+                  <pic:blipFill>
+                    <a:blip r:embed="rId15" cstate="print">
+                      <a:extLst>
+                        <a:ext uri="{28A0092B-C50C-407E-A947-70E740481C1C}">
+                          <a14:useLocalDpi xmlns:a14="http://schemas.microsoft.com/office/drawing/2010/main" val="0"/>
+                        </a:ext>
+                      </a:extLst>
+                    </a:blip>
+                    <a:stretch>
+                      <a:fillRect/>
+                    </a:stretch>
+                  </pic:blipFill>
+                  <pic:spPr>
+                    <a:xfrm>
+                      <a:off x="0" y="0"/>
+                      <a:ext cx="2767965" cy="1282700"/>
+                    </a:xfrm>
+                    <a:prstGeom prst="rect">
+                      <a:avLst/>
+                    </a:prstGeom>
+                  </pic:spPr>
+                </pic:pic>
+              </a:graphicData>
+            </a:graphic>
+            <wp14:sizeRelH relativeFrom="page">
+              <wp14:pctWidth>0</wp14:pctWidth>
+            </wp14:sizeRelH>
+            <wp14:sizeRelV relativeFrom="page">
+              <wp14:pctHeight>0</wp14:pctHeight>
+            </wp14:sizeRelV>
+          </wp:anchor>
+        </w:drawing>
+      </w:r>
+      <w:r>
+        <w:t>Klassen und Gruppen müssen typischerweise nicht neu zugewiesen werden, da diese durch den Jahrgang festgelegt ist und automatisch zugewiesen werden. Dennoch gibt es  folgende Möglichkeiten die Klasse einem Teilnehmer zuzuweisen:</w:t>
+      </w:r>
+    </w:p>
+    <w:p>
+      <w:pPr>
+        <w:pStyle w:val="ListParagraph"/>
+        <w:numPr>
+          <w:ilvl w:val="0"/>
+          <w:numId w:val="10"/>
+        </w:numPr>
+        <w:rPr>
+          <w:b/>
+          <w:bCs/>
+        </w:rPr>
+      </w:pPr>
+      <w:r>
+        <w:rPr>
+          <w:b/>
+          <w:bCs/>
+        </w:rPr>
+        <w:t>Auswahlbox bei Teilnehmer editieren</w:t>
+      </w:r>
+    </w:p>
+    <w:p>
+      <w:pPr>
+        <w:pStyle w:val="ListParagraph"/>
+      </w:pPr>
+      <w:r>
+        <w:t>Mit der Auswahlbox bei Teilnehmer editieren kann die Klasse explizit überschrieben werden.</w:t>
+      </w:r>
+    </w:p>
+    <w:p>
+      <w:pPr>
+        <w:pStyle w:val="ListParagraph"/>
+        <w:numPr>
+          <w:ilvl w:val="0"/>
+          <w:numId w:val="10"/>
+        </w:numPr>
+        <w:rPr>
+          <w:b/>
+          <w:bCs/>
+        </w:rPr>
+      </w:pPr>
+      <w:r>
+        <w:rPr>
+          <w:b/>
+          <w:bCs/>
+        </w:rPr>
+        <w:t>Zurücksetzen bei Teilnehmer editieren</w:t>
+      </w:r>
+    </w:p>
+    <w:p>
+      <w:pPr>
+        <w:pStyle w:val="ListParagraph"/>
+      </w:pPr>
+      <w:r>
+        <w:t xml:space="preserve">Der Button </w:t>
+      </w:r>
+      <w:r>
+        <w:rPr>
+          <w:rStyle w:val="MenuButtonsChar"/>
+        </w:rPr>
+        <w:t xml:space="preserve">Zurücksetzen </w:t>
+      </w:r>
+      <w:r>
+        <w:t xml:space="preserve">setzt die Klasse für den aktuellen Teilnehmer wieder auf Basis des Jahrgangs des Teilnehmers zurück. </w:t>
+      </w:r>
+    </w:p>
+    <w:p>
+      <w:pPr>
+        <w:pStyle w:val="ListParagraph"/>
+        <w:numPr>
+          <w:ilvl w:val="0"/>
+          <w:numId w:val="10"/>
+        </w:numPr>
+        <w:rPr>
+          <w:b/>
+          <w:bCs/>
+        </w:rPr>
+      </w:pPr>
+      <w:r>
+        <w:rPr>
+          <w:b/>
+          <w:bCs/>
+        </w:rPr>
+        <w:t>Klassen alle Teilnehmer zurücksetzen</w:t>
+      </w:r>
+    </w:p>
+    <w:p>
+      <w:pPr>
+        <w:pStyle w:val="ListParagraph"/>
+      </w:pPr>
+      <w:r>
+        <w:t xml:space="preserve">Der Button </w:t>
+      </w:r>
+      <w:r>
+        <w:rPr>
+          <w:rStyle w:val="MenuButtonsChar"/>
+        </w:rPr>
+        <w:t>Klassen neu zuweisen</w:t>
+      </w:r>
+      <w:r>
+        <w:t xml:space="preserve"> setzt die Klassen alle Teilnehmer auf Basis des Jahrgangs zurück.</w:t>
       </w:r>
     </w:p>
     <w:p>
@@ -5872,70 +6145,43 @@
         <w:pStyle w:val="Heading2"/>
       </w:pPr>
       <w:r>
+        <w:t>Teilnehmer importieren</w:t>
+      </w:r>
+    </w:p>
+    <w:p/>
+    <w:p>
+      <w:pPr>
+        <w:pStyle w:val="Heading2"/>
+      </w:pPr>
+      <w:r>
+        <w:t>Teilnehmer einem Rennen zuweisen</w:t>
+      </w:r>
+    </w:p>
+    <w:p/>
+    <w:p>
+      <w:pPr>
+        <w:pStyle w:val="Heading2"/>
+      </w:pPr>
+      <w:r>
         <w:lastRenderedPageBreak/>
-        <w:t>Teilnehmer importieren</w:t>
+        <w:t>Punkte aktualisieren</w:t>
+      </w:r>
+    </w:p>
+    <w:p>
+      <w:pPr>
+        <w:pStyle w:val="Heading3"/>
+      </w:pPr>
+      <w:r>
+        <w:t>Punkte via Datei aktualisieren</w:t>
       </w:r>
     </w:p>
     <w:p/>
     <w:p>
       <w:pPr>
-        <w:pStyle w:val="Heading2"/>
-      </w:pPr>
-      <w:r>
-        <w:t>Teilnehmer einem Rennen zuweisen</w:t>
-      </w:r>
-    </w:p>
-    <w:p/>
-    <w:p>
-      <w:pPr>
-        <w:pStyle w:val="Heading2"/>
-      </w:pPr>
-      <w:r>
-        <w:t>Punkte aktualisieren</w:t>
-      </w:r>
-    </w:p>
-    <w:p>
-      <w:pPr>
         <w:pStyle w:val="Heading3"/>
       </w:pPr>
       <w:r>
-        <w:t>Punkte via Datei aktualisieren</w:t>
-      </w:r>
-    </w:p>
-    <w:p/>
-    <w:p>
-      <w:pPr>
-        <w:pStyle w:val="Heading3"/>
-      </w:pPr>
-      <w:r>
         <w:t>DSV Punkte online aktualisieren</w:t>
-      </w:r>
-    </w:p>
-    <w:p/>
-    <w:p>
-      <w:pPr>
-        <w:pStyle w:val="Heading2"/>
-      </w:pPr>
-      <w:r>
-        <w:t>Klassen und Gruppen</w:t>
-      </w:r>
-    </w:p>
-    <w:p/>
-    <w:p>
-      <w:pPr>
-        <w:pStyle w:val="Heading3"/>
-      </w:pPr>
-      <w:r>
-        <w:t>Erstellen und Editieren von Klassen und Gruppen</w:t>
-      </w:r>
-    </w:p>
-    <w:p/>
-    <w:p>
-      <w:pPr>
-        <w:pStyle w:val="Heading3"/>
-      </w:pPr>
-      <w:r>
-        <w:t>Klassen und Gruppen neu zuweisen</w:t>
       </w:r>
     </w:p>
     <w:p/>
@@ -6030,27 +6276,14 @@
                             <w:r>
                               <w:t xml:space="preserve">Abbildung </w:t>
                             </w:r>
-                            <w:r>
-                              <w:fldChar w:fldCharType="begin"/>
-                            </w:r>
-                            <w:r>
-                              <w:instrText xml:space="preserve"> SEQ Abbildung \* ARABIC </w:instrText>
-                            </w:r>
-                            <w:r>
-                              <w:fldChar w:fldCharType="separate"/>
-                            </w:r>
-                            <w:r>
-                              <w:rPr>
-                                <w:noProof/>
-                              </w:rPr>
-                              <w:t>3</w:t>
-                            </w:r>
-                            <w:r>
-                              <w:rPr>
-                                <w:noProof/>
-                              </w:rPr>
-                              <w:fldChar w:fldCharType="end"/>
-                            </w:r>
+                            <w:fldSimple w:instr=" SEQ Abbildung \* ARABIC ">
+                              <w:r>
+                                <w:rPr>
+                                  <w:noProof/>
+                                </w:rPr>
+                                <w:t>3</w:t>
+                              </w:r>
+                            </w:fldSimple>
                             <w:r>
                               <w:t xml:space="preserve"> Zeitnahme-Tab</w:t>
                             </w:r>
@@ -6088,27 +6321,14 @@
                       <w:r>
                         <w:t xml:space="preserve">Abbildung </w:t>
                       </w:r>
-                      <w:r>
-                        <w:fldChar w:fldCharType="begin"/>
-                      </w:r>
-                      <w:r>
-                        <w:instrText xml:space="preserve"> SEQ Abbildung \* ARABIC </w:instrText>
-                      </w:r>
-                      <w:r>
-                        <w:fldChar w:fldCharType="separate"/>
-                      </w:r>
-                      <w:r>
-                        <w:rPr>
-                          <w:noProof/>
-                        </w:rPr>
-                        <w:t>3</w:t>
-                      </w:r>
-                      <w:r>
-                        <w:rPr>
-                          <w:noProof/>
-                        </w:rPr>
-                        <w:fldChar w:fldCharType="end"/>
-                      </w:r>
+                      <w:fldSimple w:instr=" SEQ Abbildung \* ARABIC ">
+                        <w:r>
+                          <w:rPr>
+                            <w:noProof/>
+                          </w:rPr>
+                          <w:t>3</w:t>
+                        </w:r>
+                      </w:fldSimple>
                       <w:r>
                         <w:t xml:space="preserve"> Zeitnahme-Tab</w:t>
                       </w:r>
@@ -6149,7 +6369,7 @@
                     <pic:cNvPicPr/>
                   </pic:nvPicPr>
                   <pic:blipFill rotWithShape="1">
-                    <a:blip r:embed="rId14" cstate="print">
+                    <a:blip r:embed="rId16" cstate="print">
                       <a:extLst>
                         <a:ext uri="{28A0092B-C50C-407E-A947-70E740481C1C}">
                           <a14:useLocalDpi xmlns:a14="http://schemas.microsoft.com/office/drawing/2010/main" val="0"/>
@@ -6330,7 +6550,6 @@
         <w:rPr>
           <w:noProof/>
         </w:rPr>
-        <w:lastRenderedPageBreak/>
         <w:drawing>
           <wp:anchor distT="0" distB="0" distL="114300" distR="114300" simplePos="0" relativeHeight="251660288" behindDoc="0" locked="0" layoutInCell="1" allowOverlap="1" wp14:anchorId="096C5CF3" wp14:editId="1BCB730B">
             <wp:simplePos x="0" y="0"/>
@@ -6355,7 +6574,7 @@
                     <pic:cNvPicPr/>
                   </pic:nvPicPr>
                   <pic:blipFill rotWithShape="1">
-                    <a:blip r:embed="rId15">
+                    <a:blip r:embed="rId17">
                       <a:extLst>
                         <a:ext uri="{28A0092B-C50C-407E-A947-70E740481C1C}">
                           <a14:useLocalDpi xmlns:a14="http://schemas.microsoft.com/office/drawing/2010/main" val="0"/>
@@ -6447,27 +6666,14 @@
                             <w:r>
                               <w:t xml:space="preserve">Abbildung </w:t>
                             </w:r>
-                            <w:r>
-                              <w:fldChar w:fldCharType="begin"/>
-                            </w:r>
-                            <w:r>
-                              <w:instrText xml:space="preserve"> SEQ Abbildung \* ARABIC </w:instrText>
-                            </w:r>
-                            <w:r>
-                              <w:fldChar w:fldCharType="separate"/>
-                            </w:r>
-                            <w:r>
-                              <w:rPr>
-                                <w:noProof/>
-                              </w:rPr>
-                              <w:t>4</w:t>
-                            </w:r>
-                            <w:r>
-                              <w:rPr>
-                                <w:noProof/>
-                              </w:rPr>
-                              <w:fldChar w:fldCharType="end"/>
-                            </w:r>
+                            <w:fldSimple w:instr=" SEQ Abbildung \* ARABIC ">
+                              <w:r>
+                                <w:rPr>
+                                  <w:noProof/>
+                                </w:rPr>
+                                <w:t>4</w:t>
+                              </w:r>
+                            </w:fldSimple>
                             <w:r>
                               <w:t xml:space="preserve"> Online Zeitnahmebereich in der Statuszeile</w:t>
                             </w:r>
@@ -6501,27 +6707,14 @@
                       <w:r>
                         <w:t xml:space="preserve">Abbildung </w:t>
                       </w:r>
-                      <w:r>
-                        <w:fldChar w:fldCharType="begin"/>
-                      </w:r>
-                      <w:r>
-                        <w:instrText xml:space="preserve"> SEQ Abbildung \* ARABIC </w:instrText>
-                      </w:r>
-                      <w:r>
-                        <w:fldChar w:fldCharType="separate"/>
-                      </w:r>
-                      <w:r>
-                        <w:rPr>
-                          <w:noProof/>
-                        </w:rPr>
-                        <w:t>4</w:t>
-                      </w:r>
-                      <w:r>
-                        <w:rPr>
-                          <w:noProof/>
-                        </w:rPr>
-                        <w:fldChar w:fldCharType="end"/>
-                      </w:r>
+                      <w:fldSimple w:instr=" SEQ Abbildung \* ARABIC ">
+                        <w:r>
+                          <w:rPr>
+                            <w:noProof/>
+                          </w:rPr>
+                          <w:t>4</w:t>
+                        </w:r>
+                      </w:fldSimple>
                       <w:r>
                         <w:t xml:space="preserve"> Online Zeitnahmebereich in der Statuszeile</w:t>
                       </w:r>
@@ -6641,6 +6834,7 @@
           <w:b/>
           <w:bCs/>
         </w:rPr>
+        <w:lastRenderedPageBreak/>
         <w:t>Automatisch nicht im Ziel</w:t>
       </w:r>
     </w:p>
@@ -6771,30 +6965,14 @@
                             <w:r>
                               <w:t xml:space="preserve">Abbildung </w:t>
                             </w:r>
-                            <w:r>
-                              <w:fldChar w:fldCharType="begin"/>
-                            </w:r>
-                            <w:r>
-                              <w:instrText xml:space="preserve"> SEQ Abbildung \* ARAB</w:instrText>
-                            </w:r>
-                            <w:r>
-                              <w:instrText xml:space="preserve">IC </w:instrText>
-                            </w:r>
-                            <w:r>
-                              <w:fldChar w:fldCharType="separate"/>
-                            </w:r>
-                            <w:r>
-                              <w:rPr>
-                                <w:noProof/>
-                              </w:rPr>
-                              <w:t>5</w:t>
-                            </w:r>
-                            <w:r>
-                              <w:rPr>
-                                <w:noProof/>
-                              </w:rPr>
-                              <w:fldChar w:fldCharType="end"/>
-                            </w:r>
+                            <w:fldSimple w:instr=" SEQ Abbildung \* ARABIC ">
+                              <w:r>
+                                <w:rPr>
+                                  <w:noProof/>
+                                </w:rPr>
+                                <w:t>5</w:t>
+                              </w:r>
+                            </w:fldSimple>
                             <w:r>
                               <w:t xml:space="preserve"> "Start frei!" - Signal</w:t>
                             </w:r>
@@ -6828,30 +7006,14 @@
                       <w:r>
                         <w:t xml:space="preserve">Abbildung </w:t>
                       </w:r>
-                      <w:r>
-                        <w:fldChar w:fldCharType="begin"/>
-                      </w:r>
-                      <w:r>
-                        <w:instrText xml:space="preserve"> SEQ Abbildung \* ARAB</w:instrText>
-                      </w:r>
-                      <w:r>
-                        <w:instrText xml:space="preserve">IC </w:instrText>
-                      </w:r>
-                      <w:r>
-                        <w:fldChar w:fldCharType="separate"/>
-                      </w:r>
-                      <w:r>
-                        <w:rPr>
-                          <w:noProof/>
-                        </w:rPr>
-                        <w:t>5</w:t>
-                      </w:r>
-                      <w:r>
-                        <w:rPr>
-                          <w:noProof/>
-                        </w:rPr>
-                        <w:fldChar w:fldCharType="end"/>
-                      </w:r>
+                      <w:fldSimple w:instr=" SEQ Abbildung \* ARABIC ">
+                        <w:r>
+                          <w:rPr>
+                            <w:noProof/>
+                          </w:rPr>
+                          <w:t>5</w:t>
+                        </w:r>
+                      </w:fldSimple>
                       <w:r>
                         <w:t xml:space="preserve"> "Start frei!" - Signal</w:t>
                       </w:r>
@@ -6892,7 +7054,7 @@
                     <pic:cNvPicPr/>
                   </pic:nvPicPr>
                   <pic:blipFill rotWithShape="1">
-                    <a:blip r:embed="rId16" cstate="print">
+                    <a:blip r:embed="rId18" cstate="print">
                       <a:extLst>
                         <a:ext uri="{28A0092B-C50C-407E-A947-70E740481C1C}">
                           <a14:useLocalDpi xmlns:a14="http://schemas.microsoft.com/office/drawing/2010/main" val="0"/>
@@ -7173,27 +7335,14 @@
                             <w:r>
                               <w:t xml:space="preserve">Abbildung </w:t>
                             </w:r>
-                            <w:r>
-                              <w:fldChar w:fldCharType="begin"/>
-                            </w:r>
-                            <w:r>
-                              <w:instrText xml:space="preserve"> SEQ Abbildung \* ARABIC </w:instrText>
-                            </w:r>
-                            <w:r>
-                              <w:fldChar w:fldCharType="separate"/>
-                            </w:r>
-                            <w:r>
-                              <w:rPr>
-                                <w:noProof/>
-                              </w:rPr>
-                              <w:t>6</w:t>
-                            </w:r>
-                            <w:r>
-                              <w:rPr>
-                                <w:noProof/>
-                              </w:rPr>
-                              <w:fldChar w:fldCharType="end"/>
-                            </w:r>
+                            <w:fldSimple w:instr=" SEQ Abbildung \* ARABIC ">
+                              <w:r>
+                                <w:rPr>
+                                  <w:noProof/>
+                                </w:rPr>
+                                <w:t>6</w:t>
+                              </w:r>
+                            </w:fldSimple>
                             <w:r>
                               <w:t xml:space="preserve"> Manuelle Zeiterfassung</w:t>
                             </w:r>
@@ -7230,27 +7379,14 @@
                       <w:r>
                         <w:t xml:space="preserve">Abbildung </w:t>
                       </w:r>
-                      <w:r>
-                        <w:fldChar w:fldCharType="begin"/>
-                      </w:r>
-                      <w:r>
-                        <w:instrText xml:space="preserve"> SEQ Abbildung \* ARABIC </w:instrText>
-                      </w:r>
-                      <w:r>
-                        <w:fldChar w:fldCharType="separate"/>
-                      </w:r>
-                      <w:r>
-                        <w:rPr>
-                          <w:noProof/>
-                        </w:rPr>
-                        <w:t>6</w:t>
-                      </w:r>
-                      <w:r>
-                        <w:rPr>
-                          <w:noProof/>
-                        </w:rPr>
-                        <w:fldChar w:fldCharType="end"/>
-                      </w:r>
+                      <w:fldSimple w:instr=" SEQ Abbildung \* ARABIC ">
+                        <w:r>
+                          <w:rPr>
+                            <w:noProof/>
+                          </w:rPr>
+                          <w:t>6</w:t>
+                        </w:r>
+                      </w:fldSimple>
                       <w:r>
                         <w:t xml:space="preserve"> Manuelle Zeiterfassung</w:t>
                       </w:r>
@@ -7291,7 +7427,7 @@
                     <pic:cNvPicPr/>
                   </pic:nvPicPr>
                   <pic:blipFill>
-                    <a:blip r:embed="rId17" cstate="print">
+                    <a:blip r:embed="rId19" cstate="print">
                       <a:extLst>
                         <a:ext uri="{28A0092B-C50C-407E-A947-70E740481C1C}">
                           <a14:useLocalDpi xmlns:a14="http://schemas.microsoft.com/office/drawing/2010/main" val="0"/>
@@ -7381,7 +7517,6 @@
       </w:pPr>
       <w:bookmarkStart w:id="15" w:name="_Toc47979470"/>
       <w:r>
-        <w:lastRenderedPageBreak/>
         <w:t>Disqualifikation</w:t>
       </w:r>
       <w:r>
@@ -7506,6 +7641,7 @@
           <w:b/>
           <w:bCs/>
         </w:rPr>
+        <w:lastRenderedPageBreak/>
         <w:t>Alle</w:t>
       </w:r>
     </w:p>
@@ -7811,13 +7947,8 @@
         <w:t xml:space="preserve"> T</w:t>
       </w:r>
       <w:r>
-        <w:t xml:space="preserve">iming </w:t>
-      </w:r>
-      <w:proofErr w:type="gramStart"/>
-      <w:r>
-        <w:t>Plattformen</w:t>
-      </w:r>
-      <w:proofErr w:type="gramEnd"/>
+        <w:t>iming Plattformen</w:t>
+      </w:r>
       <w:r>
         <w:t xml:space="preserve"> um das Renngeschehen für die Zuschauer sofort sichtbar zu machen</w:t>
       </w:r>
@@ -7834,7 +7965,6 @@
         <w:rPr>
           <w:noProof/>
         </w:rPr>
-        <w:lastRenderedPageBreak/>
         <w:drawing>
           <wp:anchor distT="0" distB="0" distL="114300" distR="114300" simplePos="0" relativeHeight="251674624" behindDoc="0" locked="0" layoutInCell="1" allowOverlap="1" wp14:anchorId="377C2350" wp14:editId="11DC8E08">
             <wp:simplePos x="0" y="0"/>
@@ -7859,7 +7989,7 @@
                     <pic:cNvPicPr/>
                   </pic:nvPicPr>
                   <pic:blipFill>
-                    <a:blip r:embed="rId18" cstate="print">
+                    <a:blip r:embed="rId20" cstate="print">
                       <a:extLst>
                         <a:ext uri="{28A0092B-C50C-407E-A947-70E740481C1C}">
                           <a14:useLocalDpi xmlns:a14="http://schemas.microsoft.com/office/drawing/2010/main" val="0"/>
@@ -7911,7 +8041,7 @@
       <w:r>
         <w:t xml:space="preserve">von </w:t>
       </w:r>
-      <w:hyperlink r:id="rId19" w:history="1">
+      <w:hyperlink r:id="rId21" w:history="1">
         <w:r>
           <w:rPr>
             <w:rStyle w:val="Hyperlink"/>
@@ -8019,7 +8149,7 @@
       <w:r>
         <w:t xml:space="preserve"> an </w:t>
       </w:r>
-      <w:hyperlink r:id="rId20" w:history="1">
+      <w:hyperlink r:id="rId22" w:history="1">
         <w:r>
           <w:rPr>
             <w:rStyle w:val="Hyperlink"/>
@@ -8045,6 +8175,7 @@
         <w:rPr>
           <w:noProof/>
         </w:rPr>
+        <w:lastRenderedPageBreak/>
         <w:drawing>
           <wp:anchor distT="0" distB="0" distL="114300" distR="114300" simplePos="0" relativeHeight="251675648" behindDoc="0" locked="0" layoutInCell="1" allowOverlap="1" wp14:anchorId="3E1BBD23" wp14:editId="40A08AFF">
             <wp:simplePos x="0" y="0"/>
@@ -8069,7 +8200,7 @@
                     <pic:cNvPicPr/>
                   </pic:nvPicPr>
                   <pic:blipFill>
-                    <a:blip r:embed="rId21" cstate="print">
+                    <a:blip r:embed="rId23" cstate="print">
                       <a:extLst>
                         <a:ext uri="{28A0092B-C50C-407E-A947-70E740481C1C}">
                           <a14:useLocalDpi xmlns:a14="http://schemas.microsoft.com/office/drawing/2010/main" val="0"/>
@@ -8198,15 +8329,7 @@
       </w:r>
       <w:proofErr w:type="spellEnd"/>
       <w:r>
-        <w:t xml:space="preserve"> hat einen eingebauten Webservice, mit dem es möglich </w:t>
-      </w:r>
-      <w:proofErr w:type="gramStart"/>
-      <w:r>
-        <w:t>ist</w:t>
-      </w:r>
-      <w:proofErr w:type="gramEnd"/>
-      <w:r>
-        <w:t xml:space="preserve"> das Renngeschehen auf anderen Geräten zu verfolgen, sofern diese über Netzwerk mit dem Computer auf dem </w:t>
+        <w:t xml:space="preserve"> hat einen eingebauten Webservice, mit dem es möglich ist das Renngeschehen auf anderen Geräten zu verfolgen, sofern diese über Netzwerk mit dem Computer auf dem </w:t>
       </w:r>
       <w:proofErr w:type="spellStart"/>
       <w:r>
@@ -8345,7 +8468,7 @@
                     <pic:cNvPicPr/>
                   </pic:nvPicPr>
                   <pic:blipFill>
-                    <a:blip r:embed="rId22">
+                    <a:blip r:embed="rId24">
                       <a:extLst>
                         <a:ext uri="{28A0092B-C50C-407E-A947-70E740481C1C}">
                           <a14:useLocalDpi xmlns:a14="http://schemas.microsoft.com/office/drawing/2010/main" val="0"/>
@@ -8432,7 +8555,6 @@
         <w:rPr>
           <w:noProof/>
         </w:rPr>
-        <w:lastRenderedPageBreak/>
         <mc:AlternateContent>
           <mc:Choice Requires="wps">
             <w:drawing>
@@ -8481,27 +8603,14 @@
                             <w:r>
                               <w:t xml:space="preserve">Abbildung </w:t>
                             </w:r>
-                            <w:r>
-                              <w:fldChar w:fldCharType="begin"/>
-                            </w:r>
-                            <w:r>
-                              <w:instrText xml:space="preserve"> SEQ Abbildung \* ARABIC </w:instrText>
-                            </w:r>
-                            <w:r>
-                              <w:fldChar w:fldCharType="separate"/>
-                            </w:r>
-                            <w:r>
-                              <w:rPr>
-                                <w:noProof/>
-                              </w:rPr>
-                              <w:t>7</w:t>
-                            </w:r>
-                            <w:r>
-                              <w:rPr>
-                                <w:noProof/>
-                              </w:rPr>
-                              <w:fldChar w:fldCharType="end"/>
-                            </w:r>
+                            <w:fldSimple w:instr=" SEQ Abbildung \* ARABIC ">
+                              <w:r>
+                                <w:rPr>
+                                  <w:noProof/>
+                                </w:rPr>
+                                <w:t>7</w:t>
+                              </w:r>
+                            </w:fldSimple>
                             <w:r>
                               <w:t xml:space="preserve"> Listen</w:t>
                             </w:r>
@@ -8536,27 +8645,14 @@
                       <w:r>
                         <w:t xml:space="preserve">Abbildung </w:t>
                       </w:r>
-                      <w:r>
-                        <w:fldChar w:fldCharType="begin"/>
-                      </w:r>
-                      <w:r>
-                        <w:instrText xml:space="preserve"> SEQ Abbildung \* ARABIC </w:instrText>
-                      </w:r>
-                      <w:r>
-                        <w:fldChar w:fldCharType="separate"/>
-                      </w:r>
-                      <w:r>
-                        <w:rPr>
-                          <w:noProof/>
-                        </w:rPr>
-                        <w:t>7</w:t>
-                      </w:r>
-                      <w:r>
-                        <w:rPr>
-                          <w:noProof/>
-                        </w:rPr>
-                        <w:fldChar w:fldCharType="end"/>
-                      </w:r>
+                      <w:fldSimple w:instr=" SEQ Abbildung \* ARABIC ">
+                        <w:r>
+                          <w:rPr>
+                            <w:noProof/>
+                          </w:rPr>
+                          <w:t>7</w:t>
+                        </w:r>
+                      </w:fldSimple>
                       <w:r>
                         <w:t xml:space="preserve"> Listen</w:t>
                       </w:r>
@@ -8597,7 +8693,7 @@
                     <pic:cNvPicPr/>
                   </pic:nvPicPr>
                   <pic:blipFill rotWithShape="1">
-                    <a:blip r:embed="rId23" cstate="print">
+                    <a:blip r:embed="rId25" cstate="print">
                       <a:extLst>
                         <a:ext uri="{28A0092B-C50C-407E-A947-70E740481C1C}">
                           <a14:useLocalDpi xmlns:a14="http://schemas.microsoft.com/office/drawing/2010/main" val="0"/>
@@ -8801,17 +8897,14 @@
         <w:rPr>
           <w:noProof/>
         </w:rPr>
+        <w:lastRenderedPageBreak/>
         <w:t>Listen drucken</w:t>
       </w:r>
       <w:bookmarkEnd w:id="24"/>
     </w:p>
     <w:p>
       <w:r>
-        <w:t xml:space="preserve">Die gerade aktuell sichtbare Liste kann </w:t>
-      </w:r>
-      <w:proofErr w:type="gramStart"/>
-      <w:r>
-        <w:t xml:space="preserve">mittels </w:t>
+        <w:t xml:space="preserve">Die gerade aktuell sichtbare Liste kann mittels </w:t>
       </w:r>
       <w:r>
         <w:rPr>
@@ -8822,7 +8915,6 @@
         </w:rPr>
         <w:t>Drucken</w:t>
       </w:r>
-      <w:proofErr w:type="gramEnd"/>
       <w:r>
         <w:t xml:space="preserve"> in ein PDF-Dokument geschrieben werden. Es wird automatisch ein passender Dateiname vorgeschlagen.</w:t>
       </w:r>
@@ -9197,7 +9289,6 @@
       </w:pPr>
       <w:bookmarkStart w:id="28" w:name="_Toc47979483"/>
       <w:r>
-        <w:lastRenderedPageBreak/>
         <w:t>Versions Historie</w:t>
       </w:r>
       <w:bookmarkEnd w:id="28"/>
@@ -9529,14 +9620,27 @@
     <w:r>
       <w:t xml:space="preserve"> / </w:t>
     </w:r>
-    <w:fldSimple w:instr=" NUMPAGES  \* Arabic  \* MERGEFORMAT ">
-      <w:r>
-        <w:rPr>
-          <w:noProof/>
-        </w:rPr>
-        <w:t>2</w:t>
-      </w:r>
-    </w:fldSimple>
+    <w:r>
+      <w:fldChar w:fldCharType="begin"/>
+    </w:r>
+    <w:r>
+      <w:instrText xml:space="preserve"> NUMPAGES  \* Arabic  \* MERGEFORMAT </w:instrText>
+    </w:r>
+    <w:r>
+      <w:fldChar w:fldCharType="separate"/>
+    </w:r>
+    <w:r>
+      <w:rPr>
+        <w:noProof/>
+      </w:rPr>
+      <w:t>2</w:t>
+    </w:r>
+    <w:r>
+      <w:rPr>
+        <w:noProof/>
+      </w:rPr>
+      <w:fldChar w:fldCharType="end"/>
+    </w:r>
   </w:p>
   <w:p>
     <w:pPr>
@@ -10428,9 +10532,9 @@
     </w:lvl>
   </w:abstractNum>
   <w:abstractNum w:abstractNumId="7" w15:restartNumberingAfterBreak="0">
-    <w:nsid w:val="6DE42374"/>
+    <w:nsid w:val="66ED6E21"/>
     <w:multiLevelType w:val="hybridMultilevel"/>
-    <w:tmpl w:val="BDF86FFE"/>
+    <w:tmpl w:val="4970B238"/>
     <w:lvl w:ilvl="0" w:tplc="04070001">
       <w:start w:val="1"/>
       <w:numFmt w:val="bullet"/>
@@ -10541,9 +10645,9 @@
     </w:lvl>
   </w:abstractNum>
   <w:abstractNum w:abstractNumId="8" w15:restartNumberingAfterBreak="0">
-    <w:nsid w:val="7A9C742F"/>
+    <w:nsid w:val="6DE42374"/>
     <w:multiLevelType w:val="hybridMultilevel"/>
-    <w:tmpl w:val="DDC2E2DC"/>
+    <w:tmpl w:val="BDF86FFE"/>
     <w:lvl w:ilvl="0" w:tplc="04070001">
       <w:start w:val="1"/>
       <w:numFmt w:val="bullet"/>
@@ -10653,8 +10757,121 @@
       </w:rPr>
     </w:lvl>
   </w:abstractNum>
+  <w:abstractNum w:abstractNumId="9" w15:restartNumberingAfterBreak="0">
+    <w:nsid w:val="7A9C742F"/>
+    <w:multiLevelType w:val="hybridMultilevel"/>
+    <w:tmpl w:val="DDC2E2DC"/>
+    <w:lvl w:ilvl="0" w:tplc="04070001">
+      <w:start w:val="1"/>
+      <w:numFmt w:val="bullet"/>
+      <w:lvlText w:val=""/>
+      <w:lvlJc w:val="left"/>
+      <w:pPr>
+        <w:ind w:left="720" w:hanging="360"/>
+      </w:pPr>
+      <w:rPr>
+        <w:rFonts w:ascii="Symbol" w:hAnsi="Symbol" w:hint="default"/>
+      </w:rPr>
+    </w:lvl>
+    <w:lvl w:ilvl="1" w:tplc="04070003" w:tentative="1">
+      <w:start w:val="1"/>
+      <w:numFmt w:val="bullet"/>
+      <w:lvlText w:val="o"/>
+      <w:lvlJc w:val="left"/>
+      <w:pPr>
+        <w:ind w:left="1440" w:hanging="360"/>
+      </w:pPr>
+      <w:rPr>
+        <w:rFonts w:ascii="Courier New" w:hAnsi="Courier New" w:cs="Courier New" w:hint="default"/>
+      </w:rPr>
+    </w:lvl>
+    <w:lvl w:ilvl="2" w:tplc="04070005" w:tentative="1">
+      <w:start w:val="1"/>
+      <w:numFmt w:val="bullet"/>
+      <w:lvlText w:val=""/>
+      <w:lvlJc w:val="left"/>
+      <w:pPr>
+        <w:ind w:left="2160" w:hanging="360"/>
+      </w:pPr>
+      <w:rPr>
+        <w:rFonts w:ascii="Wingdings" w:hAnsi="Wingdings" w:hint="default"/>
+      </w:rPr>
+    </w:lvl>
+    <w:lvl w:ilvl="3" w:tplc="04070001" w:tentative="1">
+      <w:start w:val="1"/>
+      <w:numFmt w:val="bullet"/>
+      <w:lvlText w:val=""/>
+      <w:lvlJc w:val="left"/>
+      <w:pPr>
+        <w:ind w:left="2880" w:hanging="360"/>
+      </w:pPr>
+      <w:rPr>
+        <w:rFonts w:ascii="Symbol" w:hAnsi="Symbol" w:hint="default"/>
+      </w:rPr>
+    </w:lvl>
+    <w:lvl w:ilvl="4" w:tplc="04070003" w:tentative="1">
+      <w:start w:val="1"/>
+      <w:numFmt w:val="bullet"/>
+      <w:lvlText w:val="o"/>
+      <w:lvlJc w:val="left"/>
+      <w:pPr>
+        <w:ind w:left="3600" w:hanging="360"/>
+      </w:pPr>
+      <w:rPr>
+        <w:rFonts w:ascii="Courier New" w:hAnsi="Courier New" w:cs="Courier New" w:hint="default"/>
+      </w:rPr>
+    </w:lvl>
+    <w:lvl w:ilvl="5" w:tplc="04070005" w:tentative="1">
+      <w:start w:val="1"/>
+      <w:numFmt w:val="bullet"/>
+      <w:lvlText w:val=""/>
+      <w:lvlJc w:val="left"/>
+      <w:pPr>
+        <w:ind w:left="4320" w:hanging="360"/>
+      </w:pPr>
+      <w:rPr>
+        <w:rFonts w:ascii="Wingdings" w:hAnsi="Wingdings" w:hint="default"/>
+      </w:rPr>
+    </w:lvl>
+    <w:lvl w:ilvl="6" w:tplc="04070001" w:tentative="1">
+      <w:start w:val="1"/>
+      <w:numFmt w:val="bullet"/>
+      <w:lvlText w:val=""/>
+      <w:lvlJc w:val="left"/>
+      <w:pPr>
+        <w:ind w:left="5040" w:hanging="360"/>
+      </w:pPr>
+      <w:rPr>
+        <w:rFonts w:ascii="Symbol" w:hAnsi="Symbol" w:hint="default"/>
+      </w:rPr>
+    </w:lvl>
+    <w:lvl w:ilvl="7" w:tplc="04070003" w:tentative="1">
+      <w:start w:val="1"/>
+      <w:numFmt w:val="bullet"/>
+      <w:lvlText w:val="o"/>
+      <w:lvlJc w:val="left"/>
+      <w:pPr>
+        <w:ind w:left="5760" w:hanging="360"/>
+      </w:pPr>
+      <w:rPr>
+        <w:rFonts w:ascii="Courier New" w:hAnsi="Courier New" w:cs="Courier New" w:hint="default"/>
+      </w:rPr>
+    </w:lvl>
+    <w:lvl w:ilvl="8" w:tplc="04070005" w:tentative="1">
+      <w:start w:val="1"/>
+      <w:numFmt w:val="bullet"/>
+      <w:lvlText w:val=""/>
+      <w:lvlJc w:val="left"/>
+      <w:pPr>
+        <w:ind w:left="6480" w:hanging="360"/>
+      </w:pPr>
+      <w:rPr>
+        <w:rFonts w:ascii="Wingdings" w:hAnsi="Wingdings" w:hint="default"/>
+      </w:rPr>
+    </w:lvl>
+  </w:abstractNum>
   <w:num w:numId="1">
-    <w:abstractNumId w:val="7"/>
+    <w:abstractNumId w:val="8"/>
   </w:num>
   <w:num w:numId="2">
     <w:abstractNumId w:val="1"/>
@@ -10678,7 +10895,10 @@
     <w:abstractNumId w:val="2"/>
   </w:num>
   <w:num w:numId="9">
-    <w:abstractNumId w:val="8"/>
+    <w:abstractNumId w:val="9"/>
+  </w:num>
+  <w:num w:numId="10">
+    <w:abstractNumId w:val="7"/>
   </w:num>
 </w:numbering>
 </file>
@@ -12094,6 +12314,27 @@
       <w:iCs/>
     </w:rPr>
   </w:style>
+  <w:style w:type="paragraph" w:customStyle="1" w:styleId="Anmerkung">
+    <w:name w:val="Anmerkung"/>
+    <w:basedOn w:val="Normal"/>
+    <w:link w:val="AnmerkungChar"/>
+    <w:qFormat/>
+    <w:rsid w:val="00607A38"/>
+    <w:rPr>
+      <w:b/>
+      <w:bCs/>
+    </w:rPr>
+  </w:style>
+  <w:style w:type="character" w:customStyle="1" w:styleId="AnmerkungChar">
+    <w:name w:val="Anmerkung Char"/>
+    <w:basedOn w:val="DefaultParagraphFont"/>
+    <w:link w:val="Anmerkung"/>
+    <w:rsid w:val="00607A38"/>
+    <w:rPr>
+      <w:b/>
+      <w:bCs/>
+    </w:rPr>
+  </w:style>
 </w:styles>
 </file>
 

</xml_diff>

<commit_message>
CHANGED: Documentation for import
</commit_message>
<xml_diff>
--- a/Documents/Race Horology - Anleitung.docx
+++ b/Documents/Race Horology - Anleitung.docx
@@ -190,7 +190,7 @@
           <w:rFonts w:ascii="Ubuntu" w:hAnsi="Ubuntu"/>
           <w:noProof/>
         </w:rPr>
-        <w:t>24.08.2020</w:t>
+        <w:t>26.08.2020</w:t>
       </w:r>
       <w:r>
         <w:rPr>
@@ -285,7 +285,6 @@
           <w:docPartUnique/>
         </w:docPartObj>
       </w:sdtPr>
-      <w:sdtEndPr/>
       <w:sdtContent>
         <w:p>
           <w:pPr>
@@ -3457,7 +3456,7 @@
               <w:jc w:val="center"/>
             </w:pPr>
             <w:r>
-              <w:t>/</w:t>
+              <w:t>X</w:t>
             </w:r>
           </w:p>
         </w:tc>
@@ -3532,7 +3531,7 @@
               <w:jc w:val="center"/>
             </w:pPr>
             <w:r>
-              <w:t>/</w:t>
+              <w:t>X</w:t>
             </w:r>
           </w:p>
         </w:tc>
@@ -3607,7 +3606,7 @@
               <w:jc w:val="center"/>
             </w:pPr>
             <w:r>
-              <w:t>/</w:t>
+              <w:t>X</w:t>
             </w:r>
           </w:p>
         </w:tc>
@@ -3744,7 +3743,7 @@
               <w:jc w:val="center"/>
             </w:pPr>
             <w:r>
-              <w:t>/</w:t>
+              <w:t>X</w:t>
             </w:r>
           </w:p>
         </w:tc>
@@ -3819,7 +3818,7 @@
               <w:jc w:val="center"/>
             </w:pPr>
             <w:r>
-              <w:t>/</w:t>
+              <w:t>X</w:t>
             </w:r>
           </w:p>
         </w:tc>
@@ -5824,16 +5823,16 @@
           <w:noProof/>
         </w:rPr>
         <w:drawing>
-          <wp:anchor distT="0" distB="0" distL="114300" distR="114300" simplePos="0" relativeHeight="251677696" behindDoc="0" locked="0" layoutInCell="1" allowOverlap="1" wp14:anchorId="061D637C" wp14:editId="3976B0D5">
+          <wp:anchor distT="0" distB="0" distL="114300" distR="114300" simplePos="0" relativeHeight="251677696" behindDoc="0" locked="0" layoutInCell="1" allowOverlap="1" wp14:anchorId="061D637C" wp14:editId="1BE6DE41">
             <wp:simplePos x="0" y="0"/>
             <wp:positionH relativeFrom="margin">
-              <wp:posOffset>1762760</wp:posOffset>
+              <wp:posOffset>2925445</wp:posOffset>
             </wp:positionH>
             <wp:positionV relativeFrom="paragraph">
               <wp:posOffset>7620</wp:posOffset>
             </wp:positionV>
-            <wp:extent cx="3989070" cy="2299335"/>
-            <wp:effectExtent l="0" t="0" r="0" b="5715"/>
+            <wp:extent cx="2825750" cy="1628775"/>
+            <wp:effectExtent l="0" t="0" r="0" b="9525"/>
             <wp:wrapSquare wrapText="bothSides"/>
             <wp:docPr id="18" name="Picture 18"/>
             <wp:cNvGraphicFramePr>
@@ -5847,7 +5846,7 @@
                     <pic:cNvPicPr/>
                   </pic:nvPicPr>
                   <pic:blipFill rotWithShape="1">
-                    <a:blip r:embed="rId14">
+                    <a:blip r:embed="rId14" cstate="print">
                       <a:extLst>
                         <a:ext uri="{28A0092B-C50C-407E-A947-70E740481C1C}">
                           <a14:useLocalDpi xmlns:a14="http://schemas.microsoft.com/office/drawing/2010/main" val="0"/>
@@ -5860,7 +5859,7 @@
                   <pic:spPr bwMode="auto">
                     <a:xfrm>
                       <a:off x="0" y="0"/>
-                      <a:ext cx="3989070" cy="2299335"/>
+                      <a:ext cx="2825750" cy="1628775"/>
                     </a:xfrm>
                     <a:prstGeom prst="rect">
                       <a:avLst/>
@@ -5907,13 +5906,11 @@
       <w:r>
         <w:t xml:space="preserve">. Um eine neue Gruppe oder Klasse anzulegen, muss man in der entsprechenden leeren Zeile die Daten eingeben. Um eine Gruppe oder Klasse zu löschen, das „X“ </w:t>
       </w:r>
-      <w:proofErr w:type="spellStart"/>
-      <w:r>
-        <w:t>clicken</w:t>
-      </w:r>
-      <w:proofErr w:type="spellEnd"/>
-      <w:r>
-        <w:t>.</w:t>
+      <w:r>
+        <w:t>k</w:t>
+      </w:r>
+      <w:r>
+        <w:t>licken.</w:t>
       </w:r>
     </w:p>
     <w:p>
@@ -6102,7 +6099,21 @@
           <w:b/>
           <w:bCs/>
         </w:rPr>
-        <w:t>Klassen alle Teilnehmer zurücksetzen</w:t>
+        <w:t>Klassen alle</w:t>
+      </w:r>
+      <w:r>
+        <w:rPr>
+          <w:b/>
+          <w:bCs/>
+        </w:rPr>
+        <w:t>r</w:t>
+      </w:r>
+      <w:r>
+        <w:rPr>
+          <w:b/>
+          <w:bCs/>
+        </w:rPr>
+        <w:t xml:space="preserve"> Teilnehmer zurücksetzen</w:t>
       </w:r>
     </w:p>
     <w:p>
@@ -6139,31 +6150,413 @@
         <w:t xml:space="preserve"> und löschen</w:t>
       </w:r>
     </w:p>
+    <w:p>
+      <w:r>
+        <w:rPr>
+          <w:noProof/>
+        </w:rPr>
+        <w:drawing>
+          <wp:anchor distT="0" distB="0" distL="114300" distR="114300" simplePos="0" relativeHeight="251679744" behindDoc="0" locked="0" layoutInCell="1" allowOverlap="1" wp14:anchorId="340F3004" wp14:editId="5BFEC522">
+            <wp:simplePos x="0" y="0"/>
+            <wp:positionH relativeFrom="margin">
+              <wp:align>right</wp:align>
+            </wp:positionH>
+            <wp:positionV relativeFrom="paragraph">
+              <wp:posOffset>3175</wp:posOffset>
+            </wp:positionV>
+            <wp:extent cx="4290060" cy="1800860"/>
+            <wp:effectExtent l="0" t="0" r="0" b="8890"/>
+            <wp:wrapSquare wrapText="bothSides"/>
+            <wp:docPr id="20" name="Picture 20"/>
+            <wp:cNvGraphicFramePr>
+              <a:graphicFrameLocks xmlns:a="http://schemas.openxmlformats.org/drawingml/2006/main" noChangeAspect="1"/>
+            </wp:cNvGraphicFramePr>
+            <a:graphic xmlns:a="http://schemas.openxmlformats.org/drawingml/2006/main">
+              <a:graphicData uri="http://schemas.openxmlformats.org/drawingml/2006/picture">
+                <pic:pic xmlns:pic="http://schemas.openxmlformats.org/drawingml/2006/picture">
+                  <pic:nvPicPr>
+                    <pic:cNvPr id="1" name=""/>
+                    <pic:cNvPicPr/>
+                  </pic:nvPicPr>
+                  <pic:blipFill>
+                    <a:blip r:embed="rId16" cstate="print">
+                      <a:extLst>
+                        <a:ext uri="{28A0092B-C50C-407E-A947-70E740481C1C}">
+                          <a14:useLocalDpi xmlns:a14="http://schemas.microsoft.com/office/drawing/2010/main" val="0"/>
+                        </a:ext>
+                      </a:extLst>
+                    </a:blip>
+                    <a:stretch>
+                      <a:fillRect/>
+                    </a:stretch>
+                  </pic:blipFill>
+                  <pic:spPr>
+                    <a:xfrm>
+                      <a:off x="0" y="0"/>
+                      <a:ext cx="4290060" cy="1800860"/>
+                    </a:xfrm>
+                    <a:prstGeom prst="rect">
+                      <a:avLst/>
+                    </a:prstGeom>
+                  </pic:spPr>
+                </pic:pic>
+              </a:graphicData>
+            </a:graphic>
+            <wp14:sizeRelH relativeFrom="margin">
+              <wp14:pctWidth>0</wp14:pctWidth>
+            </wp14:sizeRelH>
+            <wp14:sizeRelV relativeFrom="margin">
+              <wp14:pctHeight>0</wp14:pctHeight>
+            </wp14:sizeRelV>
+          </wp:anchor>
+        </w:drawing>
+      </w:r>
+      <w:r>
+        <w:t xml:space="preserve">Teilnehmer können in der Tabe </w:t>
+      </w:r>
+      <w:r>
+        <w:rPr>
+          <w:rStyle w:val="MenuButtonsChar"/>
+        </w:rPr>
+        <w:t>Teilnehmerdaten</w:t>
+      </w:r>
+      <w:r>
+        <w:t xml:space="preserve"> und </w:t>
+      </w:r>
+      <w:proofErr w:type="spellStart"/>
+      <w:r>
+        <w:t>Subtabe</w:t>
+      </w:r>
+      <w:proofErr w:type="spellEnd"/>
+      <w:r>
+        <w:t xml:space="preserve"> </w:t>
+      </w:r>
+      <w:r>
+        <w:rPr>
+          <w:rStyle w:val="MenuButtonsChar"/>
+        </w:rPr>
+        <w:t>Teilnehmer</w:t>
+      </w:r>
+      <w:r>
+        <w:t xml:space="preserve"> editiert werden. Um einen neuen Te</w:t>
+      </w:r>
+      <w:r>
+        <w:t xml:space="preserve">ilnehmer </w:t>
+      </w:r>
+      <w:proofErr w:type="spellStart"/>
+      <w:r>
+        <w:t>hinzuzufgen</w:t>
+      </w:r>
+      <w:proofErr w:type="spellEnd"/>
+      <w:r>
+        <w:t xml:space="preserve">, drücken Sie </w:t>
+      </w:r>
+      <w:r>
+        <w:rPr>
+          <w:rStyle w:val="MenuButtonsChar"/>
+        </w:rPr>
+        <w:t>Teilnehmer hinzufügen</w:t>
+      </w:r>
+      <w:r>
+        <w:t xml:space="preserve">. Der Button </w:t>
+      </w:r>
+      <w:r>
+        <w:rPr>
+          <w:rStyle w:val="MenuButtonsChar"/>
+        </w:rPr>
+        <w:t>Teilnehmer löschen</w:t>
+      </w:r>
+      <w:r>
+        <w:t xml:space="preserve"> löscht alle markierten Teilnehmer nach einer Sicherheitsabfrage. Achtung: Eventuell vorhandene Zeitdaten werden ebenso gelöscht.</w:t>
+      </w:r>
+    </w:p>
+    <w:p>
+      <w:r>
+        <w:t>Teilnehmerdaten können sowohl direkt in der Tabelle (auf ein Feld doppelklicken um den Editiermodus zu aktivieren) als auch in der daneben befindlichen Detailansicht editiert werden.</w:t>
+      </w:r>
+    </w:p>
+    <w:p>
+      <w:pPr>
+        <w:pStyle w:val="Heading2"/>
+      </w:pPr>
+      <w:r>
+        <w:lastRenderedPageBreak/>
+        <w:t>Teilnehmer importieren</w:t>
+      </w:r>
+    </w:p>
+    <w:p>
+      <w:r>
+        <w:t xml:space="preserve">Folgende Importformate werden von </w:t>
+      </w:r>
+      <w:proofErr w:type="spellStart"/>
+      <w:r>
+        <w:t>Race</w:t>
+      </w:r>
+      <w:proofErr w:type="spellEnd"/>
+      <w:r>
+        <w:t xml:space="preserve"> </w:t>
+      </w:r>
+      <w:proofErr w:type="spellStart"/>
+      <w:r>
+        <w:t>Horology</w:t>
+      </w:r>
+      <w:proofErr w:type="spellEnd"/>
+      <w:r>
+        <w:t xml:space="preserve"> unterstützt:</w:t>
+      </w:r>
+    </w:p>
+    <w:p>
+      <w:pPr>
+        <w:pStyle w:val="ListParagraph"/>
+        <w:numPr>
+          <w:ilvl w:val="0"/>
+          <w:numId w:val="10"/>
+        </w:numPr>
+      </w:pPr>
+      <w:r>
+        <w:t>Textfiles (Komma oder Tab getrennte Datenfelder – CSV, TSV, TXT)</w:t>
+      </w:r>
+    </w:p>
+    <w:p>
+      <w:pPr>
+        <w:pStyle w:val="ListParagraph"/>
+        <w:numPr>
+          <w:ilvl w:val="0"/>
+          <w:numId w:val="10"/>
+        </w:numPr>
+      </w:pPr>
+      <w:r>
+        <w:t>Excel (XLS, XLSX)</w:t>
+      </w:r>
+    </w:p>
+    <w:p>
+      <w:pPr>
+        <w:pStyle w:val="ListParagraph"/>
+        <w:numPr>
+          <w:ilvl w:val="0"/>
+          <w:numId w:val="10"/>
+        </w:numPr>
+      </w:pPr>
+      <w:r>
+        <w:t>DSV Alpin ZIP Import Files</w:t>
+      </w:r>
+    </w:p>
+    <w:p>
+      <w:r>
+        <w:rPr>
+          <w:noProof/>
+        </w:rPr>
+        <w:drawing>
+          <wp:anchor distT="0" distB="0" distL="114300" distR="114300" simplePos="0" relativeHeight="251680768" behindDoc="0" locked="0" layoutInCell="1" allowOverlap="1" wp14:anchorId="67B5BD9B" wp14:editId="6B1393E3">
+            <wp:simplePos x="0" y="0"/>
+            <wp:positionH relativeFrom="margin">
+              <wp:align>right</wp:align>
+            </wp:positionH>
+            <wp:positionV relativeFrom="paragraph">
+              <wp:posOffset>3810</wp:posOffset>
+            </wp:positionV>
+            <wp:extent cx="3738880" cy="2000250"/>
+            <wp:effectExtent l="0" t="0" r="0" b="0"/>
+            <wp:wrapSquare wrapText="bothSides"/>
+            <wp:docPr id="21" name="Picture 21"/>
+            <wp:cNvGraphicFramePr>
+              <a:graphicFrameLocks xmlns:a="http://schemas.openxmlformats.org/drawingml/2006/main" noChangeAspect="1"/>
+            </wp:cNvGraphicFramePr>
+            <a:graphic xmlns:a="http://schemas.openxmlformats.org/drawingml/2006/main">
+              <a:graphicData uri="http://schemas.openxmlformats.org/drawingml/2006/picture">
+                <pic:pic xmlns:pic="http://schemas.openxmlformats.org/drawingml/2006/picture">
+                  <pic:nvPicPr>
+                    <pic:cNvPr id="1" name=""/>
+                    <pic:cNvPicPr/>
+                  </pic:nvPicPr>
+                  <pic:blipFill>
+                    <a:blip r:embed="rId17" cstate="print">
+                      <a:extLst>
+                        <a:ext uri="{28A0092B-C50C-407E-A947-70E740481C1C}">
+                          <a14:useLocalDpi xmlns:a14="http://schemas.microsoft.com/office/drawing/2010/main" val="0"/>
+                        </a:ext>
+                      </a:extLst>
+                    </a:blip>
+                    <a:stretch>
+                      <a:fillRect/>
+                    </a:stretch>
+                  </pic:blipFill>
+                  <pic:spPr>
+                    <a:xfrm>
+                      <a:off x="0" y="0"/>
+                      <a:ext cx="3738880" cy="2000250"/>
+                    </a:xfrm>
+                    <a:prstGeom prst="rect">
+                      <a:avLst/>
+                    </a:prstGeom>
+                  </pic:spPr>
+                </pic:pic>
+              </a:graphicData>
+            </a:graphic>
+            <wp14:sizeRelH relativeFrom="margin">
+              <wp14:pctWidth>0</wp14:pctWidth>
+            </wp14:sizeRelH>
+            <wp14:sizeRelV relativeFrom="margin">
+              <wp14:pctHeight>0</wp14:pctHeight>
+            </wp14:sizeRelV>
+          </wp:anchor>
+        </w:drawing>
+      </w:r>
+      <w:r>
+        <w:t xml:space="preserve">Der Import-Wizard wird gestartet über den Button </w:t>
+      </w:r>
+      <w:r>
+        <w:rPr>
+          <w:rStyle w:val="MenuButtonsChar"/>
+        </w:rPr>
+        <w:t>Import</w:t>
+      </w:r>
+      <w:r>
+        <w:t xml:space="preserve"> im Tab </w:t>
+      </w:r>
+      <w:r>
+        <w:rPr>
+          <w:rStyle w:val="MenuButtonsChar"/>
+        </w:rPr>
+        <w:t>Teiln</w:t>
+      </w:r>
+      <w:r>
+        <w:rPr>
+          <w:rStyle w:val="MenuButtonsChar"/>
+        </w:rPr>
+        <w:t>e</w:t>
+      </w:r>
+      <w:r>
+        <w:rPr>
+          <w:rStyle w:val="MenuButtonsChar"/>
+        </w:rPr>
+        <w:t>hmer</w:t>
+      </w:r>
+      <w:r>
+        <w:t xml:space="preserve">. Nach dem auswählen der Datei wird der Import-Wizard angezeigt. </w:t>
+      </w:r>
+    </w:p>
+    <w:p>
+      <w:r>
+        <w:t xml:space="preserve">Im linken Bereich befindet sich die Datenvorschau. Sie zeigt die zu importierenden Daten an. </w:t>
+      </w:r>
+    </w:p>
+    <w:p>
+      <w:r>
+        <w:t xml:space="preserve">Im rechten Bereich befindet sich oben die </w:t>
+      </w:r>
+      <w:r>
+        <w:rPr>
+          <w:rStyle w:val="MenuButtonsChar"/>
+        </w:rPr>
+        <w:t>Datenfeldzuordnung</w:t>
+      </w:r>
+      <w:r>
+        <w:t xml:space="preserve">. Pro </w:t>
+      </w:r>
+      <w:proofErr w:type="spellStart"/>
+      <w:r>
+        <w:t>Race</w:t>
+      </w:r>
+      <w:proofErr w:type="spellEnd"/>
+      <w:r>
+        <w:t xml:space="preserve"> </w:t>
+      </w:r>
+      <w:proofErr w:type="spellStart"/>
+      <w:r>
+        <w:t>Horology</w:t>
+      </w:r>
+      <w:proofErr w:type="spellEnd"/>
+      <w:r>
+        <w:t xml:space="preserve"> Datenfeld kann ein Datenimportfeld ausgewählt werden.</w:t>
+      </w:r>
+      <w:r>
+        <w:t xml:space="preserve"> Stellen Sie hier die korrekte Feldzuordnung sicher.</w:t>
+      </w:r>
+    </w:p>
+    <w:p>
+      <w:r>
+        <w:rPr>
+          <w:rStyle w:val="AnmerkungChar"/>
+        </w:rPr>
+        <w:t xml:space="preserve">Hinweis: </w:t>
+      </w:r>
+      <w:r>
+        <w:t xml:space="preserve">Die </w:t>
+      </w:r>
+      <w:r>
+        <w:rPr>
+          <w:rStyle w:val="MenuButtonsChar"/>
+          <w:b w:val="0"/>
+          <w:bCs/>
+          <w:i w:val="0"/>
+          <w:iCs w:val="0"/>
+        </w:rPr>
+        <w:t>Datenfeldzuordnung versucht eine sinnvolle Datenzuord</w:t>
+      </w:r>
+      <w:r>
+        <w:rPr>
+          <w:rStyle w:val="MenuButtonsChar"/>
+          <w:b w:val="0"/>
+          <w:bCs/>
+          <w:i w:val="0"/>
+          <w:iCs w:val="0"/>
+        </w:rPr>
+        <w:t>n</w:t>
+      </w:r>
+      <w:r>
+        <w:rPr>
+          <w:rStyle w:val="MenuButtonsChar"/>
+          <w:b w:val="0"/>
+          <w:bCs/>
+          <w:i w:val="0"/>
+          <w:iCs w:val="0"/>
+        </w:rPr>
+        <w:t xml:space="preserve">ung </w:t>
+      </w:r>
+      <w:r>
+        <w:rPr>
+          <w:rStyle w:val="MenuButtonsChar"/>
+          <w:b w:val="0"/>
+          <w:bCs/>
+          <w:i w:val="0"/>
+          <w:iCs w:val="0"/>
+        </w:rPr>
+        <w:t xml:space="preserve">auf Basis der Feldbezeichnungen </w:t>
+      </w:r>
+      <w:r>
+        <w:rPr>
+          <w:rStyle w:val="MenuButtonsChar"/>
+          <w:b w:val="0"/>
+          <w:bCs/>
+          <w:i w:val="0"/>
+          <w:iCs w:val="0"/>
+        </w:rPr>
+        <w:t>zu erraten.</w:t>
+      </w:r>
+    </w:p>
+    <w:p>
+      <w:r>
+        <w:t>Im unteren rechten Bereich wird angegeben, zu welchem Rennen die Teilnehmer zugeordnet werden sollen.</w:t>
+      </w:r>
+      <w:r>
+        <w:t xml:space="preserve"> Aktivieren Sie die Rennen, zu denen die Teilnehmer importiert werden sollen – per Default sind dies alle.</w:t>
+      </w:r>
+    </w:p>
+    <w:p>
+      <w:pPr>
+        <w:pStyle w:val="Heading2"/>
+      </w:pPr>
+      <w:r>
+        <w:t>Teilnehmer einem Rennen zuweisen</w:t>
+      </w:r>
+    </w:p>
     <w:p/>
     <w:p>
       <w:pPr>
         <w:pStyle w:val="Heading2"/>
       </w:pPr>
       <w:r>
-        <w:t>Teilnehmer importieren</w:t>
-      </w:r>
-    </w:p>
-    <w:p/>
-    <w:p>
-      <w:pPr>
-        <w:pStyle w:val="Heading2"/>
-      </w:pPr>
-      <w:r>
-        <w:t>Teilnehmer einem Rennen zuweisen</w:t>
-      </w:r>
-    </w:p>
-    <w:p/>
-    <w:p>
-      <w:pPr>
-        <w:pStyle w:val="Heading2"/>
-      </w:pPr>
-      <w:r>
-        <w:lastRenderedPageBreak/>
         <w:t>Punkte aktualisieren</w:t>
       </w:r>
     </w:p>
@@ -6229,6 +6622,7 @@
         <w:rPr>
           <w:noProof/>
         </w:rPr>
+        <w:lastRenderedPageBreak/>
         <mc:AlternateContent>
           <mc:Choice Requires="wps">
             <w:drawing>
@@ -6369,7 +6763,7 @@
                     <pic:cNvPicPr/>
                   </pic:nvPicPr>
                   <pic:blipFill rotWithShape="1">
-                    <a:blip r:embed="rId16" cstate="print">
+                    <a:blip r:embed="rId18" cstate="print">
                       <a:extLst>
                         <a:ext uri="{28A0092B-C50C-407E-A947-70E740481C1C}">
                           <a14:useLocalDpi xmlns:a14="http://schemas.microsoft.com/office/drawing/2010/main" val="0"/>
@@ -6574,7 +6968,7 @@
                     <pic:cNvPicPr/>
                   </pic:nvPicPr>
                   <pic:blipFill rotWithShape="1">
-                    <a:blip r:embed="rId17">
+                    <a:blip r:embed="rId19">
                       <a:extLst>
                         <a:ext uri="{28A0092B-C50C-407E-A947-70E740481C1C}">
                           <a14:useLocalDpi xmlns:a14="http://schemas.microsoft.com/office/drawing/2010/main" val="0"/>
@@ -6834,7 +7228,6 @@
           <w:b/>
           <w:bCs/>
         </w:rPr>
-        <w:lastRenderedPageBreak/>
         <w:t>Automatisch nicht im Ziel</w:t>
       </w:r>
     </w:p>
@@ -7054,7 +7447,7 @@
                     <pic:cNvPicPr/>
                   </pic:nvPicPr>
                   <pic:blipFill rotWithShape="1">
-                    <a:blip r:embed="rId18" cstate="print">
+                    <a:blip r:embed="rId20" cstate="print">
                       <a:extLst>
                         <a:ext uri="{28A0092B-C50C-407E-A947-70E740481C1C}">
                           <a14:useLocalDpi xmlns:a14="http://schemas.microsoft.com/office/drawing/2010/main" val="0"/>
@@ -7105,6 +7498,7 @@
       </w:pPr>
       <w:bookmarkStart w:id="13" w:name="_Toc47979468"/>
       <w:r>
+        <w:lastRenderedPageBreak/>
         <w:t>Zeitnahme Entwicklungsfunktionen</w:t>
       </w:r>
       <w:bookmarkEnd w:id="13"/>
@@ -7427,7 +7821,7 @@
                     <pic:cNvPicPr/>
                   </pic:nvPicPr>
                   <pic:blipFill>
-                    <a:blip r:embed="rId19" cstate="print">
+                    <a:blip r:embed="rId21" cstate="print">
                       <a:extLst>
                         <a:ext uri="{28A0092B-C50C-407E-A947-70E740481C1C}">
                           <a14:useLocalDpi xmlns:a14="http://schemas.microsoft.com/office/drawing/2010/main" val="0"/>
@@ -7641,7 +8035,6 @@
           <w:b/>
           <w:bCs/>
         </w:rPr>
-        <w:lastRenderedPageBreak/>
         <w:t>Alle</w:t>
       </w:r>
     </w:p>
@@ -7745,6 +8138,7 @@
           <w:b/>
           <w:bCs/>
         </w:rPr>
+        <w:lastRenderedPageBreak/>
         <w:t>Ausscheidungstyp auswählen</w:t>
       </w:r>
     </w:p>
@@ -7989,7 +8383,7 @@
                     <pic:cNvPicPr/>
                   </pic:nvPicPr>
                   <pic:blipFill>
-                    <a:blip r:embed="rId20" cstate="print">
+                    <a:blip r:embed="rId22" cstate="print">
                       <a:extLst>
                         <a:ext uri="{28A0092B-C50C-407E-A947-70E740481C1C}">
                           <a14:useLocalDpi xmlns:a14="http://schemas.microsoft.com/office/drawing/2010/main" val="0"/>
@@ -8041,7 +8435,7 @@
       <w:r>
         <w:t xml:space="preserve">von </w:t>
       </w:r>
-      <w:hyperlink r:id="rId21" w:history="1">
+      <w:hyperlink r:id="rId23" w:history="1">
         <w:r>
           <w:rPr>
             <w:rStyle w:val="Hyperlink"/>
@@ -8149,7 +8543,7 @@
       <w:r>
         <w:t xml:space="preserve"> an </w:t>
       </w:r>
-      <w:hyperlink r:id="rId22" w:history="1">
+      <w:hyperlink r:id="rId24" w:history="1">
         <w:r>
           <w:rPr>
             <w:rStyle w:val="Hyperlink"/>
@@ -8175,7 +8569,6 @@
         <w:rPr>
           <w:noProof/>
         </w:rPr>
-        <w:lastRenderedPageBreak/>
         <w:drawing>
           <wp:anchor distT="0" distB="0" distL="114300" distR="114300" simplePos="0" relativeHeight="251675648" behindDoc="0" locked="0" layoutInCell="1" allowOverlap="1" wp14:anchorId="3E1BBD23" wp14:editId="40A08AFF">
             <wp:simplePos x="0" y="0"/>
@@ -8200,7 +8593,7 @@
                     <pic:cNvPicPr/>
                   </pic:nvPicPr>
                   <pic:blipFill>
-                    <a:blip r:embed="rId23" cstate="print">
+                    <a:blip r:embed="rId25" cstate="print">
                       <a:extLst>
                         <a:ext uri="{28A0092B-C50C-407E-A947-70E740481C1C}">
                           <a14:useLocalDpi xmlns:a14="http://schemas.microsoft.com/office/drawing/2010/main" val="0"/>
@@ -8300,6 +8693,7 @@
       </w:pPr>
       <w:bookmarkStart w:id="19" w:name="_Toc47979474"/>
       <w:r>
+        <w:lastRenderedPageBreak/>
         <w:t>Externe Anzeige via Tablet oder Monitor</w:t>
       </w:r>
       <w:bookmarkEnd w:id="19"/>
@@ -8468,7 +8862,7 @@
                     <pic:cNvPicPr/>
                   </pic:nvPicPr>
                   <pic:blipFill>
-                    <a:blip r:embed="rId24">
+                    <a:blip r:embed="rId26">
                       <a:extLst>
                         <a:ext uri="{28A0092B-C50C-407E-A947-70E740481C1C}">
                           <a14:useLocalDpi xmlns:a14="http://schemas.microsoft.com/office/drawing/2010/main" val="0"/>
@@ -8693,7 +9087,7 @@
                     <pic:cNvPicPr/>
                   </pic:nvPicPr>
                   <pic:blipFill rotWithShape="1">
-                    <a:blip r:embed="rId25" cstate="print">
+                    <a:blip r:embed="rId27" cstate="print">
                       <a:extLst>
                         <a:ext uri="{28A0092B-C50C-407E-A947-70E740481C1C}">
                           <a14:useLocalDpi xmlns:a14="http://schemas.microsoft.com/office/drawing/2010/main" val="0"/>
@@ -8897,7 +9291,6 @@
         <w:rPr>
           <w:noProof/>
         </w:rPr>
-        <w:lastRenderedPageBreak/>
         <w:t>Listen drucken</w:t>
       </w:r>
       <w:bookmarkEnd w:id="24"/>
@@ -9009,6 +9402,7 @@
               <w:rPr>
                 <w:rFonts w:ascii="Courier New" w:hAnsi="Courier New" w:cs="Courier New"/>
               </w:rPr>
+              <w:lastRenderedPageBreak/>
               <w:t>Banner1.</w:t>
             </w:r>
             <w:r>
@@ -9620,27 +10014,14 @@
     <w:r>
       <w:t xml:space="preserve"> / </w:t>
     </w:r>
-    <w:r>
-      <w:fldChar w:fldCharType="begin"/>
-    </w:r>
-    <w:r>
-      <w:instrText xml:space="preserve"> NUMPAGES  \* Arabic  \* MERGEFORMAT </w:instrText>
-    </w:r>
-    <w:r>
-      <w:fldChar w:fldCharType="separate"/>
-    </w:r>
-    <w:r>
-      <w:rPr>
-        <w:noProof/>
-      </w:rPr>
-      <w:t>2</w:t>
-    </w:r>
-    <w:r>
-      <w:rPr>
-        <w:noProof/>
-      </w:rPr>
-      <w:fldChar w:fldCharType="end"/>
-    </w:r>
+    <w:fldSimple w:instr=" NUMPAGES  \* Arabic  \* MERGEFORMAT ">
+      <w:r>
+        <w:rPr>
+          <w:noProof/>
+        </w:rPr>
+        <w:t>2</w:t>
+      </w:r>
+    </w:fldSimple>
   </w:p>
   <w:p>
     <w:pPr>
@@ -10534,7 +10915,7 @@
   <w:abstractNum w:abstractNumId="7" w15:restartNumberingAfterBreak="0">
     <w:nsid w:val="66ED6E21"/>
     <w:multiLevelType w:val="hybridMultilevel"/>
-    <w:tmpl w:val="4970B238"/>
+    <w:tmpl w:val="3982A5A2"/>
     <w:lvl w:ilvl="0" w:tplc="04070001">
       <w:start w:val="1"/>
       <w:numFmt w:val="bullet"/>
@@ -12335,6 +12716,36 @@
       <w:bCs/>
     </w:rPr>
   </w:style>
+  <w:style w:type="paragraph" w:styleId="BalloonText">
+    <w:name w:val="Balloon Text"/>
+    <w:basedOn w:val="Normal"/>
+    <w:link w:val="BalloonTextChar"/>
+    <w:uiPriority w:val="99"/>
+    <w:semiHidden/>
+    <w:unhideWhenUsed/>
+    <w:rsid w:val="000B12AD"/>
+    <w:pPr>
+      <w:spacing w:after="0" w:line="240" w:lineRule="auto"/>
+    </w:pPr>
+    <w:rPr>
+      <w:rFonts w:ascii="Segoe UI" w:hAnsi="Segoe UI" w:cs="Segoe UI"/>
+      <w:sz w:val="18"/>
+      <w:szCs w:val="18"/>
+    </w:rPr>
+  </w:style>
+  <w:style w:type="character" w:customStyle="1" w:styleId="BalloonTextChar">
+    <w:name w:val="Balloon Text Char"/>
+    <w:basedOn w:val="DefaultParagraphFont"/>
+    <w:link w:val="BalloonText"/>
+    <w:uiPriority w:val="99"/>
+    <w:semiHidden/>
+    <w:rsid w:val="000B12AD"/>
+    <w:rPr>
+      <w:rFonts w:ascii="Segoe UI" w:hAnsi="Segoe UI" w:cs="Segoe UI"/>
+      <w:sz w:val="18"/>
+      <w:szCs w:val="18"/>
+    </w:rPr>
+  </w:style>
 </w:styles>
 </file>
 

</xml_diff>

<commit_message>
CHANGED: Described "Klassen und Gruppen importieren"
</commit_message>
<xml_diff>
--- a/Documents/Race Horology - Anleitung.docx
+++ b/Documents/Race Horology - Anleitung.docx
@@ -190,7 +190,7 @@
           <w:rFonts w:ascii="Ubuntu" w:hAnsi="Ubuntu"/>
           <w:noProof/>
         </w:rPr>
-        <w:t>26.08.2020</w:t>
+        <w:t>27.08.2020</w:t>
       </w:r>
       <w:r>
         <w:rPr>
@@ -285,6 +285,7 @@
           <w:docPartUnique/>
         </w:docPartObj>
       </w:sdtPr>
+      <w:sdtEndPr/>
       <w:sdtContent>
         <w:p>
           <w:pPr>
@@ -316,7 +317,7 @@
           <w:r>
             <w:fldChar w:fldCharType="separate"/>
           </w:r>
-          <w:hyperlink w:anchor="_Toc47979456" w:history="1">
+          <w:hyperlink w:anchor="_Toc49412196" w:history="1">
             <w:r>
               <w:rPr>
                 <w:rStyle w:val="Hyperlink"/>
@@ -358,7 +359,7 @@
                 <w:noProof/>
                 <w:webHidden/>
               </w:rPr>
-              <w:instrText xml:space="preserve"> PAGEREF _Toc47979456 \h </w:instrText>
+              <w:instrText xml:space="preserve"> PAGEREF _Toc49412196 \h </w:instrText>
             </w:r>
             <w:r>
               <w:rPr>
@@ -378,7 +379,7 @@
                 <w:noProof/>
                 <w:webHidden/>
               </w:rPr>
-              <w:t>3</w:t>
+              <w:t>4</w:t>
             </w:r>
             <w:r>
               <w:rPr>
@@ -402,7 +403,7 @@
               <w:lang w:eastAsia="de-DE"/>
             </w:rPr>
           </w:pPr>
-          <w:hyperlink w:anchor="_Toc47979457" w:history="1">
+          <w:hyperlink w:anchor="_Toc49412197" w:history="1">
             <w:r>
               <w:rPr>
                 <w:rStyle w:val="Hyperlink"/>
@@ -444,7 +445,7 @@
                 <w:noProof/>
                 <w:webHidden/>
               </w:rPr>
-              <w:instrText xml:space="preserve"> PAGEREF _Toc47979457 \h </w:instrText>
+              <w:instrText xml:space="preserve"> PAGEREF _Toc49412197 \h </w:instrText>
             </w:r>
             <w:r>
               <w:rPr>
@@ -464,7 +465,7 @@
                 <w:noProof/>
                 <w:webHidden/>
               </w:rPr>
-              <w:t>5</w:t>
+              <w:t>6</w:t>
             </w:r>
             <w:r>
               <w:rPr>
@@ -488,7 +489,7 @@
               <w:lang w:eastAsia="de-DE"/>
             </w:rPr>
           </w:pPr>
-          <w:hyperlink w:anchor="_Toc47979458" w:history="1">
+          <w:hyperlink w:anchor="_Toc49412198" w:history="1">
             <w:r>
               <w:rPr>
                 <w:rStyle w:val="Hyperlink"/>
@@ -530,7 +531,7 @@
                 <w:noProof/>
                 <w:webHidden/>
               </w:rPr>
-              <w:instrText xml:space="preserve"> PAGEREF _Toc47979458 \h </w:instrText>
+              <w:instrText xml:space="preserve"> PAGEREF _Toc49412198 \h </w:instrText>
             </w:r>
             <w:r>
               <w:rPr>
@@ -550,7 +551,7 @@
                 <w:noProof/>
                 <w:webHidden/>
               </w:rPr>
-              <w:t>5</w:t>
+              <w:t>6</w:t>
             </w:r>
             <w:r>
               <w:rPr>
@@ -574,7 +575,7 @@
               <w:lang w:eastAsia="de-DE"/>
             </w:rPr>
           </w:pPr>
-          <w:hyperlink w:anchor="_Toc47979459" w:history="1">
+          <w:hyperlink w:anchor="_Toc49412199" w:history="1">
             <w:r>
               <w:rPr>
                 <w:rStyle w:val="Hyperlink"/>
@@ -616,7 +617,7 @@
                 <w:noProof/>
                 <w:webHidden/>
               </w:rPr>
-              <w:instrText xml:space="preserve"> PAGEREF _Toc47979459 \h </w:instrText>
+              <w:instrText xml:space="preserve"> PAGEREF _Toc49412199 \h </w:instrText>
             </w:r>
             <w:r>
               <w:rPr>
@@ -636,7 +637,7 @@
                 <w:noProof/>
                 <w:webHidden/>
               </w:rPr>
-              <w:t>5</w:t>
+              <w:t>6</w:t>
             </w:r>
             <w:r>
               <w:rPr>
@@ -660,7 +661,7 @@
               <w:lang w:eastAsia="de-DE"/>
             </w:rPr>
           </w:pPr>
-          <w:hyperlink w:anchor="_Toc47979460" w:history="1">
+          <w:hyperlink w:anchor="_Toc49412200" w:history="1">
             <w:r>
               <w:rPr>
                 <w:rStyle w:val="Hyperlink"/>
@@ -702,7 +703,7 @@
                 <w:noProof/>
                 <w:webHidden/>
               </w:rPr>
-              <w:instrText xml:space="preserve"> PAGEREF _Toc47979460 \h </w:instrText>
+              <w:instrText xml:space="preserve"> PAGEREF _Toc49412200 \h </w:instrText>
             </w:r>
             <w:r>
               <w:rPr>
@@ -722,7 +723,7 @@
                 <w:noProof/>
                 <w:webHidden/>
               </w:rPr>
-              <w:t>5</w:t>
+              <w:t>6</w:t>
             </w:r>
             <w:r>
               <w:rPr>
@@ -746,7 +747,7 @@
               <w:lang w:eastAsia="de-DE"/>
             </w:rPr>
           </w:pPr>
-          <w:hyperlink w:anchor="_Toc47979461" w:history="1">
+          <w:hyperlink w:anchor="_Toc49412201" w:history="1">
             <w:r>
               <w:rPr>
                 <w:rStyle w:val="Hyperlink"/>
@@ -788,7 +789,7 @@
                 <w:noProof/>
                 <w:webHidden/>
               </w:rPr>
-              <w:instrText xml:space="preserve"> PAGEREF _Toc47979461 \h </w:instrText>
+              <w:instrText xml:space="preserve"> PAGEREF _Toc49412201 \h </w:instrText>
             </w:r>
             <w:r>
               <w:rPr>
@@ -808,7 +809,7 @@
                 <w:noProof/>
                 <w:webHidden/>
               </w:rPr>
-              <w:t>5</w:t>
+              <w:t>6</w:t>
             </w:r>
             <w:r>
               <w:rPr>
@@ -832,7 +833,7 @@
               <w:lang w:eastAsia="de-DE"/>
             </w:rPr>
           </w:pPr>
-          <w:hyperlink w:anchor="_Toc47979462" w:history="1">
+          <w:hyperlink w:anchor="_Toc49412202" w:history="1">
             <w:r>
               <w:rPr>
                 <w:rStyle w:val="Hyperlink"/>
@@ -874,7 +875,7 @@
                 <w:noProof/>
                 <w:webHidden/>
               </w:rPr>
-              <w:instrText xml:space="preserve"> PAGEREF _Toc47979462 \h </w:instrText>
+              <w:instrText xml:space="preserve"> PAGEREF _Toc49412202 \h </w:instrText>
             </w:r>
             <w:r>
               <w:rPr>
@@ -894,7 +895,7 @@
                 <w:noProof/>
                 <w:webHidden/>
               </w:rPr>
-              <w:t>6</w:t>
+              <w:t>7</w:t>
             </w:r>
             <w:r>
               <w:rPr>
@@ -918,7 +919,7 @@
               <w:lang w:eastAsia="de-DE"/>
             </w:rPr>
           </w:pPr>
-          <w:hyperlink w:anchor="_Toc47979463" w:history="1">
+          <w:hyperlink w:anchor="_Toc49412203" w:history="1">
             <w:r>
               <w:rPr>
                 <w:rStyle w:val="Hyperlink"/>
@@ -960,7 +961,7 @@
                 <w:noProof/>
                 <w:webHidden/>
               </w:rPr>
-              <w:instrText xml:space="preserve"> PAGEREF _Toc47979463 \h </w:instrText>
+              <w:instrText xml:space="preserve"> PAGEREF _Toc49412203 \h </w:instrText>
             </w:r>
             <w:r>
               <w:rPr>
@@ -980,7 +981,867 @@
                 <w:noProof/>
                 <w:webHidden/>
               </w:rPr>
-              <w:t>6</w:t>
+              <w:t>7</w:t>
+            </w:r>
+            <w:r>
+              <w:rPr>
+                <w:noProof/>
+                <w:webHidden/>
+              </w:rPr>
+              <w:fldChar w:fldCharType="end"/>
+            </w:r>
+          </w:hyperlink>
+        </w:p>
+        <w:p>
+          <w:pPr>
+            <w:pStyle w:val="TOC2"/>
+            <w:tabs>
+              <w:tab w:val="left" w:pos="880"/>
+              <w:tab w:val="right" w:leader="dot" w:pos="9062"/>
+            </w:tabs>
+            <w:rPr>
+              <w:rFonts w:eastAsiaTheme="minorEastAsia"/>
+              <w:noProof/>
+              <w:lang w:eastAsia="de-DE"/>
+            </w:rPr>
+          </w:pPr>
+          <w:hyperlink w:anchor="_Toc49412204" w:history="1">
+            <w:r>
+              <w:rPr>
+                <w:rStyle w:val="Hyperlink"/>
+                <w:noProof/>
+              </w:rPr>
+              <w:t>3.1</w:t>
+            </w:r>
+            <w:r>
+              <w:rPr>
+                <w:rFonts w:eastAsiaTheme="minorEastAsia"/>
+                <w:noProof/>
+                <w:lang w:eastAsia="de-DE"/>
+              </w:rPr>
+              <w:tab/>
+            </w:r>
+            <w:r>
+              <w:rPr>
+                <w:rStyle w:val="Hyperlink"/>
+                <w:noProof/>
+              </w:rPr>
+              <w:t>Klassen und Gruppen</w:t>
+            </w:r>
+            <w:r>
+              <w:rPr>
+                <w:noProof/>
+                <w:webHidden/>
+              </w:rPr>
+              <w:tab/>
+            </w:r>
+            <w:r>
+              <w:rPr>
+                <w:noProof/>
+                <w:webHidden/>
+              </w:rPr>
+              <w:fldChar w:fldCharType="begin"/>
+            </w:r>
+            <w:r>
+              <w:rPr>
+                <w:noProof/>
+                <w:webHidden/>
+              </w:rPr>
+              <w:instrText xml:space="preserve"> PAGEREF _Toc49412204 \h </w:instrText>
+            </w:r>
+            <w:r>
+              <w:rPr>
+                <w:noProof/>
+                <w:webHidden/>
+              </w:rPr>
+            </w:r>
+            <w:r>
+              <w:rPr>
+                <w:noProof/>
+                <w:webHidden/>
+              </w:rPr>
+              <w:fldChar w:fldCharType="separate"/>
+            </w:r>
+            <w:r>
+              <w:rPr>
+                <w:noProof/>
+                <w:webHidden/>
+              </w:rPr>
+              <w:t>8</w:t>
+            </w:r>
+            <w:r>
+              <w:rPr>
+                <w:noProof/>
+                <w:webHidden/>
+              </w:rPr>
+              <w:fldChar w:fldCharType="end"/>
+            </w:r>
+          </w:hyperlink>
+        </w:p>
+        <w:p>
+          <w:pPr>
+            <w:pStyle w:val="TOC3"/>
+            <w:tabs>
+              <w:tab w:val="left" w:pos="1320"/>
+              <w:tab w:val="right" w:leader="dot" w:pos="9062"/>
+            </w:tabs>
+            <w:rPr>
+              <w:rFonts w:eastAsiaTheme="minorEastAsia"/>
+              <w:noProof/>
+              <w:lang w:eastAsia="de-DE"/>
+            </w:rPr>
+          </w:pPr>
+          <w:hyperlink w:anchor="_Toc49412205" w:history="1">
+            <w:r>
+              <w:rPr>
+                <w:rStyle w:val="Hyperlink"/>
+                <w:noProof/>
+              </w:rPr>
+              <w:t>3.1.1</w:t>
+            </w:r>
+            <w:r>
+              <w:rPr>
+                <w:rFonts w:eastAsiaTheme="minorEastAsia"/>
+                <w:noProof/>
+                <w:lang w:eastAsia="de-DE"/>
+              </w:rPr>
+              <w:tab/>
+            </w:r>
+            <w:r>
+              <w:rPr>
+                <w:rStyle w:val="Hyperlink"/>
+                <w:noProof/>
+              </w:rPr>
+              <w:t>Erstellen und Editieren von Klassen und Gruppen</w:t>
+            </w:r>
+            <w:r>
+              <w:rPr>
+                <w:noProof/>
+                <w:webHidden/>
+              </w:rPr>
+              <w:tab/>
+            </w:r>
+            <w:r>
+              <w:rPr>
+                <w:noProof/>
+                <w:webHidden/>
+              </w:rPr>
+              <w:fldChar w:fldCharType="begin"/>
+            </w:r>
+            <w:r>
+              <w:rPr>
+                <w:noProof/>
+                <w:webHidden/>
+              </w:rPr>
+              <w:instrText xml:space="preserve"> PAGEREF _Toc49412205 \h </w:instrText>
+            </w:r>
+            <w:r>
+              <w:rPr>
+                <w:noProof/>
+                <w:webHidden/>
+              </w:rPr>
+            </w:r>
+            <w:r>
+              <w:rPr>
+                <w:noProof/>
+                <w:webHidden/>
+              </w:rPr>
+              <w:fldChar w:fldCharType="separate"/>
+            </w:r>
+            <w:r>
+              <w:rPr>
+                <w:noProof/>
+                <w:webHidden/>
+              </w:rPr>
+              <w:t>8</w:t>
+            </w:r>
+            <w:r>
+              <w:rPr>
+                <w:noProof/>
+                <w:webHidden/>
+              </w:rPr>
+              <w:fldChar w:fldCharType="end"/>
+            </w:r>
+          </w:hyperlink>
+        </w:p>
+        <w:p>
+          <w:pPr>
+            <w:pStyle w:val="TOC3"/>
+            <w:tabs>
+              <w:tab w:val="left" w:pos="1320"/>
+              <w:tab w:val="right" w:leader="dot" w:pos="9062"/>
+            </w:tabs>
+            <w:rPr>
+              <w:rFonts w:eastAsiaTheme="minorEastAsia"/>
+              <w:noProof/>
+              <w:lang w:eastAsia="de-DE"/>
+            </w:rPr>
+          </w:pPr>
+          <w:hyperlink w:anchor="_Toc49412206" w:history="1">
+            <w:r>
+              <w:rPr>
+                <w:rStyle w:val="Hyperlink"/>
+                <w:noProof/>
+              </w:rPr>
+              <w:t>3.1.2</w:t>
+            </w:r>
+            <w:r>
+              <w:rPr>
+                <w:rFonts w:eastAsiaTheme="minorEastAsia"/>
+                <w:noProof/>
+                <w:lang w:eastAsia="de-DE"/>
+              </w:rPr>
+              <w:tab/>
+            </w:r>
+            <w:r>
+              <w:rPr>
+                <w:rStyle w:val="Hyperlink"/>
+                <w:noProof/>
+              </w:rPr>
+              <w:t>Klassen und Gruppen zuweisen</w:t>
+            </w:r>
+            <w:r>
+              <w:rPr>
+                <w:noProof/>
+                <w:webHidden/>
+              </w:rPr>
+              <w:tab/>
+            </w:r>
+            <w:r>
+              <w:rPr>
+                <w:noProof/>
+                <w:webHidden/>
+              </w:rPr>
+              <w:fldChar w:fldCharType="begin"/>
+            </w:r>
+            <w:r>
+              <w:rPr>
+                <w:noProof/>
+                <w:webHidden/>
+              </w:rPr>
+              <w:instrText xml:space="preserve"> PAGEREF _Toc49412206 \h </w:instrText>
+            </w:r>
+            <w:r>
+              <w:rPr>
+                <w:noProof/>
+                <w:webHidden/>
+              </w:rPr>
+            </w:r>
+            <w:r>
+              <w:rPr>
+                <w:noProof/>
+                <w:webHidden/>
+              </w:rPr>
+              <w:fldChar w:fldCharType="separate"/>
+            </w:r>
+            <w:r>
+              <w:rPr>
+                <w:noProof/>
+                <w:webHidden/>
+              </w:rPr>
+              <w:t>8</w:t>
+            </w:r>
+            <w:r>
+              <w:rPr>
+                <w:noProof/>
+                <w:webHidden/>
+              </w:rPr>
+              <w:fldChar w:fldCharType="end"/>
+            </w:r>
+          </w:hyperlink>
+        </w:p>
+        <w:p>
+          <w:pPr>
+            <w:pStyle w:val="TOC3"/>
+            <w:tabs>
+              <w:tab w:val="left" w:pos="1320"/>
+              <w:tab w:val="right" w:leader="dot" w:pos="9062"/>
+            </w:tabs>
+            <w:rPr>
+              <w:rFonts w:eastAsiaTheme="minorEastAsia"/>
+              <w:noProof/>
+              <w:lang w:eastAsia="de-DE"/>
+            </w:rPr>
+          </w:pPr>
+          <w:hyperlink w:anchor="_Toc49412207" w:history="1">
+            <w:r>
+              <w:rPr>
+                <w:rStyle w:val="Hyperlink"/>
+                <w:noProof/>
+              </w:rPr>
+              <w:t>3.1.3</w:t>
+            </w:r>
+            <w:r>
+              <w:rPr>
+                <w:rFonts w:eastAsiaTheme="minorEastAsia"/>
+                <w:noProof/>
+                <w:lang w:eastAsia="de-DE"/>
+              </w:rPr>
+              <w:tab/>
+            </w:r>
+            <w:r>
+              <w:rPr>
+                <w:rStyle w:val="Hyperlink"/>
+                <w:noProof/>
+              </w:rPr>
+              <w:t>Klassen und Gruppen importieren</w:t>
+            </w:r>
+            <w:r>
+              <w:rPr>
+                <w:noProof/>
+                <w:webHidden/>
+              </w:rPr>
+              <w:tab/>
+            </w:r>
+            <w:r>
+              <w:rPr>
+                <w:noProof/>
+                <w:webHidden/>
+              </w:rPr>
+              <w:fldChar w:fldCharType="begin"/>
+            </w:r>
+            <w:r>
+              <w:rPr>
+                <w:noProof/>
+                <w:webHidden/>
+              </w:rPr>
+              <w:instrText xml:space="preserve"> PAGEREF _Toc49412207 \h </w:instrText>
+            </w:r>
+            <w:r>
+              <w:rPr>
+                <w:noProof/>
+                <w:webHidden/>
+              </w:rPr>
+            </w:r>
+            <w:r>
+              <w:rPr>
+                <w:noProof/>
+                <w:webHidden/>
+              </w:rPr>
+              <w:fldChar w:fldCharType="separate"/>
+            </w:r>
+            <w:r>
+              <w:rPr>
+                <w:noProof/>
+                <w:webHidden/>
+              </w:rPr>
+              <w:t>8</w:t>
+            </w:r>
+            <w:r>
+              <w:rPr>
+                <w:noProof/>
+                <w:webHidden/>
+              </w:rPr>
+              <w:fldChar w:fldCharType="end"/>
+            </w:r>
+          </w:hyperlink>
+        </w:p>
+        <w:p>
+          <w:pPr>
+            <w:pStyle w:val="TOC2"/>
+            <w:tabs>
+              <w:tab w:val="left" w:pos="880"/>
+              <w:tab w:val="right" w:leader="dot" w:pos="9062"/>
+            </w:tabs>
+            <w:rPr>
+              <w:rFonts w:eastAsiaTheme="minorEastAsia"/>
+              <w:noProof/>
+              <w:lang w:eastAsia="de-DE"/>
+            </w:rPr>
+          </w:pPr>
+          <w:hyperlink w:anchor="_Toc49412208" w:history="1">
+            <w:r>
+              <w:rPr>
+                <w:rStyle w:val="Hyperlink"/>
+                <w:noProof/>
+              </w:rPr>
+              <w:t>3.2</w:t>
+            </w:r>
+            <w:r>
+              <w:rPr>
+                <w:rFonts w:eastAsiaTheme="minorEastAsia"/>
+                <w:noProof/>
+                <w:lang w:eastAsia="de-DE"/>
+              </w:rPr>
+              <w:tab/>
+            </w:r>
+            <w:r>
+              <w:rPr>
+                <w:rStyle w:val="Hyperlink"/>
+                <w:noProof/>
+              </w:rPr>
+              <w:t>Teilnehmer manuell hinzufügen, ändern und löschen</w:t>
+            </w:r>
+            <w:r>
+              <w:rPr>
+                <w:noProof/>
+                <w:webHidden/>
+              </w:rPr>
+              <w:tab/>
+            </w:r>
+            <w:r>
+              <w:rPr>
+                <w:noProof/>
+                <w:webHidden/>
+              </w:rPr>
+              <w:fldChar w:fldCharType="begin"/>
+            </w:r>
+            <w:r>
+              <w:rPr>
+                <w:noProof/>
+                <w:webHidden/>
+              </w:rPr>
+              <w:instrText xml:space="preserve"> PAGEREF _Toc49412208 \h </w:instrText>
+            </w:r>
+            <w:r>
+              <w:rPr>
+                <w:noProof/>
+                <w:webHidden/>
+              </w:rPr>
+            </w:r>
+            <w:r>
+              <w:rPr>
+                <w:noProof/>
+                <w:webHidden/>
+              </w:rPr>
+              <w:fldChar w:fldCharType="separate"/>
+            </w:r>
+            <w:r>
+              <w:rPr>
+                <w:noProof/>
+                <w:webHidden/>
+              </w:rPr>
+              <w:t>8</w:t>
+            </w:r>
+            <w:r>
+              <w:rPr>
+                <w:noProof/>
+                <w:webHidden/>
+              </w:rPr>
+              <w:fldChar w:fldCharType="end"/>
+            </w:r>
+          </w:hyperlink>
+        </w:p>
+        <w:p>
+          <w:pPr>
+            <w:pStyle w:val="TOC2"/>
+            <w:tabs>
+              <w:tab w:val="left" w:pos="880"/>
+              <w:tab w:val="right" w:leader="dot" w:pos="9062"/>
+            </w:tabs>
+            <w:rPr>
+              <w:rFonts w:eastAsiaTheme="minorEastAsia"/>
+              <w:noProof/>
+              <w:lang w:eastAsia="de-DE"/>
+            </w:rPr>
+          </w:pPr>
+          <w:hyperlink w:anchor="_Toc49412209" w:history="1">
+            <w:r>
+              <w:rPr>
+                <w:rStyle w:val="Hyperlink"/>
+                <w:noProof/>
+              </w:rPr>
+              <w:t>3.3</w:t>
+            </w:r>
+            <w:r>
+              <w:rPr>
+                <w:rFonts w:eastAsiaTheme="minorEastAsia"/>
+                <w:noProof/>
+                <w:lang w:eastAsia="de-DE"/>
+              </w:rPr>
+              <w:tab/>
+            </w:r>
+            <w:r>
+              <w:rPr>
+                <w:rStyle w:val="Hyperlink"/>
+                <w:noProof/>
+              </w:rPr>
+              <w:t>Teilnehmer importieren</w:t>
+            </w:r>
+            <w:r>
+              <w:rPr>
+                <w:noProof/>
+                <w:webHidden/>
+              </w:rPr>
+              <w:tab/>
+            </w:r>
+            <w:r>
+              <w:rPr>
+                <w:noProof/>
+                <w:webHidden/>
+              </w:rPr>
+              <w:fldChar w:fldCharType="begin"/>
+            </w:r>
+            <w:r>
+              <w:rPr>
+                <w:noProof/>
+                <w:webHidden/>
+              </w:rPr>
+              <w:instrText xml:space="preserve"> PAGEREF _Toc49412209 \h </w:instrText>
+            </w:r>
+            <w:r>
+              <w:rPr>
+                <w:noProof/>
+                <w:webHidden/>
+              </w:rPr>
+            </w:r>
+            <w:r>
+              <w:rPr>
+                <w:noProof/>
+                <w:webHidden/>
+              </w:rPr>
+              <w:fldChar w:fldCharType="separate"/>
+            </w:r>
+            <w:r>
+              <w:rPr>
+                <w:noProof/>
+                <w:webHidden/>
+              </w:rPr>
+              <w:t>9</w:t>
+            </w:r>
+            <w:r>
+              <w:rPr>
+                <w:noProof/>
+                <w:webHidden/>
+              </w:rPr>
+              <w:fldChar w:fldCharType="end"/>
+            </w:r>
+          </w:hyperlink>
+        </w:p>
+        <w:p>
+          <w:pPr>
+            <w:pStyle w:val="TOC2"/>
+            <w:tabs>
+              <w:tab w:val="left" w:pos="880"/>
+              <w:tab w:val="right" w:leader="dot" w:pos="9062"/>
+            </w:tabs>
+            <w:rPr>
+              <w:rFonts w:eastAsiaTheme="minorEastAsia"/>
+              <w:noProof/>
+              <w:lang w:eastAsia="de-DE"/>
+            </w:rPr>
+          </w:pPr>
+          <w:hyperlink w:anchor="_Toc49412210" w:history="1">
+            <w:r>
+              <w:rPr>
+                <w:rStyle w:val="Hyperlink"/>
+                <w:noProof/>
+              </w:rPr>
+              <w:t>3.4</w:t>
+            </w:r>
+            <w:r>
+              <w:rPr>
+                <w:rFonts w:eastAsiaTheme="minorEastAsia"/>
+                <w:noProof/>
+                <w:lang w:eastAsia="de-DE"/>
+              </w:rPr>
+              <w:tab/>
+            </w:r>
+            <w:r>
+              <w:rPr>
+                <w:rStyle w:val="Hyperlink"/>
+                <w:noProof/>
+              </w:rPr>
+              <w:t>Teilnehmer einem Rennen zuweisen</w:t>
+            </w:r>
+            <w:r>
+              <w:rPr>
+                <w:noProof/>
+                <w:webHidden/>
+              </w:rPr>
+              <w:tab/>
+            </w:r>
+            <w:r>
+              <w:rPr>
+                <w:noProof/>
+                <w:webHidden/>
+              </w:rPr>
+              <w:fldChar w:fldCharType="begin"/>
+            </w:r>
+            <w:r>
+              <w:rPr>
+                <w:noProof/>
+                <w:webHidden/>
+              </w:rPr>
+              <w:instrText xml:space="preserve"> PAGEREF _Toc49412210 \h </w:instrText>
+            </w:r>
+            <w:r>
+              <w:rPr>
+                <w:noProof/>
+                <w:webHidden/>
+              </w:rPr>
+            </w:r>
+            <w:r>
+              <w:rPr>
+                <w:noProof/>
+                <w:webHidden/>
+              </w:rPr>
+              <w:fldChar w:fldCharType="separate"/>
+            </w:r>
+            <w:r>
+              <w:rPr>
+                <w:noProof/>
+                <w:webHidden/>
+              </w:rPr>
+              <w:t>9</w:t>
+            </w:r>
+            <w:r>
+              <w:rPr>
+                <w:noProof/>
+                <w:webHidden/>
+              </w:rPr>
+              <w:fldChar w:fldCharType="end"/>
+            </w:r>
+          </w:hyperlink>
+        </w:p>
+        <w:p>
+          <w:pPr>
+            <w:pStyle w:val="TOC2"/>
+            <w:tabs>
+              <w:tab w:val="left" w:pos="880"/>
+              <w:tab w:val="right" w:leader="dot" w:pos="9062"/>
+            </w:tabs>
+            <w:rPr>
+              <w:rFonts w:eastAsiaTheme="minorEastAsia"/>
+              <w:noProof/>
+              <w:lang w:eastAsia="de-DE"/>
+            </w:rPr>
+          </w:pPr>
+          <w:hyperlink w:anchor="_Toc49412211" w:history="1">
+            <w:r>
+              <w:rPr>
+                <w:rStyle w:val="Hyperlink"/>
+                <w:noProof/>
+              </w:rPr>
+              <w:t>3.5</w:t>
+            </w:r>
+            <w:r>
+              <w:rPr>
+                <w:rFonts w:eastAsiaTheme="minorEastAsia"/>
+                <w:noProof/>
+                <w:lang w:eastAsia="de-DE"/>
+              </w:rPr>
+              <w:tab/>
+            </w:r>
+            <w:r>
+              <w:rPr>
+                <w:rStyle w:val="Hyperlink"/>
+                <w:noProof/>
+              </w:rPr>
+              <w:t>Punkte aktualisieren</w:t>
+            </w:r>
+            <w:r>
+              <w:rPr>
+                <w:noProof/>
+                <w:webHidden/>
+              </w:rPr>
+              <w:tab/>
+            </w:r>
+            <w:r>
+              <w:rPr>
+                <w:noProof/>
+                <w:webHidden/>
+              </w:rPr>
+              <w:fldChar w:fldCharType="begin"/>
+            </w:r>
+            <w:r>
+              <w:rPr>
+                <w:noProof/>
+                <w:webHidden/>
+              </w:rPr>
+              <w:instrText xml:space="preserve"> PAGEREF _Toc49412211 \h </w:instrText>
+            </w:r>
+            <w:r>
+              <w:rPr>
+                <w:noProof/>
+                <w:webHidden/>
+              </w:rPr>
+            </w:r>
+            <w:r>
+              <w:rPr>
+                <w:noProof/>
+                <w:webHidden/>
+              </w:rPr>
+              <w:fldChar w:fldCharType="separate"/>
+            </w:r>
+            <w:r>
+              <w:rPr>
+                <w:noProof/>
+                <w:webHidden/>
+              </w:rPr>
+              <w:t>9</w:t>
+            </w:r>
+            <w:r>
+              <w:rPr>
+                <w:noProof/>
+                <w:webHidden/>
+              </w:rPr>
+              <w:fldChar w:fldCharType="end"/>
+            </w:r>
+          </w:hyperlink>
+        </w:p>
+        <w:p>
+          <w:pPr>
+            <w:pStyle w:val="TOC3"/>
+            <w:tabs>
+              <w:tab w:val="left" w:pos="1320"/>
+              <w:tab w:val="right" w:leader="dot" w:pos="9062"/>
+            </w:tabs>
+            <w:rPr>
+              <w:rFonts w:eastAsiaTheme="minorEastAsia"/>
+              <w:noProof/>
+              <w:lang w:eastAsia="de-DE"/>
+            </w:rPr>
+          </w:pPr>
+          <w:hyperlink w:anchor="_Toc49412212" w:history="1">
+            <w:r>
+              <w:rPr>
+                <w:rStyle w:val="Hyperlink"/>
+                <w:noProof/>
+              </w:rPr>
+              <w:t>3.5.1</w:t>
+            </w:r>
+            <w:r>
+              <w:rPr>
+                <w:rFonts w:eastAsiaTheme="minorEastAsia"/>
+                <w:noProof/>
+                <w:lang w:eastAsia="de-DE"/>
+              </w:rPr>
+              <w:tab/>
+            </w:r>
+            <w:r>
+              <w:rPr>
+                <w:rStyle w:val="Hyperlink"/>
+                <w:noProof/>
+              </w:rPr>
+              <w:t>Punkte via Datei aktualisieren</w:t>
+            </w:r>
+            <w:r>
+              <w:rPr>
+                <w:noProof/>
+                <w:webHidden/>
+              </w:rPr>
+              <w:tab/>
+            </w:r>
+            <w:r>
+              <w:rPr>
+                <w:noProof/>
+                <w:webHidden/>
+              </w:rPr>
+              <w:fldChar w:fldCharType="begin"/>
+            </w:r>
+            <w:r>
+              <w:rPr>
+                <w:noProof/>
+                <w:webHidden/>
+              </w:rPr>
+              <w:instrText xml:space="preserve"> PAGEREF _Toc49412212 \h </w:instrText>
+            </w:r>
+            <w:r>
+              <w:rPr>
+                <w:noProof/>
+                <w:webHidden/>
+              </w:rPr>
+            </w:r>
+            <w:r>
+              <w:rPr>
+                <w:noProof/>
+                <w:webHidden/>
+              </w:rPr>
+              <w:fldChar w:fldCharType="separate"/>
+            </w:r>
+            <w:r>
+              <w:rPr>
+                <w:noProof/>
+                <w:webHidden/>
+              </w:rPr>
+              <w:t>9</w:t>
+            </w:r>
+            <w:r>
+              <w:rPr>
+                <w:noProof/>
+                <w:webHidden/>
+              </w:rPr>
+              <w:fldChar w:fldCharType="end"/>
+            </w:r>
+          </w:hyperlink>
+        </w:p>
+        <w:p>
+          <w:pPr>
+            <w:pStyle w:val="TOC3"/>
+            <w:tabs>
+              <w:tab w:val="left" w:pos="1320"/>
+              <w:tab w:val="right" w:leader="dot" w:pos="9062"/>
+            </w:tabs>
+            <w:rPr>
+              <w:rFonts w:eastAsiaTheme="minorEastAsia"/>
+              <w:noProof/>
+              <w:lang w:eastAsia="de-DE"/>
+            </w:rPr>
+          </w:pPr>
+          <w:hyperlink w:anchor="_Toc49412213" w:history="1">
+            <w:r>
+              <w:rPr>
+                <w:rStyle w:val="Hyperlink"/>
+                <w:noProof/>
+              </w:rPr>
+              <w:t>3.5.2</w:t>
+            </w:r>
+            <w:r>
+              <w:rPr>
+                <w:rFonts w:eastAsiaTheme="minorEastAsia"/>
+                <w:noProof/>
+                <w:lang w:eastAsia="de-DE"/>
+              </w:rPr>
+              <w:tab/>
+            </w:r>
+            <w:r>
+              <w:rPr>
+                <w:rStyle w:val="Hyperlink"/>
+                <w:noProof/>
+              </w:rPr>
+              <w:t>DSV Punkte online aktualisieren</w:t>
+            </w:r>
+            <w:r>
+              <w:rPr>
+                <w:noProof/>
+                <w:webHidden/>
+              </w:rPr>
+              <w:tab/>
+            </w:r>
+            <w:r>
+              <w:rPr>
+                <w:noProof/>
+                <w:webHidden/>
+              </w:rPr>
+              <w:fldChar w:fldCharType="begin"/>
+            </w:r>
+            <w:r>
+              <w:rPr>
+                <w:noProof/>
+                <w:webHidden/>
+              </w:rPr>
+              <w:instrText xml:space="preserve"> PAGEREF _Toc49412213 \h </w:instrText>
+            </w:r>
+            <w:r>
+              <w:rPr>
+                <w:noProof/>
+                <w:webHidden/>
+              </w:rPr>
+            </w:r>
+            <w:r>
+              <w:rPr>
+                <w:noProof/>
+                <w:webHidden/>
+              </w:rPr>
+              <w:fldChar w:fldCharType="separate"/>
+            </w:r>
+            <w:r>
+              <w:rPr>
+                <w:noProof/>
+                <w:webHidden/>
+              </w:rPr>
+              <w:t>9</w:t>
             </w:r>
             <w:r>
               <w:rPr>
@@ -1004,7 +1865,7 @@
               <w:lang w:eastAsia="de-DE"/>
             </w:rPr>
           </w:pPr>
-          <w:hyperlink w:anchor="_Toc47979464" w:history="1">
+          <w:hyperlink w:anchor="_Toc49412214" w:history="1">
             <w:r>
               <w:rPr>
                 <w:rStyle w:val="Hyperlink"/>
@@ -1046,7 +1907,7 @@
                 <w:noProof/>
                 <w:webHidden/>
               </w:rPr>
-              <w:instrText xml:space="preserve"> PAGEREF _Toc47979464 \h </w:instrText>
+              <w:instrText xml:space="preserve"> PAGEREF _Toc49412214 \h </w:instrText>
             </w:r>
             <w:r>
               <w:rPr>
@@ -1066,7 +1927,7 @@
                 <w:noProof/>
                 <w:webHidden/>
               </w:rPr>
-              <w:t>6</w:t>
+              <w:t>9</w:t>
             </w:r>
             <w:r>
               <w:rPr>
@@ -1090,7 +1951,7 @@
               <w:lang w:eastAsia="de-DE"/>
             </w:rPr>
           </w:pPr>
-          <w:hyperlink w:anchor="_Toc47979465" w:history="1">
+          <w:hyperlink w:anchor="_Toc49412215" w:history="1">
             <w:r>
               <w:rPr>
                 <w:rStyle w:val="Hyperlink"/>
@@ -1132,7 +1993,7 @@
                 <w:noProof/>
                 <w:webHidden/>
               </w:rPr>
-              <w:instrText xml:space="preserve"> PAGEREF _Toc47979465 \h </w:instrText>
+              <w:instrText xml:space="preserve"> PAGEREF _Toc49412215 \h </w:instrText>
             </w:r>
             <w:r>
               <w:rPr>
@@ -1152,7 +2013,7 @@
                 <w:noProof/>
                 <w:webHidden/>
               </w:rPr>
-              <w:t>7</w:t>
+              <w:t>10</w:t>
             </w:r>
             <w:r>
               <w:rPr>
@@ -1176,7 +2037,7 @@
               <w:lang w:eastAsia="de-DE"/>
             </w:rPr>
           </w:pPr>
-          <w:hyperlink w:anchor="_Toc47979466" w:history="1">
+          <w:hyperlink w:anchor="_Toc49412216" w:history="1">
             <w:r>
               <w:rPr>
                 <w:rStyle w:val="Hyperlink"/>
@@ -1218,7 +2079,7 @@
                 <w:noProof/>
                 <w:webHidden/>
               </w:rPr>
-              <w:instrText xml:space="preserve"> PAGEREF _Toc47979466 \h </w:instrText>
+              <w:instrText xml:space="preserve"> PAGEREF _Toc49412216 \h </w:instrText>
             </w:r>
             <w:r>
               <w:rPr>
@@ -1238,7 +2099,7 @@
                 <w:noProof/>
                 <w:webHidden/>
               </w:rPr>
-              <w:t>7</w:t>
+              <w:t>10</w:t>
             </w:r>
             <w:r>
               <w:rPr>
@@ -1262,7 +2123,7 @@
               <w:lang w:eastAsia="de-DE"/>
             </w:rPr>
           </w:pPr>
-          <w:hyperlink w:anchor="_Toc47979467" w:history="1">
+          <w:hyperlink w:anchor="_Toc49412217" w:history="1">
             <w:r>
               <w:rPr>
                 <w:rStyle w:val="Hyperlink"/>
@@ -1304,7 +2165,7 @@
                 <w:noProof/>
                 <w:webHidden/>
               </w:rPr>
-              <w:instrText xml:space="preserve"> PAGEREF _Toc47979467 \h </w:instrText>
+              <w:instrText xml:space="preserve"> PAGEREF _Toc49412217 \h </w:instrText>
             </w:r>
             <w:r>
               <w:rPr>
@@ -1324,7 +2185,7 @@
                 <w:noProof/>
                 <w:webHidden/>
               </w:rPr>
-              <w:t>7</w:t>
+              <w:t>10</w:t>
             </w:r>
             <w:r>
               <w:rPr>
@@ -1348,7 +2209,7 @@
               <w:lang w:eastAsia="de-DE"/>
             </w:rPr>
           </w:pPr>
-          <w:hyperlink w:anchor="_Toc47979468" w:history="1">
+          <w:hyperlink w:anchor="_Toc49412218" w:history="1">
             <w:r>
               <w:rPr>
                 <w:rStyle w:val="Hyperlink"/>
@@ -1390,7 +2251,7 @@
                 <w:noProof/>
                 <w:webHidden/>
               </w:rPr>
-              <w:instrText xml:space="preserve"> PAGEREF _Toc47979468 \h </w:instrText>
+              <w:instrText xml:space="preserve"> PAGEREF _Toc49412218 \h </w:instrText>
             </w:r>
             <w:r>
               <w:rPr>
@@ -1410,7 +2271,7 @@
                 <w:noProof/>
                 <w:webHidden/>
               </w:rPr>
-              <w:t>8</w:t>
+              <w:t>11</w:t>
             </w:r>
             <w:r>
               <w:rPr>
@@ -1434,7 +2295,7 @@
               <w:lang w:eastAsia="de-DE"/>
             </w:rPr>
           </w:pPr>
-          <w:hyperlink w:anchor="_Toc47979469" w:history="1">
+          <w:hyperlink w:anchor="_Toc49412219" w:history="1">
             <w:r>
               <w:rPr>
                 <w:rStyle w:val="Hyperlink"/>
@@ -1476,7 +2337,7 @@
                 <w:noProof/>
                 <w:webHidden/>
               </w:rPr>
-              <w:instrText xml:space="preserve"> PAGEREF _Toc47979469 \h </w:instrText>
+              <w:instrText xml:space="preserve"> PAGEREF _Toc49412219 \h </w:instrText>
             </w:r>
             <w:r>
               <w:rPr>
@@ -1496,7 +2357,7 @@
                 <w:noProof/>
                 <w:webHidden/>
               </w:rPr>
-              <w:t>8</w:t>
+              <w:t>11</w:t>
             </w:r>
             <w:r>
               <w:rPr>
@@ -1520,7 +2381,7 @@
               <w:lang w:eastAsia="de-DE"/>
             </w:rPr>
           </w:pPr>
-          <w:hyperlink w:anchor="_Toc47979470" w:history="1">
+          <w:hyperlink w:anchor="_Toc49412220" w:history="1">
             <w:r>
               <w:rPr>
                 <w:rStyle w:val="Hyperlink"/>
@@ -1562,7 +2423,7 @@
                 <w:noProof/>
                 <w:webHidden/>
               </w:rPr>
-              <w:instrText xml:space="preserve"> PAGEREF _Toc47979470 \h </w:instrText>
+              <w:instrText xml:space="preserve"> PAGEREF _Toc49412220 \h </w:instrText>
             </w:r>
             <w:r>
               <w:rPr>
@@ -1582,7 +2443,7 @@
                 <w:noProof/>
                 <w:webHidden/>
               </w:rPr>
-              <w:t>8</w:t>
+              <w:t>11</w:t>
             </w:r>
             <w:r>
               <w:rPr>
@@ -1606,7 +2467,7 @@
               <w:lang w:eastAsia="de-DE"/>
             </w:rPr>
           </w:pPr>
-          <w:hyperlink w:anchor="_Toc47979471" w:history="1">
+          <w:hyperlink w:anchor="_Toc49412221" w:history="1">
             <w:r>
               <w:rPr>
                 <w:rStyle w:val="Hyperlink"/>
@@ -1627,7 +2488,7 @@
                 <w:rStyle w:val="Hyperlink"/>
                 <w:noProof/>
               </w:rPr>
-              <w:t>Livetiming</w:t>
+              <w:t>Live Timing</w:t>
             </w:r>
             <w:r>
               <w:rPr>
@@ -1648,7 +2509,7 @@
                 <w:noProof/>
                 <w:webHidden/>
               </w:rPr>
-              <w:instrText xml:space="preserve"> PAGEREF _Toc47979471 \h </w:instrText>
+              <w:instrText xml:space="preserve"> PAGEREF _Toc49412221 \h </w:instrText>
             </w:r>
             <w:r>
               <w:rPr>
@@ -1668,7 +2529,7 @@
                 <w:noProof/>
                 <w:webHidden/>
               </w:rPr>
-              <w:t>9</w:t>
+              <w:t>12</w:t>
             </w:r>
             <w:r>
               <w:rPr>
@@ -1692,7 +2553,7 @@
               <w:lang w:eastAsia="de-DE"/>
             </w:rPr>
           </w:pPr>
-          <w:hyperlink w:anchor="_Toc47979472" w:history="1">
+          <w:hyperlink w:anchor="_Toc49412222" w:history="1">
             <w:r>
               <w:rPr>
                 <w:rStyle w:val="Hyperlink"/>
@@ -1734,7 +2595,7 @@
                 <w:noProof/>
                 <w:webHidden/>
               </w:rPr>
-              <w:instrText xml:space="preserve"> PAGEREF _Toc47979472 \h </w:instrText>
+              <w:instrText xml:space="preserve"> PAGEREF _Toc49412222 \h </w:instrText>
             </w:r>
             <w:r>
               <w:rPr>
@@ -1754,7 +2615,7 @@
                 <w:noProof/>
                 <w:webHidden/>
               </w:rPr>
-              <w:t>9</w:t>
+              <w:t>12</w:t>
             </w:r>
             <w:r>
               <w:rPr>
@@ -1778,7 +2639,7 @@
               <w:lang w:eastAsia="de-DE"/>
             </w:rPr>
           </w:pPr>
-          <w:hyperlink w:anchor="_Toc47979473" w:history="1">
+          <w:hyperlink w:anchor="_Toc49412223" w:history="1">
             <w:r>
               <w:rPr>
                 <w:rStyle w:val="Hyperlink"/>
@@ -1820,7 +2681,7 @@
                 <w:noProof/>
                 <w:webHidden/>
               </w:rPr>
-              <w:instrText xml:space="preserve"> PAGEREF _Toc47979473 \h </w:instrText>
+              <w:instrText xml:space="preserve"> PAGEREF _Toc49412223 \h </w:instrText>
             </w:r>
             <w:r>
               <w:rPr>
@@ -1840,7 +2701,7 @@
                 <w:noProof/>
                 <w:webHidden/>
               </w:rPr>
-              <w:t>9</w:t>
+              <w:t>12</w:t>
             </w:r>
             <w:r>
               <w:rPr>
@@ -1864,7 +2725,7 @@
               <w:lang w:eastAsia="de-DE"/>
             </w:rPr>
           </w:pPr>
-          <w:hyperlink w:anchor="_Toc47979474" w:history="1">
+          <w:hyperlink w:anchor="_Toc49412224" w:history="1">
             <w:r>
               <w:rPr>
                 <w:rStyle w:val="Hyperlink"/>
@@ -1906,7 +2767,7 @@
                 <w:noProof/>
                 <w:webHidden/>
               </w:rPr>
-              <w:instrText xml:space="preserve"> PAGEREF _Toc47979474 \h </w:instrText>
+              <w:instrText xml:space="preserve"> PAGEREF _Toc49412224 \h </w:instrText>
             </w:r>
             <w:r>
               <w:rPr>
@@ -1926,7 +2787,7 @@
                 <w:noProof/>
                 <w:webHidden/>
               </w:rPr>
-              <w:t>10</w:t>
+              <w:t>13</w:t>
             </w:r>
             <w:r>
               <w:rPr>
@@ -1950,7 +2811,7 @@
               <w:lang w:eastAsia="de-DE"/>
             </w:rPr>
           </w:pPr>
-          <w:hyperlink w:anchor="_Toc47979475" w:history="1">
+          <w:hyperlink w:anchor="_Toc49412225" w:history="1">
             <w:r>
               <w:rPr>
                 <w:rStyle w:val="Hyperlink"/>
@@ -1992,7 +2853,7 @@
                 <w:noProof/>
                 <w:webHidden/>
               </w:rPr>
-              <w:instrText xml:space="preserve"> PAGEREF _Toc47979475 \h </w:instrText>
+              <w:instrText xml:space="preserve"> PAGEREF _Toc49412225 \h </w:instrText>
             </w:r>
             <w:r>
               <w:rPr>
@@ -2012,7 +2873,7 @@
                 <w:noProof/>
                 <w:webHidden/>
               </w:rPr>
-              <w:t>10</w:t>
+              <w:t>13</w:t>
             </w:r>
             <w:r>
               <w:rPr>
@@ -2036,7 +2897,7 @@
               <w:lang w:eastAsia="de-DE"/>
             </w:rPr>
           </w:pPr>
-          <w:hyperlink w:anchor="_Toc47979476" w:history="1">
+          <w:hyperlink w:anchor="_Toc49412226" w:history="1">
             <w:r>
               <w:rPr>
                 <w:rStyle w:val="Hyperlink"/>
@@ -2078,7 +2939,7 @@
                 <w:noProof/>
                 <w:webHidden/>
               </w:rPr>
-              <w:instrText xml:space="preserve"> PAGEREF _Toc47979476 \h </w:instrText>
+              <w:instrText xml:space="preserve"> PAGEREF _Toc49412226 \h </w:instrText>
             </w:r>
             <w:r>
               <w:rPr>
@@ -2098,7 +2959,7 @@
                 <w:noProof/>
                 <w:webHidden/>
               </w:rPr>
-              <w:t>10</w:t>
+              <w:t>13</w:t>
             </w:r>
             <w:r>
               <w:rPr>
@@ -2122,7 +2983,7 @@
               <w:lang w:eastAsia="de-DE"/>
             </w:rPr>
           </w:pPr>
-          <w:hyperlink w:anchor="_Toc47979477" w:history="1">
+          <w:hyperlink w:anchor="_Toc49412227" w:history="1">
             <w:r>
               <w:rPr>
                 <w:rStyle w:val="Hyperlink"/>
@@ -2164,7 +3025,7 @@
                 <w:noProof/>
                 <w:webHidden/>
               </w:rPr>
-              <w:instrText xml:space="preserve"> PAGEREF _Toc47979477 \h </w:instrText>
+              <w:instrText xml:space="preserve"> PAGEREF _Toc49412227 \h </w:instrText>
             </w:r>
             <w:r>
               <w:rPr>
@@ -2184,7 +3045,7 @@
                 <w:noProof/>
                 <w:webHidden/>
               </w:rPr>
-              <w:t>10</w:t>
+              <w:t>13</w:t>
             </w:r>
             <w:r>
               <w:rPr>
@@ -2208,7 +3069,7 @@
               <w:lang w:eastAsia="de-DE"/>
             </w:rPr>
           </w:pPr>
-          <w:hyperlink w:anchor="_Toc47979478" w:history="1">
+          <w:hyperlink w:anchor="_Toc49412228" w:history="1">
             <w:r>
               <w:rPr>
                 <w:rStyle w:val="Hyperlink"/>
@@ -2250,7 +3111,7 @@
                 <w:noProof/>
                 <w:webHidden/>
               </w:rPr>
-              <w:instrText xml:space="preserve"> PAGEREF _Toc47979478 \h </w:instrText>
+              <w:instrText xml:space="preserve"> PAGEREF _Toc49412228 \h </w:instrText>
             </w:r>
             <w:r>
               <w:rPr>
@@ -2270,7 +3131,7 @@
                 <w:noProof/>
                 <w:webHidden/>
               </w:rPr>
-              <w:t>10</w:t>
+              <w:t>13</w:t>
             </w:r>
             <w:r>
               <w:rPr>
@@ -2294,7 +3155,7 @@
               <w:lang w:eastAsia="de-DE"/>
             </w:rPr>
           </w:pPr>
-          <w:hyperlink w:anchor="_Toc47979479" w:history="1">
+          <w:hyperlink w:anchor="_Toc49412229" w:history="1">
             <w:r>
               <w:rPr>
                 <w:rStyle w:val="Hyperlink"/>
@@ -2336,7 +3197,7 @@
                 <w:noProof/>
                 <w:webHidden/>
               </w:rPr>
-              <w:instrText xml:space="preserve"> PAGEREF _Toc47979479 \h </w:instrText>
+              <w:instrText xml:space="preserve"> PAGEREF _Toc49412229 \h </w:instrText>
             </w:r>
             <w:r>
               <w:rPr>
@@ -2356,7 +3217,7 @@
                 <w:noProof/>
                 <w:webHidden/>
               </w:rPr>
-              <w:t>10</w:t>
+              <w:t>13</w:t>
             </w:r>
             <w:r>
               <w:rPr>
@@ -2380,7 +3241,7 @@
               <w:lang w:eastAsia="de-DE"/>
             </w:rPr>
           </w:pPr>
-          <w:hyperlink w:anchor="_Toc47979480" w:history="1">
+          <w:hyperlink w:anchor="_Toc49412230" w:history="1">
             <w:r>
               <w:rPr>
                 <w:rStyle w:val="Hyperlink"/>
@@ -2422,7 +3283,7 @@
                 <w:noProof/>
                 <w:webHidden/>
               </w:rPr>
-              <w:instrText xml:space="preserve"> PAGEREF _Toc47979480 \h </w:instrText>
+              <w:instrText xml:space="preserve"> PAGEREF _Toc49412230 \h </w:instrText>
             </w:r>
             <w:r>
               <w:rPr>
@@ -2442,7 +3303,7 @@
                 <w:noProof/>
                 <w:webHidden/>
               </w:rPr>
-              <w:t>10</w:t>
+              <w:t>13</w:t>
             </w:r>
             <w:r>
               <w:rPr>
@@ -2466,7 +3327,7 @@
               <w:lang w:eastAsia="de-DE"/>
             </w:rPr>
           </w:pPr>
-          <w:hyperlink w:anchor="_Toc47979481" w:history="1">
+          <w:hyperlink w:anchor="_Toc49412231" w:history="1">
             <w:r>
               <w:rPr>
                 <w:rStyle w:val="Hyperlink"/>
@@ -2508,7 +3369,7 @@
                 <w:noProof/>
                 <w:webHidden/>
               </w:rPr>
-              <w:instrText xml:space="preserve"> PAGEREF _Toc47979481 \h </w:instrText>
+              <w:instrText xml:space="preserve"> PAGEREF _Toc49412231 \h </w:instrText>
             </w:r>
             <w:r>
               <w:rPr>
@@ -2528,7 +3389,7 @@
                 <w:noProof/>
                 <w:webHidden/>
               </w:rPr>
-              <w:t>11</w:t>
+              <w:t>14</w:t>
             </w:r>
             <w:r>
               <w:rPr>
@@ -2552,7 +3413,7 @@
               <w:lang w:eastAsia="de-DE"/>
             </w:rPr>
           </w:pPr>
-          <w:hyperlink w:anchor="_Toc47979482" w:history="1">
+          <w:hyperlink w:anchor="_Toc49412232" w:history="1">
             <w:r>
               <w:rPr>
                 <w:rStyle w:val="Hyperlink"/>
@@ -2594,7 +3455,7 @@
                 <w:noProof/>
                 <w:webHidden/>
               </w:rPr>
-              <w:instrText xml:space="preserve"> PAGEREF _Toc47979482 \h </w:instrText>
+              <w:instrText xml:space="preserve"> PAGEREF _Toc49412232 \h </w:instrText>
             </w:r>
             <w:r>
               <w:rPr>
@@ -2614,7 +3475,7 @@
                 <w:noProof/>
                 <w:webHidden/>
               </w:rPr>
-              <w:t>11</w:t>
+              <w:t>14</w:t>
             </w:r>
             <w:r>
               <w:rPr>
@@ -2638,7 +3499,7 @@
               <w:lang w:eastAsia="de-DE"/>
             </w:rPr>
           </w:pPr>
-          <w:hyperlink w:anchor="_Toc47979483" w:history="1">
+          <w:hyperlink w:anchor="_Toc49412233" w:history="1">
             <w:r>
               <w:rPr>
                 <w:rStyle w:val="Hyperlink"/>
@@ -2680,7 +3541,7 @@
                 <w:noProof/>
                 <w:webHidden/>
               </w:rPr>
-              <w:instrText xml:space="preserve"> PAGEREF _Toc47979483 \h </w:instrText>
+              <w:instrText xml:space="preserve"> PAGEREF _Toc49412233 \h </w:instrText>
             </w:r>
             <w:r>
               <w:rPr>
@@ -2700,7 +3561,7 @@
                 <w:noProof/>
                 <w:webHidden/>
               </w:rPr>
-              <w:t>11</w:t>
+              <w:t>14</w:t>
             </w:r>
             <w:r>
               <w:rPr>
@@ -2735,7 +3596,7 @@
       <w:pPr>
         <w:pStyle w:val="Heading1"/>
       </w:pPr>
-      <w:bookmarkStart w:id="0" w:name="_Toc47979456"/>
+      <w:bookmarkStart w:id="0" w:name="_Toc49412196"/>
       <w:r>
         <w:lastRenderedPageBreak/>
         <w:t>Funktionsübersicht</w:t>
@@ -5258,7 +6119,7 @@
       <w:pPr>
         <w:pStyle w:val="Heading1"/>
       </w:pPr>
-      <w:bookmarkStart w:id="1" w:name="_Toc47979457"/>
+      <w:bookmarkStart w:id="1" w:name="_Toc49412197"/>
       <w:r>
         <w:lastRenderedPageBreak/>
         <w:t xml:space="preserve">Wettbewerb &amp; </w:t>
@@ -5296,7 +6157,7 @@
       <w:pPr>
         <w:pStyle w:val="Heading2"/>
       </w:pPr>
-      <w:bookmarkStart w:id="2" w:name="_Toc47979458"/>
+      <w:bookmarkStart w:id="2" w:name="_Toc49412198"/>
       <w:r>
         <w:t>Wettbewerb anlegen</w:t>
       </w:r>
@@ -5337,7 +6198,7 @@
       <w:pPr>
         <w:pStyle w:val="Heading2"/>
       </w:pPr>
-      <w:bookmarkStart w:id="3" w:name="_Toc47979459"/>
+      <w:bookmarkStart w:id="3" w:name="_Toc49412199"/>
       <w:r>
         <w:t xml:space="preserve">Rennen </w:t>
       </w:r>
@@ -5441,7 +6302,7 @@
       <w:pPr>
         <w:pStyle w:val="Heading2"/>
       </w:pPr>
-      <w:bookmarkStart w:id="4" w:name="_Toc47979460"/>
+      <w:bookmarkStart w:id="4" w:name="_Toc49412200"/>
       <w:r>
         <w:t>Rennen löschen</w:t>
       </w:r>
@@ -5466,7 +6327,7 @@
         <w:pStyle w:val="Heading2"/>
       </w:pPr>
       <w:bookmarkStart w:id="5" w:name="_Ref27938149"/>
-      <w:bookmarkStart w:id="6" w:name="_Toc47979461"/>
+      <w:bookmarkStart w:id="6" w:name="_Toc49412201"/>
       <w:r>
         <w:t>Rennkonfiguration</w:t>
       </w:r>
@@ -5572,14 +6433,27 @@
       <w:r>
         <w:t xml:space="preserve">Abbildung </w:t>
       </w:r>
-      <w:fldSimple w:instr=" SEQ Abbildung \* ARABIC ">
-        <w:r>
-          <w:rPr>
-            <w:noProof/>
-          </w:rPr>
-          <w:t>1</w:t>
-        </w:r>
-      </w:fldSimple>
+      <w:r>
+        <w:fldChar w:fldCharType="begin"/>
+      </w:r>
+      <w:r>
+        <w:instrText xml:space="preserve"> SEQ Abbildung \* ARABIC </w:instrText>
+      </w:r>
+      <w:r>
+        <w:fldChar w:fldCharType="separate"/>
+      </w:r>
+      <w:r>
+        <w:rPr>
+          <w:noProof/>
+        </w:rPr>
+        <w:t>1</w:t>
+      </w:r>
+      <w:r>
+        <w:rPr>
+          <w:noProof/>
+        </w:rPr>
+        <w:fldChar w:fldCharType="end"/>
+      </w:r>
       <w:r>
         <w:t xml:space="preserve"> Rennkonfiguration</w:t>
       </w:r>
@@ -5661,7 +6535,7 @@
       <w:pPr>
         <w:pStyle w:val="Heading2"/>
       </w:pPr>
-      <w:bookmarkStart w:id="7" w:name="_Toc47979462"/>
+      <w:bookmarkStart w:id="7" w:name="_Toc49412202"/>
       <w:r>
         <w:lastRenderedPageBreak/>
         <w:t>Renndaten (Listenkopf)</w:t>
@@ -5730,14 +6604,27 @@
       <w:r>
         <w:t xml:space="preserve">Abbildung </w:t>
       </w:r>
-      <w:fldSimple w:instr=" SEQ Abbildung \* ARABIC ">
-        <w:r>
-          <w:rPr>
-            <w:noProof/>
-          </w:rPr>
-          <w:t>2</w:t>
-        </w:r>
-      </w:fldSimple>
+      <w:r>
+        <w:fldChar w:fldCharType="begin"/>
+      </w:r>
+      <w:r>
+        <w:instrText xml:space="preserve"> SEQ Abbildung \* ARABIC </w:instrText>
+      </w:r>
+      <w:r>
+        <w:fldChar w:fldCharType="separate"/>
+      </w:r>
+      <w:r>
+        <w:rPr>
+          <w:noProof/>
+        </w:rPr>
+        <w:t>2</w:t>
+      </w:r>
+      <w:r>
+        <w:rPr>
+          <w:noProof/>
+        </w:rPr>
+        <w:fldChar w:fldCharType="end"/>
+      </w:r>
       <w:r>
         <w:t xml:space="preserve"> Renndaten (erscheinen </w:t>
       </w:r>
@@ -5752,7 +6639,7 @@
       <w:pPr>
         <w:pStyle w:val="Heading1"/>
       </w:pPr>
-      <w:bookmarkStart w:id="8" w:name="_Toc47979463"/>
+      <w:bookmarkStart w:id="8" w:name="_Toc49412203"/>
       <w:r>
         <w:t>Teilnehmer</w:t>
       </w:r>
@@ -5804,18 +6691,22 @@
       <w:pPr>
         <w:pStyle w:val="Heading2"/>
       </w:pPr>
+      <w:bookmarkStart w:id="9" w:name="_Toc49412204"/>
       <w:r>
         <w:lastRenderedPageBreak/>
         <w:t>Klassen und Gruppen</w:t>
       </w:r>
+      <w:bookmarkEnd w:id="9"/>
     </w:p>
     <w:p>
       <w:pPr>
         <w:pStyle w:val="Heading3"/>
       </w:pPr>
+      <w:bookmarkStart w:id="10" w:name="_Toc49412205"/>
       <w:r>
         <w:t>Erstellen und Editieren von Klassen und Gruppen</w:t>
       </w:r>
+      <w:bookmarkEnd w:id="10"/>
     </w:p>
     <w:p>
       <w:r>
@@ -5823,16 +6714,16 @@
           <w:noProof/>
         </w:rPr>
         <w:drawing>
-          <wp:anchor distT="0" distB="0" distL="114300" distR="114300" simplePos="0" relativeHeight="251677696" behindDoc="0" locked="0" layoutInCell="1" allowOverlap="1" wp14:anchorId="061D637C" wp14:editId="1BE6DE41">
+          <wp:anchor distT="0" distB="0" distL="114300" distR="114300" simplePos="0" relativeHeight="251677696" behindDoc="0" locked="0" layoutInCell="1" allowOverlap="1" wp14:anchorId="061D637C" wp14:editId="783B6521">
             <wp:simplePos x="0" y="0"/>
             <wp:positionH relativeFrom="margin">
-              <wp:posOffset>2925445</wp:posOffset>
+              <wp:align>right</wp:align>
             </wp:positionH>
             <wp:positionV relativeFrom="paragraph">
-              <wp:posOffset>7620</wp:posOffset>
+              <wp:posOffset>8255</wp:posOffset>
             </wp:positionV>
-            <wp:extent cx="2825750" cy="1628775"/>
-            <wp:effectExtent l="0" t="0" r="0" b="9525"/>
+            <wp:extent cx="3077845" cy="1356995"/>
+            <wp:effectExtent l="0" t="0" r="8255" b="0"/>
             <wp:wrapSquare wrapText="bothSides"/>
             <wp:docPr id="18" name="Picture 18"/>
             <wp:cNvGraphicFramePr>
@@ -5842,10 +6733,10 @@
               <a:graphicData uri="http://schemas.openxmlformats.org/drawingml/2006/picture">
                 <pic:pic xmlns:pic="http://schemas.openxmlformats.org/drawingml/2006/picture">
                   <pic:nvPicPr>
-                    <pic:cNvPr id="1" name=""/>
+                    <pic:cNvPr id="18" name="Picture 18"/>
                     <pic:cNvPicPr/>
                   </pic:nvPicPr>
-                  <pic:blipFill rotWithShape="1">
+                  <pic:blipFill>
                     <a:blip r:embed="rId14" cstate="print">
                       <a:extLst>
                         <a:ext uri="{28A0092B-C50C-407E-A947-70E740481C1C}">
@@ -5853,13 +6744,14 @@
                         </a:ext>
                       </a:extLst>
                     </a:blip>
-                    <a:srcRect t="7171" b="20491"/>
-                    <a:stretch/>
+                    <a:stretch>
+                      <a:fillRect/>
+                    </a:stretch>
                   </pic:blipFill>
                   <pic:spPr bwMode="auto">
                     <a:xfrm>
                       <a:off x="0" y="0"/>
-                      <a:ext cx="2825750" cy="1628775"/>
+                      <a:ext cx="3077845" cy="1356995"/>
                     </a:xfrm>
                     <a:prstGeom prst="rect">
                       <a:avLst/>
@@ -5921,7 +6813,13 @@
         <w:t>Wichtig:</w:t>
       </w:r>
       <w:r>
-        <w:t xml:space="preserve"> Die Änderungen werden erst nach drücken von </w:t>
+        <w:t xml:space="preserve"> Die Änderungen werden erst nach </w:t>
+      </w:r>
+      <w:r>
+        <w:t>dem D</w:t>
+      </w:r>
+      <w:r>
+        <w:t xml:space="preserve">rücken von </w:t>
       </w:r>
       <w:r>
         <w:rPr>
@@ -5948,9 +6846,11 @@
       <w:pPr>
         <w:pStyle w:val="Heading3"/>
       </w:pPr>
+      <w:bookmarkStart w:id="11" w:name="_Toc49412206"/>
       <w:r>
         <w:t>Klassen und Gruppen zuweisen</w:t>
       </w:r>
+      <w:bookmarkEnd w:id="11"/>
     </w:p>
     <w:p>
       <w:r>
@@ -6135,8 +7035,53 @@
     </w:p>
     <w:p>
       <w:pPr>
+        <w:pStyle w:val="Heading3"/>
+      </w:pPr>
+      <w:bookmarkStart w:id="12" w:name="_Toc49412207"/>
+      <w:r>
+        <w:t>Klassen und Gruppen importieren</w:t>
+      </w:r>
+      <w:bookmarkEnd w:id="12"/>
+    </w:p>
+    <w:p>
+      <w:r>
+        <w:t xml:space="preserve">Klassen und Gruppen können von anderen Bewerbsdateien importiert werden. Drücken Sie dazu </w:t>
+      </w:r>
+      <w:r>
+        <w:rPr>
+          <w:rStyle w:val="MenuButtonsChar"/>
+        </w:rPr>
+        <w:t>Import</w:t>
+      </w:r>
+      <w:r>
+        <w:t xml:space="preserve"> und wählen Sie die Bewerbsdatei aus, deren Klassen und Gruppen importiert werden sollen.</w:t>
+      </w:r>
+    </w:p>
+    <w:p>
+      <w:r>
+        <w:rPr>
+          <w:rStyle w:val="AnmerkungChar"/>
+        </w:rPr>
+        <w:t>Wichtig:</w:t>
+      </w:r>
+      <w:r>
+        <w:t xml:space="preserve"> Die Änderungen werden erst nach dem Drücken von </w:t>
+      </w:r>
+      <w:r>
+        <w:rPr>
+          <w:rStyle w:val="MenuButtonsChar"/>
+        </w:rPr>
+        <w:t>Speichern</w:t>
+      </w:r>
+      <w:r>
+        <w:t xml:space="preserve"> übernommen.</w:t>
+      </w:r>
+    </w:p>
+    <w:p>
+      <w:pPr>
         <w:pStyle w:val="Heading2"/>
       </w:pPr>
+      <w:bookmarkStart w:id="13" w:name="_Toc49412208"/>
       <w:r>
         <w:t>Teilnehmer manuell hinzufügen</w:t>
       </w:r>
@@ -6149,6 +7094,7 @@
       <w:r>
         <w:t xml:space="preserve"> und löschen</w:t>
       </w:r>
+      <w:bookmarkEnd w:id="13"/>
     </w:p>
     <w:p>
       <w:r>
@@ -6267,7 +7213,11 @@
         <w:t>Teilnehmer löschen</w:t>
       </w:r>
       <w:r>
-        <w:t xml:space="preserve"> löscht alle markierten Teilnehmer nach einer Sicherheitsabfrage. Achtung: Eventuell vorhandene Zeitdaten werden ebenso gelöscht.</w:t>
+        <w:t xml:space="preserve"> löscht alle </w:t>
+      </w:r>
+      <w:r>
+        <w:lastRenderedPageBreak/>
+        <w:t>markierten Teilnehmer nach einer Sicherheitsabfrage. Achtung: Eventuell vorhandene Zeitdaten werden ebenso gelöscht.</w:t>
       </w:r>
     </w:p>
     <w:p>
@@ -6279,10 +7229,11 @@
       <w:pPr>
         <w:pStyle w:val="Heading2"/>
       </w:pPr>
-      <w:r>
-        <w:lastRenderedPageBreak/>
+      <w:bookmarkStart w:id="14" w:name="_Toc49412209"/>
+      <w:r>
         <w:t>Teilnehmer importieren</w:t>
       </w:r>
+      <w:bookmarkEnd w:id="14"/>
     </w:p>
     <w:p>
       <w:r>
@@ -6547,46 +7498,54 @@
       <w:pPr>
         <w:pStyle w:val="Heading2"/>
       </w:pPr>
+      <w:bookmarkStart w:id="15" w:name="_Toc49412210"/>
       <w:r>
         <w:t>Teilnehmer einem Rennen zuweisen</w:t>
       </w:r>
+      <w:bookmarkEnd w:id="15"/>
     </w:p>
     <w:p/>
     <w:p>
       <w:pPr>
         <w:pStyle w:val="Heading2"/>
       </w:pPr>
+      <w:bookmarkStart w:id="16" w:name="_Toc49412211"/>
       <w:r>
         <w:t>Punkte aktualisieren</w:t>
       </w:r>
+      <w:bookmarkEnd w:id="16"/>
     </w:p>
     <w:p>
       <w:pPr>
         <w:pStyle w:val="Heading3"/>
       </w:pPr>
+      <w:bookmarkStart w:id="17" w:name="_Toc49412212"/>
       <w:r>
         <w:t>Punkte via Datei aktualisieren</w:t>
       </w:r>
+      <w:bookmarkEnd w:id="17"/>
     </w:p>
     <w:p/>
     <w:p>
       <w:pPr>
         <w:pStyle w:val="Heading3"/>
       </w:pPr>
+      <w:bookmarkStart w:id="18" w:name="_Toc49412213"/>
       <w:r>
         <w:t>DSV Punkte online aktualisieren</w:t>
       </w:r>
+      <w:bookmarkEnd w:id="18"/>
     </w:p>
     <w:p/>
     <w:p>
       <w:pPr>
         <w:pStyle w:val="Heading1"/>
       </w:pPr>
-      <w:bookmarkStart w:id="9" w:name="_Toc47979464"/>
+      <w:bookmarkStart w:id="19" w:name="_Toc49412214"/>
       <w:r>
         <w:t>Renndurchführung</w:t>
       </w:r>
-      <w:bookmarkEnd w:id="9"/>
+      <w:bookmarkEnd w:id="19"/>
     </w:p>
     <w:p>
       <w:r>
@@ -6617,7 +7576,7 @@
       <w:pPr>
         <w:pStyle w:val="Heading2"/>
       </w:pPr>
-      <w:bookmarkStart w:id="10" w:name="_Toc47979465"/>
+      <w:bookmarkStart w:id="20" w:name="_Toc49412215"/>
       <w:r>
         <w:rPr>
           <w:noProof/>
@@ -6670,14 +7629,27 @@
                             <w:r>
                               <w:t xml:space="preserve">Abbildung </w:t>
                             </w:r>
-                            <w:fldSimple w:instr=" SEQ Abbildung \* ARABIC ">
-                              <w:r>
-                                <w:rPr>
-                                  <w:noProof/>
-                                </w:rPr>
-                                <w:t>3</w:t>
-                              </w:r>
-                            </w:fldSimple>
+                            <w:r>
+                              <w:fldChar w:fldCharType="begin"/>
+                            </w:r>
+                            <w:r>
+                              <w:instrText xml:space="preserve"> SEQ Abbildung \* ARABIC </w:instrText>
+                            </w:r>
+                            <w:r>
+                              <w:fldChar w:fldCharType="separate"/>
+                            </w:r>
+                            <w:r>
+                              <w:rPr>
+                                <w:noProof/>
+                              </w:rPr>
+                              <w:t>3</w:t>
+                            </w:r>
+                            <w:r>
+                              <w:rPr>
+                                <w:noProof/>
+                              </w:rPr>
+                              <w:fldChar w:fldCharType="end"/>
+                            </w:r>
                             <w:r>
                               <w:t xml:space="preserve"> Zeitnahme-Tab</w:t>
                             </w:r>
@@ -6715,14 +7687,27 @@
                       <w:r>
                         <w:t xml:space="preserve">Abbildung </w:t>
                       </w:r>
-                      <w:fldSimple w:instr=" SEQ Abbildung \* ARABIC ">
-                        <w:r>
-                          <w:rPr>
-                            <w:noProof/>
-                          </w:rPr>
-                          <w:t>3</w:t>
-                        </w:r>
-                      </w:fldSimple>
+                      <w:r>
+                        <w:fldChar w:fldCharType="begin"/>
+                      </w:r>
+                      <w:r>
+                        <w:instrText xml:space="preserve"> SEQ Abbildung \* ARABIC </w:instrText>
+                      </w:r>
+                      <w:r>
+                        <w:fldChar w:fldCharType="separate"/>
+                      </w:r>
+                      <w:r>
+                        <w:rPr>
+                          <w:noProof/>
+                        </w:rPr>
+                        <w:t>3</w:t>
+                      </w:r>
+                      <w:r>
+                        <w:rPr>
+                          <w:noProof/>
+                        </w:rPr>
+                        <w:fldChar w:fldCharType="end"/>
+                      </w:r>
                       <w:r>
                         <w:t xml:space="preserve"> Zeitnahme-Tab</w:t>
                       </w:r>
@@ -6807,7 +7792,7 @@
       <w:r>
         <w:t>Zeitnahme</w:t>
       </w:r>
-      <w:bookmarkEnd w:id="10"/>
+      <w:bookmarkEnd w:id="20"/>
     </w:p>
     <w:p>
       <w:r>
@@ -6874,11 +7859,11 @@
       <w:pPr>
         <w:pStyle w:val="Heading3"/>
       </w:pPr>
-      <w:bookmarkStart w:id="11" w:name="_Toc47979466"/>
+      <w:bookmarkStart w:id="21" w:name="_Toc49412216"/>
       <w:r>
         <w:t>Online Zeitnahme</w:t>
       </w:r>
-      <w:bookmarkEnd w:id="11"/>
+      <w:bookmarkEnd w:id="21"/>
     </w:p>
     <w:p>
       <w:r>
@@ -7060,14 +8045,27 @@
                             <w:r>
                               <w:t xml:space="preserve">Abbildung </w:t>
                             </w:r>
-                            <w:fldSimple w:instr=" SEQ Abbildung \* ARABIC ">
-                              <w:r>
-                                <w:rPr>
-                                  <w:noProof/>
-                                </w:rPr>
-                                <w:t>4</w:t>
-                              </w:r>
-                            </w:fldSimple>
+                            <w:r>
+                              <w:fldChar w:fldCharType="begin"/>
+                            </w:r>
+                            <w:r>
+                              <w:instrText xml:space="preserve"> SEQ Abbildung \* ARABIC </w:instrText>
+                            </w:r>
+                            <w:r>
+                              <w:fldChar w:fldCharType="separate"/>
+                            </w:r>
+                            <w:r>
+                              <w:rPr>
+                                <w:noProof/>
+                              </w:rPr>
+                              <w:t>4</w:t>
+                            </w:r>
+                            <w:r>
+                              <w:rPr>
+                                <w:noProof/>
+                              </w:rPr>
+                              <w:fldChar w:fldCharType="end"/>
+                            </w:r>
                             <w:r>
                               <w:t xml:space="preserve"> Online Zeitnahmebereich in der Statuszeile</w:t>
                             </w:r>
@@ -7101,14 +8099,27 @@
                       <w:r>
                         <w:t xml:space="preserve">Abbildung </w:t>
                       </w:r>
-                      <w:fldSimple w:instr=" SEQ Abbildung \* ARABIC ">
-                        <w:r>
-                          <w:rPr>
-                            <w:noProof/>
-                          </w:rPr>
-                          <w:t>4</w:t>
-                        </w:r>
-                      </w:fldSimple>
+                      <w:r>
+                        <w:fldChar w:fldCharType="begin"/>
+                      </w:r>
+                      <w:r>
+                        <w:instrText xml:space="preserve"> SEQ Abbildung \* ARABIC </w:instrText>
+                      </w:r>
+                      <w:r>
+                        <w:fldChar w:fldCharType="separate"/>
+                      </w:r>
+                      <w:r>
+                        <w:rPr>
+                          <w:noProof/>
+                        </w:rPr>
+                        <w:t>4</w:t>
+                      </w:r>
+                      <w:r>
+                        <w:rPr>
+                          <w:noProof/>
+                        </w:rPr>
+                        <w:fldChar w:fldCharType="end"/>
+                      </w:r>
                       <w:r>
                         <w:t xml:space="preserve"> Online Zeitnahmebereich in der Statuszeile</w:t>
                       </w:r>
@@ -7190,11 +8201,11 @@
       <w:pPr>
         <w:pStyle w:val="Heading3"/>
       </w:pPr>
-      <w:bookmarkStart w:id="12" w:name="_Toc47979467"/>
+      <w:bookmarkStart w:id="22" w:name="_Toc49412217"/>
       <w:r>
         <w:t>Zeitnahme Hilfsfunktionen</w:t>
       </w:r>
-      <w:bookmarkEnd w:id="12"/>
+      <w:bookmarkEnd w:id="22"/>
     </w:p>
     <w:p>
       <w:r>
@@ -7358,14 +8369,27 @@
                             <w:r>
                               <w:t xml:space="preserve">Abbildung </w:t>
                             </w:r>
-                            <w:fldSimple w:instr=" SEQ Abbildung \* ARABIC ">
-                              <w:r>
-                                <w:rPr>
-                                  <w:noProof/>
-                                </w:rPr>
-                                <w:t>5</w:t>
-                              </w:r>
-                            </w:fldSimple>
+                            <w:r>
+                              <w:fldChar w:fldCharType="begin"/>
+                            </w:r>
+                            <w:r>
+                              <w:instrText xml:space="preserve"> SEQ Abbildung \* ARABIC </w:instrText>
+                            </w:r>
+                            <w:r>
+                              <w:fldChar w:fldCharType="separate"/>
+                            </w:r>
+                            <w:r>
+                              <w:rPr>
+                                <w:noProof/>
+                              </w:rPr>
+                              <w:t>5</w:t>
+                            </w:r>
+                            <w:r>
+                              <w:rPr>
+                                <w:noProof/>
+                              </w:rPr>
+                              <w:fldChar w:fldCharType="end"/>
+                            </w:r>
                             <w:r>
                               <w:t xml:space="preserve"> "Start frei!" - Signal</w:t>
                             </w:r>
@@ -7399,14 +8423,27 @@
                       <w:r>
                         <w:t xml:space="preserve">Abbildung </w:t>
                       </w:r>
-                      <w:fldSimple w:instr=" SEQ Abbildung \* ARABIC ">
-                        <w:r>
-                          <w:rPr>
-                            <w:noProof/>
-                          </w:rPr>
-                          <w:t>5</w:t>
-                        </w:r>
-                      </w:fldSimple>
+                      <w:r>
+                        <w:fldChar w:fldCharType="begin"/>
+                      </w:r>
+                      <w:r>
+                        <w:instrText xml:space="preserve"> SEQ Abbildung \* ARABIC </w:instrText>
+                      </w:r>
+                      <w:r>
+                        <w:fldChar w:fldCharType="separate"/>
+                      </w:r>
+                      <w:r>
+                        <w:rPr>
+                          <w:noProof/>
+                        </w:rPr>
+                        <w:t>5</w:t>
+                      </w:r>
+                      <w:r>
+                        <w:rPr>
+                          <w:noProof/>
+                        </w:rPr>
+                        <w:fldChar w:fldCharType="end"/>
+                      </w:r>
                       <w:r>
                         <w:t xml:space="preserve"> "Start frei!" - Signal</w:t>
                       </w:r>
@@ -7496,12 +8533,12 @@
       <w:pPr>
         <w:pStyle w:val="Heading3"/>
       </w:pPr>
-      <w:bookmarkStart w:id="13" w:name="_Toc47979468"/>
+      <w:bookmarkStart w:id="23" w:name="_Toc49412218"/>
       <w:r>
         <w:lastRenderedPageBreak/>
         <w:t>Zeitnahme Entwicklungsfunktionen</w:t>
       </w:r>
-      <w:bookmarkEnd w:id="13"/>
+      <w:bookmarkEnd w:id="23"/>
     </w:p>
     <w:p>
       <w:r>
@@ -7671,11 +8708,11 @@
       <w:pPr>
         <w:pStyle w:val="Heading3"/>
       </w:pPr>
-      <w:bookmarkStart w:id="14" w:name="_Toc47979469"/>
+      <w:bookmarkStart w:id="24" w:name="_Toc49412219"/>
       <w:r>
         <w:t>Manuelle Zeiterfassung</w:t>
       </w:r>
-      <w:bookmarkEnd w:id="14"/>
+      <w:bookmarkEnd w:id="24"/>
     </w:p>
     <w:p>
       <w:r>
@@ -7729,14 +8766,27 @@
                             <w:r>
                               <w:t xml:space="preserve">Abbildung </w:t>
                             </w:r>
-                            <w:fldSimple w:instr=" SEQ Abbildung \* ARABIC ">
-                              <w:r>
-                                <w:rPr>
-                                  <w:noProof/>
-                                </w:rPr>
-                                <w:t>6</w:t>
-                              </w:r>
-                            </w:fldSimple>
+                            <w:r>
+                              <w:fldChar w:fldCharType="begin"/>
+                            </w:r>
+                            <w:r>
+                              <w:instrText xml:space="preserve"> SEQ Abbildung \* ARABIC </w:instrText>
+                            </w:r>
+                            <w:r>
+                              <w:fldChar w:fldCharType="separate"/>
+                            </w:r>
+                            <w:r>
+                              <w:rPr>
+                                <w:noProof/>
+                              </w:rPr>
+                              <w:t>6</w:t>
+                            </w:r>
+                            <w:r>
+                              <w:rPr>
+                                <w:noProof/>
+                              </w:rPr>
+                              <w:fldChar w:fldCharType="end"/>
+                            </w:r>
                             <w:r>
                               <w:t xml:space="preserve"> Manuelle Zeiterfassung</w:t>
                             </w:r>
@@ -7773,14 +8823,27 @@
                       <w:r>
                         <w:t xml:space="preserve">Abbildung </w:t>
                       </w:r>
-                      <w:fldSimple w:instr=" SEQ Abbildung \* ARABIC ">
-                        <w:r>
-                          <w:rPr>
-                            <w:noProof/>
-                          </w:rPr>
-                          <w:t>6</w:t>
-                        </w:r>
-                      </w:fldSimple>
+                      <w:r>
+                        <w:fldChar w:fldCharType="begin"/>
+                      </w:r>
+                      <w:r>
+                        <w:instrText xml:space="preserve"> SEQ Abbildung \* ARABIC </w:instrText>
+                      </w:r>
+                      <w:r>
+                        <w:fldChar w:fldCharType="separate"/>
+                      </w:r>
+                      <w:r>
+                        <w:rPr>
+                          <w:noProof/>
+                        </w:rPr>
+                        <w:t>6</w:t>
+                      </w:r>
+                      <w:r>
+                        <w:rPr>
+                          <w:noProof/>
+                        </w:rPr>
+                        <w:fldChar w:fldCharType="end"/>
+                      </w:r>
                       <w:r>
                         <w:t xml:space="preserve"> Manuelle Zeiterfassung</w:t>
                       </w:r>
@@ -7909,14 +8972,14 @@
       <w:pPr>
         <w:pStyle w:val="Heading2"/>
       </w:pPr>
-      <w:bookmarkStart w:id="15" w:name="_Toc47979470"/>
+      <w:bookmarkStart w:id="25" w:name="_Toc49412220"/>
       <w:r>
         <w:t>Disqualifikation</w:t>
       </w:r>
       <w:r>
         <w:t xml:space="preserve"> &amp; Ausscheidungen</w:t>
       </w:r>
-      <w:bookmarkEnd w:id="15"/>
+      <w:bookmarkEnd w:id="25"/>
     </w:p>
     <w:p>
       <w:r>
@@ -8305,7 +9368,7 @@
       <w:pPr>
         <w:pStyle w:val="Heading2"/>
       </w:pPr>
-      <w:bookmarkStart w:id="16" w:name="_Toc47979471"/>
+      <w:bookmarkStart w:id="26" w:name="_Toc49412221"/>
       <w:r>
         <w:t>Live</w:t>
       </w:r>
@@ -8315,7 +9378,7 @@
       <w:r>
         <w:t>iming</w:t>
       </w:r>
-      <w:bookmarkEnd w:id="16"/>
+      <w:bookmarkEnd w:id="26"/>
       <w:r>
         <w:t xml:space="preserve"> </w:t>
       </w:r>
@@ -8354,7 +9417,7 @@
       <w:pPr>
         <w:pStyle w:val="Heading3"/>
       </w:pPr>
-      <w:bookmarkStart w:id="17" w:name="_Toc47979472"/>
+      <w:bookmarkStart w:id="27" w:name="_Toc49412222"/>
       <w:r>
         <w:rPr>
           <w:noProof/>
@@ -8426,7 +9489,7 @@
       <w:r>
         <w:t>ennmeldung.de</w:t>
       </w:r>
-      <w:bookmarkEnd w:id="17"/>
+      <w:bookmarkEnd w:id="27"/>
     </w:p>
     <w:p>
       <w:r>
@@ -8644,11 +9707,11 @@
       <w:pPr>
         <w:pStyle w:val="Heading3"/>
       </w:pPr>
-      <w:bookmarkStart w:id="18" w:name="_Toc47979473"/>
+      <w:bookmarkStart w:id="28" w:name="_Toc49412223"/>
       <w:r>
         <w:t>FIS Live Timing</w:t>
       </w:r>
-      <w:bookmarkEnd w:id="18"/>
+      <w:bookmarkEnd w:id="28"/>
     </w:p>
     <w:p>
       <w:r>
@@ -8691,22 +9754,22 @@
       <w:pPr>
         <w:pStyle w:val="Heading1"/>
       </w:pPr>
-      <w:bookmarkStart w:id="19" w:name="_Toc47979474"/>
+      <w:bookmarkStart w:id="29" w:name="_Toc49412224"/>
       <w:r>
         <w:lastRenderedPageBreak/>
         <w:t>Externe Anzeige via Tablet oder Monitor</w:t>
       </w:r>
-      <w:bookmarkEnd w:id="19"/>
+      <w:bookmarkEnd w:id="29"/>
     </w:p>
     <w:p>
       <w:pPr>
         <w:pStyle w:val="Heading2"/>
       </w:pPr>
-      <w:bookmarkStart w:id="20" w:name="_Toc47979475"/>
+      <w:bookmarkStart w:id="30" w:name="_Toc49412225"/>
       <w:r>
         <w:t>Aufrufen der externen Anzeige</w:t>
       </w:r>
-      <w:bookmarkEnd w:id="20"/>
+      <w:bookmarkEnd w:id="30"/>
     </w:p>
     <w:p>
       <w:proofErr w:type="spellStart"/>
@@ -8929,11 +9992,11 @@
       <w:pPr>
         <w:pStyle w:val="Heading2"/>
       </w:pPr>
-      <w:bookmarkStart w:id="21" w:name="_Toc47979476"/>
+      <w:bookmarkStart w:id="31" w:name="_Toc49412226"/>
       <w:r>
         <w:t>Empfohlene Netzwerk Setups</w:t>
       </w:r>
-      <w:bookmarkEnd w:id="21"/>
+      <w:bookmarkEnd w:id="31"/>
     </w:p>
     <w:p>
       <w:r>
@@ -8944,7 +10007,7 @@
       <w:pPr>
         <w:pStyle w:val="Heading1"/>
       </w:pPr>
-      <w:bookmarkStart w:id="22" w:name="_Toc47979477"/>
+      <w:bookmarkStart w:id="32" w:name="_Toc49412227"/>
       <w:r>
         <w:rPr>
           <w:noProof/>
@@ -8997,14 +10060,27 @@
                             <w:r>
                               <w:t xml:space="preserve">Abbildung </w:t>
                             </w:r>
-                            <w:fldSimple w:instr=" SEQ Abbildung \* ARABIC ">
-                              <w:r>
-                                <w:rPr>
-                                  <w:noProof/>
-                                </w:rPr>
-                                <w:t>7</w:t>
-                              </w:r>
-                            </w:fldSimple>
+                            <w:r>
+                              <w:fldChar w:fldCharType="begin"/>
+                            </w:r>
+                            <w:r>
+                              <w:instrText xml:space="preserve"> SEQ Abbildung \* ARABIC </w:instrText>
+                            </w:r>
+                            <w:r>
+                              <w:fldChar w:fldCharType="separate"/>
+                            </w:r>
+                            <w:r>
+                              <w:rPr>
+                                <w:noProof/>
+                              </w:rPr>
+                              <w:t>7</w:t>
+                            </w:r>
+                            <w:r>
+                              <w:rPr>
+                                <w:noProof/>
+                              </w:rPr>
+                              <w:fldChar w:fldCharType="end"/>
+                            </w:r>
                             <w:r>
                               <w:t xml:space="preserve"> Listen</w:t>
                             </w:r>
@@ -9039,14 +10115,27 @@
                       <w:r>
                         <w:t xml:space="preserve">Abbildung </w:t>
                       </w:r>
-                      <w:fldSimple w:instr=" SEQ Abbildung \* ARABIC ">
-                        <w:r>
-                          <w:rPr>
-                            <w:noProof/>
-                          </w:rPr>
-                          <w:t>7</w:t>
-                        </w:r>
-                      </w:fldSimple>
+                      <w:r>
+                        <w:fldChar w:fldCharType="begin"/>
+                      </w:r>
+                      <w:r>
+                        <w:instrText xml:space="preserve"> SEQ Abbildung \* ARABIC </w:instrText>
+                      </w:r>
+                      <w:r>
+                        <w:fldChar w:fldCharType="separate"/>
+                      </w:r>
+                      <w:r>
+                        <w:rPr>
+                          <w:noProof/>
+                        </w:rPr>
+                        <w:t>7</w:t>
+                      </w:r>
+                      <w:r>
+                        <w:rPr>
+                          <w:noProof/>
+                        </w:rPr>
+                        <w:fldChar w:fldCharType="end"/>
+                      </w:r>
                       <w:r>
                         <w:t xml:space="preserve"> Listen</w:t>
                       </w:r>
@@ -9131,7 +10220,7 @@
       <w:r>
         <w:t>Listen</w:t>
       </w:r>
-      <w:bookmarkEnd w:id="22"/>
+      <w:bookmarkEnd w:id="32"/>
       <w:r>
         <w:t xml:space="preserve"> </w:t>
       </w:r>
@@ -9140,11 +10229,11 @@
       <w:pPr>
         <w:pStyle w:val="Heading2"/>
       </w:pPr>
-      <w:bookmarkStart w:id="23" w:name="_Toc47979478"/>
+      <w:bookmarkStart w:id="33" w:name="_Toc49412228"/>
       <w:r>
         <w:t>Listen anzeigen</w:t>
       </w:r>
-      <w:bookmarkEnd w:id="23"/>
+      <w:bookmarkEnd w:id="33"/>
     </w:p>
     <w:p>
       <w:proofErr w:type="spellStart"/>
@@ -9286,14 +10375,14 @@
           <w:noProof/>
         </w:rPr>
       </w:pPr>
-      <w:bookmarkStart w:id="24" w:name="_Toc47979479"/>
+      <w:bookmarkStart w:id="34" w:name="_Toc49412229"/>
       <w:r>
         <w:rPr>
           <w:noProof/>
         </w:rPr>
         <w:t>Listen drucken</w:t>
       </w:r>
-      <w:bookmarkEnd w:id="24"/>
+      <w:bookmarkEnd w:id="34"/>
     </w:p>
     <w:p>
       <w:r>
@@ -9316,14 +10405,14 @@
       <w:pPr>
         <w:pStyle w:val="Heading3"/>
       </w:pPr>
-      <w:bookmarkStart w:id="25" w:name="_Toc47979480"/>
+      <w:bookmarkStart w:id="35" w:name="_Toc49412230"/>
       <w:r>
         <w:t>Eigene Logos</w:t>
       </w:r>
       <w:r>
         <w:t xml:space="preserve"> platzieren</w:t>
       </w:r>
-      <w:bookmarkEnd w:id="25"/>
+      <w:bookmarkEnd w:id="35"/>
     </w:p>
     <w:p>
       <w:r>
@@ -9582,21 +10671,21 @@
       <w:pPr>
         <w:pStyle w:val="Heading1"/>
       </w:pPr>
-      <w:bookmarkStart w:id="26" w:name="_Toc47979481"/>
+      <w:bookmarkStart w:id="36" w:name="_Toc49412231"/>
       <w:r>
         <w:t>Anmerkungen</w:t>
       </w:r>
-      <w:bookmarkEnd w:id="26"/>
+      <w:bookmarkEnd w:id="36"/>
     </w:p>
     <w:p>
       <w:pPr>
         <w:pStyle w:val="Heading2"/>
       </w:pPr>
-      <w:bookmarkStart w:id="27" w:name="_Toc47979482"/>
+      <w:bookmarkStart w:id="37" w:name="_Toc49412232"/>
       <w:r>
         <w:t>Bewerbsdatei gleichzeitig mit anderem Programm bearbeiten</w:t>
       </w:r>
-      <w:bookmarkEnd w:id="27"/>
+      <w:bookmarkEnd w:id="37"/>
     </w:p>
     <w:p>
       <w:r>
@@ -9650,30 +10739,22 @@
     </w:p>
     <w:p>
       <w:r>
-        <w:t xml:space="preserve">Es ist zwar grundsätzlich möglich, mit einem anderen Programm die </w:t>
+        <w:t xml:space="preserve">Es ist zwar grundsätzlich möglich, mit einem anderen Programm die Bewerbsdateien zu bearbeiten, allerdings sollte dazu </w:t>
       </w:r>
       <w:proofErr w:type="spellStart"/>
       <w:r>
-        <w:t>Bewerbsdateien</w:t>
+        <w:t>Race</w:t>
       </w:r>
       <w:proofErr w:type="spellEnd"/>
       <w:r>
-        <w:t xml:space="preserve"> zu bearbeiten, allerdings sollte dazu </w:t>
+        <w:t xml:space="preserve"> </w:t>
       </w:r>
       <w:proofErr w:type="spellStart"/>
       <w:r>
-        <w:t>Race</w:t>
+        <w:t>Horology</w:t>
       </w:r>
       <w:proofErr w:type="spellEnd"/>
       <w:r>
-        <w:t xml:space="preserve"> </w:t>
-      </w:r>
-      <w:proofErr w:type="spellStart"/>
-      <w:r>
-        <w:t>Horology</w:t>
-      </w:r>
-      <w:proofErr w:type="spellEnd"/>
-      <w:r>
         <w:t xml:space="preserve"> vorher geschlossen und anschließend wieder erneut geöffnet werden. </w:t>
       </w:r>
     </w:p>
@@ -9681,11 +10762,11 @@
       <w:pPr>
         <w:pStyle w:val="Heading1"/>
       </w:pPr>
-      <w:bookmarkStart w:id="28" w:name="_Toc47979483"/>
+      <w:bookmarkStart w:id="38" w:name="_Toc49412233"/>
       <w:r>
         <w:t>Versions Historie</w:t>
       </w:r>
-      <w:bookmarkEnd w:id="28"/>
+      <w:bookmarkEnd w:id="38"/>
     </w:p>
     <w:tbl>
       <w:tblPr>
@@ -9855,13 +10936,8 @@
           </w:tcPr>
           <w:p>
             <w:r>
-              <w:t xml:space="preserve">NEU: Erstellen von </w:t>
-            </w:r>
-            <w:proofErr w:type="spellStart"/>
-            <w:r>
-              <w:t>Bewerbsdateien</w:t>
-            </w:r>
-            <w:proofErr w:type="spellEnd"/>
+              <w:t>NEU: Erstellen von Bewerbsdateien</w:t>
+            </w:r>
           </w:p>
           <w:p>
             <w:r>
@@ -9970,21 +11046,8 @@
         <w:top w:val="single" w:sz="2" w:space="1" w:color="auto"/>
       </w:pBdr>
     </w:pPr>
-    <w:proofErr w:type="spellStart"/>
     <w:r>
-      <w:t>Race</w:t>
-    </w:r>
-    <w:proofErr w:type="spellEnd"/>
-    <w:r>
-      <w:t xml:space="preserve"> </w:t>
-    </w:r>
-    <w:proofErr w:type="spellStart"/>
-    <w:r>
-      <w:t>Horology</w:t>
-    </w:r>
-    <w:proofErr w:type="spellEnd"/>
-    <w:r>
-      <w:t xml:space="preserve"> – Anleitung </w:t>
+      <w:t xml:space="preserve">Race Horology – Anleitung </w:t>
     </w:r>
     <w:r>
       <w:tab/>
@@ -10014,14 +11077,27 @@
     <w:r>
       <w:t xml:space="preserve"> / </w:t>
     </w:r>
-    <w:fldSimple w:instr=" NUMPAGES  \* Arabic  \* MERGEFORMAT ">
-      <w:r>
-        <w:rPr>
-          <w:noProof/>
-        </w:rPr>
-        <w:t>2</w:t>
-      </w:r>
-    </w:fldSimple>
+    <w:r>
+      <w:fldChar w:fldCharType="begin"/>
+    </w:r>
+    <w:r>
+      <w:instrText xml:space="preserve"> NUMPAGES  \* Arabic  \* MERGEFORMAT </w:instrText>
+    </w:r>
+    <w:r>
+      <w:fldChar w:fldCharType="separate"/>
+    </w:r>
+    <w:r>
+      <w:rPr>
+        <w:noProof/>
+      </w:rPr>
+      <w:t>2</w:t>
+    </w:r>
+    <w:r>
+      <w:rPr>
+        <w:noProof/>
+      </w:rPr>
+      <w:fldChar w:fldCharType="end"/>
+    </w:r>
   </w:p>
   <w:p>
     <w:pPr>
@@ -10062,23 +11138,7 @@
         <w:footnoteRef/>
       </w:r>
       <w:r>
-        <w:t xml:space="preserve"> Die Konfiguration wird derzeit von DSVAlpin nicht übernommen und muss in </w:t>
-      </w:r>
-      <w:proofErr w:type="spellStart"/>
-      <w:r>
-        <w:t>Race</w:t>
-      </w:r>
-      <w:proofErr w:type="spellEnd"/>
-      <w:r>
-        <w:t xml:space="preserve"> </w:t>
-      </w:r>
-      <w:proofErr w:type="spellStart"/>
-      <w:r>
-        <w:t>Horology</w:t>
-      </w:r>
-      <w:proofErr w:type="spellEnd"/>
-      <w:r>
-        <w:t xml:space="preserve"> durchgeführt werden.</w:t>
+        <w:t xml:space="preserve"> Die Konfiguration wird derzeit von DSVAlpin nicht übernommen und muss in Race Horology durchgeführt werden.</w:t>
       </w:r>
     </w:p>
   </w:footnote>
@@ -12677,7 +13737,10 @@
     <w:basedOn w:val="Normal"/>
     <w:link w:val="MenuButtonsChar"/>
     <w:qFormat/>
-    <w:rsid w:val="00011C67"/>
+    <w:rsid w:val="00B632CA"/>
+    <w:pPr>
+      <w:suppressAutoHyphens/>
+    </w:pPr>
     <w:rPr>
       <w:b/>
       <w:i/>
@@ -12688,7 +13751,7 @@
     <w:name w:val="Menu &amp; Buttons Char"/>
     <w:basedOn w:val="DefaultParagraphFont"/>
     <w:link w:val="MenuButtons"/>
-    <w:rsid w:val="00011C67"/>
+    <w:rsid w:val="00B632CA"/>
     <w:rPr>
       <w:b/>
       <w:i/>

</xml_diff>

<commit_message>
CHANGED: Rephrased import of classes and groups
</commit_message>
<xml_diff>
--- a/Documents/Race Horology - Anleitung.docx
+++ b/Documents/Race Horology - Anleitung.docx
@@ -114,18 +114,52 @@
           <w:sz w:val="44"/>
           <w:szCs w:val="44"/>
         </w:rPr>
-        <w:t xml:space="preserve"> - </w:t>
-      </w:r>
-      <w:proofErr w:type="spellStart"/>
+        <w:t xml:space="preserve"> - Draft</w:t>
+      </w:r>
+    </w:p>
+    <w:p>
+      <w:pPr>
+        <w:pStyle w:val="Separat"/>
+        <w:jc w:val="center"/>
+        <w:rPr>
+          <w:rFonts w:ascii="Ubuntu" w:hAnsi="Ubuntu"/>
+        </w:rPr>
+      </w:pPr>
+    </w:p>
+    <w:p>
+      <w:pPr>
+        <w:pStyle w:val="Separat"/>
+        <w:jc w:val="center"/>
+        <w:rPr>
+          <w:rFonts w:ascii="Ubuntu" w:hAnsi="Ubuntu"/>
+        </w:rPr>
+      </w:pPr>
+    </w:p>
+    <w:p>
+      <w:pPr>
+        <w:pStyle w:val="Separat"/>
+        <w:jc w:val="center"/>
+        <w:rPr>
+          <w:rFonts w:ascii="Ubuntu" w:hAnsi="Ubuntu"/>
+        </w:rPr>
+      </w:pPr>
+    </w:p>
+    <w:p>
+      <w:pPr>
+        <w:pStyle w:val="Separat"/>
+        <w:jc w:val="center"/>
+        <w:rPr>
+          <w:rFonts w:ascii="Ubuntu" w:hAnsi="Ubuntu"/>
+        </w:rPr>
+      </w:pPr>
       <w:r>
         <w:rPr>
           <w:rFonts w:ascii="Ubuntu" w:hAnsi="Ubuntu"/>
           <w:sz w:val="44"/>
           <w:szCs w:val="44"/>
         </w:rPr>
-        <w:t>Draft</w:t>
-      </w:r>
-      <w:proofErr w:type="spellEnd"/>
+        <w:t>Anleitung</w:t>
+      </w:r>
     </w:p>
     <w:p>
       <w:pPr>
@@ -135,50 +169,6 @@
           <w:rFonts w:ascii="Ubuntu" w:hAnsi="Ubuntu"/>
         </w:rPr>
       </w:pPr>
-    </w:p>
-    <w:p>
-      <w:pPr>
-        <w:pStyle w:val="Separat"/>
-        <w:jc w:val="center"/>
-        <w:rPr>
-          <w:rFonts w:ascii="Ubuntu" w:hAnsi="Ubuntu"/>
-        </w:rPr>
-      </w:pPr>
-    </w:p>
-    <w:p>
-      <w:pPr>
-        <w:pStyle w:val="Separat"/>
-        <w:jc w:val="center"/>
-        <w:rPr>
-          <w:rFonts w:ascii="Ubuntu" w:hAnsi="Ubuntu"/>
-        </w:rPr>
-      </w:pPr>
-    </w:p>
-    <w:p>
-      <w:pPr>
-        <w:pStyle w:val="Separat"/>
-        <w:jc w:val="center"/>
-        <w:rPr>
-          <w:rFonts w:ascii="Ubuntu" w:hAnsi="Ubuntu"/>
-        </w:rPr>
-      </w:pPr>
-      <w:r>
-        <w:rPr>
-          <w:rFonts w:ascii="Ubuntu" w:hAnsi="Ubuntu"/>
-          <w:sz w:val="44"/>
-          <w:szCs w:val="44"/>
-        </w:rPr>
-        <w:t>Anleitung</w:t>
-      </w:r>
-    </w:p>
-    <w:p>
-      <w:pPr>
-        <w:pStyle w:val="Separat"/>
-        <w:jc w:val="center"/>
-        <w:rPr>
-          <w:rFonts w:ascii="Ubuntu" w:hAnsi="Ubuntu"/>
-        </w:rPr>
-      </w:pPr>
       <w:r>
         <w:rPr>
           <w:rFonts w:ascii="Ubuntu" w:hAnsi="Ubuntu"/>
@@ -208,7 +198,7 @@
           <w:rFonts w:ascii="Ubuntu" w:hAnsi="Ubuntu"/>
           <w:noProof/>
         </w:rPr>
-        <w:t>31.08.2020</w:t>
+        <w:t>05.09.2020</w:t>
       </w:r>
       <w:r>
         <w:rPr>
@@ -303,6 +293,7 @@
           <w:docPartUnique/>
         </w:docPartObj>
       </w:sdtPr>
+      <w:sdtEndPr/>
       <w:sdtContent>
         <w:p>
           <w:pPr>
@@ -3977,11 +3968,9 @@
             <w:vAlign w:val="center"/>
           </w:tcPr>
           <w:p>
-            <w:proofErr w:type="spellStart"/>
             <w:r>
               <w:t>DSVAlpinX</w:t>
             </w:r>
-            <w:proofErr w:type="spellEnd"/>
           </w:p>
         </w:tc>
       </w:tr>
@@ -5686,15 +5675,7 @@
           </w:tcPr>
           <w:p>
             <w:r>
-              <w:t xml:space="preserve">Alternative Live-Anzeige (Sprecherbildschirm / </w:t>
-            </w:r>
-            <w:proofErr w:type="spellStart"/>
-            <w:r>
-              <w:t>Sprechertablet</w:t>
-            </w:r>
-            <w:proofErr w:type="spellEnd"/>
-            <w:r>
-              <w:t xml:space="preserve"> / Startbildschirm)</w:t>
+              <w:t>Alternative Live-Anzeige (Sprecherbildschirm / Sprechertablet / Startbildschirm)</w:t>
             </w:r>
           </w:p>
         </w:tc>
@@ -6885,16 +6866,8 @@
         <w:rPr>
           <w:rStyle w:val="MenuButtonsChar"/>
         </w:rPr>
-        <w:t xml:space="preserve"> </w:t>
-      </w:r>
-      <w:proofErr w:type="gramStart"/>
-      <w:r>
-        <w:rPr>
-          <w:rStyle w:val="MenuButtonsChar"/>
-        </w:rPr>
-        <w:t>Neu</w:t>
-      </w:r>
-      <w:proofErr w:type="gramEnd"/>
+        <w:t xml:space="preserve"> Neu</w:t>
+      </w:r>
       <w:r>
         <w:t xml:space="preserve"> angelegt. </w:t>
       </w:r>
@@ -7061,15 +7034,7 @@
         <w:t>sind: Anzahl der Durchgänge, Sortierung der Startliste, Gruppierungen für Startliste bzw. die Ergebnisse, verwendete Datenfelder.</w:t>
       </w:r>
       <w:r>
-        <w:t xml:space="preserve"> Auch DSV-spezifische Wert wie F-Wert, </w:t>
-      </w:r>
-      <w:proofErr w:type="spellStart"/>
-      <w:r>
-        <w:t>Adder</w:t>
-      </w:r>
-      <w:proofErr w:type="spellEnd"/>
-      <w:r>
-        <w:t xml:space="preserve"> und Minimumzuschlag sind Teil der Rennkonfiguration.</w:t>
+        <w:t xml:space="preserve"> Auch DSV-spezifische Wert wie F-Wert, Adder und Minimumzuschlag sind Teil der Rennkonfiguration.</w:t>
       </w:r>
     </w:p>
     <w:p>
@@ -7143,14 +7108,27 @@
       <w:r>
         <w:t xml:space="preserve">Abbildung </w:t>
       </w:r>
-      <w:fldSimple w:instr=" SEQ Abbildung \* ARABIC ">
-        <w:r>
-          <w:rPr>
-            <w:noProof/>
-          </w:rPr>
-          <w:t>1</w:t>
-        </w:r>
-      </w:fldSimple>
+      <w:r>
+        <w:fldChar w:fldCharType="begin"/>
+      </w:r>
+      <w:r>
+        <w:instrText xml:space="preserve"> SEQ Abbildung \* ARABIC </w:instrText>
+      </w:r>
+      <w:r>
+        <w:fldChar w:fldCharType="separate"/>
+      </w:r>
+      <w:r>
+        <w:rPr>
+          <w:noProof/>
+        </w:rPr>
+        <w:t>1</w:t>
+      </w:r>
+      <w:r>
+        <w:rPr>
+          <w:noProof/>
+        </w:rPr>
+        <w:fldChar w:fldCharType="end"/>
+      </w:r>
       <w:r>
         <w:t xml:space="preserve"> Rennkonfiguration</w:t>
       </w:r>
@@ -7301,14 +7279,27 @@
       <w:r>
         <w:t xml:space="preserve">Abbildung </w:t>
       </w:r>
-      <w:fldSimple w:instr=" SEQ Abbildung \* ARABIC ">
-        <w:r>
-          <w:rPr>
-            <w:noProof/>
-          </w:rPr>
-          <w:t>2</w:t>
-        </w:r>
-      </w:fldSimple>
+      <w:r>
+        <w:fldChar w:fldCharType="begin"/>
+      </w:r>
+      <w:r>
+        <w:instrText xml:space="preserve"> SEQ Abbildung \* ARABIC </w:instrText>
+      </w:r>
+      <w:r>
+        <w:fldChar w:fldCharType="separate"/>
+      </w:r>
+      <w:r>
+        <w:rPr>
+          <w:noProof/>
+        </w:rPr>
+        <w:t>2</w:t>
+      </w:r>
+      <w:r>
+        <w:rPr>
+          <w:noProof/>
+        </w:rPr>
+        <w:fldChar w:fldCharType="end"/>
+      </w:r>
       <w:r>
         <w:t xml:space="preserve"> Renndaten (erscheinen </w:t>
       </w:r>
@@ -7385,18 +7376,18 @@
           <w:noProof/>
         </w:rPr>
         <w:drawing>
-          <wp:anchor distT="0" distB="0" distL="114300" distR="114300" simplePos="0" relativeHeight="251677696" behindDoc="0" locked="0" layoutInCell="1" allowOverlap="1" wp14:anchorId="061D637C" wp14:editId="783B6521">
+          <wp:anchor distT="0" distB="0" distL="114300" distR="114300" simplePos="0" relativeHeight="251681792" behindDoc="0" locked="0" layoutInCell="1" allowOverlap="1" wp14:anchorId="50E2D0EC" wp14:editId="050C1DE2">
             <wp:simplePos x="0" y="0"/>
             <wp:positionH relativeFrom="margin">
-              <wp:align>right</wp:align>
+              <wp:posOffset>2664460</wp:posOffset>
             </wp:positionH>
             <wp:positionV relativeFrom="paragraph">
-              <wp:posOffset>8255</wp:posOffset>
+              <wp:posOffset>4445</wp:posOffset>
             </wp:positionV>
-            <wp:extent cx="3077845" cy="1356995"/>
-            <wp:effectExtent l="0" t="0" r="8255" b="0"/>
+            <wp:extent cx="3085465" cy="2385060"/>
+            <wp:effectExtent l="0" t="0" r="635" b="0"/>
             <wp:wrapSquare wrapText="bothSides"/>
-            <wp:docPr id="18" name="Picture 18"/>
+            <wp:docPr id="22" name="Picture 22"/>
             <wp:cNvGraphicFramePr>
               <a:graphicFrameLocks xmlns:a="http://schemas.openxmlformats.org/drawingml/2006/main" noChangeAspect="1"/>
             </wp:cNvGraphicFramePr>
@@ -7404,10 +7395,10 @@
               <a:graphicData uri="http://schemas.openxmlformats.org/drawingml/2006/picture">
                 <pic:pic xmlns:pic="http://schemas.openxmlformats.org/drawingml/2006/picture">
                   <pic:nvPicPr>
-                    <pic:cNvPr id="18" name="Picture 18"/>
+                    <pic:cNvPr id="1" name=""/>
                     <pic:cNvPicPr/>
                   </pic:nvPicPr>
-                  <pic:blipFill>
+                  <pic:blipFill rotWithShape="1">
                     <a:blip r:embed="rId14" cstate="print">
                       <a:extLst>
                         <a:ext uri="{28A0092B-C50C-407E-A947-70E740481C1C}">
@@ -7415,14 +7406,13 @@
                         </a:ext>
                       </a:extLst>
                     </a:blip>
-                    <a:stretch>
-                      <a:fillRect/>
-                    </a:stretch>
+                    <a:srcRect t="4384" b="13278"/>
+                    <a:stretch/>
                   </pic:blipFill>
                   <pic:spPr bwMode="auto">
                     <a:xfrm>
                       <a:off x="0" y="0"/>
-                      <a:ext cx="3077845" cy="1356995"/>
+                      <a:ext cx="3085465" cy="2385060"/>
                     </a:xfrm>
                     <a:prstGeom prst="rect">
                       <a:avLst/>
@@ -7467,7 +7457,24 @@
         <w:t>Klassen und Gruppen</w:t>
       </w:r>
       <w:r>
-        <w:t xml:space="preserve">. Um eine neue Gruppe oder Klasse anzulegen, muss man in der entsprechenden leeren Zeile die Daten eingeben. Um eine Gruppe oder Klasse zu löschen, das „X“ </w:t>
+        <w:t xml:space="preserve">. </w:t>
+      </w:r>
+    </w:p>
+    <w:p>
+      <w:r>
+        <w:t xml:space="preserve">Um eine neue Gruppe oder Klasse anzulegen, muss man in der entsprechenden leeren Zeile die Daten eingeben. Um eine Gruppe oder Klasse zu löschen, </w:t>
+      </w:r>
+      <w:r>
+        <w:t xml:space="preserve">auf </w:t>
+      </w:r>
+      <w:r>
+        <w:t xml:space="preserve">das </w:t>
+      </w:r>
+      <w:r>
+        <w:t xml:space="preserve">entsprechende </w:t>
+      </w:r>
+      <w:r>
+        <w:t xml:space="preserve">„X“ </w:t>
       </w:r>
       <w:r>
         <w:t>k</w:t>
@@ -7478,10 +7485,16 @@
     </w:p>
     <w:p>
       <w:r>
-        <w:rPr>
-          <w:highlight w:val="yellow"/>
-        </w:rPr>
-        <w:t>TODO: Reihenfolge ändern via Drag and Drop</w:t>
+        <w:t>M</w:t>
+      </w:r>
+      <w:r>
+        <w:t xml:space="preserve">ittels Drag and Drop </w:t>
+      </w:r>
+      <w:r>
+        <w:t xml:space="preserve">können die Einträge </w:t>
+      </w:r>
+      <w:r>
+        <w:t>verschoben werden, um die Reihenfolge innerhalb der Gruppen und Klassen festzulegen.</w:t>
       </w:r>
     </w:p>
     <w:p>
@@ -7489,6 +7502,35 @@
         <w:rPr>
           <w:rStyle w:val="AnmerkungChar"/>
         </w:rPr>
+        <w:t xml:space="preserve">Hinweis: </w:t>
+      </w:r>
+      <w:r>
+        <w:t xml:space="preserve">Beim Jahrgang kann auch </w:t>
+      </w:r>
+      <w:r>
+        <w:t>das A</w:t>
+      </w:r>
+      <w:r>
+        <w:t xml:space="preserve">lter angegeben werden. Das Alter wird in die entsprechende Jahreszahl umgewandelt. Annahme hierfür ist, dass die Saison am </w:t>
+      </w:r>
+      <w:r>
+        <w:t xml:space="preserve">immer am </w:t>
+      </w:r>
+      <w:r>
+        <w:t>1</w:t>
+      </w:r>
+      <w:r>
+        <w:t>.</w:t>
+      </w:r>
+      <w:r>
+        <w:t xml:space="preserve"> Oktober eines Jahres anfängt.</w:t>
+      </w:r>
+    </w:p>
+    <w:p>
+      <w:r>
+        <w:rPr>
+          <w:rStyle w:val="AnmerkungChar"/>
+        </w:rPr>
         <w:t>Wichtig:</w:t>
       </w:r>
       <w:r>
@@ -7511,77 +7553,108 @@
       </w:r>
     </w:p>
     <w:p>
+      <w:pPr>
+        <w:pStyle w:val="Heading3"/>
+      </w:pPr>
+      <w:bookmarkStart w:id="11" w:name="_Toc49797443"/>
+      <w:bookmarkStart w:id="12" w:name="_Toc49797442"/>
+      <w:r>
+        <w:t>Klassen und Gruppen importieren</w:t>
+      </w:r>
+      <w:bookmarkEnd w:id="11"/>
+    </w:p>
+    <w:p>
+      <w:r>
+        <w:t xml:space="preserve">Klassen und Gruppen können von anderen Bewerbsdateien importiert werden. </w:t>
+      </w:r>
+      <w:r>
+        <w:t>Hierbei können entweder alle Klassen und Gruppen importiert und die bestehenden Klassen und Gruppen ersetzt werden, oder die neu importierten Klassen und Gruppen werden zu bereits existierenden Klassen und Gruppen hinzugefügt.</w:t>
+      </w:r>
+    </w:p>
+    <w:p>
+      <w:r>
+        <w:t xml:space="preserve">Drücken Sie dazu </w:t>
+      </w:r>
+      <w:r>
+        <w:t xml:space="preserve">entweder </w:t>
+      </w:r>
+      <w:r>
+        <w:rPr>
+          <w:rStyle w:val="MenuButtonsChar"/>
+        </w:rPr>
+        <w:t>Import</w:t>
+      </w:r>
+      <w:r>
+        <w:rPr>
+          <w:rStyle w:val="MenuButtonsChar"/>
+        </w:rPr>
+        <w:t>ieren und Ersetzen</w:t>
+      </w:r>
+      <w:r>
+        <w:t xml:space="preserve"> oder </w:t>
+      </w:r>
+      <w:r>
+        <w:rPr>
+          <w:rStyle w:val="MenuButtonsChar"/>
+        </w:rPr>
+        <w:t>Import</w:t>
+      </w:r>
+      <w:r>
+        <w:rPr>
+          <w:rStyle w:val="MenuButtonsChar"/>
+        </w:rPr>
+        <w:t xml:space="preserve">ieren und </w:t>
+      </w:r>
+      <w:r>
+        <w:rPr>
+          <w:rStyle w:val="MenuButtonsChar"/>
+        </w:rPr>
+        <w:t>Hinzufügen</w:t>
+      </w:r>
+      <w:r>
+        <w:rPr>
+          <w:rStyle w:val="MenuButtonsChar"/>
+        </w:rPr>
+        <w:t xml:space="preserve"> </w:t>
+      </w:r>
+      <w:r>
+        <w:t xml:space="preserve">und wählen Sie die Bewerbsdatei aus, deren Klassen und Gruppen importiert </w:t>
+      </w:r>
+      <w:r>
+        <w:t xml:space="preserve">bzw. hinzugefügt </w:t>
+      </w:r>
+      <w:r>
+        <w:t>werden sollen.</w:t>
+      </w:r>
+    </w:p>
+    <w:p>
       <w:r>
         <w:rPr>
           <w:rStyle w:val="AnmerkungChar"/>
         </w:rPr>
-        <w:t xml:space="preserve">Hinweis: </w:t>
-      </w:r>
-      <w:r>
-        <w:t>Beim Jahrgang kann auch ein alter angegeben werden. Das Alter wird in die entsprechende Jahreszahl umgewandelt. Annahme hierfür ist, dass die Saison am 01 Oktober eines Jahres anfängt.</w:t>
+        <w:t>Wichtig:</w:t>
+      </w:r>
+      <w:r>
+        <w:t xml:space="preserve"> Die Änderungen werden erst nach dem Drücken von </w:t>
+      </w:r>
+      <w:r>
+        <w:rPr>
+          <w:rStyle w:val="MenuButtonsChar"/>
+        </w:rPr>
+        <w:t>Speichern</w:t>
+      </w:r>
+      <w:r>
+        <w:t xml:space="preserve"> übernommen.</w:t>
       </w:r>
     </w:p>
     <w:p>
       <w:pPr>
         <w:pStyle w:val="Heading3"/>
       </w:pPr>
-      <w:bookmarkStart w:id="11" w:name="_Toc49797442"/>
-      <w:bookmarkStart w:id="12" w:name="_Toc49797443"/>
-      <w:r>
-        <w:t>Klassen und Gruppen importieren</w:t>
+      <w:r>
+        <w:t>Klassen und Gruppen zuweisen</w:t>
       </w:r>
       <w:bookmarkEnd w:id="12"/>
-    </w:p>
-    <w:p>
-      <w:r>
-        <w:t xml:space="preserve">Klassen und Gruppen können von anderen Bewerbsdateien importiert werden. Drücken Sie dazu </w:t>
-      </w:r>
-      <w:r>
-        <w:rPr>
-          <w:rStyle w:val="MenuButtonsChar"/>
-        </w:rPr>
-        <w:t>Import</w:t>
-      </w:r>
-      <w:r>
-        <w:t xml:space="preserve"> und wählen Sie die Bewerbsdatei aus, deren Klassen und Gruppen importiert werden sollen.</w:t>
-      </w:r>
-    </w:p>
-    <w:p>
-      <w:r>
-        <w:rPr>
-          <w:highlight w:val="yellow"/>
-        </w:rPr>
-        <w:t>TODO: Additives importieren</w:t>
-      </w:r>
-    </w:p>
-    <w:p>
-      <w:r>
-        <w:rPr>
-          <w:rStyle w:val="AnmerkungChar"/>
-        </w:rPr>
-        <w:t>Wichtig:</w:t>
-      </w:r>
-      <w:r>
-        <w:t xml:space="preserve"> Die Änderungen werden erst nach dem Drücken von </w:t>
-      </w:r>
-      <w:r>
-        <w:rPr>
-          <w:rStyle w:val="MenuButtonsChar"/>
-        </w:rPr>
-        <w:t>Speichern</w:t>
-      </w:r>
-      <w:r>
-        <w:t xml:space="preserve"> übernommen.</w:t>
-      </w:r>
-    </w:p>
-    <w:p>
-      <w:pPr>
-        <w:pStyle w:val="Heading3"/>
-      </w:pPr>
-      <w:r>
-        <w:t>Klassen und Gruppen zuweisen</w:t>
-      </w:r>
-      <w:bookmarkEnd w:id="11"/>
     </w:p>
     <w:p>
       <w:r>
@@ -7707,6 +7780,7 @@
         <w:pStyle w:val="ListParagraph"/>
       </w:pPr>
       <w:r>
+        <w:lastRenderedPageBreak/>
         <w:t xml:space="preserve">Der Button </w:t>
       </w:r>
       <w:r>
@@ -7776,7 +7850,6 @@
       </w:pPr>
       <w:bookmarkStart w:id="13" w:name="_Toc49797444"/>
       <w:r>
-        <w:lastRenderedPageBreak/>
         <w:t>Teilnehmer manuell hinzufügen</w:t>
       </w:r>
       <w:r>
@@ -7861,15 +7934,7 @@
         <w:t>Teilnehmerdaten</w:t>
       </w:r>
       <w:r>
-        <w:t xml:space="preserve"> und </w:t>
-      </w:r>
-      <w:proofErr w:type="spellStart"/>
-      <w:r>
-        <w:t>Subtabe</w:t>
-      </w:r>
-      <w:proofErr w:type="spellEnd"/>
-      <w:r>
-        <w:t xml:space="preserve"> </w:t>
+        <w:t xml:space="preserve"> und Subtabe </w:t>
       </w:r>
       <w:r>
         <w:rPr>
@@ -7881,15 +7946,7 @@
         <w:t xml:space="preserve"> editiert werden. Um einen neuen Te</w:t>
       </w:r>
       <w:r>
-        <w:t xml:space="preserve">ilnehmer </w:t>
-      </w:r>
-      <w:proofErr w:type="spellStart"/>
-      <w:r>
-        <w:t>hinzuzufgen</w:t>
-      </w:r>
-      <w:proofErr w:type="spellEnd"/>
-      <w:r>
-        <w:t xml:space="preserve">, drücken Sie </w:t>
+        <w:t xml:space="preserve">ilnehmer hinzuzufgen, drücken Sie </w:t>
       </w:r>
       <w:r>
         <w:rPr>
@@ -7969,15 +8026,7 @@
         </w:numPr>
       </w:pPr>
       <w:r>
-        <w:t xml:space="preserve">DSV </w:t>
-      </w:r>
-      <w:proofErr w:type="gramStart"/>
-      <w:r>
-        <w:t>Alpin</w:t>
-      </w:r>
-      <w:proofErr w:type="gramEnd"/>
-      <w:r>
-        <w:t xml:space="preserve"> ZIP Import Files</w:t>
+        <w:t>DSV Alpin ZIP Import Files</w:t>
       </w:r>
     </w:p>
     <w:p>
@@ -8178,6 +8227,7 @@
       </w:pPr>
       <w:bookmarkStart w:id="15" w:name="_Toc49797446"/>
       <w:r>
+        <w:lastRenderedPageBreak/>
         <w:t>Teilnehmer einem Rennen zuweisen</w:t>
       </w:r>
       <w:bookmarkEnd w:id="15"/>
@@ -8189,7 +8239,6 @@
       </w:pPr>
       <w:bookmarkStart w:id="16" w:name="_Toc49797447"/>
       <w:r>
-        <w:lastRenderedPageBreak/>
         <w:t>Punkte aktualisieren</w:t>
       </w:r>
       <w:bookmarkEnd w:id="16"/>
@@ -8319,14 +8368,27 @@
                             <w:r>
                               <w:t xml:space="preserve">Abbildung </w:t>
                             </w:r>
-                            <w:fldSimple w:instr=" SEQ Abbildung \* ARABIC ">
-                              <w:r>
-                                <w:rPr>
-                                  <w:noProof/>
-                                </w:rPr>
-                                <w:t>3</w:t>
-                              </w:r>
-                            </w:fldSimple>
+                            <w:r>
+                              <w:fldChar w:fldCharType="begin"/>
+                            </w:r>
+                            <w:r>
+                              <w:instrText xml:space="preserve"> SEQ Abbildung \* ARABIC </w:instrText>
+                            </w:r>
+                            <w:r>
+                              <w:fldChar w:fldCharType="separate"/>
+                            </w:r>
+                            <w:r>
+                              <w:rPr>
+                                <w:noProof/>
+                              </w:rPr>
+                              <w:t>3</w:t>
+                            </w:r>
+                            <w:r>
+                              <w:rPr>
+                                <w:noProof/>
+                              </w:rPr>
+                              <w:fldChar w:fldCharType="end"/>
+                            </w:r>
                             <w:r>
                               <w:t xml:space="preserve"> Zeitnahme-Tab</w:t>
                             </w:r>
@@ -8364,14 +8426,27 @@
                       <w:r>
                         <w:t xml:space="preserve">Abbildung </w:t>
                       </w:r>
-                      <w:fldSimple w:instr=" SEQ Abbildung \* ARABIC ">
-                        <w:r>
-                          <w:rPr>
-                            <w:noProof/>
-                          </w:rPr>
-                          <w:t>3</w:t>
-                        </w:r>
-                      </w:fldSimple>
+                      <w:r>
+                        <w:fldChar w:fldCharType="begin"/>
+                      </w:r>
+                      <w:r>
+                        <w:instrText xml:space="preserve"> SEQ Abbildung \* ARABIC </w:instrText>
+                      </w:r>
+                      <w:r>
+                        <w:fldChar w:fldCharType="separate"/>
+                      </w:r>
+                      <w:r>
+                        <w:rPr>
+                          <w:noProof/>
+                        </w:rPr>
+                        <w:t>3</w:t>
+                      </w:r>
+                      <w:r>
+                        <w:rPr>
+                          <w:noProof/>
+                        </w:rPr>
+                        <w:fldChar w:fldCharType="end"/>
+                      </w:r>
                       <w:r>
                         <w:t xml:space="preserve"> Zeitnahme-Tab</w:t>
                       </w:r>
@@ -8708,14 +8783,27 @@
                             <w:r>
                               <w:t xml:space="preserve">Abbildung </w:t>
                             </w:r>
-                            <w:fldSimple w:instr=" SEQ Abbildung \* ARABIC ">
-                              <w:r>
-                                <w:rPr>
-                                  <w:noProof/>
-                                </w:rPr>
-                                <w:t>4</w:t>
-                              </w:r>
-                            </w:fldSimple>
+                            <w:r>
+                              <w:fldChar w:fldCharType="begin"/>
+                            </w:r>
+                            <w:r>
+                              <w:instrText xml:space="preserve"> SEQ Abbildung \* ARABIC </w:instrText>
+                            </w:r>
+                            <w:r>
+                              <w:fldChar w:fldCharType="separate"/>
+                            </w:r>
+                            <w:r>
+                              <w:rPr>
+                                <w:noProof/>
+                              </w:rPr>
+                              <w:t>4</w:t>
+                            </w:r>
+                            <w:r>
+                              <w:rPr>
+                                <w:noProof/>
+                              </w:rPr>
+                              <w:fldChar w:fldCharType="end"/>
+                            </w:r>
                             <w:r>
                               <w:t xml:space="preserve"> Online Zeitnahmebereich in der Statuszeile</w:t>
                             </w:r>
@@ -8749,14 +8837,27 @@
                       <w:r>
                         <w:t xml:space="preserve">Abbildung </w:t>
                       </w:r>
-                      <w:fldSimple w:instr=" SEQ Abbildung \* ARABIC ">
-                        <w:r>
-                          <w:rPr>
-                            <w:noProof/>
-                          </w:rPr>
-                          <w:t>4</w:t>
-                        </w:r>
-                      </w:fldSimple>
+                      <w:r>
+                        <w:fldChar w:fldCharType="begin"/>
+                      </w:r>
+                      <w:r>
+                        <w:instrText xml:space="preserve"> SEQ Abbildung \* ARABIC </w:instrText>
+                      </w:r>
+                      <w:r>
+                        <w:fldChar w:fldCharType="separate"/>
+                      </w:r>
+                      <w:r>
+                        <w:rPr>
+                          <w:noProof/>
+                        </w:rPr>
+                        <w:t>4</w:t>
+                      </w:r>
+                      <w:r>
+                        <w:rPr>
+                          <w:noProof/>
+                        </w:rPr>
+                        <w:fldChar w:fldCharType="end"/>
+                      </w:r>
                       <w:r>
                         <w:t xml:space="preserve"> Online Zeitnahmebereich in der Statuszeile</w:t>
                       </w:r>
@@ -8884,15 +8985,7 @@
         <w:pStyle w:val="ListParagraph"/>
       </w:pPr>
       <w:r>
-        <w:t>Wenn ein Läufer nach einer bestimmten Zeit nicht im Ziel ist, wird dieser automatisch als „nicht im Ziel“ (</w:t>
-      </w:r>
-      <w:proofErr w:type="spellStart"/>
-      <w:r>
-        <w:t>NiZ</w:t>
-      </w:r>
-      <w:proofErr w:type="spellEnd"/>
-      <w:r>
-        <w:t>) gewertet.</w:t>
+        <w:t>Wenn ein Läufer nach einer bestimmten Zeit nicht im Ziel ist, wird dieser automatisch als „nicht im Ziel“ (NiZ) gewertet.</w:t>
       </w:r>
     </w:p>
     <w:p>
@@ -8920,15 +9013,7 @@
         <w:pStyle w:val="ListParagraph"/>
       </w:pPr>
       <w:r>
-        <w:t>Wenn eine bestimmte Anzahl Starter nach einem nicht gestarteten Läufer gestartet sind, wird der nicht gestartete Läufer automatisch als „nicht am Start“ (</w:t>
-      </w:r>
-      <w:proofErr w:type="spellStart"/>
-      <w:r>
-        <w:t>NaS</w:t>
-      </w:r>
-      <w:proofErr w:type="spellEnd"/>
-      <w:r>
-        <w:t>) gewertet.</w:t>
+        <w:t>Wenn eine bestimmte Anzahl Starter nach einem nicht gestarteten Läufer gestartet sind, wird der nicht gestartete Läufer automatisch als „nicht am Start“ (NaS) gewertet.</w:t>
       </w:r>
     </w:p>
     <w:p>
@@ -9007,14 +9092,27 @@
                             <w:r>
                               <w:t xml:space="preserve">Abbildung </w:t>
                             </w:r>
-                            <w:fldSimple w:instr=" SEQ Abbildung \* ARABIC ">
-                              <w:r>
-                                <w:rPr>
-                                  <w:noProof/>
-                                </w:rPr>
-                                <w:t>5</w:t>
-                              </w:r>
-                            </w:fldSimple>
+                            <w:r>
+                              <w:fldChar w:fldCharType="begin"/>
+                            </w:r>
+                            <w:r>
+                              <w:instrText xml:space="preserve"> SEQ Abbildung \* ARABIC </w:instrText>
+                            </w:r>
+                            <w:r>
+                              <w:fldChar w:fldCharType="separate"/>
+                            </w:r>
+                            <w:r>
+                              <w:rPr>
+                                <w:noProof/>
+                              </w:rPr>
+                              <w:t>5</w:t>
+                            </w:r>
+                            <w:r>
+                              <w:rPr>
+                                <w:noProof/>
+                              </w:rPr>
+                              <w:fldChar w:fldCharType="end"/>
+                            </w:r>
                             <w:r>
                               <w:t xml:space="preserve"> "Start frei!" - Signal</w:t>
                             </w:r>
@@ -9048,14 +9146,27 @@
                       <w:r>
                         <w:t xml:space="preserve">Abbildung </w:t>
                       </w:r>
-                      <w:fldSimple w:instr=" SEQ Abbildung \* ARABIC ">
-                        <w:r>
-                          <w:rPr>
-                            <w:noProof/>
-                          </w:rPr>
-                          <w:t>5</w:t>
-                        </w:r>
-                      </w:fldSimple>
+                      <w:r>
+                        <w:fldChar w:fldCharType="begin"/>
+                      </w:r>
+                      <w:r>
+                        <w:instrText xml:space="preserve"> SEQ Abbildung \* ARABIC </w:instrText>
+                      </w:r>
+                      <w:r>
+                        <w:fldChar w:fldCharType="separate"/>
+                      </w:r>
+                      <w:r>
+                        <w:rPr>
+                          <w:noProof/>
+                        </w:rPr>
+                        <w:t>5</w:t>
+                      </w:r>
+                      <w:r>
+                        <w:rPr>
+                          <w:noProof/>
+                        </w:rPr>
+                        <w:fldChar w:fldCharType="end"/>
+                      </w:r>
                       <w:r>
                         <w:t xml:space="preserve"> "Start frei!" - Signal</w:t>
                       </w:r>
@@ -9386,14 +9497,27 @@
                             <w:r>
                               <w:t xml:space="preserve">Abbildung </w:t>
                             </w:r>
-                            <w:fldSimple w:instr=" SEQ Abbildung \* ARABIC ">
-                              <w:r>
-                                <w:rPr>
-                                  <w:noProof/>
-                                </w:rPr>
-                                <w:t>6</w:t>
-                              </w:r>
-                            </w:fldSimple>
+                            <w:r>
+                              <w:fldChar w:fldCharType="begin"/>
+                            </w:r>
+                            <w:r>
+                              <w:instrText xml:space="preserve"> SEQ Abbildung \* ARABIC </w:instrText>
+                            </w:r>
+                            <w:r>
+                              <w:fldChar w:fldCharType="separate"/>
+                            </w:r>
+                            <w:r>
+                              <w:rPr>
+                                <w:noProof/>
+                              </w:rPr>
+                              <w:t>6</w:t>
+                            </w:r>
+                            <w:r>
+                              <w:rPr>
+                                <w:noProof/>
+                              </w:rPr>
+                              <w:fldChar w:fldCharType="end"/>
+                            </w:r>
                             <w:r>
                               <w:t xml:space="preserve"> Manuelle Zeiterfassung</w:t>
                             </w:r>
@@ -9430,14 +9554,27 @@
                       <w:r>
                         <w:t xml:space="preserve">Abbildung </w:t>
                       </w:r>
-                      <w:fldSimple w:instr=" SEQ Abbildung \* ARABIC ">
-                        <w:r>
-                          <w:rPr>
-                            <w:noProof/>
-                          </w:rPr>
-                          <w:t>6</w:t>
-                        </w:r>
-                      </w:fldSimple>
+                      <w:r>
+                        <w:fldChar w:fldCharType="begin"/>
+                      </w:r>
+                      <w:r>
+                        <w:instrText xml:space="preserve"> SEQ Abbildung \* ARABIC </w:instrText>
+                      </w:r>
+                      <w:r>
+                        <w:fldChar w:fldCharType="separate"/>
+                      </w:r>
+                      <w:r>
+                        <w:rPr>
+                          <w:noProof/>
+                        </w:rPr>
+                        <w:t>6</w:t>
+                      </w:r>
+                      <w:r>
+                        <w:rPr>
+                          <w:noProof/>
+                        </w:rPr>
+                        <w:fldChar w:fldCharType="end"/>
+                      </w:r>
                       <w:r>
                         <w:t xml:space="preserve"> Manuelle Zeiterfassung</w:t>
                       </w:r>
@@ -9746,29 +9883,13 @@
       </w:pPr>
       <w:r>
         <w:lastRenderedPageBreak/>
-        <w:t>Die Startnummer kann durch Auswahl des Teilnehmers in der Liste festgelegt werden oder durch direkte Eingabe der Startnummer in das Feld „</w:t>
-      </w:r>
-      <w:proofErr w:type="spellStart"/>
-      <w:r>
-        <w:t>St</w:t>
+        <w:t>Die Startnummer kann durch Auswahl des Teilnehmers in der Liste festgelegt werden oder durch direkte Eingabe der Startnummer in das Feld „St</w:t>
       </w:r>
       <w:r>
         <w:t>.</w:t>
       </w:r>
       <w:r>
-        <w:t>Nr</w:t>
-      </w:r>
-      <w:proofErr w:type="spellEnd"/>
-      <w:r>
-        <w:t xml:space="preserve">“. Mit dem </w:t>
-      </w:r>
-      <w:proofErr w:type="spellStart"/>
-      <w:r>
-        <w:t>Tatstaturkürzel</w:t>
-      </w:r>
-      <w:proofErr w:type="spellEnd"/>
-      <w:r>
-        <w:t xml:space="preserve"> &lt;STRG&gt; - &lt;M&gt; kann sofort die Startnummer eingegeben werden.</w:t>
+        <w:t>Nr“. Mit dem Tatstaturkürzel &lt;STRG&gt; - &lt;M&gt; kann sofort die Startnummer eingegeben werden.</w:t>
       </w:r>
     </w:p>
     <w:p>
@@ -9898,15 +10019,7 @@
         <w:t>Speichern sie die Ausscheidung mit &lt;F2&gt;</w:t>
       </w:r>
       <w:r>
-        <w:t xml:space="preserve"> oder durch </w:t>
-      </w:r>
-      <w:proofErr w:type="spellStart"/>
-      <w:r>
-        <w:t>click</w:t>
-      </w:r>
-      <w:proofErr w:type="spellEnd"/>
-      <w:r>
-        <w:t xml:space="preserve"> auf „Speichern“</w:t>
+        <w:t xml:space="preserve"> oder durch click auf „Speichern“</w:t>
       </w:r>
       <w:r>
         <w:t>.</w:t>
@@ -9985,13 +10098,8 @@
         <w:t xml:space="preserve"> T</w:t>
       </w:r>
       <w:r>
-        <w:t xml:space="preserve">iming </w:t>
-      </w:r>
-      <w:proofErr w:type="gramStart"/>
-      <w:r>
-        <w:t>Plattformen</w:t>
-      </w:r>
-      <w:proofErr w:type="gramEnd"/>
+        <w:t>iming Plattformen</w:t>
+      </w:r>
       <w:r>
         <w:t xml:space="preserve"> um das Renngeschehen für die Zuschauer sofort sichtbar zu machen</w:t>
       </w:r>
@@ -10111,15 +10219,7 @@
         </w:numPr>
       </w:pPr>
       <w:r>
-        <w:t xml:space="preserve">Geben Sie folgende Daten an: </w:t>
-      </w:r>
-      <w:proofErr w:type="spellStart"/>
-      <w:r>
-        <w:t>Bewerbsnummer</w:t>
-      </w:r>
-      <w:proofErr w:type="spellEnd"/>
-      <w:r>
-        <w:t>, Login und Passworts.</w:t>
+        <w:t>Geben Sie folgende Daten an: Bewerbsnummer, Login und Passworts.</w:t>
       </w:r>
     </w:p>
     <w:p>
@@ -10360,15 +10460,7 @@
     </w:p>
     <w:p>
       <w:r>
-        <w:t xml:space="preserve">Race Horology hat einen eingebauten Webservice, mit dem es möglich </w:t>
-      </w:r>
-      <w:proofErr w:type="gramStart"/>
-      <w:r>
-        <w:t>ist</w:t>
-      </w:r>
-      <w:proofErr w:type="gramEnd"/>
-      <w:r>
-        <w:t xml:space="preserve"> das Renngeschehen auf anderen Geräten zu verfolgen, sofern diese über Netzwerk mit dem Computer auf dem Race Horology läuft, verbunden sind.</w:t>
+        <w:t>Race Horology hat einen eingebauten Webservice, mit dem es möglich ist das Renngeschehen auf anderen Geräten zu verfolgen, sofern diese über Netzwerk mit dem Computer auf dem Race Horology läuft, verbunden sind.</w:t>
       </w:r>
     </w:p>
     <w:p>
@@ -10387,60 +10479,18 @@
         <w:rPr>
           <w:rFonts w:ascii="Courier New" w:hAnsi="Courier New" w:cs="Courier New"/>
         </w:rPr>
-        <w:t xml:space="preserve">http://&lt;rechner </w:t>
-      </w:r>
-      <w:proofErr w:type="spellStart"/>
+        <w:t>http://&lt;rechner adresse&gt;:8081</w:t>
+      </w:r>
+      <w:r>
+        <w:t xml:space="preserve">. </w:t>
+      </w:r>
+    </w:p>
+    <w:p>
       <w:r>
         <w:rPr>
           <w:rFonts w:ascii="Courier New" w:hAnsi="Courier New" w:cs="Courier New"/>
         </w:rPr>
-        <w:t>adresse</w:t>
-      </w:r>
-      <w:proofErr w:type="spellEnd"/>
-      <w:r>
-        <w:rPr>
-          <w:rFonts w:ascii="Courier New" w:hAnsi="Courier New" w:cs="Courier New"/>
-        </w:rPr>
-        <w:t>&gt;:8081</w:t>
-      </w:r>
-      <w:r>
-        <w:t xml:space="preserve">. </w:t>
-      </w:r>
-    </w:p>
-    <w:p>
-      <w:r>
-        <w:rPr>
-          <w:rFonts w:ascii="Courier New" w:hAnsi="Courier New" w:cs="Courier New"/>
-        </w:rPr>
-        <w:t>&lt;</w:t>
-      </w:r>
-      <w:proofErr w:type="spellStart"/>
-      <w:r>
-        <w:rPr>
-          <w:rFonts w:ascii="Courier New" w:hAnsi="Courier New" w:cs="Courier New"/>
-        </w:rPr>
-        <w:t>rechner</w:t>
-      </w:r>
-      <w:proofErr w:type="spellEnd"/>
-      <w:r>
-        <w:rPr>
-          <w:rFonts w:ascii="Courier New" w:hAnsi="Courier New" w:cs="Courier New"/>
-        </w:rPr>
-        <w:t xml:space="preserve"> </w:t>
-      </w:r>
-      <w:proofErr w:type="spellStart"/>
-      <w:r>
-        <w:rPr>
-          <w:rFonts w:ascii="Courier New" w:hAnsi="Courier New" w:cs="Courier New"/>
-        </w:rPr>
-        <w:t>adresse</w:t>
-      </w:r>
-      <w:proofErr w:type="spellEnd"/>
-      <w:r>
-        <w:rPr>
-          <w:rFonts w:ascii="Courier New" w:hAnsi="Courier New" w:cs="Courier New"/>
-        </w:rPr>
-        <w:t>&gt;</w:t>
+        <w:t>&lt;rechner adresse&gt;</w:t>
       </w:r>
       <w:r>
         <w:t xml:space="preserve"> ist hierbei die IP-Adresse des Rechners, auf dem Race Horology läuft.</w:t>
@@ -10595,14 +10645,27 @@
                             <w:r>
                               <w:t xml:space="preserve">Abbildung </w:t>
                             </w:r>
-                            <w:fldSimple w:instr=" SEQ Abbildung \* ARABIC ">
-                              <w:r>
-                                <w:rPr>
-                                  <w:noProof/>
-                                </w:rPr>
-                                <w:t>7</w:t>
-                              </w:r>
-                            </w:fldSimple>
+                            <w:r>
+                              <w:fldChar w:fldCharType="begin"/>
+                            </w:r>
+                            <w:r>
+                              <w:instrText xml:space="preserve"> SEQ Abbildung \* ARABIC </w:instrText>
+                            </w:r>
+                            <w:r>
+                              <w:fldChar w:fldCharType="separate"/>
+                            </w:r>
+                            <w:r>
+                              <w:rPr>
+                                <w:noProof/>
+                              </w:rPr>
+                              <w:t>7</w:t>
+                            </w:r>
+                            <w:r>
+                              <w:rPr>
+                                <w:noProof/>
+                              </w:rPr>
+                              <w:fldChar w:fldCharType="end"/>
+                            </w:r>
                             <w:r>
                               <w:t xml:space="preserve"> Listen</w:t>
                             </w:r>
@@ -10637,14 +10700,27 @@
                       <w:r>
                         <w:t xml:space="preserve">Abbildung </w:t>
                       </w:r>
-                      <w:fldSimple w:instr=" SEQ Abbildung \* ARABIC ">
-                        <w:r>
-                          <w:rPr>
-                            <w:noProof/>
-                          </w:rPr>
-                          <w:t>7</w:t>
-                        </w:r>
-                      </w:fldSimple>
+                      <w:r>
+                        <w:fldChar w:fldCharType="begin"/>
+                      </w:r>
+                      <w:r>
+                        <w:instrText xml:space="preserve"> SEQ Abbildung \* ARABIC </w:instrText>
+                      </w:r>
+                      <w:r>
+                        <w:fldChar w:fldCharType="separate"/>
+                      </w:r>
+                      <w:r>
+                        <w:rPr>
+                          <w:noProof/>
+                        </w:rPr>
+                        <w:t>7</w:t>
+                      </w:r>
+                      <w:r>
+                        <w:rPr>
+                          <w:noProof/>
+                        </w:rPr>
+                        <w:fldChar w:fldCharType="end"/>
+                      </w:r>
                       <w:r>
                         <w:t xml:space="preserve"> Listen</w:t>
                       </w:r>
@@ -11300,13 +11376,8 @@
               <w:sym w:font="Wingdings" w:char="F0E0"/>
             </w:r>
             <w:r>
-              <w:t xml:space="preserve"> </w:t>
-            </w:r>
-            <w:proofErr w:type="gramStart"/>
-            <w:r>
-              <w:t>Neu</w:t>
-            </w:r>
-            <w:proofErr w:type="gramEnd"/>
+              <w:t xml:space="preserve"> Neu</w:t>
+            </w:r>
           </w:p>
           <w:p>
             <w:pPr>
@@ -11403,11 +11474,9 @@
             <w:r>
               <w:t xml:space="preserve">Auf </w:t>
             </w:r>
-            <w:proofErr w:type="spellStart"/>
             <w:r>
               <w:t>Renntab</w:t>
             </w:r>
-            <w:proofErr w:type="spellEnd"/>
             <w:r>
               <w:t xml:space="preserve"> </w:t>
             </w:r>
@@ -11456,15 +11525,7 @@
               <w:t xml:space="preserve">Felder aktivieren: Jahrgang, Verein, </w:t>
             </w:r>
             <w:r>
-              <w:t>Code/SV-</w:t>
-            </w:r>
-            <w:proofErr w:type="spellStart"/>
-            <w:r>
-              <w:t>Id</w:t>
-            </w:r>
-            <w:proofErr w:type="spellEnd"/>
-            <w:r>
-              <w:t xml:space="preserve">, </w:t>
+              <w:t xml:space="preserve">Code/SV-Id, </w:t>
             </w:r>
             <w:r>
               <w:t>Punkte</w:t>
@@ -11480,23 +11541,7 @@
               <w:jc w:val="left"/>
             </w:pPr>
             <w:r>
-              <w:t xml:space="preserve">F-Wert, </w:t>
-            </w:r>
-            <w:proofErr w:type="spellStart"/>
-            <w:r>
-              <w:t>Adder</w:t>
-            </w:r>
-            <w:proofErr w:type="spellEnd"/>
-            <w:r>
-              <w:t xml:space="preserve"> und </w:t>
-            </w:r>
-            <w:proofErr w:type="spellStart"/>
-            <w:r>
-              <w:t>Mimumzuschlag</w:t>
-            </w:r>
-            <w:proofErr w:type="spellEnd"/>
-            <w:r>
-              <w:t xml:space="preserve"> angeben</w:t>
+              <w:t>F-Wert, Adder und Mimumzuschlag angeben</w:t>
             </w:r>
           </w:p>
         </w:tc>
@@ -11729,16 +11774,11 @@
               <w:jc w:val="left"/>
             </w:pPr>
             <w:r>
-              <w:t xml:space="preserve">Auf </w:t>
-            </w:r>
-            <w:proofErr w:type="spellStart"/>
-            <w:r>
-              <w:t>Renntab</w:t>
+              <w:t>Auf Renntab</w:t>
             </w:r>
             <w:r>
               <w:t>e</w:t>
             </w:r>
-            <w:proofErr w:type="spellEnd"/>
             <w:r>
               <w:t xml:space="preserve"> (e.g. Slalom) gehen</w:t>
             </w:r>
@@ -11752,13 +11792,8 @@
               </w:numPr>
               <w:jc w:val="left"/>
             </w:pPr>
-            <w:proofErr w:type="spellStart"/>
-            <w:r>
-              <w:t>Subtabe</w:t>
-            </w:r>
-            <w:proofErr w:type="spellEnd"/>
-            <w:r>
-              <w:t xml:space="preserve"> „Startnummern“</w:t>
+            <w:r>
+              <w:t>Subtabe „Startnummern“</w:t>
             </w:r>
           </w:p>
           <w:p>
@@ -12023,15 +12058,7 @@
           </w:tcPr>
           <w:p>
             <w:r>
-              <w:t>&lt;&lt;</w:t>
-            </w:r>
-            <w:proofErr w:type="spellStart"/>
-            <w:r>
-              <w:t>tbd</w:t>
-            </w:r>
-            <w:proofErr w:type="spellEnd"/>
-            <w:r>
-              <w:t>&gt;&gt;</w:t>
+              <w:t>&lt;&lt;tbd&gt;&gt;</w:t>
             </w:r>
           </w:p>
         </w:tc>
@@ -12182,14 +12209,27 @@
     <w:r>
       <w:t xml:space="preserve"> / </w:t>
     </w:r>
-    <w:fldSimple w:instr=" NUMPAGES  \* Arabic  \* MERGEFORMAT ">
-      <w:r>
-        <w:rPr>
-          <w:noProof/>
-        </w:rPr>
-        <w:t>2</w:t>
-      </w:r>
-    </w:fldSimple>
+    <w:r>
+      <w:fldChar w:fldCharType="begin"/>
+    </w:r>
+    <w:r>
+      <w:instrText xml:space="preserve"> NUMPAGES  \* Arabic  \* MERGEFORMAT </w:instrText>
+    </w:r>
+    <w:r>
+      <w:fldChar w:fldCharType="separate"/>
+    </w:r>
+    <w:r>
+      <w:rPr>
+        <w:noProof/>
+      </w:rPr>
+      <w:t>2</w:t>
+    </w:r>
+    <w:r>
+      <w:rPr>
+        <w:noProof/>
+      </w:rPr>
+      <w:fldChar w:fldCharType="end"/>
+    </w:r>
   </w:p>
   <w:p>
     <w:pPr>
@@ -14659,7 +14699,6 @@
   <w:style w:type="character" w:default="1" w:styleId="DefaultParagraphFont">
     <w:name w:val="Default Paragraph Font"/>
     <w:uiPriority w:val="1"/>
-    <w:semiHidden/>
     <w:unhideWhenUsed/>
   </w:style>
   <w:style w:type="table" w:default="1" w:styleId="TableNormal">

</xml_diff>

<commit_message>
CHANGED: Updated "Teilnehmer editieren, Rennen zuweisen"
</commit_message>
<xml_diff>
--- a/Documents/Race Horology - Anleitung.docx
+++ b/Documents/Race Horology - Anleitung.docx
@@ -114,52 +114,18 @@
           <w:sz w:val="44"/>
           <w:szCs w:val="44"/>
         </w:rPr>
-        <w:t xml:space="preserve"> - Draft</w:t>
-      </w:r>
-    </w:p>
-    <w:p>
-      <w:pPr>
-        <w:pStyle w:val="Separat"/>
-        <w:jc w:val="center"/>
-        <w:rPr>
-          <w:rFonts w:ascii="Ubuntu" w:hAnsi="Ubuntu"/>
-        </w:rPr>
-      </w:pPr>
-    </w:p>
-    <w:p>
-      <w:pPr>
-        <w:pStyle w:val="Separat"/>
-        <w:jc w:val="center"/>
-        <w:rPr>
-          <w:rFonts w:ascii="Ubuntu" w:hAnsi="Ubuntu"/>
-        </w:rPr>
-      </w:pPr>
-    </w:p>
-    <w:p>
-      <w:pPr>
-        <w:pStyle w:val="Separat"/>
-        <w:jc w:val="center"/>
-        <w:rPr>
-          <w:rFonts w:ascii="Ubuntu" w:hAnsi="Ubuntu"/>
-        </w:rPr>
-      </w:pPr>
-    </w:p>
-    <w:p>
-      <w:pPr>
-        <w:pStyle w:val="Separat"/>
-        <w:jc w:val="center"/>
-        <w:rPr>
-          <w:rFonts w:ascii="Ubuntu" w:hAnsi="Ubuntu"/>
-        </w:rPr>
-      </w:pPr>
+        <w:t xml:space="preserve"> - </w:t>
+      </w:r>
+      <w:proofErr w:type="spellStart"/>
       <w:r>
         <w:rPr>
           <w:rFonts w:ascii="Ubuntu" w:hAnsi="Ubuntu"/>
           <w:sz w:val="44"/>
           <w:szCs w:val="44"/>
         </w:rPr>
-        <w:t>Anleitung</w:t>
-      </w:r>
+        <w:t>Draft</w:t>
+      </w:r>
+      <w:proofErr w:type="spellEnd"/>
     </w:p>
     <w:p>
       <w:pPr>
@@ -169,6 +135,50 @@
           <w:rFonts w:ascii="Ubuntu" w:hAnsi="Ubuntu"/>
         </w:rPr>
       </w:pPr>
+    </w:p>
+    <w:p>
+      <w:pPr>
+        <w:pStyle w:val="Separat"/>
+        <w:jc w:val="center"/>
+        <w:rPr>
+          <w:rFonts w:ascii="Ubuntu" w:hAnsi="Ubuntu"/>
+        </w:rPr>
+      </w:pPr>
+    </w:p>
+    <w:p>
+      <w:pPr>
+        <w:pStyle w:val="Separat"/>
+        <w:jc w:val="center"/>
+        <w:rPr>
+          <w:rFonts w:ascii="Ubuntu" w:hAnsi="Ubuntu"/>
+        </w:rPr>
+      </w:pPr>
+    </w:p>
+    <w:p>
+      <w:pPr>
+        <w:pStyle w:val="Separat"/>
+        <w:jc w:val="center"/>
+        <w:rPr>
+          <w:rFonts w:ascii="Ubuntu" w:hAnsi="Ubuntu"/>
+        </w:rPr>
+      </w:pPr>
+      <w:r>
+        <w:rPr>
+          <w:rFonts w:ascii="Ubuntu" w:hAnsi="Ubuntu"/>
+          <w:sz w:val="44"/>
+          <w:szCs w:val="44"/>
+        </w:rPr>
+        <w:t>Anleitung</w:t>
+      </w:r>
+    </w:p>
+    <w:p>
+      <w:pPr>
+        <w:pStyle w:val="Separat"/>
+        <w:jc w:val="center"/>
+        <w:rPr>
+          <w:rFonts w:ascii="Ubuntu" w:hAnsi="Ubuntu"/>
+        </w:rPr>
+      </w:pPr>
       <w:r>
         <w:rPr>
           <w:rFonts w:ascii="Ubuntu" w:hAnsi="Ubuntu"/>
@@ -198,7 +208,7 @@
           <w:rFonts w:ascii="Ubuntu" w:hAnsi="Ubuntu"/>
           <w:noProof/>
         </w:rPr>
-        <w:t>05.09.2020</w:t>
+        <w:t>06.09.2020</w:t>
       </w:r>
       <w:r>
         <w:rPr>
@@ -293,7 +303,6 @@
           <w:docPartUnique/>
         </w:docPartObj>
       </w:sdtPr>
-      <w:sdtEndPr/>
       <w:sdtContent>
         <w:p>
           <w:pPr>
@@ -325,7 +334,7 @@
           <w:r>
             <w:fldChar w:fldCharType="separate"/>
           </w:r>
-          <w:hyperlink w:anchor="_Toc49797432" w:history="1">
+          <w:hyperlink w:anchor="_Toc50303158" w:history="1">
             <w:r>
               <w:rPr>
                 <w:rStyle w:val="Hyperlink"/>
@@ -367,7 +376,7 @@
                 <w:noProof/>
                 <w:webHidden/>
               </w:rPr>
-              <w:instrText xml:space="preserve"> PAGEREF _Toc49797432 \h </w:instrText>
+              <w:instrText xml:space="preserve"> PAGEREF _Toc50303158 \h </w:instrText>
             </w:r>
             <w:r>
               <w:rPr>
@@ -411,7 +420,7 @@
               <w:lang w:eastAsia="de-DE"/>
             </w:rPr>
           </w:pPr>
-          <w:hyperlink w:anchor="_Toc49797433" w:history="1">
+          <w:hyperlink w:anchor="_Toc50303159" w:history="1">
             <w:r>
               <w:rPr>
                 <w:rStyle w:val="Hyperlink"/>
@@ -453,7 +462,7 @@
                 <w:noProof/>
                 <w:webHidden/>
               </w:rPr>
-              <w:instrText xml:space="preserve"> PAGEREF _Toc49797433 \h </w:instrText>
+              <w:instrText xml:space="preserve"> PAGEREF _Toc50303159 \h </w:instrText>
             </w:r>
             <w:r>
               <w:rPr>
@@ -497,7 +506,7 @@
               <w:lang w:eastAsia="de-DE"/>
             </w:rPr>
           </w:pPr>
-          <w:hyperlink w:anchor="_Toc49797434" w:history="1">
+          <w:hyperlink w:anchor="_Toc50303160" w:history="1">
             <w:r>
               <w:rPr>
                 <w:rStyle w:val="Hyperlink"/>
@@ -539,7 +548,7 @@
                 <w:noProof/>
                 <w:webHidden/>
               </w:rPr>
-              <w:instrText xml:space="preserve"> PAGEREF _Toc49797434 \h </w:instrText>
+              <w:instrText xml:space="preserve"> PAGEREF _Toc50303160 \h </w:instrText>
             </w:r>
             <w:r>
               <w:rPr>
@@ -583,7 +592,7 @@
               <w:lang w:eastAsia="de-DE"/>
             </w:rPr>
           </w:pPr>
-          <w:hyperlink w:anchor="_Toc49797435" w:history="1">
+          <w:hyperlink w:anchor="_Toc50303161" w:history="1">
             <w:r>
               <w:rPr>
                 <w:rStyle w:val="Hyperlink"/>
@@ -625,7 +634,7 @@
                 <w:noProof/>
                 <w:webHidden/>
               </w:rPr>
-              <w:instrText xml:space="preserve"> PAGEREF _Toc49797435 \h </w:instrText>
+              <w:instrText xml:space="preserve"> PAGEREF _Toc50303161 \h </w:instrText>
             </w:r>
             <w:r>
               <w:rPr>
@@ -669,7 +678,7 @@
               <w:lang w:eastAsia="de-DE"/>
             </w:rPr>
           </w:pPr>
-          <w:hyperlink w:anchor="_Toc49797436" w:history="1">
+          <w:hyperlink w:anchor="_Toc50303162" w:history="1">
             <w:r>
               <w:rPr>
                 <w:rStyle w:val="Hyperlink"/>
@@ -711,7 +720,7 @@
                 <w:noProof/>
                 <w:webHidden/>
               </w:rPr>
-              <w:instrText xml:space="preserve"> PAGEREF _Toc49797436 \h </w:instrText>
+              <w:instrText xml:space="preserve"> PAGEREF _Toc50303162 \h </w:instrText>
             </w:r>
             <w:r>
               <w:rPr>
@@ -755,7 +764,7 @@
               <w:lang w:eastAsia="de-DE"/>
             </w:rPr>
           </w:pPr>
-          <w:hyperlink w:anchor="_Toc49797437" w:history="1">
+          <w:hyperlink w:anchor="_Toc50303163" w:history="1">
             <w:r>
               <w:rPr>
                 <w:rStyle w:val="Hyperlink"/>
@@ -797,7 +806,7 @@
                 <w:noProof/>
                 <w:webHidden/>
               </w:rPr>
-              <w:instrText xml:space="preserve"> PAGEREF _Toc49797437 \h </w:instrText>
+              <w:instrText xml:space="preserve"> PAGEREF _Toc50303163 \h </w:instrText>
             </w:r>
             <w:r>
               <w:rPr>
@@ -841,7 +850,7 @@
               <w:lang w:eastAsia="de-DE"/>
             </w:rPr>
           </w:pPr>
-          <w:hyperlink w:anchor="_Toc49797438" w:history="1">
+          <w:hyperlink w:anchor="_Toc50303164" w:history="1">
             <w:r>
               <w:rPr>
                 <w:rStyle w:val="Hyperlink"/>
@@ -883,7 +892,7 @@
                 <w:noProof/>
                 <w:webHidden/>
               </w:rPr>
-              <w:instrText xml:space="preserve"> PAGEREF _Toc49797438 \h </w:instrText>
+              <w:instrText xml:space="preserve"> PAGEREF _Toc50303164 \h </w:instrText>
             </w:r>
             <w:r>
               <w:rPr>
@@ -927,7 +936,7 @@
               <w:lang w:eastAsia="de-DE"/>
             </w:rPr>
           </w:pPr>
-          <w:hyperlink w:anchor="_Toc49797439" w:history="1">
+          <w:hyperlink w:anchor="_Toc50303165" w:history="1">
             <w:r>
               <w:rPr>
                 <w:rStyle w:val="Hyperlink"/>
@@ -969,7 +978,7 @@
                 <w:noProof/>
                 <w:webHidden/>
               </w:rPr>
-              <w:instrText xml:space="preserve"> PAGEREF _Toc49797439 \h </w:instrText>
+              <w:instrText xml:space="preserve"> PAGEREF _Toc50303165 \h </w:instrText>
             </w:r>
             <w:r>
               <w:rPr>
@@ -1013,7 +1022,7 @@
               <w:lang w:eastAsia="de-DE"/>
             </w:rPr>
           </w:pPr>
-          <w:hyperlink w:anchor="_Toc49797440" w:history="1">
+          <w:hyperlink w:anchor="_Toc50303166" w:history="1">
             <w:r>
               <w:rPr>
                 <w:rStyle w:val="Hyperlink"/>
@@ -1055,7 +1064,7 @@
                 <w:noProof/>
                 <w:webHidden/>
               </w:rPr>
-              <w:instrText xml:space="preserve"> PAGEREF _Toc49797440 \h </w:instrText>
+              <w:instrText xml:space="preserve"> PAGEREF _Toc50303166 \h </w:instrText>
             </w:r>
             <w:r>
               <w:rPr>
@@ -1099,7 +1108,7 @@
               <w:lang w:eastAsia="de-DE"/>
             </w:rPr>
           </w:pPr>
-          <w:hyperlink w:anchor="_Toc49797441" w:history="1">
+          <w:hyperlink w:anchor="_Toc50303167" w:history="1">
             <w:r>
               <w:rPr>
                 <w:rStyle w:val="Hyperlink"/>
@@ -1141,7 +1150,7 @@
                 <w:noProof/>
                 <w:webHidden/>
               </w:rPr>
-              <w:instrText xml:space="preserve"> PAGEREF _Toc49797441 \h </w:instrText>
+              <w:instrText xml:space="preserve"> PAGEREF _Toc50303167 \h </w:instrText>
             </w:r>
             <w:r>
               <w:rPr>
@@ -1185,7 +1194,7 @@
               <w:lang w:eastAsia="de-DE"/>
             </w:rPr>
           </w:pPr>
-          <w:hyperlink w:anchor="_Toc49797442" w:history="1">
+          <w:hyperlink w:anchor="_Toc50303168" w:history="1">
             <w:r>
               <w:rPr>
                 <w:rStyle w:val="Hyperlink"/>
@@ -1206,7 +1215,7 @@
                 <w:rStyle w:val="Hyperlink"/>
                 <w:noProof/>
               </w:rPr>
-              <w:t>Klassen und Gruppen zuweisen</w:t>
+              <w:t>Klassen und Gruppen importieren</w:t>
             </w:r>
             <w:r>
               <w:rPr>
@@ -1227,7 +1236,7 @@
                 <w:noProof/>
                 <w:webHidden/>
               </w:rPr>
-              <w:instrText xml:space="preserve"> PAGEREF _Toc49797442 \h </w:instrText>
+              <w:instrText xml:space="preserve"> PAGEREF _Toc50303168 \h </w:instrText>
             </w:r>
             <w:r>
               <w:rPr>
@@ -1271,7 +1280,7 @@
               <w:lang w:eastAsia="de-DE"/>
             </w:rPr>
           </w:pPr>
-          <w:hyperlink w:anchor="_Toc49797443" w:history="1">
+          <w:hyperlink w:anchor="_Toc50303169" w:history="1">
             <w:r>
               <w:rPr>
                 <w:rStyle w:val="Hyperlink"/>
@@ -1292,7 +1301,7 @@
                 <w:rStyle w:val="Hyperlink"/>
                 <w:noProof/>
               </w:rPr>
-              <w:t>Klassen und Gruppen importieren</w:t>
+              <w:t>Klassen und Gruppen zuweisen</w:t>
             </w:r>
             <w:r>
               <w:rPr>
@@ -1313,7 +1322,7 @@
                 <w:noProof/>
                 <w:webHidden/>
               </w:rPr>
-              <w:instrText xml:space="preserve"> PAGEREF _Toc49797443 \h </w:instrText>
+              <w:instrText xml:space="preserve"> PAGEREF _Toc50303169 \h </w:instrText>
             </w:r>
             <w:r>
               <w:rPr>
@@ -1357,7 +1366,7 @@
               <w:lang w:eastAsia="de-DE"/>
             </w:rPr>
           </w:pPr>
-          <w:hyperlink w:anchor="_Toc49797444" w:history="1">
+          <w:hyperlink w:anchor="_Toc50303170" w:history="1">
             <w:r>
               <w:rPr>
                 <w:rStyle w:val="Hyperlink"/>
@@ -1399,7 +1408,7 @@
                 <w:noProof/>
                 <w:webHidden/>
               </w:rPr>
-              <w:instrText xml:space="preserve"> PAGEREF _Toc49797444 \h </w:instrText>
+              <w:instrText xml:space="preserve"> PAGEREF _Toc50303170 \h </w:instrText>
             </w:r>
             <w:r>
               <w:rPr>
@@ -1443,7 +1452,7 @@
               <w:lang w:eastAsia="de-DE"/>
             </w:rPr>
           </w:pPr>
-          <w:hyperlink w:anchor="_Toc49797445" w:history="1">
+          <w:hyperlink w:anchor="_Toc50303171" w:history="1">
             <w:r>
               <w:rPr>
                 <w:rStyle w:val="Hyperlink"/>
@@ -1464,7 +1473,7 @@
                 <w:rStyle w:val="Hyperlink"/>
                 <w:noProof/>
               </w:rPr>
-              <w:t>Teilnehmer importieren</w:t>
+              <w:t>Teilnehmer einem Rennen zuweisen</w:t>
             </w:r>
             <w:r>
               <w:rPr>
@@ -1485,7 +1494,7 @@
                 <w:noProof/>
                 <w:webHidden/>
               </w:rPr>
-              <w:instrText xml:space="preserve"> PAGEREF _Toc49797445 \h </w:instrText>
+              <w:instrText xml:space="preserve"> PAGEREF _Toc50303171 \h </w:instrText>
             </w:r>
             <w:r>
               <w:rPr>
@@ -1529,7 +1538,7 @@
               <w:lang w:eastAsia="de-DE"/>
             </w:rPr>
           </w:pPr>
-          <w:hyperlink w:anchor="_Toc49797446" w:history="1">
+          <w:hyperlink w:anchor="_Toc50303172" w:history="1">
             <w:r>
               <w:rPr>
                 <w:rStyle w:val="Hyperlink"/>
@@ -1550,7 +1559,7 @@
                 <w:rStyle w:val="Hyperlink"/>
                 <w:noProof/>
               </w:rPr>
-              <w:t>Teilnehmer einem Rennen zuweisen</w:t>
+              <w:t>Teilnehmer importieren</w:t>
             </w:r>
             <w:r>
               <w:rPr>
@@ -1571,7 +1580,7 @@
                 <w:noProof/>
                 <w:webHidden/>
               </w:rPr>
-              <w:instrText xml:space="preserve"> PAGEREF _Toc49797446 \h </w:instrText>
+              <w:instrText xml:space="preserve"> PAGEREF _Toc50303172 \h </w:instrText>
             </w:r>
             <w:r>
               <w:rPr>
@@ -1615,7 +1624,7 @@
               <w:lang w:eastAsia="de-DE"/>
             </w:rPr>
           </w:pPr>
-          <w:hyperlink w:anchor="_Toc49797447" w:history="1">
+          <w:hyperlink w:anchor="_Toc50303173" w:history="1">
             <w:r>
               <w:rPr>
                 <w:rStyle w:val="Hyperlink"/>
@@ -1657,7 +1666,7 @@
                 <w:noProof/>
                 <w:webHidden/>
               </w:rPr>
-              <w:instrText xml:space="preserve"> PAGEREF _Toc49797447 \h </w:instrText>
+              <w:instrText xml:space="preserve"> PAGEREF _Toc50303173 \h </w:instrText>
             </w:r>
             <w:r>
               <w:rPr>
@@ -1701,7 +1710,7 @@
               <w:lang w:eastAsia="de-DE"/>
             </w:rPr>
           </w:pPr>
-          <w:hyperlink w:anchor="_Toc49797448" w:history="1">
+          <w:hyperlink w:anchor="_Toc50303174" w:history="1">
             <w:r>
               <w:rPr>
                 <w:rStyle w:val="Hyperlink"/>
@@ -1743,7 +1752,7 @@
                 <w:noProof/>
                 <w:webHidden/>
               </w:rPr>
-              <w:instrText xml:space="preserve"> PAGEREF _Toc49797448 \h </w:instrText>
+              <w:instrText xml:space="preserve"> PAGEREF _Toc50303174 \h </w:instrText>
             </w:r>
             <w:r>
               <w:rPr>
@@ -1787,7 +1796,7 @@
               <w:lang w:eastAsia="de-DE"/>
             </w:rPr>
           </w:pPr>
-          <w:hyperlink w:anchor="_Toc49797449" w:history="1">
+          <w:hyperlink w:anchor="_Toc50303175" w:history="1">
             <w:r>
               <w:rPr>
                 <w:rStyle w:val="Hyperlink"/>
@@ -1829,7 +1838,7 @@
                 <w:noProof/>
                 <w:webHidden/>
               </w:rPr>
-              <w:instrText xml:space="preserve"> PAGEREF _Toc49797449 \h </w:instrText>
+              <w:instrText xml:space="preserve"> PAGEREF _Toc50303175 \h </w:instrText>
             </w:r>
             <w:r>
               <w:rPr>
@@ -1873,7 +1882,7 @@
               <w:lang w:eastAsia="de-DE"/>
             </w:rPr>
           </w:pPr>
-          <w:hyperlink w:anchor="_Toc49797450" w:history="1">
+          <w:hyperlink w:anchor="_Toc50303176" w:history="1">
             <w:r>
               <w:rPr>
                 <w:rStyle w:val="Hyperlink"/>
@@ -1915,7 +1924,7 @@
                 <w:noProof/>
                 <w:webHidden/>
               </w:rPr>
-              <w:instrText xml:space="preserve"> PAGEREF _Toc49797450 \h </w:instrText>
+              <w:instrText xml:space="preserve"> PAGEREF _Toc50303176 \h </w:instrText>
             </w:r>
             <w:r>
               <w:rPr>
@@ -1959,7 +1968,7 @@
               <w:lang w:eastAsia="de-DE"/>
             </w:rPr>
           </w:pPr>
-          <w:hyperlink w:anchor="_Toc49797451" w:history="1">
+          <w:hyperlink w:anchor="_Toc50303177" w:history="1">
             <w:r>
               <w:rPr>
                 <w:rStyle w:val="Hyperlink"/>
@@ -2001,7 +2010,7 @@
                 <w:noProof/>
                 <w:webHidden/>
               </w:rPr>
-              <w:instrText xml:space="preserve"> PAGEREF _Toc49797451 \h </w:instrText>
+              <w:instrText xml:space="preserve"> PAGEREF _Toc50303177 \h </w:instrText>
             </w:r>
             <w:r>
               <w:rPr>
@@ -2045,7 +2054,7 @@
               <w:lang w:eastAsia="de-DE"/>
             </w:rPr>
           </w:pPr>
-          <w:hyperlink w:anchor="_Toc49797452" w:history="1">
+          <w:hyperlink w:anchor="_Toc50303178" w:history="1">
             <w:r>
               <w:rPr>
                 <w:rStyle w:val="Hyperlink"/>
@@ -2087,7 +2096,7 @@
                 <w:noProof/>
                 <w:webHidden/>
               </w:rPr>
-              <w:instrText xml:space="preserve"> PAGEREF _Toc49797452 \h </w:instrText>
+              <w:instrText xml:space="preserve"> PAGEREF _Toc50303178 \h </w:instrText>
             </w:r>
             <w:r>
               <w:rPr>
@@ -2131,7 +2140,7 @@
               <w:lang w:eastAsia="de-DE"/>
             </w:rPr>
           </w:pPr>
-          <w:hyperlink w:anchor="_Toc49797453" w:history="1">
+          <w:hyperlink w:anchor="_Toc50303179" w:history="1">
             <w:r>
               <w:rPr>
                 <w:rStyle w:val="Hyperlink"/>
@@ -2173,7 +2182,7 @@
                 <w:noProof/>
                 <w:webHidden/>
               </w:rPr>
-              <w:instrText xml:space="preserve"> PAGEREF _Toc49797453 \h </w:instrText>
+              <w:instrText xml:space="preserve"> PAGEREF _Toc50303179 \h </w:instrText>
             </w:r>
             <w:r>
               <w:rPr>
@@ -2217,7 +2226,7 @@
               <w:lang w:eastAsia="de-DE"/>
             </w:rPr>
           </w:pPr>
-          <w:hyperlink w:anchor="_Toc49797454" w:history="1">
+          <w:hyperlink w:anchor="_Toc50303180" w:history="1">
             <w:r>
               <w:rPr>
                 <w:rStyle w:val="Hyperlink"/>
@@ -2259,7 +2268,7 @@
                 <w:noProof/>
                 <w:webHidden/>
               </w:rPr>
-              <w:instrText xml:space="preserve"> PAGEREF _Toc49797454 \h </w:instrText>
+              <w:instrText xml:space="preserve"> PAGEREF _Toc50303180 \h </w:instrText>
             </w:r>
             <w:r>
               <w:rPr>
@@ -2303,7 +2312,7 @@
               <w:lang w:eastAsia="de-DE"/>
             </w:rPr>
           </w:pPr>
-          <w:hyperlink w:anchor="_Toc49797455" w:history="1">
+          <w:hyperlink w:anchor="_Toc50303181" w:history="1">
             <w:r>
               <w:rPr>
                 <w:rStyle w:val="Hyperlink"/>
@@ -2345,7 +2354,7 @@
                 <w:noProof/>
                 <w:webHidden/>
               </w:rPr>
-              <w:instrText xml:space="preserve"> PAGEREF _Toc49797455 \h </w:instrText>
+              <w:instrText xml:space="preserve"> PAGEREF _Toc50303181 \h </w:instrText>
             </w:r>
             <w:r>
               <w:rPr>
@@ -2389,7 +2398,7 @@
               <w:lang w:eastAsia="de-DE"/>
             </w:rPr>
           </w:pPr>
-          <w:hyperlink w:anchor="_Toc49797456" w:history="1">
+          <w:hyperlink w:anchor="_Toc50303182" w:history="1">
             <w:r>
               <w:rPr>
                 <w:rStyle w:val="Hyperlink"/>
@@ -2431,7 +2440,7 @@
                 <w:noProof/>
                 <w:webHidden/>
               </w:rPr>
-              <w:instrText xml:space="preserve"> PAGEREF _Toc49797456 \h </w:instrText>
+              <w:instrText xml:space="preserve"> PAGEREF _Toc50303182 \h </w:instrText>
             </w:r>
             <w:r>
               <w:rPr>
@@ -2475,7 +2484,7 @@
               <w:lang w:eastAsia="de-DE"/>
             </w:rPr>
           </w:pPr>
-          <w:hyperlink w:anchor="_Toc49797457" w:history="1">
+          <w:hyperlink w:anchor="_Toc50303183" w:history="1">
             <w:r>
               <w:rPr>
                 <w:rStyle w:val="Hyperlink"/>
@@ -2517,7 +2526,7 @@
                 <w:noProof/>
                 <w:webHidden/>
               </w:rPr>
-              <w:instrText xml:space="preserve"> PAGEREF _Toc49797457 \h </w:instrText>
+              <w:instrText xml:space="preserve"> PAGEREF _Toc50303183 \h </w:instrText>
             </w:r>
             <w:r>
               <w:rPr>
@@ -2561,7 +2570,7 @@
               <w:lang w:eastAsia="de-DE"/>
             </w:rPr>
           </w:pPr>
-          <w:hyperlink w:anchor="_Toc49797458" w:history="1">
+          <w:hyperlink w:anchor="_Toc50303184" w:history="1">
             <w:r>
               <w:rPr>
                 <w:rStyle w:val="Hyperlink"/>
@@ -2603,7 +2612,7 @@
                 <w:noProof/>
                 <w:webHidden/>
               </w:rPr>
-              <w:instrText xml:space="preserve"> PAGEREF _Toc49797458 \h </w:instrText>
+              <w:instrText xml:space="preserve"> PAGEREF _Toc50303184 \h </w:instrText>
             </w:r>
             <w:r>
               <w:rPr>
@@ -2647,7 +2656,7 @@
               <w:lang w:eastAsia="de-DE"/>
             </w:rPr>
           </w:pPr>
-          <w:hyperlink w:anchor="_Toc49797459" w:history="1">
+          <w:hyperlink w:anchor="_Toc50303185" w:history="1">
             <w:r>
               <w:rPr>
                 <w:rStyle w:val="Hyperlink"/>
@@ -2689,7 +2698,7 @@
                 <w:noProof/>
                 <w:webHidden/>
               </w:rPr>
-              <w:instrText xml:space="preserve"> PAGEREF _Toc49797459 \h </w:instrText>
+              <w:instrText xml:space="preserve"> PAGEREF _Toc50303185 \h </w:instrText>
             </w:r>
             <w:r>
               <w:rPr>
@@ -2733,7 +2742,7 @@
               <w:lang w:eastAsia="de-DE"/>
             </w:rPr>
           </w:pPr>
-          <w:hyperlink w:anchor="_Toc49797460" w:history="1">
+          <w:hyperlink w:anchor="_Toc50303186" w:history="1">
             <w:r>
               <w:rPr>
                 <w:rStyle w:val="Hyperlink"/>
@@ -2775,7 +2784,7 @@
                 <w:noProof/>
                 <w:webHidden/>
               </w:rPr>
-              <w:instrText xml:space="preserve"> PAGEREF _Toc49797460 \h </w:instrText>
+              <w:instrText xml:space="preserve"> PAGEREF _Toc50303186 \h </w:instrText>
             </w:r>
             <w:r>
               <w:rPr>
@@ -2819,7 +2828,7 @@
               <w:lang w:eastAsia="de-DE"/>
             </w:rPr>
           </w:pPr>
-          <w:hyperlink w:anchor="_Toc49797461" w:history="1">
+          <w:hyperlink w:anchor="_Toc50303187" w:history="1">
             <w:r>
               <w:rPr>
                 <w:rStyle w:val="Hyperlink"/>
@@ -2861,7 +2870,7 @@
                 <w:noProof/>
                 <w:webHidden/>
               </w:rPr>
-              <w:instrText xml:space="preserve"> PAGEREF _Toc49797461 \h </w:instrText>
+              <w:instrText xml:space="preserve"> PAGEREF _Toc50303187 \h </w:instrText>
             </w:r>
             <w:r>
               <w:rPr>
@@ -2905,7 +2914,7 @@
               <w:lang w:eastAsia="de-DE"/>
             </w:rPr>
           </w:pPr>
-          <w:hyperlink w:anchor="_Toc49797462" w:history="1">
+          <w:hyperlink w:anchor="_Toc50303188" w:history="1">
             <w:r>
               <w:rPr>
                 <w:rStyle w:val="Hyperlink"/>
@@ -2947,7 +2956,7 @@
                 <w:noProof/>
                 <w:webHidden/>
               </w:rPr>
-              <w:instrText xml:space="preserve"> PAGEREF _Toc49797462 \h </w:instrText>
+              <w:instrText xml:space="preserve"> PAGEREF _Toc50303188 \h </w:instrText>
             </w:r>
             <w:r>
               <w:rPr>
@@ -2991,7 +3000,7 @@
               <w:lang w:eastAsia="de-DE"/>
             </w:rPr>
           </w:pPr>
-          <w:hyperlink w:anchor="_Toc49797463" w:history="1">
+          <w:hyperlink w:anchor="_Toc50303189" w:history="1">
             <w:r>
               <w:rPr>
                 <w:rStyle w:val="Hyperlink"/>
@@ -3033,7 +3042,7 @@
                 <w:noProof/>
                 <w:webHidden/>
               </w:rPr>
-              <w:instrText xml:space="preserve"> PAGEREF _Toc49797463 \h </w:instrText>
+              <w:instrText xml:space="preserve"> PAGEREF _Toc50303189 \h </w:instrText>
             </w:r>
             <w:r>
               <w:rPr>
@@ -3077,7 +3086,7 @@
               <w:lang w:eastAsia="de-DE"/>
             </w:rPr>
           </w:pPr>
-          <w:hyperlink w:anchor="_Toc49797464" w:history="1">
+          <w:hyperlink w:anchor="_Toc50303190" w:history="1">
             <w:r>
               <w:rPr>
                 <w:rStyle w:val="Hyperlink"/>
@@ -3119,7 +3128,7 @@
                 <w:noProof/>
                 <w:webHidden/>
               </w:rPr>
-              <w:instrText xml:space="preserve"> PAGEREF _Toc49797464 \h </w:instrText>
+              <w:instrText xml:space="preserve"> PAGEREF _Toc50303190 \h </w:instrText>
             </w:r>
             <w:r>
               <w:rPr>
@@ -3163,7 +3172,7 @@
               <w:lang w:eastAsia="de-DE"/>
             </w:rPr>
           </w:pPr>
-          <w:hyperlink w:anchor="_Toc49797465" w:history="1">
+          <w:hyperlink w:anchor="_Toc50303191" w:history="1">
             <w:r>
               <w:rPr>
                 <w:rStyle w:val="Hyperlink"/>
@@ -3205,7 +3214,7 @@
                 <w:noProof/>
                 <w:webHidden/>
               </w:rPr>
-              <w:instrText xml:space="preserve"> PAGEREF _Toc49797465 \h </w:instrText>
+              <w:instrText xml:space="preserve"> PAGEREF _Toc50303191 \h </w:instrText>
             </w:r>
             <w:r>
               <w:rPr>
@@ -3249,7 +3258,7 @@
               <w:lang w:eastAsia="de-DE"/>
             </w:rPr>
           </w:pPr>
-          <w:hyperlink w:anchor="_Toc49797466" w:history="1">
+          <w:hyperlink w:anchor="_Toc50303192" w:history="1">
             <w:r>
               <w:rPr>
                 <w:rStyle w:val="Hyperlink"/>
@@ -3291,7 +3300,7 @@
                 <w:noProof/>
                 <w:webHidden/>
               </w:rPr>
-              <w:instrText xml:space="preserve"> PAGEREF _Toc49797466 \h </w:instrText>
+              <w:instrText xml:space="preserve"> PAGEREF _Toc50303192 \h </w:instrText>
             </w:r>
             <w:r>
               <w:rPr>
@@ -3335,7 +3344,7 @@
               <w:lang w:eastAsia="de-DE"/>
             </w:rPr>
           </w:pPr>
-          <w:hyperlink w:anchor="_Toc49797467" w:history="1">
+          <w:hyperlink w:anchor="_Toc50303193" w:history="1">
             <w:r>
               <w:rPr>
                 <w:rStyle w:val="Hyperlink"/>
@@ -3377,7 +3386,7 @@
                 <w:noProof/>
                 <w:webHidden/>
               </w:rPr>
-              <w:instrText xml:space="preserve"> PAGEREF _Toc49797467 \h </w:instrText>
+              <w:instrText xml:space="preserve"> PAGEREF _Toc50303193 \h </w:instrText>
             </w:r>
             <w:r>
               <w:rPr>
@@ -3421,7 +3430,7 @@
               <w:lang w:eastAsia="de-DE"/>
             </w:rPr>
           </w:pPr>
-          <w:hyperlink w:anchor="_Toc49797468" w:history="1">
+          <w:hyperlink w:anchor="_Toc50303194" w:history="1">
             <w:r>
               <w:rPr>
                 <w:rStyle w:val="Hyperlink"/>
@@ -3463,7 +3472,7 @@
                 <w:noProof/>
                 <w:webHidden/>
               </w:rPr>
-              <w:instrText xml:space="preserve"> PAGEREF _Toc49797468 \h </w:instrText>
+              <w:instrText xml:space="preserve"> PAGEREF _Toc50303194 \h </w:instrText>
             </w:r>
             <w:r>
               <w:rPr>
@@ -3507,7 +3516,7 @@
               <w:lang w:eastAsia="de-DE"/>
             </w:rPr>
           </w:pPr>
-          <w:hyperlink w:anchor="_Toc49797469" w:history="1">
+          <w:hyperlink w:anchor="_Toc50303195" w:history="1">
             <w:r>
               <w:rPr>
                 <w:rStyle w:val="Hyperlink"/>
@@ -3549,7 +3558,7 @@
                 <w:noProof/>
                 <w:webHidden/>
               </w:rPr>
-              <w:instrText xml:space="preserve"> PAGEREF _Toc49797469 \h </w:instrText>
+              <w:instrText xml:space="preserve"> PAGEREF _Toc50303195 \h </w:instrText>
             </w:r>
             <w:r>
               <w:rPr>
@@ -3593,7 +3602,7 @@
               <w:lang w:eastAsia="de-DE"/>
             </w:rPr>
           </w:pPr>
-          <w:hyperlink w:anchor="_Toc49797470" w:history="1">
+          <w:hyperlink w:anchor="_Toc50303196" w:history="1">
             <w:r>
               <w:rPr>
                 <w:rStyle w:val="Hyperlink"/>
@@ -3635,7 +3644,7 @@
                 <w:noProof/>
                 <w:webHidden/>
               </w:rPr>
-              <w:instrText xml:space="preserve"> PAGEREF _Toc49797470 \h </w:instrText>
+              <w:instrText xml:space="preserve"> PAGEREF _Toc50303196 \h </w:instrText>
             </w:r>
             <w:r>
               <w:rPr>
@@ -3679,7 +3688,7 @@
               <w:lang w:eastAsia="de-DE"/>
             </w:rPr>
           </w:pPr>
-          <w:hyperlink w:anchor="_Toc49797471" w:history="1">
+          <w:hyperlink w:anchor="_Toc50303197" w:history="1">
             <w:r>
               <w:rPr>
                 <w:rStyle w:val="Hyperlink"/>
@@ -3721,7 +3730,7 @@
                 <w:noProof/>
                 <w:webHidden/>
               </w:rPr>
-              <w:instrText xml:space="preserve"> PAGEREF _Toc49797471 \h </w:instrText>
+              <w:instrText xml:space="preserve"> PAGEREF _Toc50303197 \h </w:instrText>
             </w:r>
             <w:r>
               <w:rPr>
@@ -3765,7 +3774,7 @@
               <w:lang w:eastAsia="de-DE"/>
             </w:rPr>
           </w:pPr>
-          <w:hyperlink w:anchor="_Toc49797472" w:history="1">
+          <w:hyperlink w:anchor="_Toc50303198" w:history="1">
             <w:r>
               <w:rPr>
                 <w:rStyle w:val="Hyperlink"/>
@@ -3807,7 +3816,7 @@
                 <w:noProof/>
                 <w:webHidden/>
               </w:rPr>
-              <w:instrText xml:space="preserve"> PAGEREF _Toc49797472 \h </w:instrText>
+              <w:instrText xml:space="preserve"> PAGEREF _Toc50303198 \h </w:instrText>
             </w:r>
             <w:r>
               <w:rPr>
@@ -3862,7 +3871,7 @@
       <w:pPr>
         <w:pStyle w:val="Heading1"/>
       </w:pPr>
-      <w:bookmarkStart w:id="0" w:name="_Toc49797432"/>
+      <w:bookmarkStart w:id="0" w:name="_Toc50303158"/>
       <w:r>
         <w:lastRenderedPageBreak/>
         <w:t>Funktionsübersicht</w:t>
@@ -3968,9 +3977,11 @@
             <w:vAlign w:val="center"/>
           </w:tcPr>
           <w:p>
+            <w:proofErr w:type="spellStart"/>
             <w:r>
               <w:t>DSVAlpinX</w:t>
             </w:r>
+            <w:proofErr w:type="spellEnd"/>
           </w:p>
         </w:tc>
       </w:tr>
@@ -5675,7 +5686,15 @@
           </w:tcPr>
           <w:p>
             <w:r>
-              <w:t>Alternative Live-Anzeige (Sprecherbildschirm / Sprechertablet / Startbildschirm)</w:t>
+              <w:t xml:space="preserve">Alternative Live-Anzeige (Sprecherbildschirm / </w:t>
+            </w:r>
+            <w:proofErr w:type="spellStart"/>
+            <w:r>
+              <w:t>Sprechertablet</w:t>
+            </w:r>
+            <w:proofErr w:type="spellEnd"/>
+            <w:r>
+              <w:t xml:space="preserve"> / Startbildschirm)</w:t>
             </w:r>
           </w:p>
         </w:tc>
@@ -6802,7 +6821,7 @@
       <w:pPr>
         <w:pStyle w:val="Heading1"/>
       </w:pPr>
-      <w:bookmarkStart w:id="1" w:name="_Toc49797433"/>
+      <w:bookmarkStart w:id="1" w:name="_Toc50303159"/>
       <w:r>
         <w:lastRenderedPageBreak/>
         <w:t xml:space="preserve">Wettbewerb &amp; </w:t>
@@ -6840,7 +6859,7 @@
       <w:pPr>
         <w:pStyle w:val="Heading2"/>
       </w:pPr>
-      <w:bookmarkStart w:id="2" w:name="_Toc49797434"/>
+      <w:bookmarkStart w:id="2" w:name="_Toc50303160"/>
       <w:r>
         <w:t>Wettbewerb anlegen</w:t>
       </w:r>
@@ -6866,8 +6885,16 @@
         <w:rPr>
           <w:rStyle w:val="MenuButtonsChar"/>
         </w:rPr>
-        <w:t xml:space="preserve"> Neu</w:t>
-      </w:r>
+        <w:t xml:space="preserve"> </w:t>
+      </w:r>
+      <w:proofErr w:type="gramStart"/>
+      <w:r>
+        <w:rPr>
+          <w:rStyle w:val="MenuButtonsChar"/>
+        </w:rPr>
+        <w:t>Neu</w:t>
+      </w:r>
+      <w:proofErr w:type="gramEnd"/>
       <w:r>
         <w:t xml:space="preserve"> angelegt. </w:t>
       </w:r>
@@ -6881,7 +6908,7 @@
       <w:pPr>
         <w:pStyle w:val="Heading2"/>
       </w:pPr>
-      <w:bookmarkStart w:id="3" w:name="_Toc49797435"/>
+      <w:bookmarkStart w:id="3" w:name="_Toc50303161"/>
       <w:r>
         <w:t xml:space="preserve">Rennen </w:t>
       </w:r>
@@ -6985,7 +7012,7 @@
       <w:pPr>
         <w:pStyle w:val="Heading2"/>
       </w:pPr>
-      <w:bookmarkStart w:id="4" w:name="_Toc49797436"/>
+      <w:bookmarkStart w:id="4" w:name="_Toc50303162"/>
       <w:r>
         <w:t>Rennen löschen</w:t>
       </w:r>
@@ -7010,7 +7037,7 @@
         <w:pStyle w:val="Heading2"/>
       </w:pPr>
       <w:bookmarkStart w:id="5" w:name="_Ref27938149"/>
-      <w:bookmarkStart w:id="6" w:name="_Toc49797437"/>
+      <w:bookmarkStart w:id="6" w:name="_Toc50303163"/>
       <w:r>
         <w:t>Rennkonfiguration</w:t>
       </w:r>
@@ -7034,7 +7061,15 @@
         <w:t>sind: Anzahl der Durchgänge, Sortierung der Startliste, Gruppierungen für Startliste bzw. die Ergebnisse, verwendete Datenfelder.</w:t>
       </w:r>
       <w:r>
-        <w:t xml:space="preserve"> Auch DSV-spezifische Wert wie F-Wert, Adder und Minimumzuschlag sind Teil der Rennkonfiguration.</w:t>
+        <w:t xml:space="preserve"> Auch DSV-spezifische Wert wie F-Wert, </w:t>
+      </w:r>
+      <w:proofErr w:type="spellStart"/>
+      <w:r>
+        <w:t>Adder</w:t>
+      </w:r>
+      <w:proofErr w:type="spellEnd"/>
+      <w:r>
+        <w:t xml:space="preserve"> und Minimumzuschlag sind Teil der Rennkonfiguration.</w:t>
       </w:r>
     </w:p>
     <w:p>
@@ -7060,7 +7095,7 @@
           <w:noProof/>
         </w:rPr>
         <w:drawing>
-          <wp:inline distT="0" distB="0" distL="0" distR="0" wp14:anchorId="693BF378" wp14:editId="0C8DC7BD">
+          <wp:inline distT="0" distB="0" distL="0" distR="0" wp14:anchorId="693BF378" wp14:editId="5DAA5CE1">
             <wp:extent cx="5760720" cy="1019175"/>
             <wp:effectExtent l="19050" t="19050" r="11430" b="28575"/>
             <wp:docPr id="3" name="Picture 3"/>
@@ -7210,7 +7245,7 @@
       <w:pPr>
         <w:pStyle w:val="Heading2"/>
       </w:pPr>
-      <w:bookmarkStart w:id="7" w:name="_Toc49797438"/>
+      <w:bookmarkStart w:id="7" w:name="_Toc50303164"/>
       <w:r>
         <w:lastRenderedPageBreak/>
         <w:t>Renndaten (Listenkopf)</w:t>
@@ -7314,7 +7349,7 @@
       <w:pPr>
         <w:pStyle w:val="Heading1"/>
       </w:pPr>
-      <w:bookmarkStart w:id="8" w:name="_Toc49797439"/>
+      <w:bookmarkStart w:id="8" w:name="_Toc50303165"/>
       <w:r>
         <w:lastRenderedPageBreak/>
         <w:t>Teilnehmer</w:t>
@@ -7354,7 +7389,7 @@
       <w:pPr>
         <w:pStyle w:val="Heading2"/>
       </w:pPr>
-      <w:bookmarkStart w:id="9" w:name="_Toc49797440"/>
+      <w:bookmarkStart w:id="9" w:name="_Toc50303166"/>
       <w:r>
         <w:t>Klassen und Gruppen</w:t>
       </w:r>
@@ -7364,7 +7399,7 @@
       <w:pPr>
         <w:pStyle w:val="Heading3"/>
       </w:pPr>
-      <w:bookmarkStart w:id="10" w:name="_Toc49797441"/>
+      <w:bookmarkStart w:id="10" w:name="_Toc50303167"/>
       <w:r>
         <w:t>Erstellen und Editieren von Klassen und Gruppen</w:t>
       </w:r>
@@ -7505,25 +7540,7 @@
         <w:t xml:space="preserve">Hinweis: </w:t>
       </w:r>
       <w:r>
-        <w:t xml:space="preserve">Beim Jahrgang kann auch </w:t>
-      </w:r>
-      <w:r>
-        <w:t>das A</w:t>
-      </w:r>
-      <w:r>
-        <w:t xml:space="preserve">lter angegeben werden. Das Alter wird in die entsprechende Jahreszahl umgewandelt. Annahme hierfür ist, dass die Saison am </w:t>
-      </w:r>
-      <w:r>
-        <w:t xml:space="preserve">immer am </w:t>
-      </w:r>
-      <w:r>
-        <w:t>1</w:t>
-      </w:r>
-      <w:r>
-        <w:t>.</w:t>
-      </w:r>
-      <w:r>
-        <w:t xml:space="preserve"> Oktober eines Jahres anfängt.</w:t>
+        <w:t>Beim Jahrgang kann auch das Alter angegeben werden. Das Alter wird in die entsprechende Jahreszahl umgewandelt. Annahme hierfür ist, dass die Saison am immer am 1. Oktober eines Jahres anfängt.</w:t>
       </w:r>
     </w:p>
     <w:p>
@@ -7556,8 +7573,7 @@
       <w:pPr>
         <w:pStyle w:val="Heading3"/>
       </w:pPr>
-      <w:bookmarkStart w:id="11" w:name="_Toc49797443"/>
-      <w:bookmarkStart w:id="12" w:name="_Toc49797442"/>
+      <w:bookmarkStart w:id="11" w:name="_Toc50303168"/>
       <w:r>
         <w:t>Klassen und Gruppen importieren</w:t>
       </w:r>
@@ -7603,44 +7619,32 @@
         <w:rPr>
           <w:rStyle w:val="MenuButtonsChar"/>
         </w:rPr>
-        <w:t xml:space="preserve">ieren und </w:t>
+        <w:t xml:space="preserve">ieren und Hinzufügen </w:t>
+      </w:r>
+      <w:r>
+        <w:t xml:space="preserve">und wählen Sie die Bewerbsdatei aus, deren Klassen und Gruppen importiert </w:t>
+      </w:r>
+      <w:r>
+        <w:t xml:space="preserve">bzw. hinzugefügt </w:t>
+      </w:r>
+      <w:r>
+        <w:t>werden sollen.</w:t>
+      </w:r>
+    </w:p>
+    <w:p>
+      <w:r>
+        <w:rPr>
+          <w:rStyle w:val="AnmerkungChar"/>
+        </w:rPr>
+        <w:t>Wichtig:</w:t>
+      </w:r>
+      <w:r>
+        <w:t xml:space="preserve"> Die Änderungen werden erst nach dem Drücken von </w:t>
       </w:r>
       <w:r>
         <w:rPr>
           <w:rStyle w:val="MenuButtonsChar"/>
         </w:rPr>
-        <w:t>Hinzufügen</w:t>
-      </w:r>
-      <w:r>
-        <w:rPr>
-          <w:rStyle w:val="MenuButtonsChar"/>
-        </w:rPr>
-        <w:t xml:space="preserve"> </w:t>
-      </w:r>
-      <w:r>
-        <w:t xml:space="preserve">und wählen Sie die Bewerbsdatei aus, deren Klassen und Gruppen importiert </w:t>
-      </w:r>
-      <w:r>
-        <w:t xml:space="preserve">bzw. hinzugefügt </w:t>
-      </w:r>
-      <w:r>
-        <w:t>werden sollen.</w:t>
-      </w:r>
-    </w:p>
-    <w:p>
-      <w:r>
-        <w:rPr>
-          <w:rStyle w:val="AnmerkungChar"/>
-        </w:rPr>
-        <w:t>Wichtig:</w:t>
-      </w:r>
-      <w:r>
-        <w:t xml:space="preserve"> Die Änderungen werden erst nach dem Drücken von </w:t>
-      </w:r>
-      <w:r>
-        <w:rPr>
-          <w:rStyle w:val="MenuButtonsChar"/>
-        </w:rPr>
         <w:t>Speichern</w:t>
       </w:r>
       <w:r>
@@ -7651,6 +7655,7 @@
       <w:pPr>
         <w:pStyle w:val="Heading3"/>
       </w:pPr>
+      <w:bookmarkStart w:id="12" w:name="_Toc50303169"/>
       <w:r>
         <w:t>Klassen und Gruppen zuweisen</w:t>
       </w:r>
@@ -7662,16 +7667,16 @@
           <w:noProof/>
         </w:rPr>
         <w:drawing>
-          <wp:anchor distT="0" distB="0" distL="114300" distR="114300" simplePos="0" relativeHeight="251678720" behindDoc="0" locked="0" layoutInCell="1" allowOverlap="1" wp14:anchorId="410BDF5F" wp14:editId="571B61B6">
+          <wp:anchor distT="0" distB="0" distL="114300" distR="114300" simplePos="0" relativeHeight="251678720" behindDoc="0" locked="0" layoutInCell="1" allowOverlap="1" wp14:anchorId="410BDF5F" wp14:editId="359B06F1">
             <wp:simplePos x="0" y="0"/>
             <wp:positionH relativeFrom="margin">
-              <wp:align>right</wp:align>
+              <wp:posOffset>2792095</wp:posOffset>
             </wp:positionH>
             <wp:positionV relativeFrom="paragraph">
-              <wp:posOffset>3175</wp:posOffset>
+              <wp:posOffset>48260</wp:posOffset>
             </wp:positionV>
-            <wp:extent cx="2767965" cy="1282700"/>
-            <wp:effectExtent l="0" t="0" r="0" b="0"/>
+            <wp:extent cx="2884170" cy="1350645"/>
+            <wp:effectExtent l="0" t="0" r="0" b="1905"/>
             <wp:wrapSquare wrapText="bothSides"/>
             <wp:docPr id="19" name="Picture 19"/>
             <wp:cNvGraphicFramePr>
@@ -7684,7 +7689,7 @@
                     <pic:cNvPr id="1" name=""/>
                     <pic:cNvPicPr/>
                   </pic:nvPicPr>
-                  <pic:blipFill>
+                  <pic:blipFill rotWithShape="1">
                     <a:blip r:embed="rId15" cstate="print">
                       <a:extLst>
                         <a:ext uri="{28A0092B-C50C-407E-A947-70E740481C1C}">
@@ -7692,18 +7697,25 @@
                         </a:ext>
                       </a:extLst>
                     </a:blip>
-                    <a:stretch>
-                      <a:fillRect/>
-                    </a:stretch>
+                    <a:srcRect l="1531" t="3304" r="2764" b="1"/>
+                    <a:stretch/>
                   </pic:blipFill>
-                  <pic:spPr>
+                  <pic:spPr bwMode="auto">
                     <a:xfrm>
                       <a:off x="0" y="0"/>
-                      <a:ext cx="2767965" cy="1282700"/>
+                      <a:ext cx="2884170" cy="1350645"/>
                     </a:xfrm>
                     <a:prstGeom prst="rect">
                       <a:avLst/>
                     </a:prstGeom>
+                    <a:ln>
+                      <a:noFill/>
+                    </a:ln>
+                    <a:extLst>
+                      <a:ext uri="{53640926-AAD7-44D8-BBD7-CCE9431645EC}">
+                        <a14:shadowObscured xmlns:a14="http://schemas.microsoft.com/office/drawing/2010/main"/>
+                      </a:ext>
+                    </a:extLst>
                   </pic:spPr>
                 </pic:pic>
               </a:graphicData>
@@ -7772,6 +7784,7 @@
           <w:b/>
           <w:bCs/>
         </w:rPr>
+        <w:lastRenderedPageBreak/>
         <w:t>Zurücksetzen bei Teilnehmer editieren</w:t>
       </w:r>
     </w:p>
@@ -7780,7 +7793,6 @@
         <w:pStyle w:val="ListParagraph"/>
       </w:pPr>
       <w:r>
-        <w:lastRenderedPageBreak/>
         <w:t xml:space="preserve">Der Button </w:t>
       </w:r>
       <w:r>
@@ -7848,7 +7860,7 @@
       <w:pPr>
         <w:pStyle w:val="Heading2"/>
       </w:pPr>
-      <w:bookmarkStart w:id="13" w:name="_Toc49797444"/>
+      <w:bookmarkStart w:id="13" w:name="_Toc50303170"/>
       <w:r>
         <w:t>Teilnehmer manuell hinzufügen</w:t>
       </w:r>
@@ -7869,16 +7881,16 @@
           <w:noProof/>
         </w:rPr>
         <w:drawing>
-          <wp:anchor distT="0" distB="0" distL="114300" distR="114300" simplePos="0" relativeHeight="251679744" behindDoc="0" locked="0" layoutInCell="1" allowOverlap="1" wp14:anchorId="340F3004" wp14:editId="5BFEC522">
+          <wp:anchor distT="0" distB="0" distL="114300" distR="114300" simplePos="0" relativeHeight="251679744" behindDoc="0" locked="0" layoutInCell="1" allowOverlap="1" wp14:anchorId="340F3004" wp14:editId="66AC59FD">
             <wp:simplePos x="0" y="0"/>
             <wp:positionH relativeFrom="margin">
               <wp:align>right</wp:align>
             </wp:positionH>
             <wp:positionV relativeFrom="paragraph">
-              <wp:posOffset>3175</wp:posOffset>
+              <wp:posOffset>2540</wp:posOffset>
             </wp:positionV>
-            <wp:extent cx="4290060" cy="1800860"/>
-            <wp:effectExtent l="0" t="0" r="0" b="8890"/>
+            <wp:extent cx="2793365" cy="1065530"/>
+            <wp:effectExtent l="0" t="0" r="6985" b="1270"/>
             <wp:wrapSquare wrapText="bothSides"/>
             <wp:docPr id="20" name="Picture 20"/>
             <wp:cNvGraphicFramePr>
@@ -7888,7 +7900,7 @@
               <a:graphicData uri="http://schemas.openxmlformats.org/drawingml/2006/picture">
                 <pic:pic xmlns:pic="http://schemas.openxmlformats.org/drawingml/2006/picture">
                   <pic:nvPicPr>
-                    <pic:cNvPr id="1" name=""/>
+                    <pic:cNvPr id="20" name="Picture 20"/>
                     <pic:cNvPicPr/>
                   </pic:nvPicPr>
                   <pic:blipFill>
@@ -7906,7 +7918,7 @@
                   <pic:spPr>
                     <a:xfrm>
                       <a:off x="0" y="0"/>
-                      <a:ext cx="4290060" cy="1800860"/>
+                      <a:ext cx="2793365" cy="1065530"/>
                     </a:xfrm>
                     <a:prstGeom prst="rect">
                       <a:avLst/>
@@ -7934,7 +7946,15 @@
         <w:t>Teilnehmerdaten</w:t>
       </w:r>
       <w:r>
-        <w:t xml:space="preserve"> und Subtabe </w:t>
+        <w:t xml:space="preserve"> und </w:t>
+      </w:r>
+      <w:proofErr w:type="spellStart"/>
+      <w:r>
+        <w:t>Subtabe</w:t>
+      </w:r>
+      <w:proofErr w:type="spellEnd"/>
+      <w:r>
+        <w:t xml:space="preserve"> </w:t>
       </w:r>
       <w:r>
         <w:rPr>
@@ -7943,10 +7963,24 @@
         <w:t>Teilnehmer</w:t>
       </w:r>
       <w:r>
-        <w:t xml:space="preserve"> editiert werden. Um einen neuen Te</w:t>
-      </w:r>
-      <w:r>
-        <w:t xml:space="preserve">ilnehmer hinzuzufgen, drücken Sie </w:t>
+        <w:t xml:space="preserve"> editiert werden. </w:t>
+      </w:r>
+      <w:r>
+        <w:t>Teilnehmerdaten können sowohl direkt in der Tabelle (auf ein Feld doppelklicken, um den Editiermodus zu aktivieren) als auch in der daneben befindlichen Detailansicht editiert werden.</w:t>
+      </w:r>
+    </w:p>
+    <w:p>
+      <w:r>
+        <w:t>Um einen neuen Te</w:t>
+      </w:r>
+      <w:r>
+        <w:t xml:space="preserve">ilnehmer </w:t>
+      </w:r>
+      <w:r>
+        <w:t>hinzuzufügen</w:t>
+      </w:r>
+      <w:r>
+        <w:t xml:space="preserve">, drücken Sie </w:t>
       </w:r>
       <w:r>
         <w:rPr>
@@ -7964,29 +7998,118 @@
         <w:t>Teilnehmer löschen</w:t>
       </w:r>
       <w:r>
-        <w:t xml:space="preserve"> löscht alle markierten Teilnehmer nach einer Sicherheitsabfrage. Achtung: Eventuell vorhandene Zeitdaten werden ebenso gelöscht.</w:t>
-      </w:r>
-    </w:p>
-    <w:p>
-      <w:r>
-        <w:t xml:space="preserve">Teilnehmerdaten können sowohl direkt in der Tabelle (auf ein Feld </w:t>
-      </w:r>
-      <w:r>
-        <w:t>doppelklicken,</w:t>
-      </w:r>
-      <w:r>
-        <w:t xml:space="preserve"> um den Editiermodus zu aktivieren) als auch in der daneben befindlichen Detailansicht editiert werden.</w:t>
+        <w:t xml:space="preserve"> löscht alle markierten Teilnehmer nach einer Sicherheitsabfrage. </w:t>
+      </w:r>
+    </w:p>
+    <w:p>
+      <w:r>
+        <w:rPr>
+          <w:rStyle w:val="AnmerkungChar"/>
+        </w:rPr>
+        <w:t>Achtung:</w:t>
+      </w:r>
+      <w:r>
+        <w:t xml:space="preserve"> Eventuell vorhandene Zeitdaten werden ebenso gelöscht.</w:t>
       </w:r>
     </w:p>
     <w:p>
       <w:pPr>
         <w:pStyle w:val="Heading2"/>
       </w:pPr>
-      <w:bookmarkStart w:id="14" w:name="_Toc49797445"/>
-      <w:r>
+      <w:bookmarkStart w:id="14" w:name="_Toc50303171"/>
+      <w:r>
+        <w:t>Teilnehmer einem Rennen zuweisen</w:t>
+      </w:r>
+      <w:bookmarkEnd w:id="14"/>
+    </w:p>
+    <w:p>
+      <w:r>
+        <w:t>Die Teilnehmer können einem oder mehreren Rennen zugewiesen sein. Man kann die Rennteilnahme eines Teilnehmers auf drei Arten beeinflussen bzw. verändern:</w:t>
+      </w:r>
+    </w:p>
+    <w:p>
+      <w:pPr>
+        <w:pStyle w:val="ListParagraph"/>
+        <w:numPr>
+          <w:ilvl w:val="0"/>
+          <w:numId w:val="16"/>
+        </w:numPr>
+      </w:pPr>
+      <w:r>
+        <w:t xml:space="preserve">Häkchen in der </w:t>
+      </w:r>
+      <w:r>
+        <w:t>Tabelle Teilnehmerdaten</w:t>
+      </w:r>
+      <w:r>
+        <w:t xml:space="preserve"> </w:t>
+      </w:r>
+      <w:r>
+        <w:t>setzen oder entfernen</w:t>
+      </w:r>
+    </w:p>
+    <w:p>
+      <w:pPr>
+        <w:pStyle w:val="ListParagraph"/>
+        <w:numPr>
+          <w:ilvl w:val="0"/>
+          <w:numId w:val="16"/>
+        </w:numPr>
+      </w:pPr>
+      <w:r>
+        <w:t xml:space="preserve">Häkchen in der </w:t>
+      </w:r>
+      <w:r>
+        <w:t xml:space="preserve">Detailansicht </w:t>
+      </w:r>
+      <w:r>
+        <w:t>setzen oder entfernen</w:t>
+      </w:r>
+    </w:p>
+    <w:p>
+      <w:pPr>
+        <w:pStyle w:val="ListParagraph"/>
+      </w:pPr>
+      <w:r>
+        <w:rPr>
+          <w:rStyle w:val="AnmerkungChar"/>
+        </w:rPr>
+        <w:t xml:space="preserve">Hinweis: </w:t>
+      </w:r>
+      <w:r>
+        <w:t xml:space="preserve">Durch das Auswählen von mehreren Teilnehmern, kann man mehrere Teilnehmer auf einmal zu einem Rennen hinzufügen oder entfernen. </w:t>
+      </w:r>
+    </w:p>
+    <w:p>
+      <w:pPr>
+        <w:pStyle w:val="ListParagraph"/>
+        <w:numPr>
+          <w:ilvl w:val="0"/>
+          <w:numId w:val="16"/>
+        </w:numPr>
+      </w:pPr>
+      <w:r>
+        <w:t xml:space="preserve">Bei </w:t>
+      </w:r>
+      <w:r>
+        <w:rPr>
+          <w:rStyle w:val="MenuButtonsChar"/>
+        </w:rPr>
         <w:t>Teilnehmer importieren</w:t>
       </w:r>
-      <w:bookmarkEnd w:id="14"/>
+      <w:r>
+        <w:t xml:space="preserve"> die entsprechenden Rennen angeben.</w:t>
+      </w:r>
+    </w:p>
+    <w:p>
+      <w:pPr>
+        <w:pStyle w:val="Heading2"/>
+      </w:pPr>
+      <w:bookmarkStart w:id="15" w:name="_Toc50303172"/>
+      <w:r>
+        <w:t>Teilnehmer importieren</w:t>
+      </w:r>
+      <w:bookmarkEnd w:id="15"/>
     </w:p>
     <w:p>
       <w:r>
@@ -8026,7 +8149,15 @@
         </w:numPr>
       </w:pPr>
       <w:r>
-        <w:t>DSV Alpin ZIP Import Files</w:t>
+        <w:t xml:space="preserve">DSV </w:t>
+      </w:r>
+      <w:proofErr w:type="gramStart"/>
+      <w:r>
+        <w:t>Alpin</w:t>
+      </w:r>
+      <w:proofErr w:type="gramEnd"/>
+      <w:r>
+        <w:t xml:space="preserve"> ZIP Import Files</w:t>
       </w:r>
     </w:p>
     <w:p>
@@ -8035,16 +8166,16 @@
           <w:noProof/>
         </w:rPr>
         <w:drawing>
-          <wp:anchor distT="0" distB="0" distL="114300" distR="114300" simplePos="0" relativeHeight="251680768" behindDoc="0" locked="0" layoutInCell="1" allowOverlap="1" wp14:anchorId="67B5BD9B" wp14:editId="6B1393E3">
+          <wp:anchor distT="0" distB="0" distL="114300" distR="114300" simplePos="0" relativeHeight="251680768" behindDoc="0" locked="0" layoutInCell="1" allowOverlap="1" wp14:anchorId="67B5BD9B" wp14:editId="59E74F6C">
             <wp:simplePos x="0" y="0"/>
             <wp:positionH relativeFrom="margin">
               <wp:align>right</wp:align>
             </wp:positionH>
             <wp:positionV relativeFrom="paragraph">
-              <wp:posOffset>3810</wp:posOffset>
+              <wp:posOffset>2540</wp:posOffset>
             </wp:positionV>
             <wp:extent cx="3738880" cy="2000250"/>
-            <wp:effectExtent l="0" t="0" r="0" b="0"/>
+            <wp:effectExtent l="0" t="0" r="0" b="6350"/>
             <wp:wrapSquare wrapText="bothSides"/>
             <wp:docPr id="21" name="Picture 21"/>
             <wp:cNvGraphicFramePr>
@@ -8157,6 +8288,7 @@
         <w:rPr>
           <w:rStyle w:val="AnmerkungChar"/>
         </w:rPr>
+        <w:lastRenderedPageBreak/>
         <w:t xml:space="preserve">Hinweis: </w:t>
       </w:r>
       <w:r>
@@ -8225,62 +8357,50 @@
       <w:pPr>
         <w:pStyle w:val="Heading2"/>
       </w:pPr>
-      <w:bookmarkStart w:id="15" w:name="_Toc49797446"/>
-      <w:r>
-        <w:lastRenderedPageBreak/>
-        <w:t>Teilnehmer einem Rennen zuweisen</w:t>
-      </w:r>
-      <w:bookmarkEnd w:id="15"/>
+      <w:bookmarkStart w:id="16" w:name="_Toc50303173"/>
+      <w:r>
+        <w:t>Punkte aktualisieren</w:t>
+      </w:r>
+      <w:bookmarkEnd w:id="16"/>
+    </w:p>
+    <w:p>
+      <w:pPr>
+        <w:pStyle w:val="Heading3"/>
+      </w:pPr>
+      <w:bookmarkStart w:id="17" w:name="_Toc50303174"/>
+      <w:r>
+        <w:t>Punkte via Datei aktualisieren</w:t>
+      </w:r>
+      <w:bookmarkEnd w:id="17"/>
     </w:p>
     <w:p/>
     <w:p>
       <w:pPr>
+        <w:pStyle w:val="Heading3"/>
+      </w:pPr>
+      <w:bookmarkStart w:id="18" w:name="_Toc50303175"/>
+      <w:r>
+        <w:t>DSV Punkte online aktualisieren</w:t>
+      </w:r>
+      <w:bookmarkEnd w:id="18"/>
+    </w:p>
+    <w:p/>
+    <w:p>
+      <w:pPr>
         <w:pStyle w:val="Heading2"/>
       </w:pPr>
-      <w:bookmarkStart w:id="16" w:name="_Toc49797447"/>
-      <w:r>
-        <w:t>Punkte aktualisieren</w:t>
-      </w:r>
-      <w:bookmarkEnd w:id="16"/>
-    </w:p>
-    <w:p>
-      <w:pPr>
-        <w:pStyle w:val="Heading3"/>
-      </w:pPr>
-      <w:bookmarkStart w:id="17" w:name="_Toc49797448"/>
-      <w:r>
-        <w:t>Punkte via Datei aktualisieren</w:t>
-      </w:r>
-      <w:bookmarkEnd w:id="17"/>
+      <w:bookmarkStart w:id="19" w:name="_Toc50303176"/>
+      <w:r>
+        <w:t>Startnummernvergabe</w:t>
+      </w:r>
+      <w:bookmarkEnd w:id="19"/>
     </w:p>
     <w:p/>
     <w:p>
       <w:pPr>
-        <w:pStyle w:val="Heading3"/>
-      </w:pPr>
-      <w:bookmarkStart w:id="18" w:name="_Toc49797449"/>
-      <w:r>
-        <w:t>DSV Punkte online aktualisieren</w:t>
-      </w:r>
-      <w:bookmarkEnd w:id="18"/>
-    </w:p>
-    <w:p/>
-    <w:p>
-      <w:pPr>
-        <w:pStyle w:val="Heading2"/>
-      </w:pPr>
-      <w:bookmarkStart w:id="19" w:name="_Toc49797450"/>
-      <w:r>
-        <w:t>Startnummernvergabe</w:t>
-      </w:r>
-      <w:bookmarkEnd w:id="19"/>
-    </w:p>
-    <w:p/>
-    <w:p>
-      <w:pPr>
         <w:pStyle w:val="Heading1"/>
       </w:pPr>
-      <w:bookmarkStart w:id="20" w:name="_Toc49797451"/>
+      <w:bookmarkStart w:id="20" w:name="_Toc50303177"/>
       <w:r>
         <w:lastRenderedPageBreak/>
         <w:t>Renndurchführung</w:t>
@@ -8316,7 +8436,7 @@
       <w:pPr>
         <w:pStyle w:val="Heading2"/>
       </w:pPr>
-      <w:bookmarkStart w:id="21" w:name="_Toc49797452"/>
+      <w:bookmarkStart w:id="21" w:name="_Toc50303178"/>
       <w:r>
         <w:rPr>
           <w:noProof/>
@@ -8381,7 +8501,7 @@
                               <w:rPr>
                                 <w:noProof/>
                               </w:rPr>
-                              <w:t>3</w:t>
+                              <w:t>4</w:t>
                             </w:r>
                             <w:r>
                               <w:rPr>
@@ -8439,7 +8559,7 @@
                         <w:rPr>
                           <w:noProof/>
                         </w:rPr>
-                        <w:t>3</w:t>
+                        <w:t>4</w:t>
                       </w:r>
                       <w:r>
                         <w:rPr>
@@ -8598,7 +8718,7 @@
       <w:pPr>
         <w:pStyle w:val="Heading3"/>
       </w:pPr>
-      <w:bookmarkStart w:id="22" w:name="_Toc49797453"/>
+      <w:bookmarkStart w:id="22" w:name="_Toc50303179"/>
       <w:r>
         <w:t>Online Zeitnahme</w:t>
       </w:r>
@@ -8796,7 +8916,7 @@
                               <w:rPr>
                                 <w:noProof/>
                               </w:rPr>
-                              <w:t>4</w:t>
+                              <w:t>5</w:t>
                             </w:r>
                             <w:r>
                               <w:rPr>
@@ -8850,7 +8970,7 @@
                         <w:rPr>
                           <w:noProof/>
                         </w:rPr>
-                        <w:t>4</w:t>
+                        <w:t>5</w:t>
                       </w:r>
                       <w:r>
                         <w:rPr>
@@ -8939,7 +9059,7 @@
       <w:pPr>
         <w:pStyle w:val="Heading3"/>
       </w:pPr>
-      <w:bookmarkStart w:id="23" w:name="_Toc49797454"/>
+      <w:bookmarkStart w:id="23" w:name="_Toc50303180"/>
       <w:r>
         <w:t>Zeitnahme Hilfsfunktionen</w:t>
       </w:r>
@@ -8985,7 +9105,15 @@
         <w:pStyle w:val="ListParagraph"/>
       </w:pPr>
       <w:r>
-        <w:t>Wenn ein Läufer nach einer bestimmten Zeit nicht im Ziel ist, wird dieser automatisch als „nicht im Ziel“ (NiZ) gewertet.</w:t>
+        <w:t>Wenn ein Läufer nach einer bestimmten Zeit nicht im Ziel ist, wird dieser automatisch als „nicht im Ziel“ (</w:t>
+      </w:r>
+      <w:proofErr w:type="spellStart"/>
+      <w:r>
+        <w:t>NiZ</w:t>
+      </w:r>
+      <w:proofErr w:type="spellEnd"/>
+      <w:r>
+        <w:t>) gewertet.</w:t>
       </w:r>
     </w:p>
     <w:p>
@@ -9013,7 +9141,15 @@
         <w:pStyle w:val="ListParagraph"/>
       </w:pPr>
       <w:r>
-        <w:t>Wenn eine bestimmte Anzahl Starter nach einem nicht gestarteten Läufer gestartet sind, wird der nicht gestartete Läufer automatisch als „nicht am Start“ (NaS) gewertet.</w:t>
+        <w:t>Wenn eine bestimmte Anzahl Starter nach einem nicht gestarteten Läufer gestartet sind, wird der nicht gestartete Läufer automatisch als „nicht am Start“ (</w:t>
+      </w:r>
+      <w:proofErr w:type="spellStart"/>
+      <w:r>
+        <w:t>NaS</w:t>
+      </w:r>
+      <w:proofErr w:type="spellEnd"/>
+      <w:r>
+        <w:t>) gewertet.</w:t>
       </w:r>
     </w:p>
     <w:p>
@@ -9105,7 +9241,7 @@
                               <w:rPr>
                                 <w:noProof/>
                               </w:rPr>
-                              <w:t>5</w:t>
+                              <w:t>6</w:t>
                             </w:r>
                             <w:r>
                               <w:rPr>
@@ -9159,7 +9295,7 @@
                         <w:rPr>
                           <w:noProof/>
                         </w:rPr>
-                        <w:t>5</w:t>
+                        <w:t>6</w:t>
                       </w:r>
                       <w:r>
                         <w:rPr>
@@ -9256,7 +9392,7 @@
       <w:pPr>
         <w:pStyle w:val="Heading3"/>
       </w:pPr>
-      <w:bookmarkStart w:id="24" w:name="_Toc49797455"/>
+      <w:bookmarkStart w:id="24" w:name="_Toc50303181"/>
       <w:r>
         <w:t xml:space="preserve">Zeitnahme </w:t>
       </w:r>
@@ -9439,7 +9575,7 @@
       <w:pPr>
         <w:pStyle w:val="Heading3"/>
       </w:pPr>
-      <w:bookmarkStart w:id="25" w:name="_Toc49797456"/>
+      <w:bookmarkStart w:id="25" w:name="_Toc50303182"/>
       <w:r>
         <w:t>Manuelle Zeiterfassung</w:t>
       </w:r>
@@ -9510,7 +9646,7 @@
                               <w:rPr>
                                 <w:noProof/>
                               </w:rPr>
-                              <w:t>6</w:t>
+                              <w:t>7</w:t>
                             </w:r>
                             <w:r>
                               <w:rPr>
@@ -9567,7 +9703,7 @@
                         <w:rPr>
                           <w:noProof/>
                         </w:rPr>
-                        <w:t>6</w:t>
+                        <w:t>7</w:t>
                       </w:r>
                       <w:r>
                         <w:rPr>
@@ -9703,7 +9839,7 @@
       <w:pPr>
         <w:pStyle w:val="Heading2"/>
       </w:pPr>
-      <w:bookmarkStart w:id="26" w:name="_Toc49797457"/>
+      <w:bookmarkStart w:id="26" w:name="_Toc50303183"/>
       <w:r>
         <w:t>Disqualifikation</w:t>
       </w:r>
@@ -9883,13 +10019,29 @@
       </w:pPr>
       <w:r>
         <w:lastRenderedPageBreak/>
-        <w:t>Die Startnummer kann durch Auswahl des Teilnehmers in der Liste festgelegt werden oder durch direkte Eingabe der Startnummer in das Feld „St</w:t>
+        <w:t>Die Startnummer kann durch Auswahl des Teilnehmers in der Liste festgelegt werden oder durch direkte Eingabe der Startnummer in das Feld „</w:t>
+      </w:r>
+      <w:proofErr w:type="spellStart"/>
+      <w:r>
+        <w:t>St</w:t>
       </w:r>
       <w:r>
         <w:t>.</w:t>
       </w:r>
       <w:r>
-        <w:t>Nr“. Mit dem Tatstaturkürzel &lt;STRG&gt; - &lt;M&gt; kann sofort die Startnummer eingegeben werden.</w:t>
+        <w:t>Nr</w:t>
+      </w:r>
+      <w:proofErr w:type="spellEnd"/>
+      <w:r>
+        <w:t xml:space="preserve">“. Mit dem </w:t>
+      </w:r>
+      <w:proofErr w:type="spellStart"/>
+      <w:r>
+        <w:t>Tatstaturkürzel</w:t>
+      </w:r>
+      <w:proofErr w:type="spellEnd"/>
+      <w:r>
+        <w:t xml:space="preserve"> &lt;STRG&gt; - &lt;M&gt; kann sofort die Startnummer eingegeben werden.</w:t>
       </w:r>
     </w:p>
     <w:p>
@@ -10019,7 +10171,15 @@
         <w:t>Speichern sie die Ausscheidung mit &lt;F2&gt;</w:t>
       </w:r>
       <w:r>
-        <w:t xml:space="preserve"> oder durch click auf „Speichern“</w:t>
+        <w:t xml:space="preserve"> oder durch </w:t>
+      </w:r>
+      <w:proofErr w:type="spellStart"/>
+      <w:r>
+        <w:t>click</w:t>
+      </w:r>
+      <w:proofErr w:type="spellEnd"/>
+      <w:r>
+        <w:t xml:space="preserve"> auf „Speichern“</w:t>
       </w:r>
       <w:r>
         <w:t>.</w:t>
@@ -10075,7 +10235,7 @@
       <w:pPr>
         <w:pStyle w:val="Heading2"/>
       </w:pPr>
-      <w:bookmarkStart w:id="27" w:name="_Toc49797458"/>
+      <w:bookmarkStart w:id="27" w:name="_Toc50303184"/>
       <w:r>
         <w:t>Live</w:t>
       </w:r>
@@ -10098,8 +10258,13 @@
         <w:t xml:space="preserve"> T</w:t>
       </w:r>
       <w:r>
-        <w:t>iming Plattformen</w:t>
-      </w:r>
+        <w:t xml:space="preserve">iming </w:t>
+      </w:r>
+      <w:proofErr w:type="gramStart"/>
+      <w:r>
+        <w:t>Plattformen</w:t>
+      </w:r>
+      <w:proofErr w:type="gramEnd"/>
       <w:r>
         <w:t xml:space="preserve"> um das Renngeschehen für die Zuschauer sofort sichtbar zu machen</w:t>
       </w:r>
@@ -10111,7 +10276,7 @@
       <w:pPr>
         <w:pStyle w:val="Heading3"/>
       </w:pPr>
-      <w:bookmarkStart w:id="28" w:name="_Toc49797459"/>
+      <w:bookmarkStart w:id="28" w:name="_Toc50303185"/>
       <w:r>
         <w:rPr>
           <w:noProof/>
@@ -10219,7 +10384,15 @@
         </w:numPr>
       </w:pPr>
       <w:r>
-        <w:t>Geben Sie folgende Daten an: Bewerbsnummer, Login und Passworts.</w:t>
+        <w:t xml:space="preserve">Geben Sie folgende Daten an: </w:t>
+      </w:r>
+      <w:proofErr w:type="spellStart"/>
+      <w:r>
+        <w:t>Bewerbsnummer</w:t>
+      </w:r>
+      <w:proofErr w:type="spellEnd"/>
+      <w:r>
+        <w:t>, Login und Passworts.</w:t>
       </w:r>
     </w:p>
     <w:p>
@@ -10393,7 +10566,7 @@
       <w:pPr>
         <w:pStyle w:val="Heading3"/>
       </w:pPr>
-      <w:bookmarkStart w:id="29" w:name="_Toc49797460"/>
+      <w:bookmarkStart w:id="29" w:name="_Toc50303186"/>
       <w:r>
         <w:lastRenderedPageBreak/>
         <w:t>FIS Live Timing</w:t>
@@ -10441,7 +10614,7 @@
       <w:pPr>
         <w:pStyle w:val="Heading1"/>
       </w:pPr>
-      <w:bookmarkStart w:id="30" w:name="_Toc49797461"/>
+      <w:bookmarkStart w:id="30" w:name="_Toc50303187"/>
       <w:r>
         <w:lastRenderedPageBreak/>
         <w:t>Externe Anzeige via Tablet oder Monitor</w:t>
@@ -10452,7 +10625,7 @@
       <w:pPr>
         <w:pStyle w:val="Heading2"/>
       </w:pPr>
-      <w:bookmarkStart w:id="31" w:name="_Toc49797462"/>
+      <w:bookmarkStart w:id="31" w:name="_Toc50303188"/>
       <w:r>
         <w:t>Aufrufen der externen Anzeige</w:t>
       </w:r>
@@ -10460,7 +10633,15 @@
     </w:p>
     <w:p>
       <w:r>
-        <w:t>Race Horology hat einen eingebauten Webservice, mit dem es möglich ist das Renngeschehen auf anderen Geräten zu verfolgen, sofern diese über Netzwerk mit dem Computer auf dem Race Horology läuft, verbunden sind.</w:t>
+        <w:t xml:space="preserve">Race Horology hat einen eingebauten Webservice, mit dem es möglich </w:t>
+      </w:r>
+      <w:proofErr w:type="gramStart"/>
+      <w:r>
+        <w:t>ist</w:t>
+      </w:r>
+      <w:proofErr w:type="gramEnd"/>
+      <w:r>
+        <w:t xml:space="preserve"> das Renngeschehen auf anderen Geräten zu verfolgen, sofern diese über Netzwerk mit dem Computer auf dem Race Horology läuft, verbunden sind.</w:t>
       </w:r>
     </w:p>
     <w:p>
@@ -10479,7 +10660,21 @@
         <w:rPr>
           <w:rFonts w:ascii="Courier New" w:hAnsi="Courier New" w:cs="Courier New"/>
         </w:rPr>
-        <w:t>http://&lt;rechner adresse&gt;:8081</w:t>
+        <w:t xml:space="preserve">http://&lt;rechner </w:t>
+      </w:r>
+      <w:proofErr w:type="spellStart"/>
+      <w:r>
+        <w:rPr>
+          <w:rFonts w:ascii="Courier New" w:hAnsi="Courier New" w:cs="Courier New"/>
+        </w:rPr>
+        <w:t>adresse</w:t>
+      </w:r>
+      <w:proofErr w:type="spellEnd"/>
+      <w:r>
+        <w:rPr>
+          <w:rFonts w:ascii="Courier New" w:hAnsi="Courier New" w:cs="Courier New"/>
+        </w:rPr>
+        <w:t>&gt;:8081</w:t>
       </w:r>
       <w:r>
         <w:t xml:space="preserve">. </w:t>
@@ -10490,7 +10685,35 @@
         <w:rPr>
           <w:rFonts w:ascii="Courier New" w:hAnsi="Courier New" w:cs="Courier New"/>
         </w:rPr>
-        <w:t>&lt;rechner adresse&gt;</w:t>
+        <w:t>&lt;</w:t>
+      </w:r>
+      <w:proofErr w:type="spellStart"/>
+      <w:r>
+        <w:rPr>
+          <w:rFonts w:ascii="Courier New" w:hAnsi="Courier New" w:cs="Courier New"/>
+        </w:rPr>
+        <w:t>rechner</w:t>
+      </w:r>
+      <w:proofErr w:type="spellEnd"/>
+      <w:r>
+        <w:rPr>
+          <w:rFonts w:ascii="Courier New" w:hAnsi="Courier New" w:cs="Courier New"/>
+        </w:rPr>
+        <w:t xml:space="preserve"> </w:t>
+      </w:r>
+      <w:proofErr w:type="spellStart"/>
+      <w:r>
+        <w:rPr>
+          <w:rFonts w:ascii="Courier New" w:hAnsi="Courier New" w:cs="Courier New"/>
+        </w:rPr>
+        <w:t>adresse</w:t>
+      </w:r>
+      <w:proofErr w:type="spellEnd"/>
+      <w:r>
+        <w:rPr>
+          <w:rFonts w:ascii="Courier New" w:hAnsi="Courier New" w:cs="Courier New"/>
+        </w:rPr>
+        <w:t>&gt;</w:t>
       </w:r>
       <w:r>
         <w:t xml:space="preserve"> ist hierbei die IP-Adresse des Rechners, auf dem Race Horology läuft.</w:t>
@@ -10576,7 +10799,7 @@
       <w:pPr>
         <w:pStyle w:val="Heading2"/>
       </w:pPr>
-      <w:bookmarkStart w:id="32" w:name="_Toc49797463"/>
+      <w:bookmarkStart w:id="32" w:name="_Toc50303189"/>
       <w:r>
         <w:t>Empfohlene Netzwerk Setups</w:t>
       </w:r>
@@ -10591,7 +10814,7 @@
       <w:pPr>
         <w:pStyle w:val="Heading1"/>
       </w:pPr>
-      <w:bookmarkStart w:id="33" w:name="_Toc49797464"/>
+      <w:bookmarkStart w:id="33" w:name="_Toc50303190"/>
       <w:r>
         <w:rPr>
           <w:noProof/>
@@ -10658,7 +10881,7 @@
                               <w:rPr>
                                 <w:noProof/>
                               </w:rPr>
-                              <w:t>7</w:t>
+                              <w:t>8</w:t>
                             </w:r>
                             <w:r>
                               <w:rPr>
@@ -10713,7 +10936,7 @@
                         <w:rPr>
                           <w:noProof/>
                         </w:rPr>
-                        <w:t>7</w:t>
+                        <w:t>8</w:t>
                       </w:r>
                       <w:r>
                         <w:rPr>
@@ -10814,7 +11037,7 @@
       <w:pPr>
         <w:pStyle w:val="Heading2"/>
       </w:pPr>
-      <w:bookmarkStart w:id="34" w:name="_Toc49797465"/>
+      <w:bookmarkStart w:id="34" w:name="_Toc50303191"/>
       <w:r>
         <w:t>Listen anzeigen</w:t>
       </w:r>
@@ -10947,7 +11170,7 @@
           <w:noProof/>
         </w:rPr>
       </w:pPr>
-      <w:bookmarkStart w:id="35" w:name="_Toc49797466"/>
+      <w:bookmarkStart w:id="35" w:name="_Toc50303192"/>
       <w:r>
         <w:rPr>
           <w:noProof/>
@@ -10977,7 +11200,7 @@
       <w:pPr>
         <w:pStyle w:val="Heading3"/>
       </w:pPr>
-      <w:bookmarkStart w:id="36" w:name="_Toc49797467"/>
+      <w:bookmarkStart w:id="36" w:name="_Toc50303193"/>
       <w:r>
         <w:t>Eigene Logos</w:t>
       </w:r>
@@ -11242,7 +11465,7 @@
       <w:pPr>
         <w:pStyle w:val="Heading1"/>
       </w:pPr>
-      <w:bookmarkStart w:id="37" w:name="_Toc49797468"/>
+      <w:bookmarkStart w:id="37" w:name="_Toc50303194"/>
       <w:r>
         <w:lastRenderedPageBreak/>
         <w:t>Szenarien</w:t>
@@ -11253,7 +11476,7 @@
       <w:pPr>
         <w:pStyle w:val="Heading2"/>
       </w:pPr>
-      <w:bookmarkStart w:id="38" w:name="_Toc49797469"/>
+      <w:bookmarkStart w:id="38" w:name="_Toc50303195"/>
       <w:r>
         <w:t>DSV Schülerrennen</w:t>
       </w:r>
@@ -11376,8 +11599,13 @@
               <w:sym w:font="Wingdings" w:char="F0E0"/>
             </w:r>
             <w:r>
-              <w:t xml:space="preserve"> Neu</w:t>
-            </w:r>
+              <w:t xml:space="preserve"> </w:t>
+            </w:r>
+            <w:proofErr w:type="gramStart"/>
+            <w:r>
+              <w:t>Neu</w:t>
+            </w:r>
+            <w:proofErr w:type="gramEnd"/>
           </w:p>
           <w:p>
             <w:pPr>
@@ -11474,9 +11702,11 @@
             <w:r>
               <w:t xml:space="preserve">Auf </w:t>
             </w:r>
+            <w:proofErr w:type="spellStart"/>
             <w:r>
               <w:t>Renntab</w:t>
             </w:r>
+            <w:proofErr w:type="spellEnd"/>
             <w:r>
               <w:t xml:space="preserve"> </w:t>
             </w:r>
@@ -11525,7 +11755,15 @@
               <w:t xml:space="preserve">Felder aktivieren: Jahrgang, Verein, </w:t>
             </w:r>
             <w:r>
-              <w:t xml:space="preserve">Code/SV-Id, </w:t>
+              <w:t>Code/SV-</w:t>
+            </w:r>
+            <w:proofErr w:type="spellStart"/>
+            <w:r>
+              <w:t>Id</w:t>
+            </w:r>
+            <w:proofErr w:type="spellEnd"/>
+            <w:r>
+              <w:t xml:space="preserve">, </w:t>
             </w:r>
             <w:r>
               <w:t>Punkte</w:t>
@@ -11541,7 +11779,23 @@
               <w:jc w:val="left"/>
             </w:pPr>
             <w:r>
-              <w:t>F-Wert, Adder und Mimumzuschlag angeben</w:t>
+              <w:t xml:space="preserve">F-Wert, </w:t>
+            </w:r>
+            <w:proofErr w:type="spellStart"/>
+            <w:r>
+              <w:t>Adder</w:t>
+            </w:r>
+            <w:proofErr w:type="spellEnd"/>
+            <w:r>
+              <w:t xml:space="preserve"> und </w:t>
+            </w:r>
+            <w:proofErr w:type="spellStart"/>
+            <w:r>
+              <w:t>Mimumzuschlag</w:t>
+            </w:r>
+            <w:proofErr w:type="spellEnd"/>
+            <w:r>
+              <w:t xml:space="preserve"> angeben</w:t>
             </w:r>
           </w:p>
         </w:tc>
@@ -11774,11 +12028,16 @@
               <w:jc w:val="left"/>
             </w:pPr>
             <w:r>
-              <w:t>Auf Renntab</w:t>
+              <w:t xml:space="preserve">Auf </w:t>
+            </w:r>
+            <w:proofErr w:type="spellStart"/>
+            <w:r>
+              <w:t>Renntab</w:t>
             </w:r>
             <w:r>
               <w:t>e</w:t>
             </w:r>
+            <w:proofErr w:type="spellEnd"/>
             <w:r>
               <w:t xml:space="preserve"> (e.g. Slalom) gehen</w:t>
             </w:r>
@@ -11792,8 +12051,13 @@
               </w:numPr>
               <w:jc w:val="left"/>
             </w:pPr>
-            <w:r>
-              <w:t>Subtabe „Startnummern“</w:t>
+            <w:proofErr w:type="spellStart"/>
+            <w:r>
+              <w:t>Subtabe</w:t>
+            </w:r>
+            <w:proofErr w:type="spellEnd"/>
+            <w:r>
+              <w:t xml:space="preserve"> „Startnummern“</w:t>
             </w:r>
           </w:p>
           <w:p>
@@ -11857,7 +12121,7 @@
       <w:pPr>
         <w:pStyle w:val="Heading1"/>
       </w:pPr>
-      <w:bookmarkStart w:id="39" w:name="_Toc49797470"/>
+      <w:bookmarkStart w:id="39" w:name="_Toc50303196"/>
       <w:r>
         <w:lastRenderedPageBreak/>
         <w:t>Anmerkungen</w:t>
@@ -11868,7 +12132,7 @@
       <w:pPr>
         <w:pStyle w:val="Heading2"/>
       </w:pPr>
-      <w:bookmarkStart w:id="40" w:name="_Toc49797471"/>
+      <w:bookmarkStart w:id="40" w:name="_Toc50303197"/>
       <w:r>
         <w:t>Bewerbsdatei gleichzeitig mit anderem Programm bearbeiten</w:t>
       </w:r>
@@ -11901,7 +12165,7 @@
       <w:pPr>
         <w:pStyle w:val="Heading1"/>
       </w:pPr>
-      <w:bookmarkStart w:id="41" w:name="_Toc49797472"/>
+      <w:bookmarkStart w:id="41" w:name="_Toc50303198"/>
       <w:r>
         <w:lastRenderedPageBreak/>
         <w:t>Versions Historie</w:t>
@@ -12058,7 +12322,15 @@
           </w:tcPr>
           <w:p>
             <w:r>
-              <w:t>&lt;&lt;tbd&gt;&gt;</w:t>
+              <w:t>&lt;&lt;</w:t>
+            </w:r>
+            <w:proofErr w:type="spellStart"/>
+            <w:r>
+              <w:t>tbd</w:t>
+            </w:r>
+            <w:proofErr w:type="spellEnd"/>
+            <w:r>
+              <w:t>&gt;&gt;</w:t>
             </w:r>
           </w:p>
         </w:tc>
@@ -12209,27 +12481,14 @@
     <w:r>
       <w:t xml:space="preserve"> / </w:t>
     </w:r>
-    <w:r>
-      <w:fldChar w:fldCharType="begin"/>
-    </w:r>
-    <w:r>
-      <w:instrText xml:space="preserve"> NUMPAGES  \* Arabic  \* MERGEFORMAT </w:instrText>
-    </w:r>
-    <w:r>
-      <w:fldChar w:fldCharType="separate"/>
-    </w:r>
-    <w:r>
-      <w:rPr>
-        <w:noProof/>
-      </w:rPr>
-      <w:t>2</w:t>
-    </w:r>
-    <w:r>
-      <w:rPr>
-        <w:noProof/>
-      </w:rPr>
-      <w:fldChar w:fldCharType="end"/>
-    </w:r>
+    <w:fldSimple w:instr=" NUMPAGES  \* Arabic  \* MERGEFORMAT ">
+      <w:r>
+        <w:rPr>
+          <w:noProof/>
+        </w:rPr>
+        <w:t>2</w:t>
+      </w:r>
+    </w:fldSimple>
   </w:p>
   <w:p>
     <w:pPr>
@@ -13461,6 +13720,95 @@
     </w:lvl>
   </w:abstractNum>
   <w:abstractNum w:abstractNumId="10" w15:restartNumberingAfterBreak="0">
+    <w:nsid w:val="5F242FA9"/>
+    <w:multiLevelType w:val="hybridMultilevel"/>
+    <w:tmpl w:val="F45639E0"/>
+    <w:lvl w:ilvl="0" w:tplc="04070017">
+      <w:start w:val="1"/>
+      <w:numFmt w:val="lowerLetter"/>
+      <w:lvlText w:val="%1)"/>
+      <w:lvlJc w:val="left"/>
+      <w:pPr>
+        <w:ind w:left="720" w:hanging="360"/>
+      </w:pPr>
+      <w:rPr>
+        <w:rFonts w:hint="default"/>
+      </w:rPr>
+    </w:lvl>
+    <w:lvl w:ilvl="1" w:tplc="04070019" w:tentative="1">
+      <w:start w:val="1"/>
+      <w:numFmt w:val="lowerLetter"/>
+      <w:lvlText w:val="%2."/>
+      <w:lvlJc w:val="left"/>
+      <w:pPr>
+        <w:ind w:left="1440" w:hanging="360"/>
+      </w:pPr>
+    </w:lvl>
+    <w:lvl w:ilvl="2" w:tplc="0407001B" w:tentative="1">
+      <w:start w:val="1"/>
+      <w:numFmt w:val="lowerRoman"/>
+      <w:lvlText w:val="%3."/>
+      <w:lvlJc w:val="right"/>
+      <w:pPr>
+        <w:ind w:left="2160" w:hanging="180"/>
+      </w:pPr>
+    </w:lvl>
+    <w:lvl w:ilvl="3" w:tplc="0407000F" w:tentative="1">
+      <w:start w:val="1"/>
+      <w:numFmt w:val="decimal"/>
+      <w:lvlText w:val="%4."/>
+      <w:lvlJc w:val="left"/>
+      <w:pPr>
+        <w:ind w:left="2880" w:hanging="360"/>
+      </w:pPr>
+    </w:lvl>
+    <w:lvl w:ilvl="4" w:tplc="04070019" w:tentative="1">
+      <w:start w:val="1"/>
+      <w:numFmt w:val="lowerLetter"/>
+      <w:lvlText w:val="%5."/>
+      <w:lvlJc w:val="left"/>
+      <w:pPr>
+        <w:ind w:left="3600" w:hanging="360"/>
+      </w:pPr>
+    </w:lvl>
+    <w:lvl w:ilvl="5" w:tplc="0407001B" w:tentative="1">
+      <w:start w:val="1"/>
+      <w:numFmt w:val="lowerRoman"/>
+      <w:lvlText w:val="%6."/>
+      <w:lvlJc w:val="right"/>
+      <w:pPr>
+        <w:ind w:left="4320" w:hanging="180"/>
+      </w:pPr>
+    </w:lvl>
+    <w:lvl w:ilvl="6" w:tplc="0407000F" w:tentative="1">
+      <w:start w:val="1"/>
+      <w:numFmt w:val="decimal"/>
+      <w:lvlText w:val="%7."/>
+      <w:lvlJc w:val="left"/>
+      <w:pPr>
+        <w:ind w:left="5040" w:hanging="360"/>
+      </w:pPr>
+    </w:lvl>
+    <w:lvl w:ilvl="7" w:tplc="04070019" w:tentative="1">
+      <w:start w:val="1"/>
+      <w:numFmt w:val="lowerLetter"/>
+      <w:lvlText w:val="%8."/>
+      <w:lvlJc w:val="left"/>
+      <w:pPr>
+        <w:ind w:left="5760" w:hanging="360"/>
+      </w:pPr>
+    </w:lvl>
+    <w:lvl w:ilvl="8" w:tplc="0407001B" w:tentative="1">
+      <w:start w:val="1"/>
+      <w:numFmt w:val="lowerRoman"/>
+      <w:lvlText w:val="%9."/>
+      <w:lvlJc w:val="right"/>
+      <w:pPr>
+        <w:ind w:left="6480" w:hanging="180"/>
+      </w:pPr>
+    </w:lvl>
+  </w:abstractNum>
+  <w:abstractNum w:abstractNumId="11" w15:restartNumberingAfterBreak="0">
     <w:nsid w:val="61717B8B"/>
     <w:multiLevelType w:val="multilevel"/>
     <w:tmpl w:val="04070025"/>
@@ -13555,7 +13903,7 @@
       </w:pPr>
     </w:lvl>
   </w:abstractNum>
-  <w:abstractNum w:abstractNumId="11" w15:restartNumberingAfterBreak="0">
+  <w:abstractNum w:abstractNumId="12" w15:restartNumberingAfterBreak="0">
     <w:nsid w:val="66ED6E21"/>
     <w:multiLevelType w:val="hybridMultilevel"/>
     <w:tmpl w:val="3982A5A2"/>
@@ -13668,7 +14016,7 @@
       </w:rPr>
     </w:lvl>
   </w:abstractNum>
-  <w:abstractNum w:abstractNumId="12" w15:restartNumberingAfterBreak="0">
+  <w:abstractNum w:abstractNumId="13" w15:restartNumberingAfterBreak="0">
     <w:nsid w:val="6DE42374"/>
     <w:multiLevelType w:val="hybridMultilevel"/>
     <w:tmpl w:val="BDF86FFE"/>
@@ -13781,7 +14129,7 @@
       </w:rPr>
     </w:lvl>
   </w:abstractNum>
-  <w:abstractNum w:abstractNumId="13" w15:restartNumberingAfterBreak="0">
+  <w:abstractNum w:abstractNumId="14" w15:restartNumberingAfterBreak="0">
     <w:nsid w:val="7A9C742F"/>
     <w:multiLevelType w:val="hybridMultilevel"/>
     <w:tmpl w:val="DDC2E2DC"/>
@@ -13894,7 +14242,7 @@
       </w:rPr>
     </w:lvl>
   </w:abstractNum>
-  <w:abstractNum w:abstractNumId="14" w15:restartNumberingAfterBreak="0">
+  <w:abstractNum w:abstractNumId="15" w15:restartNumberingAfterBreak="0">
     <w:nsid w:val="7D5171F0"/>
     <w:multiLevelType w:val="hybridMultilevel"/>
     <w:tmpl w:val="95600B40"/>
@@ -14008,13 +14356,13 @@
     </w:lvl>
   </w:abstractNum>
   <w:num w:numId="1">
-    <w:abstractNumId w:val="12"/>
+    <w:abstractNumId w:val="13"/>
   </w:num>
   <w:num w:numId="2">
     <w:abstractNumId w:val="2"/>
   </w:num>
   <w:num w:numId="3">
-    <w:abstractNumId w:val="10"/>
+    <w:abstractNumId w:val="11"/>
   </w:num>
   <w:num w:numId="4">
     <w:abstractNumId w:val="0"/>
@@ -14032,10 +14380,10 @@
     <w:abstractNumId w:val="3"/>
   </w:num>
   <w:num w:numId="9">
-    <w:abstractNumId w:val="13"/>
+    <w:abstractNumId w:val="14"/>
   </w:num>
   <w:num w:numId="10">
-    <w:abstractNumId w:val="11"/>
+    <w:abstractNumId w:val="12"/>
   </w:num>
   <w:num w:numId="11">
     <w:abstractNumId w:val="9"/>
@@ -14044,13 +14392,16 @@
     <w:abstractNumId w:val="5"/>
   </w:num>
   <w:num w:numId="13">
-    <w:abstractNumId w:val="14"/>
+    <w:abstractNumId w:val="15"/>
   </w:num>
   <w:num w:numId="14">
     <w:abstractNumId w:val="7"/>
   </w:num>
   <w:num w:numId="15">
     <w:abstractNumId w:val="1"/>
+  </w:num>
+  <w:num w:numId="16">
+    <w:abstractNumId w:val="10"/>
   </w:num>
 </w:numbering>
 </file>

</xml_diff>

<commit_message>
CHANGED: Explained: "mehrere Teilnehmer gleichzeitig ändern"
</commit_message>
<xml_diff>
--- a/Documents/Race Horology - Anleitung.docx
+++ b/Documents/Race Horology - Anleitung.docx
@@ -6885,16 +6885,8 @@
         <w:rPr>
           <w:rStyle w:val="MenuButtonsChar"/>
         </w:rPr>
-        <w:t xml:space="preserve"> </w:t>
-      </w:r>
-      <w:proofErr w:type="gramStart"/>
-      <w:r>
-        <w:rPr>
-          <w:rStyle w:val="MenuButtonsChar"/>
-        </w:rPr>
-        <w:t>Neu</w:t>
-      </w:r>
-      <w:proofErr w:type="gramEnd"/>
+        <w:t xml:space="preserve"> Neu</w:t>
+      </w:r>
       <w:r>
         <w:t xml:space="preserve"> angelegt. </w:t>
       </w:r>
@@ -7966,7 +7958,13 @@
         <w:t xml:space="preserve"> editiert werden. </w:t>
       </w:r>
       <w:r>
-        <w:t>Teilnehmerdaten können sowohl direkt in der Tabelle (auf ein Feld doppelklicken, um den Editiermodus zu aktivieren) als auch in der daneben befindlichen Detailansicht editiert werden.</w:t>
+        <w:t xml:space="preserve">Teilnehmerdaten können sowohl direkt in der Tabelle (auf ein Feld </w:t>
+      </w:r>
+      <w:r>
+        <w:t>D</w:t>
+      </w:r>
+      <w:r>
+        <w:t>oppelklicken, um den Editiermodus zu aktivieren) als auch in der daneben befindlichen Detailansicht editiert werden.</w:t>
       </w:r>
     </w:p>
     <w:p>
@@ -8010,6 +8008,35 @@
       </w:r>
       <w:r>
         <w:t xml:space="preserve"> Eventuell vorhandene Zeitdaten werden ebenso gelöscht.</w:t>
+      </w:r>
+    </w:p>
+    <w:p>
+      <w:r>
+        <w:t>Es ist auch möglich mehrere Teilnehmer gleichzeitig zu ändern. Dies kann hilfreich sein, um z.B. Vereinsnamen oder Nationen zu ändern sowie mehrere Teilnehmer zu einem Rennen hinzuzufügen. Gehen Sie hierzu wie folgt vor:</w:t>
+      </w:r>
+    </w:p>
+    <w:p>
+      <w:pPr>
+        <w:pStyle w:val="ListParagraph"/>
+        <w:numPr>
+          <w:ilvl w:val="0"/>
+          <w:numId w:val="10"/>
+        </w:numPr>
+      </w:pPr>
+      <w:r>
+        <w:t>Selektieren Sie die zu bearbeitenden Teilnehmer in der Tabelle (&lt;Shift&gt; oder &lt;Strg&gt; beim Auswählen halten).</w:t>
+      </w:r>
+    </w:p>
+    <w:p>
+      <w:pPr>
+        <w:pStyle w:val="ListParagraph"/>
+        <w:numPr>
+          <w:ilvl w:val="0"/>
+          <w:numId w:val="10"/>
+        </w:numPr>
+      </w:pPr>
+      <w:r>
+        <w:t>Verändern Sie die Felder in der Detailansicht. Die Änderungen werden bei allen ausgewählten Teilnehmern sichtbar, sobald der Cursor das Feld verlassen hat (sie also irgendwo anders hingedrückt haben).</w:t>
       </w:r>
     </w:p>
     <w:p>
@@ -8149,15 +8176,7 @@
         </w:numPr>
       </w:pPr>
       <w:r>
-        <w:t xml:space="preserve">DSV </w:t>
-      </w:r>
-      <w:proofErr w:type="gramStart"/>
-      <w:r>
-        <w:t>Alpin</w:t>
-      </w:r>
-      <w:proofErr w:type="gramEnd"/>
-      <w:r>
-        <w:t xml:space="preserve"> ZIP Import Files</w:t>
+        <w:t>DSV Alpin ZIP Import Files</w:t>
       </w:r>
     </w:p>
     <w:p>
@@ -8165,6 +8184,7 @@
         <w:rPr>
           <w:noProof/>
         </w:rPr>
+        <w:lastRenderedPageBreak/>
         <w:drawing>
           <wp:anchor distT="0" distB="0" distL="114300" distR="114300" simplePos="0" relativeHeight="251680768" behindDoc="0" locked="0" layoutInCell="1" allowOverlap="1" wp14:anchorId="67B5BD9B" wp14:editId="59E74F6C">
             <wp:simplePos x="0" y="0"/>
@@ -8288,7 +8308,6 @@
         <w:rPr>
           <w:rStyle w:val="AnmerkungChar"/>
         </w:rPr>
-        <w:lastRenderedPageBreak/>
         <w:t xml:space="preserve">Hinweis: </w:t>
       </w:r>
       <w:r>
@@ -10258,13 +10277,8 @@
         <w:t xml:space="preserve"> T</w:t>
       </w:r>
       <w:r>
-        <w:t xml:space="preserve">iming </w:t>
-      </w:r>
-      <w:proofErr w:type="gramStart"/>
-      <w:r>
-        <w:t>Plattformen</w:t>
-      </w:r>
-      <w:proofErr w:type="gramEnd"/>
+        <w:t>iming Plattformen</w:t>
+      </w:r>
       <w:r>
         <w:t xml:space="preserve"> um das Renngeschehen für die Zuschauer sofort sichtbar zu machen</w:t>
       </w:r>
@@ -10633,15 +10647,7 @@
     </w:p>
     <w:p>
       <w:r>
-        <w:t xml:space="preserve">Race Horology hat einen eingebauten Webservice, mit dem es möglich </w:t>
-      </w:r>
-      <w:proofErr w:type="gramStart"/>
-      <w:r>
-        <w:t>ist</w:t>
-      </w:r>
-      <w:proofErr w:type="gramEnd"/>
-      <w:r>
-        <w:t xml:space="preserve"> das Renngeschehen auf anderen Geräten zu verfolgen, sofern diese über Netzwerk mit dem Computer auf dem Race Horology läuft, verbunden sind.</w:t>
+        <w:t>Race Horology hat einen eingebauten Webservice, mit dem es möglich ist das Renngeschehen auf anderen Geräten zu verfolgen, sofern diese über Netzwerk mit dem Computer auf dem Race Horology läuft, verbunden sind.</w:t>
       </w:r>
     </w:p>
     <w:p>
@@ -11599,13 +11605,8 @@
               <w:sym w:font="Wingdings" w:char="F0E0"/>
             </w:r>
             <w:r>
-              <w:t xml:space="preserve"> </w:t>
-            </w:r>
-            <w:proofErr w:type="gramStart"/>
-            <w:r>
-              <w:t>Neu</w:t>
-            </w:r>
-            <w:proofErr w:type="gramEnd"/>
+              <w:t xml:space="preserve"> Neu</w:t>
+            </w:r>
           </w:p>
           <w:p>
             <w:pPr>
@@ -13906,7 +13907,7 @@
   <w:abstractNum w:abstractNumId="12" w15:restartNumberingAfterBreak="0">
     <w:nsid w:val="66ED6E21"/>
     <w:multiLevelType w:val="hybridMultilevel"/>
-    <w:tmpl w:val="3982A5A2"/>
+    <w:tmpl w:val="1D407230"/>
     <w:lvl w:ilvl="0" w:tplc="04070001">
       <w:start w:val="1"/>
       <w:numFmt w:val="bullet"/>

</xml_diff>

<commit_message>
ADDED: Description for "Startnummernvergabe"
</commit_message>
<xml_diff>
--- a/Documents/Race Horology - Anleitung.docx
+++ b/Documents/Race Horology - Anleitung.docx
@@ -208,7 +208,7 @@
           <w:rFonts w:ascii="Ubuntu" w:hAnsi="Ubuntu"/>
           <w:noProof/>
         </w:rPr>
-        <w:t>06.09.2020</w:t>
+        <w:t>08.09.2020</w:t>
       </w:r>
       <w:r>
         <w:rPr>
@@ -334,7 +334,7 @@
           <w:r>
             <w:fldChar w:fldCharType="separate"/>
           </w:r>
-          <w:hyperlink w:anchor="_Toc50303158" w:history="1">
+          <w:hyperlink w:anchor="_Toc50581503" w:history="1">
             <w:r>
               <w:rPr>
                 <w:rStyle w:val="Hyperlink"/>
@@ -376,7 +376,7 @@
                 <w:noProof/>
                 <w:webHidden/>
               </w:rPr>
-              <w:instrText xml:space="preserve"> PAGEREF _Toc50303158 \h </w:instrText>
+              <w:instrText xml:space="preserve"> PAGEREF _Toc50581503 \h </w:instrText>
             </w:r>
             <w:r>
               <w:rPr>
@@ -420,7 +420,7 @@
               <w:lang w:eastAsia="de-DE"/>
             </w:rPr>
           </w:pPr>
-          <w:hyperlink w:anchor="_Toc50303159" w:history="1">
+          <w:hyperlink w:anchor="_Toc50581504" w:history="1">
             <w:r>
               <w:rPr>
                 <w:rStyle w:val="Hyperlink"/>
@@ -462,7 +462,7 @@
                 <w:noProof/>
                 <w:webHidden/>
               </w:rPr>
-              <w:instrText xml:space="preserve"> PAGEREF _Toc50303159 \h </w:instrText>
+              <w:instrText xml:space="preserve"> PAGEREF _Toc50581504 \h </w:instrText>
             </w:r>
             <w:r>
               <w:rPr>
@@ -506,7 +506,7 @@
               <w:lang w:eastAsia="de-DE"/>
             </w:rPr>
           </w:pPr>
-          <w:hyperlink w:anchor="_Toc50303160" w:history="1">
+          <w:hyperlink w:anchor="_Toc50581505" w:history="1">
             <w:r>
               <w:rPr>
                 <w:rStyle w:val="Hyperlink"/>
@@ -548,7 +548,7 @@
                 <w:noProof/>
                 <w:webHidden/>
               </w:rPr>
-              <w:instrText xml:space="preserve"> PAGEREF _Toc50303160 \h </w:instrText>
+              <w:instrText xml:space="preserve"> PAGEREF _Toc50581505 \h </w:instrText>
             </w:r>
             <w:r>
               <w:rPr>
@@ -592,7 +592,7 @@
               <w:lang w:eastAsia="de-DE"/>
             </w:rPr>
           </w:pPr>
-          <w:hyperlink w:anchor="_Toc50303161" w:history="1">
+          <w:hyperlink w:anchor="_Toc50581506" w:history="1">
             <w:r>
               <w:rPr>
                 <w:rStyle w:val="Hyperlink"/>
@@ -634,7 +634,7 @@
                 <w:noProof/>
                 <w:webHidden/>
               </w:rPr>
-              <w:instrText xml:space="preserve"> PAGEREF _Toc50303161 \h </w:instrText>
+              <w:instrText xml:space="preserve"> PAGEREF _Toc50581506 \h </w:instrText>
             </w:r>
             <w:r>
               <w:rPr>
@@ -678,7 +678,7 @@
               <w:lang w:eastAsia="de-DE"/>
             </w:rPr>
           </w:pPr>
-          <w:hyperlink w:anchor="_Toc50303162" w:history="1">
+          <w:hyperlink w:anchor="_Toc50581507" w:history="1">
             <w:r>
               <w:rPr>
                 <w:rStyle w:val="Hyperlink"/>
@@ -720,7 +720,7 @@
                 <w:noProof/>
                 <w:webHidden/>
               </w:rPr>
-              <w:instrText xml:space="preserve"> PAGEREF _Toc50303162 \h </w:instrText>
+              <w:instrText xml:space="preserve"> PAGEREF _Toc50581507 \h </w:instrText>
             </w:r>
             <w:r>
               <w:rPr>
@@ -764,7 +764,7 @@
               <w:lang w:eastAsia="de-DE"/>
             </w:rPr>
           </w:pPr>
-          <w:hyperlink w:anchor="_Toc50303163" w:history="1">
+          <w:hyperlink w:anchor="_Toc50581508" w:history="1">
             <w:r>
               <w:rPr>
                 <w:rStyle w:val="Hyperlink"/>
@@ -806,7 +806,7 @@
                 <w:noProof/>
                 <w:webHidden/>
               </w:rPr>
-              <w:instrText xml:space="preserve"> PAGEREF _Toc50303163 \h </w:instrText>
+              <w:instrText xml:space="preserve"> PAGEREF _Toc50581508 \h </w:instrText>
             </w:r>
             <w:r>
               <w:rPr>
@@ -850,7 +850,7 @@
               <w:lang w:eastAsia="de-DE"/>
             </w:rPr>
           </w:pPr>
-          <w:hyperlink w:anchor="_Toc50303164" w:history="1">
+          <w:hyperlink w:anchor="_Toc50581509" w:history="1">
             <w:r>
               <w:rPr>
                 <w:rStyle w:val="Hyperlink"/>
@@ -892,7 +892,7 @@
                 <w:noProof/>
                 <w:webHidden/>
               </w:rPr>
-              <w:instrText xml:space="preserve"> PAGEREF _Toc50303164 \h </w:instrText>
+              <w:instrText xml:space="preserve"> PAGEREF _Toc50581509 \h </w:instrText>
             </w:r>
             <w:r>
               <w:rPr>
@@ -936,7 +936,7 @@
               <w:lang w:eastAsia="de-DE"/>
             </w:rPr>
           </w:pPr>
-          <w:hyperlink w:anchor="_Toc50303165" w:history="1">
+          <w:hyperlink w:anchor="_Toc50581510" w:history="1">
             <w:r>
               <w:rPr>
                 <w:rStyle w:val="Hyperlink"/>
@@ -978,7 +978,7 @@
                 <w:noProof/>
                 <w:webHidden/>
               </w:rPr>
-              <w:instrText xml:space="preserve"> PAGEREF _Toc50303165 \h </w:instrText>
+              <w:instrText xml:space="preserve"> PAGEREF _Toc50581510 \h </w:instrText>
             </w:r>
             <w:r>
               <w:rPr>
@@ -1022,7 +1022,7 @@
               <w:lang w:eastAsia="de-DE"/>
             </w:rPr>
           </w:pPr>
-          <w:hyperlink w:anchor="_Toc50303166" w:history="1">
+          <w:hyperlink w:anchor="_Toc50581511" w:history="1">
             <w:r>
               <w:rPr>
                 <w:rStyle w:val="Hyperlink"/>
@@ -1064,7 +1064,7 @@
                 <w:noProof/>
                 <w:webHidden/>
               </w:rPr>
-              <w:instrText xml:space="preserve"> PAGEREF _Toc50303166 \h </w:instrText>
+              <w:instrText xml:space="preserve"> PAGEREF _Toc50581511 \h </w:instrText>
             </w:r>
             <w:r>
               <w:rPr>
@@ -1108,7 +1108,7 @@
               <w:lang w:eastAsia="de-DE"/>
             </w:rPr>
           </w:pPr>
-          <w:hyperlink w:anchor="_Toc50303167" w:history="1">
+          <w:hyperlink w:anchor="_Toc50581512" w:history="1">
             <w:r>
               <w:rPr>
                 <w:rStyle w:val="Hyperlink"/>
@@ -1150,7 +1150,7 @@
                 <w:noProof/>
                 <w:webHidden/>
               </w:rPr>
-              <w:instrText xml:space="preserve"> PAGEREF _Toc50303167 \h </w:instrText>
+              <w:instrText xml:space="preserve"> PAGEREF _Toc50581512 \h </w:instrText>
             </w:r>
             <w:r>
               <w:rPr>
@@ -1194,7 +1194,7 @@
               <w:lang w:eastAsia="de-DE"/>
             </w:rPr>
           </w:pPr>
-          <w:hyperlink w:anchor="_Toc50303168" w:history="1">
+          <w:hyperlink w:anchor="_Toc50581513" w:history="1">
             <w:r>
               <w:rPr>
                 <w:rStyle w:val="Hyperlink"/>
@@ -1236,7 +1236,7 @@
                 <w:noProof/>
                 <w:webHidden/>
               </w:rPr>
-              <w:instrText xml:space="preserve"> PAGEREF _Toc50303168 \h </w:instrText>
+              <w:instrText xml:space="preserve"> PAGEREF _Toc50581513 \h </w:instrText>
             </w:r>
             <w:r>
               <w:rPr>
@@ -1280,7 +1280,7 @@
               <w:lang w:eastAsia="de-DE"/>
             </w:rPr>
           </w:pPr>
-          <w:hyperlink w:anchor="_Toc50303169" w:history="1">
+          <w:hyperlink w:anchor="_Toc50581514" w:history="1">
             <w:r>
               <w:rPr>
                 <w:rStyle w:val="Hyperlink"/>
@@ -1322,7 +1322,7 @@
                 <w:noProof/>
                 <w:webHidden/>
               </w:rPr>
-              <w:instrText xml:space="preserve"> PAGEREF _Toc50303169 \h </w:instrText>
+              <w:instrText xml:space="preserve"> PAGEREF _Toc50581514 \h </w:instrText>
             </w:r>
             <w:r>
               <w:rPr>
@@ -1366,7 +1366,7 @@
               <w:lang w:eastAsia="de-DE"/>
             </w:rPr>
           </w:pPr>
-          <w:hyperlink w:anchor="_Toc50303170" w:history="1">
+          <w:hyperlink w:anchor="_Toc50581515" w:history="1">
             <w:r>
               <w:rPr>
                 <w:rStyle w:val="Hyperlink"/>
@@ -1408,7 +1408,7 @@
                 <w:noProof/>
                 <w:webHidden/>
               </w:rPr>
-              <w:instrText xml:space="preserve"> PAGEREF _Toc50303170 \h </w:instrText>
+              <w:instrText xml:space="preserve"> PAGEREF _Toc50581515 \h </w:instrText>
             </w:r>
             <w:r>
               <w:rPr>
@@ -1452,7 +1452,7 @@
               <w:lang w:eastAsia="de-DE"/>
             </w:rPr>
           </w:pPr>
-          <w:hyperlink w:anchor="_Toc50303171" w:history="1">
+          <w:hyperlink w:anchor="_Toc50581516" w:history="1">
             <w:r>
               <w:rPr>
                 <w:rStyle w:val="Hyperlink"/>
@@ -1494,7 +1494,7 @@
                 <w:noProof/>
                 <w:webHidden/>
               </w:rPr>
-              <w:instrText xml:space="preserve"> PAGEREF _Toc50303171 \h </w:instrText>
+              <w:instrText xml:space="preserve"> PAGEREF _Toc50581516 \h </w:instrText>
             </w:r>
             <w:r>
               <w:rPr>
@@ -1538,7 +1538,7 @@
               <w:lang w:eastAsia="de-DE"/>
             </w:rPr>
           </w:pPr>
-          <w:hyperlink w:anchor="_Toc50303172" w:history="1">
+          <w:hyperlink w:anchor="_Toc50581517" w:history="1">
             <w:r>
               <w:rPr>
                 <w:rStyle w:val="Hyperlink"/>
@@ -1580,7 +1580,7 @@
                 <w:noProof/>
                 <w:webHidden/>
               </w:rPr>
-              <w:instrText xml:space="preserve"> PAGEREF _Toc50303172 \h </w:instrText>
+              <w:instrText xml:space="preserve"> PAGEREF _Toc50581517 \h </w:instrText>
             </w:r>
             <w:r>
               <w:rPr>
@@ -1624,7 +1624,7 @@
               <w:lang w:eastAsia="de-DE"/>
             </w:rPr>
           </w:pPr>
-          <w:hyperlink w:anchor="_Toc50303173" w:history="1">
+          <w:hyperlink w:anchor="_Toc50581518" w:history="1">
             <w:r>
               <w:rPr>
                 <w:rStyle w:val="Hyperlink"/>
@@ -1666,7 +1666,7 @@
                 <w:noProof/>
                 <w:webHidden/>
               </w:rPr>
-              <w:instrText xml:space="preserve"> PAGEREF _Toc50303173 \h </w:instrText>
+              <w:instrText xml:space="preserve"> PAGEREF _Toc50581518 \h </w:instrText>
             </w:r>
             <w:r>
               <w:rPr>
@@ -1710,7 +1710,7 @@
               <w:lang w:eastAsia="de-DE"/>
             </w:rPr>
           </w:pPr>
-          <w:hyperlink w:anchor="_Toc50303174" w:history="1">
+          <w:hyperlink w:anchor="_Toc50581519" w:history="1">
             <w:r>
               <w:rPr>
                 <w:rStyle w:val="Hyperlink"/>
@@ -1752,7 +1752,7 @@
                 <w:noProof/>
                 <w:webHidden/>
               </w:rPr>
-              <w:instrText xml:space="preserve"> PAGEREF _Toc50303174 \h </w:instrText>
+              <w:instrText xml:space="preserve"> PAGEREF _Toc50581519 \h </w:instrText>
             </w:r>
             <w:r>
               <w:rPr>
@@ -1796,7 +1796,7 @@
               <w:lang w:eastAsia="de-DE"/>
             </w:rPr>
           </w:pPr>
-          <w:hyperlink w:anchor="_Toc50303175" w:history="1">
+          <w:hyperlink w:anchor="_Toc50581520" w:history="1">
             <w:r>
               <w:rPr>
                 <w:rStyle w:val="Hyperlink"/>
@@ -1838,7 +1838,7 @@
                 <w:noProof/>
                 <w:webHidden/>
               </w:rPr>
-              <w:instrText xml:space="preserve"> PAGEREF _Toc50303175 \h </w:instrText>
+              <w:instrText xml:space="preserve"> PAGEREF _Toc50581520 \h </w:instrText>
             </w:r>
             <w:r>
               <w:rPr>
@@ -1882,7 +1882,7 @@
               <w:lang w:eastAsia="de-DE"/>
             </w:rPr>
           </w:pPr>
-          <w:hyperlink w:anchor="_Toc50303176" w:history="1">
+          <w:hyperlink w:anchor="_Toc50581521" w:history="1">
             <w:r>
               <w:rPr>
                 <w:rStyle w:val="Hyperlink"/>
@@ -1924,7 +1924,7 @@
                 <w:noProof/>
                 <w:webHidden/>
               </w:rPr>
-              <w:instrText xml:space="preserve"> PAGEREF _Toc50303176 \h </w:instrText>
+              <w:instrText xml:space="preserve"> PAGEREF _Toc50581521 \h </w:instrText>
             </w:r>
             <w:r>
               <w:rPr>
@@ -1944,7 +1944,265 @@
                 <w:noProof/>
                 <w:webHidden/>
               </w:rPr>
-              <w:t>10</w:t>
+              <w:t>11</w:t>
+            </w:r>
+            <w:r>
+              <w:rPr>
+                <w:noProof/>
+                <w:webHidden/>
+              </w:rPr>
+              <w:fldChar w:fldCharType="end"/>
+            </w:r>
+          </w:hyperlink>
+        </w:p>
+        <w:p>
+          <w:pPr>
+            <w:pStyle w:val="TOC3"/>
+            <w:tabs>
+              <w:tab w:val="left" w:pos="1320"/>
+              <w:tab w:val="right" w:leader="dot" w:pos="9062"/>
+            </w:tabs>
+            <w:rPr>
+              <w:rFonts w:eastAsiaTheme="minorEastAsia"/>
+              <w:noProof/>
+              <w:lang w:eastAsia="de-DE"/>
+            </w:rPr>
+          </w:pPr>
+          <w:hyperlink w:anchor="_Toc50581522" w:history="1">
+            <w:r>
+              <w:rPr>
+                <w:rStyle w:val="Hyperlink"/>
+                <w:noProof/>
+              </w:rPr>
+              <w:t>3.6.1</w:t>
+            </w:r>
+            <w:r>
+              <w:rPr>
+                <w:rFonts w:eastAsiaTheme="minorEastAsia"/>
+                <w:noProof/>
+                <w:lang w:eastAsia="de-DE"/>
+              </w:rPr>
+              <w:tab/>
+            </w:r>
+            <w:r>
+              <w:rPr>
+                <w:rStyle w:val="Hyperlink"/>
+                <w:noProof/>
+              </w:rPr>
+              <w:t>Vorläufige Startliste</w:t>
+            </w:r>
+            <w:r>
+              <w:rPr>
+                <w:noProof/>
+                <w:webHidden/>
+              </w:rPr>
+              <w:tab/>
+            </w:r>
+            <w:r>
+              <w:rPr>
+                <w:noProof/>
+                <w:webHidden/>
+              </w:rPr>
+              <w:fldChar w:fldCharType="begin"/>
+            </w:r>
+            <w:r>
+              <w:rPr>
+                <w:noProof/>
+                <w:webHidden/>
+              </w:rPr>
+              <w:instrText xml:space="preserve"> PAGEREF _Toc50581522 \h </w:instrText>
+            </w:r>
+            <w:r>
+              <w:rPr>
+                <w:noProof/>
+                <w:webHidden/>
+              </w:rPr>
+            </w:r>
+            <w:r>
+              <w:rPr>
+                <w:noProof/>
+                <w:webHidden/>
+              </w:rPr>
+              <w:fldChar w:fldCharType="separate"/>
+            </w:r>
+            <w:r>
+              <w:rPr>
+                <w:noProof/>
+                <w:webHidden/>
+              </w:rPr>
+              <w:t>11</w:t>
+            </w:r>
+            <w:r>
+              <w:rPr>
+                <w:noProof/>
+                <w:webHidden/>
+              </w:rPr>
+              <w:fldChar w:fldCharType="end"/>
+            </w:r>
+          </w:hyperlink>
+        </w:p>
+        <w:p>
+          <w:pPr>
+            <w:pStyle w:val="TOC3"/>
+            <w:tabs>
+              <w:tab w:val="left" w:pos="1320"/>
+              <w:tab w:val="right" w:leader="dot" w:pos="9062"/>
+            </w:tabs>
+            <w:rPr>
+              <w:rFonts w:eastAsiaTheme="minorEastAsia"/>
+              <w:noProof/>
+              <w:lang w:eastAsia="de-DE"/>
+            </w:rPr>
+          </w:pPr>
+          <w:hyperlink w:anchor="_Toc50581523" w:history="1">
+            <w:r>
+              <w:rPr>
+                <w:rStyle w:val="Hyperlink"/>
+                <w:noProof/>
+              </w:rPr>
+              <w:t>3.6.2</w:t>
+            </w:r>
+            <w:r>
+              <w:rPr>
+                <w:rFonts w:eastAsiaTheme="minorEastAsia"/>
+                <w:noProof/>
+                <w:lang w:eastAsia="de-DE"/>
+              </w:rPr>
+              <w:tab/>
+            </w:r>
+            <w:r>
+              <w:rPr>
+                <w:rStyle w:val="Hyperlink"/>
+                <w:noProof/>
+              </w:rPr>
+              <w:t>Startnummern manuell zuweisen</w:t>
+            </w:r>
+            <w:r>
+              <w:rPr>
+                <w:noProof/>
+                <w:webHidden/>
+              </w:rPr>
+              <w:tab/>
+            </w:r>
+            <w:r>
+              <w:rPr>
+                <w:noProof/>
+                <w:webHidden/>
+              </w:rPr>
+              <w:fldChar w:fldCharType="begin"/>
+            </w:r>
+            <w:r>
+              <w:rPr>
+                <w:noProof/>
+                <w:webHidden/>
+              </w:rPr>
+              <w:instrText xml:space="preserve"> PAGEREF _Toc50581523 \h </w:instrText>
+            </w:r>
+            <w:r>
+              <w:rPr>
+                <w:noProof/>
+                <w:webHidden/>
+              </w:rPr>
+            </w:r>
+            <w:r>
+              <w:rPr>
+                <w:noProof/>
+                <w:webHidden/>
+              </w:rPr>
+              <w:fldChar w:fldCharType="separate"/>
+            </w:r>
+            <w:r>
+              <w:rPr>
+                <w:noProof/>
+                <w:webHidden/>
+              </w:rPr>
+              <w:t>11</w:t>
+            </w:r>
+            <w:r>
+              <w:rPr>
+                <w:noProof/>
+                <w:webHidden/>
+              </w:rPr>
+              <w:fldChar w:fldCharType="end"/>
+            </w:r>
+          </w:hyperlink>
+        </w:p>
+        <w:p>
+          <w:pPr>
+            <w:pStyle w:val="TOC3"/>
+            <w:tabs>
+              <w:tab w:val="left" w:pos="1320"/>
+              <w:tab w:val="right" w:leader="dot" w:pos="9062"/>
+            </w:tabs>
+            <w:rPr>
+              <w:rFonts w:eastAsiaTheme="minorEastAsia"/>
+              <w:noProof/>
+              <w:lang w:eastAsia="de-DE"/>
+            </w:rPr>
+          </w:pPr>
+          <w:hyperlink w:anchor="_Toc50581524" w:history="1">
+            <w:r>
+              <w:rPr>
+                <w:rStyle w:val="Hyperlink"/>
+                <w:noProof/>
+              </w:rPr>
+              <w:t>3.6.3</w:t>
+            </w:r>
+            <w:r>
+              <w:rPr>
+                <w:rFonts w:eastAsiaTheme="minorEastAsia"/>
+                <w:noProof/>
+                <w:lang w:eastAsia="de-DE"/>
+              </w:rPr>
+              <w:tab/>
+            </w:r>
+            <w:r>
+              <w:rPr>
+                <w:rStyle w:val="Hyperlink"/>
+                <w:noProof/>
+              </w:rPr>
+              <w:t>Startnummern zufällig vergeben (Verlosung)</w:t>
+            </w:r>
+            <w:r>
+              <w:rPr>
+                <w:noProof/>
+                <w:webHidden/>
+              </w:rPr>
+              <w:tab/>
+            </w:r>
+            <w:r>
+              <w:rPr>
+                <w:noProof/>
+                <w:webHidden/>
+              </w:rPr>
+              <w:fldChar w:fldCharType="begin"/>
+            </w:r>
+            <w:r>
+              <w:rPr>
+                <w:noProof/>
+                <w:webHidden/>
+              </w:rPr>
+              <w:instrText xml:space="preserve"> PAGEREF _Toc50581524 \h </w:instrText>
+            </w:r>
+            <w:r>
+              <w:rPr>
+                <w:noProof/>
+                <w:webHidden/>
+              </w:rPr>
+            </w:r>
+            <w:r>
+              <w:rPr>
+                <w:noProof/>
+                <w:webHidden/>
+              </w:rPr>
+              <w:fldChar w:fldCharType="separate"/>
+            </w:r>
+            <w:r>
+              <w:rPr>
+                <w:noProof/>
+                <w:webHidden/>
+              </w:rPr>
+              <w:t>12</w:t>
             </w:r>
             <w:r>
               <w:rPr>
@@ -1968,7 +2226,7 @@
               <w:lang w:eastAsia="de-DE"/>
             </w:rPr>
           </w:pPr>
-          <w:hyperlink w:anchor="_Toc50303177" w:history="1">
+          <w:hyperlink w:anchor="_Toc50581525" w:history="1">
             <w:r>
               <w:rPr>
                 <w:rStyle w:val="Hyperlink"/>
@@ -2010,7 +2268,7 @@
                 <w:noProof/>
                 <w:webHidden/>
               </w:rPr>
-              <w:instrText xml:space="preserve"> PAGEREF _Toc50303177 \h </w:instrText>
+              <w:instrText xml:space="preserve"> PAGEREF _Toc50581525 \h </w:instrText>
             </w:r>
             <w:r>
               <w:rPr>
@@ -2030,7 +2288,7 @@
                 <w:noProof/>
                 <w:webHidden/>
               </w:rPr>
-              <w:t>11</w:t>
+              <w:t>13</w:t>
             </w:r>
             <w:r>
               <w:rPr>
@@ -2054,7 +2312,7 @@
               <w:lang w:eastAsia="de-DE"/>
             </w:rPr>
           </w:pPr>
-          <w:hyperlink w:anchor="_Toc50303178" w:history="1">
+          <w:hyperlink w:anchor="_Toc50581526" w:history="1">
             <w:r>
               <w:rPr>
                 <w:rStyle w:val="Hyperlink"/>
@@ -2096,7 +2354,7 @@
                 <w:noProof/>
                 <w:webHidden/>
               </w:rPr>
-              <w:instrText xml:space="preserve"> PAGEREF _Toc50303178 \h </w:instrText>
+              <w:instrText xml:space="preserve"> PAGEREF _Toc50581526 \h </w:instrText>
             </w:r>
             <w:r>
               <w:rPr>
@@ -2116,7 +2374,7 @@
                 <w:noProof/>
                 <w:webHidden/>
               </w:rPr>
-              <w:t>11</w:t>
+              <w:t>13</w:t>
             </w:r>
             <w:r>
               <w:rPr>
@@ -2140,7 +2398,7 @@
               <w:lang w:eastAsia="de-DE"/>
             </w:rPr>
           </w:pPr>
-          <w:hyperlink w:anchor="_Toc50303179" w:history="1">
+          <w:hyperlink w:anchor="_Toc50581527" w:history="1">
             <w:r>
               <w:rPr>
                 <w:rStyle w:val="Hyperlink"/>
@@ -2182,7 +2440,7 @@
                 <w:noProof/>
                 <w:webHidden/>
               </w:rPr>
-              <w:instrText xml:space="preserve"> PAGEREF _Toc50303179 \h </w:instrText>
+              <w:instrText xml:space="preserve"> PAGEREF _Toc50581527 \h </w:instrText>
             </w:r>
             <w:r>
               <w:rPr>
@@ -2202,7 +2460,7 @@
                 <w:noProof/>
                 <w:webHidden/>
               </w:rPr>
-              <w:t>11</w:t>
+              <w:t>13</w:t>
             </w:r>
             <w:r>
               <w:rPr>
@@ -2226,7 +2484,7 @@
               <w:lang w:eastAsia="de-DE"/>
             </w:rPr>
           </w:pPr>
-          <w:hyperlink w:anchor="_Toc50303180" w:history="1">
+          <w:hyperlink w:anchor="_Toc50581528" w:history="1">
             <w:r>
               <w:rPr>
                 <w:rStyle w:val="Hyperlink"/>
@@ -2268,7 +2526,7 @@
                 <w:noProof/>
                 <w:webHidden/>
               </w:rPr>
-              <w:instrText xml:space="preserve"> PAGEREF _Toc50303180 \h </w:instrText>
+              <w:instrText xml:space="preserve"> PAGEREF _Toc50581528 \h </w:instrText>
             </w:r>
             <w:r>
               <w:rPr>
@@ -2288,7 +2546,7 @@
                 <w:noProof/>
                 <w:webHidden/>
               </w:rPr>
-              <w:t>11</w:t>
+              <w:t>13</w:t>
             </w:r>
             <w:r>
               <w:rPr>
@@ -2312,7 +2570,7 @@
               <w:lang w:eastAsia="de-DE"/>
             </w:rPr>
           </w:pPr>
-          <w:hyperlink w:anchor="_Toc50303181" w:history="1">
+          <w:hyperlink w:anchor="_Toc50581529" w:history="1">
             <w:r>
               <w:rPr>
                 <w:rStyle w:val="Hyperlink"/>
@@ -2354,7 +2612,7 @@
                 <w:noProof/>
                 <w:webHidden/>
               </w:rPr>
-              <w:instrText xml:space="preserve"> PAGEREF _Toc50303181 \h </w:instrText>
+              <w:instrText xml:space="preserve"> PAGEREF _Toc50581529 \h </w:instrText>
             </w:r>
             <w:r>
               <w:rPr>
@@ -2374,7 +2632,7 @@
                 <w:noProof/>
                 <w:webHidden/>
               </w:rPr>
-              <w:t>12</w:t>
+              <w:t>14</w:t>
             </w:r>
             <w:r>
               <w:rPr>
@@ -2398,7 +2656,7 @@
               <w:lang w:eastAsia="de-DE"/>
             </w:rPr>
           </w:pPr>
-          <w:hyperlink w:anchor="_Toc50303182" w:history="1">
+          <w:hyperlink w:anchor="_Toc50581530" w:history="1">
             <w:r>
               <w:rPr>
                 <w:rStyle w:val="Hyperlink"/>
@@ -2440,7 +2698,7 @@
                 <w:noProof/>
                 <w:webHidden/>
               </w:rPr>
-              <w:instrText xml:space="preserve"> PAGEREF _Toc50303182 \h </w:instrText>
+              <w:instrText xml:space="preserve"> PAGEREF _Toc50581530 \h </w:instrText>
             </w:r>
             <w:r>
               <w:rPr>
@@ -2460,7 +2718,7 @@
                 <w:noProof/>
                 <w:webHidden/>
               </w:rPr>
-              <w:t>12</w:t>
+              <w:t>14</w:t>
             </w:r>
             <w:r>
               <w:rPr>
@@ -2484,7 +2742,7 @@
               <w:lang w:eastAsia="de-DE"/>
             </w:rPr>
           </w:pPr>
-          <w:hyperlink w:anchor="_Toc50303183" w:history="1">
+          <w:hyperlink w:anchor="_Toc50581531" w:history="1">
             <w:r>
               <w:rPr>
                 <w:rStyle w:val="Hyperlink"/>
@@ -2526,7 +2784,7 @@
                 <w:noProof/>
                 <w:webHidden/>
               </w:rPr>
-              <w:instrText xml:space="preserve"> PAGEREF _Toc50303183 \h </w:instrText>
+              <w:instrText xml:space="preserve"> PAGEREF _Toc50581531 \h </w:instrText>
             </w:r>
             <w:r>
               <w:rPr>
@@ -2546,7 +2804,7 @@
                 <w:noProof/>
                 <w:webHidden/>
               </w:rPr>
-              <w:t>12</w:t>
+              <w:t>14</w:t>
             </w:r>
             <w:r>
               <w:rPr>
@@ -2570,7 +2828,7 @@
               <w:lang w:eastAsia="de-DE"/>
             </w:rPr>
           </w:pPr>
-          <w:hyperlink w:anchor="_Toc50303184" w:history="1">
+          <w:hyperlink w:anchor="_Toc50581532" w:history="1">
             <w:r>
               <w:rPr>
                 <w:rStyle w:val="Hyperlink"/>
@@ -2612,7 +2870,7 @@
                 <w:noProof/>
                 <w:webHidden/>
               </w:rPr>
-              <w:instrText xml:space="preserve"> PAGEREF _Toc50303184 \h </w:instrText>
+              <w:instrText xml:space="preserve"> PAGEREF _Toc50581532 \h </w:instrText>
             </w:r>
             <w:r>
               <w:rPr>
@@ -2632,7 +2890,7 @@
                 <w:noProof/>
                 <w:webHidden/>
               </w:rPr>
-              <w:t>13</w:t>
+              <w:t>15</w:t>
             </w:r>
             <w:r>
               <w:rPr>
@@ -2656,7 +2914,7 @@
               <w:lang w:eastAsia="de-DE"/>
             </w:rPr>
           </w:pPr>
-          <w:hyperlink w:anchor="_Toc50303185" w:history="1">
+          <w:hyperlink w:anchor="_Toc50581533" w:history="1">
             <w:r>
               <w:rPr>
                 <w:rStyle w:val="Hyperlink"/>
@@ -2698,7 +2956,7 @@
                 <w:noProof/>
                 <w:webHidden/>
               </w:rPr>
-              <w:instrText xml:space="preserve"> PAGEREF _Toc50303185 \h </w:instrText>
+              <w:instrText xml:space="preserve"> PAGEREF _Toc50581533 \h </w:instrText>
             </w:r>
             <w:r>
               <w:rPr>
@@ -2718,7 +2976,7 @@
                 <w:noProof/>
                 <w:webHidden/>
               </w:rPr>
-              <w:t>13</w:t>
+              <w:t>15</w:t>
             </w:r>
             <w:r>
               <w:rPr>
@@ -2742,7 +3000,7 @@
               <w:lang w:eastAsia="de-DE"/>
             </w:rPr>
           </w:pPr>
-          <w:hyperlink w:anchor="_Toc50303186" w:history="1">
+          <w:hyperlink w:anchor="_Toc50581534" w:history="1">
             <w:r>
               <w:rPr>
                 <w:rStyle w:val="Hyperlink"/>
@@ -2784,7 +3042,7 @@
                 <w:noProof/>
                 <w:webHidden/>
               </w:rPr>
-              <w:instrText xml:space="preserve"> PAGEREF _Toc50303186 \h </w:instrText>
+              <w:instrText xml:space="preserve"> PAGEREF _Toc50581534 \h </w:instrText>
             </w:r>
             <w:r>
               <w:rPr>
@@ -2804,7 +3062,7 @@
                 <w:noProof/>
                 <w:webHidden/>
               </w:rPr>
-              <w:t>14</w:t>
+              <w:t>16</w:t>
             </w:r>
             <w:r>
               <w:rPr>
@@ -2828,7 +3086,7 @@
               <w:lang w:eastAsia="de-DE"/>
             </w:rPr>
           </w:pPr>
-          <w:hyperlink w:anchor="_Toc50303187" w:history="1">
+          <w:hyperlink w:anchor="_Toc50581535" w:history="1">
             <w:r>
               <w:rPr>
                 <w:rStyle w:val="Hyperlink"/>
@@ -2870,7 +3128,7 @@
                 <w:noProof/>
                 <w:webHidden/>
               </w:rPr>
-              <w:instrText xml:space="preserve"> PAGEREF _Toc50303187 \h </w:instrText>
+              <w:instrText xml:space="preserve"> PAGEREF _Toc50581535 \h </w:instrText>
             </w:r>
             <w:r>
               <w:rPr>
@@ -2890,7 +3148,7 @@
                 <w:noProof/>
                 <w:webHidden/>
               </w:rPr>
-              <w:t>15</w:t>
+              <w:t>17</w:t>
             </w:r>
             <w:r>
               <w:rPr>
@@ -2914,7 +3172,7 @@
               <w:lang w:eastAsia="de-DE"/>
             </w:rPr>
           </w:pPr>
-          <w:hyperlink w:anchor="_Toc50303188" w:history="1">
+          <w:hyperlink w:anchor="_Toc50581536" w:history="1">
             <w:r>
               <w:rPr>
                 <w:rStyle w:val="Hyperlink"/>
@@ -2956,7 +3214,7 @@
                 <w:noProof/>
                 <w:webHidden/>
               </w:rPr>
-              <w:instrText xml:space="preserve"> PAGEREF _Toc50303188 \h </w:instrText>
+              <w:instrText xml:space="preserve"> PAGEREF _Toc50581536 \h </w:instrText>
             </w:r>
             <w:r>
               <w:rPr>
@@ -2976,7 +3234,7 @@
                 <w:noProof/>
                 <w:webHidden/>
               </w:rPr>
-              <w:t>15</w:t>
+              <w:t>17</w:t>
             </w:r>
             <w:r>
               <w:rPr>
@@ -3000,7 +3258,7 @@
               <w:lang w:eastAsia="de-DE"/>
             </w:rPr>
           </w:pPr>
-          <w:hyperlink w:anchor="_Toc50303189" w:history="1">
+          <w:hyperlink w:anchor="_Toc50581537" w:history="1">
             <w:r>
               <w:rPr>
                 <w:rStyle w:val="Hyperlink"/>
@@ -3042,7 +3300,7 @@
                 <w:noProof/>
                 <w:webHidden/>
               </w:rPr>
-              <w:instrText xml:space="preserve"> PAGEREF _Toc50303189 \h </w:instrText>
+              <w:instrText xml:space="preserve"> PAGEREF _Toc50581537 \h </w:instrText>
             </w:r>
             <w:r>
               <w:rPr>
@@ -3062,7 +3320,7 @@
                 <w:noProof/>
                 <w:webHidden/>
               </w:rPr>
-              <w:t>15</w:t>
+              <w:t>17</w:t>
             </w:r>
             <w:r>
               <w:rPr>
@@ -3086,7 +3344,7 @@
               <w:lang w:eastAsia="de-DE"/>
             </w:rPr>
           </w:pPr>
-          <w:hyperlink w:anchor="_Toc50303190" w:history="1">
+          <w:hyperlink w:anchor="_Toc50581538" w:history="1">
             <w:r>
               <w:rPr>
                 <w:rStyle w:val="Hyperlink"/>
@@ -3128,7 +3386,7 @@
                 <w:noProof/>
                 <w:webHidden/>
               </w:rPr>
-              <w:instrText xml:space="preserve"> PAGEREF _Toc50303190 \h </w:instrText>
+              <w:instrText xml:space="preserve"> PAGEREF _Toc50581538 \h </w:instrText>
             </w:r>
             <w:r>
               <w:rPr>
@@ -3148,7 +3406,7 @@
                 <w:noProof/>
                 <w:webHidden/>
               </w:rPr>
-              <w:t>16</w:t>
+              <w:t>18</w:t>
             </w:r>
             <w:r>
               <w:rPr>
@@ -3172,7 +3430,7 @@
               <w:lang w:eastAsia="de-DE"/>
             </w:rPr>
           </w:pPr>
-          <w:hyperlink w:anchor="_Toc50303191" w:history="1">
+          <w:hyperlink w:anchor="_Toc50581539" w:history="1">
             <w:r>
               <w:rPr>
                 <w:rStyle w:val="Hyperlink"/>
@@ -3214,7 +3472,7 @@
                 <w:noProof/>
                 <w:webHidden/>
               </w:rPr>
-              <w:instrText xml:space="preserve"> PAGEREF _Toc50303191 \h </w:instrText>
+              <w:instrText xml:space="preserve"> PAGEREF _Toc50581539 \h </w:instrText>
             </w:r>
             <w:r>
               <w:rPr>
@@ -3234,7 +3492,7 @@
                 <w:noProof/>
                 <w:webHidden/>
               </w:rPr>
-              <w:t>16</w:t>
+              <w:t>18</w:t>
             </w:r>
             <w:r>
               <w:rPr>
@@ -3258,7 +3516,7 @@
               <w:lang w:eastAsia="de-DE"/>
             </w:rPr>
           </w:pPr>
-          <w:hyperlink w:anchor="_Toc50303192" w:history="1">
+          <w:hyperlink w:anchor="_Toc50581540" w:history="1">
             <w:r>
               <w:rPr>
                 <w:rStyle w:val="Hyperlink"/>
@@ -3300,7 +3558,7 @@
                 <w:noProof/>
                 <w:webHidden/>
               </w:rPr>
-              <w:instrText xml:space="preserve"> PAGEREF _Toc50303192 \h </w:instrText>
+              <w:instrText xml:space="preserve"> PAGEREF _Toc50581540 \h </w:instrText>
             </w:r>
             <w:r>
               <w:rPr>
@@ -3320,7 +3578,7 @@
                 <w:noProof/>
                 <w:webHidden/>
               </w:rPr>
-              <w:t>16</w:t>
+              <w:t>18</w:t>
             </w:r>
             <w:r>
               <w:rPr>
@@ -3344,7 +3602,7 @@
               <w:lang w:eastAsia="de-DE"/>
             </w:rPr>
           </w:pPr>
-          <w:hyperlink w:anchor="_Toc50303193" w:history="1">
+          <w:hyperlink w:anchor="_Toc50581541" w:history="1">
             <w:r>
               <w:rPr>
                 <w:rStyle w:val="Hyperlink"/>
@@ -3386,7 +3644,7 @@
                 <w:noProof/>
                 <w:webHidden/>
               </w:rPr>
-              <w:instrText xml:space="preserve"> PAGEREF _Toc50303193 \h </w:instrText>
+              <w:instrText xml:space="preserve"> PAGEREF _Toc50581541 \h </w:instrText>
             </w:r>
             <w:r>
               <w:rPr>
@@ -3406,7 +3664,7 @@
                 <w:noProof/>
                 <w:webHidden/>
               </w:rPr>
-              <w:t>16</w:t>
+              <w:t>18</w:t>
             </w:r>
             <w:r>
               <w:rPr>
@@ -3430,7 +3688,7 @@
               <w:lang w:eastAsia="de-DE"/>
             </w:rPr>
           </w:pPr>
-          <w:hyperlink w:anchor="_Toc50303194" w:history="1">
+          <w:hyperlink w:anchor="_Toc50581542" w:history="1">
             <w:r>
               <w:rPr>
                 <w:rStyle w:val="Hyperlink"/>
@@ -3472,7 +3730,7 @@
                 <w:noProof/>
                 <w:webHidden/>
               </w:rPr>
-              <w:instrText xml:space="preserve"> PAGEREF _Toc50303194 \h </w:instrText>
+              <w:instrText xml:space="preserve"> PAGEREF _Toc50581542 \h </w:instrText>
             </w:r>
             <w:r>
               <w:rPr>
@@ -3492,7 +3750,7 @@
                 <w:noProof/>
                 <w:webHidden/>
               </w:rPr>
-              <w:t>17</w:t>
+              <w:t>19</w:t>
             </w:r>
             <w:r>
               <w:rPr>
@@ -3516,7 +3774,7 @@
               <w:lang w:eastAsia="de-DE"/>
             </w:rPr>
           </w:pPr>
-          <w:hyperlink w:anchor="_Toc50303195" w:history="1">
+          <w:hyperlink w:anchor="_Toc50581543" w:history="1">
             <w:r>
               <w:rPr>
                 <w:rStyle w:val="Hyperlink"/>
@@ -3558,7 +3816,7 @@
                 <w:noProof/>
                 <w:webHidden/>
               </w:rPr>
-              <w:instrText xml:space="preserve"> PAGEREF _Toc50303195 \h </w:instrText>
+              <w:instrText xml:space="preserve"> PAGEREF _Toc50581543 \h </w:instrText>
             </w:r>
             <w:r>
               <w:rPr>
@@ -3578,7 +3836,7 @@
                 <w:noProof/>
                 <w:webHidden/>
               </w:rPr>
-              <w:t>17</w:t>
+              <w:t>19</w:t>
             </w:r>
             <w:r>
               <w:rPr>
@@ -3602,7 +3860,7 @@
               <w:lang w:eastAsia="de-DE"/>
             </w:rPr>
           </w:pPr>
-          <w:hyperlink w:anchor="_Toc50303196" w:history="1">
+          <w:hyperlink w:anchor="_Toc50581544" w:history="1">
             <w:r>
               <w:rPr>
                 <w:rStyle w:val="Hyperlink"/>
@@ -3644,7 +3902,7 @@
                 <w:noProof/>
                 <w:webHidden/>
               </w:rPr>
-              <w:instrText xml:space="preserve"> PAGEREF _Toc50303196 \h </w:instrText>
+              <w:instrText xml:space="preserve"> PAGEREF _Toc50581544 \h </w:instrText>
             </w:r>
             <w:r>
               <w:rPr>
@@ -3664,7 +3922,7 @@
                 <w:noProof/>
                 <w:webHidden/>
               </w:rPr>
-              <w:t>18</w:t>
+              <w:t>20</w:t>
             </w:r>
             <w:r>
               <w:rPr>
@@ -3688,7 +3946,7 @@
               <w:lang w:eastAsia="de-DE"/>
             </w:rPr>
           </w:pPr>
-          <w:hyperlink w:anchor="_Toc50303197" w:history="1">
+          <w:hyperlink w:anchor="_Toc50581545" w:history="1">
             <w:r>
               <w:rPr>
                 <w:rStyle w:val="Hyperlink"/>
@@ -3730,7 +3988,7 @@
                 <w:noProof/>
                 <w:webHidden/>
               </w:rPr>
-              <w:instrText xml:space="preserve"> PAGEREF _Toc50303197 \h </w:instrText>
+              <w:instrText xml:space="preserve"> PAGEREF _Toc50581545 \h </w:instrText>
             </w:r>
             <w:r>
               <w:rPr>
@@ -3750,7 +4008,7 @@
                 <w:noProof/>
                 <w:webHidden/>
               </w:rPr>
-              <w:t>18</w:t>
+              <w:t>20</w:t>
             </w:r>
             <w:r>
               <w:rPr>
@@ -3774,7 +4032,7 @@
               <w:lang w:eastAsia="de-DE"/>
             </w:rPr>
           </w:pPr>
-          <w:hyperlink w:anchor="_Toc50303198" w:history="1">
+          <w:hyperlink w:anchor="_Toc50581546" w:history="1">
             <w:r>
               <w:rPr>
                 <w:rStyle w:val="Hyperlink"/>
@@ -3816,7 +4074,7 @@
                 <w:noProof/>
                 <w:webHidden/>
               </w:rPr>
-              <w:instrText xml:space="preserve"> PAGEREF _Toc50303198 \h </w:instrText>
+              <w:instrText xml:space="preserve"> PAGEREF _Toc50581546 \h </w:instrText>
             </w:r>
             <w:r>
               <w:rPr>
@@ -3836,7 +4094,7 @@
                 <w:noProof/>
                 <w:webHidden/>
               </w:rPr>
-              <w:t>19</w:t>
+              <w:t>21</w:t>
             </w:r>
             <w:r>
               <w:rPr>
@@ -3871,7 +4129,7 @@
       <w:pPr>
         <w:pStyle w:val="Heading1"/>
       </w:pPr>
-      <w:bookmarkStart w:id="0" w:name="_Toc50303158"/>
+      <w:bookmarkStart w:id="0" w:name="_Toc50581503"/>
       <w:r>
         <w:lastRenderedPageBreak/>
         <w:t>Funktionsübersicht</w:t>
@@ -6777,7 +7035,14 @@
       </w:r>
       <w:r>
         <w:tab/>
-        <w:t>Möglich zu tun</w:t>
+      </w:r>
+      <w:proofErr w:type="gramStart"/>
+      <w:r>
+        <w:t>Möglich</w:t>
+      </w:r>
+      <w:proofErr w:type="gramEnd"/>
+      <w:r>
+        <w:t xml:space="preserve"> zu tun</w:t>
       </w:r>
     </w:p>
     <w:p>
@@ -6821,7 +7086,7 @@
       <w:pPr>
         <w:pStyle w:val="Heading1"/>
       </w:pPr>
-      <w:bookmarkStart w:id="1" w:name="_Toc50303159"/>
+      <w:bookmarkStart w:id="1" w:name="_Toc50581504"/>
       <w:r>
         <w:lastRenderedPageBreak/>
         <w:t xml:space="preserve">Wettbewerb &amp; </w:t>
@@ -6859,7 +7124,7 @@
       <w:pPr>
         <w:pStyle w:val="Heading2"/>
       </w:pPr>
-      <w:bookmarkStart w:id="2" w:name="_Toc50303160"/>
+      <w:bookmarkStart w:id="2" w:name="_Toc50581505"/>
       <w:r>
         <w:t>Wettbewerb anlegen</w:t>
       </w:r>
@@ -6885,8 +7150,16 @@
         <w:rPr>
           <w:rStyle w:val="MenuButtonsChar"/>
         </w:rPr>
-        <w:t xml:space="preserve"> Neu</w:t>
-      </w:r>
+        <w:t xml:space="preserve"> </w:t>
+      </w:r>
+      <w:proofErr w:type="gramStart"/>
+      <w:r>
+        <w:rPr>
+          <w:rStyle w:val="MenuButtonsChar"/>
+        </w:rPr>
+        <w:t>Neu</w:t>
+      </w:r>
+      <w:proofErr w:type="gramEnd"/>
       <w:r>
         <w:t xml:space="preserve"> angelegt. </w:t>
       </w:r>
@@ -6900,7 +7173,7 @@
       <w:pPr>
         <w:pStyle w:val="Heading2"/>
       </w:pPr>
-      <w:bookmarkStart w:id="3" w:name="_Toc50303161"/>
+      <w:bookmarkStart w:id="3" w:name="_Toc50581506"/>
       <w:r>
         <w:t xml:space="preserve">Rennen </w:t>
       </w:r>
@@ -7004,7 +7277,7 @@
       <w:pPr>
         <w:pStyle w:val="Heading2"/>
       </w:pPr>
-      <w:bookmarkStart w:id="4" w:name="_Toc50303162"/>
+      <w:bookmarkStart w:id="4" w:name="_Toc50581507"/>
       <w:r>
         <w:t>Rennen löschen</w:t>
       </w:r>
@@ -7029,7 +7302,7 @@
         <w:pStyle w:val="Heading2"/>
       </w:pPr>
       <w:bookmarkStart w:id="5" w:name="_Ref27938149"/>
-      <w:bookmarkStart w:id="6" w:name="_Toc50303163"/>
+      <w:bookmarkStart w:id="6" w:name="_Toc50581508"/>
       <w:r>
         <w:t>Rennkonfiguration</w:t>
       </w:r>
@@ -7237,7 +7510,7 @@
       <w:pPr>
         <w:pStyle w:val="Heading2"/>
       </w:pPr>
-      <w:bookmarkStart w:id="7" w:name="_Toc50303164"/>
+      <w:bookmarkStart w:id="7" w:name="_Toc50581509"/>
       <w:r>
         <w:lastRenderedPageBreak/>
         <w:t>Renndaten (Listenkopf)</w:t>
@@ -7341,7 +7614,7 @@
       <w:pPr>
         <w:pStyle w:val="Heading1"/>
       </w:pPr>
-      <w:bookmarkStart w:id="8" w:name="_Toc50303165"/>
+      <w:bookmarkStart w:id="8" w:name="_Toc50581510"/>
       <w:r>
         <w:lastRenderedPageBreak/>
         <w:t>Teilnehmer</w:t>
@@ -7381,7 +7654,7 @@
       <w:pPr>
         <w:pStyle w:val="Heading2"/>
       </w:pPr>
-      <w:bookmarkStart w:id="9" w:name="_Toc50303166"/>
+      <w:bookmarkStart w:id="9" w:name="_Toc50581511"/>
       <w:r>
         <w:t>Klassen und Gruppen</w:t>
       </w:r>
@@ -7391,7 +7664,7 @@
       <w:pPr>
         <w:pStyle w:val="Heading3"/>
       </w:pPr>
-      <w:bookmarkStart w:id="10" w:name="_Toc50303167"/>
+      <w:bookmarkStart w:id="10" w:name="_Toc50581512"/>
       <w:r>
         <w:t>Erstellen und Editieren von Klassen und Gruppen</w:t>
       </w:r>
@@ -7565,7 +7838,7 @@
       <w:pPr>
         <w:pStyle w:val="Heading3"/>
       </w:pPr>
-      <w:bookmarkStart w:id="11" w:name="_Toc50303168"/>
+      <w:bookmarkStart w:id="11" w:name="_Toc50581513"/>
       <w:r>
         <w:t>Klassen und Gruppen importieren</w:t>
       </w:r>
@@ -7647,7 +7920,7 @@
       <w:pPr>
         <w:pStyle w:val="Heading3"/>
       </w:pPr>
-      <w:bookmarkStart w:id="12" w:name="_Toc50303169"/>
+      <w:bookmarkStart w:id="12" w:name="_Toc50581514"/>
       <w:r>
         <w:t>Klassen und Gruppen zuweisen</w:t>
       </w:r>
@@ -7852,7 +8125,7 @@
       <w:pPr>
         <w:pStyle w:val="Heading2"/>
       </w:pPr>
-      <w:bookmarkStart w:id="13" w:name="_Toc50303170"/>
+      <w:bookmarkStart w:id="13" w:name="_Toc50581515"/>
       <w:r>
         <w:t>Teilnehmer manuell hinzufügen</w:t>
       </w:r>
@@ -8043,7 +8316,7 @@
       <w:pPr>
         <w:pStyle w:val="Heading2"/>
       </w:pPr>
-      <w:bookmarkStart w:id="14" w:name="_Toc50303171"/>
+      <w:bookmarkStart w:id="14" w:name="_Toc50581516"/>
       <w:r>
         <w:t>Teilnehmer einem Rennen zuweisen</w:t>
       </w:r>
@@ -8087,10 +8360,7 @@
         <w:t xml:space="preserve">Häkchen in der </w:t>
       </w:r>
       <w:r>
-        <w:t xml:space="preserve">Detailansicht </w:t>
-      </w:r>
-      <w:r>
-        <w:t>setzen oder entfernen</w:t>
+        <w:t>Detailansicht setzen oder entfernen</w:t>
       </w:r>
     </w:p>
     <w:p>
@@ -8132,7 +8402,7 @@
       <w:pPr>
         <w:pStyle w:val="Heading2"/>
       </w:pPr>
-      <w:bookmarkStart w:id="15" w:name="_Toc50303172"/>
+      <w:bookmarkStart w:id="15" w:name="_Toc50581517"/>
       <w:r>
         <w:t>Teilnehmer importieren</w:t>
       </w:r>
@@ -8176,7 +8446,15 @@
         </w:numPr>
       </w:pPr>
       <w:r>
-        <w:t>DSV Alpin ZIP Import Files</w:t>
+        <w:t xml:space="preserve">DSV </w:t>
+      </w:r>
+      <w:proofErr w:type="gramStart"/>
+      <w:r>
+        <w:t>Alpin</w:t>
+      </w:r>
+      <w:proofErr w:type="gramEnd"/>
+      <w:r>
+        <w:t xml:space="preserve"> ZIP Import Files</w:t>
       </w:r>
     </w:p>
     <w:p>
@@ -8186,7 +8464,7 @@
         </w:rPr>
         <w:lastRenderedPageBreak/>
         <w:drawing>
-          <wp:anchor distT="0" distB="0" distL="114300" distR="114300" simplePos="0" relativeHeight="251680768" behindDoc="0" locked="0" layoutInCell="1" allowOverlap="1" wp14:anchorId="67B5BD9B" wp14:editId="59E74F6C">
+          <wp:anchor distT="0" distB="0" distL="114300" distR="114300" simplePos="0" relativeHeight="251680768" behindDoc="0" locked="0" layoutInCell="1" allowOverlap="1" wp14:anchorId="67B5BD9B" wp14:editId="6B7029BA">
             <wp:simplePos x="0" y="0"/>
             <wp:positionH relativeFrom="margin">
               <wp:align>right</wp:align>
@@ -8376,7 +8654,7 @@
       <w:pPr>
         <w:pStyle w:val="Heading2"/>
       </w:pPr>
-      <w:bookmarkStart w:id="16" w:name="_Toc50303173"/>
+      <w:bookmarkStart w:id="16" w:name="_Toc50581518"/>
       <w:r>
         <w:t>Punkte aktualisieren</w:t>
       </w:r>
@@ -8386,7 +8664,7 @@
       <w:pPr>
         <w:pStyle w:val="Heading3"/>
       </w:pPr>
-      <w:bookmarkStart w:id="17" w:name="_Toc50303174"/>
+      <w:bookmarkStart w:id="17" w:name="_Toc50581519"/>
       <w:r>
         <w:t>Punkte via Datei aktualisieren</w:t>
       </w:r>
@@ -8397,7 +8675,7 @@
       <w:pPr>
         <w:pStyle w:val="Heading3"/>
       </w:pPr>
-      <w:bookmarkStart w:id="18" w:name="_Toc50303175"/>
+      <w:bookmarkStart w:id="18" w:name="_Toc50581520"/>
       <w:r>
         <w:t>DSV Punkte online aktualisieren</w:t>
       </w:r>
@@ -8408,23 +8686,600 @@
       <w:pPr>
         <w:pStyle w:val="Heading2"/>
       </w:pPr>
-      <w:bookmarkStart w:id="19" w:name="_Toc50303176"/>
-      <w:r>
+      <w:bookmarkStart w:id="19" w:name="_Toc50581521"/>
+      <w:r>
+        <w:lastRenderedPageBreak/>
         <w:t>Startnummernvergabe</w:t>
       </w:r>
       <w:bookmarkEnd w:id="19"/>
     </w:p>
-    <w:p/>
+    <w:p>
+      <w:r>
+        <w:rPr>
+          <w:noProof/>
+        </w:rPr>
+        <w:drawing>
+          <wp:anchor distT="0" distB="0" distL="114300" distR="114300" simplePos="0" relativeHeight="251682816" behindDoc="0" locked="0" layoutInCell="1" allowOverlap="1" wp14:anchorId="04F651F2" wp14:editId="374E5F74">
+            <wp:simplePos x="0" y="0"/>
+            <wp:positionH relativeFrom="margin">
+              <wp:align>right</wp:align>
+            </wp:positionH>
+            <wp:positionV relativeFrom="paragraph">
+              <wp:posOffset>1270</wp:posOffset>
+            </wp:positionV>
+            <wp:extent cx="3244215" cy="4260215"/>
+            <wp:effectExtent l="0" t="0" r="0" b="6985"/>
+            <wp:wrapSquare wrapText="bothSides"/>
+            <wp:docPr id="18" name="Picture 18"/>
+            <wp:cNvGraphicFramePr>
+              <a:graphicFrameLocks xmlns:a="http://schemas.openxmlformats.org/drawingml/2006/main" noChangeAspect="1"/>
+            </wp:cNvGraphicFramePr>
+            <a:graphic xmlns:a="http://schemas.openxmlformats.org/drawingml/2006/main">
+              <a:graphicData uri="http://schemas.openxmlformats.org/drawingml/2006/picture">
+                <pic:pic xmlns:pic="http://schemas.openxmlformats.org/drawingml/2006/picture">
+                  <pic:nvPicPr>
+                    <pic:cNvPr id="1" name=""/>
+                    <pic:cNvPicPr/>
+                  </pic:nvPicPr>
+                  <pic:blipFill>
+                    <a:blip r:embed="rId18" cstate="print">
+                      <a:extLst>
+                        <a:ext uri="{28A0092B-C50C-407E-A947-70E740481C1C}">
+                          <a14:useLocalDpi xmlns:a14="http://schemas.microsoft.com/office/drawing/2010/main" val="0"/>
+                        </a:ext>
+                      </a:extLst>
+                    </a:blip>
+                    <a:stretch>
+                      <a:fillRect/>
+                    </a:stretch>
+                  </pic:blipFill>
+                  <pic:spPr>
+                    <a:xfrm>
+                      <a:off x="0" y="0"/>
+                      <a:ext cx="3244215" cy="4260215"/>
+                    </a:xfrm>
+                    <a:prstGeom prst="rect">
+                      <a:avLst/>
+                    </a:prstGeom>
+                  </pic:spPr>
+                </pic:pic>
+              </a:graphicData>
+            </a:graphic>
+            <wp14:sizeRelH relativeFrom="margin">
+              <wp14:pctWidth>0</wp14:pctWidth>
+            </wp14:sizeRelH>
+            <wp14:sizeRelV relativeFrom="margin">
+              <wp14:pctHeight>0</wp14:pctHeight>
+            </wp14:sizeRelV>
+          </wp:anchor>
+        </w:drawing>
+      </w:r>
+      <w:r>
+        <w:t xml:space="preserve">Die Startnummern werden pro Rennen den Teilnehmern zugewiesen. Dies erfolgt über die entsprechende </w:t>
+      </w:r>
+      <w:proofErr w:type="spellStart"/>
+      <w:r>
+        <w:rPr>
+          <w:rStyle w:val="MenuButtonsChar"/>
+        </w:rPr>
+        <w:t>Renntabe</w:t>
+      </w:r>
+      <w:proofErr w:type="spellEnd"/>
+      <w:r>
+        <w:t xml:space="preserve"> in der </w:t>
+      </w:r>
+      <w:proofErr w:type="spellStart"/>
+      <w:r>
+        <w:t>Subtabe</w:t>
+      </w:r>
+      <w:proofErr w:type="spellEnd"/>
+      <w:r>
+        <w:t xml:space="preserve"> </w:t>
+      </w:r>
+      <w:r>
+        <w:rPr>
+          <w:rStyle w:val="MenuButtonsChar"/>
+        </w:rPr>
+        <w:t>Startnummern</w:t>
+      </w:r>
+      <w:r>
+        <w:t>. Die Startnummern können manuell oder automatisch per Zufall (Verlosung) vergeben werden.</w:t>
+      </w:r>
+    </w:p>
+    <w:p>
+      <w:r>
+        <w:rPr>
+          <w:rStyle w:val="AnmerkungChar"/>
+        </w:rPr>
+        <w:t>Hinweis:</w:t>
+      </w:r>
+      <w:r>
+        <w:t xml:space="preserve"> Die Startnummern werden im Programm erst dann so genutzt, wenn </w:t>
+      </w:r>
+      <w:r>
+        <w:rPr>
+          <w:rStyle w:val="MenuButtonsChar"/>
+        </w:rPr>
+        <w:t>Speichern</w:t>
+      </w:r>
+      <w:r>
+        <w:t xml:space="preserve"> gedrückt wurde. Mit </w:t>
+      </w:r>
+      <w:r>
+        <w:rPr>
+          <w:rStyle w:val="MenuButtonsChar"/>
+        </w:rPr>
+        <w:t>Zurücksetzen</w:t>
+      </w:r>
+      <w:r>
+        <w:t xml:space="preserve"> wird die Startnummernvergabe wieder zum letzten gespeicherten Stand zurückgesetzt.</w:t>
+      </w:r>
+    </w:p>
+    <w:p>
+      <w:pPr>
+        <w:pStyle w:val="Heading3"/>
+      </w:pPr>
+      <w:bookmarkStart w:id="20" w:name="_Toc50581522"/>
+      <w:r>
+        <w:t>Vorläufige Startliste</w:t>
+      </w:r>
+      <w:bookmarkEnd w:id="20"/>
+    </w:p>
+    <w:p>
+      <w:r>
+        <w:t xml:space="preserve">Der obere Bereich zeigt die vorläufige Startliste. Sie enthält pro Zeile die Startnummer und die zugehörigen Teilnehmerdaten. </w:t>
+      </w:r>
+    </w:p>
+    <w:p>
+      <w:r>
+        <w:t xml:space="preserve">Es kann vorkommen, dass manche Startnummern nicht vergeben sind. Mit dem Häkchen </w:t>
+      </w:r>
+      <w:r>
+        <w:rPr>
+          <w:rStyle w:val="MenuButtonsChar"/>
+        </w:rPr>
+        <w:t>Zeige leere Startnummern</w:t>
+      </w:r>
+      <w:r>
+        <w:t xml:space="preserve"> können diese in der vorläufigen Startliste sichtbar gemacht werden. Dies ist </w:t>
+      </w:r>
+      <w:proofErr w:type="gramStart"/>
+      <w:r>
+        <w:t>hilfreich</w:t>
+      </w:r>
+      <w:proofErr w:type="gramEnd"/>
+      <w:r>
+        <w:t xml:space="preserve"> um leere Startplätze bei einer manuellen Zuweisung zu identifizieren.</w:t>
+      </w:r>
+    </w:p>
+    <w:p>
+      <w:r>
+        <w:t xml:space="preserve">Mit </w:t>
+      </w:r>
+      <w:r>
+        <w:rPr>
+          <w:rStyle w:val="MenuButtonsChar"/>
+        </w:rPr>
+        <w:t>Einfügen</w:t>
+      </w:r>
+      <w:r>
+        <w:t xml:space="preserve"> kann eine Startnummer vor die markierte Zeile eingefügt werden. Alle Teilnehmer danach werden um eine Startnummer nach hinten verschoben.</w:t>
+      </w:r>
+    </w:p>
+    <w:p>
+      <w:r>
+        <w:t xml:space="preserve">Mit </w:t>
+      </w:r>
+      <w:r>
+        <w:rPr>
+          <w:rStyle w:val="MenuButtonsChar"/>
+        </w:rPr>
+        <w:t>Entfernen</w:t>
+      </w:r>
+      <w:r>
+        <w:t xml:space="preserve"> kann eine </w:t>
+      </w:r>
+      <w:r>
+        <w:t xml:space="preserve">oder mehrere </w:t>
+      </w:r>
+      <w:r>
+        <w:t>markierte Zeile</w:t>
+      </w:r>
+      <w:r>
+        <w:t>n</w:t>
+      </w:r>
+      <w:r>
+        <w:t xml:space="preserve"> entfernt werden.</w:t>
+      </w:r>
+      <w:r>
+        <w:t xml:space="preserve"> Alle Teilnehmer nach </w:t>
+      </w:r>
+      <w:r>
+        <w:t xml:space="preserve">der entfernten Zeile </w:t>
+      </w:r>
+      <w:r>
+        <w:t>werden</w:t>
+      </w:r>
+      <w:r>
+        <w:t xml:space="preserve"> entsprechend nach vorne</w:t>
+      </w:r>
+      <w:r>
+        <w:t xml:space="preserve"> verschoben.</w:t>
+      </w:r>
+    </w:p>
+    <w:p>
+      <w:proofErr w:type="gramStart"/>
+      <w:r>
+        <w:rPr>
+          <w:rStyle w:val="MenuButtonsChar"/>
+        </w:rPr>
+        <w:t>Alle Löschen</w:t>
+      </w:r>
+      <w:proofErr w:type="gramEnd"/>
+      <w:r>
+        <w:t xml:space="preserve"> entfernt alle bisherigen Startnummernzuweisungen.</w:t>
+      </w:r>
+    </w:p>
+    <w:p>
+      <w:pPr>
+        <w:pStyle w:val="Heading3"/>
+      </w:pPr>
+      <w:bookmarkStart w:id="21" w:name="_Toc50581523"/>
+      <w:r>
+        <w:t>Startnummern manuell zuweisen</w:t>
+      </w:r>
+      <w:bookmarkEnd w:id="21"/>
+    </w:p>
+    <w:p>
+      <w:r>
+        <w:t>Teilnehmer können manuell einer Startnummer zugewiesen werden. Gehen Sie hierzu wie folgt vor:</w:t>
+      </w:r>
+    </w:p>
+    <w:p>
+      <w:pPr>
+        <w:pStyle w:val="ListParagraph"/>
+        <w:numPr>
+          <w:ilvl w:val="0"/>
+          <w:numId w:val="17"/>
+        </w:numPr>
+      </w:pPr>
+      <w:r>
+        <w:t>„</w:t>
+      </w:r>
+      <w:r>
+        <w:rPr>
+          <w:rStyle w:val="MenuButtonsChar"/>
+        </w:rPr>
+        <w:t>Start-Startnummer</w:t>
+      </w:r>
+      <w:r>
+        <w:t>“ angeben</w:t>
+      </w:r>
+    </w:p>
+    <w:p>
+      <w:pPr>
+        <w:pStyle w:val="ListParagraph"/>
+      </w:pPr>
+      <w:r>
+        <w:rPr>
+          <w:rStyle w:val="AnmerkungChar"/>
+        </w:rPr>
+        <w:t>Hinweis:</w:t>
+      </w:r>
+      <w:r>
+        <w:t xml:space="preserve"> Wenn nichts weiter eingegeben wird, zeigt dieses Feld automatisch auf die höchste vergebene Startnummer plus 1. </w:t>
+      </w:r>
+    </w:p>
+    <w:p>
+      <w:pPr>
+        <w:pStyle w:val="ListParagraph"/>
+        <w:numPr>
+          <w:ilvl w:val="0"/>
+          <w:numId w:val="17"/>
+        </w:numPr>
+      </w:pPr>
+      <w:r>
+        <w:t>Einen oder mehrere Teilnehmer auswählen</w:t>
+      </w:r>
+      <w:r>
+        <w:t>.</w:t>
+      </w:r>
+    </w:p>
+    <w:p>
+      <w:pPr>
+        <w:pStyle w:val="ListParagraph"/>
+      </w:pPr>
+      <w:r>
+        <w:rPr>
+          <w:b/>
+          <w:bCs/>
+        </w:rPr>
+        <w:t>Hinweis:</w:t>
+      </w:r>
+      <w:r>
+        <w:t xml:space="preserve"> </w:t>
+      </w:r>
+      <w:r>
+        <w:t xml:space="preserve">Die </w:t>
+      </w:r>
+      <w:r>
+        <w:t>Auswählreihenfolge bleibt erhalten</w:t>
+      </w:r>
+      <w:r>
+        <w:t xml:space="preserve"> und wird beim Zuteilen der Startnummer beachtet. </w:t>
+      </w:r>
+    </w:p>
+    <w:p>
+      <w:pPr>
+        <w:pStyle w:val="ListParagraph"/>
+        <w:numPr>
+          <w:ilvl w:val="0"/>
+          <w:numId w:val="17"/>
+        </w:numPr>
+      </w:pPr>
+      <w:r>
+        <w:t xml:space="preserve">Auf </w:t>
+      </w:r>
+      <w:r>
+        <w:rPr>
+          <w:rStyle w:val="MenuButtonsChar"/>
+        </w:rPr>
+        <w:t>Teilnehmer zuweisen</w:t>
+      </w:r>
+      <w:r>
+        <w:t xml:space="preserve"> klicken. </w:t>
+      </w:r>
+    </w:p>
+    <w:p>
+      <w:r>
+        <w:t xml:space="preserve">Die ausgewählten Teilnehmer werden entsprechend der Auswahlreihenfolge aufeinanderfolgende Startnummern beginnend mit der </w:t>
+      </w:r>
+      <w:r>
+        <w:rPr>
+          <w:rStyle w:val="MenuButtonsChar"/>
+        </w:rPr>
+        <w:t>Start-Startnummer</w:t>
+      </w:r>
+      <w:r>
+        <w:t xml:space="preserve"> zugewiesen.</w:t>
+      </w:r>
+    </w:p>
+    <w:p>
+      <w:pPr>
+        <w:pStyle w:val="Heading3"/>
+      </w:pPr>
+      <w:bookmarkStart w:id="22" w:name="_Toc50581524"/>
+      <w:r>
+        <w:lastRenderedPageBreak/>
+        <w:t>Startnummern zufällig vergeben (Verlosung)</w:t>
+      </w:r>
+      <w:bookmarkEnd w:id="22"/>
+    </w:p>
+    <w:p>
+      <w:r>
+        <w:t>Typischerweise wird die Startreihenfolge verlost – sprich per Zufall vergeben. Dies erfolgt meist entsprechend einer Gruppierung.</w:t>
+      </w:r>
+    </w:p>
+    <w:p>
+      <w:r>
+        <w:t>Um Startnummern zufällig zu vergeben, gehen Sie wie folgt vor:</w:t>
+      </w:r>
+    </w:p>
+    <w:p>
+      <w:pPr>
+        <w:pStyle w:val="ListParagraph"/>
+        <w:numPr>
+          <w:ilvl w:val="0"/>
+          <w:numId w:val="17"/>
+        </w:numPr>
+      </w:pPr>
+      <w:r>
+        <w:t xml:space="preserve">Wählen Sie die </w:t>
+      </w:r>
+      <w:r>
+        <w:rPr>
+          <w:rStyle w:val="MenuButtonsChar"/>
+        </w:rPr>
+        <w:t>Gruppierung</w:t>
+      </w:r>
+      <w:r>
+        <w:t xml:space="preserve">. </w:t>
+      </w:r>
+    </w:p>
+    <w:p>
+      <w:pPr>
+        <w:pStyle w:val="ListParagraph"/>
+      </w:pPr>
+      <w:r>
+        <w:t>Dies kann nach Klasse, Gruppe, Geschlecht oder aber auch gar keiner Gruppierung sein.</w:t>
+      </w:r>
+    </w:p>
+    <w:p>
+      <w:pPr>
+        <w:pStyle w:val="ListParagraph"/>
+        <w:numPr>
+          <w:ilvl w:val="0"/>
+          <w:numId w:val="17"/>
+        </w:numPr>
+      </w:pPr>
+      <w:r>
+        <w:t xml:space="preserve">Geben Sie die </w:t>
+      </w:r>
+      <w:r>
+        <w:rPr>
+          <w:rStyle w:val="MenuButtonsChar"/>
+        </w:rPr>
+        <w:t>Verlosungszahl</w:t>
+      </w:r>
+      <w:r>
+        <w:t xml:space="preserve"> an.</w:t>
+      </w:r>
+    </w:p>
+    <w:p>
+      <w:pPr>
+        <w:pStyle w:val="ListParagraph"/>
+      </w:pPr>
+      <w:r>
+        <w:t>Die Verlosungszahl gibt an, wieviel Teilnehmer via Zufall verlost werden. Die restlichen Teilnehmer einer Gruppe werden entsprechend der Punkte absteigend oder aufsteigend sortiert zugeteilt.</w:t>
+      </w:r>
+    </w:p>
+    <w:p>
+      <w:pPr>
+        <w:pStyle w:val="ListParagraph"/>
+        <w:numPr>
+          <w:ilvl w:val="0"/>
+          <w:numId w:val="17"/>
+        </w:numPr>
+      </w:pPr>
+      <w:r>
+        <w:t xml:space="preserve">Geben Sie die </w:t>
+      </w:r>
+      <w:r>
+        <w:rPr>
+          <w:rStyle w:val="MenuButtonsChar"/>
+        </w:rPr>
+        <w:t>Sortierrichtung</w:t>
+      </w:r>
+      <w:r>
+        <w:t xml:space="preserve"> an.</w:t>
+      </w:r>
+    </w:p>
+    <w:p>
+      <w:pPr>
+        <w:pStyle w:val="ListParagraph"/>
+      </w:pPr>
+      <w:r>
+        <w:t>Die Sortierrichtung gibt an ob die Punkte aufsteigend oder absteigend sortiert betrachtet werden.</w:t>
+      </w:r>
+    </w:p>
+    <w:p>
+      <w:pPr>
+        <w:pStyle w:val="ListParagraph"/>
+        <w:numPr>
+          <w:ilvl w:val="0"/>
+          <w:numId w:val="17"/>
+        </w:numPr>
+      </w:pPr>
+      <w:r>
+        <w:t xml:space="preserve">Geben Sie die </w:t>
+      </w:r>
+      <w:r>
+        <w:rPr>
+          <w:rStyle w:val="MenuButtonsChar"/>
+        </w:rPr>
+        <w:t>nächste Startnummer</w:t>
+      </w:r>
+      <w:r>
+        <w:t xml:space="preserve"> an.</w:t>
+      </w:r>
+    </w:p>
+    <w:p>
+      <w:pPr>
+        <w:pStyle w:val="ListParagraph"/>
+      </w:pPr>
+      <w:r>
+        <w:t>Dies kann verwendet werden um z.B. zwischen Gruppen Platz für Nachmeldungen zu lassen.</w:t>
+      </w:r>
+    </w:p>
+    <w:p>
+      <w:pPr>
+        <w:pStyle w:val="ListParagraph"/>
+        <w:numPr>
+          <w:ilvl w:val="0"/>
+          <w:numId w:val="17"/>
+        </w:numPr>
+      </w:pPr>
+      <w:r>
+        <w:t xml:space="preserve">Starten Sie die Startnummernzuweisung mit </w:t>
+      </w:r>
+    </w:p>
+    <w:p>
+      <w:pPr>
+        <w:pStyle w:val="ListParagraph"/>
+        <w:numPr>
+          <w:ilvl w:val="1"/>
+          <w:numId w:val="17"/>
+        </w:numPr>
+        <w:rPr>
+          <w:rStyle w:val="MenuButtonsChar"/>
+          <w:b w:val="0"/>
+          <w:i w:val="0"/>
+          <w:iCs w:val="0"/>
+        </w:rPr>
+      </w:pPr>
+      <w:r>
+        <w:rPr>
+          <w:rStyle w:val="MenuButtonsChar"/>
+        </w:rPr>
+        <w:t>Aktuelle Gruppe zuweisen</w:t>
+      </w:r>
+    </w:p>
+    <w:p>
+      <w:pPr>
+        <w:pStyle w:val="ListParagraph"/>
+        <w:ind w:left="1440"/>
+        <w:rPr>
+          <w:bCs/>
+        </w:rPr>
+      </w:pPr>
+      <w:r>
+        <w:rPr>
+          <w:bCs/>
+        </w:rPr>
+        <w:t>Geben Sie hierzu noch die Nächste Gruppe an.</w:t>
+      </w:r>
+      <w:r>
+        <w:rPr>
+          <w:bCs/>
+        </w:rPr>
+        <w:t xml:space="preserve"> Es werden nur die Teilnehmer der aktuellen Gruppe zugewiesen.</w:t>
+      </w:r>
+    </w:p>
+    <w:p>
+      <w:pPr>
+        <w:pStyle w:val="ListParagraph"/>
+      </w:pPr>
+      <w:r>
+        <w:t xml:space="preserve">oder </w:t>
+      </w:r>
+    </w:p>
+    <w:p>
+      <w:pPr>
+        <w:pStyle w:val="ListParagraph"/>
+        <w:numPr>
+          <w:ilvl w:val="1"/>
+          <w:numId w:val="17"/>
+        </w:numPr>
+      </w:pPr>
+      <w:r>
+        <w:rPr>
+          <w:rStyle w:val="MenuButtonsChar"/>
+        </w:rPr>
+        <w:t>Alle Teilnehmer zuweisen</w:t>
+      </w:r>
+      <w:r>
+        <w:t>.</w:t>
+      </w:r>
+    </w:p>
+    <w:p>
+      <w:pPr>
+        <w:pStyle w:val="ListParagraph"/>
+        <w:ind w:left="1440"/>
+      </w:pPr>
+      <w:r>
+        <w:t>Es werden alle restlichen Teilnehmer, Gruppe für Gruppe zugewiesen.</w:t>
+      </w:r>
+    </w:p>
     <w:p>
       <w:pPr>
         <w:pStyle w:val="Heading1"/>
       </w:pPr>
-      <w:bookmarkStart w:id="20" w:name="_Toc50303177"/>
+      <w:bookmarkStart w:id="23" w:name="_Toc50581525"/>
       <w:r>
         <w:lastRenderedPageBreak/>
         <w:t>Renndurchführung</w:t>
       </w:r>
-      <w:bookmarkEnd w:id="20"/>
+      <w:bookmarkEnd w:id="23"/>
     </w:p>
     <w:p>
       <w:r>
@@ -8455,7 +9310,7 @@
       <w:pPr>
         <w:pStyle w:val="Heading2"/>
       </w:pPr>
-      <w:bookmarkStart w:id="21" w:name="_Toc50303178"/>
+      <w:bookmarkStart w:id="24" w:name="_Toc50581526"/>
       <w:r>
         <w:rPr>
           <w:noProof/>
@@ -8626,7 +9481,7 @@
                     <pic:cNvPicPr/>
                   </pic:nvPicPr>
                   <pic:blipFill rotWithShape="1">
-                    <a:blip r:embed="rId18" cstate="print">
+                    <a:blip r:embed="rId19" cstate="print">
                       <a:extLst>
                         <a:ext uri="{28A0092B-C50C-407E-A947-70E740481C1C}">
                           <a14:useLocalDpi xmlns:a14="http://schemas.microsoft.com/office/drawing/2010/main" val="0"/>
@@ -8670,7 +9525,7 @@
       <w:r>
         <w:t>Zeitnahme</w:t>
       </w:r>
-      <w:bookmarkEnd w:id="21"/>
+      <w:bookmarkEnd w:id="24"/>
     </w:p>
     <w:p>
       <w:r>
@@ -8737,11 +9592,11 @@
       <w:pPr>
         <w:pStyle w:val="Heading3"/>
       </w:pPr>
-      <w:bookmarkStart w:id="22" w:name="_Toc50303179"/>
+      <w:bookmarkStart w:id="25" w:name="_Toc50581527"/>
       <w:r>
         <w:t>Online Zeitnahme</w:t>
       </w:r>
-      <w:bookmarkEnd w:id="22"/>
+      <w:bookmarkEnd w:id="25"/>
     </w:p>
     <w:p>
       <w:r>
@@ -8830,7 +9685,7 @@
                     <pic:cNvPicPr/>
                   </pic:nvPicPr>
                   <pic:blipFill rotWithShape="1">
-                    <a:blip r:embed="rId19">
+                    <a:blip r:embed="rId20">
                       <a:extLst>
                         <a:ext uri="{28A0092B-C50C-407E-A947-70E740481C1C}">
                           <a14:useLocalDpi xmlns:a14="http://schemas.microsoft.com/office/drawing/2010/main" val="0"/>
@@ -9078,11 +9933,11 @@
       <w:pPr>
         <w:pStyle w:val="Heading3"/>
       </w:pPr>
-      <w:bookmarkStart w:id="23" w:name="_Toc50303180"/>
+      <w:bookmarkStart w:id="26" w:name="_Toc50581528"/>
       <w:r>
         <w:t>Zeitnahme Hilfsfunktionen</w:t>
       </w:r>
-      <w:bookmarkEnd w:id="23"/>
+      <w:bookmarkEnd w:id="26"/>
     </w:p>
     <w:p>
       <w:r>
@@ -9362,7 +10217,7 @@
                     <pic:cNvPicPr/>
                   </pic:nvPicPr>
                   <pic:blipFill rotWithShape="1">
-                    <a:blip r:embed="rId20" cstate="print">
+                    <a:blip r:embed="rId21" cstate="print">
                       <a:extLst>
                         <a:ext uri="{28A0092B-C50C-407E-A947-70E740481C1C}">
                           <a14:useLocalDpi xmlns:a14="http://schemas.microsoft.com/office/drawing/2010/main" val="0"/>
@@ -9411,7 +10266,7 @@
       <w:pPr>
         <w:pStyle w:val="Heading3"/>
       </w:pPr>
-      <w:bookmarkStart w:id="24" w:name="_Toc50303181"/>
+      <w:bookmarkStart w:id="27" w:name="_Toc50581529"/>
       <w:r>
         <w:t xml:space="preserve">Zeitnahme </w:t>
       </w:r>
@@ -9421,7 +10276,7 @@
       <w:r>
         <w:t>funktionen</w:t>
       </w:r>
-      <w:bookmarkEnd w:id="24"/>
+      <w:bookmarkEnd w:id="27"/>
     </w:p>
     <w:p>
       <w:r>
@@ -9594,11 +10449,11 @@
       <w:pPr>
         <w:pStyle w:val="Heading3"/>
       </w:pPr>
-      <w:bookmarkStart w:id="25" w:name="_Toc50303182"/>
+      <w:bookmarkStart w:id="28" w:name="_Toc50581530"/>
       <w:r>
         <w:t>Manuelle Zeiterfassung</w:t>
       </w:r>
-      <w:bookmarkEnd w:id="25"/>
+      <w:bookmarkEnd w:id="28"/>
     </w:p>
     <w:p>
       <w:r>
@@ -9770,7 +10625,7 @@
                     <pic:cNvPicPr/>
                   </pic:nvPicPr>
                   <pic:blipFill>
-                    <a:blip r:embed="rId21" cstate="print">
+                    <a:blip r:embed="rId22" cstate="print">
                       <a:extLst>
                         <a:ext uri="{28A0092B-C50C-407E-A947-70E740481C1C}">
                           <a14:useLocalDpi xmlns:a14="http://schemas.microsoft.com/office/drawing/2010/main" val="0"/>
@@ -9858,14 +10713,14 @@
       <w:pPr>
         <w:pStyle w:val="Heading2"/>
       </w:pPr>
-      <w:bookmarkStart w:id="26" w:name="_Toc50303183"/>
+      <w:bookmarkStart w:id="29" w:name="_Toc50581531"/>
       <w:r>
         <w:t>Disqualifikation</w:t>
       </w:r>
       <w:r>
         <w:t xml:space="preserve"> &amp; Ausscheidungen</w:t>
       </w:r>
-      <w:bookmarkEnd w:id="26"/>
+      <w:bookmarkEnd w:id="29"/>
     </w:p>
     <w:p>
       <w:r>
@@ -10254,7 +11109,7 @@
       <w:pPr>
         <w:pStyle w:val="Heading2"/>
       </w:pPr>
-      <w:bookmarkStart w:id="27" w:name="_Toc50303184"/>
+      <w:bookmarkStart w:id="30" w:name="_Toc50581532"/>
       <w:r>
         <w:t>Live</w:t>
       </w:r>
@@ -10264,7 +11119,7 @@
       <w:r>
         <w:t>iming</w:t>
       </w:r>
-      <w:bookmarkEnd w:id="27"/>
+      <w:bookmarkEnd w:id="30"/>
       <w:r>
         <w:t xml:space="preserve"> </w:t>
       </w:r>
@@ -10277,8 +11132,13 @@
         <w:t xml:space="preserve"> T</w:t>
       </w:r>
       <w:r>
-        <w:t>iming Plattformen</w:t>
-      </w:r>
+        <w:t xml:space="preserve">iming </w:t>
+      </w:r>
+      <w:proofErr w:type="gramStart"/>
+      <w:r>
+        <w:t>Plattformen</w:t>
+      </w:r>
+      <w:proofErr w:type="gramEnd"/>
       <w:r>
         <w:t xml:space="preserve"> um das Renngeschehen für die Zuschauer sofort sichtbar zu machen</w:t>
       </w:r>
@@ -10290,7 +11150,7 @@
       <w:pPr>
         <w:pStyle w:val="Heading3"/>
       </w:pPr>
-      <w:bookmarkStart w:id="28" w:name="_Toc50303185"/>
+      <w:bookmarkStart w:id="31" w:name="_Toc50581533"/>
       <w:r>
         <w:rPr>
           <w:noProof/>
@@ -10319,7 +11179,7 @@
                     <pic:cNvPicPr/>
                   </pic:nvPicPr>
                   <pic:blipFill>
-                    <a:blip r:embed="rId22" cstate="print">
+                    <a:blip r:embed="rId23" cstate="print">
                       <a:extLst>
                         <a:ext uri="{28A0092B-C50C-407E-A947-70E740481C1C}">
                           <a14:useLocalDpi xmlns:a14="http://schemas.microsoft.com/office/drawing/2010/main" val="0"/>
@@ -10362,7 +11222,7 @@
       <w:r>
         <w:t>ennmeldung.de</w:t>
       </w:r>
-      <w:bookmarkEnd w:id="28"/>
+      <w:bookmarkEnd w:id="31"/>
     </w:p>
     <w:p>
       <w:r>
@@ -10371,7 +11231,7 @@
       <w:r>
         <w:t xml:space="preserve">von </w:t>
       </w:r>
-      <w:hyperlink r:id="rId23" w:history="1">
+      <w:hyperlink r:id="rId24" w:history="1">
         <w:r>
           <w:rPr>
             <w:rStyle w:val="Hyperlink"/>
@@ -10479,7 +11339,7 @@
       <w:r>
         <w:t xml:space="preserve"> an </w:t>
       </w:r>
-      <w:hyperlink r:id="rId24" w:history="1">
+      <w:hyperlink r:id="rId25" w:history="1">
         <w:r>
           <w:rPr>
             <w:rStyle w:val="Hyperlink"/>
@@ -10529,7 +11389,7 @@
                     <pic:cNvPicPr/>
                   </pic:nvPicPr>
                   <pic:blipFill>
-                    <a:blip r:embed="rId25" cstate="print">
+                    <a:blip r:embed="rId26" cstate="print">
                       <a:extLst>
                         <a:ext uri="{28A0092B-C50C-407E-A947-70E740481C1C}">
                           <a14:useLocalDpi xmlns:a14="http://schemas.microsoft.com/office/drawing/2010/main" val="0"/>
@@ -10580,12 +11440,12 @@
       <w:pPr>
         <w:pStyle w:val="Heading3"/>
       </w:pPr>
-      <w:bookmarkStart w:id="29" w:name="_Toc50303186"/>
+      <w:bookmarkStart w:id="32" w:name="_Toc50581534"/>
       <w:r>
         <w:lastRenderedPageBreak/>
         <w:t>FIS Live Timing</w:t>
       </w:r>
-      <w:bookmarkEnd w:id="29"/>
+      <w:bookmarkEnd w:id="32"/>
     </w:p>
     <w:p>
       <w:r>
@@ -10628,26 +11488,34 @@
       <w:pPr>
         <w:pStyle w:val="Heading1"/>
       </w:pPr>
-      <w:bookmarkStart w:id="30" w:name="_Toc50303187"/>
+      <w:bookmarkStart w:id="33" w:name="_Toc50581535"/>
       <w:r>
         <w:lastRenderedPageBreak/>
         <w:t>Externe Anzeige via Tablet oder Monitor</w:t>
       </w:r>
-      <w:bookmarkEnd w:id="30"/>
+      <w:bookmarkEnd w:id="33"/>
     </w:p>
     <w:p>
       <w:pPr>
         <w:pStyle w:val="Heading2"/>
       </w:pPr>
-      <w:bookmarkStart w:id="31" w:name="_Toc50303188"/>
+      <w:bookmarkStart w:id="34" w:name="_Toc50581536"/>
       <w:r>
         <w:t>Aufrufen der externen Anzeige</w:t>
       </w:r>
-      <w:bookmarkEnd w:id="31"/>
-    </w:p>
-    <w:p>
-      <w:r>
-        <w:t>Race Horology hat einen eingebauten Webservice, mit dem es möglich ist das Renngeschehen auf anderen Geräten zu verfolgen, sofern diese über Netzwerk mit dem Computer auf dem Race Horology läuft, verbunden sind.</w:t>
+      <w:bookmarkEnd w:id="34"/>
+    </w:p>
+    <w:p>
+      <w:r>
+        <w:t xml:space="preserve">Race Horology hat einen eingebauten Webservice, mit dem es möglich </w:t>
+      </w:r>
+      <w:proofErr w:type="gramStart"/>
+      <w:r>
+        <w:t>ist</w:t>
+      </w:r>
+      <w:proofErr w:type="gramEnd"/>
+      <w:r>
+        <w:t xml:space="preserve"> das Renngeschehen auf anderen Geräten zu verfolgen, sofern diese über Netzwerk mit dem Computer auf dem Race Horology läuft, verbunden sind.</w:t>
       </w:r>
     </w:p>
     <w:p>
@@ -10754,7 +11622,7 @@
                     <pic:cNvPicPr/>
                   </pic:nvPicPr>
                   <pic:blipFill>
-                    <a:blip r:embed="rId26">
+                    <a:blip r:embed="rId27">
                       <a:extLst>
                         <a:ext uri="{28A0092B-C50C-407E-A947-70E740481C1C}">
                           <a14:useLocalDpi xmlns:a14="http://schemas.microsoft.com/office/drawing/2010/main" val="0"/>
@@ -10805,11 +11673,11 @@
       <w:pPr>
         <w:pStyle w:val="Heading2"/>
       </w:pPr>
-      <w:bookmarkStart w:id="32" w:name="_Toc50303189"/>
+      <w:bookmarkStart w:id="35" w:name="_Toc50581537"/>
       <w:r>
         <w:t>Empfohlene Netzwerk Setups</w:t>
       </w:r>
-      <w:bookmarkEnd w:id="32"/>
+      <w:bookmarkEnd w:id="35"/>
     </w:p>
     <w:p>
       <w:r>
@@ -10820,7 +11688,7 @@
       <w:pPr>
         <w:pStyle w:val="Heading1"/>
       </w:pPr>
-      <w:bookmarkStart w:id="33" w:name="_Toc50303190"/>
+      <w:bookmarkStart w:id="36" w:name="_Toc50581538"/>
       <w:r>
         <w:rPr>
           <w:noProof/>
@@ -10990,7 +11858,7 @@
                     <pic:cNvPicPr/>
                   </pic:nvPicPr>
                   <pic:blipFill rotWithShape="1">
-                    <a:blip r:embed="rId27" cstate="print">
+                    <a:blip r:embed="rId28" cstate="print">
                       <a:extLst>
                         <a:ext uri="{28A0092B-C50C-407E-A947-70E740481C1C}">
                           <a14:useLocalDpi xmlns:a14="http://schemas.microsoft.com/office/drawing/2010/main" val="0"/>
@@ -11034,7 +11902,7 @@
       <w:r>
         <w:t>Listen</w:t>
       </w:r>
-      <w:bookmarkEnd w:id="33"/>
+      <w:bookmarkEnd w:id="36"/>
       <w:r>
         <w:t xml:space="preserve"> </w:t>
       </w:r>
@@ -11043,11 +11911,11 @@
       <w:pPr>
         <w:pStyle w:val="Heading2"/>
       </w:pPr>
-      <w:bookmarkStart w:id="34" w:name="_Toc50303191"/>
+      <w:bookmarkStart w:id="37" w:name="_Toc50581539"/>
       <w:r>
         <w:t>Listen anzeigen</w:t>
       </w:r>
-      <w:bookmarkEnd w:id="34"/>
+      <w:bookmarkEnd w:id="37"/>
     </w:p>
     <w:p>
       <w:r>
@@ -11176,18 +12044,22 @@
           <w:noProof/>
         </w:rPr>
       </w:pPr>
-      <w:bookmarkStart w:id="35" w:name="_Toc50303192"/>
+      <w:bookmarkStart w:id="38" w:name="_Toc50581540"/>
       <w:r>
         <w:rPr>
           <w:noProof/>
         </w:rPr>
         <w:t>Listen drucken</w:t>
       </w:r>
-      <w:bookmarkEnd w:id="35"/>
-    </w:p>
-    <w:p>
-      <w:r>
-        <w:t xml:space="preserve">Die gerade aktuell sichtbare Liste kann mittels </w:t>
+      <w:bookmarkEnd w:id="38"/>
+    </w:p>
+    <w:p>
+      <w:r>
+        <w:t xml:space="preserve">Die gerade aktuell sichtbare Liste kann </w:t>
+      </w:r>
+      <w:proofErr w:type="gramStart"/>
+      <w:r>
+        <w:t xml:space="preserve">mittels </w:t>
       </w:r>
       <w:r>
         <w:rPr>
@@ -11198,6 +12070,7 @@
         </w:rPr>
         <w:t>Drucken</w:t>
       </w:r>
+      <w:proofErr w:type="gramEnd"/>
       <w:r>
         <w:t xml:space="preserve"> in ein PDF-Dokument geschrieben werden. Es wird automatisch ein passender Dateiname vorgeschlagen.</w:t>
       </w:r>
@@ -11206,14 +12079,14 @@
       <w:pPr>
         <w:pStyle w:val="Heading3"/>
       </w:pPr>
-      <w:bookmarkStart w:id="36" w:name="_Toc50303193"/>
+      <w:bookmarkStart w:id="39" w:name="_Toc50581541"/>
       <w:r>
         <w:t>Eigene Logos</w:t>
       </w:r>
       <w:r>
         <w:t xml:space="preserve"> platzieren</w:t>
       </w:r>
-      <w:bookmarkEnd w:id="36"/>
+      <w:bookmarkEnd w:id="39"/>
     </w:p>
     <w:p>
       <w:r>
@@ -11471,25 +12344,25 @@
       <w:pPr>
         <w:pStyle w:val="Heading1"/>
       </w:pPr>
-      <w:bookmarkStart w:id="37" w:name="_Toc50303194"/>
+      <w:bookmarkStart w:id="40" w:name="_Toc50581542"/>
       <w:r>
         <w:lastRenderedPageBreak/>
         <w:t>Szenarien</w:t>
       </w:r>
-      <w:bookmarkEnd w:id="37"/>
+      <w:bookmarkEnd w:id="40"/>
     </w:p>
     <w:p>
       <w:pPr>
         <w:pStyle w:val="Heading2"/>
       </w:pPr>
-      <w:bookmarkStart w:id="38" w:name="_Toc50303195"/>
+      <w:bookmarkStart w:id="41" w:name="_Toc50581543"/>
       <w:r>
         <w:t>DSV Schülerrennen</w:t>
       </w:r>
       <w:r>
         <w:t xml:space="preserve"> anlegen</w:t>
       </w:r>
-      <w:bookmarkEnd w:id="38"/>
+      <w:bookmarkEnd w:id="41"/>
     </w:p>
     <w:tbl>
       <w:tblPr>
@@ -11605,8 +12478,13 @@
               <w:sym w:font="Wingdings" w:char="F0E0"/>
             </w:r>
             <w:r>
-              <w:t xml:space="preserve"> Neu</w:t>
-            </w:r>
+              <w:t xml:space="preserve"> </w:t>
+            </w:r>
+            <w:proofErr w:type="gramStart"/>
+            <w:r>
+              <w:t>Neu</w:t>
+            </w:r>
+            <w:proofErr w:type="gramEnd"/>
           </w:p>
           <w:p>
             <w:pPr>
@@ -12122,22 +13000,22 @@
       <w:pPr>
         <w:pStyle w:val="Heading1"/>
       </w:pPr>
-      <w:bookmarkStart w:id="39" w:name="_Toc50303196"/>
+      <w:bookmarkStart w:id="42" w:name="_Toc50581544"/>
       <w:r>
         <w:lastRenderedPageBreak/>
         <w:t>Anmerkungen</w:t>
       </w:r>
-      <w:bookmarkEnd w:id="39"/>
+      <w:bookmarkEnd w:id="42"/>
     </w:p>
     <w:p>
       <w:pPr>
         <w:pStyle w:val="Heading2"/>
       </w:pPr>
-      <w:bookmarkStart w:id="40" w:name="_Toc50303197"/>
+      <w:bookmarkStart w:id="43" w:name="_Toc50581545"/>
       <w:r>
         <w:t>Bewerbsdatei gleichzeitig mit anderem Programm bearbeiten</w:t>
       </w:r>
-      <w:bookmarkEnd w:id="40"/>
+      <w:bookmarkEnd w:id="43"/>
     </w:p>
     <w:p>
       <w:r>
@@ -12166,12 +13044,12 @@
       <w:pPr>
         <w:pStyle w:val="Heading1"/>
       </w:pPr>
-      <w:bookmarkStart w:id="41" w:name="_Toc50303198"/>
+      <w:bookmarkStart w:id="44" w:name="_Toc50581546"/>
       <w:r>
         <w:lastRenderedPageBreak/>
         <w:t>Versions Historie</w:t>
       </w:r>
-      <w:bookmarkEnd w:id="41"/>
+      <w:bookmarkEnd w:id="44"/>
     </w:p>
     <w:tbl>
       <w:tblPr>
@@ -13270,6 +14148,119 @@
     </w:lvl>
   </w:abstractNum>
   <w:abstractNum w:abstractNumId="6" w15:restartNumberingAfterBreak="0">
+    <w:nsid w:val="38BE1CC5"/>
+    <w:multiLevelType w:val="hybridMultilevel"/>
+    <w:tmpl w:val="28F47134"/>
+    <w:lvl w:ilvl="0" w:tplc="04070001">
+      <w:start w:val="1"/>
+      <w:numFmt w:val="bullet"/>
+      <w:lvlText w:val=""/>
+      <w:lvlJc w:val="left"/>
+      <w:pPr>
+        <w:ind w:left="720" w:hanging="360"/>
+      </w:pPr>
+      <w:rPr>
+        <w:rFonts w:ascii="Symbol" w:hAnsi="Symbol" w:hint="default"/>
+      </w:rPr>
+    </w:lvl>
+    <w:lvl w:ilvl="1" w:tplc="04070003">
+      <w:start w:val="1"/>
+      <w:numFmt w:val="bullet"/>
+      <w:lvlText w:val="o"/>
+      <w:lvlJc w:val="left"/>
+      <w:pPr>
+        <w:ind w:left="1440" w:hanging="360"/>
+      </w:pPr>
+      <w:rPr>
+        <w:rFonts w:ascii="Courier New" w:hAnsi="Courier New" w:cs="Courier New" w:hint="default"/>
+      </w:rPr>
+    </w:lvl>
+    <w:lvl w:ilvl="2" w:tplc="04070005" w:tentative="1">
+      <w:start w:val="1"/>
+      <w:numFmt w:val="bullet"/>
+      <w:lvlText w:val=""/>
+      <w:lvlJc w:val="left"/>
+      <w:pPr>
+        <w:ind w:left="2160" w:hanging="360"/>
+      </w:pPr>
+      <w:rPr>
+        <w:rFonts w:ascii="Wingdings" w:hAnsi="Wingdings" w:hint="default"/>
+      </w:rPr>
+    </w:lvl>
+    <w:lvl w:ilvl="3" w:tplc="04070001" w:tentative="1">
+      <w:start w:val="1"/>
+      <w:numFmt w:val="bullet"/>
+      <w:lvlText w:val=""/>
+      <w:lvlJc w:val="left"/>
+      <w:pPr>
+        <w:ind w:left="2880" w:hanging="360"/>
+      </w:pPr>
+      <w:rPr>
+        <w:rFonts w:ascii="Symbol" w:hAnsi="Symbol" w:hint="default"/>
+      </w:rPr>
+    </w:lvl>
+    <w:lvl w:ilvl="4" w:tplc="04070003" w:tentative="1">
+      <w:start w:val="1"/>
+      <w:numFmt w:val="bullet"/>
+      <w:lvlText w:val="o"/>
+      <w:lvlJc w:val="left"/>
+      <w:pPr>
+        <w:ind w:left="3600" w:hanging="360"/>
+      </w:pPr>
+      <w:rPr>
+        <w:rFonts w:ascii="Courier New" w:hAnsi="Courier New" w:cs="Courier New" w:hint="default"/>
+      </w:rPr>
+    </w:lvl>
+    <w:lvl w:ilvl="5" w:tplc="04070005" w:tentative="1">
+      <w:start w:val="1"/>
+      <w:numFmt w:val="bullet"/>
+      <w:lvlText w:val=""/>
+      <w:lvlJc w:val="left"/>
+      <w:pPr>
+        <w:ind w:left="4320" w:hanging="360"/>
+      </w:pPr>
+      <w:rPr>
+        <w:rFonts w:ascii="Wingdings" w:hAnsi="Wingdings" w:hint="default"/>
+      </w:rPr>
+    </w:lvl>
+    <w:lvl w:ilvl="6" w:tplc="04070001" w:tentative="1">
+      <w:start w:val="1"/>
+      <w:numFmt w:val="bullet"/>
+      <w:lvlText w:val=""/>
+      <w:lvlJc w:val="left"/>
+      <w:pPr>
+        <w:ind w:left="5040" w:hanging="360"/>
+      </w:pPr>
+      <w:rPr>
+        <w:rFonts w:ascii="Symbol" w:hAnsi="Symbol" w:hint="default"/>
+      </w:rPr>
+    </w:lvl>
+    <w:lvl w:ilvl="7" w:tplc="04070003" w:tentative="1">
+      <w:start w:val="1"/>
+      <w:numFmt w:val="bullet"/>
+      <w:lvlText w:val="o"/>
+      <w:lvlJc w:val="left"/>
+      <w:pPr>
+        <w:ind w:left="5760" w:hanging="360"/>
+      </w:pPr>
+      <w:rPr>
+        <w:rFonts w:ascii="Courier New" w:hAnsi="Courier New" w:cs="Courier New" w:hint="default"/>
+      </w:rPr>
+    </w:lvl>
+    <w:lvl w:ilvl="8" w:tplc="04070005" w:tentative="1">
+      <w:start w:val="1"/>
+      <w:numFmt w:val="bullet"/>
+      <w:lvlText w:val=""/>
+      <w:lvlJc w:val="left"/>
+      <w:pPr>
+        <w:ind w:left="6480" w:hanging="360"/>
+      </w:pPr>
+      <w:rPr>
+        <w:rFonts w:ascii="Wingdings" w:hAnsi="Wingdings" w:hint="default"/>
+      </w:rPr>
+    </w:lvl>
+  </w:abstractNum>
+  <w:abstractNum w:abstractNumId="7" w15:restartNumberingAfterBreak="0">
     <w:nsid w:val="4B2F7DFC"/>
     <w:multiLevelType w:val="hybridMultilevel"/>
     <w:tmpl w:val="FBFEC666"/>
@@ -13382,7 +14373,7 @@
       </w:rPr>
     </w:lvl>
   </w:abstractNum>
-  <w:abstractNum w:abstractNumId="7" w15:restartNumberingAfterBreak="0">
+  <w:abstractNum w:abstractNumId="8" w15:restartNumberingAfterBreak="0">
     <w:nsid w:val="5498126D"/>
     <w:multiLevelType w:val="hybridMultilevel"/>
     <w:tmpl w:val="3A543784"/>
@@ -13495,7 +14486,7 @@
       </w:rPr>
     </w:lvl>
   </w:abstractNum>
-  <w:abstractNum w:abstractNumId="8" w15:restartNumberingAfterBreak="0">
+  <w:abstractNum w:abstractNumId="9" w15:restartNumberingAfterBreak="0">
     <w:nsid w:val="5C4C289C"/>
     <w:multiLevelType w:val="hybridMultilevel"/>
     <w:tmpl w:val="8DA458BC"/>
@@ -13607,7 +14598,7 @@
       </w:rPr>
     </w:lvl>
   </w:abstractNum>
-  <w:abstractNum w:abstractNumId="9" w15:restartNumberingAfterBreak="0">
+  <w:abstractNum w:abstractNumId="10" w15:restartNumberingAfterBreak="0">
     <w:nsid w:val="5DAE3990"/>
     <w:multiLevelType w:val="hybridMultilevel"/>
     <w:tmpl w:val="0F4E7C78"/>
@@ -13720,7 +14711,7 @@
       </w:rPr>
     </w:lvl>
   </w:abstractNum>
-  <w:abstractNum w:abstractNumId="10" w15:restartNumberingAfterBreak="0">
+  <w:abstractNum w:abstractNumId="11" w15:restartNumberingAfterBreak="0">
     <w:nsid w:val="5F242FA9"/>
     <w:multiLevelType w:val="hybridMultilevel"/>
     <w:tmpl w:val="F45639E0"/>
@@ -13809,7 +14800,7 @@
       </w:pPr>
     </w:lvl>
   </w:abstractNum>
-  <w:abstractNum w:abstractNumId="11" w15:restartNumberingAfterBreak="0">
+  <w:abstractNum w:abstractNumId="12" w15:restartNumberingAfterBreak="0">
     <w:nsid w:val="61717B8B"/>
     <w:multiLevelType w:val="multilevel"/>
     <w:tmpl w:val="04070025"/>
@@ -13904,7 +14895,7 @@
       </w:pPr>
     </w:lvl>
   </w:abstractNum>
-  <w:abstractNum w:abstractNumId="12" w15:restartNumberingAfterBreak="0">
+  <w:abstractNum w:abstractNumId="13" w15:restartNumberingAfterBreak="0">
     <w:nsid w:val="66ED6E21"/>
     <w:multiLevelType w:val="hybridMultilevel"/>
     <w:tmpl w:val="1D407230"/>
@@ -14017,7 +15008,7 @@
       </w:rPr>
     </w:lvl>
   </w:abstractNum>
-  <w:abstractNum w:abstractNumId="13" w15:restartNumberingAfterBreak="0">
+  <w:abstractNum w:abstractNumId="14" w15:restartNumberingAfterBreak="0">
     <w:nsid w:val="6DE42374"/>
     <w:multiLevelType w:val="hybridMultilevel"/>
     <w:tmpl w:val="BDF86FFE"/>
@@ -14130,7 +15121,7 @@
       </w:rPr>
     </w:lvl>
   </w:abstractNum>
-  <w:abstractNum w:abstractNumId="14" w15:restartNumberingAfterBreak="0">
+  <w:abstractNum w:abstractNumId="15" w15:restartNumberingAfterBreak="0">
     <w:nsid w:val="7A9C742F"/>
     <w:multiLevelType w:val="hybridMultilevel"/>
     <w:tmpl w:val="DDC2E2DC"/>
@@ -14243,7 +15234,7 @@
       </w:rPr>
     </w:lvl>
   </w:abstractNum>
-  <w:abstractNum w:abstractNumId="15" w15:restartNumberingAfterBreak="0">
+  <w:abstractNum w:abstractNumId="16" w15:restartNumberingAfterBreak="0">
     <w:nsid w:val="7D5171F0"/>
     <w:multiLevelType w:val="hybridMultilevel"/>
     <w:tmpl w:val="95600B40"/>
@@ -14357,13 +15348,13 @@
     </w:lvl>
   </w:abstractNum>
   <w:num w:numId="1">
-    <w:abstractNumId w:val="13"/>
+    <w:abstractNumId w:val="14"/>
   </w:num>
   <w:num w:numId="2">
     <w:abstractNumId w:val="2"/>
   </w:num>
   <w:num w:numId="3">
-    <w:abstractNumId w:val="11"/>
+    <w:abstractNumId w:val="12"/>
   </w:num>
   <w:num w:numId="4">
     <w:abstractNumId w:val="0"/>
@@ -14372,37 +15363,40 @@
     <w:abstractNumId w:val="4"/>
   </w:num>
   <w:num w:numId="6">
-    <w:abstractNumId w:val="6"/>
+    <w:abstractNumId w:val="7"/>
   </w:num>
   <w:num w:numId="7">
-    <w:abstractNumId w:val="8"/>
+    <w:abstractNumId w:val="9"/>
   </w:num>
   <w:num w:numId="8">
     <w:abstractNumId w:val="3"/>
   </w:num>
   <w:num w:numId="9">
-    <w:abstractNumId w:val="14"/>
+    <w:abstractNumId w:val="15"/>
   </w:num>
   <w:num w:numId="10">
-    <w:abstractNumId w:val="12"/>
+    <w:abstractNumId w:val="13"/>
   </w:num>
   <w:num w:numId="11">
-    <w:abstractNumId w:val="9"/>
+    <w:abstractNumId w:val="10"/>
   </w:num>
   <w:num w:numId="12">
     <w:abstractNumId w:val="5"/>
   </w:num>
   <w:num w:numId="13">
-    <w:abstractNumId w:val="15"/>
+    <w:abstractNumId w:val="16"/>
   </w:num>
   <w:num w:numId="14">
-    <w:abstractNumId w:val="7"/>
+    <w:abstractNumId w:val="8"/>
   </w:num>
   <w:num w:numId="15">
     <w:abstractNumId w:val="1"/>
   </w:num>
   <w:num w:numId="16">
-    <w:abstractNumId w:val="10"/>
+    <w:abstractNumId w:val="11"/>
+  </w:num>
+  <w:num w:numId="17">
+    <w:abstractNumId w:val="6"/>
   </w:num>
 </w:numbering>
 </file>
@@ -15051,6 +16045,7 @@
   <w:style w:type="character" w:default="1" w:styleId="DefaultParagraphFont">
     <w:name w:val="Default Paragraph Font"/>
     <w:uiPriority w:val="1"/>
+    <w:semiHidden/>
     <w:unhideWhenUsed/>
   </w:style>
   <w:style w:type="table" w:default="1" w:styleId="TableNormal">

</xml_diff>

<commit_message>
CHANGED: Adapted documentation to reflect fix for issue #74
</commit_message>
<xml_diff>
--- a/Documents/Race Horology - Anleitung.docx
+++ b/Documents/Race Horology - Anleitung.docx
@@ -208,7 +208,7 @@
           <w:rFonts w:ascii="Ubuntu" w:hAnsi="Ubuntu"/>
           <w:noProof/>
         </w:rPr>
-        <w:t>08.09.2020</w:t>
+        <w:t>10.09.2020</w:t>
       </w:r>
       <w:r>
         <w:rPr>
@@ -303,6 +303,7 @@
           <w:docPartUnique/>
         </w:docPartObj>
       </w:sdtPr>
+      <w:sdtEndPr/>
       <w:sdtContent>
         <w:p>
           <w:pPr>
@@ -7408,27 +7409,14 @@
       <w:r>
         <w:t xml:space="preserve">Abbildung </w:t>
       </w:r>
-      <w:r>
-        <w:fldChar w:fldCharType="begin"/>
-      </w:r>
-      <w:r>
-        <w:instrText xml:space="preserve"> SEQ Abbildung \* ARABIC </w:instrText>
-      </w:r>
-      <w:r>
-        <w:fldChar w:fldCharType="separate"/>
-      </w:r>
-      <w:r>
-        <w:rPr>
-          <w:noProof/>
-        </w:rPr>
-        <w:t>1</w:t>
-      </w:r>
-      <w:r>
-        <w:rPr>
-          <w:noProof/>
-        </w:rPr>
-        <w:fldChar w:fldCharType="end"/>
-      </w:r>
+      <w:fldSimple w:instr=" SEQ Abbildung \* ARABIC ">
+        <w:r>
+          <w:rPr>
+            <w:noProof/>
+          </w:rPr>
+          <w:t>1</w:t>
+        </w:r>
+      </w:fldSimple>
       <w:r>
         <w:t xml:space="preserve"> Rennkonfiguration</w:t>
       </w:r>
@@ -7579,27 +7567,14 @@
       <w:r>
         <w:t xml:space="preserve">Abbildung </w:t>
       </w:r>
-      <w:r>
-        <w:fldChar w:fldCharType="begin"/>
-      </w:r>
-      <w:r>
-        <w:instrText xml:space="preserve"> SEQ Abbildung \* ARABIC </w:instrText>
-      </w:r>
-      <w:r>
-        <w:fldChar w:fldCharType="separate"/>
-      </w:r>
-      <w:r>
-        <w:rPr>
-          <w:noProof/>
-        </w:rPr>
-        <w:t>2</w:t>
-      </w:r>
-      <w:r>
-        <w:rPr>
-          <w:noProof/>
-        </w:rPr>
-        <w:fldChar w:fldCharType="end"/>
-      </w:r>
+      <w:fldSimple w:instr=" SEQ Abbildung \* ARABIC ">
+        <w:r>
+          <w:rPr>
+            <w:noProof/>
+          </w:rPr>
+          <w:t>2</w:t>
+        </w:r>
+      </w:fldSimple>
       <w:r>
         <w:t xml:space="preserve"> Renndaten (erscheinen </w:t>
       </w:r>
@@ -8889,10 +8864,7 @@
         <w:t>n</w:t>
       </w:r>
       <w:r>
-        <w:t xml:space="preserve"> entfernt werden.</w:t>
-      </w:r>
-      <w:r>
-        <w:t xml:space="preserve"> Alle Teilnehmer nach </w:t>
+        <w:t xml:space="preserve"> entfernt werden. Alle Teilnehmer nach </w:t>
       </w:r>
       <w:r>
         <w:t xml:space="preserve">der entfernten Zeile </w:t>
@@ -8950,7 +8922,7 @@
         <w:rPr>
           <w:rStyle w:val="MenuButtonsChar"/>
         </w:rPr>
-        <w:t>Start-Startnummer</w:t>
+        <w:t>Startnummer</w:t>
       </w:r>
       <w:r>
         <w:t>“ angeben</w:t>
@@ -9035,22 +9007,48 @@
         <w:t xml:space="preserve">Die ausgewählten Teilnehmer werden entsprechend der Auswahlreihenfolge aufeinanderfolgende Startnummern beginnend mit der </w:t>
       </w:r>
       <w:r>
+        <w:t xml:space="preserve">angegebenen </w:t>
+      </w:r>
+      <w:r>
         <w:rPr>
           <w:rStyle w:val="MenuButtonsChar"/>
         </w:rPr>
-        <w:t>Start-Startnummer</w:t>
+        <w:t>Startnummer</w:t>
       </w:r>
       <w:r>
         <w:t xml:space="preserve"> zugewiesen.</w:t>
       </w:r>
     </w:p>
     <w:p>
+      <w:r>
+        <w:rPr>
+          <w:rStyle w:val="AnmerkungChar"/>
+        </w:rPr>
+        <w:lastRenderedPageBreak/>
+        <w:t>Achtung:</w:t>
+      </w:r>
+      <w:r>
+        <w:t xml:space="preserve"> Wird ein</w:t>
+      </w:r>
+      <w:r>
+        <w:t>e</w:t>
+      </w:r>
+      <w:r>
+        <w:t xml:space="preserve"> bereits </w:t>
+      </w:r>
+      <w:r>
+        <w:t>zugewiesene</w:t>
+      </w:r>
+      <w:r>
+        <w:t xml:space="preserve"> Startnummer angegeben, so wird diese Belegung überschrieben. Der Teilnehmer, der vorher dies Startnummer hatte, ist in dem Fall in der noch zuzuweisenden Teilnehmerliste zu finden.</w:t>
+      </w:r>
+    </w:p>
+    <w:p>
       <w:pPr>
         <w:pStyle w:val="Heading3"/>
       </w:pPr>
       <w:bookmarkStart w:id="22" w:name="_Toc50581524"/>
       <w:r>
-        <w:lastRenderedPageBreak/>
         <w:t>Startnummern zufällig vergeben (Verlosung)</w:t>
       </w:r>
       <w:bookmarkEnd w:id="22"/>
@@ -9362,27 +9360,14 @@
                             <w:r>
                               <w:t xml:space="preserve">Abbildung </w:t>
                             </w:r>
-                            <w:r>
-                              <w:fldChar w:fldCharType="begin"/>
-                            </w:r>
-                            <w:r>
-                              <w:instrText xml:space="preserve"> SEQ Abbildung \* ARABIC </w:instrText>
-                            </w:r>
-                            <w:r>
-                              <w:fldChar w:fldCharType="separate"/>
-                            </w:r>
-                            <w:r>
-                              <w:rPr>
-                                <w:noProof/>
-                              </w:rPr>
-                              <w:t>4</w:t>
-                            </w:r>
-                            <w:r>
-                              <w:rPr>
-                                <w:noProof/>
-                              </w:rPr>
-                              <w:fldChar w:fldCharType="end"/>
-                            </w:r>
+                            <w:fldSimple w:instr=" SEQ Abbildung \* ARABIC ">
+                              <w:r>
+                                <w:rPr>
+                                  <w:noProof/>
+                                </w:rPr>
+                                <w:t>4</w:t>
+                              </w:r>
+                            </w:fldSimple>
                             <w:r>
                               <w:t xml:space="preserve"> Zeitnahme-Tab</w:t>
                             </w:r>
@@ -9420,27 +9405,14 @@
                       <w:r>
                         <w:t xml:space="preserve">Abbildung </w:t>
                       </w:r>
-                      <w:r>
-                        <w:fldChar w:fldCharType="begin"/>
-                      </w:r>
-                      <w:r>
-                        <w:instrText xml:space="preserve"> SEQ Abbildung \* ARABIC </w:instrText>
-                      </w:r>
-                      <w:r>
-                        <w:fldChar w:fldCharType="separate"/>
-                      </w:r>
-                      <w:r>
-                        <w:rPr>
-                          <w:noProof/>
-                        </w:rPr>
-                        <w:t>4</w:t>
-                      </w:r>
-                      <w:r>
-                        <w:rPr>
-                          <w:noProof/>
-                        </w:rPr>
-                        <w:fldChar w:fldCharType="end"/>
-                      </w:r>
+                      <w:fldSimple w:instr=" SEQ Abbildung \* ARABIC ">
+                        <w:r>
+                          <w:rPr>
+                            <w:noProof/>
+                          </w:rPr>
+                          <w:t>4</w:t>
+                        </w:r>
+                      </w:fldSimple>
                       <w:r>
                         <w:t xml:space="preserve"> Zeitnahme-Tab</w:t>
                       </w:r>
@@ -9777,27 +9749,14 @@
                             <w:r>
                               <w:t xml:space="preserve">Abbildung </w:t>
                             </w:r>
-                            <w:r>
-                              <w:fldChar w:fldCharType="begin"/>
-                            </w:r>
-                            <w:r>
-                              <w:instrText xml:space="preserve"> SEQ Abbildung \* ARABIC </w:instrText>
-                            </w:r>
-                            <w:r>
-                              <w:fldChar w:fldCharType="separate"/>
-                            </w:r>
-                            <w:r>
-                              <w:rPr>
-                                <w:noProof/>
-                              </w:rPr>
-                              <w:t>5</w:t>
-                            </w:r>
-                            <w:r>
-                              <w:rPr>
-                                <w:noProof/>
-                              </w:rPr>
-                              <w:fldChar w:fldCharType="end"/>
-                            </w:r>
+                            <w:fldSimple w:instr=" SEQ Abbildung \* ARABIC ">
+                              <w:r>
+                                <w:rPr>
+                                  <w:noProof/>
+                                </w:rPr>
+                                <w:t>5</w:t>
+                              </w:r>
+                            </w:fldSimple>
                             <w:r>
                               <w:t xml:space="preserve"> Online Zeitnahmebereich in der Statuszeile</w:t>
                             </w:r>
@@ -9831,27 +9790,14 @@
                       <w:r>
                         <w:t xml:space="preserve">Abbildung </w:t>
                       </w:r>
-                      <w:r>
-                        <w:fldChar w:fldCharType="begin"/>
-                      </w:r>
-                      <w:r>
-                        <w:instrText xml:space="preserve"> SEQ Abbildung \* ARABIC </w:instrText>
-                      </w:r>
-                      <w:r>
-                        <w:fldChar w:fldCharType="separate"/>
-                      </w:r>
-                      <w:r>
-                        <w:rPr>
-                          <w:noProof/>
-                        </w:rPr>
-                        <w:t>5</w:t>
-                      </w:r>
-                      <w:r>
-                        <w:rPr>
-                          <w:noProof/>
-                        </w:rPr>
-                        <w:fldChar w:fldCharType="end"/>
-                      </w:r>
+                      <w:fldSimple w:instr=" SEQ Abbildung \* ARABIC ">
+                        <w:r>
+                          <w:rPr>
+                            <w:noProof/>
+                          </w:rPr>
+                          <w:t>5</w:t>
+                        </w:r>
+                      </w:fldSimple>
                       <w:r>
                         <w:t xml:space="preserve"> Online Zeitnahmebereich in der Statuszeile</w:t>
                       </w:r>
@@ -10102,27 +10048,14 @@
                             <w:r>
                               <w:t xml:space="preserve">Abbildung </w:t>
                             </w:r>
-                            <w:r>
-                              <w:fldChar w:fldCharType="begin"/>
-                            </w:r>
-                            <w:r>
-                              <w:instrText xml:space="preserve"> SEQ Abbildung \* ARABIC </w:instrText>
-                            </w:r>
-                            <w:r>
-                              <w:fldChar w:fldCharType="separate"/>
-                            </w:r>
-                            <w:r>
-                              <w:rPr>
-                                <w:noProof/>
-                              </w:rPr>
-                              <w:t>6</w:t>
-                            </w:r>
-                            <w:r>
-                              <w:rPr>
-                                <w:noProof/>
-                              </w:rPr>
-                              <w:fldChar w:fldCharType="end"/>
-                            </w:r>
+                            <w:fldSimple w:instr=" SEQ Abbildung \* ARABIC ">
+                              <w:r>
+                                <w:rPr>
+                                  <w:noProof/>
+                                </w:rPr>
+                                <w:t>6</w:t>
+                              </w:r>
+                            </w:fldSimple>
                             <w:r>
                               <w:t xml:space="preserve"> "Start frei!" - Signal</w:t>
                             </w:r>
@@ -10156,27 +10089,14 @@
                       <w:r>
                         <w:t xml:space="preserve">Abbildung </w:t>
                       </w:r>
-                      <w:r>
-                        <w:fldChar w:fldCharType="begin"/>
-                      </w:r>
-                      <w:r>
-                        <w:instrText xml:space="preserve"> SEQ Abbildung \* ARABIC </w:instrText>
-                      </w:r>
-                      <w:r>
-                        <w:fldChar w:fldCharType="separate"/>
-                      </w:r>
-                      <w:r>
-                        <w:rPr>
-                          <w:noProof/>
-                        </w:rPr>
-                        <w:t>6</w:t>
-                      </w:r>
-                      <w:r>
-                        <w:rPr>
-                          <w:noProof/>
-                        </w:rPr>
-                        <w:fldChar w:fldCharType="end"/>
-                      </w:r>
+                      <w:fldSimple w:instr=" SEQ Abbildung \* ARABIC ">
+                        <w:r>
+                          <w:rPr>
+                            <w:noProof/>
+                          </w:rPr>
+                          <w:t>6</w:t>
+                        </w:r>
+                      </w:fldSimple>
                       <w:r>
                         <w:t xml:space="preserve"> "Start frei!" - Signal</w:t>
                       </w:r>
@@ -10507,27 +10427,14 @@
                             <w:r>
                               <w:t xml:space="preserve">Abbildung </w:t>
                             </w:r>
-                            <w:r>
-                              <w:fldChar w:fldCharType="begin"/>
-                            </w:r>
-                            <w:r>
-                              <w:instrText xml:space="preserve"> SEQ Abbildung \* ARABIC </w:instrText>
-                            </w:r>
-                            <w:r>
-                              <w:fldChar w:fldCharType="separate"/>
-                            </w:r>
-                            <w:r>
-                              <w:rPr>
-                                <w:noProof/>
-                              </w:rPr>
-                              <w:t>7</w:t>
-                            </w:r>
-                            <w:r>
-                              <w:rPr>
-                                <w:noProof/>
-                              </w:rPr>
-                              <w:fldChar w:fldCharType="end"/>
-                            </w:r>
+                            <w:fldSimple w:instr=" SEQ Abbildung \* ARABIC ">
+                              <w:r>
+                                <w:rPr>
+                                  <w:noProof/>
+                                </w:rPr>
+                                <w:t>7</w:t>
+                              </w:r>
+                            </w:fldSimple>
                             <w:r>
                               <w:t xml:space="preserve"> Manuelle Zeiterfassung</w:t>
                             </w:r>
@@ -10564,27 +10471,14 @@
                       <w:r>
                         <w:t xml:space="preserve">Abbildung </w:t>
                       </w:r>
-                      <w:r>
-                        <w:fldChar w:fldCharType="begin"/>
-                      </w:r>
-                      <w:r>
-                        <w:instrText xml:space="preserve"> SEQ Abbildung \* ARABIC </w:instrText>
-                      </w:r>
-                      <w:r>
-                        <w:fldChar w:fldCharType="separate"/>
-                      </w:r>
-                      <w:r>
-                        <w:rPr>
-                          <w:noProof/>
-                        </w:rPr>
-                        <w:t>7</w:t>
-                      </w:r>
-                      <w:r>
-                        <w:rPr>
-                          <w:noProof/>
-                        </w:rPr>
-                        <w:fldChar w:fldCharType="end"/>
-                      </w:r>
+                      <w:fldSimple w:instr=" SEQ Abbildung \* ARABIC ">
+                        <w:r>
+                          <w:rPr>
+                            <w:noProof/>
+                          </w:rPr>
+                          <w:t>7</w:t>
+                        </w:r>
+                      </w:fldSimple>
                       <w:r>
                         <w:t xml:space="preserve"> Manuelle Zeiterfassung</w:t>
                       </w:r>
@@ -11742,27 +11636,14 @@
                             <w:r>
                               <w:t xml:space="preserve">Abbildung </w:t>
                             </w:r>
-                            <w:r>
-                              <w:fldChar w:fldCharType="begin"/>
-                            </w:r>
-                            <w:r>
-                              <w:instrText xml:space="preserve"> SEQ Abbildung \* ARABIC </w:instrText>
-                            </w:r>
-                            <w:r>
-                              <w:fldChar w:fldCharType="separate"/>
-                            </w:r>
-                            <w:r>
-                              <w:rPr>
-                                <w:noProof/>
-                              </w:rPr>
-                              <w:t>8</w:t>
-                            </w:r>
-                            <w:r>
-                              <w:rPr>
-                                <w:noProof/>
-                              </w:rPr>
-                              <w:fldChar w:fldCharType="end"/>
-                            </w:r>
+                            <w:fldSimple w:instr=" SEQ Abbildung \* ARABIC ">
+                              <w:r>
+                                <w:rPr>
+                                  <w:noProof/>
+                                </w:rPr>
+                                <w:t>8</w:t>
+                              </w:r>
+                            </w:fldSimple>
                             <w:r>
                               <w:t xml:space="preserve"> Listen</w:t>
                             </w:r>
@@ -11797,27 +11678,14 @@
                       <w:r>
                         <w:t xml:space="preserve">Abbildung </w:t>
                       </w:r>
-                      <w:r>
-                        <w:fldChar w:fldCharType="begin"/>
-                      </w:r>
-                      <w:r>
-                        <w:instrText xml:space="preserve"> SEQ Abbildung \* ARABIC </w:instrText>
-                      </w:r>
-                      <w:r>
-                        <w:fldChar w:fldCharType="separate"/>
-                      </w:r>
-                      <w:r>
-                        <w:rPr>
-                          <w:noProof/>
-                        </w:rPr>
-                        <w:t>8</w:t>
-                      </w:r>
-                      <w:r>
-                        <w:rPr>
-                          <w:noProof/>
-                        </w:rPr>
-                        <w:fldChar w:fldCharType="end"/>
-                      </w:r>
+                      <w:fldSimple w:instr=" SEQ Abbildung \* ARABIC ">
+                        <w:r>
+                          <w:rPr>
+                            <w:noProof/>
+                          </w:rPr>
+                          <w:t>8</w:t>
+                        </w:r>
+                      </w:fldSimple>
                       <w:r>
                         <w:t xml:space="preserve"> Listen</w:t>
                       </w:r>
@@ -13360,14 +13228,27 @@
     <w:r>
       <w:t xml:space="preserve"> / </w:t>
     </w:r>
-    <w:fldSimple w:instr=" NUMPAGES  \* Arabic  \* MERGEFORMAT ">
-      <w:r>
-        <w:rPr>
-          <w:noProof/>
-        </w:rPr>
-        <w:t>2</w:t>
-      </w:r>
-    </w:fldSimple>
+    <w:r>
+      <w:fldChar w:fldCharType="begin"/>
+    </w:r>
+    <w:r>
+      <w:instrText xml:space="preserve"> NUMPAGES  \* Arabic  \* MERGEFORMAT </w:instrText>
+    </w:r>
+    <w:r>
+      <w:fldChar w:fldCharType="separate"/>
+    </w:r>
+    <w:r>
+      <w:rPr>
+        <w:noProof/>
+      </w:rPr>
+      <w:t>2</w:t>
+    </w:r>
+    <w:r>
+      <w:rPr>
+        <w:noProof/>
+      </w:rPr>
+      <w:fldChar w:fldCharType="end"/>
+    </w:r>
   </w:p>
   <w:p>
     <w:pPr>

</xml_diff>

<commit_message>
CHANGED: Adapted documentation for issue #75
</commit_message>
<xml_diff>
--- a/Documents/Race Horology - Anleitung.docx
+++ b/Documents/Race Horology - Anleitung.docx
@@ -7036,14 +7036,7 @@
       </w:r>
       <w:r>
         <w:tab/>
-      </w:r>
-      <w:proofErr w:type="gramStart"/>
-      <w:r>
-        <w:t>Möglich</w:t>
-      </w:r>
-      <w:proofErr w:type="gramEnd"/>
-      <w:r>
-        <w:t xml:space="preserve"> zu tun</w:t>
+        <w:t>Möglich zu tun</w:t>
       </w:r>
     </w:p>
     <w:p>
@@ -7151,16 +7144,8 @@
         <w:rPr>
           <w:rStyle w:val="MenuButtonsChar"/>
         </w:rPr>
-        <w:t xml:space="preserve"> </w:t>
-      </w:r>
-      <w:proofErr w:type="gramStart"/>
-      <w:r>
-        <w:rPr>
-          <w:rStyle w:val="MenuButtonsChar"/>
-        </w:rPr>
-        <w:t>Neu</w:t>
-      </w:r>
-      <w:proofErr w:type="gramEnd"/>
+        <w:t xml:space="preserve"> Neu</w:t>
+      </w:r>
       <w:r>
         <w:t xml:space="preserve"> angelegt. </w:t>
       </w:r>
@@ -8421,15 +8406,7 @@
         </w:numPr>
       </w:pPr>
       <w:r>
-        <w:t xml:space="preserve">DSV </w:t>
-      </w:r>
-      <w:proofErr w:type="gramStart"/>
-      <w:r>
-        <w:t>Alpin</w:t>
-      </w:r>
-      <w:proofErr w:type="gramEnd"/>
-      <w:r>
-        <w:t xml:space="preserve"> ZIP Import Files</w:t>
+        <w:t>DSV Alpin ZIP Import Files</w:t>
       </w:r>
     </w:p>
     <w:p>
@@ -8816,15 +8793,7 @@
         <w:t>Zeige leere Startnummern</w:t>
       </w:r>
       <w:r>
-        <w:t xml:space="preserve"> können diese in der vorläufigen Startliste sichtbar gemacht werden. Dies ist </w:t>
-      </w:r>
-      <w:proofErr w:type="gramStart"/>
-      <w:r>
-        <w:t>hilfreich</w:t>
-      </w:r>
-      <w:proofErr w:type="gramEnd"/>
-      <w:r>
-        <w:t xml:space="preserve"> um leere Startplätze bei einer manuellen Zuweisung zu identifizieren.</w:t>
+        <w:t xml:space="preserve"> können diese in der vorläufigen Startliste sichtbar gemacht werden. Dies ist hilfreich um leere Startplätze bei einer manuellen Zuweisung zu identifizieren.</w:t>
       </w:r>
     </w:p>
     <w:p>
@@ -8880,14 +8849,12 @@
       </w:r>
     </w:p>
     <w:p>
-      <w:proofErr w:type="gramStart"/>
       <w:r>
         <w:rPr>
           <w:rStyle w:val="MenuButtonsChar"/>
         </w:rPr>
         <w:t>Alle Löschen</w:t>
       </w:r>
-      <w:proofErr w:type="gramEnd"/>
       <w:r>
         <w:t xml:space="preserve"> entfernt alle bisherigen Startnummernzuweisungen.</w:t>
       </w:r>
@@ -9119,6 +9086,9 @@
       </w:pPr>
       <w:r>
         <w:t>Die Verlosungszahl gibt an, wieviel Teilnehmer via Zufall verlost werden. Die restlichen Teilnehmer einer Gruppe werden entsprechend der Punkte absteigend oder aufsteigend sortiert zugeteilt.</w:t>
+      </w:r>
+      <w:r>
+        <w:t xml:space="preserve"> Ist die Verlosungszahl nicht angegeben, so werden alle Teilnehmer verlost.</w:t>
       </w:r>
     </w:p>
     <w:p>
@@ -11026,13 +10996,8 @@
         <w:t xml:space="preserve"> T</w:t>
       </w:r>
       <w:r>
-        <w:t xml:space="preserve">iming </w:t>
-      </w:r>
-      <w:proofErr w:type="gramStart"/>
-      <w:r>
-        <w:t>Plattformen</w:t>
-      </w:r>
-      <w:proofErr w:type="gramEnd"/>
+        <w:t>iming Plattformen</w:t>
+      </w:r>
       <w:r>
         <w:t xml:space="preserve"> um das Renngeschehen für die Zuschauer sofort sichtbar zu machen</w:t>
       </w:r>
@@ -11401,15 +11366,7 @@
     </w:p>
     <w:p>
       <w:r>
-        <w:t xml:space="preserve">Race Horology hat einen eingebauten Webservice, mit dem es möglich </w:t>
-      </w:r>
-      <w:proofErr w:type="gramStart"/>
-      <w:r>
-        <w:t>ist</w:t>
-      </w:r>
-      <w:proofErr w:type="gramEnd"/>
-      <w:r>
-        <w:t xml:space="preserve"> das Renngeschehen auf anderen Geräten zu verfolgen, sofern diese über Netzwerk mit dem Computer auf dem Race Horology läuft, verbunden sind.</w:t>
+        <w:t>Race Horology hat einen eingebauten Webservice, mit dem es möglich ist das Renngeschehen auf anderen Geräten zu verfolgen, sofern diese über Netzwerk mit dem Computer auf dem Race Horology läuft, verbunden sind.</w:t>
       </w:r>
     </w:p>
     <w:p>
@@ -11923,11 +11880,7 @@
     </w:p>
     <w:p>
       <w:r>
-        <w:t xml:space="preserve">Die gerade aktuell sichtbare Liste kann </w:t>
-      </w:r>
-      <w:proofErr w:type="gramStart"/>
-      <w:r>
-        <w:t xml:space="preserve">mittels </w:t>
+        <w:t xml:space="preserve">Die gerade aktuell sichtbare Liste kann mittels </w:t>
       </w:r>
       <w:r>
         <w:rPr>
@@ -11938,7 +11891,6 @@
         </w:rPr>
         <w:t>Drucken</w:t>
       </w:r>
-      <w:proofErr w:type="gramEnd"/>
       <w:r>
         <w:t xml:space="preserve"> in ein PDF-Dokument geschrieben werden. Es wird automatisch ein passender Dateiname vorgeschlagen.</w:t>
       </w:r>
@@ -12346,13 +12298,8 @@
               <w:sym w:font="Wingdings" w:char="F0E0"/>
             </w:r>
             <w:r>
-              <w:t xml:space="preserve"> </w:t>
-            </w:r>
-            <w:proofErr w:type="gramStart"/>
-            <w:r>
-              <w:t>Neu</w:t>
-            </w:r>
-            <w:proofErr w:type="gramEnd"/>
+              <w:t xml:space="preserve"> Neu</w:t>
+            </w:r>
           </w:p>
           <w:p>
             <w:pPr>

</xml_diff>

<commit_message>
CHANGED: Doc for defaults
issue #77
</commit_message>
<xml_diff>
--- a/Documents/Race Horology - Anleitung.docx
+++ b/Documents/Race Horology - Anleitung.docx
@@ -114,18 +114,8 @@
           <w:sz w:val="44"/>
           <w:szCs w:val="44"/>
         </w:rPr>
-        <w:t xml:space="preserve"> - </w:t>
-      </w:r>
-      <w:proofErr w:type="spellStart"/>
-      <w:r>
-        <w:rPr>
-          <w:rFonts w:ascii="Ubuntu" w:hAnsi="Ubuntu"/>
-          <w:sz w:val="44"/>
-          <w:szCs w:val="44"/>
-        </w:rPr>
-        <w:t>Draft</w:t>
-      </w:r>
-      <w:proofErr w:type="spellEnd"/>
+        <w:t xml:space="preserve"> - Draft</w:t>
+      </w:r>
     </w:p>
     <w:p>
       <w:pPr>
@@ -4236,11 +4226,9 @@
             <w:vAlign w:val="center"/>
           </w:tcPr>
           <w:p>
-            <w:proofErr w:type="spellStart"/>
             <w:r>
               <w:t>DSVAlpinX</w:t>
             </w:r>
-            <w:proofErr w:type="spellEnd"/>
           </w:p>
         </w:tc>
       </w:tr>
@@ -5945,15 +5933,7 @@
           </w:tcPr>
           <w:p>
             <w:r>
-              <w:t xml:space="preserve">Alternative Live-Anzeige (Sprecherbildschirm / </w:t>
-            </w:r>
-            <w:proofErr w:type="spellStart"/>
-            <w:r>
-              <w:t>Sprechertablet</w:t>
-            </w:r>
-            <w:proofErr w:type="spellEnd"/>
-            <w:r>
-              <w:t xml:space="preserve"> / Startbildschirm)</w:t>
+              <w:t>Alternative Live-Anzeige (Sprecherbildschirm / Sprechertablet / Startbildschirm)</w:t>
             </w:r>
           </w:p>
         </w:tc>
@@ -7312,15 +7292,7 @@
         <w:t>sind: Anzahl der Durchgänge, Sortierung der Startliste, Gruppierungen für Startliste bzw. die Ergebnisse, verwendete Datenfelder.</w:t>
       </w:r>
       <w:r>
-        <w:t xml:space="preserve"> Auch DSV-spezifische Wert wie F-Wert, </w:t>
-      </w:r>
-      <w:proofErr w:type="spellStart"/>
-      <w:r>
-        <w:t>Adder</w:t>
-      </w:r>
-      <w:proofErr w:type="spellEnd"/>
-      <w:r>
-        <w:t xml:space="preserve"> und Minimumzuschlag sind Teil der Rennkonfiguration.</w:t>
+        <w:t xml:space="preserve"> Auch DSV-spezifische Wert wie F-Wert, Adder und Minimumzuschlag sind Teil der Rennkonfiguration.</w:t>
       </w:r>
     </w:p>
     <w:p>
@@ -8171,15 +8143,7 @@
         <w:t>Teilnehmerdaten</w:t>
       </w:r>
       <w:r>
-        <w:t xml:space="preserve"> und </w:t>
-      </w:r>
-      <w:proofErr w:type="spellStart"/>
-      <w:r>
-        <w:t>Subtabe</w:t>
-      </w:r>
-      <w:proofErr w:type="spellEnd"/>
-      <w:r>
-        <w:t xml:space="preserve"> </w:t>
+        <w:t xml:space="preserve"> und Subtabe </w:t>
       </w:r>
       <w:r>
         <w:rPr>
@@ -8709,24 +8673,14 @@
       <w:r>
         <w:t xml:space="preserve">Die Startnummern werden pro Rennen den Teilnehmern zugewiesen. Dies erfolgt über die entsprechende </w:t>
       </w:r>
-      <w:proofErr w:type="spellStart"/>
       <w:r>
         <w:rPr>
           <w:rStyle w:val="MenuButtonsChar"/>
         </w:rPr>
         <w:t>Renntabe</w:t>
       </w:r>
-      <w:proofErr w:type="spellEnd"/>
-      <w:r>
-        <w:t xml:space="preserve"> in der </w:t>
-      </w:r>
-      <w:proofErr w:type="spellStart"/>
-      <w:r>
-        <w:t>Subtabe</w:t>
-      </w:r>
-      <w:proofErr w:type="spellEnd"/>
-      <w:r>
-        <w:t xml:space="preserve"> </w:t>
+      <w:r>
+        <w:t xml:space="preserve"> in der Subtabe </w:t>
       </w:r>
       <w:r>
         <w:rPr>
@@ -8746,7 +8700,13 @@
         <w:t>Hinweis:</w:t>
       </w:r>
       <w:r>
-        <w:t xml:space="preserve"> Die Startnummern werden im Programm erst dann so genutzt, wenn </w:t>
+        <w:t xml:space="preserve"> Die Startnummern werden im Programm erst dann </w:t>
+      </w:r>
+      <w:r>
+        <w:t>übernommen</w:t>
+      </w:r>
+      <w:r>
+        <w:t xml:space="preserve">, wenn </w:t>
       </w:r>
       <w:r>
         <w:rPr>
@@ -9236,6 +9196,29 @@
       </w:pPr>
       <w:r>
         <w:t>Es werden alle restlichen Teilnehmer, Gruppe für Gruppe zugewiesen.</w:t>
+      </w:r>
+    </w:p>
+    <w:p>
+      <w:r>
+        <w:rPr>
+          <w:rStyle w:val="AnmerkungChar"/>
+        </w:rPr>
+        <w:t>Hinweis:</w:t>
+      </w:r>
+      <w:r>
+        <w:t xml:space="preserve"> Standardmäßig werden die Parameter aus der Rennkonfiguration für die Startliste des 1. Durchgangs übernommen</w:t>
+      </w:r>
+      <w:r>
+        <w:t xml:space="preserve"> und sollten </w:t>
+      </w:r>
+      <w:r>
+        <w:t>daher</w:t>
+      </w:r>
+      <w:r>
+        <w:t xml:space="preserve"> keiner weiteren Einstellung benötigen</w:t>
+      </w:r>
+      <w:r>
+        <w:t>.</w:t>
       </w:r>
     </w:p>
     <w:p>
@@ -9895,15 +9878,7 @@
         <w:pStyle w:val="ListParagraph"/>
       </w:pPr>
       <w:r>
-        <w:t>Wenn ein Läufer nach einer bestimmten Zeit nicht im Ziel ist, wird dieser automatisch als „nicht im Ziel“ (</w:t>
-      </w:r>
-      <w:proofErr w:type="spellStart"/>
-      <w:r>
-        <w:t>NiZ</w:t>
-      </w:r>
-      <w:proofErr w:type="spellEnd"/>
-      <w:r>
-        <w:t>) gewertet.</w:t>
+        <w:t>Wenn ein Läufer nach einer bestimmten Zeit nicht im Ziel ist, wird dieser automatisch als „nicht im Ziel“ (NiZ) gewertet.</w:t>
       </w:r>
     </w:p>
     <w:p>
@@ -9931,15 +9906,7 @@
         <w:pStyle w:val="ListParagraph"/>
       </w:pPr>
       <w:r>
-        <w:t>Wenn eine bestimmte Anzahl Starter nach einem nicht gestarteten Läufer gestartet sind, wird der nicht gestartete Läufer automatisch als „nicht am Start“ (</w:t>
-      </w:r>
-      <w:proofErr w:type="spellStart"/>
-      <w:r>
-        <w:t>NaS</w:t>
-      </w:r>
-      <w:proofErr w:type="spellEnd"/>
-      <w:r>
-        <w:t>) gewertet.</w:t>
+        <w:t>Wenn eine bestimmte Anzahl Starter nach einem nicht gestarteten Läufer gestartet sind, wird der nicht gestartete Läufer automatisch als „nicht am Start“ (NaS) gewertet.</w:t>
       </w:r>
     </w:p>
     <w:p>
@@ -10757,29 +10724,13 @@
       </w:pPr>
       <w:r>
         <w:lastRenderedPageBreak/>
-        <w:t>Die Startnummer kann durch Auswahl des Teilnehmers in der Liste festgelegt werden oder durch direkte Eingabe der Startnummer in das Feld „</w:t>
-      </w:r>
-      <w:proofErr w:type="spellStart"/>
-      <w:r>
-        <w:t>St</w:t>
+        <w:t>Die Startnummer kann durch Auswahl des Teilnehmers in der Liste festgelegt werden oder durch direkte Eingabe der Startnummer in das Feld „St</w:t>
       </w:r>
       <w:r>
         <w:t>.</w:t>
       </w:r>
       <w:r>
-        <w:t>Nr</w:t>
-      </w:r>
-      <w:proofErr w:type="spellEnd"/>
-      <w:r>
-        <w:t xml:space="preserve">“. Mit dem </w:t>
-      </w:r>
-      <w:proofErr w:type="spellStart"/>
-      <w:r>
-        <w:t>Tatstaturkürzel</w:t>
-      </w:r>
-      <w:proofErr w:type="spellEnd"/>
-      <w:r>
-        <w:t xml:space="preserve"> &lt;STRG&gt; - &lt;M&gt; kann sofort die Startnummer eingegeben werden.</w:t>
+        <w:t>Nr“. Mit dem Tatstaturkürzel &lt;STRG&gt; - &lt;M&gt; kann sofort die Startnummer eingegeben werden.</w:t>
       </w:r>
     </w:p>
     <w:p>
@@ -10909,15 +10860,7 @@
         <w:t>Speichern sie die Ausscheidung mit &lt;F2&gt;</w:t>
       </w:r>
       <w:r>
-        <w:t xml:space="preserve"> oder durch </w:t>
-      </w:r>
-      <w:proofErr w:type="spellStart"/>
-      <w:r>
-        <w:t>click</w:t>
-      </w:r>
-      <w:proofErr w:type="spellEnd"/>
-      <w:r>
-        <w:t xml:space="preserve"> auf „Speichern“</w:t>
+        <w:t xml:space="preserve"> oder durch click auf „Speichern“</w:t>
       </w:r>
       <w:r>
         <w:t>.</w:t>
@@ -11117,15 +11060,7 @@
         </w:numPr>
       </w:pPr>
       <w:r>
-        <w:t xml:space="preserve">Geben Sie folgende Daten an: </w:t>
-      </w:r>
-      <w:proofErr w:type="spellStart"/>
-      <w:r>
-        <w:t>Bewerbsnummer</w:t>
-      </w:r>
-      <w:proofErr w:type="spellEnd"/>
-      <w:r>
-        <w:t>, Login und Passworts.</w:t>
+        <w:t>Geben Sie folgende Daten an: Bewerbsnummer, Login und Passworts.</w:t>
       </w:r>
     </w:p>
     <w:p>
@@ -11385,60 +11320,18 @@
         <w:rPr>
           <w:rFonts w:ascii="Courier New" w:hAnsi="Courier New" w:cs="Courier New"/>
         </w:rPr>
-        <w:t xml:space="preserve">http://&lt;rechner </w:t>
-      </w:r>
-      <w:proofErr w:type="spellStart"/>
+        <w:t>http://&lt;rechner adresse&gt;:8081</w:t>
+      </w:r>
+      <w:r>
+        <w:t xml:space="preserve">. </w:t>
+      </w:r>
+    </w:p>
+    <w:p>
       <w:r>
         <w:rPr>
           <w:rFonts w:ascii="Courier New" w:hAnsi="Courier New" w:cs="Courier New"/>
         </w:rPr>
-        <w:t>adresse</w:t>
-      </w:r>
-      <w:proofErr w:type="spellEnd"/>
-      <w:r>
-        <w:rPr>
-          <w:rFonts w:ascii="Courier New" w:hAnsi="Courier New" w:cs="Courier New"/>
-        </w:rPr>
-        <w:t>&gt;:8081</w:t>
-      </w:r>
-      <w:r>
-        <w:t xml:space="preserve">. </w:t>
-      </w:r>
-    </w:p>
-    <w:p>
-      <w:r>
-        <w:rPr>
-          <w:rFonts w:ascii="Courier New" w:hAnsi="Courier New" w:cs="Courier New"/>
-        </w:rPr>
-        <w:t>&lt;</w:t>
-      </w:r>
-      <w:proofErr w:type="spellStart"/>
-      <w:r>
-        <w:rPr>
-          <w:rFonts w:ascii="Courier New" w:hAnsi="Courier New" w:cs="Courier New"/>
-        </w:rPr>
-        <w:t>rechner</w:t>
-      </w:r>
-      <w:proofErr w:type="spellEnd"/>
-      <w:r>
-        <w:rPr>
-          <w:rFonts w:ascii="Courier New" w:hAnsi="Courier New" w:cs="Courier New"/>
-        </w:rPr>
-        <w:t xml:space="preserve"> </w:t>
-      </w:r>
-      <w:proofErr w:type="spellStart"/>
-      <w:r>
-        <w:rPr>
-          <w:rFonts w:ascii="Courier New" w:hAnsi="Courier New" w:cs="Courier New"/>
-        </w:rPr>
-        <w:t>adresse</w:t>
-      </w:r>
-      <w:proofErr w:type="spellEnd"/>
-      <w:r>
-        <w:rPr>
-          <w:rFonts w:ascii="Courier New" w:hAnsi="Courier New" w:cs="Courier New"/>
-        </w:rPr>
-        <w:t>&gt;</w:t>
+        <w:t>&lt;rechner adresse&gt;</w:t>
       </w:r>
       <w:r>
         <w:t xml:space="preserve"> ist hierbei die IP-Adresse des Rechners, auf dem Race Horology läuft.</w:t>
@@ -12396,11 +12289,9 @@
             <w:r>
               <w:t xml:space="preserve">Auf </w:t>
             </w:r>
-            <w:proofErr w:type="spellStart"/>
             <w:r>
               <w:t>Renntab</w:t>
             </w:r>
-            <w:proofErr w:type="spellEnd"/>
             <w:r>
               <w:t xml:space="preserve"> </w:t>
             </w:r>
@@ -12449,15 +12340,7 @@
               <w:t xml:space="preserve">Felder aktivieren: Jahrgang, Verein, </w:t>
             </w:r>
             <w:r>
-              <w:t>Code/SV-</w:t>
-            </w:r>
-            <w:proofErr w:type="spellStart"/>
-            <w:r>
-              <w:t>Id</w:t>
-            </w:r>
-            <w:proofErr w:type="spellEnd"/>
-            <w:r>
-              <w:t xml:space="preserve">, </w:t>
+              <w:t xml:space="preserve">Code/SV-Id, </w:t>
             </w:r>
             <w:r>
               <w:t>Punkte</w:t>
@@ -12473,23 +12356,7 @@
               <w:jc w:val="left"/>
             </w:pPr>
             <w:r>
-              <w:t xml:space="preserve">F-Wert, </w:t>
-            </w:r>
-            <w:proofErr w:type="spellStart"/>
-            <w:r>
-              <w:t>Adder</w:t>
-            </w:r>
-            <w:proofErr w:type="spellEnd"/>
-            <w:r>
-              <w:t xml:space="preserve"> und </w:t>
-            </w:r>
-            <w:proofErr w:type="spellStart"/>
-            <w:r>
-              <w:t>Mimumzuschlag</w:t>
-            </w:r>
-            <w:proofErr w:type="spellEnd"/>
-            <w:r>
-              <w:t xml:space="preserve"> angeben</w:t>
+              <w:t>F-Wert, Adder und Mimumzuschlag angeben</w:t>
             </w:r>
           </w:p>
         </w:tc>
@@ -12722,16 +12589,11 @@
               <w:jc w:val="left"/>
             </w:pPr>
             <w:r>
-              <w:t xml:space="preserve">Auf </w:t>
-            </w:r>
-            <w:proofErr w:type="spellStart"/>
-            <w:r>
-              <w:t>Renntab</w:t>
+              <w:t>Auf Renntab</w:t>
             </w:r>
             <w:r>
               <w:t>e</w:t>
             </w:r>
-            <w:proofErr w:type="spellEnd"/>
             <w:r>
               <w:t xml:space="preserve"> (e.g. Slalom) gehen</w:t>
             </w:r>
@@ -12745,13 +12607,8 @@
               </w:numPr>
               <w:jc w:val="left"/>
             </w:pPr>
-            <w:proofErr w:type="spellStart"/>
-            <w:r>
-              <w:t>Subtabe</w:t>
-            </w:r>
-            <w:proofErr w:type="spellEnd"/>
-            <w:r>
-              <w:t xml:space="preserve"> „Startnummern“</w:t>
+            <w:r>
+              <w:t>Subtabe „Startnummern“</w:t>
             </w:r>
           </w:p>
           <w:p>
@@ -13016,15 +12873,7 @@
           </w:tcPr>
           <w:p>
             <w:r>
-              <w:t>&lt;&lt;</w:t>
-            </w:r>
-            <w:proofErr w:type="spellStart"/>
-            <w:r>
-              <w:t>tbd</w:t>
-            </w:r>
-            <w:proofErr w:type="spellEnd"/>
-            <w:r>
-              <w:t>&gt;&gt;</w:t>
+              <w:t>&lt;&lt;tbd&gt;&gt;</w:t>
             </w:r>
           </w:p>
         </w:tc>

</xml_diff>

<commit_message>
CHANGED: Updated DOC PDF
</commit_message>
<xml_diff>
--- a/Documents/Race Horology - Anleitung.docx
+++ b/Documents/Race Horology - Anleitung.docx
@@ -114,52 +114,18 @@
           <w:sz w:val="44"/>
           <w:szCs w:val="44"/>
         </w:rPr>
-        <w:t xml:space="preserve"> - Draft</w:t>
-      </w:r>
-    </w:p>
-    <w:p>
-      <w:pPr>
-        <w:pStyle w:val="Separat"/>
-        <w:jc w:val="center"/>
-        <w:rPr>
-          <w:rFonts w:ascii="Ubuntu" w:hAnsi="Ubuntu"/>
-        </w:rPr>
-      </w:pPr>
-    </w:p>
-    <w:p>
-      <w:pPr>
-        <w:pStyle w:val="Separat"/>
-        <w:jc w:val="center"/>
-        <w:rPr>
-          <w:rFonts w:ascii="Ubuntu" w:hAnsi="Ubuntu"/>
-        </w:rPr>
-      </w:pPr>
-    </w:p>
-    <w:p>
-      <w:pPr>
-        <w:pStyle w:val="Separat"/>
-        <w:jc w:val="center"/>
-        <w:rPr>
-          <w:rFonts w:ascii="Ubuntu" w:hAnsi="Ubuntu"/>
-        </w:rPr>
-      </w:pPr>
-    </w:p>
-    <w:p>
-      <w:pPr>
-        <w:pStyle w:val="Separat"/>
-        <w:jc w:val="center"/>
-        <w:rPr>
-          <w:rFonts w:ascii="Ubuntu" w:hAnsi="Ubuntu"/>
-        </w:rPr>
-      </w:pPr>
+        <w:t xml:space="preserve"> - </w:t>
+      </w:r>
+      <w:proofErr w:type="spellStart"/>
       <w:r>
         <w:rPr>
           <w:rFonts w:ascii="Ubuntu" w:hAnsi="Ubuntu"/>
           <w:sz w:val="44"/>
           <w:szCs w:val="44"/>
         </w:rPr>
-        <w:t>Anleitung</w:t>
-      </w:r>
+        <w:t>Draft</w:t>
+      </w:r>
+      <w:proofErr w:type="spellEnd"/>
     </w:p>
     <w:p>
       <w:pPr>
@@ -169,6 +135,50 @@
           <w:rFonts w:ascii="Ubuntu" w:hAnsi="Ubuntu"/>
         </w:rPr>
       </w:pPr>
+    </w:p>
+    <w:p>
+      <w:pPr>
+        <w:pStyle w:val="Separat"/>
+        <w:jc w:val="center"/>
+        <w:rPr>
+          <w:rFonts w:ascii="Ubuntu" w:hAnsi="Ubuntu"/>
+        </w:rPr>
+      </w:pPr>
+    </w:p>
+    <w:p>
+      <w:pPr>
+        <w:pStyle w:val="Separat"/>
+        <w:jc w:val="center"/>
+        <w:rPr>
+          <w:rFonts w:ascii="Ubuntu" w:hAnsi="Ubuntu"/>
+        </w:rPr>
+      </w:pPr>
+    </w:p>
+    <w:p>
+      <w:pPr>
+        <w:pStyle w:val="Separat"/>
+        <w:jc w:val="center"/>
+        <w:rPr>
+          <w:rFonts w:ascii="Ubuntu" w:hAnsi="Ubuntu"/>
+        </w:rPr>
+      </w:pPr>
+      <w:r>
+        <w:rPr>
+          <w:rFonts w:ascii="Ubuntu" w:hAnsi="Ubuntu"/>
+          <w:sz w:val="44"/>
+          <w:szCs w:val="44"/>
+        </w:rPr>
+        <w:t>Anleitung</w:t>
+      </w:r>
+    </w:p>
+    <w:p>
+      <w:pPr>
+        <w:pStyle w:val="Separat"/>
+        <w:jc w:val="center"/>
+        <w:rPr>
+          <w:rFonts w:ascii="Ubuntu" w:hAnsi="Ubuntu"/>
+        </w:rPr>
+      </w:pPr>
       <w:r>
         <w:rPr>
           <w:rFonts w:ascii="Ubuntu" w:hAnsi="Ubuntu"/>
@@ -198,7 +208,7 @@
           <w:rFonts w:ascii="Ubuntu" w:hAnsi="Ubuntu"/>
           <w:noProof/>
         </w:rPr>
-        <w:t>10.09.2020</w:t>
+        <w:t>11.09.2020</w:t>
       </w:r>
       <w:r>
         <w:rPr>
@@ -325,7 +335,7 @@
           <w:r>
             <w:fldChar w:fldCharType="separate"/>
           </w:r>
-          <w:hyperlink w:anchor="_Toc50581503" w:history="1">
+          <w:hyperlink w:anchor="_Toc50755119" w:history="1">
             <w:r>
               <w:rPr>
                 <w:rStyle w:val="Hyperlink"/>
@@ -367,7 +377,7 @@
                 <w:noProof/>
                 <w:webHidden/>
               </w:rPr>
-              <w:instrText xml:space="preserve"> PAGEREF _Toc50581503 \h </w:instrText>
+              <w:instrText xml:space="preserve"> PAGEREF _Toc50755119 \h </w:instrText>
             </w:r>
             <w:r>
               <w:rPr>
@@ -411,7 +421,7 @@
               <w:lang w:eastAsia="de-DE"/>
             </w:rPr>
           </w:pPr>
-          <w:hyperlink w:anchor="_Toc50581504" w:history="1">
+          <w:hyperlink w:anchor="_Toc50755120" w:history="1">
             <w:r>
               <w:rPr>
                 <w:rStyle w:val="Hyperlink"/>
@@ -453,7 +463,7 @@
                 <w:noProof/>
                 <w:webHidden/>
               </w:rPr>
-              <w:instrText xml:space="preserve"> PAGEREF _Toc50581504 \h </w:instrText>
+              <w:instrText xml:space="preserve"> PAGEREF _Toc50755120 \h </w:instrText>
             </w:r>
             <w:r>
               <w:rPr>
@@ -497,7 +507,7 @@
               <w:lang w:eastAsia="de-DE"/>
             </w:rPr>
           </w:pPr>
-          <w:hyperlink w:anchor="_Toc50581505" w:history="1">
+          <w:hyperlink w:anchor="_Toc50755121" w:history="1">
             <w:r>
               <w:rPr>
                 <w:rStyle w:val="Hyperlink"/>
@@ -539,7 +549,7 @@
                 <w:noProof/>
                 <w:webHidden/>
               </w:rPr>
-              <w:instrText xml:space="preserve"> PAGEREF _Toc50581505 \h </w:instrText>
+              <w:instrText xml:space="preserve"> PAGEREF _Toc50755121 \h </w:instrText>
             </w:r>
             <w:r>
               <w:rPr>
@@ -583,7 +593,7 @@
               <w:lang w:eastAsia="de-DE"/>
             </w:rPr>
           </w:pPr>
-          <w:hyperlink w:anchor="_Toc50581506" w:history="1">
+          <w:hyperlink w:anchor="_Toc50755122" w:history="1">
             <w:r>
               <w:rPr>
                 <w:rStyle w:val="Hyperlink"/>
@@ -625,7 +635,7 @@
                 <w:noProof/>
                 <w:webHidden/>
               </w:rPr>
-              <w:instrText xml:space="preserve"> PAGEREF _Toc50581506 \h </w:instrText>
+              <w:instrText xml:space="preserve"> PAGEREF _Toc50755122 \h </w:instrText>
             </w:r>
             <w:r>
               <w:rPr>
@@ -669,7 +679,7 @@
               <w:lang w:eastAsia="de-DE"/>
             </w:rPr>
           </w:pPr>
-          <w:hyperlink w:anchor="_Toc50581507" w:history="1">
+          <w:hyperlink w:anchor="_Toc50755123" w:history="1">
             <w:r>
               <w:rPr>
                 <w:rStyle w:val="Hyperlink"/>
@@ -711,7 +721,7 @@
                 <w:noProof/>
                 <w:webHidden/>
               </w:rPr>
-              <w:instrText xml:space="preserve"> PAGEREF _Toc50581507 \h </w:instrText>
+              <w:instrText xml:space="preserve"> PAGEREF _Toc50755123 \h </w:instrText>
             </w:r>
             <w:r>
               <w:rPr>
@@ -755,7 +765,7 @@
               <w:lang w:eastAsia="de-DE"/>
             </w:rPr>
           </w:pPr>
-          <w:hyperlink w:anchor="_Toc50581508" w:history="1">
+          <w:hyperlink w:anchor="_Toc50755124" w:history="1">
             <w:r>
               <w:rPr>
                 <w:rStyle w:val="Hyperlink"/>
@@ -797,7 +807,7 @@
                 <w:noProof/>
                 <w:webHidden/>
               </w:rPr>
-              <w:instrText xml:space="preserve"> PAGEREF _Toc50581508 \h </w:instrText>
+              <w:instrText xml:space="preserve"> PAGEREF _Toc50755124 \h </w:instrText>
             </w:r>
             <w:r>
               <w:rPr>
@@ -841,7 +851,7 @@
               <w:lang w:eastAsia="de-DE"/>
             </w:rPr>
           </w:pPr>
-          <w:hyperlink w:anchor="_Toc50581509" w:history="1">
+          <w:hyperlink w:anchor="_Toc50755125" w:history="1">
             <w:r>
               <w:rPr>
                 <w:rStyle w:val="Hyperlink"/>
@@ -883,7 +893,7 @@
                 <w:noProof/>
                 <w:webHidden/>
               </w:rPr>
-              <w:instrText xml:space="preserve"> PAGEREF _Toc50581509 \h </w:instrText>
+              <w:instrText xml:space="preserve"> PAGEREF _Toc50755125 \h </w:instrText>
             </w:r>
             <w:r>
               <w:rPr>
@@ -927,7 +937,7 @@
               <w:lang w:eastAsia="de-DE"/>
             </w:rPr>
           </w:pPr>
-          <w:hyperlink w:anchor="_Toc50581510" w:history="1">
+          <w:hyperlink w:anchor="_Toc50755126" w:history="1">
             <w:r>
               <w:rPr>
                 <w:rStyle w:val="Hyperlink"/>
@@ -969,7 +979,7 @@
                 <w:noProof/>
                 <w:webHidden/>
               </w:rPr>
-              <w:instrText xml:space="preserve"> PAGEREF _Toc50581510 \h </w:instrText>
+              <w:instrText xml:space="preserve"> PAGEREF _Toc50755126 \h </w:instrText>
             </w:r>
             <w:r>
               <w:rPr>
@@ -1013,7 +1023,7 @@
               <w:lang w:eastAsia="de-DE"/>
             </w:rPr>
           </w:pPr>
-          <w:hyperlink w:anchor="_Toc50581511" w:history="1">
+          <w:hyperlink w:anchor="_Toc50755127" w:history="1">
             <w:r>
               <w:rPr>
                 <w:rStyle w:val="Hyperlink"/>
@@ -1055,7 +1065,7 @@
                 <w:noProof/>
                 <w:webHidden/>
               </w:rPr>
-              <w:instrText xml:space="preserve"> PAGEREF _Toc50581511 \h </w:instrText>
+              <w:instrText xml:space="preserve"> PAGEREF _Toc50755127 \h </w:instrText>
             </w:r>
             <w:r>
               <w:rPr>
@@ -1099,7 +1109,7 @@
               <w:lang w:eastAsia="de-DE"/>
             </w:rPr>
           </w:pPr>
-          <w:hyperlink w:anchor="_Toc50581512" w:history="1">
+          <w:hyperlink w:anchor="_Toc50755128" w:history="1">
             <w:r>
               <w:rPr>
                 <w:rStyle w:val="Hyperlink"/>
@@ -1141,7 +1151,7 @@
                 <w:noProof/>
                 <w:webHidden/>
               </w:rPr>
-              <w:instrText xml:space="preserve"> PAGEREF _Toc50581512 \h </w:instrText>
+              <w:instrText xml:space="preserve"> PAGEREF _Toc50755128 \h </w:instrText>
             </w:r>
             <w:r>
               <w:rPr>
@@ -1185,7 +1195,7 @@
               <w:lang w:eastAsia="de-DE"/>
             </w:rPr>
           </w:pPr>
-          <w:hyperlink w:anchor="_Toc50581513" w:history="1">
+          <w:hyperlink w:anchor="_Toc50755129" w:history="1">
             <w:r>
               <w:rPr>
                 <w:rStyle w:val="Hyperlink"/>
@@ -1227,7 +1237,7 @@
                 <w:noProof/>
                 <w:webHidden/>
               </w:rPr>
-              <w:instrText xml:space="preserve"> PAGEREF _Toc50581513 \h </w:instrText>
+              <w:instrText xml:space="preserve"> PAGEREF _Toc50755129 \h </w:instrText>
             </w:r>
             <w:r>
               <w:rPr>
@@ -1271,7 +1281,7 @@
               <w:lang w:eastAsia="de-DE"/>
             </w:rPr>
           </w:pPr>
-          <w:hyperlink w:anchor="_Toc50581514" w:history="1">
+          <w:hyperlink w:anchor="_Toc50755130" w:history="1">
             <w:r>
               <w:rPr>
                 <w:rStyle w:val="Hyperlink"/>
@@ -1313,7 +1323,7 @@
                 <w:noProof/>
                 <w:webHidden/>
               </w:rPr>
-              <w:instrText xml:space="preserve"> PAGEREF _Toc50581514 \h </w:instrText>
+              <w:instrText xml:space="preserve"> PAGEREF _Toc50755130 \h </w:instrText>
             </w:r>
             <w:r>
               <w:rPr>
@@ -1357,7 +1367,7 @@
               <w:lang w:eastAsia="de-DE"/>
             </w:rPr>
           </w:pPr>
-          <w:hyperlink w:anchor="_Toc50581515" w:history="1">
+          <w:hyperlink w:anchor="_Toc50755131" w:history="1">
             <w:r>
               <w:rPr>
                 <w:rStyle w:val="Hyperlink"/>
@@ -1399,7 +1409,7 @@
                 <w:noProof/>
                 <w:webHidden/>
               </w:rPr>
-              <w:instrText xml:space="preserve"> PAGEREF _Toc50581515 \h </w:instrText>
+              <w:instrText xml:space="preserve"> PAGEREF _Toc50755131 \h </w:instrText>
             </w:r>
             <w:r>
               <w:rPr>
@@ -1443,7 +1453,7 @@
               <w:lang w:eastAsia="de-DE"/>
             </w:rPr>
           </w:pPr>
-          <w:hyperlink w:anchor="_Toc50581516" w:history="1">
+          <w:hyperlink w:anchor="_Toc50755132" w:history="1">
             <w:r>
               <w:rPr>
                 <w:rStyle w:val="Hyperlink"/>
@@ -1485,7 +1495,7 @@
                 <w:noProof/>
                 <w:webHidden/>
               </w:rPr>
-              <w:instrText xml:space="preserve"> PAGEREF _Toc50581516 \h </w:instrText>
+              <w:instrText xml:space="preserve"> PAGEREF _Toc50755132 \h </w:instrText>
             </w:r>
             <w:r>
               <w:rPr>
@@ -1529,7 +1539,7 @@
               <w:lang w:eastAsia="de-DE"/>
             </w:rPr>
           </w:pPr>
-          <w:hyperlink w:anchor="_Toc50581517" w:history="1">
+          <w:hyperlink w:anchor="_Toc50755133" w:history="1">
             <w:r>
               <w:rPr>
                 <w:rStyle w:val="Hyperlink"/>
@@ -1571,7 +1581,7 @@
                 <w:noProof/>
                 <w:webHidden/>
               </w:rPr>
-              <w:instrText xml:space="preserve"> PAGEREF _Toc50581517 \h </w:instrText>
+              <w:instrText xml:space="preserve"> PAGEREF _Toc50755133 \h </w:instrText>
             </w:r>
             <w:r>
               <w:rPr>
@@ -1615,7 +1625,7 @@
               <w:lang w:eastAsia="de-DE"/>
             </w:rPr>
           </w:pPr>
-          <w:hyperlink w:anchor="_Toc50581518" w:history="1">
+          <w:hyperlink w:anchor="_Toc50755134" w:history="1">
             <w:r>
               <w:rPr>
                 <w:rStyle w:val="Hyperlink"/>
@@ -1657,7 +1667,7 @@
                 <w:noProof/>
                 <w:webHidden/>
               </w:rPr>
-              <w:instrText xml:space="preserve"> PAGEREF _Toc50581518 \h </w:instrText>
+              <w:instrText xml:space="preserve"> PAGEREF _Toc50755134 \h </w:instrText>
             </w:r>
             <w:r>
               <w:rPr>
@@ -1701,7 +1711,7 @@
               <w:lang w:eastAsia="de-DE"/>
             </w:rPr>
           </w:pPr>
-          <w:hyperlink w:anchor="_Toc50581519" w:history="1">
+          <w:hyperlink w:anchor="_Toc50755135" w:history="1">
             <w:r>
               <w:rPr>
                 <w:rStyle w:val="Hyperlink"/>
@@ -1743,7 +1753,7 @@
                 <w:noProof/>
                 <w:webHidden/>
               </w:rPr>
-              <w:instrText xml:space="preserve"> PAGEREF _Toc50581519 \h </w:instrText>
+              <w:instrText xml:space="preserve"> PAGEREF _Toc50755135 \h </w:instrText>
             </w:r>
             <w:r>
               <w:rPr>
@@ -1787,7 +1797,7 @@
               <w:lang w:eastAsia="de-DE"/>
             </w:rPr>
           </w:pPr>
-          <w:hyperlink w:anchor="_Toc50581520" w:history="1">
+          <w:hyperlink w:anchor="_Toc50755136" w:history="1">
             <w:r>
               <w:rPr>
                 <w:rStyle w:val="Hyperlink"/>
@@ -1829,7 +1839,7 @@
                 <w:noProof/>
                 <w:webHidden/>
               </w:rPr>
-              <w:instrText xml:space="preserve"> PAGEREF _Toc50581520 \h </w:instrText>
+              <w:instrText xml:space="preserve"> PAGEREF _Toc50755136 \h </w:instrText>
             </w:r>
             <w:r>
               <w:rPr>
@@ -1873,7 +1883,7 @@
               <w:lang w:eastAsia="de-DE"/>
             </w:rPr>
           </w:pPr>
-          <w:hyperlink w:anchor="_Toc50581521" w:history="1">
+          <w:hyperlink w:anchor="_Toc50755137" w:history="1">
             <w:r>
               <w:rPr>
                 <w:rStyle w:val="Hyperlink"/>
@@ -1915,7 +1925,7 @@
                 <w:noProof/>
                 <w:webHidden/>
               </w:rPr>
-              <w:instrText xml:space="preserve"> PAGEREF _Toc50581521 \h </w:instrText>
+              <w:instrText xml:space="preserve"> PAGEREF _Toc50755137 \h </w:instrText>
             </w:r>
             <w:r>
               <w:rPr>
@@ -1959,7 +1969,7 @@
               <w:lang w:eastAsia="de-DE"/>
             </w:rPr>
           </w:pPr>
-          <w:hyperlink w:anchor="_Toc50581522" w:history="1">
+          <w:hyperlink w:anchor="_Toc50755138" w:history="1">
             <w:r>
               <w:rPr>
                 <w:rStyle w:val="Hyperlink"/>
@@ -2001,7 +2011,7 @@
                 <w:noProof/>
                 <w:webHidden/>
               </w:rPr>
-              <w:instrText xml:space="preserve"> PAGEREF _Toc50581522 \h </w:instrText>
+              <w:instrText xml:space="preserve"> PAGEREF _Toc50755138 \h </w:instrText>
             </w:r>
             <w:r>
               <w:rPr>
@@ -2045,7 +2055,7 @@
               <w:lang w:eastAsia="de-DE"/>
             </w:rPr>
           </w:pPr>
-          <w:hyperlink w:anchor="_Toc50581523" w:history="1">
+          <w:hyperlink w:anchor="_Toc50755139" w:history="1">
             <w:r>
               <w:rPr>
                 <w:rStyle w:val="Hyperlink"/>
@@ -2087,7 +2097,7 @@
                 <w:noProof/>
                 <w:webHidden/>
               </w:rPr>
-              <w:instrText xml:space="preserve"> PAGEREF _Toc50581523 \h </w:instrText>
+              <w:instrText xml:space="preserve"> PAGEREF _Toc50755139 \h </w:instrText>
             </w:r>
             <w:r>
               <w:rPr>
@@ -2131,7 +2141,7 @@
               <w:lang w:eastAsia="de-DE"/>
             </w:rPr>
           </w:pPr>
-          <w:hyperlink w:anchor="_Toc50581524" w:history="1">
+          <w:hyperlink w:anchor="_Toc50755140" w:history="1">
             <w:r>
               <w:rPr>
                 <w:rStyle w:val="Hyperlink"/>
@@ -2173,7 +2183,7 @@
                 <w:noProof/>
                 <w:webHidden/>
               </w:rPr>
-              <w:instrText xml:space="preserve"> PAGEREF _Toc50581524 \h </w:instrText>
+              <w:instrText xml:space="preserve"> PAGEREF _Toc50755140 \h </w:instrText>
             </w:r>
             <w:r>
               <w:rPr>
@@ -2217,7 +2227,7 @@
               <w:lang w:eastAsia="de-DE"/>
             </w:rPr>
           </w:pPr>
-          <w:hyperlink w:anchor="_Toc50581525" w:history="1">
+          <w:hyperlink w:anchor="_Toc50755141" w:history="1">
             <w:r>
               <w:rPr>
                 <w:rStyle w:val="Hyperlink"/>
@@ -2259,7 +2269,7 @@
                 <w:noProof/>
                 <w:webHidden/>
               </w:rPr>
-              <w:instrText xml:space="preserve"> PAGEREF _Toc50581525 \h </w:instrText>
+              <w:instrText xml:space="preserve"> PAGEREF _Toc50755141 \h </w:instrText>
             </w:r>
             <w:r>
               <w:rPr>
@@ -2303,7 +2313,7 @@
               <w:lang w:eastAsia="de-DE"/>
             </w:rPr>
           </w:pPr>
-          <w:hyperlink w:anchor="_Toc50581526" w:history="1">
+          <w:hyperlink w:anchor="_Toc50755142" w:history="1">
             <w:r>
               <w:rPr>
                 <w:rStyle w:val="Hyperlink"/>
@@ -2345,7 +2355,7 @@
                 <w:noProof/>
                 <w:webHidden/>
               </w:rPr>
-              <w:instrText xml:space="preserve"> PAGEREF _Toc50581526 \h </w:instrText>
+              <w:instrText xml:space="preserve"> PAGEREF _Toc50755142 \h </w:instrText>
             </w:r>
             <w:r>
               <w:rPr>
@@ -2389,7 +2399,7 @@
               <w:lang w:eastAsia="de-DE"/>
             </w:rPr>
           </w:pPr>
-          <w:hyperlink w:anchor="_Toc50581527" w:history="1">
+          <w:hyperlink w:anchor="_Toc50755143" w:history="1">
             <w:r>
               <w:rPr>
                 <w:rStyle w:val="Hyperlink"/>
@@ -2431,7 +2441,7 @@
                 <w:noProof/>
                 <w:webHidden/>
               </w:rPr>
-              <w:instrText xml:space="preserve"> PAGEREF _Toc50581527 \h </w:instrText>
+              <w:instrText xml:space="preserve"> PAGEREF _Toc50755143 \h </w:instrText>
             </w:r>
             <w:r>
               <w:rPr>
@@ -2475,7 +2485,7 @@
               <w:lang w:eastAsia="de-DE"/>
             </w:rPr>
           </w:pPr>
-          <w:hyperlink w:anchor="_Toc50581528" w:history="1">
+          <w:hyperlink w:anchor="_Toc50755144" w:history="1">
             <w:r>
               <w:rPr>
                 <w:rStyle w:val="Hyperlink"/>
@@ -2517,7 +2527,7 @@
                 <w:noProof/>
                 <w:webHidden/>
               </w:rPr>
-              <w:instrText xml:space="preserve"> PAGEREF _Toc50581528 \h </w:instrText>
+              <w:instrText xml:space="preserve"> PAGEREF _Toc50755144 \h </w:instrText>
             </w:r>
             <w:r>
               <w:rPr>
@@ -2561,7 +2571,7 @@
               <w:lang w:eastAsia="de-DE"/>
             </w:rPr>
           </w:pPr>
-          <w:hyperlink w:anchor="_Toc50581529" w:history="1">
+          <w:hyperlink w:anchor="_Toc50755145" w:history="1">
             <w:r>
               <w:rPr>
                 <w:rStyle w:val="Hyperlink"/>
@@ -2603,7 +2613,7 @@
                 <w:noProof/>
                 <w:webHidden/>
               </w:rPr>
-              <w:instrText xml:space="preserve"> PAGEREF _Toc50581529 \h </w:instrText>
+              <w:instrText xml:space="preserve"> PAGEREF _Toc50755145 \h </w:instrText>
             </w:r>
             <w:r>
               <w:rPr>
@@ -2647,7 +2657,7 @@
               <w:lang w:eastAsia="de-DE"/>
             </w:rPr>
           </w:pPr>
-          <w:hyperlink w:anchor="_Toc50581530" w:history="1">
+          <w:hyperlink w:anchor="_Toc50755146" w:history="1">
             <w:r>
               <w:rPr>
                 <w:rStyle w:val="Hyperlink"/>
@@ -2689,7 +2699,7 @@
                 <w:noProof/>
                 <w:webHidden/>
               </w:rPr>
-              <w:instrText xml:space="preserve"> PAGEREF _Toc50581530 \h </w:instrText>
+              <w:instrText xml:space="preserve"> PAGEREF _Toc50755146 \h </w:instrText>
             </w:r>
             <w:r>
               <w:rPr>
@@ -2733,7 +2743,7 @@
               <w:lang w:eastAsia="de-DE"/>
             </w:rPr>
           </w:pPr>
-          <w:hyperlink w:anchor="_Toc50581531" w:history="1">
+          <w:hyperlink w:anchor="_Toc50755147" w:history="1">
             <w:r>
               <w:rPr>
                 <w:rStyle w:val="Hyperlink"/>
@@ -2775,7 +2785,7 @@
                 <w:noProof/>
                 <w:webHidden/>
               </w:rPr>
-              <w:instrText xml:space="preserve"> PAGEREF _Toc50581531 \h </w:instrText>
+              <w:instrText xml:space="preserve"> PAGEREF _Toc50755147 \h </w:instrText>
             </w:r>
             <w:r>
               <w:rPr>
@@ -2819,7 +2829,7 @@
               <w:lang w:eastAsia="de-DE"/>
             </w:rPr>
           </w:pPr>
-          <w:hyperlink w:anchor="_Toc50581532" w:history="1">
+          <w:hyperlink w:anchor="_Toc50755148" w:history="1">
             <w:r>
               <w:rPr>
                 <w:rStyle w:val="Hyperlink"/>
@@ -2861,7 +2871,7 @@
                 <w:noProof/>
                 <w:webHidden/>
               </w:rPr>
-              <w:instrText xml:space="preserve"> PAGEREF _Toc50581532 \h </w:instrText>
+              <w:instrText xml:space="preserve"> PAGEREF _Toc50755148 \h </w:instrText>
             </w:r>
             <w:r>
               <w:rPr>
@@ -2905,7 +2915,7 @@
               <w:lang w:eastAsia="de-DE"/>
             </w:rPr>
           </w:pPr>
-          <w:hyperlink w:anchor="_Toc50581533" w:history="1">
+          <w:hyperlink w:anchor="_Toc50755149" w:history="1">
             <w:r>
               <w:rPr>
                 <w:rStyle w:val="Hyperlink"/>
@@ -2947,7 +2957,7 @@
                 <w:noProof/>
                 <w:webHidden/>
               </w:rPr>
-              <w:instrText xml:space="preserve"> PAGEREF _Toc50581533 \h </w:instrText>
+              <w:instrText xml:space="preserve"> PAGEREF _Toc50755149 \h </w:instrText>
             </w:r>
             <w:r>
               <w:rPr>
@@ -2991,7 +3001,7 @@
               <w:lang w:eastAsia="de-DE"/>
             </w:rPr>
           </w:pPr>
-          <w:hyperlink w:anchor="_Toc50581534" w:history="1">
+          <w:hyperlink w:anchor="_Toc50755150" w:history="1">
             <w:r>
               <w:rPr>
                 <w:rStyle w:val="Hyperlink"/>
@@ -3033,7 +3043,7 @@
                 <w:noProof/>
                 <w:webHidden/>
               </w:rPr>
-              <w:instrText xml:space="preserve"> PAGEREF _Toc50581534 \h </w:instrText>
+              <w:instrText xml:space="preserve"> PAGEREF _Toc50755150 \h </w:instrText>
             </w:r>
             <w:r>
               <w:rPr>
@@ -3077,7 +3087,7 @@
               <w:lang w:eastAsia="de-DE"/>
             </w:rPr>
           </w:pPr>
-          <w:hyperlink w:anchor="_Toc50581535" w:history="1">
+          <w:hyperlink w:anchor="_Toc50755151" w:history="1">
             <w:r>
               <w:rPr>
                 <w:rStyle w:val="Hyperlink"/>
@@ -3119,7 +3129,7 @@
                 <w:noProof/>
                 <w:webHidden/>
               </w:rPr>
-              <w:instrText xml:space="preserve"> PAGEREF _Toc50581535 \h </w:instrText>
+              <w:instrText xml:space="preserve"> PAGEREF _Toc50755151 \h </w:instrText>
             </w:r>
             <w:r>
               <w:rPr>
@@ -3163,7 +3173,7 @@
               <w:lang w:eastAsia="de-DE"/>
             </w:rPr>
           </w:pPr>
-          <w:hyperlink w:anchor="_Toc50581536" w:history="1">
+          <w:hyperlink w:anchor="_Toc50755152" w:history="1">
             <w:r>
               <w:rPr>
                 <w:rStyle w:val="Hyperlink"/>
@@ -3205,7 +3215,7 @@
                 <w:noProof/>
                 <w:webHidden/>
               </w:rPr>
-              <w:instrText xml:space="preserve"> PAGEREF _Toc50581536 \h </w:instrText>
+              <w:instrText xml:space="preserve"> PAGEREF _Toc50755152 \h </w:instrText>
             </w:r>
             <w:r>
               <w:rPr>
@@ -3249,7 +3259,7 @@
               <w:lang w:eastAsia="de-DE"/>
             </w:rPr>
           </w:pPr>
-          <w:hyperlink w:anchor="_Toc50581537" w:history="1">
+          <w:hyperlink w:anchor="_Toc50755153" w:history="1">
             <w:r>
               <w:rPr>
                 <w:rStyle w:val="Hyperlink"/>
@@ -3291,7 +3301,7 @@
                 <w:noProof/>
                 <w:webHidden/>
               </w:rPr>
-              <w:instrText xml:space="preserve"> PAGEREF _Toc50581537 \h </w:instrText>
+              <w:instrText xml:space="preserve"> PAGEREF _Toc50755153 \h </w:instrText>
             </w:r>
             <w:r>
               <w:rPr>
@@ -3335,7 +3345,7 @@
               <w:lang w:eastAsia="de-DE"/>
             </w:rPr>
           </w:pPr>
-          <w:hyperlink w:anchor="_Toc50581538" w:history="1">
+          <w:hyperlink w:anchor="_Toc50755154" w:history="1">
             <w:r>
               <w:rPr>
                 <w:rStyle w:val="Hyperlink"/>
@@ -3377,7 +3387,7 @@
                 <w:noProof/>
                 <w:webHidden/>
               </w:rPr>
-              <w:instrText xml:space="preserve"> PAGEREF _Toc50581538 \h </w:instrText>
+              <w:instrText xml:space="preserve"> PAGEREF _Toc50755154 \h </w:instrText>
             </w:r>
             <w:r>
               <w:rPr>
@@ -3421,7 +3431,7 @@
               <w:lang w:eastAsia="de-DE"/>
             </w:rPr>
           </w:pPr>
-          <w:hyperlink w:anchor="_Toc50581539" w:history="1">
+          <w:hyperlink w:anchor="_Toc50755155" w:history="1">
             <w:r>
               <w:rPr>
                 <w:rStyle w:val="Hyperlink"/>
@@ -3463,7 +3473,7 @@
                 <w:noProof/>
                 <w:webHidden/>
               </w:rPr>
-              <w:instrText xml:space="preserve"> PAGEREF _Toc50581539 \h </w:instrText>
+              <w:instrText xml:space="preserve"> PAGEREF _Toc50755155 \h </w:instrText>
             </w:r>
             <w:r>
               <w:rPr>
@@ -3507,7 +3517,7 @@
               <w:lang w:eastAsia="de-DE"/>
             </w:rPr>
           </w:pPr>
-          <w:hyperlink w:anchor="_Toc50581540" w:history="1">
+          <w:hyperlink w:anchor="_Toc50755156" w:history="1">
             <w:r>
               <w:rPr>
                 <w:rStyle w:val="Hyperlink"/>
@@ -3549,7 +3559,7 @@
                 <w:noProof/>
                 <w:webHidden/>
               </w:rPr>
-              <w:instrText xml:space="preserve"> PAGEREF _Toc50581540 \h </w:instrText>
+              <w:instrText xml:space="preserve"> PAGEREF _Toc50755156 \h </w:instrText>
             </w:r>
             <w:r>
               <w:rPr>
@@ -3593,7 +3603,7 @@
               <w:lang w:eastAsia="de-DE"/>
             </w:rPr>
           </w:pPr>
-          <w:hyperlink w:anchor="_Toc50581541" w:history="1">
+          <w:hyperlink w:anchor="_Toc50755157" w:history="1">
             <w:r>
               <w:rPr>
                 <w:rStyle w:val="Hyperlink"/>
@@ -3635,7 +3645,7 @@
                 <w:noProof/>
                 <w:webHidden/>
               </w:rPr>
-              <w:instrText xml:space="preserve"> PAGEREF _Toc50581541 \h </w:instrText>
+              <w:instrText xml:space="preserve"> PAGEREF _Toc50755157 \h </w:instrText>
             </w:r>
             <w:r>
               <w:rPr>
@@ -3679,7 +3689,7 @@
               <w:lang w:eastAsia="de-DE"/>
             </w:rPr>
           </w:pPr>
-          <w:hyperlink w:anchor="_Toc50581542" w:history="1">
+          <w:hyperlink w:anchor="_Toc50755158" w:history="1">
             <w:r>
               <w:rPr>
                 <w:rStyle w:val="Hyperlink"/>
@@ -3721,7 +3731,7 @@
                 <w:noProof/>
                 <w:webHidden/>
               </w:rPr>
-              <w:instrText xml:space="preserve"> PAGEREF _Toc50581542 \h </w:instrText>
+              <w:instrText xml:space="preserve"> PAGEREF _Toc50755158 \h </w:instrText>
             </w:r>
             <w:r>
               <w:rPr>
@@ -3765,7 +3775,7 @@
               <w:lang w:eastAsia="de-DE"/>
             </w:rPr>
           </w:pPr>
-          <w:hyperlink w:anchor="_Toc50581543" w:history="1">
+          <w:hyperlink w:anchor="_Toc50755159" w:history="1">
             <w:r>
               <w:rPr>
                 <w:rStyle w:val="Hyperlink"/>
@@ -3807,7 +3817,7 @@
                 <w:noProof/>
                 <w:webHidden/>
               </w:rPr>
-              <w:instrText xml:space="preserve"> PAGEREF _Toc50581543 \h </w:instrText>
+              <w:instrText xml:space="preserve"> PAGEREF _Toc50755159 \h </w:instrText>
             </w:r>
             <w:r>
               <w:rPr>
@@ -3851,7 +3861,7 @@
               <w:lang w:eastAsia="de-DE"/>
             </w:rPr>
           </w:pPr>
-          <w:hyperlink w:anchor="_Toc50581544" w:history="1">
+          <w:hyperlink w:anchor="_Toc50755160" w:history="1">
             <w:r>
               <w:rPr>
                 <w:rStyle w:val="Hyperlink"/>
@@ -3893,7 +3903,7 @@
                 <w:noProof/>
                 <w:webHidden/>
               </w:rPr>
-              <w:instrText xml:space="preserve"> PAGEREF _Toc50581544 \h </w:instrText>
+              <w:instrText xml:space="preserve"> PAGEREF _Toc50755160 \h </w:instrText>
             </w:r>
             <w:r>
               <w:rPr>
@@ -3937,7 +3947,7 @@
               <w:lang w:eastAsia="de-DE"/>
             </w:rPr>
           </w:pPr>
-          <w:hyperlink w:anchor="_Toc50581545" w:history="1">
+          <w:hyperlink w:anchor="_Toc50755161" w:history="1">
             <w:r>
               <w:rPr>
                 <w:rStyle w:val="Hyperlink"/>
@@ -3979,7 +3989,7 @@
                 <w:noProof/>
                 <w:webHidden/>
               </w:rPr>
-              <w:instrText xml:space="preserve"> PAGEREF _Toc50581545 \h </w:instrText>
+              <w:instrText xml:space="preserve"> PAGEREF _Toc50755161 \h </w:instrText>
             </w:r>
             <w:r>
               <w:rPr>
@@ -4023,7 +4033,7 @@
               <w:lang w:eastAsia="de-DE"/>
             </w:rPr>
           </w:pPr>
-          <w:hyperlink w:anchor="_Toc50581546" w:history="1">
+          <w:hyperlink w:anchor="_Toc50755162" w:history="1">
             <w:r>
               <w:rPr>
                 <w:rStyle w:val="Hyperlink"/>
@@ -4065,7 +4075,7 @@
                 <w:noProof/>
                 <w:webHidden/>
               </w:rPr>
-              <w:instrText xml:space="preserve"> PAGEREF _Toc50581546 \h </w:instrText>
+              <w:instrText xml:space="preserve"> PAGEREF _Toc50755162 \h </w:instrText>
             </w:r>
             <w:r>
               <w:rPr>
@@ -4120,7 +4130,7 @@
       <w:pPr>
         <w:pStyle w:val="Heading1"/>
       </w:pPr>
-      <w:bookmarkStart w:id="0" w:name="_Toc50581503"/>
+      <w:bookmarkStart w:id="0" w:name="_Toc50755119"/>
       <w:r>
         <w:lastRenderedPageBreak/>
         <w:t>Funktionsübersicht</w:t>
@@ -4226,9 +4236,11 @@
             <w:vAlign w:val="center"/>
           </w:tcPr>
           <w:p>
+            <w:proofErr w:type="spellStart"/>
             <w:r>
               <w:t>DSVAlpinX</w:t>
             </w:r>
+            <w:proofErr w:type="spellEnd"/>
           </w:p>
         </w:tc>
       </w:tr>
@@ -5933,7 +5945,15 @@
           </w:tcPr>
           <w:p>
             <w:r>
-              <w:t>Alternative Live-Anzeige (Sprecherbildschirm / Sprechertablet / Startbildschirm)</w:t>
+              <w:t xml:space="preserve">Alternative Live-Anzeige (Sprecherbildschirm / </w:t>
+            </w:r>
+            <w:proofErr w:type="spellStart"/>
+            <w:r>
+              <w:t>Sprechertablet</w:t>
+            </w:r>
+            <w:proofErr w:type="spellEnd"/>
+            <w:r>
+              <w:t xml:space="preserve"> / Startbildschirm)</w:t>
             </w:r>
           </w:p>
         </w:tc>
@@ -7060,7 +7080,7 @@
       <w:pPr>
         <w:pStyle w:val="Heading1"/>
       </w:pPr>
-      <w:bookmarkStart w:id="1" w:name="_Toc50581504"/>
+      <w:bookmarkStart w:id="1" w:name="_Toc50755120"/>
       <w:r>
         <w:lastRenderedPageBreak/>
         <w:t xml:space="preserve">Wettbewerb &amp; </w:t>
@@ -7098,7 +7118,7 @@
       <w:pPr>
         <w:pStyle w:val="Heading2"/>
       </w:pPr>
-      <w:bookmarkStart w:id="2" w:name="_Toc50581505"/>
+      <w:bookmarkStart w:id="2" w:name="_Toc50755121"/>
       <w:r>
         <w:t>Wettbewerb anlegen</w:t>
       </w:r>
@@ -7139,7 +7159,7 @@
       <w:pPr>
         <w:pStyle w:val="Heading2"/>
       </w:pPr>
-      <w:bookmarkStart w:id="3" w:name="_Toc50581506"/>
+      <w:bookmarkStart w:id="3" w:name="_Toc50755122"/>
       <w:r>
         <w:t xml:space="preserve">Rennen </w:t>
       </w:r>
@@ -7243,7 +7263,7 @@
       <w:pPr>
         <w:pStyle w:val="Heading2"/>
       </w:pPr>
-      <w:bookmarkStart w:id="4" w:name="_Toc50581507"/>
+      <w:bookmarkStart w:id="4" w:name="_Toc50755123"/>
       <w:r>
         <w:t>Rennen löschen</w:t>
       </w:r>
@@ -7268,7 +7288,7 @@
         <w:pStyle w:val="Heading2"/>
       </w:pPr>
       <w:bookmarkStart w:id="5" w:name="_Ref27938149"/>
-      <w:bookmarkStart w:id="6" w:name="_Toc50581508"/>
+      <w:bookmarkStart w:id="6" w:name="_Toc50755124"/>
       <w:r>
         <w:t>Rennkonfiguration</w:t>
       </w:r>
@@ -7292,7 +7312,15 @@
         <w:t>sind: Anzahl der Durchgänge, Sortierung der Startliste, Gruppierungen für Startliste bzw. die Ergebnisse, verwendete Datenfelder.</w:t>
       </w:r>
       <w:r>
-        <w:t xml:space="preserve"> Auch DSV-spezifische Wert wie F-Wert, Adder und Minimumzuschlag sind Teil der Rennkonfiguration.</w:t>
+        <w:t xml:space="preserve"> Auch DSV-spezifische Wert wie F-Wert, </w:t>
+      </w:r>
+      <w:proofErr w:type="spellStart"/>
+      <w:r>
+        <w:t>Adder</w:t>
+      </w:r>
+      <w:proofErr w:type="spellEnd"/>
+      <w:r>
+        <w:t xml:space="preserve"> und Minimumzuschlag sind Teil der Rennkonfiguration.</w:t>
       </w:r>
     </w:p>
     <w:p>
@@ -7455,7 +7483,7 @@
       <w:pPr>
         <w:pStyle w:val="Heading2"/>
       </w:pPr>
-      <w:bookmarkStart w:id="7" w:name="_Toc50581509"/>
+      <w:bookmarkStart w:id="7" w:name="_Toc50755125"/>
       <w:r>
         <w:lastRenderedPageBreak/>
         <w:t>Renndaten (Listenkopf)</w:t>
@@ -7546,7 +7574,7 @@
       <w:pPr>
         <w:pStyle w:val="Heading1"/>
       </w:pPr>
-      <w:bookmarkStart w:id="8" w:name="_Toc50581510"/>
+      <w:bookmarkStart w:id="8" w:name="_Toc50755126"/>
       <w:r>
         <w:lastRenderedPageBreak/>
         <w:t>Teilnehmer</w:t>
@@ -7586,7 +7614,7 @@
       <w:pPr>
         <w:pStyle w:val="Heading2"/>
       </w:pPr>
-      <w:bookmarkStart w:id="9" w:name="_Toc50581511"/>
+      <w:bookmarkStart w:id="9" w:name="_Toc50755127"/>
       <w:r>
         <w:t>Klassen und Gruppen</w:t>
       </w:r>
@@ -7596,7 +7624,7 @@
       <w:pPr>
         <w:pStyle w:val="Heading3"/>
       </w:pPr>
-      <w:bookmarkStart w:id="10" w:name="_Toc50581512"/>
+      <w:bookmarkStart w:id="10" w:name="_Toc50755128"/>
       <w:r>
         <w:t>Erstellen und Editieren von Klassen und Gruppen</w:t>
       </w:r>
@@ -7770,7 +7798,7 @@
       <w:pPr>
         <w:pStyle w:val="Heading3"/>
       </w:pPr>
-      <w:bookmarkStart w:id="11" w:name="_Toc50581513"/>
+      <w:bookmarkStart w:id="11" w:name="_Toc50755129"/>
       <w:r>
         <w:t>Klassen und Gruppen importieren</w:t>
       </w:r>
@@ -7852,7 +7880,7 @@
       <w:pPr>
         <w:pStyle w:val="Heading3"/>
       </w:pPr>
-      <w:bookmarkStart w:id="12" w:name="_Toc50581514"/>
+      <w:bookmarkStart w:id="12" w:name="_Toc50755130"/>
       <w:r>
         <w:t>Klassen und Gruppen zuweisen</w:t>
       </w:r>
@@ -8057,7 +8085,7 @@
       <w:pPr>
         <w:pStyle w:val="Heading2"/>
       </w:pPr>
-      <w:bookmarkStart w:id="13" w:name="_Toc50581515"/>
+      <w:bookmarkStart w:id="13" w:name="_Toc50755131"/>
       <w:r>
         <w:t>Teilnehmer manuell hinzufügen</w:t>
       </w:r>
@@ -8143,7 +8171,15 @@
         <w:t>Teilnehmerdaten</w:t>
       </w:r>
       <w:r>
-        <w:t xml:space="preserve"> und Subtabe </w:t>
+        <w:t xml:space="preserve"> und </w:t>
+      </w:r>
+      <w:proofErr w:type="spellStart"/>
+      <w:r>
+        <w:t>Subtabe</w:t>
+      </w:r>
+      <w:proofErr w:type="spellEnd"/>
+      <w:r>
+        <w:t xml:space="preserve"> </w:t>
       </w:r>
       <w:r>
         <w:rPr>
@@ -8240,7 +8276,7 @@
       <w:pPr>
         <w:pStyle w:val="Heading2"/>
       </w:pPr>
-      <w:bookmarkStart w:id="14" w:name="_Toc50581516"/>
+      <w:bookmarkStart w:id="14" w:name="_Toc50755132"/>
       <w:r>
         <w:t>Teilnehmer einem Rennen zuweisen</w:t>
       </w:r>
@@ -8326,7 +8362,7 @@
       <w:pPr>
         <w:pStyle w:val="Heading2"/>
       </w:pPr>
-      <w:bookmarkStart w:id="15" w:name="_Toc50581517"/>
+      <w:bookmarkStart w:id="15" w:name="_Toc50755133"/>
       <w:r>
         <w:t>Teilnehmer importieren</w:t>
       </w:r>
@@ -8570,7 +8606,7 @@
       <w:pPr>
         <w:pStyle w:val="Heading2"/>
       </w:pPr>
-      <w:bookmarkStart w:id="16" w:name="_Toc50581518"/>
+      <w:bookmarkStart w:id="16" w:name="_Toc50755134"/>
       <w:r>
         <w:t>Punkte aktualisieren</w:t>
       </w:r>
@@ -8580,7 +8616,7 @@
       <w:pPr>
         <w:pStyle w:val="Heading3"/>
       </w:pPr>
-      <w:bookmarkStart w:id="17" w:name="_Toc50581519"/>
+      <w:bookmarkStart w:id="17" w:name="_Toc50755135"/>
       <w:r>
         <w:t>Punkte via Datei aktualisieren</w:t>
       </w:r>
@@ -8591,7 +8627,7 @@
       <w:pPr>
         <w:pStyle w:val="Heading3"/>
       </w:pPr>
-      <w:bookmarkStart w:id="18" w:name="_Toc50581520"/>
+      <w:bookmarkStart w:id="18" w:name="_Toc50755136"/>
       <w:r>
         <w:t>DSV Punkte online aktualisieren</w:t>
       </w:r>
@@ -8602,7 +8638,7 @@
       <w:pPr>
         <w:pStyle w:val="Heading2"/>
       </w:pPr>
-      <w:bookmarkStart w:id="19" w:name="_Toc50581521"/>
+      <w:bookmarkStart w:id="19" w:name="_Toc50755137"/>
       <w:r>
         <w:lastRenderedPageBreak/>
         <w:t>Startnummernvergabe</w:t>
@@ -8673,14 +8709,24 @@
       <w:r>
         <w:t xml:space="preserve">Die Startnummern werden pro Rennen den Teilnehmern zugewiesen. Dies erfolgt über die entsprechende </w:t>
       </w:r>
+      <w:proofErr w:type="spellStart"/>
       <w:r>
         <w:rPr>
           <w:rStyle w:val="MenuButtonsChar"/>
         </w:rPr>
         <w:t>Renntabe</w:t>
       </w:r>
-      <w:r>
-        <w:t xml:space="preserve"> in der Subtabe </w:t>
+      <w:proofErr w:type="spellEnd"/>
+      <w:r>
+        <w:t xml:space="preserve"> in der </w:t>
+      </w:r>
+      <w:proofErr w:type="spellStart"/>
+      <w:r>
+        <w:t>Subtabe</w:t>
+      </w:r>
+      <w:proofErr w:type="spellEnd"/>
+      <w:r>
+        <w:t xml:space="preserve"> </w:t>
       </w:r>
       <w:r>
         <w:rPr>
@@ -8731,7 +8777,7 @@
       <w:pPr>
         <w:pStyle w:val="Heading3"/>
       </w:pPr>
-      <w:bookmarkStart w:id="20" w:name="_Toc50581522"/>
+      <w:bookmarkStart w:id="20" w:name="_Toc50755138"/>
       <w:r>
         <w:t>Vorläufige Startliste</w:t>
       </w:r>
@@ -8753,7 +8799,13 @@
         <w:t>Zeige leere Startnummern</w:t>
       </w:r>
       <w:r>
-        <w:t xml:space="preserve"> können diese in der vorläufigen Startliste sichtbar gemacht werden. Dies ist hilfreich um leere Startplätze bei einer manuellen Zuweisung zu identifizieren.</w:t>
+        <w:t xml:space="preserve"> können diese in der vorläufigen Startliste sichtbar gemacht werden. Dies ist </w:t>
+      </w:r>
+      <w:r>
+        <w:t>hilfreich,</w:t>
+      </w:r>
+      <w:r>
+        <w:t xml:space="preserve"> um leere Startplätze bei einer manuellen Zuweisung zu identifizieren.</w:t>
       </w:r>
     </w:p>
     <w:p>
@@ -8823,7 +8875,7 @@
       <w:pPr>
         <w:pStyle w:val="Heading3"/>
       </w:pPr>
-      <w:bookmarkStart w:id="21" w:name="_Toc50581523"/>
+      <w:bookmarkStart w:id="21" w:name="_Toc50755139"/>
       <w:r>
         <w:t>Startnummern manuell zuweisen</w:t>
       </w:r>
@@ -8974,7 +9026,7 @@
       <w:pPr>
         <w:pStyle w:val="Heading3"/>
       </w:pPr>
-      <w:bookmarkStart w:id="22" w:name="_Toc50581524"/>
+      <w:bookmarkStart w:id="22" w:name="_Toc50755140"/>
       <w:r>
         <w:t>Startnummern zufällig vergeben (Verlosung)</w:t>
       </w:r>
@@ -9225,7 +9277,7 @@
       <w:pPr>
         <w:pStyle w:val="Heading1"/>
       </w:pPr>
-      <w:bookmarkStart w:id="23" w:name="_Toc50581525"/>
+      <w:bookmarkStart w:id="23" w:name="_Toc50755141"/>
       <w:r>
         <w:lastRenderedPageBreak/>
         <w:t>Renndurchführung</w:t>
@@ -9261,7 +9313,7 @@
       <w:pPr>
         <w:pStyle w:val="Heading2"/>
       </w:pPr>
-      <w:bookmarkStart w:id="24" w:name="_Toc50581526"/>
+      <w:bookmarkStart w:id="24" w:name="_Toc50755142"/>
       <w:r>
         <w:rPr>
           <w:noProof/>
@@ -9318,7 +9370,7 @@
                                 <w:rPr>
                                   <w:noProof/>
                                 </w:rPr>
-                                <w:t>4</w:t>
+                                <w:t>3</w:t>
                               </w:r>
                             </w:fldSimple>
                             <w:r>
@@ -9363,7 +9415,7 @@
                           <w:rPr>
                             <w:noProof/>
                           </w:rPr>
-                          <w:t>4</w:t>
+                          <w:t>3</w:t>
                         </w:r>
                       </w:fldSimple>
                       <w:r>
@@ -9517,7 +9569,7 @@
       <w:pPr>
         <w:pStyle w:val="Heading3"/>
       </w:pPr>
-      <w:bookmarkStart w:id="25" w:name="_Toc50581527"/>
+      <w:bookmarkStart w:id="25" w:name="_Toc50755143"/>
       <w:r>
         <w:t>Online Zeitnahme</w:t>
       </w:r>
@@ -9707,7 +9759,7 @@
                                 <w:rPr>
                                   <w:noProof/>
                                 </w:rPr>
-                                <w:t>5</w:t>
+                                <w:t>4</w:t>
                               </w:r>
                             </w:fldSimple>
                             <w:r>
@@ -9748,7 +9800,7 @@
                           <w:rPr>
                             <w:noProof/>
                           </w:rPr>
-                          <w:t>5</w:t>
+                          <w:t>4</w:t>
                         </w:r>
                       </w:fldSimple>
                       <w:r>
@@ -9832,7 +9884,7 @@
       <w:pPr>
         <w:pStyle w:val="Heading3"/>
       </w:pPr>
-      <w:bookmarkStart w:id="26" w:name="_Toc50581528"/>
+      <w:bookmarkStart w:id="26" w:name="_Toc50755144"/>
       <w:r>
         <w:t>Zeitnahme Hilfsfunktionen</w:t>
       </w:r>
@@ -9878,7 +9930,15 @@
         <w:pStyle w:val="ListParagraph"/>
       </w:pPr>
       <w:r>
-        <w:t>Wenn ein Läufer nach einer bestimmten Zeit nicht im Ziel ist, wird dieser automatisch als „nicht im Ziel“ (NiZ) gewertet.</w:t>
+        <w:t>Wenn ein Läufer nach einer bestimmten Zeit nicht im Ziel ist, wird dieser automatisch als „nicht im Ziel“ (</w:t>
+      </w:r>
+      <w:proofErr w:type="spellStart"/>
+      <w:r>
+        <w:t>NiZ</w:t>
+      </w:r>
+      <w:proofErr w:type="spellEnd"/>
+      <w:r>
+        <w:t>) gewertet.</w:t>
       </w:r>
     </w:p>
     <w:p>
@@ -9906,7 +9966,15 @@
         <w:pStyle w:val="ListParagraph"/>
       </w:pPr>
       <w:r>
-        <w:t>Wenn eine bestimmte Anzahl Starter nach einem nicht gestarteten Läufer gestartet sind, wird der nicht gestartete Läufer automatisch als „nicht am Start“ (NaS) gewertet.</w:t>
+        <w:t>Wenn eine bestimmte Anzahl Starter nach einem nicht gestarteten Läufer gestartet sind, wird der nicht gestartete Läufer automatisch als „nicht am Start“ (</w:t>
+      </w:r>
+      <w:proofErr w:type="spellStart"/>
+      <w:r>
+        <w:t>NaS</w:t>
+      </w:r>
+      <w:proofErr w:type="spellEnd"/>
+      <w:r>
+        <w:t>) gewertet.</w:t>
       </w:r>
     </w:p>
     <w:p>
@@ -9990,7 +10058,7 @@
                                 <w:rPr>
                                   <w:noProof/>
                                 </w:rPr>
-                                <w:t>6</w:t>
+                                <w:t>5</w:t>
                               </w:r>
                             </w:fldSimple>
                             <w:r>
@@ -10031,7 +10099,7 @@
                           <w:rPr>
                             <w:noProof/>
                           </w:rPr>
-                          <w:t>6</w:t>
+                          <w:t>5</w:t>
                         </w:r>
                       </w:fldSimple>
                       <w:r>
@@ -10123,7 +10191,7 @@
       <w:pPr>
         <w:pStyle w:val="Heading3"/>
       </w:pPr>
-      <w:bookmarkStart w:id="27" w:name="_Toc50581529"/>
+      <w:bookmarkStart w:id="27" w:name="_Toc50755145"/>
       <w:r>
         <w:t xml:space="preserve">Zeitnahme </w:t>
       </w:r>
@@ -10306,7 +10374,7 @@
       <w:pPr>
         <w:pStyle w:val="Heading3"/>
       </w:pPr>
-      <w:bookmarkStart w:id="28" w:name="_Toc50581530"/>
+      <w:bookmarkStart w:id="28" w:name="_Toc50755146"/>
       <w:r>
         <w:t>Manuelle Zeiterfassung</w:t>
       </w:r>
@@ -10369,7 +10437,7 @@
                                 <w:rPr>
                                   <w:noProof/>
                                 </w:rPr>
-                                <w:t>7</w:t>
+                                <w:t>6</w:t>
                               </w:r>
                             </w:fldSimple>
                             <w:r>
@@ -10413,7 +10481,7 @@
                           <w:rPr>
                             <w:noProof/>
                           </w:rPr>
-                          <w:t>7</w:t>
+                          <w:t>6</w:t>
                         </w:r>
                       </w:fldSimple>
                       <w:r>
@@ -10544,7 +10612,7 @@
       <w:pPr>
         <w:pStyle w:val="Heading2"/>
       </w:pPr>
-      <w:bookmarkStart w:id="29" w:name="_Toc50581531"/>
+      <w:bookmarkStart w:id="29" w:name="_Toc50755147"/>
       <w:r>
         <w:t>Disqualifikation</w:t>
       </w:r>
@@ -10724,13 +10792,29 @@
       </w:pPr>
       <w:r>
         <w:lastRenderedPageBreak/>
-        <w:t>Die Startnummer kann durch Auswahl des Teilnehmers in der Liste festgelegt werden oder durch direkte Eingabe der Startnummer in das Feld „St</w:t>
+        <w:t>Die Startnummer kann durch Auswahl des Teilnehmers in der Liste festgelegt werden oder durch direkte Eingabe der Startnummer in das Feld „</w:t>
+      </w:r>
+      <w:proofErr w:type="spellStart"/>
+      <w:r>
+        <w:t>St</w:t>
       </w:r>
       <w:r>
         <w:t>.</w:t>
       </w:r>
       <w:r>
-        <w:t>Nr“. Mit dem Tatstaturkürzel &lt;STRG&gt; - &lt;M&gt; kann sofort die Startnummer eingegeben werden.</w:t>
+        <w:t>Nr</w:t>
+      </w:r>
+      <w:proofErr w:type="spellEnd"/>
+      <w:r>
+        <w:t xml:space="preserve">“. Mit dem </w:t>
+      </w:r>
+      <w:proofErr w:type="spellStart"/>
+      <w:r>
+        <w:t>Tatstaturkürzel</w:t>
+      </w:r>
+      <w:proofErr w:type="spellEnd"/>
+      <w:r>
+        <w:t xml:space="preserve"> &lt;STRG&gt; - &lt;M&gt; kann sofort die Startnummer eingegeben werden.</w:t>
       </w:r>
     </w:p>
     <w:p>
@@ -10860,7 +10944,15 @@
         <w:t>Speichern sie die Ausscheidung mit &lt;F2&gt;</w:t>
       </w:r>
       <w:r>
-        <w:t xml:space="preserve"> oder durch click auf „Speichern“</w:t>
+        <w:t xml:space="preserve"> oder durch </w:t>
+      </w:r>
+      <w:proofErr w:type="spellStart"/>
+      <w:r>
+        <w:t>click</w:t>
+      </w:r>
+      <w:proofErr w:type="spellEnd"/>
+      <w:r>
+        <w:t xml:space="preserve"> auf „Speichern“</w:t>
       </w:r>
       <w:r>
         <w:t>.</w:t>
@@ -10916,7 +11008,7 @@
       <w:pPr>
         <w:pStyle w:val="Heading2"/>
       </w:pPr>
-      <w:bookmarkStart w:id="30" w:name="_Toc50581532"/>
+      <w:bookmarkStart w:id="30" w:name="_Toc50755148"/>
       <w:r>
         <w:t>Live</w:t>
       </w:r>
@@ -10952,7 +11044,7 @@
       <w:pPr>
         <w:pStyle w:val="Heading3"/>
       </w:pPr>
-      <w:bookmarkStart w:id="31" w:name="_Toc50581533"/>
+      <w:bookmarkStart w:id="31" w:name="_Toc50755149"/>
       <w:r>
         <w:rPr>
           <w:noProof/>
@@ -11060,7 +11152,15 @@
         </w:numPr>
       </w:pPr>
       <w:r>
-        <w:t>Geben Sie folgende Daten an: Bewerbsnummer, Login und Passworts.</w:t>
+        <w:t xml:space="preserve">Geben Sie folgende Daten an: </w:t>
+      </w:r>
+      <w:proofErr w:type="spellStart"/>
+      <w:r>
+        <w:t>Bewerbsnummer</w:t>
+      </w:r>
+      <w:proofErr w:type="spellEnd"/>
+      <w:r>
+        <w:t>, Login und Passworts.</w:t>
       </w:r>
     </w:p>
     <w:p>
@@ -11234,7 +11334,7 @@
       <w:pPr>
         <w:pStyle w:val="Heading3"/>
       </w:pPr>
-      <w:bookmarkStart w:id="32" w:name="_Toc50581534"/>
+      <w:bookmarkStart w:id="32" w:name="_Toc50755150"/>
       <w:r>
         <w:lastRenderedPageBreak/>
         <w:t>FIS Live Timing</w:t>
@@ -11282,7 +11382,7 @@
       <w:pPr>
         <w:pStyle w:val="Heading1"/>
       </w:pPr>
-      <w:bookmarkStart w:id="33" w:name="_Toc50581535"/>
+      <w:bookmarkStart w:id="33" w:name="_Toc50755151"/>
       <w:r>
         <w:lastRenderedPageBreak/>
         <w:t>Externe Anzeige via Tablet oder Monitor</w:t>
@@ -11293,7 +11393,7 @@
       <w:pPr>
         <w:pStyle w:val="Heading2"/>
       </w:pPr>
-      <w:bookmarkStart w:id="34" w:name="_Toc50581536"/>
+      <w:bookmarkStart w:id="34" w:name="_Toc50755152"/>
       <w:r>
         <w:t>Aufrufen der externen Anzeige</w:t>
       </w:r>
@@ -11320,7 +11420,21 @@
         <w:rPr>
           <w:rFonts w:ascii="Courier New" w:hAnsi="Courier New" w:cs="Courier New"/>
         </w:rPr>
-        <w:t>http://&lt;rechner adresse&gt;:8081</w:t>
+        <w:t xml:space="preserve">http://&lt;rechner </w:t>
+      </w:r>
+      <w:proofErr w:type="spellStart"/>
+      <w:r>
+        <w:rPr>
+          <w:rFonts w:ascii="Courier New" w:hAnsi="Courier New" w:cs="Courier New"/>
+        </w:rPr>
+        <w:t>adresse</w:t>
+      </w:r>
+      <w:proofErr w:type="spellEnd"/>
+      <w:r>
+        <w:rPr>
+          <w:rFonts w:ascii="Courier New" w:hAnsi="Courier New" w:cs="Courier New"/>
+        </w:rPr>
+        <w:t>&gt;:8081</w:t>
       </w:r>
       <w:r>
         <w:t xml:space="preserve">. </w:t>
@@ -11331,7 +11445,35 @@
         <w:rPr>
           <w:rFonts w:ascii="Courier New" w:hAnsi="Courier New" w:cs="Courier New"/>
         </w:rPr>
-        <w:t>&lt;rechner adresse&gt;</w:t>
+        <w:t>&lt;</w:t>
+      </w:r>
+      <w:proofErr w:type="spellStart"/>
+      <w:r>
+        <w:rPr>
+          <w:rFonts w:ascii="Courier New" w:hAnsi="Courier New" w:cs="Courier New"/>
+        </w:rPr>
+        <w:t>rechner</w:t>
+      </w:r>
+      <w:proofErr w:type="spellEnd"/>
+      <w:r>
+        <w:rPr>
+          <w:rFonts w:ascii="Courier New" w:hAnsi="Courier New" w:cs="Courier New"/>
+        </w:rPr>
+        <w:t xml:space="preserve"> </w:t>
+      </w:r>
+      <w:proofErr w:type="spellStart"/>
+      <w:r>
+        <w:rPr>
+          <w:rFonts w:ascii="Courier New" w:hAnsi="Courier New" w:cs="Courier New"/>
+        </w:rPr>
+        <w:t>adresse</w:t>
+      </w:r>
+      <w:proofErr w:type="spellEnd"/>
+      <w:r>
+        <w:rPr>
+          <w:rFonts w:ascii="Courier New" w:hAnsi="Courier New" w:cs="Courier New"/>
+        </w:rPr>
+        <w:t>&gt;</w:t>
       </w:r>
       <w:r>
         <w:t xml:space="preserve"> ist hierbei die IP-Adresse des Rechners, auf dem Race Horology läuft.</w:t>
@@ -11417,7 +11559,7 @@
       <w:pPr>
         <w:pStyle w:val="Heading2"/>
       </w:pPr>
-      <w:bookmarkStart w:id="35" w:name="_Toc50581537"/>
+      <w:bookmarkStart w:id="35" w:name="_Toc50755153"/>
       <w:r>
         <w:t>Empfohlene Netzwerk Setups</w:t>
       </w:r>
@@ -11432,7 +11574,7 @@
       <w:pPr>
         <w:pStyle w:val="Heading1"/>
       </w:pPr>
-      <w:bookmarkStart w:id="36" w:name="_Toc50581538"/>
+      <w:bookmarkStart w:id="36" w:name="_Toc50755154"/>
       <w:r>
         <w:rPr>
           <w:noProof/>
@@ -11491,7 +11633,7 @@
                                 <w:rPr>
                                   <w:noProof/>
                                 </w:rPr>
-                                <w:t>8</w:t>
+                                <w:t>7</w:t>
                               </w:r>
                             </w:fldSimple>
                             <w:r>
@@ -11533,7 +11675,7 @@
                           <w:rPr>
                             <w:noProof/>
                           </w:rPr>
-                          <w:t>8</w:t>
+                          <w:t>7</w:t>
                         </w:r>
                       </w:fldSimple>
                       <w:r>
@@ -11629,7 +11771,7 @@
       <w:pPr>
         <w:pStyle w:val="Heading2"/>
       </w:pPr>
-      <w:bookmarkStart w:id="37" w:name="_Toc50581539"/>
+      <w:bookmarkStart w:id="37" w:name="_Toc50755155"/>
       <w:r>
         <w:t>Listen anzeigen</w:t>
       </w:r>
@@ -11762,7 +11904,7 @@
           <w:noProof/>
         </w:rPr>
       </w:pPr>
-      <w:bookmarkStart w:id="38" w:name="_Toc50581540"/>
+      <w:bookmarkStart w:id="38" w:name="_Toc50755156"/>
       <w:r>
         <w:rPr>
           <w:noProof/>
@@ -11792,7 +11934,7 @@
       <w:pPr>
         <w:pStyle w:val="Heading3"/>
       </w:pPr>
-      <w:bookmarkStart w:id="39" w:name="_Toc50581541"/>
+      <w:bookmarkStart w:id="39" w:name="_Toc50755157"/>
       <w:r>
         <w:t>Eigene Logos</w:t>
       </w:r>
@@ -12057,7 +12199,7 @@
       <w:pPr>
         <w:pStyle w:val="Heading1"/>
       </w:pPr>
-      <w:bookmarkStart w:id="40" w:name="_Toc50581542"/>
+      <w:bookmarkStart w:id="40" w:name="_Toc50755158"/>
       <w:r>
         <w:lastRenderedPageBreak/>
         <w:t>Szenarien</w:t>
@@ -12068,7 +12210,7 @@
       <w:pPr>
         <w:pStyle w:val="Heading2"/>
       </w:pPr>
-      <w:bookmarkStart w:id="41" w:name="_Toc50581543"/>
+      <w:bookmarkStart w:id="41" w:name="_Toc50755159"/>
       <w:r>
         <w:t>DSV Schülerrennen</w:t>
       </w:r>
@@ -12289,9 +12431,11 @@
             <w:r>
               <w:t xml:space="preserve">Auf </w:t>
             </w:r>
+            <w:proofErr w:type="spellStart"/>
             <w:r>
               <w:t>Renntab</w:t>
             </w:r>
+            <w:proofErr w:type="spellEnd"/>
             <w:r>
               <w:t xml:space="preserve"> </w:t>
             </w:r>
@@ -12340,7 +12484,15 @@
               <w:t xml:space="preserve">Felder aktivieren: Jahrgang, Verein, </w:t>
             </w:r>
             <w:r>
-              <w:t xml:space="preserve">Code/SV-Id, </w:t>
+              <w:t>Code/SV-</w:t>
+            </w:r>
+            <w:proofErr w:type="spellStart"/>
+            <w:r>
+              <w:t>Id</w:t>
+            </w:r>
+            <w:proofErr w:type="spellEnd"/>
+            <w:r>
+              <w:t xml:space="preserve">, </w:t>
             </w:r>
             <w:r>
               <w:t>Punkte</w:t>
@@ -12356,7 +12508,23 @@
               <w:jc w:val="left"/>
             </w:pPr>
             <w:r>
-              <w:t>F-Wert, Adder und Mimumzuschlag angeben</w:t>
+              <w:t xml:space="preserve">F-Wert, </w:t>
+            </w:r>
+            <w:proofErr w:type="spellStart"/>
+            <w:r>
+              <w:t>Adder</w:t>
+            </w:r>
+            <w:proofErr w:type="spellEnd"/>
+            <w:r>
+              <w:t xml:space="preserve"> und </w:t>
+            </w:r>
+            <w:proofErr w:type="spellStart"/>
+            <w:r>
+              <w:t>Mimumzuschlag</w:t>
+            </w:r>
+            <w:proofErr w:type="spellEnd"/>
+            <w:r>
+              <w:t xml:space="preserve"> angeben</w:t>
             </w:r>
           </w:p>
         </w:tc>
@@ -12589,11 +12757,16 @@
               <w:jc w:val="left"/>
             </w:pPr>
             <w:r>
-              <w:t>Auf Renntab</w:t>
+              <w:t xml:space="preserve">Auf </w:t>
+            </w:r>
+            <w:proofErr w:type="spellStart"/>
+            <w:r>
+              <w:t>Renntab</w:t>
             </w:r>
             <w:r>
               <w:t>e</w:t>
             </w:r>
+            <w:proofErr w:type="spellEnd"/>
             <w:r>
               <w:t xml:space="preserve"> (e.g. Slalom) gehen</w:t>
             </w:r>
@@ -12607,8 +12780,13 @@
               </w:numPr>
               <w:jc w:val="left"/>
             </w:pPr>
-            <w:r>
-              <w:t>Subtabe „Startnummern“</w:t>
+            <w:proofErr w:type="spellStart"/>
+            <w:r>
+              <w:t>Subtabe</w:t>
+            </w:r>
+            <w:proofErr w:type="spellEnd"/>
+            <w:r>
+              <w:t xml:space="preserve"> „Startnummern“</w:t>
             </w:r>
           </w:p>
           <w:p>
@@ -12672,7 +12850,7 @@
       <w:pPr>
         <w:pStyle w:val="Heading1"/>
       </w:pPr>
-      <w:bookmarkStart w:id="42" w:name="_Toc50581544"/>
+      <w:bookmarkStart w:id="42" w:name="_Toc50755160"/>
       <w:r>
         <w:lastRenderedPageBreak/>
         <w:t>Anmerkungen</w:t>
@@ -12683,7 +12861,7 @@
       <w:pPr>
         <w:pStyle w:val="Heading2"/>
       </w:pPr>
-      <w:bookmarkStart w:id="43" w:name="_Toc50581545"/>
+      <w:bookmarkStart w:id="43" w:name="_Toc50755161"/>
       <w:r>
         <w:t>Bewerbsdatei gleichzeitig mit anderem Programm bearbeiten</w:t>
       </w:r>
@@ -12716,7 +12894,7 @@
       <w:pPr>
         <w:pStyle w:val="Heading1"/>
       </w:pPr>
-      <w:bookmarkStart w:id="44" w:name="_Toc50581546"/>
+      <w:bookmarkStart w:id="44" w:name="_Toc50755162"/>
       <w:r>
         <w:lastRenderedPageBreak/>
         <w:t>Versions Historie</w:t>
@@ -12873,7 +13051,15 @@
           </w:tcPr>
           <w:p>
             <w:r>
-              <w:t>&lt;&lt;tbd&gt;&gt;</w:t>
+              <w:t>&lt;&lt;</w:t>
+            </w:r>
+            <w:proofErr w:type="spellStart"/>
+            <w:r>
+              <w:t>tbd</w:t>
+            </w:r>
+            <w:proofErr w:type="spellEnd"/>
+            <w:r>
+              <w:t>&gt;&gt;</w:t>
             </w:r>
           </w:p>
         </w:tc>

</xml_diff>

<commit_message>
CHANGED: Hinweis auf nicht zu vergebene Startnummern
</commit_message>
<xml_diff>
--- a/Documents/Race Horology - Anleitung.docx
+++ b/Documents/Race Horology - Anleitung.docx
@@ -208,7 +208,7 @@
           <w:rFonts w:ascii="Ubuntu" w:hAnsi="Ubuntu"/>
           <w:noProof/>
         </w:rPr>
-        <w:t>11.09.2020</w:t>
+        <w:t>13.09.2020</w:t>
       </w:r>
       <w:r>
         <w:rPr>
@@ -7036,7 +7036,14 @@
       </w:r>
       <w:r>
         <w:tab/>
-        <w:t>Möglich zu tun</w:t>
+      </w:r>
+      <w:proofErr w:type="gramStart"/>
+      <w:r>
+        <w:t>Möglich</w:t>
+      </w:r>
+      <w:proofErr w:type="gramEnd"/>
+      <w:r>
+        <w:t xml:space="preserve"> zu tun</w:t>
       </w:r>
     </w:p>
     <w:p>
@@ -7144,8 +7151,16 @@
         <w:rPr>
           <w:rStyle w:val="MenuButtonsChar"/>
         </w:rPr>
-        <w:t xml:space="preserve"> Neu</w:t>
-      </w:r>
+        <w:t xml:space="preserve"> </w:t>
+      </w:r>
+      <w:proofErr w:type="gramStart"/>
+      <w:r>
+        <w:rPr>
+          <w:rStyle w:val="MenuButtonsChar"/>
+        </w:rPr>
+        <w:t>Neu</w:t>
+      </w:r>
+      <w:proofErr w:type="gramEnd"/>
       <w:r>
         <w:t xml:space="preserve"> angelegt. </w:t>
       </w:r>
@@ -7394,14 +7409,27 @@
       <w:r>
         <w:t xml:space="preserve">Abbildung </w:t>
       </w:r>
-      <w:fldSimple w:instr=" SEQ Abbildung \* ARABIC ">
-        <w:r>
-          <w:rPr>
-            <w:noProof/>
-          </w:rPr>
-          <w:t>1</w:t>
-        </w:r>
-      </w:fldSimple>
+      <w:r>
+        <w:fldChar w:fldCharType="begin"/>
+      </w:r>
+      <w:r>
+        <w:instrText xml:space="preserve"> SEQ Abbildung \* ARABIC </w:instrText>
+      </w:r>
+      <w:r>
+        <w:fldChar w:fldCharType="separate"/>
+      </w:r>
+      <w:r>
+        <w:rPr>
+          <w:noProof/>
+        </w:rPr>
+        <w:t>1</w:t>
+      </w:r>
+      <w:r>
+        <w:rPr>
+          <w:noProof/>
+        </w:rPr>
+        <w:fldChar w:fldCharType="end"/>
+      </w:r>
       <w:r>
         <w:t xml:space="preserve"> Rennkonfiguration</w:t>
       </w:r>
@@ -7552,14 +7580,27 @@
       <w:r>
         <w:t xml:space="preserve">Abbildung </w:t>
       </w:r>
-      <w:fldSimple w:instr=" SEQ Abbildung \* ARABIC ">
-        <w:r>
-          <w:rPr>
-            <w:noProof/>
-          </w:rPr>
-          <w:t>2</w:t>
-        </w:r>
-      </w:fldSimple>
+      <w:r>
+        <w:fldChar w:fldCharType="begin"/>
+      </w:r>
+      <w:r>
+        <w:instrText xml:space="preserve"> SEQ Abbildung \* ARABIC </w:instrText>
+      </w:r>
+      <w:r>
+        <w:fldChar w:fldCharType="separate"/>
+      </w:r>
+      <w:r>
+        <w:rPr>
+          <w:noProof/>
+        </w:rPr>
+        <w:t>2</w:t>
+      </w:r>
+      <w:r>
+        <w:rPr>
+          <w:noProof/>
+        </w:rPr>
+        <w:fldChar w:fldCharType="end"/>
+      </w:r>
       <w:r>
         <w:t xml:space="preserve"> Renndaten (erscheinen </w:t>
       </w:r>
@@ -8406,7 +8447,15 @@
         </w:numPr>
       </w:pPr>
       <w:r>
-        <w:t>DSV Alpin ZIP Import Files</w:t>
+        <w:t xml:space="preserve">DSV </w:t>
+      </w:r>
+      <w:proofErr w:type="gramStart"/>
+      <w:r>
+        <w:t>Alpin</w:t>
+      </w:r>
+      <w:proofErr w:type="gramEnd"/>
+      <w:r>
+        <w:t xml:space="preserve"> ZIP Import Files</w:t>
       </w:r>
     </w:p>
     <w:p>
@@ -8774,6 +8823,34 @@
       </w:r>
     </w:p>
     <w:p>
+      <w:r>
+        <w:rPr>
+          <w:rStyle w:val="AnmerkungChar"/>
+        </w:rPr>
+        <w:t>Hinweis:</w:t>
+      </w:r>
+      <w:r>
+        <w:t xml:space="preserve"> Öfters kommt es vor, dass ein </w:t>
+      </w:r>
+      <w:proofErr w:type="spellStart"/>
+      <w:r>
+        <w:t>Startnummertrikot</w:t>
+      </w:r>
+      <w:proofErr w:type="spellEnd"/>
+      <w:r>
+        <w:t xml:space="preserve"> nicht genutzt werden kann. Race Horology unterstützt das nicht-vergeben von bestimmten Startnummern. In </w:t>
+      </w:r>
+      <w:r>
+        <w:rPr>
+          <w:rStyle w:val="MenuButtonsChar"/>
+        </w:rPr>
+        <w:t>Nicht zu vergebene Startnummern</w:t>
+      </w:r>
+      <w:r>
+        <w:t xml:space="preserve"> die Startnummern durch Komma getrennt eintragen, deren Startnummern nicht vergeben werden sollen.</w:t>
+      </w:r>
+    </w:p>
+    <w:p>
       <w:pPr>
         <w:pStyle w:val="Heading3"/>
       </w:pPr>
@@ -8983,6 +9060,7 @@
     </w:p>
     <w:p>
       <w:r>
+        <w:lastRenderedPageBreak/>
         <w:t xml:space="preserve">Die ausgewählten Teilnehmer werden entsprechend der Auswahlreihenfolge aufeinanderfolgende Startnummern beginnend mit der </w:t>
       </w:r>
       <w:r>
@@ -9003,7 +9081,6 @@
         <w:rPr>
           <w:rStyle w:val="AnmerkungChar"/>
         </w:rPr>
-        <w:lastRenderedPageBreak/>
         <w:t>Achtung:</w:t>
       </w:r>
       <w:r>
@@ -9365,14 +9442,27 @@
                             <w:r>
                               <w:t xml:space="preserve">Abbildung </w:t>
                             </w:r>
-                            <w:fldSimple w:instr=" SEQ Abbildung \* ARABIC ">
-                              <w:r>
-                                <w:rPr>
-                                  <w:noProof/>
-                                </w:rPr>
-                                <w:t>3</w:t>
-                              </w:r>
-                            </w:fldSimple>
+                            <w:r>
+                              <w:fldChar w:fldCharType="begin"/>
+                            </w:r>
+                            <w:r>
+                              <w:instrText xml:space="preserve"> SEQ Abbildung \* ARABIC </w:instrText>
+                            </w:r>
+                            <w:r>
+                              <w:fldChar w:fldCharType="separate"/>
+                            </w:r>
+                            <w:r>
+                              <w:rPr>
+                                <w:noProof/>
+                              </w:rPr>
+                              <w:t>3</w:t>
+                            </w:r>
+                            <w:r>
+                              <w:rPr>
+                                <w:noProof/>
+                              </w:rPr>
+                              <w:fldChar w:fldCharType="end"/>
+                            </w:r>
                             <w:r>
                               <w:t xml:space="preserve"> Zeitnahme-Tab</w:t>
                             </w:r>
@@ -9410,14 +9500,27 @@
                       <w:r>
                         <w:t xml:space="preserve">Abbildung </w:t>
                       </w:r>
-                      <w:fldSimple w:instr=" SEQ Abbildung \* ARABIC ">
-                        <w:r>
-                          <w:rPr>
-                            <w:noProof/>
-                          </w:rPr>
-                          <w:t>3</w:t>
-                        </w:r>
-                      </w:fldSimple>
+                      <w:r>
+                        <w:fldChar w:fldCharType="begin"/>
+                      </w:r>
+                      <w:r>
+                        <w:instrText xml:space="preserve"> SEQ Abbildung \* ARABIC </w:instrText>
+                      </w:r>
+                      <w:r>
+                        <w:fldChar w:fldCharType="separate"/>
+                      </w:r>
+                      <w:r>
+                        <w:rPr>
+                          <w:noProof/>
+                        </w:rPr>
+                        <w:t>3</w:t>
+                      </w:r>
+                      <w:r>
+                        <w:rPr>
+                          <w:noProof/>
+                        </w:rPr>
+                        <w:fldChar w:fldCharType="end"/>
+                      </w:r>
                       <w:r>
                         <w:t xml:space="preserve"> Zeitnahme-Tab</w:t>
                       </w:r>
@@ -9754,14 +9857,27 @@
                             <w:r>
                               <w:t xml:space="preserve">Abbildung </w:t>
                             </w:r>
-                            <w:fldSimple w:instr=" SEQ Abbildung \* ARABIC ">
-                              <w:r>
-                                <w:rPr>
-                                  <w:noProof/>
-                                </w:rPr>
-                                <w:t>4</w:t>
-                              </w:r>
-                            </w:fldSimple>
+                            <w:r>
+                              <w:fldChar w:fldCharType="begin"/>
+                            </w:r>
+                            <w:r>
+                              <w:instrText xml:space="preserve"> SEQ Abbildung \* ARABIC </w:instrText>
+                            </w:r>
+                            <w:r>
+                              <w:fldChar w:fldCharType="separate"/>
+                            </w:r>
+                            <w:r>
+                              <w:rPr>
+                                <w:noProof/>
+                              </w:rPr>
+                              <w:t>4</w:t>
+                            </w:r>
+                            <w:r>
+                              <w:rPr>
+                                <w:noProof/>
+                              </w:rPr>
+                              <w:fldChar w:fldCharType="end"/>
+                            </w:r>
                             <w:r>
                               <w:t xml:space="preserve"> Online Zeitnahmebereich in der Statuszeile</w:t>
                             </w:r>
@@ -9795,14 +9911,27 @@
                       <w:r>
                         <w:t xml:space="preserve">Abbildung </w:t>
                       </w:r>
-                      <w:fldSimple w:instr=" SEQ Abbildung \* ARABIC ">
-                        <w:r>
-                          <w:rPr>
-                            <w:noProof/>
-                          </w:rPr>
-                          <w:t>4</w:t>
-                        </w:r>
-                      </w:fldSimple>
+                      <w:r>
+                        <w:fldChar w:fldCharType="begin"/>
+                      </w:r>
+                      <w:r>
+                        <w:instrText xml:space="preserve"> SEQ Abbildung \* ARABIC </w:instrText>
+                      </w:r>
+                      <w:r>
+                        <w:fldChar w:fldCharType="separate"/>
+                      </w:r>
+                      <w:r>
+                        <w:rPr>
+                          <w:noProof/>
+                        </w:rPr>
+                        <w:t>4</w:t>
+                      </w:r>
+                      <w:r>
+                        <w:rPr>
+                          <w:noProof/>
+                        </w:rPr>
+                        <w:fldChar w:fldCharType="end"/>
+                      </w:r>
                       <w:r>
                         <w:t xml:space="preserve"> Online Zeitnahmebereich in der Statuszeile</w:t>
                       </w:r>
@@ -10053,14 +10182,27 @@
                             <w:r>
                               <w:t xml:space="preserve">Abbildung </w:t>
                             </w:r>
-                            <w:fldSimple w:instr=" SEQ Abbildung \* ARABIC ">
-                              <w:r>
-                                <w:rPr>
-                                  <w:noProof/>
-                                </w:rPr>
-                                <w:t>5</w:t>
-                              </w:r>
-                            </w:fldSimple>
+                            <w:r>
+                              <w:fldChar w:fldCharType="begin"/>
+                            </w:r>
+                            <w:r>
+                              <w:instrText xml:space="preserve"> SEQ Abbildung \* ARABIC </w:instrText>
+                            </w:r>
+                            <w:r>
+                              <w:fldChar w:fldCharType="separate"/>
+                            </w:r>
+                            <w:r>
+                              <w:rPr>
+                                <w:noProof/>
+                              </w:rPr>
+                              <w:t>5</w:t>
+                            </w:r>
+                            <w:r>
+                              <w:rPr>
+                                <w:noProof/>
+                              </w:rPr>
+                              <w:fldChar w:fldCharType="end"/>
+                            </w:r>
                             <w:r>
                               <w:t xml:space="preserve"> "Start frei!" - Signal</w:t>
                             </w:r>
@@ -10094,14 +10236,27 @@
                       <w:r>
                         <w:t xml:space="preserve">Abbildung </w:t>
                       </w:r>
-                      <w:fldSimple w:instr=" SEQ Abbildung \* ARABIC ">
-                        <w:r>
-                          <w:rPr>
-                            <w:noProof/>
-                          </w:rPr>
-                          <w:t>5</w:t>
-                        </w:r>
-                      </w:fldSimple>
+                      <w:r>
+                        <w:fldChar w:fldCharType="begin"/>
+                      </w:r>
+                      <w:r>
+                        <w:instrText xml:space="preserve"> SEQ Abbildung \* ARABIC </w:instrText>
+                      </w:r>
+                      <w:r>
+                        <w:fldChar w:fldCharType="separate"/>
+                      </w:r>
+                      <w:r>
+                        <w:rPr>
+                          <w:noProof/>
+                        </w:rPr>
+                        <w:t>5</w:t>
+                      </w:r>
+                      <w:r>
+                        <w:rPr>
+                          <w:noProof/>
+                        </w:rPr>
+                        <w:fldChar w:fldCharType="end"/>
+                      </w:r>
                       <w:r>
                         <w:t xml:space="preserve"> "Start frei!" - Signal</w:t>
                       </w:r>
@@ -10432,14 +10587,27 @@
                             <w:r>
                               <w:t xml:space="preserve">Abbildung </w:t>
                             </w:r>
-                            <w:fldSimple w:instr=" SEQ Abbildung \* ARABIC ">
-                              <w:r>
-                                <w:rPr>
-                                  <w:noProof/>
-                                </w:rPr>
-                                <w:t>6</w:t>
-                              </w:r>
-                            </w:fldSimple>
+                            <w:r>
+                              <w:fldChar w:fldCharType="begin"/>
+                            </w:r>
+                            <w:r>
+                              <w:instrText xml:space="preserve"> SEQ Abbildung \* ARABIC </w:instrText>
+                            </w:r>
+                            <w:r>
+                              <w:fldChar w:fldCharType="separate"/>
+                            </w:r>
+                            <w:r>
+                              <w:rPr>
+                                <w:noProof/>
+                              </w:rPr>
+                              <w:t>6</w:t>
+                            </w:r>
+                            <w:r>
+                              <w:rPr>
+                                <w:noProof/>
+                              </w:rPr>
+                              <w:fldChar w:fldCharType="end"/>
+                            </w:r>
                             <w:r>
                               <w:t xml:space="preserve"> Manuelle Zeiterfassung</w:t>
                             </w:r>
@@ -10476,14 +10644,27 @@
                       <w:r>
                         <w:t xml:space="preserve">Abbildung </w:t>
                       </w:r>
-                      <w:fldSimple w:instr=" SEQ Abbildung \* ARABIC ">
-                        <w:r>
-                          <w:rPr>
-                            <w:noProof/>
-                          </w:rPr>
-                          <w:t>6</w:t>
-                        </w:r>
-                      </w:fldSimple>
+                      <w:r>
+                        <w:fldChar w:fldCharType="begin"/>
+                      </w:r>
+                      <w:r>
+                        <w:instrText xml:space="preserve"> SEQ Abbildung \* ARABIC </w:instrText>
+                      </w:r>
+                      <w:r>
+                        <w:fldChar w:fldCharType="separate"/>
+                      </w:r>
+                      <w:r>
+                        <w:rPr>
+                          <w:noProof/>
+                        </w:rPr>
+                        <w:t>6</w:t>
+                      </w:r>
+                      <w:r>
+                        <w:rPr>
+                          <w:noProof/>
+                        </w:rPr>
+                        <w:fldChar w:fldCharType="end"/>
+                      </w:r>
                       <w:r>
                         <w:t xml:space="preserve"> Manuelle Zeiterfassung</w:t>
                       </w:r>
@@ -11031,8 +11212,13 @@
         <w:t xml:space="preserve"> T</w:t>
       </w:r>
       <w:r>
-        <w:t>iming Plattformen</w:t>
-      </w:r>
+        <w:t xml:space="preserve">iming </w:t>
+      </w:r>
+      <w:proofErr w:type="gramStart"/>
+      <w:r>
+        <w:t>Plattformen</w:t>
+      </w:r>
+      <w:proofErr w:type="gramEnd"/>
       <w:r>
         <w:t xml:space="preserve"> um das Renngeschehen für die Zuschauer sofort sichtbar zu machen</w:t>
       </w:r>
@@ -11401,7 +11587,15 @@
     </w:p>
     <w:p>
       <w:r>
-        <w:t>Race Horology hat einen eingebauten Webservice, mit dem es möglich ist das Renngeschehen auf anderen Geräten zu verfolgen, sofern diese über Netzwerk mit dem Computer auf dem Race Horology läuft, verbunden sind.</w:t>
+        <w:t xml:space="preserve">Race Horology hat einen eingebauten Webservice, mit dem es möglich </w:t>
+      </w:r>
+      <w:proofErr w:type="gramStart"/>
+      <w:r>
+        <w:t>ist</w:t>
+      </w:r>
+      <w:proofErr w:type="gramEnd"/>
+      <w:r>
+        <w:t xml:space="preserve"> das Renngeschehen auf anderen Geräten zu verfolgen, sofern diese über Netzwerk mit dem Computer auf dem Race Horology läuft, verbunden sind.</w:t>
       </w:r>
     </w:p>
     <w:p>
@@ -11628,14 +11822,27 @@
                             <w:r>
                               <w:t xml:space="preserve">Abbildung </w:t>
                             </w:r>
-                            <w:fldSimple w:instr=" SEQ Abbildung \* ARABIC ">
-                              <w:r>
-                                <w:rPr>
-                                  <w:noProof/>
-                                </w:rPr>
-                                <w:t>7</w:t>
-                              </w:r>
-                            </w:fldSimple>
+                            <w:r>
+                              <w:fldChar w:fldCharType="begin"/>
+                            </w:r>
+                            <w:r>
+                              <w:instrText xml:space="preserve"> SEQ Abbildung \* ARABIC </w:instrText>
+                            </w:r>
+                            <w:r>
+                              <w:fldChar w:fldCharType="separate"/>
+                            </w:r>
+                            <w:r>
+                              <w:rPr>
+                                <w:noProof/>
+                              </w:rPr>
+                              <w:t>7</w:t>
+                            </w:r>
+                            <w:r>
+                              <w:rPr>
+                                <w:noProof/>
+                              </w:rPr>
+                              <w:fldChar w:fldCharType="end"/>
+                            </w:r>
                             <w:r>
                               <w:t xml:space="preserve"> Listen</w:t>
                             </w:r>
@@ -11670,14 +11877,27 @@
                       <w:r>
                         <w:t xml:space="preserve">Abbildung </w:t>
                       </w:r>
-                      <w:fldSimple w:instr=" SEQ Abbildung \* ARABIC ">
-                        <w:r>
-                          <w:rPr>
-                            <w:noProof/>
-                          </w:rPr>
-                          <w:t>7</w:t>
-                        </w:r>
-                      </w:fldSimple>
+                      <w:r>
+                        <w:fldChar w:fldCharType="begin"/>
+                      </w:r>
+                      <w:r>
+                        <w:instrText xml:space="preserve"> SEQ Abbildung \* ARABIC </w:instrText>
+                      </w:r>
+                      <w:r>
+                        <w:fldChar w:fldCharType="separate"/>
+                      </w:r>
+                      <w:r>
+                        <w:rPr>
+                          <w:noProof/>
+                        </w:rPr>
+                        <w:t>7</w:t>
+                      </w:r>
+                      <w:r>
+                        <w:rPr>
+                          <w:noProof/>
+                        </w:rPr>
+                        <w:fldChar w:fldCharType="end"/>
+                      </w:r>
                       <w:r>
                         <w:t xml:space="preserve"> Listen</w:t>
                       </w:r>
@@ -11915,7 +12135,11 @@
     </w:p>
     <w:p>
       <w:r>
-        <w:t xml:space="preserve">Die gerade aktuell sichtbare Liste kann mittels </w:t>
+        <w:t xml:space="preserve">Die gerade aktuell sichtbare Liste kann </w:t>
+      </w:r>
+      <w:proofErr w:type="gramStart"/>
+      <w:r>
+        <w:t xml:space="preserve">mittels </w:t>
       </w:r>
       <w:r>
         <w:rPr>
@@ -11926,6 +12150,7 @@
         </w:rPr>
         <w:t>Drucken</w:t>
       </w:r>
+      <w:proofErr w:type="gramEnd"/>
       <w:r>
         <w:t xml:space="preserve"> in ein PDF-Dokument geschrieben werden. Es wird automatisch ein passender Dateiname vorgeschlagen.</w:t>
       </w:r>
@@ -12333,8 +12558,13 @@
               <w:sym w:font="Wingdings" w:char="F0E0"/>
             </w:r>
             <w:r>
-              <w:t xml:space="preserve"> Neu</w:t>
-            </w:r>
+              <w:t xml:space="preserve"> </w:t>
+            </w:r>
+            <w:proofErr w:type="gramStart"/>
+            <w:r>
+              <w:t>Neu</w:t>
+            </w:r>
+            <w:proofErr w:type="gramEnd"/>
           </w:p>
           <w:p>
             <w:pPr>
@@ -13210,27 +13440,14 @@
     <w:r>
       <w:t xml:space="preserve"> / </w:t>
     </w:r>
-    <w:r>
-      <w:fldChar w:fldCharType="begin"/>
-    </w:r>
-    <w:r>
-      <w:instrText xml:space="preserve"> NUMPAGES  \* Arabic  \* MERGEFORMAT </w:instrText>
-    </w:r>
-    <w:r>
-      <w:fldChar w:fldCharType="separate"/>
-    </w:r>
-    <w:r>
-      <w:rPr>
-        <w:noProof/>
-      </w:rPr>
-      <w:t>2</w:t>
-    </w:r>
-    <w:r>
-      <w:rPr>
-        <w:noProof/>
-      </w:rPr>
-      <w:fldChar w:fldCharType="end"/>
-    </w:r>
+    <w:fldSimple w:instr=" NUMPAGES  \* Arabic  \* MERGEFORMAT ">
+      <w:r>
+        <w:rPr>
+          <w:noProof/>
+        </w:rPr>
+        <w:t>2</w:t>
+      </w:r>
+    </w:fldSimple>
   </w:p>
   <w:p>
     <w:pPr>

</xml_diff>

<commit_message>
CHANGED: "Erstellen und Editieren von Kategorien"
</commit_message>
<xml_diff>
--- a/Documents/Race Horology - Anleitung.docx
+++ b/Documents/Race Horology - Anleitung.docx
@@ -208,7 +208,7 @@
           <w:rFonts w:ascii="Ubuntu" w:hAnsi="Ubuntu"/>
           <w:noProof/>
         </w:rPr>
-        <w:t>13.09.2020</w:t>
+        <w:t>19.09.2020</w:t>
       </w:r>
       <w:r>
         <w:rPr>
@@ -303,7 +303,6 @@
           <w:docPartUnique/>
         </w:docPartObj>
       </w:sdtPr>
-      <w:sdtEndPr/>
       <w:sdtContent>
         <w:p>
           <w:pPr>
@@ -7657,9 +7656,18 @@
       </w:pPr>
       <w:bookmarkStart w:id="9" w:name="_Toc50755127"/>
       <w:r>
-        <w:t>Klassen und Gruppen</w:t>
+        <w:t>Klassen</w:t>
+      </w:r>
+      <w:r>
+        <w:t xml:space="preserve">, </w:t>
+      </w:r>
+      <w:r>
+        <w:t>Gruppen</w:t>
       </w:r>
       <w:bookmarkEnd w:id="9"/>
+      <w:r>
+        <w:t xml:space="preserve"> und Kategorien</w:t>
+      </w:r>
     </w:p>
     <w:p>
       <w:pPr>
@@ -7806,7 +7814,7 @@
         <w:t xml:space="preserve">Hinweis: </w:t>
       </w:r>
       <w:r>
-        <w:t>Beim Jahrgang kann auch das Alter angegeben werden. Das Alter wird in die entsprechende Jahreszahl umgewandelt. Annahme hierfür ist, dass die Saison am immer am 1. Oktober eines Jahres anfängt.</w:t>
+        <w:t>Beim Jahrgang kann auch das Alter angegeben werden. Das Alter wird in die entsprechende Jahreszahl umgewandelt. Annahme hierfür ist, dass die Saison immer am 1. Oktober eines Jahres anfängt.</w:t>
       </w:r>
     </w:p>
     <w:p>
@@ -7841,6 +7849,260 @@
       </w:pPr>
       <w:bookmarkStart w:id="11" w:name="_Toc50755129"/>
       <w:r>
+        <w:t xml:space="preserve">Erstellen und Editieren von </w:t>
+      </w:r>
+      <w:r>
+        <w:t>Kategorien</w:t>
+      </w:r>
+    </w:p>
+    <w:p>
+      <w:r>
+        <w:rPr>
+          <w:noProof/>
+        </w:rPr>
+        <w:drawing>
+          <wp:anchor distT="0" distB="0" distL="114300" distR="114300" simplePos="0" relativeHeight="251684864" behindDoc="0" locked="0" layoutInCell="1" allowOverlap="1" wp14:anchorId="46F0A810" wp14:editId="79AEE77E">
+            <wp:simplePos x="0" y="0"/>
+            <wp:positionH relativeFrom="margin">
+              <wp:align>right</wp:align>
+            </wp:positionH>
+            <wp:positionV relativeFrom="paragraph">
+              <wp:posOffset>1905</wp:posOffset>
+            </wp:positionV>
+            <wp:extent cx="2046605" cy="2370455"/>
+            <wp:effectExtent l="0" t="0" r="0" b="0"/>
+            <wp:wrapSquare wrapText="bothSides"/>
+            <wp:docPr id="24" name="Picture 24"/>
+            <wp:cNvGraphicFramePr>
+              <a:graphicFrameLocks xmlns:a="http://schemas.openxmlformats.org/drawingml/2006/main" noChangeAspect="1"/>
+            </wp:cNvGraphicFramePr>
+            <a:graphic xmlns:a="http://schemas.openxmlformats.org/drawingml/2006/main">
+              <a:graphicData uri="http://schemas.openxmlformats.org/drawingml/2006/picture">
+                <pic:pic xmlns:pic="http://schemas.openxmlformats.org/drawingml/2006/picture">
+                  <pic:nvPicPr>
+                    <pic:cNvPr id="1" name=""/>
+                    <pic:cNvPicPr/>
+                  </pic:nvPicPr>
+                  <pic:blipFill rotWithShape="1">
+                    <a:blip r:embed="rId15" cstate="print">
+                      <a:extLst>
+                        <a:ext uri="{28A0092B-C50C-407E-A947-70E740481C1C}">
+                          <a14:useLocalDpi xmlns:a14="http://schemas.microsoft.com/office/drawing/2010/main" val="0"/>
+                        </a:ext>
+                      </a:extLst>
+                    </a:blip>
+                    <a:srcRect l="4985" t="4498" r="2678" b="9574"/>
+                    <a:stretch/>
+                  </pic:blipFill>
+                  <pic:spPr bwMode="auto">
+                    <a:xfrm>
+                      <a:off x="0" y="0"/>
+                      <a:ext cx="2046605" cy="2370455"/>
+                    </a:xfrm>
+                    <a:prstGeom prst="rect">
+                      <a:avLst/>
+                    </a:prstGeom>
+                    <a:ln>
+                      <a:noFill/>
+                    </a:ln>
+                    <a:extLst>
+                      <a:ext uri="{53640926-AAD7-44D8-BBD7-CCE9431645EC}">
+                        <a14:shadowObscured xmlns:a14="http://schemas.microsoft.com/office/drawing/2010/main"/>
+                      </a:ext>
+                    </a:extLst>
+                  </pic:spPr>
+                </pic:pic>
+              </a:graphicData>
+            </a:graphic>
+            <wp14:sizeRelH relativeFrom="margin">
+              <wp14:pctWidth>0</wp14:pctWidth>
+            </wp14:sizeRelH>
+            <wp14:sizeRelV relativeFrom="margin">
+              <wp14:pctHeight>0</wp14:pctHeight>
+            </wp14:sizeRelV>
+          </wp:anchor>
+        </w:drawing>
+      </w:r>
+      <w:r>
+        <w:t>Kategorien werden wie Klassen und Gruppen editiert. Standardmäßig sind bereits gebräuchliche Kategorien definiert. Sie müssen daher deutlich weniger angepasst werden.</w:t>
+      </w:r>
+    </w:p>
+    <w:p>
+      <w:r>
+        <w:t>Bei den Kategorien gibt es folgende Datenfelder</w:t>
+      </w:r>
+    </w:p>
+    <w:p>
+      <w:pPr>
+        <w:pStyle w:val="ListParagraph"/>
+        <w:numPr>
+          <w:ilvl w:val="0"/>
+          <w:numId w:val="10"/>
+        </w:numPr>
+        <w:rPr>
+          <w:b/>
+          <w:bCs/>
+        </w:rPr>
+      </w:pPr>
+      <w:r>
+        <w:rPr>
+          <w:b/>
+          <w:bCs/>
+        </w:rPr>
+        <w:t>Kürzel</w:t>
+      </w:r>
+    </w:p>
+    <w:p>
+      <w:pPr>
+        <w:pStyle w:val="ListParagraph"/>
+      </w:pPr>
+      <w:r>
+        <w:t>Das Kürzel ist die Kurzform der Kategorie und wird beim Datenimport bzw. -export benutzt. Üblicherweise wird das Geschlecht eines Teilnehmers durch das Kürzel ausgedrückt. Großkleinschreibung ist hierbei egal.</w:t>
+      </w:r>
+    </w:p>
+    <w:p>
+      <w:pPr>
+        <w:pStyle w:val="ListParagraph"/>
+        <w:numPr>
+          <w:ilvl w:val="0"/>
+          <w:numId w:val="10"/>
+        </w:numPr>
+        <w:rPr>
+          <w:b/>
+          <w:bCs/>
+        </w:rPr>
+      </w:pPr>
+      <w:r>
+        <w:rPr>
+          <w:b/>
+          <w:bCs/>
+        </w:rPr>
+        <w:t>Name</w:t>
+      </w:r>
+    </w:p>
+    <w:p>
+      <w:pPr>
+        <w:pStyle w:val="ListParagraph"/>
+      </w:pPr>
+      <w:r>
+        <w:t>Die Langform der Kategorie.</w:t>
+      </w:r>
+    </w:p>
+    <w:p>
+      <w:pPr>
+        <w:pStyle w:val="ListParagraph"/>
+        <w:numPr>
+          <w:ilvl w:val="0"/>
+          <w:numId w:val="10"/>
+        </w:numPr>
+        <w:rPr>
+          <w:b/>
+          <w:bCs/>
+        </w:rPr>
+      </w:pPr>
+      <w:r>
+        <w:rPr>
+          <w:b/>
+          <w:bCs/>
+        </w:rPr>
+        <w:t>Alternative Kürzel</w:t>
+      </w:r>
+    </w:p>
+    <w:p>
+      <w:pPr>
+        <w:pStyle w:val="ListParagraph"/>
+      </w:pPr>
+      <w:r>
+        <w:t xml:space="preserve">Es gibt Fälle, in denen die Importdaten nicht immer die gewünschten Kürzel enthalten, z.B. könnten Importdaten anstelle von </w:t>
+      </w:r>
+      <w:r>
+        <w:rPr>
+          <w:b/>
+          <w:bCs/>
+        </w:rPr>
+        <w:t>D</w:t>
+      </w:r>
+      <w:r>
+        <w:t xml:space="preserve"> für </w:t>
+      </w:r>
+      <w:r>
+        <w:rPr>
+          <w:b/>
+          <w:bCs/>
+        </w:rPr>
+        <w:t>D</w:t>
+      </w:r>
+      <w:r>
+        <w:t xml:space="preserve">amen ein </w:t>
+      </w:r>
+      <w:r>
+        <w:rPr>
+          <w:b/>
+          <w:bCs/>
+        </w:rPr>
+        <w:t>L</w:t>
+      </w:r>
+      <w:r>
+        <w:t xml:space="preserve"> für </w:t>
+      </w:r>
+      <w:r>
+        <w:rPr>
+          <w:b/>
+          <w:bCs/>
+        </w:rPr>
+        <w:t>L</w:t>
+      </w:r>
+      <w:r>
+        <w:t xml:space="preserve">ady enthalten. Mit dem </w:t>
+      </w:r>
+      <w:r>
+        <w:rPr>
+          <w:rStyle w:val="MenuButtonsChar"/>
+        </w:rPr>
+        <w:t>Alternativen Kürzel</w:t>
+      </w:r>
+      <w:r>
+        <w:t xml:space="preserve"> ist es in diesem Beispiel möglich, die Lady-Einträge dennoch den Damen zuzuordnen.</w:t>
+      </w:r>
+    </w:p>
+    <w:p>
+      <w:pPr>
+        <w:pStyle w:val="ListParagraph"/>
+      </w:pPr>
+      <w:r>
+        <w:rPr>
+          <w:rStyle w:val="AnmerkungChar"/>
+        </w:rPr>
+        <w:t xml:space="preserve">Hinweis: </w:t>
+      </w:r>
+      <w:r>
+        <w:t>Um mehrere Alternative Kürzel anzugeben können diese einfach nacheinander stehen. Beispiel: „</w:t>
+      </w:r>
+      <w:r>
+        <w:rPr>
+          <w:b/>
+          <w:bCs/>
+        </w:rPr>
+        <w:t>DL</w:t>
+      </w:r>
+      <w:r>
+        <w:t>“</w:t>
+      </w:r>
+    </w:p>
+    <w:p>
+      <w:pPr>
+        <w:pStyle w:val="ListParagraph"/>
+      </w:pPr>
+      <w:r>
+        <w:t>Beim Export hat das Alternative Kürzel keine Auswirkung.</w:t>
+      </w:r>
+    </w:p>
+    <w:p>
+      <w:pPr>
+        <w:pStyle w:val="Heading3"/>
+      </w:pPr>
+      <w:r>
+        <w:lastRenderedPageBreak/>
         <w:t>Klassen und Gruppen importieren</w:t>
       </w:r>
       <w:bookmarkEnd w:id="11"/>
@@ -7956,7 +8218,7 @@
                     <pic:cNvPicPr/>
                   </pic:nvPicPr>
                   <pic:blipFill rotWithShape="1">
-                    <a:blip r:embed="rId15" cstate="print">
+                    <a:blip r:embed="rId16" cstate="print">
                       <a:extLst>
                         <a:ext uri="{28A0092B-C50C-407E-A947-70E740481C1C}">
                           <a14:useLocalDpi xmlns:a14="http://schemas.microsoft.com/office/drawing/2010/main" val="0"/>
@@ -8050,7 +8312,6 @@
           <w:b/>
           <w:bCs/>
         </w:rPr>
-        <w:lastRenderedPageBreak/>
         <w:t>Zurücksetzen bei Teilnehmer editieren</w:t>
       </w:r>
     </w:p>
@@ -8170,7 +8431,7 @@
                     <pic:cNvPicPr/>
                   </pic:nvPicPr>
                   <pic:blipFill>
-                    <a:blip r:embed="rId16" cstate="print">
+                    <a:blip r:embed="rId17" cstate="print">
                       <a:extLst>
                         <a:ext uri="{28A0092B-C50C-407E-A947-70E740481C1C}">
                           <a14:useLocalDpi xmlns:a14="http://schemas.microsoft.com/office/drawing/2010/main" val="0"/>
@@ -8319,6 +8580,7 @@
       </w:pPr>
       <w:bookmarkStart w:id="14" w:name="_Toc50755132"/>
       <w:r>
+        <w:lastRenderedPageBreak/>
         <w:t>Teilnehmer einem Rennen zuweisen</w:t>
       </w:r>
       <w:bookmarkEnd w:id="14"/>
@@ -8463,7 +8725,6 @@
         <w:rPr>
           <w:noProof/>
         </w:rPr>
-        <w:lastRenderedPageBreak/>
         <w:drawing>
           <wp:anchor distT="0" distB="0" distL="114300" distR="114300" simplePos="0" relativeHeight="251680768" behindDoc="0" locked="0" layoutInCell="1" allowOverlap="1" wp14:anchorId="67B5BD9B" wp14:editId="6B7029BA">
             <wp:simplePos x="0" y="0"/>
@@ -8488,7 +8749,7 @@
                     <pic:cNvPicPr/>
                   </pic:nvPicPr>
                   <pic:blipFill>
-                    <a:blip r:embed="rId17" cstate="print">
+                    <a:blip r:embed="rId18" cstate="print">
                       <a:extLst>
                         <a:ext uri="{28A0092B-C50C-407E-A947-70E740481C1C}">
                           <a14:useLocalDpi xmlns:a14="http://schemas.microsoft.com/office/drawing/2010/main" val="0"/>
@@ -8723,7 +8984,7 @@
                     <pic:cNvPicPr/>
                   </pic:nvPicPr>
                   <pic:blipFill>
-                    <a:blip r:embed="rId18" cstate="print">
+                    <a:blip r:embed="rId19" cstate="print">
                       <a:extLst>
                         <a:ext uri="{28A0092B-C50C-407E-A947-70E740481C1C}">
                           <a14:useLocalDpi xmlns:a14="http://schemas.microsoft.com/office/drawing/2010/main" val="0"/>
@@ -9561,7 +9822,7 @@
                     <pic:cNvPicPr/>
                   </pic:nvPicPr>
                   <pic:blipFill rotWithShape="1">
-                    <a:blip r:embed="rId19" cstate="print">
+                    <a:blip r:embed="rId20" cstate="print">
                       <a:extLst>
                         <a:ext uri="{28A0092B-C50C-407E-A947-70E740481C1C}">
                           <a14:useLocalDpi xmlns:a14="http://schemas.microsoft.com/office/drawing/2010/main" val="0"/>
@@ -9765,7 +10026,7 @@
                     <pic:cNvPicPr/>
                   </pic:nvPicPr>
                   <pic:blipFill rotWithShape="1">
-                    <a:blip r:embed="rId20">
+                    <a:blip r:embed="rId21">
                       <a:extLst>
                         <a:ext uri="{28A0092B-C50C-407E-A947-70E740481C1C}">
                           <a14:useLocalDpi xmlns:a14="http://schemas.microsoft.com/office/drawing/2010/main" val="0"/>
@@ -10297,7 +10558,7 @@
                     <pic:cNvPicPr/>
                   </pic:nvPicPr>
                   <pic:blipFill rotWithShape="1">
-                    <a:blip r:embed="rId21" cstate="print">
+                    <a:blip r:embed="rId22" cstate="print">
                       <a:extLst>
                         <a:ext uri="{28A0092B-C50C-407E-A947-70E740481C1C}">
                           <a14:useLocalDpi xmlns:a14="http://schemas.microsoft.com/office/drawing/2010/main" val="0"/>
@@ -10705,7 +10966,7 @@
                     <pic:cNvPicPr/>
                   </pic:nvPicPr>
                   <pic:blipFill>
-                    <a:blip r:embed="rId22" cstate="print">
+                    <a:blip r:embed="rId23" cstate="print">
                       <a:extLst>
                         <a:ext uri="{28A0092B-C50C-407E-A947-70E740481C1C}">
                           <a14:useLocalDpi xmlns:a14="http://schemas.microsoft.com/office/drawing/2010/main" val="0"/>
@@ -11259,7 +11520,7 @@
                     <pic:cNvPicPr/>
                   </pic:nvPicPr>
                   <pic:blipFill>
-                    <a:blip r:embed="rId23" cstate="print">
+                    <a:blip r:embed="rId24" cstate="print">
                       <a:extLst>
                         <a:ext uri="{28A0092B-C50C-407E-A947-70E740481C1C}">
                           <a14:useLocalDpi xmlns:a14="http://schemas.microsoft.com/office/drawing/2010/main" val="0"/>
@@ -11311,7 +11572,7 @@
       <w:r>
         <w:t xml:space="preserve">von </w:t>
       </w:r>
-      <w:hyperlink r:id="rId24" w:history="1">
+      <w:hyperlink r:id="rId25" w:history="1">
         <w:r>
           <w:rPr>
             <w:rStyle w:val="Hyperlink"/>
@@ -11419,7 +11680,7 @@
       <w:r>
         <w:t xml:space="preserve"> an </w:t>
       </w:r>
-      <w:hyperlink r:id="rId25" w:history="1">
+      <w:hyperlink r:id="rId26" w:history="1">
         <w:r>
           <w:rPr>
             <w:rStyle w:val="Hyperlink"/>
@@ -11469,7 +11730,7 @@
                     <pic:cNvPicPr/>
                   </pic:nvPicPr>
                   <pic:blipFill>
-                    <a:blip r:embed="rId26" cstate="print">
+                    <a:blip r:embed="rId27" cstate="print">
                       <a:extLst>
                         <a:ext uri="{28A0092B-C50C-407E-A947-70E740481C1C}">
                           <a14:useLocalDpi xmlns:a14="http://schemas.microsoft.com/office/drawing/2010/main" val="0"/>
@@ -11702,7 +11963,7 @@
                     <pic:cNvPicPr/>
                   </pic:nvPicPr>
                   <pic:blipFill>
-                    <a:blip r:embed="rId27">
+                    <a:blip r:embed="rId28">
                       <a:extLst>
                         <a:ext uri="{28A0092B-C50C-407E-A947-70E740481C1C}">
                           <a14:useLocalDpi xmlns:a14="http://schemas.microsoft.com/office/drawing/2010/main" val="0"/>
@@ -11938,7 +12199,7 @@
                     <pic:cNvPicPr/>
                   </pic:nvPicPr>
                   <pic:blipFill rotWithShape="1">
-                    <a:blip r:embed="rId28" cstate="print">
+                    <a:blip r:embed="rId29" cstate="print">
                       <a:extLst>
                         <a:ext uri="{28A0092B-C50C-407E-A947-70E740481C1C}">
                           <a14:useLocalDpi xmlns:a14="http://schemas.microsoft.com/office/drawing/2010/main" val="0"/>
@@ -14978,7 +15239,7 @@
   <w:abstractNum w:abstractNumId="13" w15:restartNumberingAfterBreak="0">
     <w:nsid w:val="66ED6E21"/>
     <w:multiLevelType w:val="hybridMultilevel"/>
-    <w:tmpl w:val="1D407230"/>
+    <w:tmpl w:val="91AAC3A4"/>
     <w:lvl w:ilvl="0" w:tplc="04070001">
       <w:start w:val="1"/>
       <w:numFmt w:val="bullet"/>

</xml_diff>

<commit_message>
CHANGED: Changelog for 0.3.0-alpha.1
</commit_message>
<xml_diff>
--- a/Documents/Race Horology - Anleitung.docx
+++ b/Documents/Race Horology - Anleitung.docx
@@ -208,7 +208,7 @@
           <w:rFonts w:ascii="Ubuntu" w:hAnsi="Ubuntu"/>
           <w:noProof/>
         </w:rPr>
-        <w:t>19.09.2020</w:t>
+        <w:t>21.09.2020</w:t>
       </w:r>
       <w:r>
         <w:rPr>
@@ -303,6 +303,7 @@
           <w:docPartUnique/>
         </w:docPartObj>
       </w:sdtPr>
+      <w:sdtEndPr/>
       <w:sdtContent>
         <w:p>
           <w:pPr>
@@ -7035,14 +7036,7 @@
       </w:r>
       <w:r>
         <w:tab/>
-      </w:r>
-      <w:proofErr w:type="gramStart"/>
-      <w:r>
-        <w:t>Möglich</w:t>
-      </w:r>
-      <w:proofErr w:type="gramEnd"/>
-      <w:r>
-        <w:t xml:space="preserve"> zu tun</w:t>
+        <w:t>Möglich zu tun</w:t>
       </w:r>
     </w:p>
     <w:p>
@@ -7150,16 +7144,8 @@
         <w:rPr>
           <w:rStyle w:val="MenuButtonsChar"/>
         </w:rPr>
-        <w:t xml:space="preserve"> </w:t>
-      </w:r>
-      <w:proofErr w:type="gramStart"/>
-      <w:r>
-        <w:rPr>
-          <w:rStyle w:val="MenuButtonsChar"/>
-        </w:rPr>
-        <w:t>Neu</w:t>
-      </w:r>
-      <w:proofErr w:type="gramEnd"/>
+        <w:t xml:space="preserve"> Neu</w:t>
+      </w:r>
       <w:r>
         <w:t xml:space="preserve"> angelegt. </w:t>
       </w:r>
@@ -7408,27 +7394,14 @@
       <w:r>
         <w:t xml:space="preserve">Abbildung </w:t>
       </w:r>
-      <w:r>
-        <w:fldChar w:fldCharType="begin"/>
-      </w:r>
-      <w:r>
-        <w:instrText xml:space="preserve"> SEQ Abbildung \* ARABIC </w:instrText>
-      </w:r>
-      <w:r>
-        <w:fldChar w:fldCharType="separate"/>
-      </w:r>
-      <w:r>
-        <w:rPr>
-          <w:noProof/>
-        </w:rPr>
-        <w:t>1</w:t>
-      </w:r>
-      <w:r>
-        <w:rPr>
-          <w:noProof/>
-        </w:rPr>
-        <w:fldChar w:fldCharType="end"/>
-      </w:r>
+      <w:fldSimple w:instr=" SEQ Abbildung \* ARABIC ">
+        <w:r>
+          <w:rPr>
+            <w:noProof/>
+          </w:rPr>
+          <w:t>1</w:t>
+        </w:r>
+      </w:fldSimple>
       <w:r>
         <w:t xml:space="preserve"> Rennkonfiguration</w:t>
       </w:r>
@@ -7579,27 +7552,14 @@
       <w:r>
         <w:t xml:space="preserve">Abbildung </w:t>
       </w:r>
-      <w:r>
-        <w:fldChar w:fldCharType="begin"/>
-      </w:r>
-      <w:r>
-        <w:instrText xml:space="preserve"> SEQ Abbildung \* ARABIC </w:instrText>
-      </w:r>
-      <w:r>
-        <w:fldChar w:fldCharType="separate"/>
-      </w:r>
-      <w:r>
-        <w:rPr>
-          <w:noProof/>
-        </w:rPr>
-        <w:t>2</w:t>
-      </w:r>
-      <w:r>
-        <w:rPr>
-          <w:noProof/>
-        </w:rPr>
-        <w:fldChar w:fldCharType="end"/>
-      </w:r>
+      <w:fldSimple w:instr=" SEQ Abbildung \* ARABIC ">
+        <w:r>
+          <w:rPr>
+            <w:noProof/>
+          </w:rPr>
+          <w:t>2</w:t>
+        </w:r>
+      </w:fldSimple>
       <w:r>
         <w:t xml:space="preserve"> Renndaten (erscheinen </w:t>
       </w:r>
@@ -8709,15 +8669,7 @@
         </w:numPr>
       </w:pPr>
       <w:r>
-        <w:t xml:space="preserve">DSV </w:t>
-      </w:r>
-      <w:proofErr w:type="gramStart"/>
-      <w:r>
-        <w:t>Alpin</w:t>
-      </w:r>
-      <w:proofErr w:type="gramEnd"/>
-      <w:r>
-        <w:t xml:space="preserve"> ZIP Import Files</w:t>
+        <w:t>DSV Alpin ZIP Import Files</w:t>
       </w:r>
     </w:p>
     <w:p>
@@ -9647,11 +9599,11 @@
         <w:t xml:space="preserve"> durchgeführt.</w:t>
       </w:r>
     </w:p>
+    <w:bookmarkStart w:id="24" w:name="_Toc50755142"/>
     <w:p>
       <w:pPr>
         <w:pStyle w:val="Heading2"/>
       </w:pPr>
-      <w:bookmarkStart w:id="24" w:name="_Toc50755142"/>
       <w:r>
         <w:rPr>
           <w:noProof/>
@@ -9703,27 +9655,14 @@
                             <w:r>
                               <w:t xml:space="preserve">Abbildung </w:t>
                             </w:r>
-                            <w:r>
-                              <w:fldChar w:fldCharType="begin"/>
-                            </w:r>
-                            <w:r>
-                              <w:instrText xml:space="preserve"> SEQ Abbildung \* ARABIC </w:instrText>
-                            </w:r>
-                            <w:r>
-                              <w:fldChar w:fldCharType="separate"/>
-                            </w:r>
-                            <w:r>
-                              <w:rPr>
-                                <w:noProof/>
-                              </w:rPr>
-                              <w:t>3</w:t>
-                            </w:r>
-                            <w:r>
-                              <w:rPr>
-                                <w:noProof/>
-                              </w:rPr>
-                              <w:fldChar w:fldCharType="end"/>
-                            </w:r>
+                            <w:fldSimple w:instr=" SEQ Abbildung \* ARABIC ">
+                              <w:r>
+                                <w:rPr>
+                                  <w:noProof/>
+                                </w:rPr>
+                                <w:t>3</w:t>
+                              </w:r>
+                            </w:fldSimple>
                             <w:r>
                               <w:t xml:space="preserve"> Zeitnahme-Tab</w:t>
                             </w:r>
@@ -10118,27 +10057,14 @@
                             <w:r>
                               <w:t xml:space="preserve">Abbildung </w:t>
                             </w:r>
-                            <w:r>
-                              <w:fldChar w:fldCharType="begin"/>
-                            </w:r>
-                            <w:r>
-                              <w:instrText xml:space="preserve"> SEQ Abbildung \* ARABIC </w:instrText>
-                            </w:r>
-                            <w:r>
-                              <w:fldChar w:fldCharType="separate"/>
-                            </w:r>
-                            <w:r>
-                              <w:rPr>
-                                <w:noProof/>
-                              </w:rPr>
-                              <w:t>4</w:t>
-                            </w:r>
-                            <w:r>
-                              <w:rPr>
-                                <w:noProof/>
-                              </w:rPr>
-                              <w:fldChar w:fldCharType="end"/>
-                            </w:r>
+                            <w:fldSimple w:instr=" SEQ Abbildung \* ARABIC ">
+                              <w:r>
+                                <w:rPr>
+                                  <w:noProof/>
+                                </w:rPr>
+                                <w:t>4</w:t>
+                              </w:r>
+                            </w:fldSimple>
                             <w:r>
                               <w:t xml:space="preserve"> Online Zeitnahmebereich in der Statuszeile</w:t>
                             </w:r>
@@ -10443,27 +10369,14 @@
                             <w:r>
                               <w:t xml:space="preserve">Abbildung </w:t>
                             </w:r>
-                            <w:r>
-                              <w:fldChar w:fldCharType="begin"/>
-                            </w:r>
-                            <w:r>
-                              <w:instrText xml:space="preserve"> SEQ Abbildung \* ARABIC </w:instrText>
-                            </w:r>
-                            <w:r>
-                              <w:fldChar w:fldCharType="separate"/>
-                            </w:r>
-                            <w:r>
-                              <w:rPr>
-                                <w:noProof/>
-                              </w:rPr>
-                              <w:t>5</w:t>
-                            </w:r>
-                            <w:r>
-                              <w:rPr>
-                                <w:noProof/>
-                              </w:rPr>
-                              <w:fldChar w:fldCharType="end"/>
-                            </w:r>
+                            <w:fldSimple w:instr=" SEQ Abbildung \* ARABIC ">
+                              <w:r>
+                                <w:rPr>
+                                  <w:noProof/>
+                                </w:rPr>
+                                <w:t>5</w:t>
+                              </w:r>
+                            </w:fldSimple>
                             <w:r>
                               <w:t xml:space="preserve"> "Start frei!" - Signal</w:t>
                             </w:r>
@@ -10848,27 +10761,14 @@
                             <w:r>
                               <w:t xml:space="preserve">Abbildung </w:t>
                             </w:r>
-                            <w:r>
-                              <w:fldChar w:fldCharType="begin"/>
-                            </w:r>
-                            <w:r>
-                              <w:instrText xml:space="preserve"> SEQ Abbildung \* ARABIC </w:instrText>
-                            </w:r>
-                            <w:r>
-                              <w:fldChar w:fldCharType="separate"/>
-                            </w:r>
-                            <w:r>
-                              <w:rPr>
-                                <w:noProof/>
-                              </w:rPr>
-                              <w:t>6</w:t>
-                            </w:r>
-                            <w:r>
-                              <w:rPr>
-                                <w:noProof/>
-                              </w:rPr>
-                              <w:fldChar w:fldCharType="end"/>
-                            </w:r>
+                            <w:fldSimple w:instr=" SEQ Abbildung \* ARABIC ">
+                              <w:r>
+                                <w:rPr>
+                                  <w:noProof/>
+                                </w:rPr>
+                                <w:t>6</w:t>
+                              </w:r>
+                            </w:fldSimple>
                             <w:r>
                               <w:t xml:space="preserve"> Manuelle Zeiterfassung</w:t>
                             </w:r>
@@ -11473,13 +11373,8 @@
         <w:t xml:space="preserve"> T</w:t>
       </w:r>
       <w:r>
-        <w:t xml:space="preserve">iming </w:t>
-      </w:r>
-      <w:proofErr w:type="gramStart"/>
-      <w:r>
-        <w:t>Plattformen</w:t>
-      </w:r>
-      <w:proofErr w:type="gramEnd"/>
+        <w:t>iming Plattformen</w:t>
+      </w:r>
       <w:r>
         <w:t xml:space="preserve"> um das Renngeschehen für die Zuschauer sofort sichtbar zu machen</w:t>
       </w:r>
@@ -11848,15 +11743,7 @@
     </w:p>
     <w:p>
       <w:r>
-        <w:t xml:space="preserve">Race Horology hat einen eingebauten Webservice, mit dem es möglich </w:t>
-      </w:r>
-      <w:proofErr w:type="gramStart"/>
-      <w:r>
-        <w:t>ist</w:t>
-      </w:r>
-      <w:proofErr w:type="gramEnd"/>
-      <w:r>
-        <w:t xml:space="preserve"> das Renngeschehen auf anderen Geräten zu verfolgen, sofern diese über Netzwerk mit dem Computer auf dem Race Horology läuft, verbunden sind.</w:t>
+        <w:t>Race Horology hat einen eingebauten Webservice, mit dem es möglich ist das Renngeschehen auf anderen Geräten zu verfolgen, sofern diese über Netzwerk mit dem Computer auf dem Race Horology läuft, verbunden sind.</w:t>
       </w:r>
     </w:p>
     <w:p>
@@ -12025,11 +11912,11 @@
         <w:t>TODO</w:t>
       </w:r>
     </w:p>
+    <w:bookmarkStart w:id="36" w:name="_Toc50755154"/>
     <w:p>
       <w:pPr>
         <w:pStyle w:val="Heading1"/>
       </w:pPr>
-      <w:bookmarkStart w:id="36" w:name="_Toc50755154"/>
       <w:r>
         <w:rPr>
           <w:noProof/>
@@ -12083,27 +11970,14 @@
                             <w:r>
                               <w:t xml:space="preserve">Abbildung </w:t>
                             </w:r>
-                            <w:r>
-                              <w:fldChar w:fldCharType="begin"/>
-                            </w:r>
-                            <w:r>
-                              <w:instrText xml:space="preserve"> SEQ Abbildung \* ARABIC </w:instrText>
-                            </w:r>
-                            <w:r>
-                              <w:fldChar w:fldCharType="separate"/>
-                            </w:r>
-                            <w:r>
-                              <w:rPr>
-                                <w:noProof/>
-                              </w:rPr>
-                              <w:t>7</w:t>
-                            </w:r>
-                            <w:r>
-                              <w:rPr>
-                                <w:noProof/>
-                              </w:rPr>
-                              <w:fldChar w:fldCharType="end"/>
-                            </w:r>
+                            <w:fldSimple w:instr=" SEQ Abbildung \* ARABIC ">
+                              <w:r>
+                                <w:rPr>
+                                  <w:noProof/>
+                                </w:rPr>
+                                <w:t>7</w:t>
+                              </w:r>
+                            </w:fldSimple>
                             <w:r>
                               <w:t xml:space="preserve"> Listen</w:t>
                             </w:r>
@@ -12396,11 +12270,7 @@
     </w:p>
     <w:p>
       <w:r>
-        <w:t xml:space="preserve">Die gerade aktuell sichtbare Liste kann </w:t>
-      </w:r>
-      <w:proofErr w:type="gramStart"/>
-      <w:r>
-        <w:t xml:space="preserve">mittels </w:t>
+        <w:t xml:space="preserve">Die gerade aktuell sichtbare Liste kann mittels </w:t>
       </w:r>
       <w:r>
         <w:rPr>
@@ -12411,7 +12281,6 @@
         </w:rPr>
         <w:t>Drucken</w:t>
       </w:r>
-      <w:proofErr w:type="gramEnd"/>
       <w:r>
         <w:t xml:space="preserve"> in ein PDF-Dokument geschrieben werden. Es wird automatisch ein passender Dateiname vorgeschlagen.</w:t>
       </w:r>
@@ -12819,13 +12688,8 @@
               <w:sym w:font="Wingdings" w:char="F0E0"/>
             </w:r>
             <w:r>
-              <w:t xml:space="preserve"> </w:t>
-            </w:r>
-            <w:proofErr w:type="gramStart"/>
-            <w:r>
-              <w:t>Neu</w:t>
-            </w:r>
-            <w:proofErr w:type="gramEnd"/>
+              <w:t xml:space="preserve"> Neu</w:t>
+            </w:r>
           </w:p>
           <w:p>
             <w:pPr>
@@ -13395,14 +13259,14 @@
     <w:tbl>
       <w:tblPr>
         <w:tblStyle w:val="PlainTable2"/>
-        <w:tblW w:w="0" w:type="auto"/>
+        <w:tblW w:w="9298" w:type="dxa"/>
         <w:jc w:val="center"/>
         <w:tblLook w:val="0420" w:firstRow="1" w:lastRow="0" w:firstColumn="0" w:lastColumn="0" w:noHBand="0" w:noVBand="1"/>
       </w:tblPr>
       <w:tblGrid>
-        <w:gridCol w:w="1129"/>
+        <w:gridCol w:w="1534"/>
         <w:gridCol w:w="1220"/>
-        <w:gridCol w:w="6713"/>
+        <w:gridCol w:w="6544"/>
       </w:tblGrid>
       <w:tr>
         <w:trPr>
@@ -13412,7 +13276,7 @@
         </w:trPr>
         <w:tc>
           <w:tcPr>
-            <w:tcW w:w="1129" w:type="dxa"/>
+            <w:tcW w:w="1560" w:type="dxa"/>
             <w:shd w:val="clear" w:color="auto" w:fill="E6EEE5"/>
           </w:tcPr>
           <w:p>
@@ -13423,7 +13287,7 @@
         </w:tc>
         <w:tc>
           <w:tcPr>
-            <w:tcW w:w="947" w:type="dxa"/>
+            <w:tcW w:w="1025" w:type="dxa"/>
             <w:shd w:val="clear" w:color="auto" w:fill="E6EEE5"/>
           </w:tcPr>
           <w:p>
@@ -13459,7 +13323,7 @@
         </w:trPr>
         <w:tc>
           <w:tcPr>
-            <w:tcW w:w="1129" w:type="dxa"/>
+            <w:tcW w:w="1560" w:type="dxa"/>
           </w:tcPr>
           <w:p>
             <w:r>
@@ -13469,7 +13333,7 @@
         </w:tc>
         <w:tc>
           <w:tcPr>
-            <w:tcW w:w="947" w:type="dxa"/>
+            <w:tcW w:w="1025" w:type="dxa"/>
           </w:tcPr>
           <w:p/>
         </w:tc>
@@ -13490,7 +13354,7 @@
         </w:tblPrEx>
         <w:tc>
           <w:tcPr>
-            <w:tcW w:w="1129" w:type="dxa"/>
+            <w:tcW w:w="1560" w:type="dxa"/>
           </w:tcPr>
           <w:p>
             <w:r>
@@ -13500,7 +13364,7 @@
         </w:tc>
         <w:tc>
           <w:tcPr>
-            <w:tcW w:w="947" w:type="dxa"/>
+            <w:tcW w:w="1025" w:type="dxa"/>
           </w:tcPr>
           <w:p>
             <w:r>
@@ -13528,29 +13392,24 @@
         </w:trPr>
         <w:tc>
           <w:tcPr>
-            <w:tcW w:w="1129" w:type="dxa"/>
+            <w:tcW w:w="1560" w:type="dxa"/>
           </w:tcPr>
           <w:p>
             <w:r>
               <w:t>0.3.0</w:t>
             </w:r>
-          </w:p>
-        </w:tc>
-        <w:tc>
-          <w:tcPr>
-            <w:tcW w:w="947" w:type="dxa"/>
-          </w:tcPr>
-          <w:p>
-            <w:r>
-              <w:t>&lt;&lt;</w:t>
-            </w:r>
-            <w:proofErr w:type="spellStart"/>
-            <w:r>
-              <w:t>tbd</w:t>
-            </w:r>
-            <w:proofErr w:type="spellEnd"/>
-            <w:r>
-              <w:t>&gt;&gt;</w:t>
+            <w:r>
+              <w:t>-alpha.1</w:t>
+            </w:r>
+          </w:p>
+        </w:tc>
+        <w:tc>
+          <w:tcPr>
+            <w:tcW w:w="1025" w:type="dxa"/>
+          </w:tcPr>
+          <w:p>
+            <w:r>
+              <w:t>21.09.2020</w:t>
             </w:r>
           </w:p>
         </w:tc>
@@ -13560,12 +13419,33 @@
           </w:tcPr>
           <w:p>
             <w:r>
+              <w:t>NEU: Installer zur einfacheren Installation</w:t>
+            </w:r>
+          </w:p>
+          <w:p>
+            <w:r>
               <w:t>NEU: Erstellen von Bewerbsdateien</w:t>
             </w:r>
           </w:p>
           <w:p>
             <w:r>
-              <w:t xml:space="preserve">NEU: Editieren von Klassen und Gruppen </w:t>
+              <w:t>NEU: Anlegen / Löschen von Bewerben (z.B. Slalom, Riesenslalom)</w:t>
+            </w:r>
+          </w:p>
+          <w:p>
+            <w:r>
+              <w:t xml:space="preserve">NEU: Editieren </w:t>
+            </w:r>
+            <w:r>
+              <w:t xml:space="preserve">(und Importieren) </w:t>
+            </w:r>
+            <w:r>
+              <w:t>von Klassen und Gruppen</w:t>
+            </w:r>
+          </w:p>
+          <w:p>
+            <w:r>
+              <w:t>NEU: Unterstützung von Kategorien</w:t>
             </w:r>
           </w:p>
           <w:p>
@@ -13576,7 +13456,12 @@
               <w:t xml:space="preserve"> / Editieren</w:t>
             </w:r>
             <w:r>
-              <w:t xml:space="preserve"> von Teilnehmern </w:t>
+              <w:t xml:space="preserve"> von Teilnehmern</w:t>
+            </w:r>
+          </w:p>
+          <w:p>
+            <w:r>
+              <w:t>NEU: Editieren mehrerer Teilnehmer gleichzeitig</w:t>
             </w:r>
           </w:p>
           <w:p>
@@ -13615,7 +13500,7 @@
           </w:p>
           <w:p>
             <w:r>
-              <w:t>NEU: Anlegen / Löschen von Bewerben (z.B. Slalom, Riesenslalom)</w:t>
+              <w:t>NEU: (DSV) Update der Punkte aus den Rennlisten (auch online)</w:t>
             </w:r>
           </w:p>
           <w:p>
@@ -13701,14 +13586,27 @@
     <w:r>
       <w:t xml:space="preserve"> / </w:t>
     </w:r>
-    <w:fldSimple w:instr=" NUMPAGES  \* Arabic  \* MERGEFORMAT ">
-      <w:r>
-        <w:rPr>
-          <w:noProof/>
-        </w:rPr>
-        <w:t>2</w:t>
-      </w:r>
-    </w:fldSimple>
+    <w:r>
+      <w:fldChar w:fldCharType="begin"/>
+    </w:r>
+    <w:r>
+      <w:instrText xml:space="preserve"> NUMPAGES  \* Arabic  \* MERGEFORMAT </w:instrText>
+    </w:r>
+    <w:r>
+      <w:fldChar w:fldCharType="separate"/>
+    </w:r>
+    <w:r>
+      <w:rPr>
+        <w:noProof/>
+      </w:rPr>
+      <w:t>2</w:t>
+    </w:r>
+    <w:r>
+      <w:rPr>
+        <w:noProof/>
+      </w:rPr>
+      <w:fldChar w:fldCharType="end"/>
+    </w:r>
   </w:p>
   <w:p>
     <w:pPr>

</xml_diff>